<commit_message>
README aesthetic and first review manuscript
</commit_message>
<xml_diff>
--- a/Manuscript/Manuscript_draft.docx
+++ b/Manuscript/Manuscript_draft.docx
@@ -590,7 +590,7 @@
         <w:rPr>
           <w:lang w:val="en-GB"/>
         </w:rPr>
-        <w:t xml:space="preserve">the commercially and stress-sensitive species </w:t>
+        <w:t xml:space="preserve">the commercial and stress-sensitive species </w:t>
       </w:r>
       <w:r>
         <w:rPr>
@@ -658,7 +658,7 @@
         <w:rPr>
           <w:lang w:val="en-GB"/>
         </w:rPr>
-        <w:t xml:space="preserve"> into new biological insights, we </w:t>
+        <w:t xml:space="preserve"> to new biological insights, we </w:t>
       </w:r>
       <w:r>
         <w:rPr>
@@ -812,19 +812,7 @@
         <w:rPr>
           <w:lang w:val="en-GB"/>
         </w:rPr>
-        <w:t>how pines</w:t>
-      </w:r>
-      <w:r>
-        <w:rPr>
-          <w:lang w:val="en-GB"/>
-        </w:rPr>
-        <w:t>’</w:t>
-      </w:r>
-      <w:r>
-        <w:rPr>
-          <w:lang w:val="en-GB"/>
-        </w:rPr>
-        <w:t xml:space="preserve"> intriguing features have evolved. </w:t>
+        <w:t xml:space="preserve">how pine intriguing features have evolved. </w:t>
       </w:r>
       <w:proofErr w:type="spellStart"/>
       <w:r>
@@ -856,8 +844,17 @@
         <w:rPr>
           <w:lang w:val="en-GB"/>
         </w:rPr>
-        <w:t xml:space="preserve"> [link]</w:t>
-      </w:r>
+        <w:t xml:space="preserve"> </w:t>
+      </w:r>
+      <w:hyperlink r:id="rId9" w:history="1">
+        <w:r>
+          <w:rPr>
+            <w:rStyle w:val="Hipervnculo"/>
+            <w:lang w:val="en-GB"/>
+          </w:rPr>
+          <w:t>https://rocesv.github.io/Pra-GE-ATLAS</w:t>
+        </w:r>
+      </w:hyperlink>
       <w:r>
         <w:rPr>
           <w:lang w:val="en-GB"/>
@@ -1026,7 +1023,7 @@
         <w:rPr>
           <w:lang w:val="en-US"/>
         </w:rPr>
-        <w:t>exists</w:t>
+        <w:t>is</w:t>
       </w:r>
       <w:r>
         <w:rPr>
@@ -1235,7 +1232,21 @@
         <w:rPr>
           <w:lang w:val="en-US"/>
         </w:rPr>
-        <w:t>, and specially in molecular biology</w:t>
+        <w:t xml:space="preserve">, </w:t>
+      </w:r>
+      <w:proofErr w:type="spellStart"/>
+      <w:r>
+        <w:rPr>
+          <w:lang w:val="en-US"/>
+        </w:rPr>
+        <w:t>specially</w:t>
+      </w:r>
+      <w:proofErr w:type="spellEnd"/>
+      <w:r>
+        <w:rPr>
+          <w:lang w:val="en-US"/>
+        </w:rPr>
+        <w:t xml:space="preserve"> in molecular biology</w:t>
       </w:r>
       <w:r>
         <w:rPr>
@@ -1339,7 +1350,7 @@
         <w:rPr>
           <w:lang w:val="en-US"/>
         </w:rPr>
-        <w:t xml:space="preserve">even minimal </w:t>
+        <w:t xml:space="preserve">minimal </w:t>
       </w:r>
       <w:r>
         <w:rPr>
@@ -1492,13 +1503,7 @@
         <w:rPr>
           <w:lang w:val="en-US"/>
         </w:rPr>
-        <w:t>, the largest genus with 113 species and one of the most important genus of trees in the world</w:t>
-      </w:r>
-      <w:r>
-        <w:rPr>
-          <w:lang w:val="en-US"/>
-        </w:rPr>
-        <w:t xml:space="preserve"> </w:t>
+        <w:t xml:space="preserve">, the largest genus with 113 species and one of the most important genus of trees </w:t>
       </w:r>
       <w:sdt>
         <w:sdtPr>
@@ -1922,7 +1927,19 @@
         <w:rPr>
           <w:lang w:val="en-US"/>
         </w:rPr>
-        <w:t xml:space="preserve">have </w:t>
+        <w:t>ha</w:t>
+      </w:r>
+      <w:r>
+        <w:rPr>
+          <w:lang w:val="en-US"/>
+        </w:rPr>
+        <w:t>s</w:t>
+      </w:r>
+      <w:r>
+        <w:rPr>
+          <w:lang w:val="en-US"/>
+        </w:rPr>
+        <w:t xml:space="preserve"> </w:t>
       </w:r>
       <w:r>
         <w:rPr>
@@ -1952,7 +1969,19 @@
         <w:rPr>
           <w:lang w:val="en-US"/>
         </w:rPr>
-        <w:t xml:space="preserve"> their holistic </w:t>
+        <w:t xml:space="preserve"> </w:t>
+      </w:r>
+      <w:r>
+        <w:rPr>
+          <w:lang w:val="en-US"/>
+        </w:rPr>
+        <w:t>its</w:t>
+      </w:r>
+      <w:r>
+        <w:rPr>
+          <w:lang w:val="en-US"/>
+        </w:rPr>
+        <w:t xml:space="preserve"> holistic </w:t>
       </w:r>
       <w:r>
         <w:rPr>
@@ -2026,7 +2055,19 @@
         <w:rPr>
           <w:lang w:val="en-US"/>
         </w:rPr>
-        <w:t>-omics profiling are becoming quite common</w:t>
+        <w:t xml:space="preserve">-omics profiling </w:t>
+      </w:r>
+      <w:r>
+        <w:rPr>
+          <w:lang w:val="en-US"/>
+        </w:rPr>
+        <w:t>is</w:t>
+      </w:r>
+      <w:r>
+        <w:rPr>
+          <w:lang w:val="en-US"/>
+        </w:rPr>
+        <w:t xml:space="preserve"> becoming quite common</w:t>
       </w:r>
       <w:r>
         <w:rPr>
@@ -2212,14 +2253,7 @@
         <w:rPr>
           <w:lang w:val="en-US"/>
         </w:rPr>
-        <w:t xml:space="preserve">the generation of curated databases and resources </w:t>
-      </w:r>
-      <w:r>
-        <w:rPr>
-          <w:lang w:val="en-US"/>
-        </w:rPr>
-        <w:lastRenderedPageBreak/>
-        <w:t xml:space="preserve">derived from cumulative research </w:t>
+        <w:t xml:space="preserve">the generation of curated databases and resources derived from cumulative research </w:t>
       </w:r>
       <w:r>
         <w:rPr>
@@ -2310,6 +2344,7 @@
         <w:rPr>
           <w:lang w:val="en-US"/>
         </w:rPr>
+        <w:lastRenderedPageBreak/>
         <w:t xml:space="preserve">To </w:t>
       </w:r>
       <w:r>
@@ -2434,7 +2469,7 @@
         <w:rPr>
           <w:lang w:val="en-GB"/>
         </w:rPr>
-        <w:t xml:space="preserve">the commercially and stress-sensitive species </w:t>
+        <w:t xml:space="preserve">the commercial and stress-sensitive species </w:t>
       </w:r>
       <w:r>
         <w:rPr>
@@ -2920,7 +2955,37 @@
         <w:rPr>
           <w:lang w:val="en-US"/>
         </w:rPr>
-        <w:t xml:space="preserve">One year-old juvenile </w:t>
+        <w:t>J</w:t>
+      </w:r>
+      <w:r>
+        <w:rPr>
+          <w:lang w:val="en-US"/>
+        </w:rPr>
+        <w:t>uvenile</w:t>
+      </w:r>
+      <w:r>
+        <w:rPr>
+          <w:lang w:val="en-US"/>
+        </w:rPr>
+        <w:t xml:space="preserve"> (o</w:t>
+      </w:r>
+      <w:r>
+        <w:rPr>
+          <w:lang w:val="en-US"/>
+        </w:rPr>
+        <w:t>ne year-old</w:t>
+      </w:r>
+      <w:r>
+        <w:rPr>
+          <w:lang w:val="en-US"/>
+        </w:rPr>
+        <w:t>)</w:t>
+      </w:r>
+      <w:r>
+        <w:rPr>
+          <w:lang w:val="en-US"/>
+        </w:rPr>
+        <w:t xml:space="preserve"> </w:t>
       </w:r>
       <w:r>
         <w:rPr>
@@ -3311,7 +3376,7 @@
           <w:color w:val="1F1F1F"/>
           <w:lang w:val="en-GB"/>
         </w:rPr>
-        <w:t>employing a 60-</w:t>
+        <w:t xml:space="preserve">employing a 60-min gradient </w:t>
       </w:r>
       <w:r>
         <w:rPr>
@@ -3319,8 +3384,7 @@
           <w:color w:val="1F1F1F"/>
           <w:lang w:val="en-GB"/>
         </w:rPr>
-        <w:lastRenderedPageBreak/>
-        <w:t xml:space="preserve">min gradient </w:t>
+        <w:t>starting with 0.1</w:t>
       </w:r>
       <w:r>
         <w:rPr>
@@ -3328,7 +3392,31 @@
           <w:color w:val="1F1F1F"/>
           <w:lang w:val="en-GB"/>
         </w:rPr>
-        <w:t>starting with 0.1% formic acid and with 80% acetonitrile as the mobile phase.</w:t>
+        <w:t xml:space="preserve"> </w:t>
+      </w:r>
+      <w:r>
+        <w:rPr>
+          <w:rFonts w:cs="Arial"/>
+          <w:color w:val="1F1F1F"/>
+          <w:lang w:val="en-GB"/>
+        </w:rPr>
+        <w:t>% formic acid and with 80</w:t>
+      </w:r>
+      <w:r>
+        <w:rPr>
+          <w:rFonts w:cs="Arial"/>
+          <w:color w:val="1F1F1F"/>
+          <w:lang w:val="en-GB"/>
+        </w:rPr>
+        <w:t xml:space="preserve"> </w:t>
+      </w:r>
+      <w:r>
+        <w:rPr>
+          <w:rFonts w:cs="Arial"/>
+          <w:color w:val="1F1F1F"/>
+          <w:lang w:val="en-GB"/>
+        </w:rPr>
+        <w:t>% acetonitrile as the mobile phase.</w:t>
       </w:r>
     </w:p>
     <w:p>
@@ -3342,6 +3430,7 @@
         <w:rPr>
           <w:lang w:val="en-GB"/>
         </w:rPr>
+        <w:lastRenderedPageBreak/>
         <w:t>Data collection</w:t>
       </w:r>
     </w:p>
@@ -5303,7 +5392,6 @@
         <w:rPr>
           <w:lang w:val="en-GB"/>
         </w:rPr>
-        <w:lastRenderedPageBreak/>
         <w:t xml:space="preserve">their </w:t>
       </w:r>
       <w:r>
@@ -5428,7 +5516,16 @@
           <w:iCs/>
           <w:lang w:val="en-US"/>
         </w:rPr>
-        <w:t xml:space="preserve">, Picea </w:t>
+        <w:t xml:space="preserve">, </w:t>
+      </w:r>
+      <w:r>
+        <w:rPr>
+          <w:i/>
+          <w:iCs/>
+          <w:lang w:val="en-US"/>
+        </w:rPr>
+        <w:lastRenderedPageBreak/>
+        <w:t xml:space="preserve">Picea </w:t>
       </w:r>
       <w:proofErr w:type="spellStart"/>
       <w:r>
@@ -5780,7 +5877,19 @@
         <w:rPr>
           <w:lang w:val="en-US"/>
         </w:rPr>
-        <w:t>e required sufficient read coverage in at least 20% of the total samples</w:t>
+        <w:t>e required sufficient read coverage in at least 20</w:t>
+      </w:r>
+      <w:r>
+        <w:rPr>
+          <w:lang w:val="en-US"/>
+        </w:rPr>
+        <w:t xml:space="preserve"> </w:t>
+      </w:r>
+      <w:r>
+        <w:rPr>
+          <w:lang w:val="en-US"/>
+        </w:rPr>
+        <w:t>% of the total samples</w:t>
       </w:r>
       <w:r>
         <w:rPr>
@@ -5860,7 +5969,19 @@
         <w:rPr>
           <w:lang w:val="en-US"/>
         </w:rPr>
-        <w:t>0.1 and 0.9 in &gt; 70% of samples with sufficient read coverage.</w:t>
+        <w:t>0.1 and 0.9 in &gt; 70</w:t>
+      </w:r>
+      <w:r>
+        <w:rPr>
+          <w:lang w:val="en-US"/>
+        </w:rPr>
+        <w:t xml:space="preserve"> </w:t>
+      </w:r>
+      <w:r>
+        <w:rPr>
+          <w:lang w:val="en-US"/>
+        </w:rPr>
+        <w:t>% of samples with sufficient read coverage.</w:t>
       </w:r>
       <w:r>
         <w:rPr>
@@ -5924,7 +6045,19 @@
         <w:rPr>
           <w:lang w:val="en-US"/>
         </w:rPr>
-        <w:t>70% of samples were considered.</w:t>
+        <w:t>70</w:t>
+      </w:r>
+      <w:r>
+        <w:rPr>
+          <w:lang w:val="en-US"/>
+        </w:rPr>
+        <w:t xml:space="preserve"> </w:t>
+      </w:r>
+      <w:r>
+        <w:rPr>
+          <w:lang w:val="en-US"/>
+        </w:rPr>
+        <w:t>% of samples were considered.</w:t>
       </w:r>
     </w:p>
     <w:p>
@@ -6646,14 +6779,7 @@
         <w:rPr>
           <w:lang w:val="en-US"/>
         </w:rPr>
-        <w:t xml:space="preserve">a fold change of at least 2 in the same </w:t>
-      </w:r>
-      <w:r>
-        <w:rPr>
-          <w:lang w:val="en-US"/>
-        </w:rPr>
-        <w:lastRenderedPageBreak/>
-        <w:t xml:space="preserve">direction between stress and control conditions for at least two out of five </w:t>
+        <w:t xml:space="preserve">a fold change of at least 2 in the same direction between stress and control conditions for at least two out of five </w:t>
       </w:r>
       <w:r>
         <w:rPr>
@@ -6678,6 +6804,7 @@
         <w:rPr>
           <w:lang w:val="en-US"/>
         </w:rPr>
+        <w:lastRenderedPageBreak/>
         <w:t>W</w:t>
       </w:r>
       <w:r>
@@ -7707,7 +7834,6 @@
         <w:rPr>
           <w:lang w:val="en-US"/>
         </w:rPr>
-        <w:lastRenderedPageBreak/>
         <w:t xml:space="preserve">Each proteome underwent </w:t>
       </w:r>
       <w:proofErr w:type="spellStart"/>
@@ -7832,7 +7958,32 @@
         <w:rPr>
           <w:lang w:val="en-US"/>
         </w:rPr>
-        <w:t xml:space="preserve">were imputed using random forest method, with a threshold of 34%. Variables present in less than 50% of samples were dropped out. Abundance values were </w:t>
+        <w:lastRenderedPageBreak/>
+        <w:t>were imputed using random forest method, with a threshold of 34</w:t>
+      </w:r>
+      <w:r>
+        <w:rPr>
+          <w:lang w:val="en-US"/>
+        </w:rPr>
+        <w:t xml:space="preserve"> </w:t>
+      </w:r>
+      <w:r>
+        <w:rPr>
+          <w:lang w:val="en-US"/>
+        </w:rPr>
+        <w:t>%. Variables present in less than 50</w:t>
+      </w:r>
+      <w:r>
+        <w:rPr>
+          <w:lang w:val="en-US"/>
+        </w:rPr>
+        <w:t xml:space="preserve"> </w:t>
+      </w:r>
+      <w:r>
+        <w:rPr>
+          <w:lang w:val="en-US"/>
+        </w:rPr>
+        <w:t xml:space="preserve">% of samples were dropped out. Abundance values were </w:t>
       </w:r>
       <w:proofErr w:type="spellStart"/>
       <w:r>
@@ -8029,7 +8180,19 @@
         <w:rPr>
           <w:lang w:val="en-US"/>
         </w:rPr>
-        <w:t>Statistical analyses of protein-level differential abundance was carried out using t</w:t>
+        <w:t>Statistical analyses of protein-level differential abundance w</w:t>
+      </w:r>
+      <w:r>
+        <w:rPr>
+          <w:lang w:val="en-US"/>
+        </w:rPr>
+        <w:t>ere</w:t>
+      </w:r>
+      <w:r>
+        <w:rPr>
+          <w:lang w:val="en-US"/>
+        </w:rPr>
+        <w:t xml:space="preserve"> carried out using t</w:t>
       </w:r>
       <w:r>
         <w:rPr>
@@ -9004,14 +9167,7 @@
         <w:rPr>
           <w:lang w:val="en-US"/>
         </w:rPr>
-        <w:t xml:space="preserve">gene ages </w:t>
-      </w:r>
-      <w:r>
-        <w:rPr>
-          <w:lang w:val="en-US"/>
-        </w:rPr>
-        <w:lastRenderedPageBreak/>
-        <w:t xml:space="preserve">and VST expression data were employed. For evolutionary proteomics analyses, </w:t>
+        <w:t xml:space="preserve">gene ages and VST expression data were employed. For evolutionary proteomics analyses, </w:t>
       </w:r>
       <w:r>
         <w:rPr>
@@ -9103,7 +9259,14 @@
         <w:rPr>
           <w:lang w:val="en-US"/>
         </w:rPr>
-        <w:t xml:space="preserve">for gene/protein age evaluation. </w:t>
+        <w:t xml:space="preserve">for gene/protein </w:t>
+      </w:r>
+      <w:r>
+        <w:rPr>
+          <w:lang w:val="en-US"/>
+        </w:rPr>
+        <w:lastRenderedPageBreak/>
+        <w:t xml:space="preserve">age evaluation. </w:t>
       </w:r>
       <w:r>
         <w:rPr>
@@ -10217,7 +10380,6 @@
         <w:rPr>
           <w:lang w:val="en-US"/>
         </w:rPr>
-        <w:lastRenderedPageBreak/>
         <w:t>Database resource</w:t>
       </w:r>
     </w:p>
@@ -10465,7 +10627,14 @@
         <w:rPr>
           <w:lang w:val="en-GB"/>
         </w:rPr>
-        <w:t xml:space="preserve">and heatmaps </w:t>
+        <w:t xml:space="preserve">and </w:t>
+      </w:r>
+      <w:r>
+        <w:rPr>
+          <w:lang w:val="en-GB"/>
+        </w:rPr>
+        <w:lastRenderedPageBreak/>
+        <w:t xml:space="preserve">heatmaps </w:t>
       </w:r>
       <w:r>
         <w:rPr>
@@ -10663,8 +10832,17 @@
         <w:rPr>
           <w:lang w:val="en-GB"/>
         </w:rPr>
-        <w:t xml:space="preserve"> [link]</w:t>
-      </w:r>
+        <w:t xml:space="preserve"> </w:t>
+      </w:r>
+      <w:hyperlink r:id="rId10" w:history="1">
+        <w:r>
+          <w:rPr>
+            <w:rStyle w:val="Hipervnculo"/>
+            <w:lang w:val="en-GB"/>
+          </w:rPr>
+          <w:t>https://rocesv.github.io/Pra-GE-ATLAS</w:t>
+        </w:r>
+      </w:hyperlink>
       <w:r>
         <w:rPr>
           <w:lang w:val="en-GB"/>
@@ -10792,19 +10970,7 @@
         <w:rPr>
           <w:lang w:val="en-GB"/>
         </w:rPr>
-        <w:t>, uniformly processed</w:t>
-      </w:r>
-      <w:r>
-        <w:rPr>
-          <w:lang w:val="en-GB"/>
-        </w:rPr>
-        <w:t>,</w:t>
-      </w:r>
-      <w:r>
-        <w:rPr>
-          <w:lang w:val="en-GB"/>
-        </w:rPr>
-        <w:t xml:space="preserve"> and integrated multi-omics data</w:t>
+        <w:t>, uniformly processed and integrated multi-omics data</w:t>
       </w:r>
       <w:r>
         <w:rPr>
@@ -11327,7 +11493,19 @@
         <w:rPr>
           <w:lang w:val="en-GB"/>
         </w:rPr>
-        <w:t xml:space="preserve">The Benchmarking Universal Single Copy Ortholog (BUSCO) detected high completeness (&gt;96%) </w:t>
+        <w:t>The Benchmarking Universal Single Copy Ortholog (BUSCO) detected high completeness (&gt;96</w:t>
+      </w:r>
+      <w:r>
+        <w:rPr>
+          <w:lang w:val="en-GB"/>
+        </w:rPr>
+        <w:t xml:space="preserve"> </w:t>
+      </w:r>
+      <w:r>
+        <w:rPr>
+          <w:lang w:val="en-GB"/>
+        </w:rPr>
+        <w:t xml:space="preserve">%) </w:t>
       </w:r>
       <w:r>
         <w:rPr>
@@ -11469,21 +11647,37 @@
         <w:rPr>
           <w:lang w:val="en-GB"/>
         </w:rPr>
-        <w:t xml:space="preserve">, </w:t>
-      </w:r>
-      <w:proofErr w:type="spellStart"/>
-      <w:r>
-        <w:rPr>
-          <w:lang w:val="en-GB"/>
-        </w:rPr>
-        <w:t>alongisde</w:t>
-      </w:r>
-      <w:proofErr w:type="spellEnd"/>
-      <w:r>
-        <w:rPr>
-          <w:lang w:val="en-GB"/>
-        </w:rPr>
-        <w:t xml:space="preserve"> an average of 80% reads mapping back</w:t>
+        <w:t>, alongs</w:t>
+      </w:r>
+      <w:r>
+        <w:rPr>
+          <w:lang w:val="en-GB"/>
+        </w:rPr>
+        <w:t>i</w:t>
+      </w:r>
+      <w:r>
+        <w:rPr>
+          <w:lang w:val="en-GB"/>
+        </w:rPr>
+        <w:t>de</w:t>
+      </w:r>
+      <w:r>
+        <w:rPr>
+          <w:lang w:val="en-GB"/>
+        </w:rPr>
+        <w:t xml:space="preserve"> an average of 80</w:t>
+      </w:r>
+      <w:r>
+        <w:rPr>
+          <w:lang w:val="en-GB"/>
+        </w:rPr>
+        <w:t xml:space="preserve"> </w:t>
+      </w:r>
+      <w:r>
+        <w:rPr>
+          <w:lang w:val="en-GB"/>
+        </w:rPr>
+        <w:t>% reads mapping back</w:t>
       </w:r>
       <w:r>
         <w:rPr>
@@ -11701,7 +11895,19 @@
         <w:rPr>
           <w:lang w:val="en-GB"/>
         </w:rPr>
-        <w:t xml:space="preserve"> in </w:t>
+        <w:t xml:space="preserve"> </w:t>
+      </w:r>
+      <w:r>
+        <w:rPr>
+          <w:lang w:val="en-GB"/>
+        </w:rPr>
+        <w:t>by</w:t>
+      </w:r>
+      <w:r>
+        <w:rPr>
+          <w:lang w:val="en-GB"/>
+        </w:rPr>
+        <w:t xml:space="preserve"> </w:t>
       </w:r>
       <w:r>
         <w:rPr>
@@ -11788,7 +11994,6 @@
         <w:rPr>
           <w:lang w:val="en-GB"/>
         </w:rPr>
-        <w:lastRenderedPageBreak/>
         <w:t>In summary</w:t>
       </w:r>
       <w:r>
@@ -12039,6 +12244,7 @@
         <w:rPr>
           <w:lang w:val="en-GB"/>
         </w:rPr>
+        <w:lastRenderedPageBreak/>
         <w:t xml:space="preserve">Transcriptomics module: </w:t>
       </w:r>
       <w:r>
@@ -12289,12 +12495,6 @@
       </w:r>
       <w:r>
         <w:rPr>
-          <w:lang w:val="en-GB"/>
-        </w:rPr>
-        <w:t>.</w:t>
-      </w:r>
-      <w:r>
-        <w:rPr>
           <w:b/>
           <w:bCs/>
           <w:lang w:val="en-GB"/>
@@ -13575,204 +13775,204 @@
         <w:rPr>
           <w:lang w:val="en-GB"/>
         </w:rPr>
-        <w:t xml:space="preserve">in </w:t>
+        <w:t xml:space="preserve">in transcripts with </w:t>
+      </w:r>
+      <w:r>
+        <w:rPr>
+          <w:lang w:val="en-GB"/>
+        </w:rPr>
+        <w:t>more and longer</w:t>
+      </w:r>
+      <w:r>
+        <w:rPr>
+          <w:lang w:val="en-GB"/>
+        </w:rPr>
+        <w:t xml:space="preserve"> introns</w:t>
+      </w:r>
+      <w:r>
+        <w:rPr>
+          <w:lang w:val="en-GB"/>
+        </w:rPr>
+        <w:t>,</w:t>
+      </w:r>
+      <w:r>
+        <w:rPr>
+          <w:lang w:val="en-GB"/>
+        </w:rPr>
+        <w:t xml:space="preserve"> </w:t>
+      </w:r>
+      <w:r>
+        <w:rPr>
+          <w:lang w:val="en-GB"/>
+        </w:rPr>
+        <w:t>higher upstream splice</w:t>
+      </w:r>
+      <w:r>
+        <w:rPr>
+          <w:lang w:val="en-GB"/>
+        </w:rPr>
+        <w:t xml:space="preserve"> </w:t>
+      </w:r>
+      <w:r>
+        <w:rPr>
+          <w:lang w:val="en-GB"/>
+        </w:rPr>
+        <w:t>site GC content</w:t>
+      </w:r>
+      <w:r>
+        <w:rPr>
+          <w:lang w:val="en-GB"/>
+        </w:rPr>
+        <w:t>,</w:t>
+      </w:r>
+      <w:r>
+        <w:rPr>
+          <w:lang w:val="en-GB"/>
+        </w:rPr>
+        <w:t xml:space="preserve"> </w:t>
+      </w:r>
+      <w:r>
+        <w:rPr>
+          <w:lang w:val="en-GB"/>
+        </w:rPr>
+        <w:t xml:space="preserve">and </w:t>
+      </w:r>
+      <w:r>
+        <w:rPr>
+          <w:lang w:val="en-GB"/>
+        </w:rPr>
+        <w:t>smaller flanking exons</w:t>
+      </w:r>
+      <w:r>
+        <w:rPr>
+          <w:lang w:val="en-GB"/>
+        </w:rPr>
+        <w:t>.</w:t>
+      </w:r>
+      <w:r>
+        <w:rPr>
+          <w:lang w:val="en-GB"/>
+        </w:rPr>
+        <w:t xml:space="preserve"> </w:t>
+      </w:r>
+      <w:r>
+        <w:rPr>
+          <w:lang w:val="en-GB"/>
+        </w:rPr>
+        <w:t>Conversely</w:t>
+      </w:r>
+      <w:r>
+        <w:rPr>
+          <w:lang w:val="en-GB"/>
+        </w:rPr>
+        <w:t xml:space="preserve">, IR </w:t>
+      </w:r>
+      <w:proofErr w:type="spellStart"/>
+      <w:r>
+        <w:rPr>
+          <w:lang w:val="en-GB"/>
+        </w:rPr>
+        <w:t>StressAS</w:t>
+      </w:r>
+      <w:proofErr w:type="spellEnd"/>
+      <w:r>
+        <w:rPr>
+          <w:lang w:val="en-GB"/>
+        </w:rPr>
+        <w:t xml:space="preserve"> and </w:t>
+      </w:r>
+      <w:proofErr w:type="spellStart"/>
+      <w:r>
+        <w:rPr>
+          <w:lang w:val="en-GB"/>
+        </w:rPr>
+        <w:t>TissueAS</w:t>
+      </w:r>
+      <w:proofErr w:type="spellEnd"/>
+      <w:r>
+        <w:rPr>
+          <w:lang w:val="en-GB"/>
+        </w:rPr>
+        <w:t xml:space="preserve"> </w:t>
+      </w:r>
+      <w:r>
+        <w:rPr>
+          <w:lang w:val="en-GB"/>
+        </w:rPr>
+        <w:t>were preferentially presented in transcript</w:t>
+      </w:r>
+      <w:r>
+        <w:rPr>
+          <w:lang w:val="en-GB"/>
+        </w:rPr>
+        <w:t>s</w:t>
+      </w:r>
+      <w:r>
+        <w:rPr>
+          <w:lang w:val="en-GB"/>
+        </w:rPr>
+        <w:t xml:space="preserve"> with </w:t>
+      </w:r>
+      <w:r>
+        <w:rPr>
+          <w:lang w:val="en-GB"/>
+        </w:rPr>
+        <w:t xml:space="preserve">less and </w:t>
+      </w:r>
+      <w:r>
+        <w:rPr>
+          <w:lang w:val="en-GB"/>
+        </w:rPr>
+        <w:t>smaller introns</w:t>
+      </w:r>
+      <w:r>
+        <w:rPr>
+          <w:lang w:val="en-GB"/>
+        </w:rPr>
+        <w:t xml:space="preserve">, and lower upstream GC content. </w:t>
+      </w:r>
+      <w:r>
+        <w:rPr>
+          <w:lang w:val="en-GB"/>
+        </w:rPr>
+        <w:t xml:space="preserve">In the case of ES, </w:t>
+      </w:r>
+      <w:r>
+        <w:rPr>
+          <w:lang w:val="en-GB"/>
+        </w:rPr>
+        <w:t xml:space="preserve">PanAS depicted the main hallmarks </w:t>
+      </w:r>
+      <w:r>
+        <w:rPr>
+          <w:lang w:val="en-GB"/>
+        </w:rPr>
+        <w:t>of exon definition</w:t>
+      </w:r>
+      <w:r>
+        <w:rPr>
+          <w:lang w:val="en-GB"/>
+        </w:rPr>
+        <w:t xml:space="preserve">, </w:t>
+      </w:r>
+      <w:r>
+        <w:rPr>
+          <w:lang w:val="en-GB"/>
+        </w:rPr>
+        <w:t xml:space="preserve">such as </w:t>
+      </w:r>
+      <w:r>
+        <w:rPr>
+          <w:lang w:val="en-GB"/>
+        </w:rPr>
+        <w:t xml:space="preserve">smaller </w:t>
       </w:r>
       <w:r>
         <w:rPr>
           <w:lang w:val="en-GB"/>
         </w:rPr>
         <w:lastRenderedPageBreak/>
-        <w:t xml:space="preserve">transcripts with </w:t>
-      </w:r>
-      <w:r>
-        <w:rPr>
-          <w:lang w:val="en-GB"/>
-        </w:rPr>
-        <w:t>more and longer</w:t>
-      </w:r>
-      <w:r>
-        <w:rPr>
-          <w:lang w:val="en-GB"/>
-        </w:rPr>
-        <w:t xml:space="preserve"> introns</w:t>
-      </w:r>
-      <w:r>
-        <w:rPr>
-          <w:lang w:val="en-GB"/>
-        </w:rPr>
-        <w:t>,</w:t>
-      </w:r>
-      <w:r>
-        <w:rPr>
-          <w:lang w:val="en-GB"/>
-        </w:rPr>
-        <w:t xml:space="preserve"> </w:t>
-      </w:r>
-      <w:r>
-        <w:rPr>
-          <w:lang w:val="en-GB"/>
-        </w:rPr>
-        <w:t>higher upstream splice</w:t>
-      </w:r>
-      <w:r>
-        <w:rPr>
-          <w:lang w:val="en-GB"/>
-        </w:rPr>
-        <w:t xml:space="preserve"> </w:t>
-      </w:r>
-      <w:r>
-        <w:rPr>
-          <w:lang w:val="en-GB"/>
-        </w:rPr>
-        <w:t>site GC content</w:t>
-      </w:r>
-      <w:r>
-        <w:rPr>
-          <w:lang w:val="en-GB"/>
-        </w:rPr>
-        <w:t>,</w:t>
-      </w:r>
-      <w:r>
-        <w:rPr>
-          <w:lang w:val="en-GB"/>
-        </w:rPr>
-        <w:t xml:space="preserve"> </w:t>
-      </w:r>
-      <w:r>
-        <w:rPr>
-          <w:lang w:val="en-GB"/>
-        </w:rPr>
-        <w:t xml:space="preserve">and </w:t>
-      </w:r>
-      <w:r>
-        <w:rPr>
-          <w:lang w:val="en-GB"/>
-        </w:rPr>
-        <w:t>smaller flanking exons</w:t>
-      </w:r>
-      <w:r>
-        <w:rPr>
-          <w:lang w:val="en-GB"/>
-        </w:rPr>
-        <w:t>.</w:t>
-      </w:r>
-      <w:r>
-        <w:rPr>
-          <w:lang w:val="en-GB"/>
-        </w:rPr>
-        <w:t xml:space="preserve"> </w:t>
-      </w:r>
-      <w:r>
-        <w:rPr>
-          <w:lang w:val="en-GB"/>
-        </w:rPr>
-        <w:t>Conversely</w:t>
-      </w:r>
-      <w:r>
-        <w:rPr>
-          <w:lang w:val="en-GB"/>
-        </w:rPr>
-        <w:t xml:space="preserve">, IR </w:t>
-      </w:r>
-      <w:proofErr w:type="spellStart"/>
-      <w:r>
-        <w:rPr>
-          <w:lang w:val="en-GB"/>
-        </w:rPr>
-        <w:t>StressAS</w:t>
-      </w:r>
-      <w:proofErr w:type="spellEnd"/>
-      <w:r>
-        <w:rPr>
-          <w:lang w:val="en-GB"/>
-        </w:rPr>
-        <w:t xml:space="preserve"> and </w:t>
-      </w:r>
-      <w:proofErr w:type="spellStart"/>
-      <w:r>
-        <w:rPr>
-          <w:lang w:val="en-GB"/>
-        </w:rPr>
-        <w:t>TissueAS</w:t>
-      </w:r>
-      <w:proofErr w:type="spellEnd"/>
-      <w:r>
-        <w:rPr>
-          <w:lang w:val="en-GB"/>
-        </w:rPr>
-        <w:t xml:space="preserve"> </w:t>
-      </w:r>
-      <w:r>
-        <w:rPr>
-          <w:lang w:val="en-GB"/>
-        </w:rPr>
-        <w:t>were preferentially presented in transcript</w:t>
-      </w:r>
-      <w:r>
-        <w:rPr>
-          <w:lang w:val="en-GB"/>
-        </w:rPr>
-        <w:t>s</w:t>
-      </w:r>
-      <w:r>
-        <w:rPr>
-          <w:lang w:val="en-GB"/>
-        </w:rPr>
-        <w:t xml:space="preserve"> with </w:t>
-      </w:r>
-      <w:r>
-        <w:rPr>
-          <w:lang w:val="en-GB"/>
-        </w:rPr>
-        <w:t xml:space="preserve">less and </w:t>
-      </w:r>
-      <w:r>
-        <w:rPr>
-          <w:lang w:val="en-GB"/>
-        </w:rPr>
-        <w:t>smaller introns</w:t>
-      </w:r>
-      <w:r>
-        <w:rPr>
-          <w:lang w:val="en-GB"/>
-        </w:rPr>
-        <w:t xml:space="preserve">, and lower upstream GC content. </w:t>
-      </w:r>
-      <w:r>
-        <w:rPr>
-          <w:lang w:val="en-GB"/>
-        </w:rPr>
-        <w:t xml:space="preserve">In the case of ES, </w:t>
-      </w:r>
-      <w:r>
-        <w:rPr>
-          <w:lang w:val="en-GB"/>
-        </w:rPr>
-        <w:t xml:space="preserve">PanAS depicted the main hallmarks </w:t>
-      </w:r>
-      <w:r>
-        <w:rPr>
-          <w:lang w:val="en-GB"/>
-        </w:rPr>
-        <w:t>of exon definition</w:t>
-      </w:r>
-      <w:r>
-        <w:rPr>
-          <w:lang w:val="en-GB"/>
-        </w:rPr>
-        <w:t xml:space="preserve">, </w:t>
-      </w:r>
-      <w:r>
-        <w:rPr>
-          <w:lang w:val="en-GB"/>
-        </w:rPr>
-        <w:t xml:space="preserve">such as </w:t>
-      </w:r>
-      <w:r>
-        <w:rPr>
-          <w:lang w:val="en-GB"/>
-        </w:rPr>
-        <w:t>smaller target exons with longer upstream introns</w:t>
+        <w:t>target exons with longer upstream introns</w:t>
       </w:r>
       <w:r>
         <w:rPr>
@@ -15475,7 +15675,121 @@
           <w:bCs/>
           <w:lang w:val="en-GB"/>
         </w:rPr>
-        <w:t xml:space="preserve">fig. </w:t>
+        <w:t>fig. 3A</w:t>
+      </w:r>
+      <w:r>
+        <w:rPr>
+          <w:lang w:val="en-GB"/>
+        </w:rPr>
+        <w:t>)</w:t>
+      </w:r>
+      <w:r>
+        <w:rPr>
+          <w:lang w:val="en-GB"/>
+        </w:rPr>
+        <w:t>.</w:t>
+      </w:r>
+      <w:r>
+        <w:rPr>
+          <w:lang w:val="en-GB"/>
+        </w:rPr>
+        <w:t xml:space="preserve"> </w:t>
+      </w:r>
+      <w:r>
+        <w:rPr>
+          <w:lang w:val="en-GB"/>
+        </w:rPr>
+        <w:t xml:space="preserve">Furthermore, </w:t>
+      </w:r>
+      <w:r>
+        <w:rPr>
+          <w:lang w:val="en-GB"/>
+        </w:rPr>
+        <w:t xml:space="preserve">attending to the size of the intersection between differential proteins, a </w:t>
+      </w:r>
+      <w:r>
+        <w:rPr>
+          <w:lang w:val="en-GB"/>
+        </w:rPr>
+        <w:t xml:space="preserve">decreasing </w:t>
+      </w:r>
+      <w:r>
+        <w:rPr>
+          <w:lang w:val="en-GB"/>
+        </w:rPr>
+        <w:t>trend</w:t>
+      </w:r>
+      <w:r>
+        <w:rPr>
+          <w:lang w:val="en-GB"/>
+        </w:rPr>
+        <w:t xml:space="preserve"> was detected</w:t>
+      </w:r>
+      <w:r>
+        <w:rPr>
+          <w:lang w:val="en-GB"/>
+        </w:rPr>
+        <w:t xml:space="preserve"> </w:t>
+      </w:r>
+      <w:r>
+        <w:rPr>
+          <w:lang w:val="en-GB"/>
+        </w:rPr>
+        <w:t xml:space="preserve">following </w:t>
+      </w:r>
+      <w:r>
+        <w:rPr>
+          <w:lang w:val="en-GB"/>
+        </w:rPr>
+        <w:t xml:space="preserve">the order </w:t>
+      </w:r>
+      <w:r>
+        <w:rPr>
+          <w:lang w:val="en-GB"/>
+        </w:rPr>
+        <w:t xml:space="preserve">needle&gt;bud&gt;root. </w:t>
+      </w:r>
+      <w:r>
+        <w:rPr>
+          <w:lang w:val="en-GB"/>
+        </w:rPr>
+        <w:t xml:space="preserve">These </w:t>
+      </w:r>
+      <w:r>
+        <w:rPr>
+          <w:lang w:val="en-GB"/>
+        </w:rPr>
+        <w:t>discoveries suggest</w:t>
+      </w:r>
+      <w:r>
+        <w:rPr>
+          <w:lang w:val="en-GB"/>
+        </w:rPr>
+        <w:t>ed</w:t>
+      </w:r>
+      <w:r>
+        <w:rPr>
+          <w:lang w:val="en-GB"/>
+        </w:rPr>
+        <w:t xml:space="preserve"> that </w:t>
+      </w:r>
+      <w:r>
+        <w:rPr>
+          <w:lang w:val="en-GB"/>
+        </w:rPr>
+        <w:t>these tissues had different degrees of identity</w:t>
+      </w:r>
+      <w:r>
+        <w:rPr>
+          <w:lang w:val="en-GB"/>
+        </w:rPr>
+        <w:t xml:space="preserve">. </w:t>
+      </w:r>
+      <w:r>
+        <w:rPr>
+          <w:lang w:val="en-GB"/>
+        </w:rPr>
+        <w:t>Tissue hallmarks were complemented by volcano analyses (</w:t>
       </w:r>
       <w:r>
         <w:rPr>
@@ -15483,148 +15797,32 @@
           <w:bCs/>
           <w:lang w:val="en-GB"/>
         </w:rPr>
+        <w:t>fig. 3B</w:t>
+      </w:r>
+      <w:r>
+        <w:rPr>
+          <w:lang w:val="en-GB"/>
+        </w:rPr>
+        <w:t>).</w:t>
+      </w:r>
+      <w:r>
+        <w:rPr>
+          <w:lang w:val="en-GB"/>
+        </w:rPr>
+        <w:t xml:space="preserve"> </w:t>
+      </w:r>
+      <w:r>
+        <w:rPr>
+          <w:lang w:val="en-GB"/>
+        </w:rPr>
+        <w:t xml:space="preserve">The most relevant proteins </w:t>
+      </w:r>
+      <w:r>
+        <w:rPr>
+          <w:lang w:val="en-GB"/>
+        </w:rPr>
         <w:lastRenderedPageBreak/>
-        <w:t>3A</w:t>
-      </w:r>
-      <w:r>
-        <w:rPr>
-          <w:lang w:val="en-GB"/>
-        </w:rPr>
-        <w:t>)</w:t>
-      </w:r>
-      <w:r>
-        <w:rPr>
-          <w:lang w:val="en-GB"/>
-        </w:rPr>
-        <w:t>.</w:t>
-      </w:r>
-      <w:r>
-        <w:rPr>
-          <w:lang w:val="en-GB"/>
-        </w:rPr>
-        <w:t xml:space="preserve"> </w:t>
-      </w:r>
-      <w:r>
-        <w:rPr>
-          <w:lang w:val="en-GB"/>
-        </w:rPr>
-        <w:t xml:space="preserve">Furthermore, </w:t>
-      </w:r>
-      <w:r>
-        <w:rPr>
-          <w:lang w:val="en-GB"/>
-        </w:rPr>
-        <w:t xml:space="preserve">attending to the size of the intersection between differential proteins, a </w:t>
-      </w:r>
-      <w:r>
-        <w:rPr>
-          <w:lang w:val="en-GB"/>
-        </w:rPr>
-        <w:t xml:space="preserve">decreasing </w:t>
-      </w:r>
-      <w:r>
-        <w:rPr>
-          <w:lang w:val="en-GB"/>
-        </w:rPr>
-        <w:t>trend</w:t>
-      </w:r>
-      <w:r>
-        <w:rPr>
-          <w:lang w:val="en-GB"/>
-        </w:rPr>
-        <w:t xml:space="preserve"> was detected</w:t>
-      </w:r>
-      <w:r>
-        <w:rPr>
-          <w:lang w:val="en-GB"/>
-        </w:rPr>
-        <w:t xml:space="preserve"> </w:t>
-      </w:r>
-      <w:r>
-        <w:rPr>
-          <w:lang w:val="en-GB"/>
-        </w:rPr>
-        <w:t xml:space="preserve">following </w:t>
-      </w:r>
-      <w:r>
-        <w:rPr>
-          <w:lang w:val="en-GB"/>
-        </w:rPr>
-        <w:t xml:space="preserve">the order </w:t>
-      </w:r>
-      <w:r>
-        <w:rPr>
-          <w:lang w:val="en-GB"/>
-        </w:rPr>
-        <w:t xml:space="preserve">needle&gt;bud&gt;root. </w:t>
-      </w:r>
-      <w:r>
-        <w:rPr>
-          <w:lang w:val="en-GB"/>
-        </w:rPr>
-        <w:t xml:space="preserve">These </w:t>
-      </w:r>
-      <w:r>
-        <w:rPr>
-          <w:lang w:val="en-GB"/>
-        </w:rPr>
-        <w:t>discoveries suggest</w:t>
-      </w:r>
-      <w:r>
-        <w:rPr>
-          <w:lang w:val="en-GB"/>
-        </w:rPr>
-        <w:t>ed</w:t>
-      </w:r>
-      <w:r>
-        <w:rPr>
-          <w:lang w:val="en-GB"/>
-        </w:rPr>
-        <w:t xml:space="preserve"> that </w:t>
-      </w:r>
-      <w:r>
-        <w:rPr>
-          <w:lang w:val="en-GB"/>
-        </w:rPr>
-        <w:t>these tissues had different degrees of identity</w:t>
-      </w:r>
-      <w:r>
-        <w:rPr>
-          <w:lang w:val="en-GB"/>
-        </w:rPr>
-        <w:t xml:space="preserve">. </w:t>
-      </w:r>
-      <w:r>
-        <w:rPr>
-          <w:lang w:val="en-GB"/>
-        </w:rPr>
-        <w:t>Tissue hallmarks were complemented by volcano analyses (</w:t>
-      </w:r>
-      <w:r>
-        <w:rPr>
-          <w:b/>
-          <w:bCs/>
-          <w:lang w:val="en-GB"/>
-        </w:rPr>
-        <w:t>fig. 3B</w:t>
-      </w:r>
-      <w:r>
-        <w:rPr>
-          <w:lang w:val="en-GB"/>
-        </w:rPr>
-        <w:t>).</w:t>
-      </w:r>
-      <w:r>
-        <w:rPr>
-          <w:lang w:val="en-GB"/>
-        </w:rPr>
-        <w:t xml:space="preserve"> </w:t>
-      </w:r>
-      <w:r>
-        <w:rPr>
-          <w:lang w:val="en-GB"/>
-        </w:rPr>
-        <w:t xml:space="preserve">The most relevant proteins remained </w:t>
+        <w:t xml:space="preserve">remained </w:t>
       </w:r>
       <w:r>
         <w:rPr>
@@ -16828,7 +17026,6 @@
         <w:rPr>
           <w:lang w:val="en-GB"/>
         </w:rPr>
-        <w:lastRenderedPageBreak/>
         <w:t xml:space="preserve">Application 1: </w:t>
       </w:r>
       <w:r>
@@ -17186,6 +17383,7 @@
         <w:rPr>
           <w:lang w:val="en-GB"/>
         </w:rPr>
+        <w:lastRenderedPageBreak/>
         <w:t xml:space="preserve">constituted </w:t>
       </w:r>
       <w:r>
@@ -18412,14 +18610,7 @@
         <w:rPr>
           <w:lang w:val="en-GB"/>
         </w:rPr>
-        <w:t xml:space="preserve">isoform was </w:t>
-      </w:r>
-      <w:r>
-        <w:rPr>
-          <w:lang w:val="en-GB"/>
-        </w:rPr>
-        <w:lastRenderedPageBreak/>
-        <w:t>juvenile needle</w:t>
+        <w:t>isoform was juvenile needle</w:t>
       </w:r>
       <w:r>
         <w:rPr>
@@ -18884,6 +19075,7 @@
         <w:rPr>
           <w:lang w:val="en-GB"/>
         </w:rPr>
+        <w:lastRenderedPageBreak/>
         <w:t xml:space="preserve">We </w:t>
       </w:r>
       <w:r>
@@ -20242,16 +20434,7 @@
           <w:bCs/>
           <w:lang w:val="en-GB"/>
         </w:rPr>
-        <w:t xml:space="preserve">supplementary </w:t>
-      </w:r>
-      <w:r>
-        <w:rPr>
-          <w:b/>
-          <w:bCs/>
-          <w:lang w:val="en-GB"/>
-        </w:rPr>
-        <w:lastRenderedPageBreak/>
-        <w:t>fig. S1C</w:t>
+        <w:t>supplementary fig. S1C</w:t>
       </w:r>
       <w:r>
         <w:rPr>
@@ -20545,6 +20728,7 @@
         <w:rPr>
           <w:lang w:val="en-GB"/>
         </w:rPr>
+        <w:lastRenderedPageBreak/>
         <w:t>In the c</w:t>
       </w:r>
       <w:r>
@@ -21079,21 +21263,7 @@
         <w:rPr>
           <w:lang w:val="en-GB"/>
         </w:rPr>
-        <w:t xml:space="preserve">patterns </w:t>
-      </w:r>
-      <w:proofErr w:type="spellStart"/>
-      <w:r>
-        <w:rPr>
-          <w:lang w:val="en-GB"/>
-        </w:rPr>
-        <w:t>dectected</w:t>
-      </w:r>
-      <w:proofErr w:type="spellEnd"/>
-      <w:r>
-        <w:rPr>
-          <w:lang w:val="en-GB"/>
-        </w:rPr>
-        <w:t xml:space="preserve"> by PAI profiles (</w:t>
+        <w:t>patterns detected by PAI profiles (</w:t>
       </w:r>
       <w:r>
         <w:rPr>
@@ -21876,7 +22046,6 @@
         <w:rPr>
           <w:lang w:val="en-GB"/>
         </w:rPr>
-        <w:lastRenderedPageBreak/>
         <w:t xml:space="preserve">patterns, </w:t>
       </w:r>
       <w:r>
@@ -22098,6 +22267,7 @@
         <w:rPr>
           <w:lang w:val="en-GB"/>
         </w:rPr>
+        <w:lastRenderedPageBreak/>
         <w:t>Lastly, we</w:t>
       </w:r>
       <w:r>
@@ -23341,14 +23511,7 @@
         <w:rPr>
           <w:lang w:val="en-GB"/>
         </w:rPr>
-        <w:t xml:space="preserve"> </w:t>
-      </w:r>
-      <w:r>
-        <w:rPr>
-          <w:lang w:val="en-GB"/>
-        </w:rPr>
-        <w:lastRenderedPageBreak/>
-        <w:t>molecular</w:t>
+        <w:t xml:space="preserve"> molecular</w:t>
       </w:r>
       <w:r>
         <w:rPr>
@@ -23718,7 +23881,15 @@
               <w:color w:val="000000"/>
               <w:lang w:val="en-GB"/>
             </w:rPr>
-            <w:t xml:space="preserve"> et al., 2018)</w:t>
+            <w:t xml:space="preserve"> </w:t>
+          </w:r>
+          <w:r>
+            <w:rPr>
+              <w:color w:val="000000"/>
+              <w:lang w:val="en-GB"/>
+            </w:rPr>
+            <w:lastRenderedPageBreak/>
+            <w:t>et al., 2018)</w:t>
           </w:r>
         </w:sdtContent>
       </w:sdt>
@@ -25070,14 +25241,7 @@
         <w:rPr>
           <w:lang w:val="en-GB"/>
         </w:rPr>
-        <w:t xml:space="preserve">our observations extended </w:t>
-      </w:r>
-      <w:r>
-        <w:rPr>
-          <w:lang w:val="en-GB"/>
-        </w:rPr>
-        <w:lastRenderedPageBreak/>
-        <w:t xml:space="preserve">beyond </w:t>
+        <w:t xml:space="preserve">our observations extended beyond </w:t>
       </w:r>
       <w:r>
         <w:rPr>
@@ -25430,6 +25594,7 @@
         <w:rPr>
           <w:lang w:val="en-GB"/>
         </w:rPr>
+        <w:lastRenderedPageBreak/>
         <w:t>Stress biology is a</w:t>
       </w:r>
       <w:r>
@@ -26010,7 +26175,7 @@
         <w:rPr>
           <w:lang w:val="en-GB"/>
         </w:rPr>
-        <w:t>s of</w:t>
+        <w:t>s</w:t>
       </w:r>
       <w:r>
         <w:rPr>
@@ -26887,14 +27052,7 @@
         <w:rPr>
           <w:lang w:val="en-GB"/>
         </w:rPr>
-        <w:t xml:space="preserve">Thus, variation </w:t>
-      </w:r>
-      <w:r>
-        <w:rPr>
-          <w:lang w:val="en-GB"/>
-        </w:rPr>
-        <w:lastRenderedPageBreak/>
-        <w:t xml:space="preserve">with differential contribution </w:t>
+        <w:t xml:space="preserve">Thus, variation with differential contribution </w:t>
       </w:r>
       <w:r>
         <w:rPr>
@@ -27224,6 +27382,7 @@
         <w:rPr>
           <w:lang w:val="en-GB"/>
         </w:rPr>
+        <w:lastRenderedPageBreak/>
         <w:t>modifications</w:t>
       </w:r>
       <w:r>
@@ -28071,7 +28230,7 @@
         <w:rPr>
           <w:lang w:val="en-GB"/>
         </w:rPr>
-        <w:t>designates the commercially and stress-</w:t>
+        <w:t>designates the commercial and stress-</w:t>
       </w:r>
       <w:proofErr w:type="spellStart"/>
       <w:r>
@@ -28196,11 +28355,20 @@
         </w:rPr>
         <w:t xml:space="preserve"> database </w:t>
       </w:r>
-      <w:r>
-        <w:rPr>
-          <w:lang w:val="en-GB"/>
-        </w:rPr>
-        <w:t xml:space="preserve">[link] </w:t>
+      <w:hyperlink r:id="rId11" w:history="1">
+        <w:r>
+          <w:rPr>
+            <w:rStyle w:val="Hipervnculo"/>
+            <w:lang w:val="en-GB"/>
+          </w:rPr>
+          <w:t>https://rocesv.github.io/Pra-GE-ATLAS</w:t>
+        </w:r>
+      </w:hyperlink>
+      <w:r>
+        <w:rPr>
+          <w:lang w:val="en-GB"/>
+        </w:rPr>
+        <w:t xml:space="preserve"> </w:t>
       </w:r>
       <w:r>
         <w:rPr>
@@ -28216,32 +28384,15 @@
         </w:rPr>
         <w:t xml:space="preserve"> </w:t>
       </w:r>
-      <w:r>
-        <w:fldChar w:fldCharType="begin"/>
-      </w:r>
-      <w:r>
-        <w:rPr>
-          <w:lang w:val="en-GB"/>
-        </w:rPr>
-        <w:instrText>HYPERLINK "https://doi.org/10.5281/zenodo.10494507"</w:instrText>
-      </w:r>
-      <w:r>
-        <w:fldChar w:fldCharType="separate"/>
-      </w:r>
-      <w:r>
-        <w:rPr>
-          <w:rStyle w:val="Hipervnculo"/>
-          <w:lang w:val="en-GB"/>
-        </w:rPr>
-        <w:t>https://doi.org/10.5281/zenodo.10494507</w:t>
-      </w:r>
-      <w:r>
-        <w:rPr>
-          <w:rStyle w:val="Hipervnculo"/>
-          <w:lang w:val="en-GB"/>
-        </w:rPr>
-        <w:fldChar w:fldCharType="end"/>
-      </w:r>
+      <w:hyperlink r:id="rId12" w:history="1">
+        <w:r>
+          <w:rPr>
+            <w:rStyle w:val="Hipervnculo"/>
+            <w:lang w:val="en-GB"/>
+          </w:rPr>
+          <w:t>https://doi.org/10.5281/zenodo.10494507</w:t>
+        </w:r>
+      </w:hyperlink>
       <w:r>
         <w:rPr>
           <w:lang w:val="en-GB"/>
@@ -28282,8 +28433,17 @@
         <w:rPr>
           <w:lang w:val="en-GB"/>
         </w:rPr>
-        <w:t xml:space="preserve"> [link]</w:t>
-      </w:r>
+        <w:t xml:space="preserve"> </w:t>
+      </w:r>
+      <w:hyperlink r:id="rId13" w:history="1">
+        <w:r>
+          <w:rPr>
+            <w:rStyle w:val="Hipervnculo"/>
+            <w:lang w:val="en-GB"/>
+          </w:rPr>
+          <w:t>https://github.com/RocesV/Pra-GE-ATLAS_manuscript</w:t>
+        </w:r>
+      </w:hyperlink>
       <w:r>
         <w:rPr>
           <w:lang w:val="en-GB"/>
@@ -28354,17 +28514,7 @@
           <w:shd w:val="clear" w:color="auto" w:fill="FFFFFF"/>
           <w:lang w:val="en-GB"/>
         </w:rPr>
-        <w:t xml:space="preserve">partner repository with the dataset </w:t>
-      </w:r>
-      <w:r>
-        <w:rPr>
-          <w:rFonts w:cs="Arial"/>
-          <w:color w:val="000000"/>
-          <w:shd w:val="clear" w:color="auto" w:fill="FFFFFF"/>
-          <w:lang w:val="en-GB"/>
-        </w:rPr>
-        <w:lastRenderedPageBreak/>
-        <w:t>identifier PXD</w:t>
+        <w:t>partner repository with the dataset identifier PXD</w:t>
       </w:r>
       <w:r>
         <w:rPr>
@@ -28506,7 +28656,14 @@
         <w:rPr>
           <w:lang w:val="en-GB"/>
         </w:rPr>
-        <w:t xml:space="preserve"> We are grateful to Picasso, the supercomputing cluster of the University of Málaga</w:t>
+        <w:t xml:space="preserve"> We are grateful </w:t>
+      </w:r>
+      <w:r>
+        <w:rPr>
+          <w:lang w:val="en-GB"/>
+        </w:rPr>
+        <w:lastRenderedPageBreak/>
+        <w:t>to Picasso, the supercomputing cluster of the University of Málaga</w:t>
       </w:r>
       <w:r>
         <w:rPr>
@@ -28596,7 +28753,19 @@
         <w:rPr>
           <w:lang w:val="en-GB"/>
         </w:rPr>
-        <w:t xml:space="preserve">LV </w:t>
+        <w:t>LV</w:t>
+      </w:r>
+      <w:r>
+        <w:rPr>
+          <w:lang w:val="en-GB"/>
+        </w:rPr>
+        <w:t xml:space="preserve"> and Adriana?</w:t>
+      </w:r>
+      <w:r>
+        <w:rPr>
+          <w:lang w:val="en-GB"/>
+        </w:rPr>
+        <w:t xml:space="preserve"> </w:t>
       </w:r>
       <w:r>
         <w:rPr>
@@ -29057,14 +29226,7 @@
         <w:rPr>
           <w:lang w:val="en-GB" w:eastAsia="en-GB"/>
         </w:rPr>
-        <w:t xml:space="preserve">, A., Silva, A. da, Denny, P., Dogan, T., Ebenezer, T. G., Fan, J., Castro, L. G., … Zhang, J. </w:t>
-      </w:r>
-      <w:r>
-        <w:rPr>
-          <w:lang w:val="en-GB" w:eastAsia="en-GB"/>
-        </w:rPr>
-        <w:lastRenderedPageBreak/>
-        <w:t xml:space="preserve">(2021). </w:t>
+        <w:t xml:space="preserve">, A., Silva, A. da, Denny, P., Dogan, T., Ebenezer, T. G., Fan, J., Castro, L. G., … Zhang, J. (2021). </w:t>
       </w:r>
       <w:proofErr w:type="spellStart"/>
       <w:r>
@@ -29189,6 +29351,7 @@
         <w:rPr>
           <w:lang w:val="en-GB" w:eastAsia="en-GB"/>
         </w:rPr>
+        <w:lastRenderedPageBreak/>
         <w:t>Buchfink</w:t>
       </w:r>
       <w:proofErr w:type="spellEnd"/>
@@ -29855,14 +30018,7 @@
         <w:rPr>
           <w:lang w:val="en-GB" w:eastAsia="en-GB"/>
         </w:rPr>
-        <w:t xml:space="preserve"> Wegrzyn, J. L. </w:t>
-      </w:r>
-      <w:r>
-        <w:rPr>
-          <w:lang w:val="en-GB" w:eastAsia="en-GB"/>
-        </w:rPr>
-        <w:lastRenderedPageBreak/>
-        <w:t xml:space="preserve">(2018). Growing and cultivating the forest genomics database, </w:t>
+        <w:t xml:space="preserve"> Wegrzyn, J. L. (2018). Growing and cultivating the forest genomics database, </w:t>
       </w:r>
       <w:proofErr w:type="spellStart"/>
       <w:r>
@@ -29966,6 +30122,7 @@
         <w:rPr>
           <w:lang w:eastAsia="en-GB"/>
         </w:rPr>
+        <w:lastRenderedPageBreak/>
         <w:t xml:space="preserve">García-Campa, L., Guerrero, S., Lamelas, L., </w:t>
       </w:r>
       <w:proofErr w:type="spellStart"/>
@@ -30679,7 +30836,6 @@
         <w:rPr>
           <w:lang w:val="en-GB" w:eastAsia="en-GB"/>
         </w:rPr>
-        <w:lastRenderedPageBreak/>
         <w:t xml:space="preserve">Langfelder, P., </w:t>
       </w:r>
       <w:r>
@@ -30787,6 +30943,7 @@
         <w:rPr>
           <w:lang w:val="en-GB" w:eastAsia="en-GB"/>
         </w:rPr>
+        <w:lastRenderedPageBreak/>
         <w:t>Leebens</w:t>
       </w:r>
       <w:proofErr w:type="spellEnd"/>
@@ -31402,7 +31559,6 @@
         <w:rPr>
           <w:lang w:val="en-GB" w:eastAsia="en-GB"/>
         </w:rPr>
-        <w:lastRenderedPageBreak/>
         <w:t>Perez-Riverol, Y., Bai, J., Bandla, C., García-</w:t>
       </w:r>
       <w:proofErr w:type="spellStart"/>
@@ -31526,6 +31682,7 @@
         <w:rPr>
           <w:lang w:val="en-GB" w:eastAsia="en-GB"/>
         </w:rPr>
+        <w:lastRenderedPageBreak/>
         <w:t xml:space="preserve">Pérez-Silva, J. G., Araujo-Voces, M., and Quesada, V. (2018). </w:t>
       </w:r>
       <w:proofErr w:type="spellStart"/>
@@ -32279,7 +32436,6 @@
         <w:rPr>
           <w:lang w:val="en-GB" w:eastAsia="en-GB"/>
         </w:rPr>
-        <w:lastRenderedPageBreak/>
         <w:t xml:space="preserve">Visser, E. A., Kampmann, T. P., Wegrzyn, J. L., </w:t>
       </w:r>
       <w:r>
@@ -32400,6 +32556,7 @@
         <w:rPr>
           <w:lang w:val="en-GB" w:eastAsia="en-GB"/>
         </w:rPr>
+        <w:lastRenderedPageBreak/>
         <w:t xml:space="preserve">Zhang, Y., Tian, H., Chen, D., Zhang, H., Sun, M., Chen, S., Qin, Z., Ding, Z., </w:t>
       </w:r>
       <w:r>
@@ -32633,7 +32790,7 @@
           <w:bCs/>
           <w:lang w:val="en-GB"/>
         </w:rPr>
-        <w:t xml:space="preserve">e which </w:t>
+        <w:t xml:space="preserve">e which features show significant differences respect to Genome background and the direction of these differences (higher-red or lower-blue). “X” indicates no statistically significant difference. Intron features (first) include (from top to bottom and left to right): length of the upstream (UP) exon, target intron, polypyrimidine tract (PT) and downstream (DO) exon; GC content of the upstream 5’ splice region; number of introns; distance between branch point (BP) and 3’ splice site (ss); score of the polypyrimidine tract; rank and/or position of the target intron. Exon features for exon skipping (second) include (from top </w:t>
       </w:r>
       <w:r>
         <w:rPr>
@@ -32641,7 +32798,7 @@
           <w:lang w:val="en-GB"/>
         </w:rPr>
         <w:lastRenderedPageBreak/>
-        <w:t xml:space="preserve">features show significant differences respect to Genome background and the direction of these differences (higher-red or lower-blue). “X” indicates no statistically significant difference. Intron features (first) include (from top to bottom and left to right): length of the upstream (UP) exon, target intron, polypyrimidine tract (PT) and downstream (DO) exon; GC content of the upstream 5’ splice region; number of introns; distance between branch point (BP) and 3’ splice site (ss); score of the polypyrimidine tract; rank and/or position of the target intron. Exon features for exon skipping (second) include (from top to bottom and left to right): length of the upstream exon, upstream intron, upstream polypyrimidine tract, target exon, downstream intron, downstream exon and transcript; GC content of the target exon, 5’ splice region and downstream exon; score of the upstream branch point, polypyrimidine tract, 5’ splice region and downstream branch point; rank and/or position of the target exon. Exon features for alternative acceptor donor site (third) include (from top to bottom and left to right): length of the downstream exon and transcript; GC content of the upstream 5’ splice region, target exon and downstream exon; score of the upstream and downstream branch points; rank and/or position of the target exon. </w:t>
+        <w:t xml:space="preserve">to bottom and left to right): length of the upstream exon, upstream intron, upstream polypyrimidine tract, target exon, downstream intron, downstream exon and transcript; GC content of the target exon, 5’ splice region and downstream exon; score of the upstream branch point, polypyrimidine tract, 5’ splice region and downstream branch point; rank and/or position of the target exon. Exon features for alternative acceptor donor site (third) include (from top to bottom and left to right): length of the downstream exon and transcript; GC content of the upstream 5’ splice region, target exon and downstream exon; score of the upstream and downstream branch points; rank and/or position of the target exon. </w:t>
       </w:r>
       <w:r>
         <w:rPr>
@@ -32941,15 +33098,7 @@
           <w:bCs/>
           <w:lang w:val="en-GB"/>
         </w:rPr>
-        <w:t xml:space="preserve">Heatmap depicting </w:t>
-      </w:r>
-      <w:r>
-        <w:rPr>
-          <w:bCs/>
-          <w:lang w:val="en-GB"/>
-        </w:rPr>
-        <w:lastRenderedPageBreak/>
-        <w:t xml:space="preserve">significant network modules-trait correlations (p-value adjusted &lt; 0.05; Pearson). T1-T4 correspond to low-very high stress intensities. FU = </w:t>
+        <w:t xml:space="preserve">Heatmap depicting significant network modules-trait correlations (p-value adjusted &lt; 0.05; Pearson). T1-T4 correspond to low-very high stress intensities. FU = </w:t>
       </w:r>
       <w:r>
         <w:rPr>
@@ -33048,7 +33197,15 @@
           <w:bCs/>
           <w:lang w:val="en-GB"/>
         </w:rPr>
-        <w:t xml:space="preserve"> = cellular respiration; mod = modification; reg = regulation; org = organi</w:t>
+        <w:t xml:space="preserve"> = </w:t>
+      </w:r>
+      <w:r>
+        <w:rPr>
+          <w:bCs/>
+          <w:lang w:val="en-GB"/>
+        </w:rPr>
+        <w:lastRenderedPageBreak/>
+        <w:t>cellular respiration; mod = modification; reg = regulation; org = organi</w:t>
       </w:r>
       <w:r>
         <w:rPr>
@@ -33564,7 +33721,6 @@
           <w:b/>
           <w:lang w:val="en-GB"/>
         </w:rPr>
-        <w:lastRenderedPageBreak/>
         <w:t>Figure 5. Characteri</w:t>
       </w:r>
       <w:r>
@@ -33665,7 +33821,15 @@
           <w:bCs/>
           <w:lang w:val="en-GB"/>
         </w:rPr>
-        <w:t xml:space="preserve">Heatmaps depicting significant (FDR &lt; 0.1, -log10(FDR)) enriched Mercator functional terms (green), genes ages (purple) and family founder events ages (blue). PS/F = gene/family-founder </w:t>
+        <w:t xml:space="preserve">Heatmaps depicting significant (FDR &lt; 0.1, -log10(FDR)) enriched Mercator functional </w:t>
+      </w:r>
+      <w:r>
+        <w:rPr>
+          <w:bCs/>
+          <w:lang w:val="en-GB"/>
+        </w:rPr>
+        <w:lastRenderedPageBreak/>
+        <w:t xml:space="preserve">terms (green), genes ages (purple) and family founder events ages (blue). PS/F = gene/family-founder </w:t>
       </w:r>
       <w:proofErr w:type="spellStart"/>
       <w:r>
@@ -34241,15 +34405,7 @@
           <w:bCs/>
           <w:lang w:val="en-GB"/>
         </w:rPr>
-        <w:t xml:space="preserve">Transcriptomic Age Index (TAI) corresponding high values to younger genes. </w:t>
-      </w:r>
-      <w:r>
-        <w:rPr>
-          <w:bCs/>
-          <w:lang w:val="en-GB"/>
-        </w:rPr>
-        <w:lastRenderedPageBreak/>
-        <w:t xml:space="preserve">HS = heat; DO = </w:t>
+        <w:t xml:space="preserve">Transcriptomic Age Index (TAI) corresponding high values to younger genes. HS = heat; DO = </w:t>
       </w:r>
       <w:proofErr w:type="spellStart"/>
       <w:r>
@@ -34357,7 +34513,15 @@
           <w:bCs/>
           <w:lang w:val="en-GB"/>
         </w:rPr>
-        <w:t xml:space="preserve">). Colours represent the number of AS events found on each intersection between the relative contributions (in percentage) for each set of samples. </w:t>
+        <w:t xml:space="preserve">). Colours represent the number of AS events found on each intersection between the relative contributions </w:t>
+      </w:r>
+      <w:r>
+        <w:rPr>
+          <w:bCs/>
+          <w:lang w:val="en-GB"/>
+        </w:rPr>
+        <w:lastRenderedPageBreak/>
+        <w:t xml:space="preserve">(in percentage) for each set of samples. </w:t>
       </w:r>
       <w:r>
         <w:rPr>
@@ -34630,7 +34794,7 @@
       </w:r>
     </w:p>
     <w:sectPr>
-      <w:footerReference w:type="default" r:id="rId9"/>
+      <w:footerReference w:type="default" r:id="rId14"/>
       <w:pgSz w:w="11906" w:h="16838"/>
       <w:pgMar w:top="1417" w:right="1701" w:bottom="1417" w:left="1701" w:header="708" w:footer="708" w:gutter="0"/>
       <w:lnNumType w:countBy="1" w:restart="continuous"/>
@@ -36057,6 +36221,7 @@
     <w:rsid w:val="00550D96"/>
     <w:rsid w:val="005A7BA4"/>
     <w:rsid w:val="005B4D7C"/>
+    <w:rsid w:val="006C10A8"/>
     <w:rsid w:val="006F5112"/>
     <w:rsid w:val="00871E4C"/>
     <w:rsid w:val="00924083"/>

</xml_diff>

<commit_message>
LV, JL and MJ changes + final reduction
</commit_message>
<xml_diff>
--- a/Manuscript/Manuscript_draft.docx
+++ b/Manuscript/Manuscript_draft.docx
@@ -376,7 +376,25 @@
         <w:rPr>
           <w:lang w:val="en-GB"/>
         </w:rPr>
-        <w:t xml:space="preserve">model organisms have significantly shaped our understanding of core biological processes in plant science. However, this </w:t>
+        <w:t xml:space="preserve">research on </w:t>
+      </w:r>
+      <w:r>
+        <w:rPr>
+          <w:lang w:val="en-GB"/>
+        </w:rPr>
+        <w:t xml:space="preserve">model organisms have significantly </w:t>
+      </w:r>
+      <w:r>
+        <w:rPr>
+          <w:lang w:val="en-GB"/>
+        </w:rPr>
+        <w:t xml:space="preserve">increased </w:t>
+      </w:r>
+      <w:r>
+        <w:rPr>
+          <w:lang w:val="en-GB"/>
+        </w:rPr>
+        <w:t xml:space="preserve">our understanding of core biological processes in plant science. However, this </w:t>
       </w:r>
       <w:r>
         <w:rPr>
@@ -590,7 +608,19 @@
         <w:rPr>
           <w:lang w:val="en-GB"/>
         </w:rPr>
-        <w:t xml:space="preserve">the commercial and stress-sensitive species </w:t>
+        <w:t xml:space="preserve">the </w:t>
+      </w:r>
+      <w:r>
+        <w:rPr>
+          <w:lang w:val="en-GB"/>
+        </w:rPr>
+        <w:t xml:space="preserve">forestry commercial </w:t>
+      </w:r>
+      <w:r>
+        <w:rPr>
+          <w:lang w:val="en-GB"/>
+        </w:rPr>
+        <w:t xml:space="preserve">and stress-sensitive species </w:t>
       </w:r>
       <w:r>
         <w:rPr>
@@ -1017,7 +1047,19 @@
         <w:rPr>
           <w:lang w:val="en-US"/>
         </w:rPr>
-        <w:t xml:space="preserve"> popular topics in plant sciences. However, there </w:t>
+        <w:t xml:space="preserve"> </w:t>
+      </w:r>
+      <w:r>
+        <w:rPr>
+          <w:lang w:val="en-US"/>
+        </w:rPr>
+        <w:t>research</w:t>
+      </w:r>
+      <w:r>
+        <w:rPr>
+          <w:lang w:val="en-US"/>
+        </w:rPr>
+        <w:t xml:space="preserve"> topics in plant sciences. However, there </w:t>
       </w:r>
       <w:r>
         <w:rPr>
@@ -1549,7 +1591,19 @@
         <w:rPr>
           <w:lang w:val="en-US"/>
         </w:rPr>
-        <w:t xml:space="preserve"> as an ideal model for exploring </w:t>
+        <w:t xml:space="preserve"> as a </w:t>
+      </w:r>
+      <w:r>
+        <w:rPr>
+          <w:lang w:val="en-US"/>
+        </w:rPr>
+        <w:t xml:space="preserve">relevant </w:t>
+      </w:r>
+      <w:r>
+        <w:rPr>
+          <w:lang w:val="en-US"/>
+        </w:rPr>
+        <w:t xml:space="preserve">model for exploring </w:t>
       </w:r>
       <w:r>
         <w:rPr>
@@ -1683,7 +1737,19 @@
         <w:rPr>
           <w:lang w:val="en-US"/>
         </w:rPr>
-        <w:t xml:space="preserve"> history, giant genomes and high repetitive elements content are considered non-model system attributes</w:t>
+        <w:t xml:space="preserve"> </w:t>
+      </w:r>
+      <w:r>
+        <w:rPr>
+          <w:lang w:val="en-US"/>
+        </w:rPr>
+        <w:t>nature</w:t>
+      </w:r>
+      <w:r>
+        <w:rPr>
+          <w:lang w:val="en-US"/>
+        </w:rPr>
+        <w:t>, giant genomes and high repetitive elements content are considered non-model system attributes</w:t>
       </w:r>
       <w:r>
         <w:rPr>
@@ -1903,25 +1969,17 @@
         </w:rPr>
         <w:t xml:space="preserve">. </w:t>
       </w:r>
-      <w:proofErr w:type="spellStart"/>
-      <w:r>
-        <w:rPr>
-          <w:lang w:val="en-US"/>
-        </w:rPr>
-        <w:t>Capitalising</w:t>
-      </w:r>
-      <w:proofErr w:type="spellEnd"/>
-      <w:r>
-        <w:rPr>
-          <w:lang w:val="en-US"/>
-        </w:rPr>
-        <w:t xml:space="preserve"> on these </w:t>
-      </w:r>
-      <w:r>
-        <w:rPr>
-          <w:lang w:val="en-US"/>
-        </w:rPr>
-        <w:t xml:space="preserve">factors, systems biology </w:t>
+      <w:r>
+        <w:rPr>
+          <w:lang w:val="en-US"/>
+        </w:rPr>
+        <w:t>Taking advantage of this data explosion</w:t>
+      </w:r>
+      <w:r>
+        <w:rPr>
+          <w:lang w:val="en-US"/>
+        </w:rPr>
+        <w:t xml:space="preserve">, systems biology </w:t>
       </w:r>
       <w:r>
         <w:rPr>
@@ -2253,7 +2311,14 @@
         <w:rPr>
           <w:lang w:val="en-US"/>
         </w:rPr>
-        <w:t xml:space="preserve">the generation of curated databases and resources derived from cumulative research </w:t>
+        <w:t xml:space="preserve">the generation of curated databases and resources derived </w:t>
+      </w:r>
+      <w:r>
+        <w:rPr>
+          <w:lang w:val="en-US"/>
+        </w:rPr>
+        <w:lastRenderedPageBreak/>
+        <w:t xml:space="preserve">from cumulative research </w:t>
       </w:r>
       <w:r>
         <w:rPr>
@@ -2344,7 +2409,6 @@
         <w:rPr>
           <w:lang w:val="en-US"/>
         </w:rPr>
-        <w:lastRenderedPageBreak/>
         <w:t xml:space="preserve">To </w:t>
       </w:r>
       <w:r>
@@ -2469,7 +2533,19 @@
         <w:rPr>
           <w:lang w:val="en-GB"/>
         </w:rPr>
-        <w:t xml:space="preserve">the commercial and stress-sensitive species </w:t>
+        <w:t xml:space="preserve">the </w:t>
+      </w:r>
+      <w:r>
+        <w:rPr>
+          <w:lang w:val="en-GB"/>
+        </w:rPr>
+        <w:t xml:space="preserve">forestry </w:t>
+      </w:r>
+      <w:r>
+        <w:rPr>
+          <w:lang w:val="en-GB"/>
+        </w:rPr>
+        <w:t xml:space="preserve">commercial and stress-sensitive species </w:t>
       </w:r>
       <w:r>
         <w:rPr>
@@ -2955,155 +3031,25 @@
         <w:rPr>
           <w:lang w:val="en-US"/>
         </w:rPr>
-        <w:t>J</w:t>
-      </w:r>
-      <w:r>
-        <w:rPr>
-          <w:lang w:val="en-US"/>
-        </w:rPr>
-        <w:t>uvenile</w:t>
-      </w:r>
-      <w:r>
-        <w:rPr>
-          <w:lang w:val="en-US"/>
-        </w:rPr>
-        <w:t xml:space="preserve"> (o</w:t>
-      </w:r>
-      <w:r>
-        <w:rPr>
-          <w:lang w:val="en-US"/>
-        </w:rPr>
-        <w:t>ne year-old</w:t>
-      </w:r>
-      <w:r>
-        <w:rPr>
-          <w:lang w:val="en-US"/>
-        </w:rPr>
-        <w:t>)</w:t>
-      </w:r>
-      <w:r>
-        <w:rPr>
-          <w:lang w:val="en-US"/>
-        </w:rPr>
-        <w:t xml:space="preserve"> </w:t>
-      </w:r>
-      <w:r>
-        <w:rPr>
-          <w:i/>
-          <w:iCs/>
-          <w:lang w:val="en-US"/>
-        </w:rPr>
-        <w:t xml:space="preserve">P. radiata </w:t>
-      </w:r>
-      <w:r>
-        <w:rPr>
-          <w:lang w:val="en-US"/>
-        </w:rPr>
-        <w:t xml:space="preserve">seedlings and adult (&gt; three year-old) </w:t>
-      </w:r>
-      <w:proofErr w:type="spellStart"/>
-      <w:r>
-        <w:rPr>
-          <w:i/>
-          <w:iCs/>
-          <w:lang w:val="en-US"/>
-        </w:rPr>
-        <w:t>P.radiata</w:t>
-      </w:r>
-      <w:proofErr w:type="spellEnd"/>
-      <w:r>
-        <w:rPr>
-          <w:i/>
-          <w:iCs/>
-          <w:lang w:val="en-US"/>
-        </w:rPr>
-        <w:t xml:space="preserve"> </w:t>
-      </w:r>
-      <w:r>
-        <w:rPr>
-          <w:lang w:val="en-US"/>
-        </w:rPr>
-        <w:t>plants</w:t>
-      </w:r>
-      <w:r>
-        <w:rPr>
-          <w:i/>
-          <w:iCs/>
-          <w:lang w:val="en-US"/>
-        </w:rPr>
-        <w:t xml:space="preserve"> </w:t>
-      </w:r>
-      <w:r>
-        <w:rPr>
-          <w:lang w:val="en-US"/>
-        </w:rPr>
-        <w:t xml:space="preserve">maintained under routine management at the University of Oviedo were used for this study. </w:t>
-      </w:r>
-      <w:r>
-        <w:rPr>
-          <w:lang w:val="en-US"/>
-        </w:rPr>
-        <w:t>Six juvenile and adult individuals free of any disease</w:t>
-      </w:r>
-      <w:r>
-        <w:rPr>
-          <w:lang w:val="en-US"/>
-        </w:rPr>
-        <w:t>s</w:t>
-      </w:r>
-      <w:r>
-        <w:rPr>
-          <w:lang w:val="en-US"/>
-        </w:rPr>
-        <w:t>/</w:t>
-      </w:r>
-      <w:r>
-        <w:rPr>
-          <w:lang w:val="en-US"/>
-        </w:rPr>
-        <w:t xml:space="preserve">injuries were </w:t>
-      </w:r>
-      <w:r>
-        <w:rPr>
-          <w:lang w:val="en-US"/>
-        </w:rPr>
-        <w:t>sampled</w:t>
-      </w:r>
-      <w:r>
-        <w:rPr>
-          <w:lang w:val="en-US"/>
-        </w:rPr>
-        <w:t xml:space="preserve">. </w:t>
-      </w:r>
-      <w:r>
-        <w:rPr>
-          <w:lang w:val="en-US"/>
-        </w:rPr>
-        <w:t>The collected tissues included roots and needles for juvenile</w:t>
-      </w:r>
-      <w:r>
-        <w:rPr>
-          <w:lang w:val="en-US"/>
-        </w:rPr>
-        <w:t>s</w:t>
-      </w:r>
-      <w:r>
-        <w:rPr>
-          <w:lang w:val="en-US"/>
-        </w:rPr>
-        <w:t xml:space="preserve">, </w:t>
-      </w:r>
-      <w:r>
-        <w:rPr>
-          <w:lang w:val="en-US"/>
-        </w:rPr>
-        <w:t>and floral buds and needles for adult</w:t>
-      </w:r>
-      <w:r>
-        <w:rPr>
-          <w:lang w:val="en-US"/>
-        </w:rPr>
-        <w:t>s</w:t>
+        <w:t xml:space="preserve">To generate the </w:t>
+      </w:r>
+      <w:r>
+        <w:rPr>
+          <w:lang w:val="en-US"/>
+        </w:rPr>
+        <w:t xml:space="preserve">tissues </w:t>
+      </w:r>
+      <w:r>
+        <w:rPr>
+          <w:lang w:val="en-US"/>
+        </w:rPr>
+        <w:t>proteomic dataset, we sampled seedlings (one year-old) and adult trees which are maintained under routine management at Plant Physiology Laboratory of the University of Oviedo. Roots (growing tips), young (growth period one cm length) and adult (&gt; 12 cm, mature) needles, and stem (less lignified and mature), apical floral buds</w:t>
+      </w:r>
+      <w:r>
+        <w:rPr>
+          <w:lang w:val="en-US"/>
+        </w:rPr>
+        <w:t xml:space="preserve"> were collected</w:t>
       </w:r>
       <w:r>
         <w:rPr>
@@ -3216,6 +3162,12 @@
         <w:rPr>
           <w:lang w:val="en-US"/>
         </w:rPr>
+        <w:t xml:space="preserve">Initial amount varied from 75 to 250 mg of fresh weight depending on the processed tissue. </w:t>
+      </w:r>
+      <w:r>
+        <w:rPr>
+          <w:lang w:val="en-US"/>
+        </w:rPr>
         <w:t xml:space="preserve">As protein samples were dissolved with the detergent SDS, </w:t>
       </w:r>
       <w:r>
@@ -3376,6 +3328,7 @@
           <w:color w:val="1F1F1F"/>
           <w:lang w:val="en-GB"/>
         </w:rPr>
+        <w:lastRenderedPageBreak/>
         <w:t xml:space="preserve">employing a 60-min gradient </w:t>
       </w:r>
       <w:r>
@@ -3423,128 +3376,119 @@
       <w:pPr>
         <w:pStyle w:val="Ttulo2"/>
         <w:rPr>
-          <w:lang w:val="en-GB"/>
+          <w:lang w:val="en-US"/>
         </w:rPr>
       </w:pPr>
       <w:r>
         <w:rPr>
-          <w:lang w:val="en-GB"/>
-        </w:rPr>
-        <w:lastRenderedPageBreak/>
-        <w:t>Data collection</w:t>
+          <w:lang w:val="en-US"/>
+        </w:rPr>
+        <w:t>RT-PCR analysis</w:t>
       </w:r>
     </w:p>
     <w:p>
       <w:pPr>
         <w:rPr>
-          <w:lang w:val="en-GB"/>
+          <w:lang w:val="en-US"/>
         </w:rPr>
       </w:pPr>
       <w:r>
         <w:rPr>
-          <w:lang w:val="en-GB"/>
-        </w:rPr>
-        <w:t xml:space="preserve">We collected all transcriptomic data from </w:t>
-      </w:r>
-      <w:r>
-        <w:rPr>
-          <w:i/>
-          <w:iCs/>
-          <w:lang w:val="en-GB"/>
-        </w:rPr>
-        <w:t xml:space="preserve">P. radiata </w:t>
-      </w:r>
-      <w:r>
-        <w:rPr>
-          <w:lang w:val="en-GB"/>
-        </w:rPr>
-        <w:t xml:space="preserve">(term: “Pinus radiata”) </w:t>
-      </w:r>
-      <w:r>
-        <w:rPr>
-          <w:lang w:val="en-GB"/>
-        </w:rPr>
-        <w:t xml:space="preserve">available from </w:t>
-      </w:r>
-      <w:r>
-        <w:rPr>
-          <w:lang w:val="en-GB"/>
-        </w:rPr>
-        <w:t xml:space="preserve">the NCBI Short Read Archive </w:t>
-      </w:r>
-      <w:r>
-        <w:rPr>
-          <w:lang w:val="en-GB"/>
-        </w:rPr>
-        <w:t xml:space="preserve">with associated published </w:t>
-      </w:r>
-      <w:r>
-        <w:rPr>
-          <w:lang w:val="en-GB"/>
-        </w:rPr>
-        <w:t xml:space="preserve">reference </w:t>
-      </w:r>
-      <w:r>
-        <w:rPr>
-          <w:lang w:val="en-GB"/>
-        </w:rPr>
-        <w:t>to ensure high quality data</w:t>
-      </w:r>
-      <w:r>
-        <w:rPr>
-          <w:lang w:val="en-GB"/>
-        </w:rPr>
-        <w:t xml:space="preserve"> (</w:t>
-      </w:r>
-      <w:r>
-        <w:rPr>
+          <w:lang w:val="en-US"/>
+        </w:rPr>
+        <w:t xml:space="preserve">Total RNA was extracted following Valledor et al. (2014). </w:t>
+      </w:r>
+      <w:r>
+        <w:rPr>
+          <w:rFonts w:cs="Arial"/>
+          <w:lang w:val="en-US"/>
+        </w:rPr>
+        <w:t xml:space="preserve">RNA concentration was determined by a Navi UV/Vis Nano Spectrophotometer and its integrity was checked by agarose gel electrophoresis. Next, cDNA was obtained by </w:t>
+      </w:r>
+      <w:proofErr w:type="spellStart"/>
+      <w:r>
+        <w:rPr>
+          <w:rFonts w:cs="Arial"/>
+          <w:lang w:val="en-US"/>
+        </w:rPr>
+        <w:t>RevertAid</w:t>
+      </w:r>
+      <w:proofErr w:type="spellEnd"/>
+      <w:r>
+        <w:rPr>
+          <w:rFonts w:cs="Arial"/>
+          <w:lang w:val="en-US"/>
+        </w:rPr>
+        <w:t xml:space="preserve"> kit (</w:t>
+      </w:r>
+      <w:proofErr w:type="spellStart"/>
+      <w:r>
+        <w:rPr>
+          <w:rFonts w:cs="Arial"/>
+          <w:lang w:val="en-US"/>
+        </w:rPr>
+        <w:t>ThermoFisher</w:t>
+      </w:r>
+      <w:proofErr w:type="spellEnd"/>
+      <w:r>
+        <w:rPr>
+          <w:rFonts w:cs="Arial"/>
+          <w:lang w:val="en-US"/>
+        </w:rPr>
+        <w:t xml:space="preserve"> Scientific) using random hexamers as primers following manufacturer's instructions.</w:t>
+      </w:r>
+      <w:r>
+        <w:rPr>
+          <w:rFonts w:cs="Arial"/>
+          <w:lang w:val="en-US"/>
+        </w:rPr>
+        <w:t xml:space="preserve"> RT-PCR was performed with </w:t>
+      </w:r>
+      <w:proofErr w:type="spellStart"/>
+      <w:r>
+        <w:rPr>
+          <w:rFonts w:cs="Arial"/>
+          <w:lang w:val="en-US"/>
+        </w:rPr>
+        <w:t>BesTaq</w:t>
+      </w:r>
+      <w:proofErr w:type="spellEnd"/>
+      <w:r>
+        <w:rPr>
+          <w:rFonts w:cs="Arial"/>
+          <w:lang w:val="en-US"/>
+        </w:rPr>
+        <w:t xml:space="preserve"> polymerase (</w:t>
+      </w:r>
+      <w:r>
+        <w:rPr>
+          <w:rFonts w:cs="Arial"/>
           <w:b/>
           <w:bCs/>
-          <w:lang w:val="en-GB"/>
-        </w:rPr>
-        <w:t>supplementary table S1</w:t>
-      </w:r>
-      <w:r>
-        <w:rPr>
-          <w:lang w:val="en-GB"/>
-        </w:rPr>
-        <w:t>,</w:t>
-      </w:r>
-      <w:r>
-        <w:rPr>
+          <w:lang w:val="en-US"/>
+        </w:rPr>
+        <w:t>supplementary table S</w:t>
+      </w:r>
+      <w:r>
+        <w:rPr>
+          <w:rFonts w:cs="Arial"/>
           <w:b/>
           <w:bCs/>
-          <w:lang w:val="en-GB"/>
-        </w:rPr>
-        <w:t xml:space="preserve"> </w:t>
-      </w:r>
-      <w:r>
-        <w:rPr>
-          <w:lang w:val="en-GB"/>
-        </w:rPr>
-        <w:t>last:</w:t>
-      </w:r>
-      <w:r>
-        <w:rPr>
-          <w:lang w:val="en-GB"/>
-        </w:rPr>
-        <w:t xml:space="preserve"> February 2022</w:t>
-      </w:r>
-      <w:r>
-        <w:rPr>
-          <w:lang w:val="en-GB"/>
-        </w:rPr>
-        <w:t>)</w:t>
-      </w:r>
-      <w:r>
-        <w:rPr>
-          <w:lang w:val="en-GB"/>
-        </w:rPr>
-        <w:t>.</w:t>
+          <w:lang w:val="en-US"/>
+        </w:rPr>
+        <w:t>1</w:t>
+      </w:r>
+      <w:r>
+        <w:rPr>
+          <w:rFonts w:cs="Arial"/>
+          <w:lang w:val="en-US"/>
+        </w:rPr>
+        <w:t>). Primers for each AS event were designed to amplify multiple splice variants in a single reaction.</w:t>
       </w:r>
     </w:p>
     <w:p>
       <w:pPr>
+        <w:pStyle w:val="Ttulo2"/>
         <w:rPr>
           <w:lang w:val="en-GB"/>
         </w:rPr>
@@ -3553,19 +3497,20 @@
         <w:rPr>
           <w:lang w:val="en-GB"/>
         </w:rPr>
-        <w:t xml:space="preserve">We collected </w:t>
-      </w:r>
-      <w:r>
-        <w:rPr>
-          <w:lang w:val="en-GB"/>
-        </w:rPr>
-        <w:t xml:space="preserve">all </w:t>
-      </w:r>
-      <w:r>
-        <w:rPr>
-          <w:lang w:val="en-GB"/>
-        </w:rPr>
-        <w:t xml:space="preserve">proteomic data from </w:t>
+        <w:t>Data collection</w:t>
+      </w:r>
+    </w:p>
+    <w:p>
+      <w:pPr>
+        <w:rPr>
+          <w:lang w:val="en-GB"/>
+        </w:rPr>
+      </w:pPr>
+      <w:r>
+        <w:rPr>
+          <w:lang w:val="en-GB"/>
+        </w:rPr>
+        <w:t xml:space="preserve">We collected all transcriptomic data from </w:t>
       </w:r>
       <w:r>
         <w:rPr>
@@ -3579,61 +3524,43 @@
         <w:rPr>
           <w:lang w:val="en-GB"/>
         </w:rPr>
-        <w:t xml:space="preserve">(term: “Pinus radiata”) available </w:t>
-      </w:r>
-      <w:r>
-        <w:rPr>
-          <w:lang w:val="en-GB"/>
-        </w:rPr>
-        <w:t>based on</w:t>
-      </w:r>
-      <w:r>
-        <w:rPr>
-          <w:lang w:val="en-GB"/>
-        </w:rPr>
-        <w:t xml:space="preserve"> </w:t>
-      </w:r>
-      <w:r>
-        <w:rPr>
-          <w:lang w:val="en-GB"/>
-        </w:rPr>
-        <w:t>PRIDE</w:t>
-      </w:r>
-      <w:r>
-        <w:rPr>
-          <w:lang w:val="en-GB"/>
-        </w:rPr>
-        <w:t xml:space="preserve"> </w:t>
-      </w:r>
-      <w:r>
-        <w:rPr>
-          <w:lang w:val="en-GB"/>
-        </w:rPr>
-        <w:t>and PubMed search</w:t>
-      </w:r>
-      <w:r>
-        <w:rPr>
-          <w:lang w:val="en-GB"/>
-        </w:rPr>
-        <w:t xml:space="preserve">. </w:t>
-      </w:r>
-      <w:r>
-        <w:rPr>
-          <w:lang w:val="en-GB"/>
-        </w:rPr>
-        <w:t>Publication was required to ensure high quality data</w:t>
-      </w:r>
-      <w:r>
-        <w:rPr>
-          <w:lang w:val="en-GB"/>
-        </w:rPr>
-        <w:t xml:space="preserve"> </w:t>
-      </w:r>
-      <w:r>
-        <w:rPr>
-          <w:lang w:val="en-GB"/>
-        </w:rPr>
-        <w:t>(</w:t>
+        <w:t xml:space="preserve">(term: “Pinus radiata”) </w:t>
+      </w:r>
+      <w:r>
+        <w:rPr>
+          <w:lang w:val="en-GB"/>
+        </w:rPr>
+        <w:t xml:space="preserve">available from </w:t>
+      </w:r>
+      <w:r>
+        <w:rPr>
+          <w:lang w:val="en-GB"/>
+        </w:rPr>
+        <w:t xml:space="preserve">the NCBI Short Read Archive </w:t>
+      </w:r>
+      <w:r>
+        <w:rPr>
+          <w:lang w:val="en-GB"/>
+        </w:rPr>
+        <w:t xml:space="preserve">with associated published </w:t>
+      </w:r>
+      <w:r>
+        <w:rPr>
+          <w:lang w:val="en-GB"/>
+        </w:rPr>
+        <w:t xml:space="preserve">reference </w:t>
+      </w:r>
+      <w:r>
+        <w:rPr>
+          <w:lang w:val="en-GB"/>
+        </w:rPr>
+        <w:t>to ensure high quality data</w:t>
+      </w:r>
+      <w:r>
+        <w:rPr>
+          <w:lang w:val="en-GB"/>
+        </w:rPr>
+        <w:t xml:space="preserve"> (</w:t>
       </w:r>
       <w:r>
         <w:rPr>
@@ -3655,8 +3582,267 @@
         <w:rPr>
           <w:lang w:val="en-GB"/>
         </w:rPr>
+        <w:t>,</w:t>
+      </w:r>
+      <w:r>
+        <w:rPr>
+          <w:b/>
+          <w:bCs/>
+          <w:lang w:val="en-GB"/>
+        </w:rPr>
+        <w:t xml:space="preserve"> </w:t>
+      </w:r>
+      <w:r>
+        <w:rPr>
+          <w:lang w:val="en-GB"/>
+        </w:rPr>
+        <w:t>last:</w:t>
+      </w:r>
+      <w:r>
+        <w:rPr>
+          <w:lang w:val="en-GB"/>
+        </w:rPr>
+        <w:t xml:space="preserve"> February 2022</w:t>
+      </w:r>
+      <w:r>
+        <w:rPr>
+          <w:lang w:val="en-GB"/>
+        </w:rPr>
+        <w:t>)</w:t>
+      </w:r>
+      <w:r>
+        <w:rPr>
+          <w:lang w:val="en-GB"/>
+        </w:rPr>
+        <w:t>.</w:t>
+      </w:r>
+      <w:r>
+        <w:rPr>
+          <w:lang w:val="en-GB"/>
+        </w:rPr>
+        <w:t xml:space="preserve"> </w:t>
+      </w:r>
+      <w:r>
+        <w:rPr>
+          <w:lang w:val="en-GB"/>
+        </w:rPr>
+        <w:t>The transcriptomic data collection covered five tissues (bud, xylem, phloem, needle</w:t>
+      </w:r>
+      <w:r>
+        <w:rPr>
+          <w:lang w:val="en-GB"/>
+        </w:rPr>
+        <w:t xml:space="preserve"> and</w:t>
+      </w:r>
+      <w:r>
+        <w:rPr>
+          <w:lang w:val="en-GB"/>
+        </w:rPr>
+        <w:t xml:space="preserve"> megagametophyte), one abiotic stress (heat), and three biotic stresses (</w:t>
+      </w:r>
+      <w:r>
+        <w:rPr>
+          <w:i/>
+          <w:iCs/>
+          <w:lang w:val="en-GB"/>
+        </w:rPr>
+        <w:t xml:space="preserve">Fusarium </w:t>
+      </w:r>
+      <w:proofErr w:type="spellStart"/>
+      <w:r>
+        <w:rPr>
+          <w:i/>
+          <w:iCs/>
+          <w:lang w:val="en-GB"/>
+        </w:rPr>
+        <w:t>circinatum</w:t>
+      </w:r>
+      <w:proofErr w:type="spellEnd"/>
+      <w:r>
+        <w:rPr>
+          <w:lang w:val="en-GB"/>
+        </w:rPr>
         <w:t xml:space="preserve">, </w:t>
       </w:r>
+      <w:proofErr w:type="spellStart"/>
+      <w:r>
+        <w:rPr>
+          <w:i/>
+          <w:iCs/>
+          <w:lang w:val="en-GB"/>
+        </w:rPr>
+        <w:t>Dothistroma</w:t>
+      </w:r>
+      <w:proofErr w:type="spellEnd"/>
+      <w:r>
+        <w:rPr>
+          <w:i/>
+          <w:iCs/>
+          <w:lang w:val="en-GB"/>
+        </w:rPr>
+        <w:t xml:space="preserve"> </w:t>
+      </w:r>
+      <w:proofErr w:type="spellStart"/>
+      <w:r>
+        <w:rPr>
+          <w:i/>
+          <w:iCs/>
+          <w:lang w:val="en-GB"/>
+        </w:rPr>
+        <w:t>septosporum</w:t>
+      </w:r>
+      <w:proofErr w:type="spellEnd"/>
+      <w:r>
+        <w:rPr>
+          <w:lang w:val="en-GB"/>
+        </w:rPr>
+        <w:t xml:space="preserve"> and </w:t>
+      </w:r>
+      <w:r>
+        <w:rPr>
+          <w:i/>
+          <w:iCs/>
+          <w:lang w:val="en-GB"/>
+        </w:rPr>
+        <w:t xml:space="preserve">Phytophthora </w:t>
+      </w:r>
+      <w:proofErr w:type="spellStart"/>
+      <w:r>
+        <w:rPr>
+          <w:i/>
+          <w:iCs/>
+          <w:lang w:val="en-GB"/>
+        </w:rPr>
+        <w:t>pluvialis</w:t>
+      </w:r>
+      <w:proofErr w:type="spellEnd"/>
+      <w:r>
+        <w:rPr>
+          <w:lang w:val="en-GB"/>
+        </w:rPr>
+        <w:t>)</w:t>
+      </w:r>
+      <w:r>
+        <w:rPr>
+          <w:lang w:val="en-GB"/>
+        </w:rPr>
+        <w:t>.</w:t>
+      </w:r>
+    </w:p>
+    <w:p>
+      <w:pPr>
+        <w:rPr>
+          <w:lang w:val="en-GB"/>
+        </w:rPr>
+      </w:pPr>
+      <w:r>
+        <w:rPr>
+          <w:lang w:val="en-GB"/>
+        </w:rPr>
+        <w:t xml:space="preserve">We collected </w:t>
+      </w:r>
+      <w:r>
+        <w:rPr>
+          <w:lang w:val="en-GB"/>
+        </w:rPr>
+        <w:t xml:space="preserve">all </w:t>
+      </w:r>
+      <w:r>
+        <w:rPr>
+          <w:lang w:val="en-GB"/>
+        </w:rPr>
+        <w:t xml:space="preserve">proteomic data from </w:t>
+      </w:r>
+      <w:r>
+        <w:rPr>
+          <w:i/>
+          <w:iCs/>
+          <w:lang w:val="en-GB"/>
+        </w:rPr>
+        <w:t xml:space="preserve">P. radiata </w:t>
+      </w:r>
+      <w:r>
+        <w:rPr>
+          <w:lang w:val="en-GB"/>
+        </w:rPr>
+        <w:t xml:space="preserve">(term: “Pinus radiata”) available </w:t>
+      </w:r>
+      <w:r>
+        <w:rPr>
+          <w:lang w:val="en-GB"/>
+        </w:rPr>
+        <w:t>based on</w:t>
+      </w:r>
+      <w:r>
+        <w:rPr>
+          <w:lang w:val="en-GB"/>
+        </w:rPr>
+        <w:t xml:space="preserve"> </w:t>
+      </w:r>
+      <w:r>
+        <w:rPr>
+          <w:lang w:val="en-GB"/>
+        </w:rPr>
+        <w:t>PRIDE</w:t>
+      </w:r>
+      <w:r>
+        <w:rPr>
+          <w:lang w:val="en-GB"/>
+        </w:rPr>
+        <w:t xml:space="preserve"> </w:t>
+      </w:r>
+      <w:r>
+        <w:rPr>
+          <w:lang w:val="en-GB"/>
+        </w:rPr>
+        <w:t>and PubMed search</w:t>
+      </w:r>
+      <w:r>
+        <w:rPr>
+          <w:lang w:val="en-GB"/>
+        </w:rPr>
+        <w:t xml:space="preserve">. </w:t>
+      </w:r>
+      <w:r>
+        <w:rPr>
+          <w:lang w:val="en-GB"/>
+        </w:rPr>
+        <w:t>Publication was required to ensure high quality data</w:t>
+      </w:r>
+      <w:r>
+        <w:rPr>
+          <w:lang w:val="en-GB"/>
+        </w:rPr>
+        <w:t xml:space="preserve"> </w:t>
+      </w:r>
+      <w:r>
+        <w:rPr>
+          <w:lang w:val="en-GB"/>
+        </w:rPr>
+        <w:t>(</w:t>
+      </w:r>
+      <w:r>
+        <w:rPr>
+          <w:b/>
+          <w:bCs/>
+          <w:lang w:val="en-GB"/>
+        </w:rPr>
+        <w:t>supplementary table S</w:t>
+      </w:r>
+      <w:r>
+        <w:rPr>
+          <w:b/>
+          <w:bCs/>
+          <w:lang w:val="en-GB"/>
+        </w:rPr>
+        <w:t>3</w:t>
+      </w:r>
+      <w:r>
+        <w:rPr>
+          <w:lang w:val="en-GB"/>
+        </w:rPr>
+        <w:t xml:space="preserve">, </w:t>
+      </w:r>
       <w:r>
         <w:rPr>
           <w:lang w:val="en-GB"/>
@@ -3674,6 +3860,58 @@
           <w:lang w:val="en-GB"/>
         </w:rPr>
         <w:t>).</w:t>
+      </w:r>
+      <w:r>
+        <w:rPr>
+          <w:lang w:val="en-GB"/>
+        </w:rPr>
+        <w:t xml:space="preserve"> T</w:t>
+      </w:r>
+      <w:r>
+        <w:rPr>
+          <w:lang w:val="en-GB"/>
+        </w:rPr>
+        <w:t>he proteomic data collection covered three tissues generated in this study (root, needle and bud), one biotic stress (</w:t>
+      </w:r>
+      <w:r>
+        <w:rPr>
+          <w:i/>
+          <w:iCs/>
+          <w:lang w:val="en-GB"/>
+        </w:rPr>
+        <w:t>F</w:t>
+      </w:r>
+      <w:r>
+        <w:rPr>
+          <w:i/>
+          <w:iCs/>
+          <w:lang w:val="en-GB"/>
+        </w:rPr>
+        <w:t>.</w:t>
+      </w:r>
+      <w:r>
+        <w:rPr>
+          <w:i/>
+          <w:iCs/>
+          <w:lang w:val="en-GB"/>
+        </w:rPr>
+        <w:t xml:space="preserve"> </w:t>
+      </w:r>
+      <w:proofErr w:type="spellStart"/>
+      <w:r>
+        <w:rPr>
+          <w:i/>
+          <w:iCs/>
+          <w:lang w:val="en-GB"/>
+        </w:rPr>
+        <w:t>circinatum</w:t>
+      </w:r>
+      <w:proofErr w:type="spellEnd"/>
+      <w:r>
+        <w:rPr>
+          <w:lang w:val="en-GB"/>
+        </w:rPr>
+        <w:t>), and two abiotic stresses (heat and ultraviolet (UV)) over three different subcellular locations (total proteins, nucleus and chloroplast).</w:t>
       </w:r>
     </w:p>
     <w:p>
@@ -4444,7 +4682,15 @@
           <w:bCs/>
           <w:lang w:val="en-GB"/>
         </w:rPr>
-        <w:t>supplementary table S3</w:t>
+        <w:t>supplementary table S</w:t>
+      </w:r>
+      <w:r>
+        <w:rPr>
+          <w:b/>
+          <w:bCs/>
+          <w:lang w:val="en-GB"/>
+        </w:rPr>
+        <w:t>2</w:t>
       </w:r>
       <w:r>
         <w:rPr>
@@ -4469,6 +4715,7 @@
         <w:rPr>
           <w:lang w:val="en-GB"/>
         </w:rPr>
+        <w:lastRenderedPageBreak/>
         <w:t xml:space="preserve">For </w:t>
       </w:r>
       <w:r>
@@ -4918,25 +5165,13 @@
         <w:rPr>
           <w:lang w:val="en-GB"/>
         </w:rPr>
-        <w:t xml:space="preserve"> </w:t>
-      </w:r>
-      <w:r>
-        <w:rPr>
-          <w:lang w:val="en-GB"/>
-        </w:rPr>
-        <w:t xml:space="preserve">(the closest species) </w:t>
-      </w:r>
-      <w:r>
-        <w:rPr>
-          <w:lang w:val="en-GB"/>
-        </w:rPr>
-        <w:t>genome</w:t>
-      </w:r>
-      <w:r>
-        <w:rPr>
-          <w:lang w:val="en-GB"/>
-        </w:rPr>
         <w:t xml:space="preserve"> v2.0.1</w:t>
+      </w:r>
+      <w:r>
+        <w:rPr>
+          <w:lang w:val="en-GB"/>
+        </w:rPr>
+        <w:t xml:space="preserve"> (the closest species with an available genome)</w:t>
       </w:r>
       <w:r>
         <w:rPr>
@@ -4988,7 +5223,7 @@
             <w:color w:val="000000"/>
             <w:lang w:val="en-GB"/>
           </w:rPr>
-          <w:tag w:val="MENDELEY_CITATION_v3_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"/>
+          <w:tag w:val="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"/>
           <w:id w:val="-2093076142"/>
           <w:placeholder>
             <w:docPart w:val="DefaultPlaceholder_-1854013440"/>
@@ -5000,7 +5235,7 @@
               <w:color w:val="000000"/>
               <w:lang w:val="en-GB"/>
             </w:rPr>
-            <w:t>(Falk et al., 2018)</w:t>
+            <w:t>(Falk et al., 2018; Jin et al., 2021)</w:t>
           </w:r>
         </w:sdtContent>
       </w:sdt>
@@ -5287,33 +5522,7 @@
         <w:rPr>
           <w:lang w:val="en-GB"/>
         </w:rPr>
-        <w:t>type</w:t>
-      </w:r>
-      <w:r>
-        <w:rPr>
-          <w:lang w:val="en-GB"/>
-        </w:rPr>
-        <w:t xml:space="preserve"> (</w:t>
-      </w:r>
-      <w:r>
-        <w:rPr>
-          <w:b/>
-          <w:bCs/>
-          <w:lang w:val="en-GB"/>
-        </w:rPr>
-        <w:t>supplementary table S1</w:t>
-      </w:r>
-      <w:r>
-        <w:rPr>
-          <w:lang w:val="en-GB"/>
-        </w:rPr>
-        <w:t>)</w:t>
-      </w:r>
-      <w:r>
-        <w:rPr>
-          <w:lang w:val="en-GB"/>
-        </w:rPr>
-        <w:t>.</w:t>
+        <w:t>type.</w:t>
       </w:r>
       <w:r>
         <w:rPr>
@@ -5516,34 +5725,7 @@
           <w:iCs/>
           <w:lang w:val="en-US"/>
         </w:rPr>
-        <w:t xml:space="preserve">, </w:t>
-      </w:r>
-      <w:r>
-        <w:rPr>
-          <w:i/>
-          <w:iCs/>
-          <w:lang w:val="en-US"/>
-        </w:rPr>
-        <w:lastRenderedPageBreak/>
-        <w:t xml:space="preserve">Picea </w:t>
-      </w:r>
-      <w:proofErr w:type="spellStart"/>
-      <w:r>
-        <w:rPr>
-          <w:i/>
-          <w:iCs/>
-          <w:lang w:val="en-US"/>
-        </w:rPr>
-        <w:t>abies</w:t>
-      </w:r>
-      <w:proofErr w:type="spellEnd"/>
-      <w:r>
-        <w:rPr>
-          <w:i/>
-          <w:iCs/>
-          <w:lang w:val="en-US"/>
-        </w:rPr>
-        <w:t xml:space="preserve">, Pinus </w:t>
+        <w:t xml:space="preserve">, Picea abies, Pinus </w:t>
       </w:r>
       <w:proofErr w:type="spellStart"/>
       <w:r>
@@ -5927,7 +6109,13 @@
         <w:rPr>
           <w:lang w:val="en-US"/>
         </w:rPr>
-        <w:t>From the events that passed this filtering step, we then defined the PanAS events as those with a P</w:t>
+        <w:t>W</w:t>
+      </w:r>
+      <w:r>
+        <w:rPr>
+          <w:lang w:val="en-US"/>
+        </w:rPr>
+        <w:t>e then defined the PanAS events as those with a P</w:t>
       </w:r>
       <w:r>
         <w:rPr>
@@ -5969,7 +6157,19 @@
         <w:rPr>
           <w:lang w:val="en-US"/>
         </w:rPr>
-        <w:t>0.1 and 0.9 in &gt; 70</w:t>
+        <w:t>0.1 and 0.9</w:t>
+      </w:r>
+      <w:r>
+        <w:rPr>
+          <w:lang w:val="en-US"/>
+        </w:rPr>
+        <w:t xml:space="preserve"> (alternatively spliced)</w:t>
+      </w:r>
+      <w:r>
+        <w:rPr>
+          <w:lang w:val="en-US"/>
+        </w:rPr>
+        <w:t xml:space="preserve"> in &gt; 70</w:t>
       </w:r>
       <w:r>
         <w:rPr>
@@ -6112,7 +6312,49 @@
         <w:rPr>
           <w:lang w:val="en-US"/>
         </w:rPr>
-        <w:t xml:space="preserve">Megagametophyte tissue was excluded from this analysis </w:t>
+        <w:t xml:space="preserve">Megagametophyte was excluded </w:t>
+      </w:r>
+      <w:r>
+        <w:rPr>
+          <w:lang w:val="en-US"/>
+        </w:rPr>
+        <w:t>and p</w:t>
+      </w:r>
+      <w:r>
+        <w:rPr>
+          <w:lang w:val="en-US"/>
+        </w:rPr>
+        <w:t>hloem</w:t>
+      </w:r>
+      <w:r>
+        <w:rPr>
+          <w:lang w:val="en-US"/>
+        </w:rPr>
+        <w:t>-x</w:t>
+      </w:r>
+      <w:r>
+        <w:rPr>
+          <w:lang w:val="en-US"/>
+        </w:rPr>
+        <w:t>ylem samples were grouped</w:t>
+      </w:r>
+      <w:r>
+        <w:rPr>
+          <w:lang w:val="en-US"/>
+        </w:rPr>
+        <w:t xml:space="preserve"> as vascula</w:t>
+      </w:r>
+      <w:r>
+        <w:rPr>
+          <w:lang w:val="en-US"/>
+        </w:rPr>
+        <w:t>r</w:t>
+      </w:r>
+      <w:r>
+        <w:rPr>
+          <w:lang w:val="en-US"/>
+        </w:rPr>
+        <w:t xml:space="preserve"> tissue </w:t>
       </w:r>
       <w:r>
         <w:rPr>
@@ -6124,31 +6366,13 @@
         <w:rPr>
           <w:lang w:val="en-US"/>
         </w:rPr>
-        <w:t xml:space="preserve">ue to the low number of samples. </w:t>
-      </w:r>
-      <w:r>
-        <w:rPr>
-          <w:lang w:val="en-US"/>
-        </w:rPr>
-        <w:t xml:space="preserve">Phloem and xylem samples were grouped as vascular tissue </w:t>
-      </w:r>
-      <w:r>
-        <w:rPr>
-          <w:lang w:val="en-US"/>
-        </w:rPr>
-        <w:t xml:space="preserve">due to the low number </w:t>
-      </w:r>
-      <w:r>
-        <w:rPr>
-          <w:lang w:val="en-US"/>
-        </w:rPr>
-        <w:t xml:space="preserve">of </w:t>
-      </w:r>
-      <w:r>
-        <w:rPr>
-          <w:lang w:val="en-US"/>
-        </w:rPr>
-        <w:t xml:space="preserve">phloem samples. </w:t>
+        <w:t>ue to the low number of samples</w:t>
+      </w:r>
+      <w:r>
+        <w:rPr>
+          <w:lang w:val="en-US"/>
+        </w:rPr>
+        <w:t xml:space="preserve">. </w:t>
       </w:r>
       <w:proofErr w:type="spellStart"/>
       <w:r>
@@ -6216,7 +6440,31 @@
         <w:rPr>
           <w:lang w:val="en-US"/>
         </w:rPr>
-        <w:t xml:space="preserve">the difference in PSI between the target tissue and the average of the other tissues has to be of at least </w:t>
+        <w:t xml:space="preserve">the </w:t>
+      </w:r>
+      <w:r>
+        <w:rPr>
+          <w:lang w:val="en-US"/>
+        </w:rPr>
+        <w:t xml:space="preserve">absolute </w:t>
+      </w:r>
+      <w:r>
+        <w:rPr>
+          <w:lang w:val="en-US"/>
+        </w:rPr>
+        <w:t xml:space="preserve">difference in PSI between the target tissue and the average of the other tissues </w:t>
+      </w:r>
+      <w:r>
+        <w:rPr>
+          <w:lang w:val="en-US"/>
+        </w:rPr>
+        <w:t>must</w:t>
+      </w:r>
+      <w:r>
+        <w:rPr>
+          <w:lang w:val="en-US"/>
+        </w:rPr>
+        <w:t xml:space="preserve"> be of at least </w:t>
       </w:r>
       <w:r>
         <w:rPr>
@@ -6228,55 +6476,13 @@
         <w:rPr>
           <w:lang w:val="en-US"/>
         </w:rPr>
-        <w:t xml:space="preserve">25 </w:t>
-      </w:r>
-      <w:r>
-        <w:rPr>
-          <w:lang w:val="en-US"/>
-        </w:rPr>
-        <w:t>(|global</w:t>
-      </w:r>
-      <w:r>
-        <w:rPr>
-          <w:lang w:val="en-US"/>
-        </w:rPr>
-        <w:t xml:space="preserve"> </w:t>
-      </w:r>
-      <w:r>
-        <w:rPr>
-          <w:lang w:val="en-US"/>
-        </w:rPr>
-        <w:t>PSI</w:t>
-      </w:r>
-      <w:r>
-        <w:rPr>
-          <w:lang w:val="en-US"/>
-        </w:rPr>
-        <w:t>-</w:t>
-      </w:r>
-      <w:r>
-        <w:rPr>
-          <w:lang w:val="en-US"/>
-        </w:rPr>
-        <w:t>difference</w:t>
-      </w:r>
-      <w:r>
-        <w:rPr>
-          <w:lang w:val="en-US"/>
-        </w:rPr>
-        <w:t>|&gt;0.25)</w:t>
-      </w:r>
-      <w:r>
-        <w:rPr>
-          <w:lang w:val="en-US"/>
-        </w:rPr>
-        <w:t>.</w:t>
-      </w:r>
-      <w:r>
-        <w:rPr>
-          <w:lang w:val="en-US"/>
-        </w:rPr>
-        <w:t xml:space="preserve"> </w:t>
+        <w:t>25</w:t>
+      </w:r>
+      <w:r>
+        <w:rPr>
+          <w:lang w:val="en-US"/>
+        </w:rPr>
+        <w:t xml:space="preserve">. </w:t>
       </w:r>
       <w:r>
         <w:rPr>
@@ -6350,7 +6556,14 @@
         <w:rPr>
           <w:lang w:val="en-US"/>
         </w:rPr>
-        <w:t>in the same direction with related to all other tissues types</w:t>
+        <w:t xml:space="preserve">in the same direction with related to all </w:t>
+      </w:r>
+      <w:r>
+        <w:rPr>
+          <w:lang w:val="en-US"/>
+        </w:rPr>
+        <w:lastRenderedPageBreak/>
+        <w:t>other tissues types</w:t>
       </w:r>
       <w:r>
         <w:rPr>
@@ -6653,25 +6866,25 @@
         <w:rPr>
           <w:lang w:val="en-US"/>
         </w:rPr>
-        <w:t xml:space="preserve">a PSI difference of at least 0.15 </w:t>
-      </w:r>
-      <w:r>
-        <w:rPr>
-          <w:lang w:val="en-US"/>
-        </w:rPr>
-        <w:t>(|PSI</w:t>
-      </w:r>
-      <w:r>
-        <w:rPr>
-          <w:lang w:val="en-US"/>
-        </w:rPr>
-        <w:t>-</w:t>
-      </w:r>
-      <w:r>
-        <w:rPr>
-          <w:lang w:val="en-US"/>
-        </w:rPr>
-        <w:t xml:space="preserve">difference|&gt;0.15) in the same direction between stress and control conditions for at least two out </w:t>
+        <w:t>a</w:t>
+      </w:r>
+      <w:r>
+        <w:rPr>
+          <w:lang w:val="en-US"/>
+        </w:rPr>
+        <w:t>n absolute</w:t>
+      </w:r>
+      <w:r>
+        <w:rPr>
+          <w:lang w:val="en-US"/>
+        </w:rPr>
+        <w:t xml:space="preserve"> PSI difference of at least 0.15</w:t>
+      </w:r>
+      <w:r>
+        <w:rPr>
+          <w:lang w:val="en-US"/>
+        </w:rPr>
+        <w:t xml:space="preserve"> in the same direction between stress and control conditions for at least two out </w:t>
       </w:r>
       <w:r>
         <w:rPr>
@@ -6804,7 +7017,6 @@
         <w:rPr>
           <w:lang w:val="en-US"/>
         </w:rPr>
-        <w:lastRenderedPageBreak/>
         <w:t>W</w:t>
       </w:r>
       <w:r>
@@ -6981,49 +7193,37 @@
         <w:rPr>
           <w:lang w:val="en-US"/>
         </w:rPr>
-        <w:t>, AS-NR events were those alternatively spliced (</w:t>
-      </w:r>
-      <w:r>
-        <w:rPr>
-          <w:lang w:val="en-US"/>
-        </w:rPr>
-        <w:t>0.1&lt;|average</w:t>
-      </w:r>
-      <w:r>
-        <w:rPr>
-          <w:lang w:val="en-US"/>
-        </w:rPr>
-        <w:t xml:space="preserve"> </w:t>
-      </w:r>
-      <w:r>
-        <w:rPr>
-          <w:lang w:val="en-US"/>
-        </w:rPr>
-        <w:t>PSI|&lt;0.9</w:t>
-      </w:r>
-      <w:r>
-        <w:rPr>
-          <w:lang w:val="en-US"/>
-        </w:rPr>
-        <w:t xml:space="preserve">) and </w:t>
-      </w:r>
-      <w:r>
-        <w:rPr>
-          <w:lang w:val="en-US"/>
-        </w:rPr>
-        <w:t>with a |PSI</w:t>
-      </w:r>
-      <w:r>
-        <w:rPr>
-          <w:lang w:val="en-US"/>
-        </w:rPr>
-        <w:t>-</w:t>
-      </w:r>
-      <w:r>
-        <w:rPr>
-          <w:lang w:val="en-US"/>
-        </w:rPr>
-        <w:t xml:space="preserve">difference| &lt;0.05 for each tissue versus the rest. </w:t>
+        <w:t xml:space="preserve">, AS-NR events were those </w:t>
+      </w:r>
+      <w:r>
+        <w:rPr>
+          <w:lang w:val="en-US"/>
+        </w:rPr>
+        <w:t xml:space="preserve">alternatively spliced </w:t>
+      </w:r>
+      <w:r>
+        <w:rPr>
+          <w:lang w:val="en-US"/>
+        </w:rPr>
+        <w:t xml:space="preserve">and </w:t>
+      </w:r>
+      <w:r>
+        <w:rPr>
+          <w:lang w:val="en-US"/>
+        </w:rPr>
+        <w:t>with a</w:t>
+      </w:r>
+      <w:r>
+        <w:rPr>
+          <w:lang w:val="en-US"/>
+        </w:rPr>
+        <w:t>n absolute PSI difference</w:t>
+      </w:r>
+      <w:r>
+        <w:rPr>
+          <w:lang w:val="en-US"/>
+        </w:rPr>
+        <w:t xml:space="preserve"> &lt;0.05 for each tissue versus the rest. </w:t>
       </w:r>
       <w:r>
         <w:rPr>
@@ -7055,19 +7255,19 @@
         <w:rPr>
           <w:lang w:val="en-US"/>
         </w:rPr>
-        <w:t>were those alternatively spliced in at least one sample and with a |PSI</w:t>
-      </w:r>
-      <w:r>
-        <w:rPr>
-          <w:lang w:val="en-US"/>
-        </w:rPr>
-        <w:t>-</w:t>
-      </w:r>
-      <w:r>
-        <w:rPr>
-          <w:lang w:val="en-US"/>
-        </w:rPr>
-        <w:t xml:space="preserve">difference|&lt;0.05 in </w:t>
+        <w:t xml:space="preserve">were those alternatively spliced in at least one sample and with a </w:t>
+      </w:r>
+      <w:r>
+        <w:rPr>
+          <w:lang w:val="en-US"/>
+        </w:rPr>
+        <w:t xml:space="preserve">an absolute PSI difference </w:t>
+      </w:r>
+      <w:r>
+        <w:rPr>
+          <w:lang w:val="en-US"/>
+        </w:rPr>
+        <w:t xml:space="preserve">&lt;0.05 in </w:t>
       </w:r>
       <w:r>
         <w:rPr>
@@ -7620,7 +7820,14 @@
         <w:rPr>
           <w:lang w:val="en-GB"/>
         </w:rPr>
-        <w:t>for exon skipping (ES) and alternative acceptor/donor site (</w:t>
+        <w:t xml:space="preserve">for exon skipping (ES) and alternative acceptor/donor site </w:t>
+      </w:r>
+      <w:r>
+        <w:rPr>
+          <w:lang w:val="en-GB"/>
+        </w:rPr>
+        <w:lastRenderedPageBreak/>
+        <w:t>(</w:t>
       </w:r>
       <w:proofErr w:type="spellStart"/>
       <w:r>
@@ -7958,7 +8165,6 @@
         <w:rPr>
           <w:lang w:val="en-US"/>
         </w:rPr>
-        <w:lastRenderedPageBreak/>
         <w:t>were imputed using random forest method, with a threshold of 34</w:t>
       </w:r>
       <w:r>
@@ -8813,6 +9019,7 @@
         <w:rPr>
           <w:lang w:val="en-US"/>
         </w:rPr>
+        <w:lastRenderedPageBreak/>
         <w:t>M</w:t>
       </w:r>
       <w:r>
@@ -9259,14 +9466,7 @@
         <w:rPr>
           <w:lang w:val="en-US"/>
         </w:rPr>
-        <w:t xml:space="preserve">for gene/protein </w:t>
-      </w:r>
-      <w:r>
-        <w:rPr>
-          <w:lang w:val="en-US"/>
-        </w:rPr>
-        <w:lastRenderedPageBreak/>
-        <w:t xml:space="preserve">age evaluation. </w:t>
+        <w:t xml:space="preserve">for gene/protein age evaluation. </w:t>
       </w:r>
       <w:r>
         <w:rPr>
@@ -9495,6 +9695,20 @@
       </w:r>
       <w:r>
         <w:rPr>
+          <w:i/>
+          <w:iCs/>
+          <w:lang w:val="en-US"/>
+        </w:rPr>
+        <w:t xml:space="preserve"> </w:t>
+      </w:r>
+      <w:r>
+        <w:rPr>
+          <w:lang w:val="en-US"/>
+        </w:rPr>
+        <w:t>and in order to find general stress trends</w:t>
+      </w:r>
+      <w:r>
+        <w:rPr>
           <w:lang w:val="en-US"/>
         </w:rPr>
         <w:t xml:space="preserve">, </w:t>
@@ -9728,7 +9942,25 @@
         <w:rPr>
           <w:lang w:val="en-US"/>
         </w:rPr>
-        <w:t>latest image)</w:t>
+        <w:t>latest image</w:t>
+      </w:r>
+      <w:r>
+        <w:rPr>
+          <w:lang w:val="en-US"/>
+        </w:rPr>
+        <w:t xml:space="preserve">: </w:t>
+      </w:r>
+      <w:r>
+        <w:rPr>
+          <w:lang w:val="en-US"/>
+        </w:rPr>
+        <w:t>2e858d684c5f</w:t>
+      </w:r>
+      <w:r>
+        <w:rPr>
+          <w:lang w:val="en-US"/>
+        </w:rPr>
+        <w:t>)</w:t>
       </w:r>
       <w:r>
         <w:rPr>
@@ -10092,6 +10324,7 @@
         <w:rPr>
           <w:lang w:val="en-US"/>
         </w:rPr>
+        <w:lastRenderedPageBreak/>
         <w:t>model</w:t>
       </w:r>
       <w:r>
@@ -10206,391 +10439,217 @@
         <w:rPr>
           <w:lang w:val="en-US"/>
         </w:rPr>
-        <w:t>RT-PCR analysis</w:t>
+        <w:t>Database resource</w:t>
       </w:r>
     </w:p>
     <w:p>
       <w:pPr>
         <w:rPr>
-          <w:lang w:val="en-US"/>
+          <w:lang w:val="en-GB"/>
         </w:rPr>
       </w:pPr>
       <w:r>
         <w:rPr>
-          <w:lang w:val="en-US"/>
-        </w:rPr>
-        <w:t>T</w:t>
-      </w:r>
-      <w:r>
-        <w:rPr>
-          <w:lang w:val="en-US"/>
-        </w:rPr>
-        <w:t xml:space="preserve">otal RNA was extracted </w:t>
-      </w:r>
-      <w:r>
-        <w:rPr>
-          <w:lang w:val="en-US"/>
-        </w:rPr>
-        <w:t>following Valledor et al. (2014).</w:t>
-      </w:r>
-      <w:r>
-        <w:rPr>
-          <w:lang w:val="en-US"/>
-        </w:rPr>
-        <w:t xml:space="preserve"> </w:t>
-      </w:r>
-      <w:r>
-        <w:rPr>
-          <w:rFonts w:cs="Arial"/>
-          <w:lang w:val="en-US"/>
-        </w:rPr>
-        <w:t xml:space="preserve">RNA concentration was determined by a Navi UV/Vis Nano Spectrophotometer and its integrity was checked by agarose gel electrophoresis. Next, cDNA was obtained by </w:t>
+          <w:lang w:val="en-GB"/>
+        </w:rPr>
+        <w:t xml:space="preserve">We developed </w:t>
+      </w:r>
+      <w:r>
+        <w:rPr>
+          <w:lang w:val="en-GB"/>
+        </w:rPr>
+        <w:t>P(</w:t>
       </w:r>
       <w:proofErr w:type="spellStart"/>
       <w:r>
         <w:rPr>
-          <w:rFonts w:cs="Arial"/>
-          <w:lang w:val="en-US"/>
-        </w:rPr>
-        <w:t>RevertAid</w:t>
+          <w:lang w:val="en-GB"/>
+        </w:rPr>
+        <w:t>inus</w:t>
       </w:r>
       <w:proofErr w:type="spellEnd"/>
       <w:r>
         <w:rPr>
-          <w:rFonts w:cs="Arial"/>
-          <w:lang w:val="en-US"/>
-        </w:rPr>
-        <w:t xml:space="preserve"> kit (</w:t>
+          <w:lang w:val="en-GB"/>
+        </w:rPr>
+        <w:t>)</w:t>
       </w:r>
       <w:proofErr w:type="spellStart"/>
       <w:r>
         <w:rPr>
-          <w:rFonts w:cs="Arial"/>
-          <w:lang w:val="en-US"/>
-        </w:rPr>
-        <w:t>ThermoFisher</w:t>
+          <w:lang w:val="en-GB"/>
+        </w:rPr>
+        <w:t>ra</w:t>
       </w:r>
       <w:proofErr w:type="spellEnd"/>
       <w:r>
         <w:rPr>
-          <w:rFonts w:cs="Arial"/>
-          <w:lang w:val="en-US"/>
-        </w:rPr>
-        <w:t xml:space="preserve"> Scientific) using random hexamers as primers following manufacturer's instructions.</w:t>
-      </w:r>
-      <w:r>
-        <w:rPr>
-          <w:rFonts w:cs="Arial"/>
-          <w:lang w:val="en-US"/>
-        </w:rPr>
-        <w:t xml:space="preserve"> </w:t>
-      </w:r>
-      <w:r>
-        <w:rPr>
-          <w:rFonts w:cs="Arial"/>
-          <w:lang w:val="en-US"/>
-        </w:rPr>
-        <w:t xml:space="preserve">RT-PCR was performed with </w:t>
+          <w:lang w:val="en-GB"/>
+        </w:rPr>
+        <w:t>(</w:t>
       </w:r>
       <w:proofErr w:type="spellStart"/>
       <w:r>
         <w:rPr>
-          <w:rFonts w:cs="Arial"/>
-          <w:lang w:val="en-US"/>
-        </w:rPr>
-        <w:t>BesTaq</w:t>
+          <w:lang w:val="en-GB"/>
+        </w:rPr>
+        <w:t>diata</w:t>
       </w:r>
       <w:proofErr w:type="spellEnd"/>
       <w:r>
         <w:rPr>
-          <w:rFonts w:cs="Arial"/>
-          <w:lang w:val="en-US"/>
-        </w:rPr>
-        <w:t xml:space="preserve"> polymerase </w:t>
-      </w:r>
-      <w:r>
-        <w:rPr>
-          <w:rFonts w:cs="Arial"/>
-          <w:lang w:val="en-US"/>
-        </w:rPr>
-        <w:t>(</w:t>
-      </w:r>
-      <w:r>
-        <w:rPr>
-          <w:rFonts w:cs="Arial"/>
-          <w:b/>
-          <w:bCs/>
-          <w:lang w:val="en-US"/>
-        </w:rPr>
-        <w:t>supplementary table S4</w:t>
-      </w:r>
-      <w:r>
-        <w:rPr>
-          <w:rFonts w:cs="Arial"/>
-          <w:lang w:val="en-US"/>
-        </w:rPr>
-        <w:t xml:space="preserve">). </w:t>
-      </w:r>
-      <w:r>
-        <w:rPr>
-          <w:rFonts w:cs="Arial"/>
-          <w:lang w:val="en-US"/>
-        </w:rPr>
-        <w:t>Primer</w:t>
-      </w:r>
-      <w:r>
-        <w:rPr>
-          <w:rFonts w:cs="Arial"/>
-          <w:lang w:val="en-US"/>
-        </w:rPr>
-        <w:t>s</w:t>
-      </w:r>
-      <w:r>
-        <w:rPr>
-          <w:rFonts w:cs="Arial"/>
-          <w:lang w:val="en-US"/>
-        </w:rPr>
-        <w:t xml:space="preserve"> for each AS event were designed to amplify </w:t>
+          <w:lang w:val="en-GB"/>
+        </w:rPr>
+        <w:t>)-G(</w:t>
       </w:r>
       <w:proofErr w:type="spellStart"/>
       <w:r>
         <w:rPr>
-          <w:rFonts w:cs="Arial"/>
-          <w:lang w:val="en-US"/>
-        </w:rPr>
-        <w:t>multilple</w:t>
+          <w:lang w:val="en-GB"/>
+        </w:rPr>
+        <w:t>en</w:t>
+      </w:r>
+      <w:r>
+        <w:rPr>
+          <w:lang w:val="en-GB"/>
+        </w:rPr>
+        <w:t>e</w:t>
       </w:r>
       <w:proofErr w:type="spellEnd"/>
       <w:r>
         <w:rPr>
-          <w:rFonts w:cs="Arial"/>
-          <w:lang w:val="en-US"/>
-        </w:rPr>
-        <w:t xml:space="preserve"> splice variants in a single reaction.</w:t>
-      </w:r>
-    </w:p>
-    <w:p>
-      <w:pPr>
-        <w:pStyle w:val="Ttulo2"/>
-        <w:rPr>
-          <w:lang w:val="en-US"/>
-        </w:rPr>
-      </w:pPr>
-      <w:r>
-        <w:rPr>
-          <w:lang w:val="en-US"/>
-        </w:rPr>
-        <w:t>Database resource</w:t>
-      </w:r>
-    </w:p>
-    <w:p>
-      <w:pPr>
-        <w:rPr>
-          <w:lang w:val="en-GB"/>
-        </w:rPr>
-      </w:pPr>
-      <w:r>
-        <w:rPr>
-          <w:lang w:val="en-GB"/>
-        </w:rPr>
-        <w:t xml:space="preserve">We developed </w:t>
-      </w:r>
-      <w:r>
-        <w:rPr>
-          <w:lang w:val="en-GB"/>
-        </w:rPr>
-        <w:t>P(</w:t>
+          <w:lang w:val="en-GB"/>
+        </w:rPr>
+        <w:t>)E(</w:t>
       </w:r>
       <w:proofErr w:type="spellStart"/>
       <w:r>
         <w:rPr>
           <w:lang w:val="en-GB"/>
         </w:rPr>
-        <w:t>inus</w:t>
+        <w:t>xpression</w:t>
       </w:r>
       <w:proofErr w:type="spellEnd"/>
       <w:r>
         <w:rPr>
           <w:lang w:val="en-GB"/>
         </w:rPr>
-        <w:t>)</w:t>
+        <w:t>)-ATLAS</w:t>
+      </w:r>
+      <w:r>
+        <w:rPr>
+          <w:lang w:val="en-GB"/>
+        </w:rPr>
+        <w:t xml:space="preserve"> database</w:t>
+      </w:r>
+      <w:r>
+        <w:rPr>
+          <w:lang w:val="en-GB"/>
+        </w:rPr>
+        <w:t>,</w:t>
+      </w:r>
+      <w:r>
+        <w:rPr>
+          <w:lang w:val="en-GB"/>
+        </w:rPr>
+        <w:t xml:space="preserve"> </w:t>
+      </w:r>
+      <w:r>
+        <w:rPr>
+          <w:lang w:val="en-GB"/>
+        </w:rPr>
+        <w:t xml:space="preserve">a </w:t>
+      </w:r>
+      <w:r>
+        <w:rPr>
+          <w:lang w:val="en-GB"/>
+        </w:rPr>
+        <w:t>comprehensive</w:t>
+      </w:r>
+      <w:r>
+        <w:rPr>
+          <w:lang w:val="en-GB"/>
+        </w:rPr>
+        <w:t xml:space="preserve"> </w:t>
+      </w:r>
+      <w:r>
+        <w:rPr>
+          <w:lang w:val="en-GB"/>
+        </w:rPr>
+        <w:t xml:space="preserve">multi-omics hub </w:t>
+      </w:r>
+      <w:r>
+        <w:rPr>
+          <w:lang w:val="en-GB"/>
+        </w:rPr>
+        <w:t xml:space="preserve">aimed </w:t>
+      </w:r>
+      <w:r>
+        <w:rPr>
+          <w:lang w:val="en-GB"/>
+        </w:rPr>
+        <w:t>to</w:t>
+      </w:r>
+      <w:r>
+        <w:rPr>
+          <w:lang w:val="en-GB"/>
+        </w:rPr>
+        <w:t xml:space="preserve"> provid</w:t>
+      </w:r>
+      <w:r>
+        <w:rPr>
+          <w:lang w:val="en-GB"/>
+        </w:rPr>
+        <w:t>e</w:t>
+      </w:r>
+      <w:r>
+        <w:rPr>
+          <w:lang w:val="en-GB"/>
+        </w:rPr>
+        <w:t xml:space="preserve"> public </w:t>
+      </w:r>
+      <w:r>
+        <w:rPr>
+          <w:lang w:val="en-GB"/>
+        </w:rPr>
+        <w:t>access to</w:t>
+      </w:r>
+      <w:r>
+        <w:rPr>
+          <w:lang w:val="en-GB"/>
+        </w:rPr>
+        <w:t xml:space="preserve"> the </w:t>
+      </w:r>
+      <w:r>
+        <w:rPr>
+          <w:lang w:val="en-GB"/>
+        </w:rPr>
+        <w:t>information</w:t>
+      </w:r>
+      <w:r>
+        <w:rPr>
+          <w:lang w:val="en-GB"/>
+        </w:rPr>
+        <w:t xml:space="preserve"> generated in this work</w:t>
+      </w:r>
+      <w:r>
+        <w:rPr>
+          <w:lang w:val="en-GB"/>
+        </w:rPr>
+        <w:t xml:space="preserve">. </w:t>
       </w:r>
       <w:proofErr w:type="spellStart"/>
       <w:r>
         <w:rPr>
           <w:lang w:val="en-GB"/>
         </w:rPr>
-        <w:t>ra</w:t>
+        <w:t>Pra</w:t>
       </w:r>
       <w:proofErr w:type="spellEnd"/>
       <w:r>
         <w:rPr>
           <w:lang w:val="en-GB"/>
         </w:rPr>
-        <w:t>(</w:t>
-      </w:r>
-      <w:proofErr w:type="spellStart"/>
-      <w:r>
-        <w:rPr>
-          <w:lang w:val="en-GB"/>
-        </w:rPr>
-        <w:t>diata</w:t>
-      </w:r>
-      <w:proofErr w:type="spellEnd"/>
-      <w:r>
-        <w:rPr>
-          <w:lang w:val="en-GB"/>
-        </w:rPr>
-        <w:t>)-G(</w:t>
-      </w:r>
-      <w:proofErr w:type="spellStart"/>
-      <w:r>
-        <w:rPr>
-          <w:lang w:val="en-GB"/>
-        </w:rPr>
-        <w:t>en</w:t>
-      </w:r>
-      <w:r>
-        <w:rPr>
-          <w:lang w:val="en-GB"/>
-        </w:rPr>
-        <w:t>e</w:t>
-      </w:r>
-      <w:proofErr w:type="spellEnd"/>
-      <w:r>
-        <w:rPr>
-          <w:lang w:val="en-GB"/>
-        </w:rPr>
-        <w:t>)E(</w:t>
-      </w:r>
-      <w:proofErr w:type="spellStart"/>
-      <w:r>
-        <w:rPr>
-          <w:lang w:val="en-GB"/>
-        </w:rPr>
-        <w:t>xpression</w:t>
-      </w:r>
-      <w:proofErr w:type="spellEnd"/>
-      <w:r>
-        <w:rPr>
-          <w:lang w:val="en-GB"/>
-        </w:rPr>
-        <w:t>)-ATLAS</w:t>
-      </w:r>
-      <w:r>
-        <w:rPr>
-          <w:lang w:val="en-GB"/>
-        </w:rPr>
-        <w:t xml:space="preserve"> database</w:t>
-      </w:r>
-      <w:r>
-        <w:rPr>
-          <w:lang w:val="en-GB"/>
-        </w:rPr>
-        <w:t>,</w:t>
-      </w:r>
-      <w:r>
-        <w:rPr>
-          <w:lang w:val="en-GB"/>
-        </w:rPr>
-        <w:t xml:space="preserve"> </w:t>
-      </w:r>
-      <w:r>
-        <w:rPr>
-          <w:lang w:val="en-GB"/>
-        </w:rPr>
-        <w:t xml:space="preserve">a </w:t>
-      </w:r>
-      <w:r>
-        <w:rPr>
-          <w:lang w:val="en-GB"/>
-        </w:rPr>
-        <w:t>comprehensive</w:t>
-      </w:r>
-      <w:r>
-        <w:rPr>
-          <w:lang w:val="en-GB"/>
-        </w:rPr>
-        <w:t xml:space="preserve"> </w:t>
-      </w:r>
-      <w:r>
-        <w:rPr>
-          <w:lang w:val="en-GB"/>
-        </w:rPr>
-        <w:t xml:space="preserve">multi-omics hub </w:t>
-      </w:r>
-      <w:r>
-        <w:rPr>
-          <w:lang w:val="en-GB"/>
-        </w:rPr>
-        <w:t xml:space="preserve">aimed </w:t>
-      </w:r>
-      <w:r>
-        <w:rPr>
-          <w:lang w:val="en-GB"/>
-        </w:rPr>
-        <w:t>to</w:t>
-      </w:r>
-      <w:r>
-        <w:rPr>
-          <w:lang w:val="en-GB"/>
-        </w:rPr>
-        <w:t xml:space="preserve"> provid</w:t>
-      </w:r>
-      <w:r>
-        <w:rPr>
-          <w:lang w:val="en-GB"/>
-        </w:rPr>
-        <w:t>e</w:t>
-      </w:r>
-      <w:r>
-        <w:rPr>
-          <w:lang w:val="en-GB"/>
-        </w:rPr>
-        <w:t xml:space="preserve"> public </w:t>
-      </w:r>
-      <w:r>
-        <w:rPr>
-          <w:lang w:val="en-GB"/>
-        </w:rPr>
-        <w:t>access to</w:t>
-      </w:r>
-      <w:r>
-        <w:rPr>
-          <w:lang w:val="en-GB"/>
-        </w:rPr>
-        <w:t xml:space="preserve"> the </w:t>
-      </w:r>
-      <w:r>
-        <w:rPr>
-          <w:lang w:val="en-GB"/>
-        </w:rPr>
-        <w:t>information</w:t>
-      </w:r>
-      <w:r>
-        <w:rPr>
-          <w:lang w:val="en-GB"/>
-        </w:rPr>
-        <w:t xml:space="preserve"> generated in this work</w:t>
-      </w:r>
-      <w:r>
-        <w:rPr>
-          <w:lang w:val="en-GB"/>
-        </w:rPr>
-        <w:t xml:space="preserve">. </w:t>
-      </w:r>
-      <w:proofErr w:type="spellStart"/>
-      <w:r>
-        <w:rPr>
-          <w:lang w:val="en-GB"/>
-        </w:rPr>
-        <w:t>Pra</w:t>
-      </w:r>
-      <w:proofErr w:type="spellEnd"/>
-      <w:r>
-        <w:rPr>
-          <w:lang w:val="en-GB"/>
-        </w:rPr>
         <w:t xml:space="preserve">-GE-ATLAS </w:t>
       </w:r>
       <w:r>
@@ -10627,14 +10686,7 @@
         <w:rPr>
           <w:lang w:val="en-GB"/>
         </w:rPr>
-        <w:t xml:space="preserve">and </w:t>
-      </w:r>
-      <w:r>
-        <w:rPr>
-          <w:lang w:val="en-GB"/>
-        </w:rPr>
-        <w:lastRenderedPageBreak/>
-        <w:t xml:space="preserve">heatmaps </w:t>
+        <w:t xml:space="preserve">and heatmaps </w:t>
       </w:r>
       <w:r>
         <w:rPr>
@@ -11329,19 +11381,19 @@
         <w:rPr>
           <w:lang w:val="en-GB"/>
         </w:rPr>
-        <w:t>The transcriptomic data collection covered five tissues (bud, xylem, phloem, needle</w:t>
-      </w:r>
-      <w:r>
-        <w:rPr>
-          <w:lang w:val="en-GB"/>
-        </w:rPr>
-        <w:t xml:space="preserve"> and</w:t>
-      </w:r>
-      <w:r>
-        <w:rPr>
-          <w:lang w:val="en-GB"/>
-        </w:rPr>
-        <w:t xml:space="preserve"> megagametophyte), one abiotic stress (heat), and three biotic stresses (</w:t>
+        <w:t>W</w:t>
+      </w:r>
+      <w:r>
+        <w:rPr>
+          <w:lang w:val="en-GB"/>
+        </w:rPr>
+        <w:t xml:space="preserve">e generated </w:t>
+      </w:r>
+      <w:r>
+        <w:rPr>
+          <w:lang w:val="en-GB"/>
+        </w:rPr>
+        <w:t xml:space="preserve">a high quality reference transcriptome for </w:t>
       </w:r>
       <w:r>
         <w:rPr>
@@ -11349,271 +11401,159 @@
           <w:iCs/>
           <w:lang w:val="en-GB"/>
         </w:rPr>
-        <w:t xml:space="preserve">Fusarium </w:t>
+        <w:t>P. radiata</w:t>
+      </w:r>
+      <w:r>
+        <w:rPr>
+          <w:lang w:val="en-GB"/>
+        </w:rPr>
+        <w:t xml:space="preserve">. </w:t>
+      </w:r>
+      <w:r>
+        <w:rPr>
+          <w:lang w:val="en-GB"/>
+        </w:rPr>
+        <w:t>The Benchmarking Universal Single Copy Ortholog (BUSCO) detected high completeness (&gt;96</w:t>
+      </w:r>
+      <w:r>
+        <w:rPr>
+          <w:lang w:val="en-GB"/>
+        </w:rPr>
+        <w:t xml:space="preserve"> </w:t>
+      </w:r>
+      <w:r>
+        <w:rPr>
+          <w:lang w:val="en-GB"/>
+        </w:rPr>
+        <w:t xml:space="preserve">%) </w:t>
+      </w:r>
+      <w:r>
+        <w:rPr>
+          <w:lang w:val="en-GB"/>
+        </w:rPr>
+        <w:t>when compared agains</w:t>
+      </w:r>
+      <w:r>
+        <w:rPr>
+          <w:lang w:val="en-GB"/>
+        </w:rPr>
+        <w:t>t</w:t>
+      </w:r>
+      <w:r>
+        <w:rPr>
+          <w:lang w:val="en-GB"/>
+        </w:rPr>
+        <w:t xml:space="preserve"> </w:t>
       </w:r>
       <w:proofErr w:type="spellStart"/>
+      <w:r>
+        <w:rPr>
+          <w:lang w:val="en-GB"/>
+        </w:rPr>
+        <w:t>Embryophyta</w:t>
+      </w:r>
+      <w:proofErr w:type="spellEnd"/>
+      <w:r>
+        <w:rPr>
+          <w:lang w:val="en-GB"/>
+        </w:rPr>
+        <w:t xml:space="preserve"> </w:t>
+      </w:r>
+      <w:r>
+        <w:rPr>
+          <w:lang w:val="en-GB"/>
+        </w:rPr>
+        <w:t>(</w:t>
+      </w:r>
+      <w:r>
+        <w:rPr>
+          <w:b/>
+          <w:bCs/>
+          <w:lang w:val="en-GB"/>
+        </w:rPr>
+        <w:t>supplementary table S</w:t>
+      </w:r>
+      <w:r>
+        <w:rPr>
+          <w:b/>
+          <w:bCs/>
+          <w:lang w:val="en-GB"/>
+        </w:rPr>
+        <w:t>2</w:t>
+      </w:r>
+      <w:r>
+        <w:rPr>
+          <w:lang w:val="en-GB"/>
+        </w:rPr>
+        <w:t>)</w:t>
+      </w:r>
+      <w:r>
+        <w:rPr>
+          <w:lang w:val="en-GB"/>
+        </w:rPr>
+        <w:t xml:space="preserve">. </w:t>
+      </w:r>
+      <w:r>
+        <w:rPr>
+          <w:lang w:val="en-GB"/>
+        </w:rPr>
+        <w:t>Th</w:t>
+      </w:r>
+      <w:r>
+        <w:rPr>
+          <w:lang w:val="en-GB"/>
+        </w:rPr>
+        <w:t>is</w:t>
+      </w:r>
+      <w:r>
+        <w:rPr>
+          <w:lang w:val="en-GB"/>
+        </w:rPr>
+        <w:t xml:space="preserve"> quality metric</w:t>
+      </w:r>
+      <w:r>
+        <w:rPr>
+          <w:lang w:val="en-GB"/>
+        </w:rPr>
+        <w:t>,</w:t>
+      </w:r>
+      <w:r>
+        <w:rPr>
+          <w:lang w:val="en-GB"/>
+        </w:rPr>
+        <w:t xml:space="preserve"> </w:t>
+      </w:r>
+      <w:r>
+        <w:rPr>
+          <w:lang w:val="en-GB"/>
+        </w:rPr>
+        <w:t xml:space="preserve">comparable to other </w:t>
+      </w:r>
       <w:r>
         <w:rPr>
           <w:i/>
           <w:iCs/>
           <w:lang w:val="en-GB"/>
         </w:rPr>
-        <w:t>circinatum</w:t>
-      </w:r>
-      <w:proofErr w:type="spellEnd"/>
-      <w:r>
-        <w:rPr>
-          <w:lang w:val="en-GB"/>
-        </w:rPr>
-        <w:t xml:space="preserve">, </w:t>
-      </w:r>
-      <w:proofErr w:type="spellStart"/>
-      <w:r>
-        <w:rPr>
-          <w:i/>
-          <w:iCs/>
-          <w:lang w:val="en-GB"/>
-        </w:rPr>
-        <w:t>Dothistroma</w:t>
-      </w:r>
-      <w:proofErr w:type="spellEnd"/>
-      <w:r>
-        <w:rPr>
-          <w:i/>
-          <w:iCs/>
-          <w:lang w:val="en-GB"/>
-        </w:rPr>
-        <w:t xml:space="preserve"> </w:t>
-      </w:r>
-      <w:proofErr w:type="spellStart"/>
-      <w:r>
-        <w:rPr>
-          <w:i/>
-          <w:iCs/>
-          <w:lang w:val="en-GB"/>
-        </w:rPr>
-        <w:t>septosporum</w:t>
-      </w:r>
-      <w:proofErr w:type="spellEnd"/>
-      <w:r>
-        <w:rPr>
-          <w:lang w:val="en-GB"/>
-        </w:rPr>
-        <w:t xml:space="preserve"> and </w:t>
-      </w:r>
-      <w:r>
-        <w:rPr>
-          <w:i/>
-          <w:iCs/>
-          <w:lang w:val="en-GB"/>
-        </w:rPr>
-        <w:t xml:space="preserve">Phytophthora </w:t>
-      </w:r>
-      <w:proofErr w:type="spellStart"/>
-      <w:r>
-        <w:rPr>
-          <w:i/>
-          <w:iCs/>
-          <w:lang w:val="en-GB"/>
-        </w:rPr>
-        <w:t>pluvialis</w:t>
-      </w:r>
-      <w:proofErr w:type="spellEnd"/>
-      <w:r>
-        <w:rPr>
-          <w:lang w:val="en-GB"/>
-        </w:rPr>
-        <w:t>)</w:t>
-      </w:r>
-      <w:r>
-        <w:rPr>
-          <w:lang w:val="en-GB"/>
-        </w:rPr>
-        <w:t xml:space="preserve"> (</w:t>
-      </w:r>
-      <w:r>
-        <w:rPr>
-          <w:b/>
-          <w:bCs/>
-          <w:lang w:val="en-GB"/>
-        </w:rPr>
-        <w:t>supplementary table S1</w:t>
-      </w:r>
-      <w:r>
-        <w:rPr>
-          <w:lang w:val="en-GB"/>
-        </w:rPr>
-        <w:t>)</w:t>
-      </w:r>
-      <w:r>
-        <w:rPr>
-          <w:lang w:val="en-GB"/>
-        </w:rPr>
-        <w:t>.</w:t>
-      </w:r>
-      <w:r>
-        <w:rPr>
-          <w:lang w:val="en-GB"/>
-        </w:rPr>
-        <w:t xml:space="preserve"> </w:t>
-      </w:r>
-      <w:r>
-        <w:rPr>
-          <w:lang w:val="en-GB"/>
-        </w:rPr>
-        <w:t>W</w:t>
-      </w:r>
-      <w:r>
-        <w:rPr>
-          <w:lang w:val="en-GB"/>
-        </w:rPr>
-        <w:t xml:space="preserve">e generated </w:t>
-      </w:r>
-      <w:r>
-        <w:rPr>
-          <w:lang w:val="en-GB"/>
-        </w:rPr>
-        <w:t xml:space="preserve">a high quality reference transcriptome for </w:t>
-      </w:r>
-      <w:r>
-        <w:rPr>
-          <w:i/>
-          <w:iCs/>
-          <w:lang w:val="en-GB"/>
-        </w:rPr>
-        <w:t>P. radiata</w:t>
-      </w:r>
-      <w:r>
-        <w:rPr>
-          <w:lang w:val="en-GB"/>
-        </w:rPr>
-        <w:t xml:space="preserve">. </w:t>
-      </w:r>
-      <w:r>
-        <w:rPr>
-          <w:lang w:val="en-GB"/>
-        </w:rPr>
-        <w:t>The Benchmarking Universal Single Copy Ortholog (BUSCO) detected high completeness (&gt;96</w:t>
-      </w:r>
-      <w:r>
-        <w:rPr>
-          <w:lang w:val="en-GB"/>
-        </w:rPr>
-        <w:t xml:space="preserve"> </w:t>
-      </w:r>
-      <w:r>
-        <w:rPr>
-          <w:lang w:val="en-GB"/>
-        </w:rPr>
-        <w:t xml:space="preserve">%) </w:t>
-      </w:r>
-      <w:r>
-        <w:rPr>
-          <w:lang w:val="en-GB"/>
-        </w:rPr>
-        <w:t>when compared agains</w:t>
-      </w:r>
-      <w:r>
-        <w:rPr>
-          <w:lang w:val="en-GB"/>
-        </w:rPr>
-        <w:t>t</w:t>
-      </w:r>
-      <w:r>
-        <w:rPr>
-          <w:lang w:val="en-GB"/>
-        </w:rPr>
-        <w:t xml:space="preserve"> </w:t>
-      </w:r>
-      <w:proofErr w:type="spellStart"/>
-      <w:r>
-        <w:rPr>
-          <w:lang w:val="en-GB"/>
-        </w:rPr>
-        <w:t>Embryophyta</w:t>
-      </w:r>
-      <w:proofErr w:type="spellEnd"/>
-      <w:r>
-        <w:rPr>
-          <w:lang w:val="en-GB"/>
-        </w:rPr>
-        <w:t xml:space="preserve"> </w:t>
-      </w:r>
-      <w:r>
-        <w:rPr>
-          <w:lang w:val="en-GB"/>
-        </w:rPr>
-        <w:t>(</w:t>
-      </w:r>
-      <w:r>
-        <w:rPr>
-          <w:b/>
-          <w:bCs/>
-          <w:lang w:val="en-GB"/>
-        </w:rPr>
-        <w:t>supplementary table S3</w:t>
-      </w:r>
-      <w:r>
-        <w:rPr>
-          <w:lang w:val="en-GB"/>
-        </w:rPr>
-        <w:t>)</w:t>
-      </w:r>
-      <w:r>
-        <w:rPr>
-          <w:lang w:val="en-GB"/>
-        </w:rPr>
-        <w:t xml:space="preserve">. </w:t>
-      </w:r>
-      <w:r>
-        <w:rPr>
-          <w:lang w:val="en-GB"/>
-        </w:rPr>
-        <w:t>Th</w:t>
-      </w:r>
-      <w:r>
-        <w:rPr>
-          <w:lang w:val="en-GB"/>
-        </w:rPr>
-        <w:t>is</w:t>
-      </w:r>
-      <w:r>
-        <w:rPr>
-          <w:lang w:val="en-GB"/>
-        </w:rPr>
-        <w:t xml:space="preserve"> quality metric</w:t>
-      </w:r>
-      <w:r>
-        <w:rPr>
-          <w:lang w:val="en-GB"/>
-        </w:rPr>
-        <w:t>,</w:t>
-      </w:r>
-      <w:r>
-        <w:rPr>
-          <w:lang w:val="en-GB"/>
-        </w:rPr>
-        <w:t xml:space="preserve"> </w:t>
-      </w:r>
-      <w:r>
-        <w:rPr>
-          <w:lang w:val="en-GB"/>
-        </w:rPr>
-        <w:t xml:space="preserve">comparable to other </w:t>
-      </w:r>
-      <w:r>
-        <w:rPr>
-          <w:i/>
-          <w:iCs/>
-          <w:lang w:val="en-GB"/>
-        </w:rPr>
         <w:t>de novo</w:t>
       </w:r>
       <w:r>
         <w:rPr>
           <w:lang w:val="en-GB"/>
         </w:rPr>
-        <w:t xml:space="preserve"> high-quality gymnosperms transcriptomes</w:t>
+        <w:t xml:space="preserve"> high</w:t>
+      </w:r>
+      <w:r>
+        <w:rPr>
+          <w:lang w:val="en-GB"/>
+        </w:rPr>
+        <w:t xml:space="preserve"> </w:t>
+      </w:r>
+      <w:r>
+        <w:rPr>
+          <w:lang w:val="en-GB"/>
+        </w:rPr>
+        <w:t>quality gymnosperms transcriptomes</w:t>
       </w:r>
       <w:r>
         <w:rPr>
@@ -11726,98 +11666,6 @@
           <w:lang w:val="en-GB"/>
         </w:rPr>
         <w:t xml:space="preserve">as database for the identification and quantification of proteins. </w:t>
-      </w:r>
-      <w:r>
-        <w:rPr>
-          <w:lang w:val="en-GB"/>
-        </w:rPr>
-        <w:t>T</w:t>
-      </w:r>
-      <w:r>
-        <w:rPr>
-          <w:lang w:val="en-GB"/>
-        </w:rPr>
-        <w:t>he proteomic data collection covered three tissues generated in this study (root, needle and bud), one biotic stress (</w:t>
-      </w:r>
-      <w:r>
-        <w:rPr>
-          <w:i/>
-          <w:iCs/>
-          <w:lang w:val="en-GB"/>
-        </w:rPr>
-        <w:t>F</w:t>
-      </w:r>
-      <w:r>
-        <w:rPr>
-          <w:i/>
-          <w:iCs/>
-          <w:lang w:val="en-GB"/>
-        </w:rPr>
-        <w:t>.</w:t>
-      </w:r>
-      <w:r>
-        <w:rPr>
-          <w:i/>
-          <w:iCs/>
-          <w:lang w:val="en-GB"/>
-        </w:rPr>
-        <w:t xml:space="preserve"> </w:t>
-      </w:r>
-      <w:proofErr w:type="spellStart"/>
-      <w:r>
-        <w:rPr>
-          <w:i/>
-          <w:iCs/>
-          <w:lang w:val="en-GB"/>
-        </w:rPr>
-        <w:t>circinatum</w:t>
-      </w:r>
-      <w:proofErr w:type="spellEnd"/>
-      <w:r>
-        <w:rPr>
-          <w:lang w:val="en-GB"/>
-        </w:rPr>
-        <w:t>), and two abiotic stresses (heat and ultraviolet (UV)) over three different subcellular locations (total proteins, nucleus and chloroplast)</w:t>
-      </w:r>
-      <w:r>
-        <w:rPr>
-          <w:lang w:val="en-GB"/>
-        </w:rPr>
-        <w:t xml:space="preserve"> (</w:t>
-      </w:r>
-      <w:r>
-        <w:rPr>
-          <w:b/>
-          <w:bCs/>
-          <w:lang w:val="en-GB"/>
-        </w:rPr>
-        <w:t>supplementary table S</w:t>
-      </w:r>
-      <w:r>
-        <w:rPr>
-          <w:b/>
-          <w:bCs/>
-          <w:lang w:val="en-GB"/>
-        </w:rPr>
-        <w:t>2</w:t>
-      </w:r>
-      <w:r>
-        <w:rPr>
-          <w:lang w:val="en-GB"/>
-        </w:rPr>
-        <w:t>)</w:t>
-      </w:r>
-      <w:r>
-        <w:rPr>
-          <w:lang w:val="en-GB"/>
-        </w:rPr>
-        <w:t>.</w:t>
-      </w:r>
-      <w:r>
-        <w:rPr>
-          <w:lang w:val="en-GB"/>
-        </w:rPr>
-        <w:t xml:space="preserve"> </w:t>
       </w:r>
       <w:r>
         <w:rPr>
@@ -12076,41 +11924,32 @@
         <w:rPr>
           <w:lang w:val="en-GB"/>
         </w:rPr>
-        <w:t xml:space="preserve">. It provides </w:t>
-      </w:r>
-      <w:proofErr w:type="spellStart"/>
-      <w:r>
-        <w:rPr>
-          <w:lang w:val="en-GB"/>
-        </w:rPr>
-        <w:t>accces</w:t>
-      </w:r>
-      <w:proofErr w:type="spellEnd"/>
-      <w:r>
-        <w:rPr>
-          <w:lang w:val="en-GB"/>
-        </w:rPr>
-        <w:t xml:space="preserve"> to various </w:t>
-      </w:r>
-      <w:r>
-        <w:rPr>
-          <w:lang w:val="en-GB"/>
-        </w:rPr>
-        <w:t xml:space="preserve">common </w:t>
-      </w:r>
-      <w:proofErr w:type="spellStart"/>
-      <w:r>
-        <w:rPr>
-          <w:lang w:val="en-GB"/>
-        </w:rPr>
-        <w:t>onlinte</w:t>
-      </w:r>
-      <w:proofErr w:type="spellEnd"/>
-      <w:r>
-        <w:rPr>
-          <w:lang w:val="en-GB"/>
-        </w:rPr>
-        <w:t xml:space="preserve"> tools</w:t>
+        <w:t>. It provides acces</w:t>
+      </w:r>
+      <w:r>
+        <w:rPr>
+          <w:lang w:val="en-GB"/>
+        </w:rPr>
+        <w:t>s</w:t>
+      </w:r>
+      <w:r>
+        <w:rPr>
+          <w:lang w:val="en-GB"/>
+        </w:rPr>
+        <w:t xml:space="preserve"> </w:t>
+      </w:r>
+      <w:r>
+        <w:rPr>
+          <w:lang w:val="en-GB"/>
+        </w:rPr>
+        <w:lastRenderedPageBreak/>
+        <w:t xml:space="preserve">to various </w:t>
+      </w:r>
+      <w:r>
+        <w:rPr>
+          <w:lang w:val="en-GB"/>
+        </w:rPr>
+        <w:t>common online tools</w:t>
       </w:r>
       <w:r>
         <w:rPr>
@@ -12244,7 +12083,6 @@
         <w:rPr>
           <w:lang w:val="en-GB"/>
         </w:rPr>
-        <w:lastRenderedPageBreak/>
         <w:t xml:space="preserve">Transcriptomics module: </w:t>
       </w:r>
       <w:r>
@@ -13899,7 +13737,14 @@
         <w:rPr>
           <w:lang w:val="en-GB"/>
         </w:rPr>
-        <w:t>were preferentially presented in transcript</w:t>
+        <w:t xml:space="preserve">were preferentially </w:t>
+      </w:r>
+      <w:r>
+        <w:rPr>
+          <w:lang w:val="en-GB"/>
+        </w:rPr>
+        <w:lastRenderedPageBreak/>
+        <w:t>presented in transcript</w:t>
       </w:r>
       <w:r>
         <w:rPr>
@@ -13965,14 +13810,7 @@
         <w:rPr>
           <w:lang w:val="en-GB"/>
         </w:rPr>
-        <w:t xml:space="preserve">smaller </w:t>
-      </w:r>
-      <w:r>
-        <w:rPr>
-          <w:lang w:val="en-GB"/>
-        </w:rPr>
-        <w:lastRenderedPageBreak/>
-        <w:t>target exons with longer upstream introns</w:t>
+        <w:t>smaller target exons with longer upstream introns</w:t>
       </w:r>
       <w:r>
         <w:rPr>
@@ -14437,7 +14275,19 @@
         <w:rPr>
           <w:lang w:val="en-GB"/>
         </w:rPr>
-        <w:t>as a auto</w:t>
+        <w:t>as a</w:t>
+      </w:r>
+      <w:r>
+        <w:rPr>
+          <w:lang w:val="en-GB"/>
+        </w:rPr>
+        <w:t>n</w:t>
+      </w:r>
+      <w:r>
+        <w:rPr>
+          <w:lang w:val="en-GB"/>
+        </w:rPr>
+        <w:t xml:space="preserve"> auto</w:t>
       </w:r>
       <w:r>
         <w:rPr>
@@ -15759,6 +15609,7 @@
         <w:rPr>
           <w:lang w:val="en-GB"/>
         </w:rPr>
+        <w:lastRenderedPageBreak/>
         <w:t>discoveries suggest</w:t>
       </w:r>
       <w:r>
@@ -15815,14 +15666,7 @@
         <w:rPr>
           <w:lang w:val="en-GB"/>
         </w:rPr>
-        <w:t xml:space="preserve">The most relevant proteins </w:t>
-      </w:r>
-      <w:r>
-        <w:rPr>
-          <w:lang w:val="en-GB"/>
-        </w:rPr>
-        <w:lastRenderedPageBreak/>
-        <w:t xml:space="preserve">remained </w:t>
+        <w:t xml:space="preserve">The most relevant proteins remained </w:t>
       </w:r>
       <w:r>
         <w:rPr>
@@ -17157,7 +17001,7 @@
           <w:bCs/>
           <w:lang w:val="en-GB"/>
         </w:rPr>
-        <w:t>fig. 4A-E</w:t>
+        <w:t>fig. 4</w:t>
       </w:r>
       <w:r>
         <w:rPr>
@@ -17235,7 +17079,14 @@
         <w:rPr>
           <w:lang w:val="en-GB"/>
         </w:rPr>
-        <w:t xml:space="preserve">the majority of the total </w:t>
+        <w:t xml:space="preserve">the </w:t>
+      </w:r>
+      <w:r>
+        <w:rPr>
+          <w:lang w:val="en-GB"/>
+        </w:rPr>
+        <w:lastRenderedPageBreak/>
+        <w:t xml:space="preserve">majority of the total </w:t>
       </w:r>
       <w:r>
         <w:rPr>
@@ -17333,13 +17184,37 @@
         <w:rPr>
           <w:lang w:val="en-GB"/>
         </w:rPr>
-        <w:t>s biologically relevant</w:t>
-      </w:r>
-      <w:r>
-        <w:rPr>
-          <w:lang w:val="en-GB"/>
-        </w:rPr>
-        <w:t xml:space="preserve"> (</w:t>
+        <w:t xml:space="preserve">s </w:t>
+      </w:r>
+      <w:r>
+        <w:rPr>
+          <w:lang w:val="en-GB"/>
+        </w:rPr>
+        <w:t xml:space="preserve">the most </w:t>
+      </w:r>
+      <w:r>
+        <w:rPr>
+          <w:lang w:val="en-GB"/>
+        </w:rPr>
+        <w:t>biologically relevant</w:t>
+      </w:r>
+      <w:r>
+        <w:rPr>
+          <w:lang w:val="en-GB"/>
+        </w:rPr>
+        <w:t xml:space="preserve"> </w:t>
+      </w:r>
+      <w:r>
+        <w:rPr>
+          <w:lang w:val="en-GB"/>
+        </w:rPr>
+        <w:t xml:space="preserve">to discriminate between tissues </w:t>
+      </w:r>
+      <w:r>
+        <w:rPr>
+          <w:lang w:val="en-GB"/>
+        </w:rPr>
+        <w:t>(</w:t>
       </w:r>
       <w:r>
         <w:rPr>
@@ -17383,7 +17258,6 @@
         <w:rPr>
           <w:lang w:val="en-GB"/>
         </w:rPr>
-        <w:lastRenderedPageBreak/>
         <w:t xml:space="preserve">constituted </w:t>
       </w:r>
       <w:r>
@@ -18298,16 +18172,14 @@
         <w:rPr>
           <w:lang w:val="en-GB"/>
         </w:rPr>
-        <w:t xml:space="preserve">with different ages in </w:t>
-      </w:r>
-      <w:proofErr w:type="spellStart"/>
-      <w:r>
-        <w:rPr>
-          <w:lang w:val="en-GB"/>
-        </w:rPr>
-        <w:t>a</w:t>
-      </w:r>
-      <w:proofErr w:type="spellEnd"/>
+        <w:t>with different ages in a</w:t>
+      </w:r>
+      <w:r>
+        <w:rPr>
+          <w:lang w:val="en-GB"/>
+        </w:rPr>
+        <w:t>n</w:t>
+      </w:r>
       <w:r>
         <w:rPr>
           <w:lang w:val="en-GB"/>
@@ -18867,7 +18739,14 @@
         <w:rPr>
           <w:lang w:val="en-GB"/>
         </w:rPr>
-        <w:t>Due to</w:t>
+        <w:t xml:space="preserve">Due </w:t>
+      </w:r>
+      <w:r>
+        <w:rPr>
+          <w:lang w:val="en-GB"/>
+        </w:rPr>
+        <w:lastRenderedPageBreak/>
+        <w:t>to</w:t>
       </w:r>
       <w:r>
         <w:rPr>
@@ -19075,7 +18954,6 @@
         <w:rPr>
           <w:lang w:val="en-GB"/>
         </w:rPr>
-        <w:lastRenderedPageBreak/>
         <w:t xml:space="preserve">We </w:t>
       </w:r>
       <w:r>
@@ -20496,6 +20374,7 @@
         <w:rPr>
           <w:lang w:val="en-GB"/>
         </w:rPr>
+        <w:lastRenderedPageBreak/>
         <w:t xml:space="preserve">Application 2: </w:t>
       </w:r>
       <w:r>
@@ -20728,7 +20607,6 @@
         <w:rPr>
           <w:lang w:val="en-GB"/>
         </w:rPr>
-        <w:lastRenderedPageBreak/>
         <w:t>In the c</w:t>
       </w:r>
       <w:r>
@@ -22164,7 +22042,14 @@
         <w:rPr>
           <w:lang w:val="en-GB"/>
         </w:rPr>
-        <w:t xml:space="preserve">Additionally, the subcellular location with the younger profile </w:t>
+        <w:t xml:space="preserve">Additionally, </w:t>
+      </w:r>
+      <w:r>
+        <w:rPr>
+          <w:lang w:val="en-GB"/>
+        </w:rPr>
+        <w:lastRenderedPageBreak/>
+        <w:t xml:space="preserve">the subcellular location with the younger profile </w:t>
       </w:r>
       <w:r>
         <w:rPr>
@@ -22267,7 +22152,6 @@
         <w:rPr>
           <w:lang w:val="en-GB"/>
         </w:rPr>
-        <w:lastRenderedPageBreak/>
         <w:t>Lastly, we</w:t>
       </w:r>
       <w:r>
@@ -23517,16 +23401,8 @@
         <w:rPr>
           <w:lang w:val="en-GB"/>
         </w:rPr>
-        <w:t xml:space="preserve"> </w:t>
-      </w:r>
-      <w:proofErr w:type="spellStart"/>
-      <w:r>
-        <w:rPr>
-          <w:lang w:val="en-GB"/>
-        </w:rPr>
-        <w:t>diverisity</w:t>
-      </w:r>
-      <w:proofErr w:type="spellEnd"/>
+        <w:t xml:space="preserve"> diversity</w:t>
+      </w:r>
       <w:r>
         <w:rPr>
           <w:lang w:val="en-GB"/>
@@ -23616,7 +23492,14 @@
         <w:rPr>
           <w:lang w:val="en-GB"/>
         </w:rPr>
-        <w:t xml:space="preserve">data resources and tools </w:t>
+        <w:t xml:space="preserve">data resources </w:t>
+      </w:r>
+      <w:r>
+        <w:rPr>
+          <w:lang w:val="en-GB"/>
+        </w:rPr>
+        <w:lastRenderedPageBreak/>
+        <w:t xml:space="preserve">and tools </w:t>
       </w:r>
       <w:r>
         <w:rPr>
@@ -23881,15 +23764,7 @@
               <w:color w:val="000000"/>
               <w:lang w:val="en-GB"/>
             </w:rPr>
-            <w:t xml:space="preserve"> </w:t>
-          </w:r>
-          <w:r>
-            <w:rPr>
-              <w:color w:val="000000"/>
-              <w:lang w:val="en-GB"/>
-            </w:rPr>
-            <w:lastRenderedPageBreak/>
-            <w:t>et al., 2018)</w:t>
+            <w:t xml:space="preserve"> et al., 2018)</w:t>
           </w:r>
         </w:sdtContent>
       </w:sdt>
@@ -24191,23 +24066,21 @@
           <w:color w:val="000000"/>
           <w:lang w:val="en-GB"/>
         </w:rPr>
-        <w:t xml:space="preserve"> that pine genes with longer introns are </w:t>
-      </w:r>
-      <w:proofErr w:type="spellStart"/>
+        <w:t xml:space="preserve"> that pine genes with longer introns are constitu</w:t>
+      </w:r>
       <w:r>
         <w:rPr>
           <w:color w:val="000000"/>
           <w:lang w:val="en-GB"/>
         </w:rPr>
-        <w:t>constituvely</w:t>
-      </w:r>
-      <w:proofErr w:type="spellEnd"/>
+        <w:t>ti</w:t>
+      </w:r>
       <w:r>
         <w:rPr>
           <w:color w:val="000000"/>
           <w:lang w:val="en-GB"/>
         </w:rPr>
-        <w:t xml:space="preserve"> expressed</w:t>
+        <w:t>vely expressed</w:t>
       </w:r>
       <w:r>
         <w:rPr>
@@ -24364,19 +24237,23 @@
         </w:rPr>
         <w:t xml:space="preserve">ally retained and skipped, respectively, in </w:t>
       </w:r>
-      <w:proofErr w:type="spellStart"/>
-      <w:r>
-        <w:rPr>
-          <w:lang w:val="en-GB"/>
-        </w:rPr>
-        <w:t>constituvely</w:t>
-      </w:r>
-      <w:proofErr w:type="spellEnd"/>
-      <w:r>
-        <w:rPr>
-          <w:lang w:val="en-GB"/>
-        </w:rPr>
-        <w:t xml:space="preserve"> alternative</w:t>
+      <w:r>
+        <w:rPr>
+          <w:lang w:val="en-GB"/>
+        </w:rPr>
+        <w:t>constitu</w:t>
+      </w:r>
+      <w:r>
+        <w:rPr>
+          <w:lang w:val="en-GB"/>
+        </w:rPr>
+        <w:t>ti</w:t>
+      </w:r>
+      <w:r>
+        <w:rPr>
+          <w:lang w:val="en-GB"/>
+        </w:rPr>
+        <w:t>vely alternative</w:t>
       </w:r>
       <w:r>
         <w:rPr>
@@ -24641,7 +24518,19 @@
         <w:rPr>
           <w:lang w:val="en-GB"/>
         </w:rPr>
-        <w:t xml:space="preserve">we integrated multiple regulatory layer across tissues and stressors. </w:t>
+        <w:t>we integrated multiple regulatory layer</w:t>
+      </w:r>
+      <w:r>
+        <w:rPr>
+          <w:lang w:val="en-GB"/>
+        </w:rPr>
+        <w:t>s</w:t>
+      </w:r>
+      <w:r>
+        <w:rPr>
+          <w:lang w:val="en-GB"/>
+        </w:rPr>
+        <w:t xml:space="preserve"> across tissues and stressors. </w:t>
       </w:r>
       <w:r>
         <w:rPr>
@@ -25381,7 +25270,14 @@
         <w:rPr>
           <w:lang w:val="en-GB"/>
         </w:rPr>
-        <w:t xml:space="preserve">differences in the </w:t>
+        <w:t xml:space="preserve">differences </w:t>
+      </w:r>
+      <w:r>
+        <w:rPr>
+          <w:lang w:val="en-GB"/>
+        </w:rPr>
+        <w:lastRenderedPageBreak/>
+        <w:t xml:space="preserve">in the </w:t>
       </w:r>
       <w:r>
         <w:rPr>
@@ -25594,7 +25490,6 @@
         <w:rPr>
           <w:lang w:val="en-GB"/>
         </w:rPr>
-        <w:lastRenderedPageBreak/>
         <w:t>Stress biology is a</w:t>
       </w:r>
       <w:r>
@@ -25651,14 +25546,24 @@
         </w:rPr>
         <w:t xml:space="preserve">mechanisms </w:t>
       </w:r>
-      <w:proofErr w:type="spellStart"/>
-      <w:r>
-        <w:rPr>
-          <w:lang w:val="en-GB"/>
-        </w:rPr>
-        <w:t>reamins</w:t>
-      </w:r>
-      <w:proofErr w:type="spellEnd"/>
+      <w:r>
+        <w:rPr>
+          <w:lang w:val="en-GB"/>
+        </w:rPr>
+        <w:t>re</w:t>
+      </w:r>
+      <w:r>
+        <w:rPr>
+          <w:lang w:val="en-GB"/>
+        </w:rPr>
+        <w:t>ma</w:t>
+      </w:r>
+      <w:r>
+        <w:rPr>
+          <w:lang w:val="en-GB"/>
+        </w:rPr>
+        <w:t>ins</w:t>
+      </w:r>
       <w:r>
         <w:rPr>
           <w:lang w:val="en-GB"/>
@@ -27154,7 +27059,14 @@
         <w:rPr>
           <w:lang w:val="en-GB"/>
         </w:rPr>
-        <w:t xml:space="preserve">with a higher sensitivity of </w:t>
+        <w:t xml:space="preserve">with a </w:t>
+      </w:r>
+      <w:r>
+        <w:rPr>
+          <w:lang w:val="en-GB"/>
+        </w:rPr>
+        <w:lastRenderedPageBreak/>
+        <w:t xml:space="preserve">higher sensitivity of </w:t>
       </w:r>
       <w:proofErr w:type="spellStart"/>
       <w:r>
@@ -27382,7 +27294,6 @@
         <w:rPr>
           <w:lang w:val="en-GB"/>
         </w:rPr>
-        <w:lastRenderedPageBreak/>
         <w:t>modifications</w:t>
       </w:r>
       <w:r>
@@ -28100,6 +28011,12 @@
         <w:rPr>
           <w:lang w:val="en-GB"/>
         </w:rPr>
+        <w:t xml:space="preserve"> with annual updates</w:t>
+      </w:r>
+      <w:r>
+        <w:rPr>
+          <w:lang w:val="en-GB"/>
+        </w:rPr>
         <w:t xml:space="preserve">. </w:t>
       </w:r>
       <w:r>
@@ -28514,7 +28431,17 @@
           <w:shd w:val="clear" w:color="auto" w:fill="FFFFFF"/>
           <w:lang w:val="en-GB"/>
         </w:rPr>
-        <w:t>partner repository with the dataset identifier PXD</w:t>
+        <w:t xml:space="preserve">partner </w:t>
+      </w:r>
+      <w:r>
+        <w:rPr>
+          <w:rFonts w:cs="Arial"/>
+          <w:color w:val="000000"/>
+          <w:shd w:val="clear" w:color="auto" w:fill="FFFFFF"/>
+          <w:lang w:val="en-GB"/>
+        </w:rPr>
+        <w:lastRenderedPageBreak/>
+        <w:t>repository with the dataset identifier PXD</w:t>
       </w:r>
       <w:r>
         <w:rPr>
@@ -28656,14 +28583,7 @@
         <w:rPr>
           <w:lang w:val="en-GB"/>
         </w:rPr>
-        <w:t xml:space="preserve"> We are grateful </w:t>
-      </w:r>
-      <w:r>
-        <w:rPr>
-          <w:lang w:val="en-GB"/>
-        </w:rPr>
-        <w:lastRenderedPageBreak/>
-        <w:t>to Picasso, the supercomputing cluster of the University of Málaga</w:t>
+        <w:t xml:space="preserve"> We are grateful to Picasso, the supercomputing cluster of the University of Málaga</w:t>
       </w:r>
       <w:r>
         <w:rPr>
@@ -29226,7 +29146,14 @@
         <w:rPr>
           <w:lang w:val="en-GB" w:eastAsia="en-GB"/>
         </w:rPr>
-        <w:t xml:space="preserve">, A., Silva, A. da, Denny, P., Dogan, T., Ebenezer, T. G., Fan, J., Castro, L. G., … Zhang, J. (2021). </w:t>
+        <w:t xml:space="preserve">, A., Silva, A. da, Denny, P., Dogan, T., Ebenezer, T. G., Fan, J., Castro, L. G., … Zhang, J. </w:t>
+      </w:r>
+      <w:r>
+        <w:rPr>
+          <w:lang w:val="en-GB" w:eastAsia="en-GB"/>
+        </w:rPr>
+        <w:lastRenderedPageBreak/>
+        <w:t xml:space="preserve">(2021). </w:t>
       </w:r>
       <w:proofErr w:type="spellStart"/>
       <w:r>
@@ -29351,7 +29278,6 @@
         <w:rPr>
           <w:lang w:val="en-GB" w:eastAsia="en-GB"/>
         </w:rPr>
-        <w:lastRenderedPageBreak/>
         <w:t>Buchfink</w:t>
       </w:r>
       <w:proofErr w:type="spellEnd"/>
@@ -29448,21 +29374,7 @@
         <w:rPr>
           <w:lang w:val="en-GB" w:eastAsia="en-GB"/>
         </w:rPr>
-        <w:t>: A de novo transcriptome assembler and its application to RNA-</w:t>
-      </w:r>
-      <w:proofErr w:type="spellStart"/>
-      <w:r>
-        <w:rPr>
-          <w:lang w:val="en-GB" w:eastAsia="en-GB"/>
-        </w:rPr>
-        <w:t>Seq</w:t>
-      </w:r>
-      <w:proofErr w:type="spellEnd"/>
-      <w:r>
-        <w:rPr>
-          <w:lang w:val="en-GB" w:eastAsia="en-GB"/>
-        </w:rPr>
-        <w:t xml:space="preserve"> data. </w:t>
+        <w:t xml:space="preserve">: A de novo transcriptome assembler and its application to RNA-Seq data. </w:t>
       </w:r>
       <w:proofErr w:type="spellStart"/>
       <w:r>
@@ -30018,7 +29930,14 @@
         <w:rPr>
           <w:lang w:val="en-GB" w:eastAsia="en-GB"/>
         </w:rPr>
-        <w:t xml:space="preserve"> Wegrzyn, J. L. (2018). Growing and cultivating the forest genomics database, </w:t>
+        <w:t xml:space="preserve"> Wegrzyn, J. L. </w:t>
+      </w:r>
+      <w:r>
+        <w:rPr>
+          <w:lang w:val="en-GB" w:eastAsia="en-GB"/>
+        </w:rPr>
+        <w:lastRenderedPageBreak/>
+        <w:t xml:space="preserve">(2018). Growing and cultivating the forest genomics database, </w:t>
       </w:r>
       <w:proofErr w:type="spellStart"/>
       <w:r>
@@ -30122,7 +30041,6 @@
         <w:rPr>
           <w:lang w:eastAsia="en-GB"/>
         </w:rPr>
-        <w:lastRenderedPageBreak/>
         <w:t xml:space="preserve">García-Campa, L., Guerrero, S., Lamelas, L., </w:t>
       </w:r>
       <w:proofErr w:type="spellStart"/>
@@ -30333,21 +30251,7 @@
         <w:rPr>
           <w:lang w:val="en-GB" w:eastAsia="en-GB"/>
         </w:rPr>
-        <w:t>Regev, A. (2011). Full-length transcriptome assembly from RNA-</w:t>
-      </w:r>
-      <w:proofErr w:type="spellStart"/>
-      <w:r>
-        <w:rPr>
-          <w:lang w:val="en-GB" w:eastAsia="en-GB"/>
-        </w:rPr>
-        <w:t>Seq</w:t>
-      </w:r>
-      <w:proofErr w:type="spellEnd"/>
-      <w:r>
-        <w:rPr>
-          <w:lang w:val="en-GB" w:eastAsia="en-GB"/>
-        </w:rPr>
-        <w:t xml:space="preserve"> data without a reference genome. </w:t>
+        <w:t xml:space="preserve">Regev, A. (2011). Full-length transcriptome assembly from RNA-Seq data without a reference genome. </w:t>
       </w:r>
       <w:r>
         <w:rPr>
@@ -30836,6 +30740,7 @@
         <w:rPr>
           <w:lang w:val="en-GB" w:eastAsia="en-GB"/>
         </w:rPr>
+        <w:lastRenderedPageBreak/>
         <w:t xml:space="preserve">Langfelder, P., </w:t>
       </w:r>
       <w:r>
@@ -30943,7 +30848,6 @@
         <w:rPr>
           <w:lang w:val="en-GB" w:eastAsia="en-GB"/>
         </w:rPr>
-        <w:lastRenderedPageBreak/>
         <w:t>Leebens</w:t>
       </w:r>
       <w:proofErr w:type="spellEnd"/>
@@ -31559,6 +31463,7 @@
         <w:rPr>
           <w:lang w:val="en-GB" w:eastAsia="en-GB"/>
         </w:rPr>
+        <w:lastRenderedPageBreak/>
         <w:t>Perez-Riverol, Y., Bai, J., Bandla, C., García-</w:t>
       </w:r>
       <w:proofErr w:type="spellStart"/>
@@ -31682,7 +31587,6 @@
         <w:rPr>
           <w:lang w:val="en-GB" w:eastAsia="en-GB"/>
         </w:rPr>
-        <w:lastRenderedPageBreak/>
         <w:t xml:space="preserve">Pérez-Silva, J. G., Araujo-Voces, M., and Quesada, V. (2018). </w:t>
       </w:r>
       <w:proofErr w:type="spellStart"/>
@@ -32436,6 +32340,7 @@
         <w:rPr>
           <w:lang w:val="en-GB" w:eastAsia="en-GB"/>
         </w:rPr>
+        <w:lastRenderedPageBreak/>
         <w:t xml:space="preserve">Visser, E. A., Kampmann, T. P., Wegrzyn, J. L., </w:t>
       </w:r>
       <w:r>
@@ -32556,7 +32461,6 @@
         <w:rPr>
           <w:lang w:val="en-GB" w:eastAsia="en-GB"/>
         </w:rPr>
-        <w:lastRenderedPageBreak/>
         <w:t xml:space="preserve">Zhang, Y., Tian, H., Chen, D., Zhang, H., Sun, M., Chen, S., Qin, Z., Ding, Z., </w:t>
       </w:r>
       <w:r>
@@ -32790,7 +32694,7 @@
           <w:bCs/>
           <w:lang w:val="en-GB"/>
         </w:rPr>
-        <w:t xml:space="preserve">e which features show significant differences respect to Genome background and the direction of these differences (higher-red or lower-blue). “X” indicates no statistically significant difference. Intron features (first) include (from top to bottom and left to right): length of the upstream (UP) exon, target intron, polypyrimidine tract (PT) and downstream (DO) exon; GC content of the upstream 5’ splice region; number of introns; distance between branch point (BP) and 3’ splice site (ss); score of the polypyrimidine tract; rank and/or position of the target intron. Exon features for exon skipping (second) include (from top </w:t>
+        <w:t xml:space="preserve">e which </w:t>
       </w:r>
       <w:r>
         <w:rPr>
@@ -32798,7 +32702,7 @@
           <w:lang w:val="en-GB"/>
         </w:rPr>
         <w:lastRenderedPageBreak/>
-        <w:t xml:space="preserve">to bottom and left to right): length of the upstream exon, upstream intron, upstream polypyrimidine tract, target exon, downstream intron, downstream exon and transcript; GC content of the target exon, 5’ splice region and downstream exon; score of the upstream branch point, polypyrimidine tract, 5’ splice region and downstream branch point; rank and/or position of the target exon. Exon features for alternative acceptor donor site (third) include (from top to bottom and left to right): length of the downstream exon and transcript; GC content of the upstream 5’ splice region, target exon and downstream exon; score of the upstream and downstream branch points; rank and/or position of the target exon. </w:t>
+        <w:t xml:space="preserve">features show significant differences respect to Genome background and the direction of these differences (higher-red or lower-blue). “X” indicates no statistically significant difference. Intron features (first) include (from top to bottom and left to right): length of the upstream (UP) exon, target intron, polypyrimidine tract (PT) and downstream (DO) exon; GC content of the upstream 5’ splice region; number of introns; distance between branch point (BP) and 3’ splice site (ss); score of the polypyrimidine tract; rank and/or position of the target intron. Exon features for exon skipping (second) include (from top to bottom and left to right): length of the upstream exon, upstream intron, upstream polypyrimidine tract, target exon, downstream intron, downstream exon and transcript; GC content of the target exon, 5’ splice region and downstream exon; score of the upstream branch point, polypyrimidine tract, 5’ splice region and downstream branch point; rank and/or position of the target exon. Exon features for alternative acceptor donor site (third) include (from top to bottom and left to right): length of the downstream exon and transcript; GC content of the upstream 5’ splice region, target exon and downstream exon; score of the upstream and downstream branch points; rank and/or position of the target exon. </w:t>
       </w:r>
       <w:r>
         <w:rPr>
@@ -33098,7 +33002,15 @@
           <w:bCs/>
           <w:lang w:val="en-GB"/>
         </w:rPr>
-        <w:t xml:space="preserve">Heatmap depicting significant network modules-trait correlations (p-value adjusted &lt; 0.05; Pearson). T1-T4 correspond to low-very high stress intensities. FU = </w:t>
+        <w:t xml:space="preserve">Heatmap depicting </w:t>
+      </w:r>
+      <w:r>
+        <w:rPr>
+          <w:bCs/>
+          <w:lang w:val="en-GB"/>
+        </w:rPr>
+        <w:lastRenderedPageBreak/>
+        <w:t xml:space="preserve">significant network modules-trait correlations (p-value adjusted &lt; 0.05; Pearson). T1-T4 correspond to low-very high stress intensities. FU = </w:t>
       </w:r>
       <w:r>
         <w:rPr>
@@ -33197,15 +33109,7 @@
           <w:bCs/>
           <w:lang w:val="en-GB"/>
         </w:rPr>
-        <w:t xml:space="preserve"> = </w:t>
-      </w:r>
-      <w:r>
-        <w:rPr>
-          <w:bCs/>
-          <w:lang w:val="en-GB"/>
-        </w:rPr>
-        <w:lastRenderedPageBreak/>
-        <w:t>cellular respiration; mod = modification; reg = regulation; org = organi</w:t>
+        <w:t xml:space="preserve"> = cellular respiration; mod = modification; reg = regulation; org = organi</w:t>
       </w:r>
       <w:r>
         <w:rPr>
@@ -33721,6 +33625,7 @@
           <w:b/>
           <w:lang w:val="en-GB"/>
         </w:rPr>
+        <w:lastRenderedPageBreak/>
         <w:t>Figure 5. Characteri</w:t>
       </w:r>
       <w:r>
@@ -33736,6 +33641,18 @@
           <w:lang w:val="en-GB"/>
         </w:rPr>
         <w:t xml:space="preserve">ation of shared and unique sources of stress variation at protein level. </w:t>
+      </w:r>
+      <w:r>
+        <w:rPr>
+          <w:lang w:val="en-GB"/>
+        </w:rPr>
+        <w:t>Due to the high complexity of proteomics data four LFs were selected to perform in-depth characterisation.</w:t>
+      </w:r>
+      <w:r>
+        <w:rPr>
+          <w:lang w:val="en-GB"/>
+        </w:rPr>
+        <w:t xml:space="preserve"> </w:t>
       </w:r>
       <w:r>
         <w:rPr>
@@ -33821,15 +33738,7 @@
           <w:bCs/>
           <w:lang w:val="en-GB"/>
         </w:rPr>
-        <w:t xml:space="preserve">Heatmaps depicting significant (FDR &lt; 0.1, -log10(FDR)) enriched Mercator functional </w:t>
-      </w:r>
-      <w:r>
-        <w:rPr>
-          <w:bCs/>
-          <w:lang w:val="en-GB"/>
-        </w:rPr>
-        <w:lastRenderedPageBreak/>
-        <w:t xml:space="preserve">terms (green), genes ages (purple) and family founder events ages (blue). PS/F = gene/family-founder </w:t>
+        <w:t xml:space="preserve">Heatmaps depicting significant (FDR &lt; 0.1, -log10(FDR)) enriched Mercator functional terms (green), genes ages (purple) and family founder events ages (blue). PS/F = gene/family-founder </w:t>
       </w:r>
       <w:proofErr w:type="spellStart"/>
       <w:r>
@@ -34391,7 +34300,15 @@
           <w:bCs/>
           <w:lang w:val="en-GB"/>
         </w:rPr>
-        <w:t xml:space="preserve">Transcriptomic Age Index (TAI) of tissues corresponding high values to younger genes. Flat line test p-value &lt; 0.05 highlights a significant evolutionary pattern. </w:t>
+        <w:t xml:space="preserve">Transcriptomic Age Index (TAI) of tissues corresponding high values to younger genes. Flat line test p-value &lt; 0.05 highlights a significant evolutionary </w:t>
+      </w:r>
+      <w:r>
+        <w:rPr>
+          <w:bCs/>
+          <w:lang w:val="en-GB"/>
+        </w:rPr>
+        <w:lastRenderedPageBreak/>
+        <w:t xml:space="preserve">pattern. </w:t>
       </w:r>
       <w:r>
         <w:rPr>
@@ -34513,15 +34430,7 @@
           <w:bCs/>
           <w:lang w:val="en-GB"/>
         </w:rPr>
-        <w:t xml:space="preserve">). Colours represent the number of AS events found on each intersection between the relative contributions </w:t>
-      </w:r>
-      <w:r>
-        <w:rPr>
-          <w:bCs/>
-          <w:lang w:val="en-GB"/>
-        </w:rPr>
-        <w:lastRenderedPageBreak/>
-        <w:t xml:space="preserve">(in percentage) for each set of samples. </w:t>
+        <w:t xml:space="preserve">). Colours represent the number of AS events found on each intersection between the relative contributions (in percentage) for each set of samples. </w:t>
       </w:r>
       <w:r>
         <w:rPr>
@@ -34647,28 +34556,28 @@
           <w:b/>
           <w:lang w:val="en-GB"/>
         </w:rPr>
-        <w:t xml:space="preserve">able S1. </w:t>
+        <w:t>able S</w:t>
       </w:r>
       <w:r>
         <w:rPr>
           <w:b/>
           <w:lang w:val="en-GB"/>
         </w:rPr>
-        <w:t>Transcriptomic</w:t>
+        <w:t>1</w:t>
       </w:r>
       <w:r>
         <w:rPr>
           <w:b/>
           <w:lang w:val="en-GB"/>
         </w:rPr>
-        <w:t xml:space="preserve"> data collection</w:t>
+        <w:t xml:space="preserve">. </w:t>
       </w:r>
       <w:r>
         <w:rPr>
           <w:b/>
           <w:lang w:val="en-GB"/>
         </w:rPr>
-        <w:t xml:space="preserve"> and metadata</w:t>
+        <w:t>Primers used for the validation of tissues/age-induced alternative splicing</w:t>
       </w:r>
       <w:r>
         <w:rPr>
@@ -34697,14 +34606,70 @@
           <w:b/>
           <w:lang w:val="en-GB"/>
         </w:rPr>
-        <w:t xml:space="preserve">able S2. </w:t>
+        <w:t>able S</w:t>
       </w:r>
       <w:r>
         <w:rPr>
           <w:b/>
           <w:lang w:val="en-GB"/>
         </w:rPr>
-        <w:t>Consensus</w:t>
+        <w:t>2</w:t>
+      </w:r>
+      <w:r>
+        <w:rPr>
+          <w:b/>
+          <w:lang w:val="en-GB"/>
+        </w:rPr>
+        <w:t xml:space="preserve">. </w:t>
+      </w:r>
+      <w:r>
+        <w:rPr>
+          <w:b/>
+          <w:lang w:val="en-GB"/>
+        </w:rPr>
+        <w:t>Transcriptomic</w:t>
+      </w:r>
+      <w:r>
+        <w:rPr>
+          <w:b/>
+          <w:lang w:val="en-GB"/>
+        </w:rPr>
+        <w:t xml:space="preserve"> data collection</w:t>
+      </w:r>
+      <w:r>
+        <w:rPr>
+          <w:b/>
+          <w:lang w:val="en-GB"/>
+        </w:rPr>
+        <w:t xml:space="preserve"> </w:t>
+      </w:r>
+      <w:r>
+        <w:rPr>
+          <w:b/>
+          <w:lang w:val="en-GB"/>
+        </w:rPr>
+        <w:t>and</w:t>
+      </w:r>
+      <w:r>
+        <w:rPr>
+          <w:b/>
+          <w:lang w:val="en-GB"/>
+        </w:rPr>
+        <w:t xml:space="preserve"> </w:t>
+      </w:r>
+      <w:r>
+        <w:rPr>
+          <w:b/>
+          <w:lang w:val="en-GB"/>
+        </w:rPr>
+        <w:t>c</w:t>
+      </w:r>
+      <w:r>
+        <w:rPr>
+          <w:b/>
+          <w:lang w:val="en-GB"/>
+        </w:rPr>
+        <w:t>onsensus</w:t>
       </w:r>
       <w:r>
         <w:rPr>
@@ -34748,42 +34713,6 @@
           <w:lang w:val="en-GB"/>
         </w:rPr>
         <w:t>Proteomic data collection</w:t>
-      </w:r>
-      <w:r>
-        <w:rPr>
-          <w:b/>
-          <w:lang w:val="en-GB"/>
-        </w:rPr>
-        <w:t>.</w:t>
-      </w:r>
-    </w:p>
-    <w:p>
-      <w:pPr>
-        <w:rPr>
-          <w:b/>
-          <w:lang w:val="en-GB"/>
-        </w:rPr>
-      </w:pPr>
-      <w:r>
-        <w:rPr>
-          <w:b/>
-          <w:lang w:val="en-GB"/>
-        </w:rPr>
-        <w:t>T</w:t>
-      </w:r>
-      <w:r>
-        <w:rPr>
-          <w:b/>
-          <w:lang w:val="en-GB"/>
-        </w:rPr>
-        <w:t xml:space="preserve">able S4. </w:t>
-      </w:r>
-      <w:r>
-        <w:rPr>
-          <w:b/>
-          <w:lang w:val="en-GB"/>
-        </w:rPr>
-        <w:t>Primers used for the validation of tissues/age-induced alternative splicing</w:t>
       </w:r>
       <w:r>
         <w:rPr>
@@ -36218,6 +36147,7 @@
     <w:rsid w:val="002F1DA2"/>
     <w:rsid w:val="00442AFF"/>
     <w:rsid w:val="004A21BE"/>
+    <w:rsid w:val="004E68E1"/>
     <w:rsid w:val="00550D96"/>
     <w:rsid w:val="005A7BA4"/>
     <w:rsid w:val="005B4D7C"/>
@@ -36230,6 +36160,7 @@
     <w:rsid w:val="00C53734"/>
     <w:rsid w:val="00D135D7"/>
     <w:rsid w:val="00D54E46"/>
+    <w:rsid w:val="00D70E8C"/>
     <w:rsid w:val="00DD42F9"/>
     <w:rsid w:val="00E56C9D"/>
   </w:rsids>
@@ -36986,7 +36917,7 @@
     <we:reference id="wa104382081" version="1.55.1.0" store="es-ES" storeType="OMEX"/>
   </we:alternateReferences>
   <we:properties>
-    <we:property name="MENDELEY_CITATIONS" value="[{&quot;citationID&quot;:&quot;MENDELEY_CITATION_e3395c36-7364-4cbf-b71b-5729716bccb5&quot;,&quot;properties&quot;:{&quot;noteIndex&quot;:0},&quot;isEdited&quot;:false,&quot;manualOverride&quot;:{&quot;isManuallyOverridden&quot;:true,&quot;citeprocText&quot;:&quot;(Shiu &amp;#38; Lehti-Shiu, 2023)&quot;,&quot;manualOverrideText&quot;:&quot;(Shiu and Lehti-Shiu, 2023)&quot;},&quot;citationTag&quot;:&quot;MENDELEY_CITATION_v3_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&quot;,&quot;citationItems&quot;:[{&quot;id&quot;:&quot;d0eee97a-3e79-3743-b814-c4b4e132fb42&quot;,&quot;itemData&quot;:{&quot;type&quot;:&quot;article-journal&quot;,&quot;id&quot;:&quot;d0eee97a-3e79-3743-b814-c4b4e132fb42&quot;,&quot;title&quot;:&quot;Evolution of research topics and paradigms in plant sciences&quot;,&quot;author&quot;:[{&quot;family&quot;:&quot;Shiu&quot;,&quot;given&quot;:&quot;Shin-Han&quot;,&quot;parse-names&quot;:false,&quot;dropping-particle&quot;:&quot;&quot;,&quot;non-dropping-particle&quot;:&quot;&quot;},{&quot;family&quot;:&quot;Lehti-Shiu&quot;,&quot;given&quot;:&quot;Melissa D&quot;,&quot;parse-names&quot;:false,&quot;dropping-particle&quot;:&quot;&quot;,&quot;non-dropping-particle&quot;:&quot;&quot;}],&quot;container-title&quot;:&quot;bioRxiv&quot;,&quot;DOI&quot;:&quot;10.1101/2023.10.02.560457&quot;,&quot;URL&quot;:&quot;https://doi.org/10.1101/2023.10.02.560457&quot;,&quot;issued&quot;:{&quot;date-parts&quot;:[[2023]]},&quot;abstract&quot;:&quot;Classification: Biological sciences/plant biology Keywords: History of science, paradigm shift, machine learning, language modeling. CC-BY-ND 4.0 International license available under a (which was not certified by peer review) is the author/funder, who has granted bioRxiv a license to display the preprint in perpetuity. It is made The copyright holder for this preprint this version posted October 3, 2023. ; https://doi.&quot;,&quot;container-title-short&quot;:&quot;&quot;},&quot;isTemporary&quot;:false}]},{&quot;citationID&quot;:&quot;MENDELEY_CITATION_1272e5ab-3277-45be-8ec4-e8dd3c817523&quot;,&quot;properties&quot;:{&quot;noteIndex&quot;:0},&quot;isEdited&quot;:false,&quot;manualOverride&quot;:{&quot;isManuallyOverridden&quot;:false,&quot;citeprocText&quot;:&quot;(Leebens-Mack et al., 2019; Niu et al., 2022)&quot;,&quot;manualOverrideText&quot;:&quot;&quot;},&quot;citationTag&quot;:&quot;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&quot;,&quot;citationItems&quot;:[{&quot;id&quot;:&quot;f7941d56-d5ec-3e8c-81ab-34b6ad5d4c49&quot;,&quot;itemData&quot;:{&quot;type&quot;:&quot;article-journal&quot;,&quot;id&quot;:&quot;f7941d56-d5ec-3e8c-81ab-34b6ad5d4c49&quot;,&quot;title&quot;:&quot;One thousand plant transcriptomes and the phylogenomics of green plants&quot;,&quot;author&quot;:[{&quot;family&quot;:&quot;Leebens-Mack&quot;,&quot;given&quot;:&quot;James H.&quot;,&quot;parse-names&quot;:false,&quot;dropping-particle&quot;:&quot;&quot;,&quot;non-dropping-particle&quot;:&quot;&quot;},{&quot;family&quot;:&quot;Barker&quot;,&quot;given&quot;:&quot;Michael S.&quot;,&quot;parse-names&quot;:false,&quot;dropping-particle&quot;:&quot;&quot;,&quot;non-dropping-particle&quot;:&quot;&quot;},{&quot;family&quot;:&quot;Carpenter&quot;,&quot;given&quot;:&quot;Eric J.&quot;,&quot;parse-names&quot;:false,&quot;dropping-particle&quot;:&quot;&quot;,&quot;non-dropping-particle&quot;:&quot;&quot;},{&quot;family&quot;:&quot;Deyholos&quot;,&quot;given&quot;:&quot;Michael K.&quot;,&quot;parse-names&quot;:false,&quot;dropping-particle&quot;:&quot;&quot;,&quot;non-dropping-particle&quot;:&quot;&quot;},{&quot;family&quot;:&quot;Gitzendanner&quot;,&quot;given&quot;:&quot;Matthew A.&quot;,&quot;parse-names&quot;:false,&quot;dropping-particle&quot;:&quot;&quot;,&quot;non-dropping-particle&quot;:&quot;&quot;},{&quot;family&quot;:&quot;Graham&quot;,&quot;given&quot;:&quot;Sean W.&quot;,&quot;parse-names&quot;:false,&quot;dropping-particle&quot;:&quot;&quot;,&quot;non-dropping-particle&quot;:&quot;&quot;},{&quot;family&quot;:&quot;Grosse&quot;,&quot;given&quot;:&quot;Ivo&quot;,&quot;parse-names&quot;:false,&quot;dropping-particle&quot;:&quot;&quot;,&quot;non-dropping-particle&quot;:&quot;&quot;},{&quot;family&quot;:&quot;Li&quot;,&quot;given&quot;:&quot;Zheng&quot;,&quot;parse-names&quot;:false,&quot;dropping-particle&quot;:&quot;&quot;,&quot;non-dropping-particle&quot;:&quot;&quot;},{&quot;family&quot;:&quot;Melkonian&quot;,&quot;given&quot;:&quot;Michael&quot;,&quot;parse-names&quot;:false,&quot;dropping-particle&quot;:&quot;&quot;,&quot;non-dropping-particle&quot;:&quot;&quot;},{&quot;family&quot;:&quot;Mirarab&quot;,&quot;given&quot;:&quot;Siavash&quot;,&quot;parse-names&quot;:false,&quot;dropping-particle&quot;:&quot;&quot;,&quot;non-dropping-particle&quot;:&quot;&quot;},{&quot;family&quot;:&quot;Porsch&quot;,&quot;given&quot;:&quot;Martin&quot;,&quot;parse-names&quot;:false,&quot;dropping-particle&quot;:&quot;&quot;,&quot;non-dropping-particle&quot;:&quot;&quot;},{&quot;family&quot;:&quot;Quint&quot;,&quot;given&quot;:&quot;Marcel&quot;,&quot;parse-names&quot;:false,&quot;dropping-particle&quot;:&quot;&quot;,&quot;non-dropping-particle&quot;:&quot;&quot;},{&quot;family&quot;:&quot;Rensing&quot;,&quot;given&quot;:&quot;Stefan A.&quot;,&quot;parse-names&quot;:false,&quot;dropping-particle&quot;:&quot;&quot;,&quot;non-dropping-particle&quot;:&quot;&quot;},{&quot;family&quot;:&quot;Soltis&quot;,&quot;given&quot;:&quot;Douglas E.&quot;,&quot;parse-names&quot;:false,&quot;dropping-particle&quot;:&quot;&quot;,&quot;non-dropping-particle&quot;:&quot;&quot;},{&quot;family&quot;:&quot;Soltis&quot;,&quot;given&quot;:&quot;Pamela S.&quot;,&quot;parse-names&quot;:false,&quot;dropping-particle&quot;:&quot;&quot;,&quot;non-dropping-particle&quot;:&quot;&quot;},{&quot;family&quot;:&quot;Stevenson&quot;,&quot;given&quot;:&quot;Dennis W.&quot;,&quot;parse-names&quot;:false,&quot;dropping-particle&quot;:&quot;&quot;,&quot;non-dropping-particle&quot;:&quot;&quot;},{&quot;family&quot;:&quot;Ullrich&quot;,&quot;given&quot;:&quot;Kristian K.&quot;,&quot;parse-names&quot;:false,&quot;dropping-particle&quot;:&quot;&quot;,&quot;non-dropping-particle&quot;:&quot;&quot;},{&quot;family&quot;:&quot;Wickett&quot;,&quot;given&quot;:&quot;Norman J.&quot;,&quot;parse-names&quot;:false,&quot;dropping-particle&quot;:&quot;&quot;,&quot;non-dropping-particle&quot;:&quot;&quot;},{&quot;family&quot;:&quot;DeGironimo&quot;,&quot;given&quot;:&quot;Lisa&quot;,&quot;parse-names&quot;:false,&quot;dropping-particle&quot;:&quot;&quot;,&quot;non-dropping-particle&quot;:&quot;&quot;},{&quot;family&quot;:&quot;Edger&quot;,&quot;given&quot;:&quot;Patrick P.&quot;,&quot;parse-names&quot;:false,&quot;dropping-particle&quot;:&quot;&quot;,&quot;non-dropping-particle&quot;:&quot;&quot;},{&quot;family&quot;:&quot;Jordon-Thaden&quot;,&quot;given&quot;:&quot;Ingrid E.&quot;,&quot;parse-names&quot;:false,&quot;dropping-particle&quot;:&quot;&quot;,&quot;non-dropping-particle&quot;:&quot;&quot;},{&quot;family&quot;:&quot;Joya&quot;,&quot;given&quot;:&quot;Steve&quot;,&quot;parse-names&quot;:false,&quot;dropping-particle&quot;:&quot;&quot;,&quot;non-dropping-particle&quot;:&quot;&quot;},{&quot;family&quot;:&quot;Liu&quot;,&quot;given&quot;:&quot;Tao&quot;,&quot;parse-names&quot;:false,&quot;dropping-particle&quot;:&quot;&quot;,&quot;non-dropping-particle&quot;:&quot;&quot;},{&quot;family&quot;:&quot;Melkonian&quot;,&quot;given&quot;:&quot;Barbara&quot;,&quot;parse-names&quot;:false,&quot;dropping-particle&quot;:&quot;&quot;,&quot;non-dropping-particle&quot;:&quot;&quot;},{&quot;family&quot;:&quot;Miles&quot;,&quot;given&quot;:&quot;Nicholas W.&quot;,&quot;parse-names&quot;:false,&quot;dropping-particle&quot;:&quot;&quot;,&quot;non-dropping-particle&quot;:&quot;&quot;},{&quot;family&quot;:&quot;Pokorny&quot;,&quot;given&quot;:&quot;Lisa&quot;,&quot;parse-names&quot;:false,&quot;dropping-particle&quot;:&quot;&quot;,&quot;non-dropping-particle&quot;:&quot;&quot;},{&quot;family&quot;:&quot;Quigley&quot;,&quot;given&quot;:&quot;Charlotte&quot;,&quot;parse-names&quot;:false,&quot;dropping-particle&quot;:&quot;&quot;,&quot;non-dropping-particle&quot;:&quot;&quot;},{&quot;family&quot;:&quot;Thomas&quot;,&quot;given&quot;:&quot;Philip&quot;,&quot;parse-names&quot;:false,&quot;dropping-particle&quot;:&quot;&quot;,&quot;non-dropping-particle&quot;:&quot;&quot;},{&quot;family&quot;:&quot;Villarreal&quot;,&quot;given&quot;:&quot;Juan Carlos&quot;,&quot;parse-names&quot;:false,&quot;dropping-particle&quot;:&quot;&quot;,&quot;non-dropping-particle&quot;:&quot;&quot;},{&quot;family&quot;:&quot;Augustin&quot;,&quot;given&quot;:&quot;Megan M.&quot;,&quot;parse-names&quot;:false,&quot;dropping-particle&quot;:&quot;&quot;,&quot;non-dropping-particle&quot;:&quot;&quot;},{&quot;family&quot;:&quot;Barrett&quot;,&quot;given&quot;:&quot;Matthew D.&quot;,&quot;parse-names&quot;:false,&quot;dropping-particle&quot;:&quot;&quot;,&quot;non-dropping-particle&quot;:&quot;&quot;},{&quot;family&quot;:&quot;Baucom&quot;,&quot;given&quot;:&quot;Regina S.&quot;,&quot;parse-names&quot;:false,&quot;dropping-particle&quot;:&quot;&quot;,&quot;non-dropping-particle&quot;:&quot;&quot;},{&quot;family&quot;:&quot;Beerling&quot;,&quot;given&quot;:&quot;David J.&quot;,&quot;parse-names&quot;:false,&quot;dropping-particle&quot;:&quot;&quot;,&quot;non-dropping-particle&quot;:&quot;&quot;},{&quot;family&quot;:&quot;Benstein&quot;,&quot;given&quot;:&quot;Ruben Maximilian&quot;,&quot;parse-names&quot;:false,&quot;dropping-particle&quot;:&quot;&quot;,&quot;non-dropping-particle&quot;:&quot;&quot;},{&quot;family&quot;:&quot;Biffin&quot;,&quot;given&quot;:&quot;Ed&quot;,&quot;parse-names&quot;:false,&quot;dropping-particle&quot;:&quot;&quot;,&quot;non-dropping-particle&quot;:&quot;&quot;},{&quot;family&quot;:&quot;Brockington&quot;,&quot;given&quot;:&quot;Samuel F.&quot;,&quot;parse-names&quot;:false,&quot;dropping-particle&quot;:&quot;&quot;,&quot;non-dropping-particle&quot;:&quot;&quot;},{&quot;family&quot;:&quot;Burge&quot;,&quot;given&quot;:&quot;Dylan O.&quot;,&quot;parse-names&quot;:false,&quot;dropping-particle&quot;:&quot;&quot;,&quot;non-dropping-particle&quot;:&quot;&quot;},{&quot;family&quot;:&quot;Burris&quot;,&quot;given&quot;:&quot;Jason N.&quot;,&quot;parse-names&quot;:false,&quot;dropping-particle&quot;:&quot;&quot;,&quot;non-dropping-particle&quot;:&quot;&quot;},{&quot;family&quot;:&quot;Burris&quot;,&quot;given&quot;:&quot;Kellie P.&quot;,&quot;parse-names&quot;:false,&quot;dropping-particle&quot;:&quot;&quot;,&quot;non-dropping-particle&quot;:&quot;&quot;},{&quot;family&quot;:&quot;Burtet-Sarramegna&quot;,&quot;given&quot;:&quot;Valérie&quot;,&quot;parse-names&quot;:false,&quot;dropping-particle&quot;:&quot;&quot;,&quot;non-dropping-particle&quot;:&quot;&quot;},{&quot;family&quot;:&quot;Caicedo&quot;,&quot;given&quot;:&quot;Ana L.&quot;,&quot;parse-names&quot;:false,&quot;dropping-particle&quot;:&quot;&quot;,&quot;non-dropping-particle&quot;:&quot;&quot;},{&quot;family&quot;:&quot;Cannon&quot;,&quot;given&quot;:&quot;Steven B.&quot;,&quot;parse-names&quot;:false,&quot;dropping-particle&quot;:&quot;&quot;,&quot;non-dropping-particle&quot;:&quot;&quot;},{&quot;family&quot;:&quot;Çebi&quot;,&quot;given&quot;:&quot;Zehra&quot;,&quot;parse-names&quot;:false,&quot;dropping-particle&quot;:&quot;&quot;,&quot;non-dropping-particle&quot;:&quot;&quot;},{&quot;family&quot;:&quot;Chang&quot;,&quot;given&quot;:&quot;Ying&quot;,&quot;parse-names&quot;:false,&quot;dropping-particle&quot;:&quot;&quot;,&quot;non-dropping-particle&quot;:&quot;&quot;},{&quot;family&quot;:&quot;Chater&quot;,&quot;given&quot;:&quot;Caspar&quot;,&quot;parse-names&quot;:false,&quot;dropping-particle&quot;:&quot;&quot;,&quot;non-dropping-particle&quot;:&quot;&quot;},{&quot;family&quot;:&quot;Cheeseman&quot;,&quot;given&quot;:&quot;John M.&quot;,&quot;parse-names&quot;:false,&quot;dropping-particle&quot;:&quot;&quot;,&quot;non-dropping-particle&quot;:&quot;&quot;},{&quot;family&quot;:&quot;Chen&quot;,&quot;given&quot;:&quot;Tao&quot;,&quot;parse-names&quot;:false,&quot;dropping-particle&quot;:&quot;&quot;,&quot;non-dropping-particle&quot;:&quot;&quot;},{&quot;family&quot;:&quot;Clarke&quot;,&quot;given&quot;:&quot;Neil D.&quot;,&quot;parse-names&quot;:false,&quot;dropping-particle&quot;:&quot;&quot;,&quot;non-dropping-particle&quot;:&quot;&quot;},{&quot;family&quot;:&quot;Clayton&quot;,&quot;given&quot;:&quot;Harmony&quot;,&quot;parse-names&quot;:false,&quot;dropping-particle&quot;:&quot;&quot;,&quot;non-dropping-particle&quot;:&quot;&quot;},{&quot;family&quot;:&quot;Covshoff&quot;,&quot;given&quot;:&quot;Sarah&quot;,&quot;parse-names&quot;:false,&quot;dropping-particle&quot;:&quot;&quot;,&quot;non-dropping-particle&quot;:&quot;&quot;},{&quot;family&quot;:&quot;Crandall-Stotler&quot;,&quot;given&quot;:&quot;Barbara J.&quot;,&quot;parse-names&quot;:false,&quot;dropping-particle&quot;:&quot;&quot;,&quot;non-dropping-particle&quot;:&quot;&quot;},{&quot;family&quot;:&quot;Cross&quot;,&quot;given&quot;:&quot;Hugh&quot;,&quot;parse-names&quot;:false,&quot;dropping-particle&quot;:&quot;&quot;,&quot;non-dropping-particle&quot;:&quot;&quot;},{&quot;family&quot;:&quot;dePamphilis&quot;,&quot;given&quot;:&quot;Claude W.&quot;,&quot;parse-names&quot;:false,&quot;dropping-particle&quot;:&quot;&quot;,&quot;non-dropping-particle&quot;:&quot;&quot;},{&quot;family&quot;:&quot;Der&quot;,&quot;given&quot;:&quot;Joshua P.&quot;,&quot;parse-names&quot;:false,&quot;dropping-particle&quot;:&quot;&quot;,&quot;non-dropping-particle&quot;:&quot;&quot;},{&quot;family&quot;:&quot;Determann&quot;,&quot;given&quot;:&quot;Ron&quot;,&quot;parse-names&quot;:false,&quot;dropping-particle&quot;:&quot;&quot;,&quot;non-dropping-particle&quot;:&quot;&quot;},{&quot;family&quot;:&quot;Dickson&quot;,&quot;given&quot;:&quot;Rowan C.&quot;,&quot;parse-names&quot;:false,&quot;dropping-particle&quot;:&quot;&quot;,&quot;non-dropping-particle&quot;:&quot;&quot;},{&quot;family&quot;:&quot;Stilio&quot;,&quot;given&quot;:&quot;Verónica S.&quot;,&quot;parse-names&quot;:false,&quot;dropping-particle&quot;:&quot;&quot;,&quot;non-dropping-particle&quot;:&quot;Di&quot;},{&quot;family&quot;:&quot;Ellis&quot;,&quot;given&quot;:&quot;Shona&quot;,&quot;parse-names&quot;:false,&quot;dropping-particle&quot;:&quot;&quot;,&quot;non-dropping-particle&quot;:&quot;&quot;},{&quot;family&quot;:&quot;Fast&quot;,&quot;given&quot;:&quot;Eva&quot;,&quot;parse-names&quot;:false,&quot;dropping-particle&quot;:&quot;&quot;,&quot;non-dropping-particle&quot;:&quot;&quot;},{&quot;family&quot;:&quot;Feja&quot;,&quot;given&quot;:&quot;Nicole&quot;,&quot;parse-names&quot;:false,&quot;dropping-particle&quot;:&quot;&quot;,&quot;non-dropping-particle&quot;:&quot;&quot;},{&quot;family&quot;:&quot;Field&quot;,&quot;given&quot;:&quot;Katie J.&quot;,&quot;parse-names&quot;:false,&quot;dropping-particle&quot;:&quot;&quot;,&quot;non-dropping-particle&quot;:&quot;&quot;},{&quot;family&quot;:&quot;Filatov&quot;,&quot;given&quot;:&quot;Dmitry A.&quot;,&quot;parse-names&quot;:false,&quot;dropping-particle&quot;:&quot;&quot;,&quot;non-dropping-particle&quot;:&quot;&quot;},{&quot;family&quot;:&quot;Finnegan&quot;,&quot;given&quot;:&quot;Patrick M.&quot;,&quot;parse-names&quot;:false,&quot;dropping-particle&quot;:&quot;&quot;,&quot;non-dropping-particle&quot;:&quot;&quot;},{&quot;family&quot;:&quot;Floyd&quot;,&quot;given&quot;:&quot;Sandra K.&quot;,&quot;parse-names&quot;:false,&quot;dropping-particle&quot;:&quot;&quot;,&quot;non-dropping-particle&quot;:&quot;&quot;},{&quot;family&quot;:&quot;Fogliani&quot;,&quot;given&quot;:&quot;Bruno&quot;,&quot;parse-names&quot;:false,&quot;dropping-particle&quot;:&quot;&quot;,&quot;non-dropping-particle&quot;:&quot;&quot;},{&quot;family&quot;:&quot;García&quot;,&quot;given&quot;:&quot;Nicolás&quot;,&quot;parse-names&quot;:false,&quot;dropping-particle&quot;:&quot;&quot;,&quot;non-dropping-particle&quot;:&quot;&quot;},{&quot;family&quot;:&quot;Gâteblé&quot;,&quot;given&quot;:&quot;Gildas&quot;,&quot;parse-names&quot;:false,&quot;dropping-particle&quot;:&quot;&quot;,&quot;non-dropping-particle&quot;:&quot;&quot;},{&quot;family&quot;:&quot;Godden&quot;,&quot;given&quot;:&quot;Grant T.&quot;,&quot;parse-names&quot;:false,&quot;dropping-particle&quot;:&quot;&quot;,&quot;non-dropping-particle&quot;:&quot;&quot;},{&quot;family&quot;:&quot;Goh&quot;,&quot;given&quot;:&quot;Falicia (Qi Yun)&quot;,&quot;parse-names&quot;:false,&quot;dropping-particle&quot;:&quot;&quot;,&quot;non-dropping-particle&quot;:&quot;&quot;},{&quot;family&quot;:&quot;Greiner&quot;,&quot;given&quot;:&quot;Stephan&quot;,&quot;parse-names&quot;:false,&quot;dropping-particle&quot;:&quot;&quot;,&quot;non-dropping-particle&quot;:&quot;&quot;},{&quot;family&quot;:&quot;Harkess&quot;,&quot;given&quot;:&quot;Alex&quot;,&quot;parse-names&quot;:false,&quot;dropping-particle&quot;:&quot;&quot;,&quot;non-dropping-particle&quot;:&quot;&quot;},{&quot;family&quot;:&quot;Heaney&quot;,&quot;given&quot;:&quot;James Mike&quot;,&quot;parse-names&quot;:false,&quot;dropping-particle&quot;:&quot;&quot;,&quot;non-dropping-particle&quot;:&quot;&quot;},{&quot;family&quot;:&quot;Helliwell&quot;,&quot;given&quot;:&quot;Katherine E.&quot;,&quot;parse-names&quot;:false,&quot;dropping-particle&quot;:&quot;&quot;,&quot;non-dropping-particle&quot;:&quot;&quot;},{&quot;family&quot;:&quot;Heyduk&quot;,&quot;given&quot;:&quot;Karolina&quot;,&quot;parse-names&quot;:false,&quot;dropping-particle&quot;:&quot;&quot;,&quot;non-dropping-particle&quot;:&quot;&quot;},{&quot;family&quot;:&quot;Hibberd&quot;,&quot;given&quot;:&quot;Julian M.&quot;,&quot;parse-names&quot;:false,&quot;dropping-particle&quot;:&quot;&quot;,&quot;non-dropping-particle&quot;:&quot;&quot;},{&quot;family&quot;:&quot;Hodel&quot;,&quot;given&quot;:&quot;Richard G.J.&quot;,&quot;parse-names&quot;:false,&quot;dropping-particle&quot;:&quot;&quot;,&quot;non-dropping-particle&quot;:&quot;&quot;},{&quot;family&quot;:&quot;Hollingsworth&quot;,&quot;given&quot;:&quot;Peter M.&quot;,&quot;parse-names&quot;:false,&quot;dropping-particle&quot;:&quot;&quot;,&quot;non-dropping-particle&quot;:&quot;&quot;},{&quot;family&quot;:&quot;Johnson&quot;,&quot;given&quot;:&quot;Marc T.J.&quot;,&quot;parse-names&quot;:false,&quot;dropping-particle&quot;:&quot;&quot;,&quot;non-dropping-particle&quot;:&quot;&quot;},{&quot;family&quot;:&quot;Jost&quot;,&quot;given&quot;:&quot;Ricarda&quot;,&quot;parse-names&quot;:false,&quot;dropping-particle&quot;:&quot;&quot;,&quot;non-dropping-particle&quot;:&quot;&quot;},{&quot;family&quot;:&quot;Joyce&quot;,&quot;given&quot;:&quot;Blake&quot;,&quot;parse-names&quot;:false,&quot;dropping-particle&quot;:&quot;&quot;,&quot;non-dropping-particle&quot;:&quot;&quot;},{&quot;family&quot;:&quot;Kapralov&quot;,&quot;given&quot;:&quot;Maxim&quot;,&quot;parse-names&quot;:false,&quot;dropping-particle&quot;:&quot;V.&quot;,&quot;non-dropping-particle&quot;:&quot;&quot;},{&quot;family&quot;:&quot;Kazamia&quot;,&quot;given&quot;:&quot;Elena&quot;,&quot;parse-names&quot;:false,&quot;dropping-particle&quot;:&quot;&quot;,&quot;non-dropping-particle&quot;:&quot;&quot;},{&quot;family&quot;:&quot;Kellogg&quot;,&quot;given&quot;:&quot;Elizabeth A.&quot;,&quot;parse-names&quot;:false,&quot;dropping-particle&quot;:&quot;&quot;,&quot;non-dropping-particle&quot;:&quot;&quot;},{&quot;family&quot;:&quot;Koch&quot;,&quot;given&quot;:&quot;Marcus A.&quot;,&quot;parse-names&quot;:false,&quot;dropping-particle&quot;:&quot;&quot;,&quot;non-dropping-particle&quot;:&quot;&quot;},{&quot;family&quot;:&quot;Konrat&quot;,&quot;given&quot;:&quot;Matt&quot;,&quot;parse-names&quot;:false,&quot;dropping-particle&quot;:&quot;&quot;,&quot;non-dropping-particle&quot;:&quot;Von&quot;},{&quot;family&quot;:&quot;Könyves&quot;,&quot;given&quot;:&quot;Kálmán&quot;,&quot;parse-names&quot;:false,&quot;dropping-particle&quot;:&quot;&quot;,&quot;non-dropping-particle&quot;:&quot;&quot;},{&quot;family&quot;:&quot;Kutchan&quot;,&quot;given&quot;:&quot;Toni M.&quot;,&quot;parse-names&quot;:false,&quot;dropping-particle&quot;:&quot;&quot;,&quot;non-dropping-particle&quot;:&quot;&quot;},{&quot;family&quot;:&quot;Lam&quot;,&quot;given&quot;:&quot;Vivienne&quot;,&quot;parse-names&quot;:false,&quot;dropping-particle&quot;:&quot;&quot;,&quot;non-dropping-particle&quot;:&quot;&quot;},{&quot;family&quot;:&quot;Larsson&quot;,&quot;given&quot;:&quot;Anders&quot;,&quot;parse-names&quot;:false,&quot;dropping-particle&quot;:&quot;&quot;,&quot;non-dropping-particle&quot;:&quot;&quot;},{&quot;family&quot;:&quot;Leitch&quot;,&quot;given&quot;:&quot;Andrew R.&quot;,&quot;parse-names&quot;:false,&quot;dropping-particle&quot;:&quot;&quot;,&quot;non-dropping-particle&quot;:&quot;&quot;},{&quot;family&quot;:&quot;Lentz&quot;,&quot;given&quot;:&quot;Roswitha&quot;,&quot;parse-names&quot;:false,&quot;dropping-particle&quot;:&quot;&quot;,&quot;non-dropping-particle&quot;:&quot;&quot;},{&quot;family&quot;:&quot;Li&quot;,&quot;given&quot;:&quot;Fay Wei&quot;,&quot;parse-names&quot;:false,&quot;dropping-particle&quot;:&quot;&quot;,&quot;non-dropping-particle&quot;:&quot;&quot;},{&quot;family&quot;:&quot;Lowe&quot;,&quot;given&quot;:&quot;Andrew J.&quot;,&quot;parse-names&quot;:false,&quot;dropping-particle&quot;:&quot;&quot;,&quot;non-dropping-particle&quot;:&quot;&quot;},{&quot;family&quot;:&quot;Ludwig&quot;,&quot;given&quot;:&quot;Martha&quot;,&quot;parse-names&quot;:false,&quot;dropping-particle&quot;:&quot;&quot;,&quot;non-dropping-particle&quot;:&quot;&quot;},{&quot;family&quot;:&quot;Manos&quot;,&quot;given&quot;:&quot;Paul S.&quot;,&quot;parse-names&quot;:false,&quot;dropping-particle&quot;:&quot;&quot;,&quot;non-dropping-particle&quot;:&quot;&quot;},{&quot;family&quot;:&quot;Mavrodiev&quot;,&quot;given&quot;:&quot;Evgeny&quot;,&quot;parse-names&quot;:false,&quot;dropping-particle&quot;:&quot;&quot;,&quot;non-dropping-particle&quot;:&quot;&quot;},{&quot;family&quot;:&quot;McCormick&quot;,&quot;given&quot;:&quot;Melissa K.&quot;,&quot;parse-names&quot;:false,&quot;dropping-particle&quot;:&quot;&quot;,&quot;non-dropping-particle&quot;:&quot;&quot;},{&quot;family&quot;:&quot;McKain&quot;,&quot;given&quot;:&quot;Michael&quot;,&quot;parse-names&quot;:false,&quot;dropping-particle&quot;:&quot;&quot;,&quot;non-dropping-particle&quot;:&quot;&quot;},{&quot;family&quot;:&quot;McLellan&quot;,&quot;given&quot;:&quot;Tracy&quot;,&quot;parse-names&quot;:false,&quot;dropping-particle&quot;:&quot;&quot;,&quot;non-dropping-particle&quot;:&quot;&quot;},{&quot;family&quot;:&quot;McNeal&quot;,&quot;given&quot;:&quot;Joel R.&quot;,&quot;parse-names&quot;:false,&quot;dropping-particle&quot;:&quot;&quot;,&quot;non-dropping-particle&quot;:&quot;&quot;},{&quot;family&quot;:&quot;Miller&quot;,&quot;given&quot;:&quot;Richard E.&quot;,&quot;parse-names&quot;:false,&quot;dropping-particle&quot;:&quot;&quot;,&quot;non-dropping-particle&quot;:&quot;&quot;},{&quot;family&quot;:&quot;Nelson&quot;,&quot;given&quot;:&quot;Matthew N.&quot;,&quot;parse-names&quot;:false,&quot;dropping-particle&quot;:&quot;&quot;,&quot;non-dropping-particle&quot;:&quot;&quot;},{&quot;family&quot;:&quot;Peng&quot;,&quot;given&quot;:&quot;Yanhui&quot;,&quot;parse-names&quot;:false,&quot;dropping-particle&quot;:&quot;&quot;,&quot;non-dropping-particle&quot;:&quot;&quot;},{&quot;family&quot;:&quot;Ralph&quot;,&quot;given&quot;:&quot;Paula&quot;,&quot;parse-names&quot;:false,&quot;dropping-particle&quot;:&quot;&quot;,&quot;non-dropping-particle&quot;:&quot;&quot;},{&quot;family&quot;:&quot;Real&quot;,&quot;given&quot;:&quot;Daniel&quot;,&quot;parse-names&quot;:false,&quot;dropping-particle&quot;:&quot;&quot;,&quot;non-dropping-particle&quot;:&quot;&quot;},{&quot;family&quot;:&quot;Riggins&quot;,&quot;given&quot;:&quot;Chance W.&quot;,&quot;parse-names&quot;:false,&quot;dropping-particle&quot;:&quot;&quot;,&quot;non-dropping-particle&quot;:&quot;&quot;},{&quot;family&quot;:&quot;Ruhsam&quot;,&quot;given&quot;:&quot;Markus&quot;,&quot;parse-names&quot;:false,&quot;dropping-particle&quot;:&quot;&quot;,&quot;non-dropping-particle&quot;:&quot;&quot;},{&quot;family&quot;:&quot;Sage&quot;,&quot;given&quot;:&quot;Rowan F.&quot;,&quot;parse-names&quot;:false,&quot;dropping-particle&quot;:&quot;&quot;,&quot;non-dropping-particle&quot;:&quot;&quot;},{&quot;family&quot;:&quot;Sakai&quot;,&quot;given&quot;:&quot;Ann K.&quot;,&quot;parse-names&quot;:false,&quot;dropping-particle&quot;:&quot;&quot;,&quot;non-dropping-particle&quot;:&quot;&quot;},{&quot;family&quot;:&quot;Scascitella&quot;,&quot;given&quot;:&quot;Moira&quot;,&quot;parse-names&quot;:false,&quot;dropping-particle&quot;:&quot;&quot;,&quot;non-dropping-particle&quot;:&quot;&quot;},{&quot;family&quot;:&quot;Schilling&quot;,&quot;given&quot;:&quot;Edward E.&quot;,&quot;parse-names&quot;:false,&quot;dropping-particle&quot;:&quot;&quot;,&quot;non-dropping-particle&quot;:&quot;&quot;},{&quot;family&quot;:&quot;Schlösser&quot;,&quot;given&quot;:&quot;Eva Marie&quot;,&quot;parse-names&quot;:false,&quot;dropping-particle&quot;:&quot;&quot;,&quot;non-dropping-particle&quot;:&quot;&quot;},{&quot;family&quot;:&quot;Sederoff&quot;,&quot;given&quot;:&quot;Heike&quot;,&quot;parse-names&quot;:false,&quot;dropping-particle&quot;:&quot;&quot;,&quot;non-dropping-particle&quot;:&quot;&quot;},{&quot;family&quot;:&quot;Servick&quot;,&quot;given&quot;:&quot;Stein&quot;,&quot;parse-names&quot;:false,&quot;dropping-particle&quot;:&quot;&quot;,&quot;non-dropping-particle&quot;:&quot;&quot;},{&quot;family&quot;:&quot;Sessa&quot;,&quot;given&quot;:&quot;Emily B.&quot;,&quot;parse-names&quot;:false,&quot;dropping-particle&quot;:&quot;&quot;,&quot;non-dropping-particle&quot;:&quot;&quot;},{&quot;family&quot;:&quot;Shaw&quot;,&quot;given&quot;:&quot;A. Jonathan&quot;,&quot;parse-names&quot;:false,&quot;dropping-particle&quot;:&quot;&quot;,&quot;non-dropping-particle&quot;:&quot;&quot;},{&quot;family&quot;:&quot;Shaw&quot;,&quot;given&quot;:&quot;Shane W.&quot;,&quot;parse-names&quot;:false,&quot;dropping-particle&quot;:&quot;&quot;,&quot;non-dropping-particle&quot;:&quot;&quot;},{&quot;family&quot;:&quot;Sigel&quot;,&quot;given&quot;:&quot;Erin M.&quot;,&quot;parse-names&quot;:false,&quot;dropping-particle&quot;:&quot;&quot;,&quot;non-dropping-particle&quot;:&quot;&quot;},{&quot;family&quot;:&quot;Skema&quot;,&quot;given&quot;:&quot;Cynthia&quot;,&quot;parse-names&quot;:false,&quot;dropping-particle&quot;:&quot;&quot;,&quot;non-dropping-particle&quot;:&quot;&quot;},{&quot;family&quot;:&quot;Smith&quot;,&quot;given&quot;:&quot;Alison G.&quot;,&quot;parse-names&quot;:false,&quot;dropping-particle&quot;:&quot;&quot;,&quot;non-dropping-particle&quot;:&quot;&quot;},{&quot;family&quot;:&quot;Smithson&quot;,&quot;given&quot;:&quot;Ann&quot;,&quot;parse-names&quot;:false,&quot;dropping-particle&quot;:&quot;&quot;,&quot;non-dropping-particle&quot;:&quot;&quot;},{&quot;family&quot;:&quot;Stewart&quot;,&quot;given&quot;:&quot;C. Neal&quot;,&quot;parse-names&quot;:false,&quot;dropping-particle&quot;:&quot;&quot;,&quot;non-dropping-particle&quot;:&quot;&quot;},{&quot;family&quot;:&quot;Stinchcombe&quot;,&quot;given&quot;:&quot;John R.&quot;,&quot;parse-names&quot;:false,&quot;dropping-particle&quot;:&quot;&quot;,&quot;non-dropping-particle&quot;:&quot;&quot;},{&quot;family&quot;:&quot;Szövényi&quot;,&quot;given&quot;:&quot;Peter&quot;,&quot;parse-names&quot;:false,&quot;dropping-particle&quot;:&quot;&quot;,&quot;non-dropping-particle&quot;:&quot;&quot;},{&quot;family&quot;:&quot;Tate&quot;,&quot;given&quot;:&quot;Jennifer A.&quot;,&quot;parse-names&quot;:false,&quot;dropping-particle&quot;:&quot;&quot;,&quot;non-dropping-particle&quot;:&quot;&quot;},{&quot;family&quot;:&quot;Tiebel&quot;,&quot;given&quot;:&quot;Helga&quot;,&quot;parse-names&quot;:false,&quot;dropping-particle&quot;:&quot;&quot;,&quot;non-dropping-particle&quot;:&quot;&quot;},{&quot;family&quot;:&quot;Trapnell&quot;,&quot;given&quot;:&quot;Dorset&quot;,&quot;parse-names&quot;:false,&quot;dropping-particle&quot;:&quot;&quot;,&quot;non-dropping-particle&quot;:&quot;&quot;},{&quot;family&quot;:&quot;Villegente&quot;,&quot;given&quot;:&quot;Matthieu&quot;,&quot;parse-names&quot;:false,&quot;dropping-particle&quot;:&quot;&quot;,&quot;non-dropping-particle&quot;:&quot;&quot;},{&quot;family&quot;:&quot;Wang&quot;,&quot;given&quot;:&quot;Chun Neng&quot;,&quot;parse-names&quot;:false,&quot;dropping-particle&quot;:&quot;&quot;,&quot;non-dropping-particle&quot;:&quot;&quot;},{&quot;family&quot;:&quot;Weller&quot;,&quot;given&quot;:&quot;Stephen G.&quot;,&quot;parse-names&quot;:false,&quot;dropping-particle&quot;:&quot;&quot;,&quot;non-dropping-particle&quot;:&quot;&quot;},{&quot;family&quot;:&quot;Wenzel&quot;,&quot;given&quot;:&quot;Michael&quot;,&quot;parse-names&quot;:false,&quot;dropping-particle&quot;:&quot;&quot;,&quot;non-dropping-particle&quot;:&quot;&quot;},{&quot;family&quot;:&quot;Weststrand&quot;,&quot;given&quot;:&quot;Stina&quot;,&quot;parse-names&quot;:false,&quot;dropping-particle&quot;:&quot;&quot;,&quot;non-dropping-particle&quot;:&quot;&quot;},{&quot;family&quot;:&quot;Westwood&quot;,&quot;given&quot;:&quot;James H.&quot;,&quot;parse-names&quot;:false,&quot;dropping-particle&quot;:&quot;&quot;,&quot;non-dropping-particle&quot;:&quot;&quot;},{&quot;family&quot;:&quot;Whigham&quot;,&quot;given&quot;:&quot;Dennis F.&quot;,&quot;parse-names&quot;:false,&quot;dropping-particle&quot;:&quot;&quot;,&quot;non-dropping-particle&quot;:&quot;&quot;},{&quot;family&quot;:&quot;Wu&quot;,&quot;given&quot;:&quot;Shuangxiu&quot;,&quot;parse-names&quot;:false,&quot;dropping-particle&quot;:&quot;&quot;,&quot;non-dropping-particle&quot;:&quot;&quot;},{&quot;family&quot;:&quot;Wulff&quot;,&quot;given&quot;:&quot;Adrien S.&quot;,&quot;parse-names&quot;:false,&quot;dropping-particle&quot;:&quot;&quot;,&quot;non-dropping-particle&quot;:&quot;&quot;},{&quot;family&quot;:&quot;Yang&quot;,&quot;given&quot;:&quot;Yu&quot;,&quot;parse-names&quot;:false,&quot;dropping-particle&quot;:&quot;&quot;,&quot;non-dropping-particle&quot;:&quot;&quot;},{&quot;family&quot;:&quot;Zhu&quot;,&quot;given&quot;:&quot;Dan&quot;,&quot;parse-names&quot;:false,&quot;dropping-particle&quot;:&quot;&quot;,&quot;non-dropping-particle&quot;:&quot;&quot;},{&quot;family&quot;:&quot;Zhuang&quot;,&quot;given&quot;:&quot;Cuili&quot;,&quot;parse-names&quot;:false,&quot;dropping-particle&quot;:&quot;&quot;,&quot;non-dropping-particle&quot;:&quot;&quot;},{&quot;family&quot;:&quot;Zuidof&quot;,&quot;given&quot;:&quot;Jennifer&quot;,&quot;parse-names&quot;:false,&quot;dropping-particle&quot;:&quot;&quot;,&quot;non-dropping-particle&quot;:&quot;&quot;},{&quot;family&quot;:&quot;Chase&quot;,&quot;given&quot;:&quot;Mark W.&quot;,&quot;parse-names&quot;:false,&quot;dropping-particle&quot;:&quot;&quot;,&quot;non-dropping-particle&quot;:&quot;&quot;},{&quot;family&quot;:&quot;Pires&quot;,&quot;given&quot;:&quot;J. Chris&quot;,&quot;parse-names&quot;:false,&quot;dropping-particle&quot;:&quot;&quot;,&quot;non-dropping-particle&quot;:&quot;&quot;},{&quot;family&quot;:&quot;Rothfels&quot;,&quot;given&quot;:&quot;Carl J.&quot;,&quot;parse-names&quot;:false,&quot;dropping-particle&quot;:&quot;&quot;,&quot;non-dropping-particle&quot;:&quot;&quot;},{&quot;family&quot;:&quot;Yu&quot;,&quot;given&quot;:&quot;Jun&quot;,&quot;parse-names&quot;:false,&quot;dropping-particle&quot;:&quot;&quot;,&quot;non-dropping-particle&quot;:&quot;&quot;},{&quot;family&quot;:&quot;Chen&quot;,&quot;given&quot;:&quot;Cui&quot;,&quot;parse-names&quot;:false,&quot;dropping-particle&quot;:&quot;&quot;,&quot;non-dropping-particle&quot;:&quot;&quot;},{&quot;family&quot;:&quot;Chen&quot;,&quot;given&quot;:&quot;Li&quot;,&quot;parse-names&quot;:false,&quot;dropping-particle&quot;:&quot;&quot;,&quot;non-dropping-particle&quot;:&quot;&quot;},{&quot;family&quot;:&quot;Cheng&quot;,&quot;given&quot;:&quot;Shifeng&quot;,&quot;parse-names&quot;:false,&quot;dropping-particle&quot;:&quot;&quot;,&quot;non-dropping-particle&quot;:&quot;&quot;},{&quot;family&quot;:&quot;Li&quot;,&quot;given&quot;:&quot;Juanjuan&quot;,&quot;parse-names&quot;:false,&quot;dropping-particle&quot;:&quot;&quot;,&quot;non-dropping-particle&quot;:&quot;&quot;},{&quot;family&quot;:&quot;Li&quot;,&quot;given&quot;:&quot;Ran&quot;,&quot;parse-names&quot;:false,&quot;dropping-particle&quot;:&quot;&quot;,&quot;non-dropping-particle&quot;:&quot;&quot;},{&quot;family&quot;:&quot;Li&quot;,&quot;given&quot;:&quot;Xia&quot;,&quot;parse-names&quot;:false,&quot;dropping-particle&quot;:&quot;&quot;,&quot;non-dropping-particle&quot;:&quot;&quot;},{&quot;family&quot;:&quot;Lu&quot;,&quot;given&quot;:&quot;Haorong&quot;,&quot;parse-names&quot;:false,&quot;dropping-particle&quot;:&quot;&quot;,&quot;non-dropping-particle&quot;:&quot;&quot;},{&quot;family&quot;:&quot;Ou&quot;,&quot;given&quot;:&quot;Yanxiang&quot;,&quot;parse-names&quot;:false,&quot;dropping-particle&quot;:&quot;&quot;,&quot;non-dropping-particle&quot;:&quot;&quot;},{&quot;family&quot;:&quot;Sun&quot;,&quot;given&quot;:&quot;Xiao&quot;,&quot;parse-names&quot;:false,&quot;dropping-particle&quot;:&quot;&quot;,&quot;non-dropping-particle&quot;:&quot;&quot;},{&quot;family&quot;:&quot;Tan&quot;,&quot;given&quot;:&quot;Xuemei&quot;,&quot;parse-names&quot;:false,&quot;dropping-particle&quot;:&quot;&quot;,&quot;non-dropping-particle&quot;:&quot;&quot;},{&quot;family&quot;:&quot;Tang&quot;,&quot;given&quot;:&quot;Jingbo&quot;,&quot;parse-names&quot;:false,&quot;dropping-particle&quot;:&quot;&quot;,&quot;non-dropping-particle&quot;:&quot;&quot;},{&quot;family&quot;:&quot;Tian&quot;,&quot;given&quot;:&quot;Zhijian&quot;,&quot;parse-names&quot;:false,&quot;dropping-particle&quot;:&quot;&quot;,&quot;non-dropping-particle&quot;:&quot;&quot;},{&quot;family&quot;:&quot;Wang&quot;,&quot;given&quot;:&quot;Feng&quot;,&quot;parse-names&quot;:false,&quot;dropping-particle&quot;:&quot;&quot;,&quot;non-dropping-particle&quot;:&quot;&quot;},{&quot;family&quot;:&quot;Wang&quot;,&quot;given&quot;:&quot;Jun&quot;,&quot;parse-names&quot;:false,&quot;dropping-particle&quot;:&quot;&quot;,&quot;non-dropping-particle&quot;:&quot;&quot;},{&quot;family&quot;:&quot;Wei&quot;,&quot;given&quot;:&quot;Xiaofeng&quot;,&quot;parse-names&quot;:false,&quot;dropping-particle&quot;:&quot;&quot;,&quot;non-dropping-particle&quot;:&quot;&quot;},{&quot;family&quot;:&quot;Xu&quot;,&quot;given&quot;:&quot;Xun&quot;,&quot;parse-names&quot;:false,&quot;dropping-particle&quot;:&quot;&quot;,&quot;non-dropping-particle&quot;:&quot;&quot;},{&quot;family&quot;:&quot;Yan&quot;,&quot;given&quot;:&quot;Zhixiang&quot;,&quot;parse-names&quot;:false,&quot;dropping-particle&quot;:&quot;&quot;,&quot;non-dropping-particle&quot;:&quot;&quot;},{&quot;family&quot;:&quot;Yang&quot;,&quot;given&quot;:&quot;Fan&quot;,&quot;parse-names&quot;:false,&quot;dropping-particle&quot;:&quot;&quot;,&quot;non-dropping-particle&quot;:&quot;&quot;},{&quot;family&quot;:&quot;Zhong&quot;,&quot;given&quot;:&quot;Xiaoni&quot;,&quot;parse-names&quot;:false,&quot;dropping-particle&quot;:&quot;&quot;,&quot;non-dropping-particle&quot;:&quot;&quot;},{&quot;family&quot;:&quot;Zhou&quot;,&quot;given&quot;:&quot;Feiyu&quot;,&quot;parse-names&quot;:false,&quot;dropping-particle&quot;:&quot;&quot;,&quot;non-dropping-particle&quot;:&quot;&quot;},{&quot;family&quot;:&quot;Zhu&quot;,&quot;given&quot;:&quot;Ying&quot;,&quot;parse-names&quot;:false,&quot;dropping-particle&quot;:&quot;&quot;,&quot;non-dropping-particle&quot;:&quot;&quot;},{&quot;family&quot;:&quot;Zhang&quot;,&quot;given&quot;:&quot;Yong&quot;,&quot;parse-names&quot;:false,&quot;dropping-particle&quot;:&quot;&quot;,&quot;non-dropping-particle&quot;:&quot;&quot;},{&quot;family&quot;:&quot;Ayyampalayam&quot;,&quot;given&quot;:&quot;Saravanaraj&quot;,&quot;parse-names&quot;:false,&quot;dropping-particle&quot;:&quot;&quot;,&quot;non-dropping-particle&quot;:&quot;&quot;},{&quot;family&quot;:&quot;Barkman&quot;,&quot;given&quot;:&quot;Todd J.&quot;,&quot;parse-names&quot;:false,&quot;dropping-particle&quot;:&quot;&quot;,&quot;non-dropping-particle&quot;:&quot;&quot;},{&quot;family&quot;:&quot;Nguyen&quot;,&quot;given&quot;:&quot;Nam phuong&quot;,&quot;parse-names&quot;:false,&quot;dropping-particle&quot;:&quot;&quot;,&quot;non-dropping-particle&quot;:&quot;&quot;},{&quot;family&quot;:&quot;Matasci&quot;,&quot;given&quot;:&quot;Naim&quot;,&quot;parse-names&quot;:false,&quot;dropping-particle&quot;:&quot;&quot;,&quot;non-dropping-particle&quot;:&quot;&quot;},{&quot;family&quot;:&quot;Nelson&quot;,&quot;given&quot;:&quot;David R.&quot;,&quot;parse-names&quot;:false,&quot;dropping-particle&quot;:&quot;&quot;,&quot;non-dropping-particle&quot;:&quot;&quot;},{&quot;family&quot;:&quot;Sayyari&quot;,&quot;given&quot;:&quot;Erfan&quot;,&quot;parse-names&quot;:false,&quot;dropping-particle&quot;:&quot;&quot;,&quot;non-dropping-particle&quot;:&quot;&quot;},{&quot;family&quot;:&quot;Wafula&quot;,&quot;given&quot;:&quot;Eric K.&quot;,&quot;parse-names&quot;:false,&quot;dropping-particle&quot;:&quot;&quot;,&quot;non-dropping-particle&quot;:&quot;&quot;},{&quot;family&quot;:&quot;Walls&quot;,&quot;given&quot;:&quot;Ramona L.&quot;,&quot;parse-names&quot;:false,&quot;dropping-particle&quot;:&quot;&quot;,&quot;non-dropping-particle&quot;:&quot;&quot;},{&quot;family&quot;:&quot;Warnow&quot;,&quot;given&quot;:&quot;Tandy&quot;,&quot;parse-names&quot;:false,&quot;dropping-particle&quot;:&quot;&quot;,&quot;non-dropping-particle&quot;:&quot;&quot;},{&quot;family&quot;:&quot;An&quot;,&quot;given&quot;:&quot;Hong&quot;,&quot;parse-names&quot;:false,&quot;dropping-particle&quot;:&quot;&quot;,&quot;non-dropping-particle&quot;:&quot;&quot;},{&quot;family&quot;:&quot;Arrigo&quot;,&quot;given&quot;:&quot;Nils&quot;,&quot;parse-names&quot;:false,&quot;dropping-particle&quot;:&quot;&quot;,&quot;non-dropping-particle&quot;:&quot;&quot;},{&quot;family&quot;:&quot;Baniaga&quot;,&quot;given&quot;:&quot;Anthony E.&quot;,&quot;parse-names&quot;:false,&quot;dropping-particle&quot;:&quot;&quot;,&quot;non-dropping-particle&quot;:&quot;&quot;},{&quot;family&quot;:&quot;Galuska&quot;,&quot;given&quot;:&quot;Sally&quot;,&quot;parse-names&quot;:false,&quot;dropping-particle&quot;:&quot;&quot;,&quot;non-dropping-particle&quot;:&quot;&quot;},{&quot;family&quot;:&quot;Jorgensen&quot;,&quot;given&quot;:&quot;Stacy A.&quot;,&quot;parse-names&quot;:false,&quot;dropping-particle&quot;:&quot;&quot;,&quot;non-dropping-particle&quot;:&quot;&quot;},{&quot;family&quot;:&quot;Kidder&quot;,&quot;given&quot;:&quot;Thomas I.&quot;,&quot;parse-names&quot;:false,&quot;dropping-particle&quot;:&quot;&quot;,&quot;non-dropping-particle&quot;:&quot;&quot;},{&quot;family&quot;:&quot;Kong&quot;,&quot;given&quot;:&quot;Hanghui&quot;,&quot;parse-names&quot;:false,&quot;dropping-particle&quot;:&quot;&quot;,&quot;non-dropping-particle&quot;:&quot;&quot;},{&quot;family&quot;:&quot;Lu-Irving&quot;,&quot;given&quot;:&quot;Patricia&quot;,&quot;parse-names&quot;:false,&quot;dropping-particle&quot;:&quot;&quot;,&quot;non-dropping-particle&quot;:&quot;&quot;},{&quot;family&quot;:&quot;Marx&quot;,&quot;given&quot;:&quot;Hannah E.&quot;,&quot;parse-names&quot;:false,&quot;dropping-particle&quot;:&quot;&quot;,&quot;non-dropping-particle&quot;:&quot;&quot;},{&quot;family&quot;:&quot;Qi&quot;,&quot;given&quot;:&quot;Xinshuai&quot;,&quot;parse-names&quot;:false,&quot;dropping-particle&quot;:&quot;&quot;,&quot;non-dropping-particle&quot;:&quot;&quot;},{&quot;family&quot;:&quot;Reardon&quot;,&quot;given&quot;:&quot;Chris R.&quot;,&quot;parse-names&quot;:false,&quot;dropping-particle&quot;:&quot;&quot;,&quot;non-dropping-particle&quot;:&quot;&quot;},{&quot;family&quot;:&quot;Sutherland&quot;,&quot;given&quot;:&quot;Brittany L.&quot;,&quot;parse-names&quot;:false,&quot;dropping-particle&quot;:&quot;&quot;,&quot;non-dropping-particle&quot;:&quot;&quot;},{&quot;family&quot;:&quot;Tiley&quot;,&quot;given&quot;:&quot;George P.&quot;,&quot;parse-names&quot;:false,&quot;dropping-particle&quot;:&quot;&quot;,&quot;non-dropping-particle&quot;:&quot;&quot;},{&quot;family&quot;:&quot;Welles&quot;,&quot;given&quot;:&quot;Shana R.&quot;,&quot;parse-names&quot;:false,&quot;dropping-particle&quot;:&quot;&quot;,&quot;non-dropping-particle&quot;:&quot;&quot;},{&quot;family&quot;:&quot;Yu&quot;,&quot;given&quot;:&quot;Rongpei&quot;,&quot;parse-names&quot;:false,&quot;dropping-particle&quot;:&quot;&quot;,&quot;non-dropping-particle&quot;:&quot;&quot;},{&quot;family&quot;:&quot;Zhan&quot;,&quot;given&quot;:&quot;Shing&quot;,&quot;parse-names&quot;:false,&quot;dropping-particle&quot;:&quot;&quot;,&quot;non-dropping-particle&quot;:&quot;&quot;},{&quot;family&quot;:&quot;Gramzow&quot;,&quot;given&quot;:&quot;Lydia&quot;,&quot;parse-names&quot;:false,&quot;dropping-particle&quot;:&quot;&quot;,&quot;non-dropping-particle&quot;:&quot;&quot;},{&quot;family&quot;:&quot;Theißen&quot;,&quot;given&quot;:&quot;Günter&quot;,&quot;parse-names&quot;:false,&quot;dropping-particle&quot;:&quot;&quot;,&quot;non-dropping-particle&quot;:&quot;&quot;},{&quot;family&quot;:&quot;Wong&quot;,&quot;given&quot;:&quot;Gane Ka Shu&quot;,&quot;parse-names&quot;:false,&quot;dropping-particle&quot;:&quot;&quot;,&quot;non-dropping-particle&quot;:&quot;&quot;}],&quot;container-title&quot;:&quot;Nature&quot;,&quot;container-title-short&quot;:&quot;Nature&quot;,&quot;DOI&quot;:&quot;10.1038/s41586-019-1693-2&quot;,&quot;ISSN&quot;:&quot;14764687&quot;,&quot;PMID&quot;:&quot;31645766&quot;,&quot;issued&quot;:{&quot;date-parts&quot;:[[2019,10,31]]},&quot;page&quot;:&quot;679-685&quot;,&quot;abstract&quot;:&quot;Green plants (Viridiplantae) include around 450,000–500,000 species1,2 of great diversity and have important roles in terrestrial and aquatic ecosystems. Here, as part of the One Thousand Plant Transcriptomes Initiative, we sequenced the vegetative transcriptomes of 1,124 species that span the diversity of plants in a broad sense (Archaeplastida), including green plants (Viridiplantae), glaucophytes (Glaucophyta) and red algae (Rhodophyta). Our analysis provides a robust phylogenomic framework for examining the evolution of green plants. Most inferred species relationships are well supported across multiple species tree and supermatrix analyses, but discordance among plastid and nuclear gene trees at a few important nodes highlights the complexity of plant genome evolution, including polyploidy, periods of rapid speciation, and extinction. Incomplete sorting of ancestral variation, polyploidization and massive expansions of gene families punctuate the evolutionary history of green plants. Notably, we find that large expansions of gene families preceded the origins of green plants, land plants and vascular plants, whereas whole-genome duplications are inferred to have occurred repeatedly throughout the evolution of flowering plants and ferns. The increasing availability of high-quality plant genome sequences and advances in functional genomics are enabling research on genome evolution across the green tree of life.&quot;,&quot;publisher&quot;:&quot;Nature Publishing Group&quot;,&quot;issue&quot;:&quot;7780&quot;,&quot;volume&quot;:&quot;574&quot;},&quot;isTemporary&quot;:false},{&quot;id&quot;:&quot;5bdcac3c-a0e7-3fde-8c43-403fc264afd5&quot;,&quot;itemData&quot;:{&quot;type&quot;:&quot;article-journal&quot;,&quot;id&quot;:&quot;5bdcac3c-a0e7-3fde-8c43-403fc264afd5&quot;,&quot;title&quot;:&quot;The Chinese pine genome and methylome unveil key features of conifer evolution&quot;,&quot;author&quot;:[{&quot;family&quot;:&quot;Niu&quot;,&quot;given&quot;:&quot;Shihui&quot;,&quot;parse-names&quot;:false,&quot;dropping-particle&quot;:&quot;&quot;,&quot;non-dropping-particle&quot;:&quot;&quot;},{&quot;family&quot;:&quot;Li&quot;,&quot;given&quot;:&quot;Jiang&quot;,&quot;parse-names&quot;:false,&quot;dropping-particle&quot;:&quot;&quot;,&quot;non-dropping-particle&quot;:&quot;&quot;},{&quot;family&quot;:&quot;Bo&quot;,&quot;given&quot;:&quot;Wenhao&quot;,&quot;parse-names&quot;:false,&quot;dropping-particle&quot;:&quot;&quot;,&quot;non-dropping-particle&quot;:&quot;&quot;},{&quot;family&quot;:&quot;Yang&quot;,&quot;given&quot;:&quot;Weifei&quot;,&quot;parse-names&quot;:false,&quot;dropping-particle&quot;:&quot;&quot;,&quot;non-dropping-particle&quot;:&quot;&quot;},{&quot;family&quot;:&quot;Zuccolo&quot;,&quot;given&quot;:&quot;Andrea&quot;,&quot;parse-names&quot;:false,&quot;dropping-particle&quot;:&quot;&quot;,&quot;non-dropping-particle&quot;:&quot;&quot;},{&quot;family&quot;:&quot;Giacomello&quot;,&quot;given&quot;:&quot;Stefania&quot;,&quot;parse-names&quot;:false,&quot;dropping-particle&quot;:&quot;&quot;,&quot;non-dropping-particle&quot;:&quot;&quot;},{&quot;family&quot;:&quot;Chen&quot;,&quot;given&quot;:&quot;Xi&quot;,&quot;parse-names&quot;:false,&quot;dropping-particle&quot;:&quot;&quot;,&quot;non-dropping-particle&quot;:&quot;&quot;},{&quot;family&quot;:&quot;Han&quot;,&quot;given&quot;:&quot;Fangxu&quot;,&quot;parse-names&quot;:false,&quot;dropping-particle&quot;:&quot;&quot;,&quot;non-dropping-particle&quot;:&quot;&quot;},{&quot;family&quot;:&quot;Yang&quot;,&quot;given&quot;:&quot;Junhe&quot;,&quot;parse-names&quot;:false,&quot;dropping-particle&quot;:&quot;&quot;,&quot;non-dropping-particle&quot;:&quot;&quot;},{&quot;family&quot;:&quot;Song&quot;,&quot;given&quot;:&quot;Yitong&quot;,&quot;parse-names&quot;:false,&quot;dropping-particle&quot;:&quot;&quot;,&quot;non-dropping-particle&quot;:&quot;&quot;},{&quot;family&quot;:&quot;Nie&quot;,&quot;given&quot;:&quot;Yumeng&quot;,&quot;parse-names&quot;:false,&quot;dropping-particle&quot;:&quot;&quot;,&quot;non-dropping-particle&quot;:&quot;&quot;},{&quot;family&quot;:&quot;Zhou&quot;,&quot;given&quot;:&quot;Biao&quot;,&quot;parse-names&quot;:false,&quot;dropping-particle&quot;:&quot;&quot;,&quot;non-dropping-particle&quot;:&quot;&quot;},{&quot;family&quot;:&quot;Wang&quot;,&quot;given&quot;:&quot;Peiyi&quot;,&quot;parse-names&quot;:false,&quot;dropping-particle&quot;:&quot;&quot;,&quot;non-dropping-particle&quot;:&quot;&quot;},{&quot;family&quot;:&quot;Zuo&quot;,&quot;given&quot;:&quot;Quan&quot;,&quot;parse-names&quot;:false,&quot;dropping-particle&quot;:&quot;&quot;,&quot;non-dropping-particle&quot;:&quot;&quot;},{&quot;family&quot;:&quot;Zhang&quot;,&quot;given&quot;:&quot;Hui&quot;,&quot;parse-names&quot;:false,&quot;dropping-particle&quot;:&quot;&quot;,&quot;non-dropping-particle&quot;:&quot;&quot;},{&quot;family&quot;:&quot;Ma&quot;,&quot;given&quot;:&quot;Jingjing&quot;,&quot;parse-names&quot;:false,&quot;dropping-particle&quot;:&quot;&quot;,&quot;non-dropping-particle&quot;:&quot;&quot;},{&quot;family&quot;:&quot;Wang&quot;,&quot;given&quot;:&quot;Jun&quot;,&quot;parse-names&quot;:false,&quot;dropping-particle&quot;:&quot;&quot;,&quot;non-dropping-particle&quot;:&quot;&quot;},{&quot;family&quot;:&quot;Wang&quot;,&quot;given&quot;:&quot;Lvji&quot;,&quot;parse-names&quot;:false,&quot;dropping-particle&quot;:&quot;&quot;,&quot;non-dropping-particle&quot;:&quot;&quot;},{&quot;family&quot;:&quot;Zhu&quot;,&quot;given&quot;:&quot;Qianya&quot;,&quot;parse-names&quot;:false,&quot;dropping-particle&quot;:&quot;&quot;,&quot;non-dropping-particle&quot;:&quot;&quot;},{&quot;family&quot;:&quot;Zhao&quot;,&quot;given&quot;:&quot;Huanhuan&quot;,&quot;parse-names&quot;:false,&quot;dropping-particle&quot;:&quot;&quot;,&quot;non-dropping-particle&quot;:&quot;&quot;},{&quot;family&quot;:&quot;Liu&quot;,&quot;given&quot;:&quot;Zhanmin&quot;,&quot;parse-names&quot;:false,&quot;dropping-particle&quot;:&quot;&quot;,&quot;non-dropping-particle&quot;:&quot;&quot;},{&quot;family&quot;:&quot;Zhang&quot;,&quot;given&quot;:&quot;Xuemei&quot;,&quot;parse-names&quot;:false,&quot;dropping-particle&quot;:&quot;&quot;,&quot;non-dropping-particle&quot;:&quot;&quot;},{&quot;family&quot;:&quot;Liu&quot;,&quot;given&quot;:&quot;Tao&quot;,&quot;parse-names&quot;:false,&quot;dropping-particle&quot;:&quot;&quot;,&quot;non-dropping-particle&quot;:&quot;&quot;},{&quot;family&quot;:&quot;Pei&quot;,&quot;given&quot;:&quot;Surui&quot;,&quot;parse-names&quot;:false,&quot;dropping-particle&quot;:&quot;&quot;,&quot;non-dropping-particle&quot;:&quot;&quot;},{&quot;family&quot;:&quot;Li&quot;,&quot;given&quot;:&quot;Zhimin&quot;,&quot;parse-names&quot;:false,&quot;dropping-particle&quot;:&quot;&quot;,&quot;non-dropping-particle&quot;:&quot;&quot;},{&quot;family&quot;:&quot;Hu&quot;,&quot;given&quot;:&quot;Yao&quot;,&quot;parse-names&quot;:false,&quot;dropping-particle&quot;:&quot;&quot;,&quot;non-dropping-particle&quot;:&quot;&quot;},{&quot;family&quot;:&quot;Yang&quot;,&quot;given&quot;:&quot;Yehui&quot;,&quot;parse-names&quot;:false,&quot;dropping-particle&quot;:&quot;&quot;,&quot;non-dropping-particle&quot;:&quot;&quot;},{&quot;family&quot;:&quot;Li&quot;,&quot;given&quot;:&quot;Wenzhao&quot;,&quot;parse-names&quot;:false,&quot;dropping-particle&quot;:&quot;&quot;,&quot;non-dropping-particle&quot;:&quot;&quot;},{&quot;family&quot;:&quot;Zan&quot;,&quot;given&quot;:&quot;Yanjun&quot;,&quot;parse-names&quot;:false,&quot;dropping-particle&quot;:&quot;&quot;,&quot;non-dropping-particle&quot;:&quot;&quot;},{&quot;family&quot;:&quot;Zhou&quot;,&quot;given&quot;:&quot;Linghua&quot;,&quot;parse-names&quot;:false,&quot;dropping-particle&quot;:&quot;&quot;,&quot;non-dropping-particle&quot;:&quot;&quot;},{&quot;family&quot;:&quot;Lin&quot;,&quot;given&quot;:&quot;Jinxing&quot;,&quot;parse-names&quot;:false,&quot;dropping-particle&quot;:&quot;&quot;,&quot;non-dropping-particle&quot;:&quot;&quot;},{&quot;family&quot;:&quot;Yuan&quot;,&quot;given&quot;:&quot;Tongqi&quot;,&quot;parse-names&quot;:false,&quot;dropping-particle&quot;:&quot;&quot;,&quot;non-dropping-particle&quot;:&quot;&quot;},{&quot;family&quot;:&quot;Li&quot;,&quot;given&quot;:&quot;Wei&quot;,&quot;parse-names&quot;:false,&quot;dropping-particle&quot;:&quot;&quot;,&quot;non-dropping-particle&quot;:&quot;&quot;},{&quot;family&quot;:&quot;Li&quot;,&quot;given&quot;:&quot;Yue&quot;,&quot;parse-names&quot;:false,&quot;dropping-particle&quot;:&quot;&quot;,&quot;non-dropping-particle&quot;:&quot;&quot;},{&quot;family&quot;:&quot;Wei&quot;,&quot;given&quot;:&quot;Hairong&quot;,&quot;parse-names&quot;:false,&quot;dropping-particle&quot;:&quot;&quot;,&quot;non-dropping-particle&quot;:&quot;&quot;},{&quot;family&quot;:&quot;Wu&quot;,&quot;given&quot;:&quot;Harry X.&quot;,&quot;parse-names&quot;:false,&quot;dropping-particle&quot;:&quot;&quot;,&quot;non-dropping-particle&quot;:&quot;&quot;}],&quot;container-title&quot;:&quot;Cell&quot;,&quot;container-title-short&quot;:&quot;Cell&quot;,&quot;DOI&quot;:&quot;10.1016/j.cell.2021.12.006&quot;,&quot;ISSN&quot;:&quot;10974172&quot;,&quot;PMID&quot;:&quot;34965378&quot;,&quot;issued&quot;:{&quot;date-parts&quot;:[[2022,1,6]]},&quot;page&quot;:&quot;204-217.e14&quot;,&quot;abstract&quot;:&quot;Conifers dominate the world's forest ecosystems and are the most widely planted tree species. Their giant and complex genomes present great challenges for assembling a complete reference genome for evolutionary and genomic studies. We present a 25.4-Gb chromosome-level assembly of Chinese pine (Pinus tabuliformis) and revealed that its genome size is mostly attributable to huge intergenic regions and long introns with high transposable element (TE) content. Large genes with long introns exhibited higher expressions levels. Despite a lack of recent whole-genome duplication, 91.2% of genes were duplicated through dispersed duplication, and expanded gene families are mainly related to stress responses, which may underpin conifers’ adaptation, particularly in cold and/or arid conditions. The reproductive regulation network is distinct compared with angiosperms. Slow removal of TEs with high-level methylation may have contributed to genomic expansion. This study provides insights into conifer evolution and resources for advancing research on conifer adaptation and development.&quot;,&quot;publisher&quot;:&quot;Elsevier B.V.&quot;,&quot;issue&quot;:&quot;1&quot;,&quot;volume&quot;:&quot;185&quot;},&quot;isTemporary&quot;:false}]},{&quot;citationID&quot;:&quot;MENDELEY_CITATION_f064fbd2-1afd-45ba-b90d-4b4f0af6fa1e&quot;,&quot;properties&quot;:{&quot;noteIndex&quot;:0},&quot;isEdited&quot;:false,&quot;manualOverride&quot;:{&quot;isManuallyOverridden&quot;:false,&quot;citeprocText&quot;:&quot;(Jin et al., 2021)&quot;,&quot;manualOverrideText&quot;:&quot;&quot;},&quot;citationTag&quot;:&quot;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&quot;,&quot;citationItems&quot;:[{&quot;id&quot;:&quot;1043ab9f-3acd-3b62-b2d3-9659ecf00f0f&quot;,&quot;itemData&quot;:{&quot;type&quot;:&quot;article-journal&quot;,&quot;id&quot;:&quot;1043ab9f-3acd-3b62-b2d3-9659ecf00f0f&quot;,&quot;title&quot;:&quot;Phylogenomic and ecological analyses reveal the spatiotemporal evolution of global pines&quot;,&quot;author&quot;:[{&quot;family&quot;:&quot;Jin&quot;,&quot;given&quot;:&quot;Wei-Tao&quot;,&quot;parse-names&quot;:false,&quot;dropping-particle&quot;:&quot;&quot;,&quot;non-dropping-particle&quot;:&quot;&quot;},{&quot;family&quot;:&quot;Gernandt&quot;,&quot;given&quot;:&quot;David S&quot;,&quot;parse-names&quot;:false,&quot;dropping-particle&quot;:&quot;&quot;,&quot;non-dropping-particle&quot;:&quot;&quot;},{&quot;family&quot;:&quot;Wehenkel&quot;,&quot;given&quot;:&quot;Christian&quot;,&quot;parse-names&quot;:false,&quot;dropping-particle&quot;:&quot;&quot;,&quot;non-dropping-particle&quot;:&quot;&quot;},{&quot;family&quot;:&quot;Xia&quot;,&quot;given&quot;:&quot;Xiao-Mei&quot;,&quot;parse-names&quot;:false,&quot;dropping-particle&quot;:&quot;&quot;,&quot;non-dropping-particle&quot;:&quot;&quot;},{&quot;family&quot;:&quot;Wei&quot;,&quot;given&quot;:&quot;Xiao-Xin&quot;,&quot;parse-names&quot;:false,&quot;dropping-particle&quot;:&quot;&quot;,&quot;non-dropping-particle&quot;:&quot;&quot;},{&quot;family&quot;:&quot;Wang&quot;,&quot;given&quot;:&quot;Xiao-Quan&quot;,&quot;parse-names&quot;:false,&quot;dropping-particle&quot;:&quot;&quot;,&quot;non-dropping-particle&quot;:&quot;&quot;},{&quot;family&quot;:&quot;analyzed data&quot;,&quot;given&quot;:&quot;X-qw&quot;,&quot;parse-names&quot;:false,&quot;dropping-particle&quot;:&quot;&quot;,&quot;non-dropping-particle&quot;:&quot;&quot;}],&quot;container-title&quot;:&quot;PNAS&quot;,&quot;DOI&quot;:&quot;10.1073/pnas.2022302118/-/DCSupplemental&quot;,&quot;issued&quot;:{&quot;date-parts&quot;:[[2021]]},&quot;page&quot;:&quot;2022302118&quot;,&quot;abstract&quot;:&quot;How coniferous forests evolved in the Northern Hemisphere remains largely unknown. Unlike most groups of organisms that generally follow a latitudinal diversity gradient, most conifer species in the Northern Hemisphere are distributed in mountainous areas at middle latitudes. It is of great interest to know whether the midlatitude region has been an evolutionary cradle or museum for conifers and how evolutionary and ecological factors have driven their spatiotemporal evolution. Here, we investigated the macro-evolution of Pinus, the largest conifer genus and characteristic of northern temperate coniferous forests, based on nearly complete species sampling. Using 1,662 genes from transcriptome sequences, we reconstructed a robust species phylogeny and reestimated divergence times of global pines. We found that ∼90% of extant pine species originated in the Miocene in sharp contrast to the ancient origin of Pinus, indicating a Neogene rediversification. Surprisingly, species at middle latitudes are much older than those at other latitudes. This finding, coupled with net diversification rate analysis, indicates that the midlatitude region has provided an evolutionary museum for global pines. Analyses of 31 environmental variables, together with a comparison of evolutionary rates of niche and phenotypic traits with a net diversification rate, found that topography played a primary role in pine diversification, and the aridity index was decisive for the niche rate shift. Moreover, fire has forced diversification and adaptive evolution of Pinus. Our study highlights the importance of integrating phylogenomic and ecological approaches to address evolution of biological groups at the global scale. Pinus | phylogenomics | spatiotemporal evolution | evolutionary museum | fire adaptation U nderstanding what determines species diversity and its distribution pattern is one of the great challenges in evolutionary biology and ecology (1, 2). Gymnosperms and angiosperms are the two major groups of extant seed plants with extreme differences in species diversity and distribution. Compared to angiosperms with ∼300,000 species that dominate most of Earth's terrestrial ecosystems , extant gymnosperms comprise only 13 families and a little more than 1,000 species (3). Although greatly outnumbered by angiosperms, conifers, the most diverse group of gymnosperms with around 615 extant species worldwide (4), are prominent components in north temperate biomes and constitute over 39% of the world's forests (5). Unlike woody angiosperms that generally follow a latitudinal diversity gradient (LDG) in the Northern Hemisphere (6, 7), most conifer species are distributed in the mountainous areas at middle latitudes. It remains unknown whether the midlatitude region has been an evolutionary cradle or museum for conifers. The mechanisms underlying the high species diversity of conifers in the midlatitude region are also poorly studied, while the LDG can be explained by latitudinal variation in ecological limits, diversification rates, and time for species accumulation (2). Sun-daram et al. (8) suggested that the formation of conifer hotspots can be attributed to the accumulation of regional diversity over evolutionary time scales in mountainous areas with long-term climate stability, and topographically heterogeneous environments may play a primary role in hotspot formation. Nevertheless, Rueda, Godoy, and Hawkins (7) used a trait-based approach to test the effects of environmental stressors, evolutionary relatedness, and phylogenetic conservatism on conifer distribution in the conter-minous United States and found that a strong trade-off between drought and shade tolerance might be the simplest explanation for the distribution. It is of great interest to investigate how evolutionary and ecological factors have worked together to drive the spatiotemporal evolution of conifers in the Northern Hemisphere based on a solid phylogenetic framework and, in particular, whether conifers have retained or shifted their environmental niche space over time. Pinus provides an ideal example to explore the mechanisms underlying the spatiotemporal evolution of conifers and test whether the midlatitude region is an evolutionary cradle or museum for conifers. This genus, comprising about 113 species, is the largest genus of conifers and, arguably, is the most important genus of trees in the world (4, 9-11). It has a wide distribution in the Northern Hemisphere that coincides with the overall distribution of conifers (4). In addition, Pinus has a long evolutionary history dating back to the late Jurassic or early Cretaceous (12) and therefore participated in the historical dynamics of the Cre-taceous and Cenozoic forests. Moreover, many pines have evolved Significance Understanding what determines the distribution of biodiversity remains one of the great challenges in evolutionary biology and ecology. The Northern Hemisphere conifers do not follow a latitudinal diversity gradient and show a unique distribution pattern, that is most species are distributed at middle latitudes. To reveal the mechanisms underlying this pattern, we investigate the spatiotemporal evolution of the largest conifer genus Pinus. We find that the midlatitude region has been an evolutionary museum for Pinus, and particularly, topography has played the most important role in pine diversification. Moreover, our results indicate that pine's preference of warm and somewhat drier habitats could be helpful for their adaptation to the Anthropocene climate warming, which is important for biodiversity conservation and forest management.&quot;,&quot;volume&quot;:&quot;118&quot;,&quot;container-title-short&quot;:&quot;&quot;},&quot;isTemporary&quot;:false}]},{&quot;citationID&quot;:&quot;MENDELEY_CITATION_1fd568e9-a4ea-4dad-b0ac-bf1aec4c238d&quot;,&quot;properties&quot;:{&quot;noteIndex&quot;:0},&quot;isEdited&quot;:false,&quot;manualOverride&quot;:{&quot;isManuallyOverridden&quot;:false,&quot;citeprocText&quot;:&quot;(De La Torre et al., 2020)&quot;,&quot;manualOverrideText&quot;:&quot;&quot;},&quot;citationTag&quot;:&quot;MENDELEY_CITATION_v3_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&quot;,&quot;citationItems&quot;:[{&quot;id&quot;:&quot;44866ffe-ce0f-3d6a-9e80-9c5848e6b232&quot;,&quot;itemData&quot;:{&quot;type&quot;:&quot;article&quot;,&quot;id&quot;:&quot;44866ffe-ce0f-3d6a-9e80-9c5848e6b232&quot;,&quot;title&quot;:&quot;Functional and morphological evolution in gymnosperms: A portrait of implicated gene families&quot;,&quot;author&quot;:[{&quot;family&quot;:&quot;La Torre&quot;,&quot;given&quot;:&quot;Amanda R.&quot;,&quot;parse-names&quot;:false,&quot;dropping-particle&quot;:&quot;&quot;,&quot;non-dropping-particle&quot;:&quot;De&quot;},{&quot;family&quot;:&quot;Piot&quot;,&quot;given&quot;:&quot;Anthony&quot;,&quot;parse-names&quot;:false,&quot;dropping-particle&quot;:&quot;&quot;,&quot;non-dropping-particle&quot;:&quot;&quot;},{&quot;family&quot;:&quot;Liu&quot;,&quot;given&quot;:&quot;Bobin&quot;,&quot;parse-names&quot;:false,&quot;dropping-particle&quot;:&quot;&quot;,&quot;non-dropping-particle&quot;:&quot;&quot;},{&quot;family&quot;:&quot;Wilhite&quot;,&quot;given&quot;:&quot;Benjamin&quot;,&quot;parse-names&quot;:false,&quot;dropping-particle&quot;:&quot;&quot;,&quot;non-dropping-particle&quot;:&quot;&quot;},{&quot;family&quot;:&quot;Weiss&quot;,&quot;given&quot;:&quot;Matthew&quot;,&quot;parse-names&quot;:false,&quot;dropping-particle&quot;:&quot;&quot;,&quot;non-dropping-particle&quot;:&quot;&quot;},{&quot;family&quot;:&quot;Porth&quot;,&quot;given&quot;:&quot;Ilga&quot;,&quot;parse-names&quot;:false,&quot;dropping-particle&quot;:&quot;&quot;,&quot;non-dropping-particle&quot;:&quot;&quot;}],&quot;container-title&quot;:&quot;Evolutionary Applications&quot;,&quot;DOI&quot;:&quot;10.1111/eva.12839&quot;,&quot;ISSN&quot;:&quot;17524571&quot;,&quot;issued&quot;:{&quot;date-parts&quot;:[[2020,1,1]]},&quot;page&quot;:&quot;210-227&quot;,&quot;abstract&quot;:&quot;Gymnosperms diverged from their sister plant clade of flowering plants 300 Mya. Morphological and functional divergence between the two major seed plant clades involved significant changes in their reproductive biology, water-conducting systems, secondary metabolism, stress defense mechanisms, and small RNA-mediated epigenetic silencing. The relatively recent sequencing of several gymnosperm genomes and the development of new genomic resources have enabled whole-genome comparisons within gymnosperms, and between angiosperms and gymnosperms. In this paper, we aim to understand how genes and gene families have contributed to the major functional and morphological differences in gymnosperms, and how this information can be used for applied breeding and biotechnology. In addition, we have analyzed the angiosperm versus gymnosperm evolution of the pleiotropic drug resistance (PDR) gene family with a wide range of functionalities in plants' interaction with their environment including defense mechanisms. Some of the genes reviewed here are newly studied members of gene families that hold potential for biotechnological applications related to commercial and pharmacological value. Some members of conifer gene families can also be exploited for their potential in phytoremediation applications.&quot;,&quot;publisher&quot;:&quot;Wiley-Blackwell&quot;,&quot;issue&quot;:&quot;1&quot;,&quot;volume&quot;:&quot;13&quot;,&quot;container-title-short&quot;:&quot;Evol Appl&quot;},&quot;isTemporary&quot;:false}]},{&quot;citationID&quot;:&quot;MENDELEY_CITATION_1399fb3b-2fa4-4f30-8225-95549a28bf4f&quot;,&quot;properties&quot;:{&quot;noteIndex&quot;:0},&quot;isEdited&quot;:false,&quot;manualOverride&quot;:{&quot;isManuallyOverridden&quot;:false,&quot;citeprocText&quot;:&quot;(Niu et al., 2022)&quot;,&quot;manualOverrideText&quot;:&quot;&quot;},&quot;citationTag&quot;:&quot;MENDELEY_CITATION_v3_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&quot;,&quot;citationItems&quot;:[{&quot;id&quot;:&quot;5bdcac3c-a0e7-3fde-8c43-403fc264afd5&quot;,&quot;itemData&quot;:{&quot;type&quot;:&quot;article-journal&quot;,&quot;id&quot;:&quot;5bdcac3c-a0e7-3fde-8c43-403fc264afd5&quot;,&quot;title&quot;:&quot;The Chinese pine genome and methylome unveil key features of conifer evolution&quot;,&quot;author&quot;:[{&quot;family&quot;:&quot;Niu&quot;,&quot;given&quot;:&quot;Shihui&quot;,&quot;parse-names&quot;:false,&quot;dropping-particle&quot;:&quot;&quot;,&quot;non-dropping-particle&quot;:&quot;&quot;},{&quot;family&quot;:&quot;Li&quot;,&quot;given&quot;:&quot;Jiang&quot;,&quot;parse-names&quot;:false,&quot;dropping-particle&quot;:&quot;&quot;,&quot;non-dropping-particle&quot;:&quot;&quot;},{&quot;family&quot;:&quot;Bo&quot;,&quot;given&quot;:&quot;Wenhao&quot;,&quot;parse-names&quot;:false,&quot;dropping-particle&quot;:&quot;&quot;,&quot;non-dropping-particle&quot;:&quot;&quot;},{&quot;family&quot;:&quot;Yang&quot;,&quot;given&quot;:&quot;Weifei&quot;,&quot;parse-names&quot;:false,&quot;dropping-particle&quot;:&quot;&quot;,&quot;non-dropping-particle&quot;:&quot;&quot;},{&quot;family&quot;:&quot;Zuccolo&quot;,&quot;given&quot;:&quot;Andrea&quot;,&quot;parse-names&quot;:false,&quot;dropping-particle&quot;:&quot;&quot;,&quot;non-dropping-particle&quot;:&quot;&quot;},{&quot;family&quot;:&quot;Giacomello&quot;,&quot;given&quot;:&quot;Stefania&quot;,&quot;parse-names&quot;:false,&quot;dropping-particle&quot;:&quot;&quot;,&quot;non-dropping-particle&quot;:&quot;&quot;},{&quot;family&quot;:&quot;Chen&quot;,&quot;given&quot;:&quot;Xi&quot;,&quot;parse-names&quot;:false,&quot;dropping-particle&quot;:&quot;&quot;,&quot;non-dropping-particle&quot;:&quot;&quot;},{&quot;family&quot;:&quot;Han&quot;,&quot;given&quot;:&quot;Fangxu&quot;,&quot;parse-names&quot;:false,&quot;dropping-particle&quot;:&quot;&quot;,&quot;non-dropping-particle&quot;:&quot;&quot;},{&quot;family&quot;:&quot;Yang&quot;,&quot;given&quot;:&quot;Junhe&quot;,&quot;parse-names&quot;:false,&quot;dropping-particle&quot;:&quot;&quot;,&quot;non-dropping-particle&quot;:&quot;&quot;},{&quot;family&quot;:&quot;Song&quot;,&quot;given&quot;:&quot;Yitong&quot;,&quot;parse-names&quot;:false,&quot;dropping-particle&quot;:&quot;&quot;,&quot;non-dropping-particle&quot;:&quot;&quot;},{&quot;family&quot;:&quot;Nie&quot;,&quot;given&quot;:&quot;Yumeng&quot;,&quot;parse-names&quot;:false,&quot;dropping-particle&quot;:&quot;&quot;,&quot;non-dropping-particle&quot;:&quot;&quot;},{&quot;family&quot;:&quot;Zhou&quot;,&quot;given&quot;:&quot;Biao&quot;,&quot;parse-names&quot;:false,&quot;dropping-particle&quot;:&quot;&quot;,&quot;non-dropping-particle&quot;:&quot;&quot;},{&quot;family&quot;:&quot;Wang&quot;,&quot;given&quot;:&quot;Peiyi&quot;,&quot;parse-names&quot;:false,&quot;dropping-particle&quot;:&quot;&quot;,&quot;non-dropping-particle&quot;:&quot;&quot;},{&quot;family&quot;:&quot;Zuo&quot;,&quot;given&quot;:&quot;Quan&quot;,&quot;parse-names&quot;:false,&quot;dropping-particle&quot;:&quot;&quot;,&quot;non-dropping-particle&quot;:&quot;&quot;},{&quot;family&quot;:&quot;Zhang&quot;,&quot;given&quot;:&quot;Hui&quot;,&quot;parse-names&quot;:false,&quot;dropping-particle&quot;:&quot;&quot;,&quot;non-dropping-particle&quot;:&quot;&quot;},{&quot;family&quot;:&quot;Ma&quot;,&quot;given&quot;:&quot;Jingjing&quot;,&quot;parse-names&quot;:false,&quot;dropping-particle&quot;:&quot;&quot;,&quot;non-dropping-particle&quot;:&quot;&quot;},{&quot;family&quot;:&quot;Wang&quot;,&quot;given&quot;:&quot;Jun&quot;,&quot;parse-names&quot;:false,&quot;dropping-particle&quot;:&quot;&quot;,&quot;non-dropping-particle&quot;:&quot;&quot;},{&quot;family&quot;:&quot;Wang&quot;,&quot;given&quot;:&quot;Lvji&quot;,&quot;parse-names&quot;:false,&quot;dropping-particle&quot;:&quot;&quot;,&quot;non-dropping-particle&quot;:&quot;&quot;},{&quot;family&quot;:&quot;Zhu&quot;,&quot;given&quot;:&quot;Qianya&quot;,&quot;parse-names&quot;:false,&quot;dropping-particle&quot;:&quot;&quot;,&quot;non-dropping-particle&quot;:&quot;&quot;},{&quot;family&quot;:&quot;Zhao&quot;,&quot;given&quot;:&quot;Huanhuan&quot;,&quot;parse-names&quot;:false,&quot;dropping-particle&quot;:&quot;&quot;,&quot;non-dropping-particle&quot;:&quot;&quot;},{&quot;family&quot;:&quot;Liu&quot;,&quot;given&quot;:&quot;Zhanmin&quot;,&quot;parse-names&quot;:false,&quot;dropping-particle&quot;:&quot;&quot;,&quot;non-dropping-particle&quot;:&quot;&quot;},{&quot;family&quot;:&quot;Zhang&quot;,&quot;given&quot;:&quot;Xuemei&quot;,&quot;parse-names&quot;:false,&quot;dropping-particle&quot;:&quot;&quot;,&quot;non-dropping-particle&quot;:&quot;&quot;},{&quot;family&quot;:&quot;Liu&quot;,&quot;given&quot;:&quot;Tao&quot;,&quot;parse-names&quot;:false,&quot;dropping-particle&quot;:&quot;&quot;,&quot;non-dropping-particle&quot;:&quot;&quot;},{&quot;family&quot;:&quot;Pei&quot;,&quot;given&quot;:&quot;Surui&quot;,&quot;parse-names&quot;:false,&quot;dropping-particle&quot;:&quot;&quot;,&quot;non-dropping-particle&quot;:&quot;&quot;},{&quot;family&quot;:&quot;Li&quot;,&quot;given&quot;:&quot;Zhimin&quot;,&quot;parse-names&quot;:false,&quot;dropping-particle&quot;:&quot;&quot;,&quot;non-dropping-particle&quot;:&quot;&quot;},{&quot;family&quot;:&quot;Hu&quot;,&quot;given&quot;:&quot;Yao&quot;,&quot;parse-names&quot;:false,&quot;dropping-particle&quot;:&quot;&quot;,&quot;non-dropping-particle&quot;:&quot;&quot;},{&quot;family&quot;:&quot;Yang&quot;,&quot;given&quot;:&quot;Yehui&quot;,&quot;parse-names&quot;:false,&quot;dropping-particle&quot;:&quot;&quot;,&quot;non-dropping-particle&quot;:&quot;&quot;},{&quot;family&quot;:&quot;Li&quot;,&quot;given&quot;:&quot;Wenzhao&quot;,&quot;parse-names&quot;:false,&quot;dropping-particle&quot;:&quot;&quot;,&quot;non-dropping-particle&quot;:&quot;&quot;},{&quot;family&quot;:&quot;Zan&quot;,&quot;given&quot;:&quot;Yanjun&quot;,&quot;parse-names&quot;:false,&quot;dropping-particle&quot;:&quot;&quot;,&quot;non-dropping-particle&quot;:&quot;&quot;},{&quot;family&quot;:&quot;Zhou&quot;,&quot;given&quot;:&quot;Linghua&quot;,&quot;parse-names&quot;:false,&quot;dropping-particle&quot;:&quot;&quot;,&quot;non-dropping-particle&quot;:&quot;&quot;},{&quot;family&quot;:&quot;Lin&quot;,&quot;given&quot;:&quot;Jinxing&quot;,&quot;parse-names&quot;:false,&quot;dropping-particle&quot;:&quot;&quot;,&quot;non-dropping-particle&quot;:&quot;&quot;},{&quot;family&quot;:&quot;Yuan&quot;,&quot;given&quot;:&quot;Tongqi&quot;,&quot;parse-names&quot;:false,&quot;dropping-particle&quot;:&quot;&quot;,&quot;non-dropping-particle&quot;:&quot;&quot;},{&quot;family&quot;:&quot;Li&quot;,&quot;given&quot;:&quot;Wei&quot;,&quot;parse-names&quot;:false,&quot;dropping-particle&quot;:&quot;&quot;,&quot;non-dropping-particle&quot;:&quot;&quot;},{&quot;family&quot;:&quot;Li&quot;,&quot;given&quot;:&quot;Yue&quot;,&quot;parse-names&quot;:false,&quot;dropping-particle&quot;:&quot;&quot;,&quot;non-dropping-particle&quot;:&quot;&quot;},{&quot;family&quot;:&quot;Wei&quot;,&quot;given&quot;:&quot;Hairong&quot;,&quot;parse-names&quot;:false,&quot;dropping-particle&quot;:&quot;&quot;,&quot;non-dropping-particle&quot;:&quot;&quot;},{&quot;family&quot;:&quot;Wu&quot;,&quot;given&quot;:&quot;Harry X.&quot;,&quot;parse-names&quot;:false,&quot;dropping-particle&quot;:&quot;&quot;,&quot;non-dropping-particle&quot;:&quot;&quot;}],&quot;container-title&quot;:&quot;Cell&quot;,&quot;container-title-short&quot;:&quot;Cell&quot;,&quot;DOI&quot;:&quot;10.1016/j.cell.2021.12.006&quot;,&quot;ISSN&quot;:&quot;10974172&quot;,&quot;PMID&quot;:&quot;34965378&quot;,&quot;issued&quot;:{&quot;date-parts&quot;:[[2022,1,6]]},&quot;page&quot;:&quot;204-217.e14&quot;,&quot;abstract&quot;:&quot;Conifers dominate the world's forest ecosystems and are the most widely planted tree species. Their giant and complex genomes present great challenges for assembling a complete reference genome for evolutionary and genomic studies. We present a 25.4-Gb chromosome-level assembly of Chinese pine (Pinus tabuliformis) and revealed that its genome size is mostly attributable to huge intergenic regions and long introns with high transposable element (TE) content. Large genes with long introns exhibited higher expressions levels. Despite a lack of recent whole-genome duplication, 91.2% of genes were duplicated through dispersed duplication, and expanded gene families are mainly related to stress responses, which may underpin conifers’ adaptation, particularly in cold and/or arid conditions. The reproductive regulation network is distinct compared with angiosperms. Slow removal of TEs with high-level methylation may have contributed to genomic expansion. This study provides insights into conifer evolution and resources for advancing research on conifer adaptation and development.&quot;,&quot;publisher&quot;:&quot;Elsevier B.V.&quot;,&quot;issue&quot;:&quot;1&quot;,&quot;volume&quot;:&quot;185&quot;},&quot;isTemporary&quot;:false}]},{&quot;citationID&quot;:&quot;MENDELEY_CITATION_03568b82-9a17-48c5-84bd-5e1613b8160e&quot;,&quot;properties&quot;:{&quot;noteIndex&quot;:0},&quot;isEdited&quot;:false,&quot;manualOverride&quot;:{&quot;isManuallyOverridden&quot;:false,&quot;citeprocText&quot;:&quot;(Argelaguet et al., 2020)&quot;,&quot;manualOverrideText&quot;:&quot;&quot;},&quot;citationTag&quot;:&quot;MENDELEY_CITATION_v3_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&quot;,&quot;citationItems&quot;:[{&quot;id&quot;:&quot;51209df2-3ea5-3162-9372-74d58925e7c6&quot;,&quot;itemData&quot;:{&quot;type&quot;:&quot;article-journal&quot;,&quot;id&quot;:&quot;51209df2-3ea5-3162-9372-74d58925e7c6&quot;,&quot;title&quot;:&quot;MOFA+: A statistical framework for comprehensive integration of multi-modal single-cell data&quot;,&quot;author&quot;:[{&quot;family&quot;:&quot;Argelaguet&quot;,&quot;given&quot;:&quot;Ricard&quot;,&quot;parse-names&quot;:false,&quot;dropping-particle&quot;:&quot;&quot;,&quot;non-dropping-particle&quot;:&quot;&quot;},{&quot;family&quot;:&quot;Arnol&quot;,&quot;given&quot;:&quot;Damien&quot;,&quot;parse-names&quot;:false,&quot;dropping-particle&quot;:&quot;&quot;,&quot;non-dropping-particle&quot;:&quot;&quot;},{&quot;family&quot;:&quot;Bredikhin&quot;,&quot;given&quot;:&quot;Danila&quot;,&quot;parse-names&quot;:false,&quot;dropping-particle&quot;:&quot;&quot;,&quot;non-dropping-particle&quot;:&quot;&quot;},{&quot;family&quot;:&quot;Deloro&quot;,&quot;given&quot;:&quot;Yonatan&quot;,&quot;parse-names&quot;:false,&quot;dropping-particle&quot;:&quot;&quot;,&quot;non-dropping-particle&quot;:&quot;&quot;},{&quot;family&quot;:&quot;Velten&quot;,&quot;given&quot;:&quot;Britta&quot;,&quot;parse-names&quot;:false,&quot;dropping-particle&quot;:&quot;&quot;,&quot;non-dropping-particle&quot;:&quot;&quot;},{&quot;family&quot;:&quot;Marioni&quot;,&quot;given&quot;:&quot;John C.&quot;,&quot;parse-names&quot;:false,&quot;dropping-particle&quot;:&quot;&quot;,&quot;non-dropping-particle&quot;:&quot;&quot;},{&quot;family&quot;:&quot;Stegle&quot;,&quot;given&quot;:&quot;Oliver&quot;,&quot;parse-names&quot;:false,&quot;dropping-particle&quot;:&quot;&quot;,&quot;non-dropping-particle&quot;:&quot;&quot;}],&quot;container-title&quot;:&quot;Genome Biology&quot;,&quot;container-title-short&quot;:&quot;Genome Biol&quot;,&quot;DOI&quot;:&quot;10.1186/s13059-020-02015-1&quot;,&quot;ISSN&quot;:&quot;1474760X&quot;,&quot;PMID&quot;:&quot;32393329&quot;,&quot;issued&quot;:{&quot;date-parts&quot;:[[2020,5,11]]},&quot;abstract&quot;:&quot;Technological advances have enabled the profiling of multiple molecular layers at single-cell resolution, assaying cells from multiple samples or conditions. Consequently, there is a growing need for computational strategies to analyze data from complex experimental designs that include multiple data modalities and multiple groups of samples. We present Multi-Omics Factor Analysis v2 (MOFA+), a statistical framework for the comprehensive and scalable integration of single-cell multi-modal data. MOFA+ reconstructs a low-dimensional representation of the data using computationally efficient variational inference and supports flexible sparsity constraints, allowing to jointly model variation across multiple sample groups and data modalities.&quot;,&quot;publisher&quot;:&quot;BioMed Central Ltd.&quot;,&quot;issue&quot;:&quot;1&quot;,&quot;volume&quot;:&quot;21&quot;},&quot;isTemporary&quot;:false}]},{&quot;citationID&quot;:&quot;MENDELEY_CITATION_076a5c21-850e-480c-a507-9195993f179e&quot;,&quot;properties&quot;:{&quot;noteIndex&quot;:0},&quot;isEdited&quot;:false,&quot;manualOverride&quot;:{&quot;isManuallyOverridden&quot;:false,&quot;citeprocText&quot;:&quot;(S. Zhang et al., 2020)&quot;,&quot;manualOverrideText&quot;:&quot;&quot;},&quot;citationTag&quot;:&quot;MENDELEY_CITATION_v3_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&quot;,&quot;citationItems&quot;:[{&quot;id&quot;:&quot;847a2911-c33f-37c6-a66c-0ac07d1ebfa2&quot;,&quot;itemData&quot;:{&quot;type&quot;:&quot;article-journal&quot;,&quot;id&quot;:&quot;847a2911-c33f-37c6-a66c-0ac07d1ebfa2&quot;,&quot;title&quot;:&quot;New insights into Arabidopsis transcriptome complexity revealed by direct sequencing of native RNAs&quot;,&quot;author&quot;:[{&quot;family&quot;:&quot;Zhang&quot;,&quot;given&quot;:&quot;Shoudong&quot;,&quot;parse-names&quot;:false,&quot;dropping-particle&quot;:&quot;&quot;,&quot;non-dropping-particle&quot;:&quot;&quot;},{&quot;family&quot;:&quot;Li&quot;,&quot;given&quot;:&quot;Runsheng&quot;,&quot;parse-names&quot;:false,&quot;dropping-particle&quot;:&quot;&quot;,&quot;non-dropping-particle&quot;:&quot;&quot;},{&quot;family&quot;:&quot;Zhang&quot;,&quot;given&quot;:&quot;Li&quot;,&quot;parse-names&quot;:false,&quot;dropping-particle&quot;:&quot;&quot;,&quot;non-dropping-particle&quot;:&quot;&quot;},{&quot;family&quot;:&quot;Chen&quot;,&quot;given&quot;:&quot;Shengjie&quot;,&quot;parse-names&quot;:false,&quot;dropping-particle&quot;:&quot;&quot;,&quot;non-dropping-particle&quot;:&quot;&quot;},{&quot;family&quot;:&quot;Xie&quot;,&quot;given&quot;:&quot;Min&quot;,&quot;parse-names&quot;:false,&quot;dropping-particle&quot;:&quot;&quot;,&quot;non-dropping-particle&quot;:&quot;&quot;},{&quot;family&quot;:&quot;Yang&quot;,&quot;given&quot;:&quot;Liu&quot;,&quot;parse-names&quot;:false,&quot;dropping-particle&quot;:&quot;&quot;,&quot;non-dropping-particle&quot;:&quot;&quot;},{&quot;family&quot;:&quot;Xia&quot;,&quot;given&quot;:&quot;Yiji&quot;,&quot;parse-names&quot;:false,&quot;dropping-particle&quot;:&quot;&quot;,&quot;non-dropping-particle&quot;:&quot;&quot;},{&quot;family&quot;:&quot;Foyer&quot;,&quot;given&quot;:&quot;Christine H.&quot;,&quot;parse-names&quot;:false,&quot;dropping-particle&quot;:&quot;&quot;,&quot;non-dropping-particle&quot;:&quot;&quot;},{&quot;family&quot;:&quot;Zhao&quot;,&quot;given&quot;:&quot;Zhongying&quot;,&quot;parse-names&quot;:false,&quot;dropping-particle&quot;:&quot;&quot;,&quot;non-dropping-particle&quot;:&quot;&quot;},{&quot;family&quot;:&quot;Lam&quot;,&quot;given&quot;:&quot;Hon Ming&quot;,&quot;parse-names&quot;:false,&quot;dropping-particle&quot;:&quot;&quot;,&quot;non-dropping-particle&quot;:&quot;&quot;}],&quot;container-title&quot;:&quot;Nucleic Acids Research&quot;,&quot;container-title-short&quot;:&quot;Nucleic Acids Res&quot;,&quot;DOI&quot;:&quot;10.1093/nar/gkaa588&quot;,&quot;ISSN&quot;:&quot;13624962&quot;,&quot;PMID&quot;:&quot;32652016&quot;,&quot;issued&quot;:{&quot;date-parts&quot;:[[2020,8,20]]},&quot;page&quot;:&quot;7700-7711&quot;,&quot;abstract&quot;:&quot;Arabidopsis thaliana transcriptomes have been extensively studied and characterized under different conditions. However, most of the current 'RNA-sequencing' technologies produce a relatively short read length and demand a reverse-transcription step, preventing effective characterization of transcriptome complexity. Here, we performed Direct RNA Sequencing (DRS) using the latest Oxford Nanopore Technology (ONT) with exceptional read length. We demonstrate that the complexity of the A. thaliana transcriptomes has been substantially under-estimated. The ONT direct RNA sequencing identified novel transcript isoforms at both the vegetative (14-day old seedlings, stage 1.04) and reproductive stages (stage 6.00-6.10) of development. Using in-house software called TrackCluster, we determined alternative transcription initiation (ATI), alternative polyadenylation (APA), alternative splicing (AS), and fusion transcripts. More than 38 500 novel transcript isoforms were identified, including six categories of fusion-transcripts that may result from differential RNA processing mechanisms. Aided by the Tombo algorithm, we found an enrichment of m5C modifications in the mobile mRNAs, consistent with a recent finding that m5C modification in mRNAs is crucial for their long-distance movement. In summary, ONT DRS offers an advantage in the identification and functional characterization of novel RNA isoforms and RNA base modifications, significantly improving annotation of the A. thaliana genome.&quot;,&quot;publisher&quot;:&quot;Oxford University Press&quot;,&quot;issue&quot;:&quot;14&quot;,&quot;volume&quot;:&quot;48&quot;},&quot;isTemporary&quot;:false}]},{&quot;citationID&quot;:&quot;MENDELEY_CITATION_d81fa481-0710-4370-87ce-4c210af7e820&quot;,&quot;properties&quot;:{&quot;noteIndex&quot;:0},&quot;isEdited&quot;:false,&quot;manualOverride&quot;:{&quot;isManuallyOverridden&quot;:false,&quot;citeprocText&quot;:&quot;(Bolger et al., 2014)&quot;,&quot;manualOverrideText&quot;:&quot;&quot;},&quot;citationTag&quot;:&quot;MENDELEY_CITATION_v3_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&quot;,&quot;citationItems&quot;:[{&quot;id&quot;:&quot;4822ec11-9d9d-3cbb-94be-9fc3480ff461&quot;,&quot;itemData&quot;:{&quot;type&quot;:&quot;article-journal&quot;,&quot;id&quot;:&quot;4822ec11-9d9d-3cbb-94be-9fc3480ff461&quot;,&quot;title&quot;:&quot;Trimmomatic: A flexible trimmer for Illumina sequence data&quot;,&quot;author&quot;:[{&quot;family&quot;:&quot;Bolger&quot;,&quot;given&quot;:&quot;Anthony M.&quot;,&quot;parse-names&quot;:false,&quot;dropping-particle&quot;:&quot;&quot;,&quot;non-dropping-particle&quot;:&quot;&quot;},{&quot;family&quot;:&quot;Lohse&quot;,&quot;given&quot;:&quot;Marc&quot;,&quot;parse-names&quot;:false,&quot;dropping-particle&quot;:&quot;&quot;,&quot;non-dropping-particle&quot;:&quot;&quot;},{&quot;family&quot;:&quot;Usadel&quot;,&quot;given&quot;:&quot;Bjoern&quot;,&quot;parse-names&quot;:false,&quot;dropping-particle&quot;:&quot;&quot;,&quot;non-dropping-particle&quot;:&quot;&quot;}],&quot;container-title&quot;:&quot;Bioinformatics&quot;,&quot;DOI&quot;:&quot;10.1093/bioinformatics/btu170&quot;,&quot;ISSN&quot;:&quot;14602059&quot;,&quot;PMID&quot;:&quot;24695404&quot;,&quot;issued&quot;:{&quot;date-parts&quot;:[[2014,8,1]]},&quot;page&quot;:&quot;2114-2120&quot;,&quot;abstract&quot;:&quot;Motivation: Although many next-generation sequencing (NGS) read preprocessing tools already existed, we could not find any tool or combination of tools that met our requirements in terms of flexibility, correct handling of paired-end data and high performance. We have developed Trimmomatic as a more flexible and efficient preprocessing tool, which could correctly handle paired-end data. Results: The value of NGS read preprocessing is demonstrated for both reference-based and reference-free tasks. Trimmomatic is shown to produce output that is at least competitive with, and in many cases superior to, that produced by other tools, in all scenarios tested. Availability and implementation: Trimmomatic is licensed under GPL V3. It is cross-platform (Java 1.5+ required) and available at http://www.usadellab.org/cms/index.php?page= trimmomatic. © The Author 2014.&quot;,&quot;publisher&quot;:&quot;Oxford University Press&quot;,&quot;issue&quot;:&quot;15&quot;,&quot;volume&quot;:&quot;30&quot;,&quot;container-title-short&quot;:&quot;&quot;},&quot;isTemporary&quot;:false}]},{&quot;citationID&quot;:&quot;MENDELEY_CITATION_f9575958-6ccb-4643-ab4c-0f229618e12a&quot;,&quot;properties&quot;:{&quot;noteIndex&quot;:0},&quot;isEdited&quot;:false,&quot;manualOverride&quot;:{&quot;isManuallyOverridden&quot;:false,&quot;citeprocText&quot;:&quot;(Kopylova et al., 2012)&quot;,&quot;manualOverrideText&quot;:&quot;&quot;},&quot;citationTag&quot;:&quot;MENDELEY_CITATION_v3_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&quot;,&quot;citationItems&quot;:[{&quot;id&quot;:&quot;6528ae91-6142-370f-8618-8ed6e09be799&quot;,&quot;itemData&quot;:{&quot;type&quot;:&quot;article-journal&quot;,&quot;id&quot;:&quot;6528ae91-6142-370f-8618-8ed6e09be799&quot;,&quot;title&quot;:&quot;SortMeRNA: Fast and accurate filtering of ribosomal RNAs in metatranscriptomic data&quot;,&quot;author&quot;:[{&quot;family&quot;:&quot;Kopylova&quot;,&quot;given&quot;:&quot;Evguenia&quot;,&quot;parse-names&quot;:false,&quot;dropping-particle&quot;:&quot;&quot;,&quot;non-dropping-particle&quot;:&quot;&quot;},{&quot;family&quot;:&quot;Noé&quot;,&quot;given&quot;:&quot;Laurent&quot;,&quot;parse-names&quot;:false,&quot;dropping-particle&quot;:&quot;&quot;,&quot;non-dropping-particle&quot;:&quot;&quot;},{&quot;family&quot;:&quot;Touzet&quot;,&quot;given&quot;:&quot;Hélène&quot;,&quot;parse-names&quot;:false,&quot;dropping-particle&quot;:&quot;&quot;,&quot;non-dropping-particle&quot;:&quot;&quot;}],&quot;container-title&quot;:&quot;Bioinformatics&quot;,&quot;DOI&quot;:&quot;10.1093/bioinformatics/bts611&quot;,&quot;ISSN&quot;:&quot;13674803&quot;,&quot;PMID&quot;:&quot;23071270&quot;,&quot;issued&quot;:{&quot;date-parts&quot;:[[2012,12]]},&quot;page&quot;:&quot;3211-3217&quot;,&quot;abstract&quot;:&quot;Motivation: The application of next-generation sequencing (NGS) technologies to RNAs directly extracted from a community of organisms yields a mixture of fragments characterizing both coding and non-coding types of RNAs. The task to distinguish among these and to further categorize the families of messenger RNAs and ribosomal RNAs (rRNAs) is an important step for examining gene expression patterns of an interactive environment and the phylogenetic classification of the constituting species.Results: We present SortMeRNA, a new software designed to rapidly filter rRNA fragments from metatranscriptomic data. It is capable of handling large sets of reads and sorting out all fragments matching to the rRNA database with high sensitivity and low running time.Availability: http://bioinfo.lifl.fr/RNA/sortmerna. © 2012 The Author.&quot;,&quot;issue&quot;:&quot;24&quot;,&quot;volume&quot;:&quot;28&quot;,&quot;container-title-short&quot;:&quot;&quot;},&quot;isTemporary&quot;:false}]},{&quot;citationID&quot;:&quot;MENDELEY_CITATION_9a7fa366-585e-4a78-94a4-0a866b7b38db&quot;,&quot;properties&quot;:{&quot;noteIndex&quot;:0},&quot;isEdited&quot;:false,&quot;manualOverride&quot;:{&quot;isManuallyOverridden&quot;:true,&quot;citeprocText&quot;:&quot;(Song &amp;#38; Florea, 2015)&quot;,&quot;manualOverrideText&quot;:&quot;(Song and Florea, 2015)&quot;},&quot;citationTag&quot;:&quot;MENDELEY_CITATION_v3_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&quot;,&quot;citationItems&quot;:[{&quot;id&quot;:&quot;5d2f7f62-f02f-3ea6-bbb7-6a39bf1f6240&quot;,&quot;itemData&quot;:{&quot;type&quot;:&quot;article-journal&quot;,&quot;id&quot;:&quot;5d2f7f62-f02f-3ea6-bbb7-6a39bf1f6240&quot;,&quot;title&quot;:&quot;Rcorrector: Efficient and accurate error correction for Illumina RNA-seq reads&quot;,&quot;author&quot;:[{&quot;family&quot;:&quot;Song&quot;,&quot;given&quot;:&quot;Li&quot;,&quot;parse-names&quot;:false,&quot;dropping-particle&quot;:&quot;&quot;,&quot;non-dropping-particle&quot;:&quot;&quot;},{&quot;family&quot;:&quot;Florea&quot;,&quot;given&quot;:&quot;Liliana&quot;,&quot;parse-names&quot;:false,&quot;dropping-particle&quot;:&quot;&quot;,&quot;non-dropping-particle&quot;:&quot;&quot;}],&quot;container-title&quot;:&quot;GigaScience&quot;,&quot;container-title-short&quot;:&quot;Gigascience&quot;,&quot;DOI&quot;:&quot;10.1186/s13742-015-0089-y&quot;,&quot;ISSN&quot;:&quot;2047217X&quot;,&quot;PMID&quot;:&quot;26500767&quot;,&quot;issued&quot;:{&quot;date-parts&quot;:[[2015]]},&quot;abstract&quot;:&quot;Background: Next-generation sequencing of cellular RNA (RNA-seq) is rapidly becoming the cornerstone of transcriptomic analysis. However, sequencing errors in the already short RNA-seq reads complicate bioinformatics analyses, in particular alignment and assembly. Error correction methods have been highly effective for whole-genome sequencing (WGS) reads, but are unsuitable for RNA-seq reads, owing to the variation in gene expression levels and alternative splicing. Findings: We developed a k-mer based method, Rcorrector, to correct random sequencing errors in Illumina RNA-seq reads. Rcorrector uses a De Bruijn graph to compactly represent all trusted k-mers in the input reads. Unlike WGS read correctors, which use a global threshold to determine trusted k-mers, Rcorrector computes a local threshold at every position in a read. Conclusions: Rcorrector has an accuracy higher than or comparable to existing methods, including the only other method (SEECER) designed for RNA-seq reads, and is more time and memory efficient. With a 5 GB memory footprint for 100 million reads, it can be run on virtually any desktop or server. The software is available free of charge under the GNU General Public License from https://github.com/mourisl/Rcorrector/.&quot;,&quot;publisher&quot;:&quot;BioMed Central Ltd.&quot;,&quot;issue&quot;:&quot;1&quot;,&quot;volume&quot;:&quot;4&quot;},&quot;isTemporary&quot;:false}]},{&quot;citationID&quot;:&quot;MENDELEY_CITATION_098e0a20-2bd5-4ddc-b88a-30f5fe20148c&quot;,&quot;properties&quot;:{&quot;noteIndex&quot;:0},&quot;isEdited&quot;:false,&quot;manualOverride&quot;:{&quot;isManuallyOverridden&quot;:true,&quot;citeprocText&quot;:&quot;(Langmead &amp;#38; Salzberg, 2012)&quot;,&quot;manualOverrideText&quot;:&quot;(Langmead and Salzberg, 2012)&quot;},&quot;citationTag&quot;:&quot;MENDELEY_CITATION_v3_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&quot;,&quot;citationItems&quot;:[{&quot;id&quot;:&quot;977dfcdc-1994-3272-9980-10f646a5641e&quot;,&quot;itemData&quot;:{&quot;type&quot;:&quot;article-journal&quot;,&quot;id&quot;:&quot;977dfcdc-1994-3272-9980-10f646a5641e&quot;,&quot;title&quot;:&quot;Fast gapped-read alignment with Bowtie 2&quot;,&quot;author&quot;:[{&quot;family&quot;:&quot;Langmead&quot;,&quot;given&quot;:&quot;Ben&quot;,&quot;parse-names&quot;:false,&quot;dropping-particle&quot;:&quot;&quot;,&quot;non-dropping-particle&quot;:&quot;&quot;},{&quot;family&quot;:&quot;Salzberg&quot;,&quot;given&quot;:&quot;Steven L.&quot;,&quot;parse-names&quot;:false,&quot;dropping-particle&quot;:&quot;&quot;,&quot;non-dropping-particle&quot;:&quot;&quot;}],&quot;container-title&quot;:&quot;Nature Methods&quot;,&quot;container-title-short&quot;:&quot;Nat Methods&quot;,&quot;DOI&quot;:&quot;10.1038/nmeth.1923&quot;,&quot;ISSN&quot;:&quot;15487091&quot;,&quot;PMID&quot;:&quot;22388286&quot;,&quot;issued&quot;:{&quot;date-parts&quot;:[[2012,4]]},&quot;page&quot;:&quot;357-359&quot;,&quot;abstract&quot;:&quot;As the rate of sequencing increases, greater throughput is demanded from read aligners. The full-text minute index is often used to make alignment very fast and memory-efficient, but the approach is ill-suited to finding longer, gapped alignments. Bowtie 2 combines the strengths of the full-text minute index with the flexibility and speed of hardware-accelerated dynamic programming algorithms to achieve a combination of high speed, sensitivity and accuracy. © 2012 Nature America, Inc. All rights reserved.&quot;,&quot;issue&quot;:&quot;4&quot;,&quot;volume&quot;:&quot;9&quot;},&quot;isTemporary&quot;:false}]},{&quot;citationID&quot;:&quot;MENDELEY_CITATION_835239db-8b8c-49f0-ac00-65fe27bf7f10&quot;,&quot;properties&quot;:{&quot;noteIndex&quot;:0},&quot;isEdited&quot;:false,&quot;manualOverride&quot;:{&quot;isManuallyOverridden&quot;:false,&quot;citeprocText&quot;:&quot;(Grabherr et al., 2011)&quot;,&quot;manualOverrideText&quot;:&quot;&quot;},&quot;citationTag&quot;:&quot;MENDELEY_CITATION_v3_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&quot;,&quot;citationItems&quot;:[{&quot;id&quot;:&quot;d604d86b-5de9-36e7-a784-cf56c6046203&quot;,&quot;itemData&quot;:{&quot;type&quot;:&quot;article-journal&quot;,&quot;id&quot;:&quot;d604d86b-5de9-36e7-a784-cf56c6046203&quot;,&quot;title&quot;:&quot;Full-length transcriptome assembly from RNA-Seq data without a reference genome&quot;,&quot;author&quot;:[{&quot;family&quot;:&quot;Grabherr&quot;,&quot;given&quot;:&quot;Manfred G.&quot;,&quot;parse-names&quot;:false,&quot;dropping-particle&quot;:&quot;&quot;,&quot;non-dropping-particle&quot;:&quot;&quot;},{&quot;family&quot;:&quot;Haas&quot;,&quot;given&quot;:&quot;Brian J.&quot;,&quot;parse-names&quot;:false,&quot;dropping-particle&quot;:&quot;&quot;,&quot;non-dropping-particle&quot;:&quot;&quot;},{&quot;family&quot;:&quot;Yassour&quot;,&quot;given&quot;:&quot;Moran&quot;,&quot;parse-names&quot;:false,&quot;dropping-particle&quot;:&quot;&quot;,&quot;non-dropping-particle&quot;:&quot;&quot;},{&quot;family&quot;:&quot;Levin&quot;,&quot;given&quot;:&quot;Joshua Z.&quot;,&quot;parse-names&quot;:false,&quot;dropping-particle&quot;:&quot;&quot;,&quot;non-dropping-particle&quot;:&quot;&quot;},{&quot;family&quot;:&quot;Thompson&quot;,&quot;given&quot;:&quot;Dawn A.&quot;,&quot;parse-names&quot;:false,&quot;dropping-particle&quot;:&quot;&quot;,&quot;non-dropping-particle&quot;:&quot;&quot;},{&quot;family&quot;:&quot;Amit&quot;,&quot;given&quot;:&quot;Ido&quot;,&quot;parse-names&quot;:false,&quot;dropping-particle&quot;:&quot;&quot;,&quot;non-dropping-particle&quot;:&quot;&quot;},{&quot;family&quot;:&quot;Adiconis&quot;,&quot;given&quot;:&quot;Xian&quot;,&quot;parse-names&quot;:false,&quot;dropping-particle&quot;:&quot;&quot;,&quot;non-dropping-particle&quot;:&quot;&quot;},{&quot;family&quot;:&quot;Fan&quot;,&quot;given&quot;:&quot;Lin&quot;,&quot;parse-names&quot;:false,&quot;dropping-particle&quot;:&quot;&quot;,&quot;non-dropping-particle&quot;:&quot;&quot;},{&quot;family&quot;:&quot;Raychowdhury&quot;,&quot;given&quot;:&quot;Raktima&quot;,&quot;parse-names&quot;:false,&quot;dropping-particle&quot;:&quot;&quot;,&quot;non-dropping-particle&quot;:&quot;&quot;},{&quot;family&quot;:&quot;Zeng&quot;,&quot;given&quot;:&quot;Qiandong&quot;,&quot;parse-names&quot;:false,&quot;dropping-particle&quot;:&quot;&quot;,&quot;non-dropping-particle&quot;:&quot;&quot;},{&quot;family&quot;:&quot;Chen&quot;,&quot;given&quot;:&quot;Zehua&quot;,&quot;parse-names&quot;:false,&quot;dropping-particle&quot;:&quot;&quot;,&quot;non-dropping-particle&quot;:&quot;&quot;},{&quot;family&quot;:&quot;Mauceli&quot;,&quot;given&quot;:&quot;Evan&quot;,&quot;parse-names&quot;:false,&quot;dropping-particle&quot;:&quot;&quot;,&quot;non-dropping-particle&quot;:&quot;&quot;},{&quot;family&quot;:&quot;Hacohen&quot;,&quot;given&quot;:&quot;Nir&quot;,&quot;parse-names&quot;:false,&quot;dropping-particle&quot;:&quot;&quot;,&quot;non-dropping-particle&quot;:&quot;&quot;},{&quot;family&quot;:&quot;Gnirke&quot;,&quot;given&quot;:&quot;Andreas&quot;,&quot;parse-names&quot;:false,&quot;dropping-particle&quot;:&quot;&quot;,&quot;non-dropping-particle&quot;:&quot;&quot;},{&quot;family&quot;:&quot;Rhind&quot;,&quot;given&quot;:&quot;Nicholas&quot;,&quot;parse-names&quot;:false,&quot;dropping-particle&quot;:&quot;&quot;,&quot;non-dropping-particle&quot;:&quot;&quot;},{&quot;family&quot;:&quot;Palma&quot;,&quot;given&quot;:&quot;Federica&quot;,&quot;parse-names&quot;:false,&quot;dropping-particle&quot;:&quot;&quot;,&quot;non-dropping-particle&quot;:&quot;Di&quot;},{&quot;family&quot;:&quot;Birren&quot;,&quot;given&quot;:&quot;Bruce W.&quot;,&quot;parse-names&quot;:false,&quot;dropping-particle&quot;:&quot;&quot;,&quot;non-dropping-particle&quot;:&quot;&quot;},{&quot;family&quot;:&quot;Nusbaum&quot;,&quot;given&quot;:&quot;Chad&quot;,&quot;parse-names&quot;:false,&quot;dropping-particle&quot;:&quot;&quot;,&quot;non-dropping-particle&quot;:&quot;&quot;},{&quot;family&quot;:&quot;Lindblad-Toh&quot;,&quot;given&quot;:&quot;Kerstin&quot;,&quot;parse-names&quot;:false,&quot;dropping-particle&quot;:&quot;&quot;,&quot;non-dropping-particle&quot;:&quot;&quot;},{&quot;family&quot;:&quot;Friedman&quot;,&quot;given&quot;:&quot;Nir&quot;,&quot;parse-names&quot;:false,&quot;dropping-particle&quot;:&quot;&quot;,&quot;non-dropping-particle&quot;:&quot;&quot;},{&quot;family&quot;:&quot;Regev&quot;,&quot;given&quot;:&quot;Aviv&quot;,&quot;parse-names&quot;:false,&quot;dropping-particle&quot;:&quot;&quot;,&quot;non-dropping-particle&quot;:&quot;&quot;}],&quot;container-title&quot;:&quot;Nature Biotechnology&quot;,&quot;container-title-short&quot;:&quot;Nat Biotechnol&quot;,&quot;DOI&quot;:&quot;10.1038/nbt.1883&quot;,&quot;ISSN&quot;:&quot;10870156&quot;,&quot;PMID&quot;:&quot;21572440&quot;,&quot;issued&quot;:{&quot;date-parts&quot;:[[2011,7]]},&quot;page&quot;:&quot;644-652&quot;,&quot;abstract&quot;:&quot;Massively parallel sequencing of cDNA has enabled deep and efficient probing of transcriptomes. Current approaches for transcript reconstruction from such data often rely on aligning reads to a reference genome, and are thus unsuitable for samples with a partial or missing reference genome. Here we present the Trinity method for de novo assembly of full-length transcripts and evaluate it on samples from fission yeast, mouse and whitefly, whose reference genome is not yet available. By efficiently constructing and analyzing sets of de Bruijn graphs, Trinity fully reconstructs a large fraction of transcripts, including alternatively spliced isoforms and transcripts from recently duplicated genes. Compared with other de novo transcriptome assemblers, Trinity recovers more full-length transcripts across a broad range of expression levels, with a sensitivity similar to methods that rely on genome alignments. Our approach provides a unified solution for transcriptome reconstruction in any sample, especially in the absence of a reference genome. © 2011 Nature America, Inc. All rights reserved.&quot;,&quot;issue&quot;:&quot;7&quot;,&quot;volume&quot;:&quot;29&quot;},&quot;isTemporary&quot;:false}]},{&quot;citationID&quot;:&quot;MENDELEY_CITATION_6f548dac-418a-4ef8-993d-c0d58713010a&quot;,&quot;properties&quot;:{&quot;noteIndex&quot;:0},&quot;isEdited&quot;:false,&quot;manualOverride&quot;:{&quot;isManuallyOverridden&quot;:false,&quot;citeprocText&quot;:&quot;(Bushmanova et al., 2019)&quot;,&quot;manualOverrideText&quot;:&quot;&quot;},&quot;citationTag&quot;:&quot;MENDELEY_CITATION_v3_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&quot;,&quot;citationItems&quot;:[{&quot;id&quot;:&quot;67b1655e-83b4-3ff1-8caa-7e06a77e2349&quot;,&quot;itemData&quot;:{&quot;type&quot;:&quot;article-journal&quot;,&quot;id&quot;:&quot;67b1655e-83b4-3ff1-8caa-7e06a77e2349&quot;,&quot;title&quot;:&quot;RnaSPAdes: A de novo transcriptome assembler and its application to RNA-Seq data&quot;,&quot;author&quot;:[{&quot;family&quot;:&quot;Bushmanova&quot;,&quot;given&quot;:&quot;Elena&quot;,&quot;parse-names&quot;:false,&quot;dropping-particle&quot;:&quot;&quot;,&quot;non-dropping-particle&quot;:&quot;&quot;},{&quot;family&quot;:&quot;Antipov&quot;,&quot;given&quot;:&quot;Dmitry&quot;,&quot;parse-names&quot;:false,&quot;dropping-particle&quot;:&quot;&quot;,&quot;non-dropping-particle&quot;:&quot;&quot;},{&quot;family&quot;:&quot;Lapidus&quot;,&quot;given&quot;:&quot;Alla&quot;,&quot;parse-names&quot;:false,&quot;dropping-particle&quot;:&quot;&quot;,&quot;non-dropping-particle&quot;:&quot;&quot;},{&quot;family&quot;:&quot;Prjibelski&quot;,&quot;given&quot;:&quot;Andrey D.&quot;,&quot;parse-names&quot;:false,&quot;dropping-particle&quot;:&quot;&quot;,&quot;non-dropping-particle&quot;:&quot;&quot;}],&quot;container-title&quot;:&quot;GigaScience&quot;,&quot;container-title-short&quot;:&quot;Gigascience&quot;,&quot;DOI&quot;:&quot;10.1093/gigascience/giz100&quot;,&quot;ISSN&quot;:&quot;2047217X&quot;,&quot;PMID&quot;:&quot;31494669&quot;,&quot;issued&quot;:{&quot;date-parts&quot;:[[2019,9,18]]},&quot;abstract&quot;:&quot;Background: The possibility of generating large RNA-sequencing datasets has led to development of various reference-based and de novo transcriptome assemblers with their own strengths and limitations. While reference-based tools are widely used in various transcriptomic studies, their application is limited to the organisms with finished and well-annotated genomes. De novo transcriptome reconstruction from short reads remains an open challenging problem, which is complicated by the varying expression levels across different genes, alternative splicing, and paralogous genes. Results: Herein we describe the novel transcriptome assembler rnaSPAdes, which has been developed on top of the SPAdes genome assembler and explores computational parallels between assembly of transcriptomes and single-cell genomes. We also present quality assessment reports for rnaSPAdes assemblies, compare it with modern transcriptome assembly tools using several evaluation approaches on various RNA-sequencing datasets, and briefly highlight strong and weak points of different assemblers. Conclusions: Based on the performed comparison between different assembly methods, we infer that it is not possible to detect the absolute leader according to all quality metrics and all used datasets. However, rnaSPAdes typically outperforms other assemblers by such important property as the number of assembled genes and isoforms, and at the same time has higher accuracy statistics on average comparing to the closest competitors.&quot;,&quot;publisher&quot;:&quot;Oxford University Press&quot;,&quot;issue&quot;:&quot;9&quot;,&quot;volume&quot;:&quot;8&quot;},&quot;isTemporary&quot;:false}]},{&quot;citationID&quot;:&quot;MENDELEY_CITATION_f1e555d4-ea70-4ffe-9a19-07fb6d7bc983&quot;,&quot;properties&quot;:{&quot;noteIndex&quot;:0},&quot;isEdited&quot;:false,&quot;manualOverride&quot;:{&quot;isManuallyOverridden&quot;:false,&quot;citeprocText&quot;:&quot;(Simão et al., 2015)&quot;,&quot;manualOverrideText&quot;:&quot;&quot;},&quot;citationTag&quot;:&quot;MENDELEY_CITATION_v3_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&quot;,&quot;citationItems&quot;:[{&quot;id&quot;:&quot;01d78ff9-26f5-3504-9279-936c8a432335&quot;,&quot;itemData&quot;:{&quot;type&quot;:&quot;article-journal&quot;,&quot;id&quot;:&quot;01d78ff9-26f5-3504-9279-936c8a432335&quot;,&quot;title&quot;:&quot;BUSCO: Assessing genome assembly and annotation completeness with single-copy orthologs&quot;,&quot;author&quot;:[{&quot;family&quot;:&quot;Simão&quot;,&quot;given&quot;:&quot;Felipe A.&quot;,&quot;parse-names&quot;:false,&quot;dropping-particle&quot;:&quot;&quot;,&quot;non-dropping-particle&quot;:&quot;&quot;},{&quot;family&quot;:&quot;Waterhouse&quot;,&quot;given&quot;:&quot;Robert M.&quot;,&quot;parse-names&quot;:false,&quot;dropping-particle&quot;:&quot;&quot;,&quot;non-dropping-particle&quot;:&quot;&quot;},{&quot;family&quot;:&quot;Ioannidis&quot;,&quot;given&quot;:&quot;Panagiotis&quot;,&quot;parse-names&quot;:false,&quot;dropping-particle&quot;:&quot;&quot;,&quot;non-dropping-particle&quot;:&quot;&quot;},{&quot;family&quot;:&quot;Kriventseva&quot;,&quot;given&quot;:&quot;Evgenia&quot;,&quot;parse-names&quot;:false,&quot;dropping-particle&quot;:&quot;V.&quot;,&quot;non-dropping-particle&quot;:&quot;&quot;},{&quot;family&quot;:&quot;Zdobnov&quot;,&quot;given&quot;:&quot;Evgeny M.&quot;,&quot;parse-names&quot;:false,&quot;dropping-particle&quot;:&quot;&quot;,&quot;non-dropping-particle&quot;:&quot;&quot;}],&quot;container-title&quot;:&quot;Bioinformatics&quot;,&quot;DOI&quot;:&quot;10.1093/bioinformatics/btv351&quot;,&quot;ISSN&quot;:&quot;14602059&quot;,&quot;PMID&quot;:&quot;26059717&quot;,&quot;issued&quot;:{&quot;date-parts&quot;:[[2015,10,1]]},&quot;page&quot;:&quot;3210-3212&quot;,&quot;abstract&quot;:&quot;Motivation: Genomics has revolutionized biological research, but quality assessment of the resulting assembled sequences is complicated and remains mostly limited to technical measures like N50. Results: We propose a measure for quantitative assessment of genome assembly and annotation completeness based on evolutionarily informed expectations of gene content. We implemented the assessment procedure in open-source software, with sets of Benchmarking Universal Single-Copy Orthologs, named BUSCO.&quot;,&quot;publisher&quot;:&quot;Oxford University Press&quot;,&quot;issue&quot;:&quot;19&quot;,&quot;volume&quot;:&quot;31&quot;,&quot;container-title-short&quot;:&quot;&quot;},&quot;isTemporary&quot;:false}]},{&quot;citationID&quot;:&quot;MENDELEY_CITATION_bbb854a2-0ce8-4024-bed6-8cbc8c201722&quot;,&quot;properties&quot;:{&quot;noteIndex&quot;:0},&quot;isEdited&quot;:false,&quot;manualOverride&quot;:{&quot;isManuallyOverridden&quot;:false,&quot;citeprocText&quot;:&quot;(Fu et al., 2012)&quot;,&quot;manualOverrideText&quot;:&quot;&quot;},&quot;citationTag&quot;:&quot;MENDELEY_CITATION_v3_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&quot;,&quot;citationItems&quot;:[{&quot;id&quot;:&quot;1fc5cf5b-0777-3867-aacb-5c07aac61f8f&quot;,&quot;itemData&quot;:{&quot;type&quot;:&quot;article-journal&quot;,&quot;id&quot;:&quot;1fc5cf5b-0777-3867-aacb-5c07aac61f8f&quot;,&quot;title&quot;:&quot;CD-HIT: Accelerated for clustering the next-generation sequencing data&quot;,&quot;author&quot;:[{&quot;family&quot;:&quot;Fu&quot;,&quot;given&quot;:&quot;Limin&quot;,&quot;parse-names&quot;:false,&quot;dropping-particle&quot;:&quot;&quot;,&quot;non-dropping-particle&quot;:&quot;&quot;},{&quot;family&quot;:&quot;Niu&quot;,&quot;given&quot;:&quot;Beifang&quot;,&quot;parse-names&quot;:false,&quot;dropping-particle&quot;:&quot;&quot;,&quot;non-dropping-particle&quot;:&quot;&quot;},{&quot;family&quot;:&quot;Zhu&quot;,&quot;given&quot;:&quot;Zhengwei&quot;,&quot;parse-names&quot;:false,&quot;dropping-particle&quot;:&quot;&quot;,&quot;non-dropping-particle&quot;:&quot;&quot;},{&quot;family&quot;:&quot;Wu&quot;,&quot;given&quot;:&quot;Sitao&quot;,&quot;parse-names&quot;:false,&quot;dropping-particle&quot;:&quot;&quot;,&quot;non-dropping-particle&quot;:&quot;&quot;},{&quot;family&quot;:&quot;Li&quot;,&quot;given&quot;:&quot;Weizhong&quot;,&quot;parse-names&quot;:false,&quot;dropping-particle&quot;:&quot;&quot;,&quot;non-dropping-particle&quot;:&quot;&quot;}],&quot;container-title&quot;:&quot;Bioinformatics&quot;,&quot;DOI&quot;:&quot;10.1093/bioinformatics/bts565&quot;,&quot;ISSN&quot;:&quot;13674803&quot;,&quot;PMID&quot;:&quot;23060610&quot;,&quot;issued&quot;:{&quot;date-parts&quot;:[[2012,12]]},&quot;page&quot;:&quot;3150-3152&quot;,&quot;abstract&quot;:&quot;CD-HIT is a widely used program for clustering biological sequences to reduce sequence redundancy and improve the performance of other sequence analyses. In response to the rapid increase in the amount of sequencing data produced by the next-generation sequencing technologies, we have developed a new CD-HIT program accelerated with a novel parallelization strategy and some other techniques to allow efficient clustering of such datasets. Our tests demonstrated very good speedup derived from the parallelization for up to ∼24 cores and a quasi-linear speedup for up to ∼8 cores. The enhanced CD-HIT is capable of handling very large datasets in much shorter time than previous versions. © The Author 2012. Published by Oxford University Press. All rights reserved.&quot;,&quot;issue&quot;:&quot;23&quot;,&quot;volume&quot;:&quot;28&quot;,&quot;container-title-short&quot;:&quot;&quot;},&quot;isTemporary&quot;:false}]},{&quot;citationID&quot;:&quot;MENDELEY_CITATION_3cf9de70-f67c-4c68-9260-339d74598c40&quot;,&quot;properties&quot;:{&quot;noteIndex&quot;:0},&quot;isEdited&quot;:false,&quot;manualOverride&quot;:{&quot;isManuallyOverridden&quot;:false,&quot;citeprocText&quot;:&quot;(Cantalapiedra et al., 2021)&quot;,&quot;manualOverrideText&quot;:&quot;&quot;},&quot;citationTag&quot;:&quot;MENDELEY_CITATION_v3_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&quot;,&quot;citationItems&quot;:[{&quot;id&quot;:&quot;69c12b98-4879-37fd-b6ee-9d9bf206bd63&quot;,&quot;itemData&quot;:{&quot;type&quot;:&quot;article-journal&quot;,&quot;id&quot;:&quot;69c12b98-4879-37fd-b6ee-9d9bf206bd63&quot;,&quot;title&quot;:&quot;eggNOG-mapper v2: Functional Annotation, Orthology Assignments, and Domain Prediction at the Metagenomic Scale&quot;,&quot;author&quot;:[{&quot;family&quot;:&quot;Cantalapiedra&quot;,&quot;given&quot;:&quot;Carlos P.&quot;,&quot;parse-names&quot;:false,&quot;dropping-particle&quot;:&quot;&quot;,&quot;non-dropping-particle&quot;:&quot;&quot;},{&quot;family&quot;:&quot;Hern̗andez-Plaza&quot;,&quot;given&quot;:&quot;Ana&quot;,&quot;parse-names&quot;:false,&quot;dropping-particle&quot;:&quot;&quot;,&quot;non-dropping-particle&quot;:&quot;&quot;},{&quot;family&quot;:&quot;Letunic&quot;,&quot;given&quot;:&quot;Ivica&quot;,&quot;parse-names&quot;:false,&quot;dropping-particle&quot;:&quot;&quot;,&quot;non-dropping-particle&quot;:&quot;&quot;},{&quot;family&quot;:&quot;Bork&quot;,&quot;given&quot;:&quot;Peer&quot;,&quot;parse-names&quot;:false,&quot;dropping-particle&quot;:&quot;&quot;,&quot;non-dropping-particle&quot;:&quot;&quot;},{&quot;family&quot;:&quot;Huerta-Cepas&quot;,&quot;given&quot;:&quot;Jaime&quot;,&quot;parse-names&quot;:false,&quot;dropping-particle&quot;:&quot;&quot;,&quot;non-dropping-particle&quot;:&quot;&quot;}],&quot;container-title&quot;:&quot;Molecular Biology and Evolution&quot;,&quot;container-title-short&quot;:&quot;Mol Biol Evol&quot;,&quot;DOI&quot;:&quot;10.1093/molbev/msab293&quot;,&quot;ISSN&quot;:&quot;15371719&quot;,&quot;PMID&quot;:&quot;34597405&quot;,&quot;issued&quot;:{&quot;date-parts&quot;:[[2021]]},&quot;page&quot;:&quot;5825-5829&quot;,&quot;abstract&quot;:&quot;Even though automated functional annotation of genes represents a fundamental step in most genomic and metagenomic workflows, it remains challenging at large scales. Here, we describe a major upgrade to eggNOG-mapper, a tool for functional annotation based on precomputed orthology assignments, now optimized for vast (meta)genomic data sets. Improvements in version 2 include a full update of both the genomes and functional databases to those from eggNOG v5, as well as several efficiency enhancements and new features. Most notably, eggNOG-mapper v2 now allows for: 1) de novo gene prediction from raw contigs, 2) built-in pairwise orthology prediction, 3) fast protein domain discovery, and 4) automated GFF decoration. eggNOG-mapper v2 is available as a standalone tool or as an online service at http://eggnogmapper.embl.de.&quot;,&quot;publisher&quot;:&quot;Oxford University Press&quot;,&quot;issue&quot;:&quot;12&quot;,&quot;volume&quot;:&quot;38&quot;},&quot;isTemporary&quot;:false}]},{&quot;citationID&quot;:&quot;MENDELEY_CITATION_530d1621-f0e7-46e3-a51b-a4f05ef9deed&quot;,&quot;properties&quot;:{&quot;noteIndex&quot;:0},&quot;isEdited&quot;:false,&quot;manualOverride&quot;:{&quot;isManuallyOverridden&quot;:false,&quot;citeprocText&quot;:&quot;(Schwacke et al., 2019)&quot;,&quot;manualOverrideText&quot;:&quot;&quot;},&quot;citationTag&quot;:&quot;MENDELEY_CITATION_v3_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&quot;,&quot;citationItems&quot;:[{&quot;id&quot;:&quot;30c49ac0-e62d-35d4-8ab9-132e67fb3e38&quot;,&quot;itemData&quot;:{&quot;type&quot;:&quot;article-journal&quot;,&quot;id&quot;:&quot;30c49ac0-e62d-35d4-8ab9-132e67fb3e38&quot;,&quot;title&quot;:&quot;MapMan4: A Refined Protein Classification and Annotation Framework Applicable to Multi-Omics Data Analysis&quot;,&quot;author&quot;:[{&quot;family&quot;:&quot;Schwacke&quot;,&quot;given&quot;:&quot;Rainer&quot;,&quot;parse-names&quot;:false,&quot;dropping-particle&quot;:&quot;&quot;,&quot;non-dropping-particle&quot;:&quot;&quot;},{&quot;family&quot;:&quot;Ponce-Soto&quot;,&quot;given&quot;:&quot;Gabriel Y.&quot;,&quot;parse-names&quot;:false,&quot;dropping-particle&quot;:&quot;&quot;,&quot;non-dropping-particle&quot;:&quot;&quot;},{&quot;family&quot;:&quot;Krause&quot;,&quot;given&quot;:&quot;Kirsten&quot;,&quot;parse-names&quot;:false,&quot;dropping-particle&quot;:&quot;&quot;,&quot;non-dropping-particle&quot;:&quot;&quot;},{&quot;family&quot;:&quot;Bolger&quot;,&quot;given&quot;:&quot;Anthony M.&quot;,&quot;parse-names&quot;:false,&quot;dropping-particle&quot;:&quot;&quot;,&quot;non-dropping-particle&quot;:&quot;&quot;},{&quot;family&quot;:&quot;Arsova&quot;,&quot;given&quot;:&quot;Borjana&quot;,&quot;parse-names&quot;:false,&quot;dropping-particle&quot;:&quot;&quot;,&quot;non-dropping-particle&quot;:&quot;&quot;},{&quot;family&quot;:&quot;Hallab&quot;,&quot;given&quot;:&quot;Asis&quot;,&quot;parse-names&quot;:false,&quot;dropping-particle&quot;:&quot;&quot;,&quot;non-dropping-particle&quot;:&quot;&quot;},{&quot;family&quot;:&quot;Gruden&quot;,&quot;given&quot;:&quot;Kristina&quot;,&quot;parse-names&quot;:false,&quot;dropping-particle&quot;:&quot;&quot;,&quot;non-dropping-particle&quot;:&quot;&quot;},{&quot;family&quot;:&quot;Stitt&quot;,&quot;given&quot;:&quot;Mark&quot;,&quot;parse-names&quot;:false,&quot;dropping-particle&quot;:&quot;&quot;,&quot;non-dropping-particle&quot;:&quot;&quot;},{&quot;family&quot;:&quot;Bolger&quot;,&quot;given&quot;:&quot;Marie E.&quot;,&quot;parse-names&quot;:false,&quot;dropping-particle&quot;:&quot;&quot;,&quot;non-dropping-particle&quot;:&quot;&quot;},{&quot;family&quot;:&quot;Usadel&quot;,&quot;given&quot;:&quot;Björn&quot;,&quot;parse-names&quot;:false,&quot;dropping-particle&quot;:&quot;&quot;,&quot;non-dropping-particle&quot;:&quot;&quot;}],&quot;container-title&quot;:&quot;Molecular Plant&quot;,&quot;container-title-short&quot;:&quot;Mol Plant&quot;,&quot;DOI&quot;:&quot;10.1016/j.molp.2019.01.003&quot;,&quot;ISSN&quot;:&quot;17529867&quot;,&quot;PMID&quot;:&quot;30639314&quot;,&quot;issued&quot;:{&quot;date-parts&quot;:[[2019,6,3]]},&quot;page&quot;:&quot;879-892&quot;,&quot;abstract&quot;:&quot;Genome sequences from over 200 plant species have already been published, with this number expected to increase rapidly due to advances in sequencing technologies. Once a new genome has been assembled and the genes identified, the functional annotation of their putative translational products, proteins, using ontologies is of key importance as it places the sequencing data in a biological context. Furthermore, to keep pace with rapid production of genome sequences, this functional annotation process must be fully automated. Here we present a redesigned and significantly enhanced MapMan4 framework, together with a revised version of the associated online Mercator annotation tool. Compared with the original MapMan, the new ontology has been expanded almost threefold and enforces stricter assignment rules. This framework was then incorporated into Mercator4, which has been upgraded to reflect current knowledge across the land plant group, providing protein annotations for all embryophytes with a comparably high quality. The annotation process has been optimized to allow a plant genome to be annotated in a matter of minutes. The output results continue to be compatible with the established MapMan desktop application. MapMan4 is a substantial redesign of the MapMan framework incorporating the latest literature knowledge to provide greatly enhanced protein family granularity. The online Mercator4 tool uses this framework to rapidly functionally annotate protein sequences from any land plant species.&quot;,&quot;publisher&quot;:&quot;Cell Press&quot;,&quot;issue&quot;:&quot;6&quot;,&quot;volume&quot;:&quot;12&quot;},&quot;isTemporary&quot;:false}]},{&quot;citationID&quot;:&quot;MENDELEY_CITATION_738512e8-5d27-4b69-9a78-b605a7d801a8&quot;,&quot;properties&quot;:{&quot;noteIndex&quot;:0},&quot;isEdited&quot;:false,&quot;manualOverride&quot;:{&quot;isManuallyOverridden&quot;:false,&quot;citeprocText&quot;:&quot;(Jones et al., 2014)&quot;,&quot;manualOverrideText&quot;:&quot;&quot;},&quot;citationTag&quot;:&quot;MENDELEY_CITATION_v3_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&quot;,&quot;citationItems&quot;:[{&quot;id&quot;:&quot;2a586750-4a79-33d3-a8ce-288a74e80ead&quot;,&quot;itemData&quot;:{&quot;type&quot;:&quot;article-journal&quot;,&quot;id&quot;:&quot;2a586750-4a79-33d3-a8ce-288a74e80ead&quot;,&quot;title&quot;:&quot;InterProScan 5: Genome-scale protein function classification&quot;,&quot;author&quot;:[{&quot;family&quot;:&quot;Jones&quot;,&quot;given&quot;:&quot;Philip&quot;,&quot;parse-names&quot;:false,&quot;dropping-particle&quot;:&quot;&quot;,&quot;non-dropping-particle&quot;:&quot;&quot;},{&quot;family&quot;:&quot;Binns&quot;,&quot;given&quot;:&quot;David&quot;,&quot;parse-names&quot;:false,&quot;dropping-particle&quot;:&quot;&quot;,&quot;non-dropping-particle&quot;:&quot;&quot;},{&quot;family&quot;:&quot;Chang&quot;,&quot;given&quot;:&quot;Hsin Yu&quot;,&quot;parse-names&quot;:false,&quot;dropping-particle&quot;:&quot;&quot;,&quot;non-dropping-particle&quot;:&quot;&quot;},{&quot;family&quot;:&quot;Fraser&quot;,&quot;given&quot;:&quot;Matthew&quot;,&quot;parse-names&quot;:false,&quot;dropping-particle&quot;:&quot;&quot;,&quot;non-dropping-particle&quot;:&quot;&quot;},{&quot;family&quot;:&quot;Li&quot;,&quot;given&quot;:&quot;Weizhong&quot;,&quot;parse-names&quot;:false,&quot;dropping-particle&quot;:&quot;&quot;,&quot;non-dropping-particle&quot;:&quot;&quot;},{&quot;family&quot;:&quot;McAnulla&quot;,&quot;given&quot;:&quot;Craig&quot;,&quot;parse-names&quot;:false,&quot;dropping-particle&quot;:&quot;&quot;,&quot;non-dropping-particle&quot;:&quot;&quot;},{&quot;family&quot;:&quot;McWilliam&quot;,&quot;given&quot;:&quot;Hamish&quot;,&quot;parse-names&quot;:false,&quot;dropping-particle&quot;:&quot;&quot;,&quot;non-dropping-particle&quot;:&quot;&quot;},{&quot;family&quot;:&quot;Maslen&quot;,&quot;given&quot;:&quot;John&quot;,&quot;parse-names&quot;:false,&quot;dropping-particle&quot;:&quot;&quot;,&quot;non-dropping-particle&quot;:&quot;&quot;},{&quot;family&quot;:&quot;Mitchell&quot;,&quot;given&quot;:&quot;Alex&quot;,&quot;parse-names&quot;:false,&quot;dropping-particle&quot;:&quot;&quot;,&quot;non-dropping-particle&quot;:&quot;&quot;},{&quot;family&quot;:&quot;Nuka&quot;,&quot;given&quot;:&quot;Gift&quot;,&quot;parse-names&quot;:false,&quot;dropping-particle&quot;:&quot;&quot;,&quot;non-dropping-particle&quot;:&quot;&quot;},{&quot;family&quot;:&quot;Pesseat&quot;,&quot;given&quot;:&quot;Sebastien&quot;,&quot;parse-names&quot;:false,&quot;dropping-particle&quot;:&quot;&quot;,&quot;non-dropping-particle&quot;:&quot;&quot;},{&quot;family&quot;:&quot;Quinn&quot;,&quot;given&quot;:&quot;Antony F.&quot;,&quot;parse-names&quot;:false,&quot;dropping-particle&quot;:&quot;&quot;,&quot;non-dropping-particle&quot;:&quot;&quot;},{&quot;family&quot;:&quot;Sangrador-Vegas&quot;,&quot;given&quot;:&quot;Amaia&quot;,&quot;parse-names&quot;:false,&quot;dropping-particle&quot;:&quot;&quot;,&quot;non-dropping-particle&quot;:&quot;&quot;},{&quot;family&quot;:&quot;Scheremetjew&quot;,&quot;given&quot;:&quot;Maxim&quot;,&quot;parse-names&quot;:false,&quot;dropping-particle&quot;:&quot;&quot;,&quot;non-dropping-particle&quot;:&quot;&quot;},{&quot;family&quot;:&quot;Yong&quot;,&quot;given&quot;:&quot;Siew Yit&quot;,&quot;parse-names&quot;:false,&quot;dropping-particle&quot;:&quot;&quot;,&quot;non-dropping-particle&quot;:&quot;&quot;},{&quot;family&quot;:&quot;Lopez&quot;,&quot;given&quot;:&quot;Rodrigo&quot;,&quot;parse-names&quot;:false,&quot;dropping-particle&quot;:&quot;&quot;,&quot;non-dropping-particle&quot;:&quot;&quot;},{&quot;family&quot;:&quot;Hunter&quot;,&quot;given&quot;:&quot;Sarah&quot;,&quot;parse-names&quot;:false,&quot;dropping-particle&quot;:&quot;&quot;,&quot;non-dropping-particle&quot;:&quot;&quot;}],&quot;container-title&quot;:&quot;Bioinformatics&quot;,&quot;DOI&quot;:&quot;10.1093/bioinformatics/btu031&quot;,&quot;ISSN&quot;:&quot;14602059&quot;,&quot;PMID&quot;:&quot;24451626&quot;,&quot;issued&quot;:{&quot;date-parts&quot;:[[2014,5,1]]},&quot;page&quot;:&quot;1236-1240&quot;,&quot;abstract&quot;:&quot;Motivation: Robust large-scale sequence analysis is a major challenge in modern genomic science, where biologists are frequently trying to characterize many millions of sequences. Here, we describe a new Java-based architecture for the widely used protein function prediction software package InterProScan. Developments include improvements and additions to the outputs of the software and the complete reimplementation of the software framework, resulting in a flexible and stable system that is able to use both multiprocessor machines and/or conventional clusters to achieve scalable distributed data analysis. InterProScan is freely available for download from the EMBl-EBI FTP site and the open source code is hosted at Google Code. © The Author 2013. Published by Oxford University Press.&quot;,&quot;publisher&quot;:&quot;Oxford University Press&quot;,&quot;issue&quot;:&quot;9&quot;,&quot;volume&quot;:&quot;30&quot;,&quot;container-title-short&quot;:&quot;&quot;},&quot;isTemporary&quot;:false}]},{&quot;citationID&quot;:&quot;MENDELEY_CITATION_4af932e2-802d-41e0-b7b0-4272f63c2aad&quot;,&quot;properties&quot;:{&quot;noteIndex&quot;:0},&quot;isEdited&quot;:false,&quot;manualOverride&quot;:{&quot;isManuallyOverridden&quot;:false,&quot;citeprocText&quot;:&quot;(Patro et al., 2017)&quot;,&quot;manualOverrideText&quot;:&quot;&quot;},&quot;citationTag&quot;:&quot;MENDELEY_CITATION_v3_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&quot;,&quot;citationItems&quot;:[{&quot;id&quot;:&quot;611429f3-adc6-3783-84b4-f5f790e212a1&quot;,&quot;itemData&quot;:{&quot;type&quot;:&quot;article-journal&quot;,&quot;id&quot;:&quot;611429f3-adc6-3783-84b4-f5f790e212a1&quot;,&quot;title&quot;:&quot;Salmon provides fast and bias-aware quantification of transcript expression&quot;,&quot;author&quot;:[{&quot;family&quot;:&quot;Patro&quot;,&quot;given&quot;:&quot;Rob&quot;,&quot;parse-names&quot;:false,&quot;dropping-particle&quot;:&quot;&quot;,&quot;non-dropping-particle&quot;:&quot;&quot;},{&quot;family&quot;:&quot;Duggal&quot;,&quot;given&quot;:&quot;Geet&quot;,&quot;parse-names&quot;:false,&quot;dropping-particle&quot;:&quot;&quot;,&quot;non-dropping-particle&quot;:&quot;&quot;},{&quot;family&quot;:&quot;Love&quot;,&quot;given&quot;:&quot;Michael I.&quot;,&quot;parse-names&quot;:false,&quot;dropping-particle&quot;:&quot;&quot;,&quot;non-dropping-particle&quot;:&quot;&quot;},{&quot;family&quot;:&quot;Irizarry&quot;,&quot;given&quot;:&quot;Rafael A.&quot;,&quot;parse-names&quot;:false,&quot;dropping-particle&quot;:&quot;&quot;,&quot;non-dropping-particle&quot;:&quot;&quot;},{&quot;family&quot;:&quot;Kingsford&quot;,&quot;given&quot;:&quot;Carl&quot;,&quot;parse-names&quot;:false,&quot;dropping-particle&quot;:&quot;&quot;,&quot;non-dropping-particle&quot;:&quot;&quot;}],&quot;container-title&quot;:&quot;Nature Methods&quot;,&quot;container-title-short&quot;:&quot;Nat Methods&quot;,&quot;DOI&quot;:&quot;10.1038/nmeth.4197&quot;,&quot;ISSN&quot;:&quot;15487105&quot;,&quot;PMID&quot;:&quot;28263959&quot;,&quot;issued&quot;:{&quot;date-parts&quot;:[[2017]]},&quot;page&quot;:&quot;417-419&quot;,&quot;abstract&quot;:&quot;We introduce Salmon, a lightweight method for quantifying transcript abundance from RNARNARNA-seq reads. Salmon combines a new dual-phase parallel inference algorithm and feature-rich bias models with an ultra-fast read mapping procedure. It is the first transcriptome-wide quantifier to correct for fragment GC-content bias, which, as we demonstrate here, substantially improves the accuracy of abundance estimates and the sensitivity of subsequent differential expression analysis.&quot;,&quot;publisher&quot;:&quot;Nature Publishing Group&quot;,&quot;issue&quot;:&quot;4&quot;,&quot;volume&quot;:&quot;14&quot;},&quot;isTemporary&quot;:false}]},{&quot;citationID&quot;:&quot;MENDELEY_CITATION_78972613-70a3-4d5d-8761-1bb245931c5a&quot;,&quot;properties&quot;:{&quot;noteIndex&quot;:0},&quot;isEdited&quot;:false,&quot;manualOverride&quot;:{&quot;isManuallyOverridden&quot;:false,&quot;citeprocText&quot;:&quot;(Falk et al., 2018)&quot;,&quot;manualOverrideText&quot;:&quot;&quot;},&quot;citationTag&quot;:&quot;MENDELEY_CITATION_v3_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&quot;,&quot;citationItems&quot;:[{&quot;id&quot;:&quot;d8eafc9c-258f-3a8d-8ae5-c64eb44b2c8f&quot;,&quot;itemData&quot;:{&quot;type&quot;:&quot;article-journal&quot;,&quot;id&quot;:&quot;d8eafc9c-258f-3a8d-8ae5-c64eb44b2c8f&quot;,&quot;title&quot;:&quot;Growing and cultivating the forest genomics database, TreeGenes&quot;,&quot;author&quot;:[{&quot;family&quot;:&quot;Falk&quot;,&quot;given&quot;:&quot;Taylor&quot;,&quot;parse-names&quot;:false,&quot;dropping-particle&quot;:&quot;&quot;,&quot;non-dropping-particle&quot;:&quot;&quot;},{&quot;family&quot;:&quot;Herndon&quot;,&quot;given&quot;:&quot;Nic&quot;,&quot;parse-names&quot;:false,&quot;dropping-particle&quot;:&quot;&quot;,&quot;non-dropping-particle&quot;:&quot;&quot;},{&quot;family&quot;:&quot;Grau&quot;,&quot;given&quot;:&quot;Emily&quot;,&quot;parse-names&quot;:false,&quot;dropping-particle&quot;:&quot;&quot;,&quot;non-dropping-particle&quot;:&quot;&quot;},{&quot;family&quot;:&quot;Buehler&quot;,&quot;given&quot;:&quot;Sean&quot;,&quot;parse-names&quot;:false,&quot;dropping-particle&quot;:&quot;&quot;,&quot;non-dropping-particle&quot;:&quot;&quot;},{&quot;family&quot;:&quot;Richter&quot;,&quot;given&quot;:&quot;Peter&quot;,&quot;parse-names&quot;:false,&quot;dropping-particle&quot;:&quot;&quot;,&quot;non-dropping-particle&quot;:&quot;&quot;},{&quot;family&quot;:&quot;Zaman&quot;,&quot;given&quot;:&quot;Sumaira&quot;,&quot;parse-names&quot;:false,&quot;dropping-particle&quot;:&quot;&quot;,&quot;non-dropping-particle&quot;:&quot;&quot;},{&quot;family&quot;:&quot;Baker&quot;,&quot;given&quot;:&quot;Eliza M.&quot;,&quot;parse-names&quot;:false,&quot;dropping-particle&quot;:&quot;&quot;,&quot;non-dropping-particle&quot;:&quot;&quot;},{&quot;family&quot;:&quot;Ramnath&quot;,&quot;given&quot;:&quot;Risharde&quot;,&quot;parse-names&quot;:false,&quot;dropping-particle&quot;:&quot;&quot;,&quot;non-dropping-particle&quot;:&quot;&quot;},{&quot;family&quot;:&quot;Ficklin&quot;,&quot;given&quot;:&quot;Stephen&quot;,&quot;parse-names&quot;:false,&quot;dropping-particle&quot;:&quot;&quot;,&quot;non-dropping-particle&quot;:&quot;&quot;},{&quot;family&quot;:&quot;Staton&quot;,&quot;given&quot;:&quot;Margaret&quot;,&quot;parse-names&quot;:false,&quot;dropping-particle&quot;:&quot;&quot;,&quot;non-dropping-particle&quot;:&quot;&quot;},{&quot;family&quot;:&quot;Feltus&quot;,&quot;given&quot;:&quot;Frank A.&quot;,&quot;parse-names&quot;:false,&quot;dropping-particle&quot;:&quot;&quot;,&quot;non-dropping-particle&quot;:&quot;&quot;},{&quot;family&quot;:&quot;Jung&quot;,&quot;given&quot;:&quot;Sook&quot;,&quot;parse-names&quot;:false,&quot;dropping-particle&quot;:&quot;&quot;,&quot;non-dropping-particle&quot;:&quot;&quot;},{&quot;family&quot;:&quot;Main&quot;,&quot;given&quot;:&quot;Doreen&quot;,&quot;parse-names&quot;:false,&quot;dropping-particle&quot;:&quot;&quot;,&quot;non-dropping-particle&quot;:&quot;&quot;},{&quot;family&quot;:&quot;Wegrzyn&quot;,&quot;given&quot;:&quot;Jill L.&quot;,&quot;parse-names&quot;:false,&quot;dropping-particle&quot;:&quot;&quot;,&quot;non-dropping-particle&quot;:&quot;&quot;}],&quot;container-title&quot;:&quot;Database&quot;,&quot;container-title-short&quot;:&quot;Database&quot;,&quot;DOI&quot;:&quot;10.1093/database/bay084&quot;,&quot;ISSN&quot;:&quot;17580463&quot;,&quot;PMID&quot;:&quot;30239664&quot;,&quot;issued&quot;:{&quot;date-parts&quot;:[[2018,1,1]]},&quot;abstract&quot;:&quot;Forest trees are valued sources of pulp, timber and biofuels, and serve a role in carbon sequestration, biodiversity maintenance and watershed stability. Examining the relationships among genetic, phenotypic and environmental factors for these species provides insight on the areas of concern for breeders and researchers alike. The TreeGenes database is a web-based repository that is home to 1790 tree species and over 1500 registered users. The database provides a curated archive for high-throughput genomics, including reference genomes, transcriptomes, genetic maps and variant data. These resources are paired with extensive phenotypic information and environmental layers. TreeGenes recently migrated to Tripal, an integrated and open-source database schema and content management system. This migration enabled developments focused on data exchange, data transfer and improved analytical capacity, as well as providing TreeGenes the opportunity to communicate with the following partner databases: Hardwood Genomics Web, Genome Database for Rosaceae, and the Citrus Genome Database. Recent development in TreeGenes has focused on coordinating information for georeferenced accessions, including metadata acquisition and ontological frameworks, to improve integration across studies combining genetic, phenotypic and environmental data. This focus was paired with the development of tools to enable comparative genomics and data visualization. By combining advanced data importers, relevant metadata standards and integrated analytical frameworks, TreeGenes provides a platform for researchers to store, submit and analyze forest tree data.&quot;,&quot;publisher&quot;:&quot;Oxford University Press&quot;,&quot;issue&quot;:&quot;2018&quot;,&quot;volume&quot;:&quot;2018&quot;},&quot;isTemporary&quot;:false}]},{&quot;citationID&quot;:&quot;MENDELEY_CITATION_699f5878-6d92-4448-a56b-ddb258c3e04b&quot;,&quot;properties&quot;:{&quot;noteIndex&quot;:0},&quot;isEdited&quot;:false,&quot;manualOverride&quot;:{&quot;isManuallyOverridden&quot;:false,&quot;citeprocText&quot;:&quot;(Sacomoto et al., 2012)&quot;,&quot;manualOverrideText&quot;:&quot;&quot;},&quot;citationTag&quot;:&quot;MENDELEY_CITATION_v3_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&quot;,&quot;citationItems&quot;:[{&quot;id&quot;:&quot;65bdcaad-af50-34b8-966a-ab4023fb949c&quot;,&quot;itemData&quot;:{&quot;type&quot;:&quot;article-journal&quot;,&quot;id&quot;:&quot;65bdcaad-af50-34b8-966a-ab4023fb949c&quot;,&quot;title&quot;:&quot;Kissplice: De-novo calling alternative splicing events from RNA-seq data&quot;,&quot;author&quot;:[{&quot;family&quot;:&quot;Sacomoto&quot;,&quot;given&quot;:&quot;Gustavo A.T.&quot;,&quot;parse-names&quot;:false,&quot;dropping-particle&quot;:&quot;&quot;,&quot;non-dropping-particle&quot;:&quot;&quot;},{&quot;family&quot;:&quot;Kielbassa&quot;,&quot;given&quot;:&quot;Janice&quot;,&quot;parse-names&quot;:false,&quot;dropping-particle&quot;:&quot;&quot;,&quot;non-dropping-particle&quot;:&quot;&quot;},{&quot;family&quot;:&quot;Chikhi&quot;,&quot;given&quot;:&quot;Rayan&quot;,&quot;parse-names&quot;:false,&quot;dropping-particle&quot;:&quot;&quot;,&quot;non-dropping-particle&quot;:&quot;&quot;},{&quot;family&quot;:&quot;Uricaru&quot;,&quot;given&quot;:&quot;Raluca&quot;,&quot;parse-names&quot;:false,&quot;dropping-particle&quot;:&quot;&quot;,&quot;non-dropping-particle&quot;:&quot;&quot;},{&quot;family&quot;:&quot;Antoniou&quot;,&quot;given&quot;:&quot;Pavlos&quot;,&quot;parse-names&quot;:false,&quot;dropping-particle&quot;:&quot;&quot;,&quot;non-dropping-particle&quot;:&quot;&quot;},{&quot;family&quot;:&quot;Sagot&quot;,&quot;given&quot;:&quot;Marie France&quot;,&quot;parse-names&quot;:false,&quot;dropping-particle&quot;:&quot;&quot;,&quot;non-dropping-particle&quot;:&quot;&quot;},{&quot;family&quot;:&quot;Peterlongo&quot;,&quot;given&quot;:&quot;Pierre&quot;,&quot;parse-names&quot;:false,&quot;dropping-particle&quot;:&quot;&quot;,&quot;non-dropping-particle&quot;:&quot;&quot;},{&quot;family&quot;:&quot;Lacroix&quot;,&quot;given&quot;:&quot;Vincent&quot;,&quot;parse-names&quot;:false,&quot;dropping-particle&quot;:&quot;&quot;,&quot;non-dropping-particle&quot;:&quot;&quot;}],&quot;container-title&quot;:&quot;BMC Bioinformatics&quot;,&quot;container-title-short&quot;:&quot;BMC Bioinformatics&quot;,&quot;DOI&quot;:&quot;10.1186/1471-2105-13-S6-S5&quot;,&quot;ISSN&quot;:&quot;14712105&quot;,&quot;PMID&quot;:&quot;22537044&quot;,&quot;issued&quot;:{&quot;date-parts&quot;:[[2012,4,19]]},&quot;abstract&quot;:&quot;Background: In this paper, we address the problem of identifying and quantifying polymorphisms in RNA-seq data when no reference genome is available, without assembling the full transcripts. Based on the fundamental idea that each polymorphism corresponds to a recognisable pattern in a De Bruijn graph constructed from the RNA-seq reads, we propose a general model for all polymorphisms in such graphs. We then introduce an exact algorithm, called KISSPLICE, to extract alternative splicing events. Results: We show that KISSPLICE enables to identify more correct events than general purpose transcriptome assemblers. Additionally, on a 71 M reads dataset from human brain and liver tissues, KISSPLICE identified 3497 alternative splicing events, out of which 56% are not present in the annotations, which confirms recent estimates showing that the complexity of alternative splicing has been largely underestimated so far. Conclusions: We propose new models and algorithms for the detection of polymorphism in RNA-seq data. This opens the way to a new kind of studies on large HTS RNA-seq datasets, where the focus is not the global reconstruction of full-length transcripts, but local assembly of polymorphic regions. KISSPLICE is available for download at http://alcovna.genouest.org/kissplice/. © 2012 Sacomoto et al.&quot;,&quot;issue&quot;:&quot;SUPPL.6&quot;,&quot;volume&quot;:&quot;13&quot;},&quot;isTemporary&quot;:false}]},{&quot;citationID&quot;:&quot;MENDELEY_CITATION_3595e37f-1ad1-42cf-969f-acad1fb13a20&quot;,&quot;properties&quot;:{&quot;noteIndex&quot;:0},&quot;isEdited&quot;:false,&quot;manualOverride&quot;:{&quot;isManuallyOverridden&quot;:false,&quot;citeprocText&quot;:&quot;(Leek et al., 2012)&quot;,&quot;manualOverrideText&quot;:&quot;&quot;},&quot;citationTag&quot;:&quot;MENDELEY_CITATION_v3_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&quot;,&quot;citationItems&quot;:[{&quot;id&quot;:&quot;55f32155-3925-3613-bbe5-683ddbc603f1&quot;,&quot;itemData&quot;:{&quot;type&quot;:&quot;article-journal&quot;,&quot;id&quot;:&quot;55f32155-3925-3613-bbe5-683ddbc603f1&quot;,&quot;title&quot;:&quot;The SVA package for removing batch effects and other unwanted variation in high-throughput experiments&quot;,&quot;author&quot;:[{&quot;family&quot;:&quot;Leek&quot;,&quot;given&quot;:&quot;Jeffrey T.&quot;,&quot;parse-names&quot;:false,&quot;dropping-particle&quot;:&quot;&quot;,&quot;non-dropping-particle&quot;:&quot;&quot;},{&quot;family&quot;:&quot;Johnson&quot;,&quot;given&quot;:&quot;W. Evan&quot;,&quot;parse-names&quot;:false,&quot;dropping-particle&quot;:&quot;&quot;,&quot;non-dropping-particle&quot;:&quot;&quot;},{&quot;family&quot;:&quot;Parker&quot;,&quot;given&quot;:&quot;Hilary S.&quot;,&quot;parse-names&quot;:false,&quot;dropping-particle&quot;:&quot;&quot;,&quot;non-dropping-particle&quot;:&quot;&quot;},{&quot;family&quot;:&quot;Jaffe&quot;,&quot;given&quot;:&quot;Andrew E.&quot;,&quot;parse-names&quot;:false,&quot;dropping-particle&quot;:&quot;&quot;,&quot;non-dropping-particle&quot;:&quot;&quot;},{&quot;family&quot;:&quot;Storey&quot;,&quot;given&quot;:&quot;John D.&quot;,&quot;parse-names&quot;:false,&quot;dropping-particle&quot;:&quot;&quot;,&quot;non-dropping-particle&quot;:&quot;&quot;}],&quot;container-title&quot;:&quot;Bioinformatics&quot;,&quot;DOI&quot;:&quot;10.1093/bioinformatics/bts034&quot;,&quot;ISSN&quot;:&quot;13674803&quot;,&quot;PMID&quot;:&quot;22257669&quot;,&quot;issued&quot;:{&quot;date-parts&quot;:[[2012,3]]},&quot;page&quot;:&quot;882-883&quot;,&quot;abstract&quot;:&quot;Heterogeneity and latent variables are now widely recognized as major sources of bias and variability in high-throughput experiments. The most well-known source of latent variation in genomic experiments are batch effects-when samples are processed on different days, in different groups or by different people. However, there are also a large number of other variables that may have a major impact on high-throughput measurements. Here we describe the sva package for identifying, estimating and removing unwanted sources of variation in high-throughput experiments. The sva package supports surrogate variable estimation with the sva function, direct adjustment for known batch effects with the ComBat function and adjustment for batch and latent variables in prediction problems with the fsva function. © The Author 2012. Published by Oxford University Press. All rights reserved.&quot;,&quot;issue&quot;:&quot;6&quot;,&quot;volume&quot;:&quot;28&quot;,&quot;container-title-short&quot;:&quot;&quot;},&quot;isTemporary&quot;:false}]},{&quot;citationID&quot;:&quot;MENDELEY_CITATION_4e089d09-c780-437c-97df-62c1e5d456e7&quot;,&quot;properties&quot;:{&quot;noteIndex&quot;:0},&quot;isEdited&quot;:false,&quot;manualOverride&quot;:{&quot;isManuallyOverridden&quot;:false,&quot;citeprocText&quot;:&quot;(Barrera-Redondo et al., 2023)&quot;,&quot;manualOverrideText&quot;:&quot;&quot;},&quot;citationTag&quot;:&quot;MENDELEY_CITATION_v3_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&quot;,&quot;citationItems&quot;:[{&quot;id&quot;:&quot;81ce36e9-d13e-39f5-be2f-345639ccc056&quot;,&quot;itemData&quot;:{&quot;type&quot;:&quot;article-journal&quot;,&quot;id&quot;:&quot;81ce36e9-d13e-39f5-be2f-345639ccc056&quot;,&quot;title&quot;:&quot;Uncovering gene-family founder events during major evolutionary transitions in animals, plants and fungi using GenEra&quot;,&quot;author&quot;:[{&quot;family&quot;:&quot;Barrera-Redondo&quot;,&quot;given&quot;:&quot;Josué&quot;,&quot;parse-names&quot;:false,&quot;dropping-particle&quot;:&quot;&quot;,&quot;non-dropping-particle&quot;:&quot;&quot;},{&quot;family&quot;:&quot;Lotharukpong&quot;,&quot;given&quot;:&quot;Jaruwatana Sodai&quot;,&quot;parse-names&quot;:false,&quot;dropping-particle&quot;:&quot;&quot;,&quot;non-dropping-particle&quot;:&quot;&quot;},{&quot;family&quot;:&quot;Drost&quot;,&quot;given&quot;:&quot;Hajk Georg&quot;,&quot;parse-names&quot;:false,&quot;dropping-particle&quot;:&quot;&quot;,&quot;non-dropping-particle&quot;:&quot;&quot;},{&quot;family&quot;:&quot;Coelho&quot;,&quot;given&quot;:&quot;Susana M.&quot;,&quot;parse-names&quot;:false,&quot;dropping-particle&quot;:&quot;&quot;,&quot;non-dropping-particle&quot;:&quot;&quot;}],&quot;container-title&quot;:&quot;Genome Biology&quot;,&quot;container-title-short&quot;:&quot;Genome Biol&quot;,&quot;DOI&quot;:&quot;10.1186/s13059-023-02895-z&quot;,&quot;ISSN&quot;:&quot;1474760X&quot;,&quot;PMID&quot;:&quot;36964572&quot;,&quot;issued&quot;:{&quot;date-parts&quot;:[[2023,12,1]]},&quot;abstract&quot;:&quot;We present GenEra (https://github.com/josuebarrera/GenEra), a DIAMOND-fueled gene-family founder inference framework that addresses previously raised limitations and biases in genomic phylostratigraphy, such as homology detection failure. GenEra also reduces computational time from several months to a few days for any genome of interest. We analyze the emergence of taxonomically restricted gene families during major evolutionary transitions in plants, animals, and fungi. Our results indicate that the impact of homology detection failure on inferred patterns of gene emergence is lineage-dependent, suggesting that plants are more prone to evolve novelty through the emergence of new genes compared to animals and fungi.&quot;,&quot;publisher&quot;:&quot;BioMed Central Ltd&quot;,&quot;issue&quot;:&quot;1&quot;,&quot;volume&quot;:&quot;24&quot;},&quot;isTemporary&quot;:false}]},{&quot;citationID&quot;:&quot;MENDELEY_CITATION_02fe55bd-8305-4d03-82cd-2196741f3f7d&quot;,&quot;properties&quot;:{&quot;noteIndex&quot;:0},&quot;isEdited&quot;:false,&quot;manualOverride&quot;:{&quot;isManuallyOverridden&quot;:false,&quot;citeprocText&quot;:&quot;(Love et al., 2014)&quot;,&quot;manualOverrideText&quot;:&quot;&quot;},&quot;citationTag&quot;:&quot;MENDELEY_CITATION_v3_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&quot;,&quot;citationItems&quot;:[{&quot;id&quot;:&quot;12e8b524-5e30-366b-8ea4-a97a5c847ab5&quot;,&quot;itemData&quot;:{&quot;type&quot;:&quot;article-journal&quot;,&quot;id&quot;:&quot;12e8b524-5e30-366b-8ea4-a97a5c847ab5&quot;,&quot;title&quot;:&quot;Moderated estimation of fold change and dispersion for RNA-seq data with DESeq2&quot;,&quot;author&quot;:[{&quot;family&quot;:&quot;Love&quot;,&quot;given&quot;:&quot;Michael I.&quot;,&quot;parse-names&quot;:false,&quot;dropping-particle&quot;:&quot;&quot;,&quot;non-dropping-particle&quot;:&quot;&quot;},{&quot;family&quot;:&quot;Huber&quot;,&quot;given&quot;:&quot;Wolfgang&quot;,&quot;parse-names&quot;:false,&quot;dropping-particle&quot;:&quot;&quot;,&quot;non-dropping-particle&quot;:&quot;&quot;},{&quot;family&quot;:&quot;Anders&quot;,&quot;given&quot;:&quot;Simon&quot;,&quot;parse-names&quot;:false,&quot;dropping-particle&quot;:&quot;&quot;,&quot;non-dropping-particle&quot;:&quot;&quot;}],&quot;container-title&quot;:&quot;Genome Biology&quot;,&quot;container-title-short&quot;:&quot;Genome Biol&quot;,&quot;DOI&quot;:&quot;10.1186/s13059-014-0550-8&quot;,&quot;ISSN&quot;:&quot;1474760X&quot;,&quot;PMID&quot;:&quot;25516281&quot;,&quot;issued&quot;:{&quot;date-parts&quot;:[[2014,12,5]]},&quot;abstract&quot;:&quot;In comparative high-throughput sequencing assays, a fundamental task is the analysis of count data, such as read counts per gene in RNA-seq, for evidence of systematic changes across experimental conditions. Small replicate numbers, discreteness, large dynamic range and the presence of outliers require a suitable statistical approach. We present DESeq2, a method for differential analysis of count data, using shrinkage estimation for dispersions and fold changes to improve stability and interpretability of estimates. This enables a more quantitative analysis focused on the strength rather than the mere presence of differential expression. The DESeq2 package is available at http://www.bioconductor.org/packages/release/bioc/html/DESeq2.html.&quot;,&quot;publisher&quot;:&quot;BioMed Central Ltd.&quot;,&quot;issue&quot;:&quot;12&quot;,&quot;volume&quot;:&quot;15&quot;},&quot;isTemporary&quot;:false}]},{&quot;citationID&quot;:&quot;MENDELEY_CITATION_d3b59d92-82ed-482b-b069-41656964ec4a&quot;,&quot;properties&quot;:{&quot;noteIndex&quot;:0},&quot;isEdited&quot;:false,&quot;manualOverride&quot;:{&quot;isManuallyOverridden&quot;:false,&quot;citeprocText&quot;:&quot;(Pérez-Silva et al., 2018)&quot;,&quot;manualOverrideText&quot;:&quot;&quot;},&quot;citationTag&quot;:&quot;MENDELEY_CITATION_v3_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&quot;,&quot;citationItems&quot;:[{&quot;id&quot;:&quot;3d7ac728-cd1c-34ed-ba3a-250170b32ca7&quot;,&quot;itemData&quot;:{&quot;type&quot;:&quot;paper-conference&quot;,&quot;id&quot;:&quot;3d7ac728-cd1c-34ed-ba3a-250170b32ca7&quot;,&quot;title&quot;:&quot;NVenn: Generalized, quasi-proportional Venn and Euler diagrams&quot;,&quot;author&quot;:[{&quot;family&quot;:&quot;Pérez-Silva&quot;,&quot;given&quot;:&quot;José G.&quot;,&quot;parse-names&quot;:false,&quot;dropping-particle&quot;:&quot;&quot;,&quot;non-dropping-particle&quot;:&quot;&quot;},{&quot;family&quot;:&quot;Araujo-Voces&quot;,&quot;given&quot;:&quot;Miguel&quot;,&quot;parse-names&quot;:false,&quot;dropping-particle&quot;:&quot;&quot;,&quot;non-dropping-particle&quot;:&quot;&quot;},{&quot;family&quot;:&quot;Quesada&quot;,&quot;given&quot;:&quot;Víctor&quot;,&quot;parse-names&quot;:false,&quot;dropping-particle&quot;:&quot;&quot;,&quot;non-dropping-particle&quot;:&quot;&quot;}],&quot;container-title&quot;:&quot;Bioinformatics&quot;,&quot;DOI&quot;:&quot;10.1093/bioinformatics/bty109&quot;,&quot;ISSN&quot;:&quot;14602059&quot;,&quot;PMID&quot;:&quot;29949954&quot;,&quot;issued&quot;:{&quot;date-parts&quot;:[[2018,7,1]]},&quot;page&quot;:&quot;2322-2324&quot;,&quot;abstract&quot;:&quot;Motivation: Venn and Euler diagrams are extensively used for the visualization of relationships between experiments and datasets. However, representing more than three datasets while keeping the proportions of each region is still not feasible with existing tools. Results: We present an algorithm to render all the regions of a generalized n-dimensional Venn diagram, while keeping the area of each region approximately proportional to the number of elements included. In addition, missing regions in Euler diagrams lead to simplified representations. The algorithm generates an n-dimensional Venn diagram and inserts circles of given areas in each region. Then, the diagram is rearranged with a dynamic, self-correcting simulation in which each set border is contracted until it contacts the circles inside. This algorithm is implemented in a C++tool (nVenn) with or without a web interface. The web interface also provides the ability to analyze the regions of the diagram.&quot;,&quot;publisher&quot;:&quot;Oxford University Press&quot;,&quot;issue&quot;:&quot;13&quot;,&quot;volume&quot;:&quot;34&quot;,&quot;container-title-short&quot;:&quot;&quot;},&quot;isTemporary&quot;:false}]},{&quot;citationID&quot;:&quot;MENDELEY_CITATION_4fe19267-0459-4099-aba5-c19272ac9bcb&quot;,&quot;properties&quot;:{&quot;noteIndex&quot;:0},&quot;isEdited&quot;:false,&quot;manualOverride&quot;:{&quot;isManuallyOverridden&quot;:true,&quot;citeprocText&quot;:&quot;(Gohr &amp;#38; Irimia, 2019)&quot;,&quot;manualOverrideText&quot;:&quot;(Gohr and Irimia, 2019)&quot;},&quot;citationTag&quot;:&quot;MENDELEY_CITATION_v3_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&quot;,&quot;citationItems&quot;:[{&quot;id&quot;:&quot;5ac63e1b-f740-30a4-95e2-c51f91a980c3&quot;,&quot;itemData&quot;:{&quot;type&quot;:&quot;article-journal&quot;,&quot;id&quot;:&quot;5ac63e1b-f740-30a4-95e2-c51f91a980c3&quot;,&quot;title&quot;:&quot;Matt: Unix tools for alternative splicing analysis&quot;,&quot;author&quot;:[{&quot;family&quot;:&quot;Gohr&quot;,&quot;given&quot;:&quot;André&quot;,&quot;parse-names&quot;:false,&quot;dropping-particle&quot;:&quot;&quot;,&quot;non-dropping-particle&quot;:&quot;&quot;},{&quot;family&quot;:&quot;Irimia&quot;,&quot;given&quot;:&quot;Manuel&quot;,&quot;parse-names&quot;:false,&quot;dropping-particle&quot;:&quot;&quot;,&quot;non-dropping-particle&quot;:&quot;&quot;}],&quot;container-title&quot;:&quot;Bioinformatics&quot;,&quot;DOI&quot;:&quot;10.1093/bioinformatics/bty606&quot;,&quot;ISSN&quot;:&quot;14602059&quot;,&quot;PMID&quot;:&quot;30010778&quot;,&quot;issued&quot;:{&quot;date-parts&quot;:[[2019,1,1]]},&quot;page&quot;:&quot;130-132&quot;,&quot;abstract&quot;:&quot;Tracking thousands of alternative splicing (AS) events genome-wide makes their downstream analysis computationally challenging and laborious. Here, we present Matt, the first UNIX command-line toolkit with focus on high-level AS analyses. With 50 commands it facilitates computational AS analyses by (i) expediting repetitive data-preparation tasks, (ii) offering routine high-level analyses, including the extraction of exon/intron features, discriminative feature detection, motif enrichment analysis, and the generation of motif RNA-maps, (iii) improving reproducibility by documenting all analysis steps and (iv) accelerating the implementation of own analysis pipelines by offering users to exploit its modular functionality. Availability and implementation matt.crg.eu under GNU LGPLv3, together with comprehensive documentation and application examples. Matt is implemented in Perl and R, invokes pdfLATEX and depends only on Perl Core modules/the R Base package simplifying its installation.&quot;,&quot;publisher&quot;:&quot;Oxford University Press&quot;,&quot;issue&quot;:&quot;1&quot;,&quot;volume&quot;:&quot;35&quot;,&quot;container-title-short&quot;:&quot;&quot;},&quot;isTemporary&quot;:false}]},{&quot;citationID&quot;:&quot;MENDELEY_CITATION_6d68be99-98ce-43c3-ad8b-c75abffea052&quot;,&quot;properties&quot;:{&quot;noteIndex&quot;:0},&quot;isEdited&quot;:false,&quot;manualOverride&quot;:{&quot;isManuallyOverridden&quot;:false,&quot;citeprocText&quot;:&quot;(Ritchie et al., 2015)&quot;,&quot;manualOverrideText&quot;:&quot;&quot;},&quot;citationTag&quot;:&quot;MENDELEY_CITATION_v3_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&quot;,&quot;citationItems&quot;:[{&quot;id&quot;:&quot;e6504ad6-11a4-3033-b04f-6722a5009517&quot;,&quot;itemData&quot;:{&quot;type&quot;:&quot;article-journal&quot;,&quot;id&quot;:&quot;e6504ad6-11a4-3033-b04f-6722a5009517&quot;,&quot;title&quot;:&quot;Limma powers differential expression analyses for RNA-sequencing and microarray studies&quot;,&quot;author&quot;:[{&quot;family&quot;:&quot;Ritchie&quot;,&quot;given&quot;:&quot;Matthew E.&quot;,&quot;parse-names&quot;:false,&quot;dropping-particle&quot;:&quot;&quot;,&quot;non-dropping-particle&quot;:&quot;&quot;},{&quot;family&quot;:&quot;Phipson&quot;,&quot;given&quot;:&quot;Belinda&quot;,&quot;parse-names&quot;:false,&quot;dropping-particle&quot;:&quot;&quot;,&quot;non-dropping-particle&quot;:&quot;&quot;},{&quot;family&quot;:&quot;Wu&quot;,&quot;given&quot;:&quot;Di&quot;,&quot;parse-names&quot;:false,&quot;dropping-particle&quot;:&quot;&quot;,&quot;non-dropping-particle&quot;:&quot;&quot;},{&quot;family&quot;:&quot;Hu&quot;,&quot;given&quot;:&quot;Yifang&quot;,&quot;parse-names&quot;:false,&quot;dropping-particle&quot;:&quot;&quot;,&quot;non-dropping-particle&quot;:&quot;&quot;},{&quot;family&quot;:&quot;Law&quot;,&quot;given&quot;:&quot;Charity W.&quot;,&quot;parse-names&quot;:false,&quot;dropping-particle&quot;:&quot;&quot;,&quot;non-dropping-particle&quot;:&quot;&quot;},{&quot;family&quot;:&quot;Shi&quot;,&quot;given&quot;:&quot;Wei&quot;,&quot;parse-names&quot;:false,&quot;dropping-particle&quot;:&quot;&quot;,&quot;non-dropping-particle&quot;:&quot;&quot;},{&quot;family&quot;:&quot;Smyth&quot;,&quot;given&quot;:&quot;Gordon K.&quot;,&quot;parse-names&quot;:false,&quot;dropping-particle&quot;:&quot;&quot;,&quot;non-dropping-particle&quot;:&quot;&quot;}],&quot;container-title&quot;:&quot;Nucleic Acids Research&quot;,&quot;container-title-short&quot;:&quot;Nucleic Acids Res&quot;,&quot;DOI&quot;:&quot;10.1093/nar/gkv007&quot;,&quot;ISSN&quot;:&quot;13624962&quot;,&quot;PMID&quot;:&quot;25605792&quot;,&quot;issued&quot;:{&quot;date-parts&quot;:[[2015,1,6]]},&quot;page&quot;:&quot;e47&quot;,&quot;abstract&quot;:&quot;limma is an R/Bioconductor software package that provides an integrated solution for analysing data from gene expression experiments. It contains rich features for handling complex experimental designs and for information borrowing to overcome the problem of small sample sizes. Over the past decade, limma has been a popular choice for gene discovery through differential expression analyses of microarray and high-throughput PCR data. The package contains particularly strong facilities for reading, normalizing and exploring such data. Recently, the capabilities of limma have been significantly expanded in two important directions. First, the package can now perform both differential expression and differential splicing analyses of RNA sequencing (RNA-seq) data. All the downstream analysis tools previously restricted to microarray data are now available for RNA-seq as well. These capabilities allow users to analyse both RNA-seq and microarray data with very similar pipelines. Second, the package is now able to go past the traditional gene-wise expression analyses in a variety of ways, analysing expression profiles in terms of co-regulated sets of genes or in terms of higher-order expression signatures. This provides enhanced possibilities for biological interpretation of gene expression differences. This article reviews the philosophy and design of the limma package, summarizing both new and historical features, with an emphasis on recent enhancements and features that have not been previously described.&quot;,&quot;publisher&quot;:&quot;Oxford University Press&quot;,&quot;issue&quot;:&quot;7&quot;,&quot;volume&quot;:&quot;43&quot;},&quot;isTemporary&quot;:false}]},{&quot;citationID&quot;:&quot;MENDELEY_CITATION_dc53fa2f-85b4-4e06-a0c1-999433095dbd&quot;,&quot;properties&quot;:{&quot;noteIndex&quot;:0},&quot;isEdited&quot;:false,&quot;manualOverride&quot;:{&quot;isManuallyOverridden&quot;:false,&quot;citeprocText&quot;:&quot;(Conway et al., 2017)&quot;,&quot;manualOverrideText&quot;:&quot;&quot;},&quot;citationTag&quot;:&quot;MENDELEY_CITATION_v3_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&quot;,&quot;citationItems&quot;:[{&quot;id&quot;:&quot;6262b68a-fbc2-3269-981e-9d116cf5941c&quot;,&quot;itemData&quot;:{&quot;type&quot;:&quot;article-journal&quot;,&quot;id&quot;:&quot;6262b68a-fbc2-3269-981e-9d116cf5941c&quot;,&quot;title&quot;:&quot;UpSetR: An R package for the visualization of intersecting sets and their properties&quot;,&quot;author&quot;:[{&quot;family&quot;:&quot;Conway&quot;,&quot;given&quot;:&quot;Jake R.&quot;,&quot;parse-names&quot;:false,&quot;dropping-particle&quot;:&quot;&quot;,&quot;non-dropping-particle&quot;:&quot;&quot;},{&quot;family&quot;:&quot;Lex&quot;,&quot;given&quot;:&quot;Alexander&quot;,&quot;parse-names&quot;:false,&quot;dropping-particle&quot;:&quot;&quot;,&quot;non-dropping-particle&quot;:&quot;&quot;},{&quot;family&quot;:&quot;Gehlenborg&quot;,&quot;given&quot;:&quot;Nils&quot;,&quot;parse-names&quot;:false,&quot;dropping-particle&quot;:&quot;&quot;,&quot;non-dropping-particle&quot;:&quot;&quot;}],&quot;container-title&quot;:&quot;Bioinformatics&quot;,&quot;DOI&quot;:&quot;10.1093/bioinformatics/btx364&quot;,&quot;ISSN&quot;:&quot;14602059&quot;,&quot;PMID&quot;:&quot;28645171&quot;,&quot;issued&quot;:{&quot;date-parts&quot;:[[2017,9,15]]},&quot;page&quot;:&quot;2938-2940&quot;,&quot;abstract&quot;:&quot;Motivation: Venn and Euler diagrams are a popular yet inadequate solution for quantitative visualization of set intersections. A scalable alternative to Venn and Euler diagrams for visualizing intersecting sets and their properties is needed. Results: We developed UpSetR, an open source R package that employs a scalable matrix-based visualization to show intersections of sets, their size, and other properties. Availability and implementation: UpSetR is available at https://github.com/hms-dbmi/UpSetR/ and released under the MIT License. A Shiny app is available at https://gehlenborglab.shinyapps.io/ upsetr/.&quot;,&quot;publisher&quot;:&quot;Oxford University Press&quot;,&quot;issue&quot;:&quot;18&quot;,&quot;volume&quot;:&quot;33&quot;,&quot;container-title-short&quot;:&quot;&quot;},&quot;isTemporary&quot;:false}]},{&quot;citationID&quot;:&quot;MENDELEY_CITATION_35e16337-5c2b-495d-8163-47ce5bfd5249&quot;,&quot;properties&quot;:{&quot;noteIndex&quot;:0},&quot;isEdited&quot;:false,&quot;manualOverride&quot;:{&quot;isManuallyOverridden&quot;:true,&quot;citeprocText&quot;:&quot;(Langfelder &amp;#38; Horvath, 2008)&quot;,&quot;manualOverrideText&quot;:&quot;(Langfelder and Horvath, 2008)&quot;},&quot;citationTag&quot;:&quot;MENDELEY_CITATION_v3_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&quot;,&quot;citationItems&quot;:[{&quot;id&quot;:&quot;13cdf340-7fab-3d0c-9a32-b22566a6f909&quot;,&quot;itemData&quot;:{&quot;type&quot;:&quot;article-journal&quot;,&quot;id&quot;:&quot;13cdf340-7fab-3d0c-9a32-b22566a6f909&quot;,&quot;title&quot;:&quot;WGCNA: An R package for weighted correlation network analysis&quot;,&quot;author&quot;:[{&quot;family&quot;:&quot;Langfelder&quot;,&quot;given&quot;:&quot;Peter&quot;,&quot;parse-names&quot;:false,&quot;dropping-particle&quot;:&quot;&quot;,&quot;non-dropping-particle&quot;:&quot;&quot;},{&quot;family&quot;:&quot;Horvath&quot;,&quot;given&quot;:&quot;Steve&quot;,&quot;parse-names&quot;:false,&quot;dropping-particle&quot;:&quot;&quot;,&quot;non-dropping-particle&quot;:&quot;&quot;}],&quot;container-title&quot;:&quot;BMC Bioinformatics&quot;,&quot;container-title-short&quot;:&quot;BMC Bioinformatics&quot;,&quot;DOI&quot;:&quot;10.1186/1471-2105-9-559&quot;,&quot;ISSN&quot;:&quot;14712105&quot;,&quot;PMID&quot;:&quot;19114008&quot;,&quot;issued&quot;:{&quot;date-parts&quot;:[[2008,12,29]]},&quot;abstract&quot;:&quot;Background: Correlation networks are increasingly being used in bioinformatics applications. For example, weighted gene co-expression network analysis is a systems biology method for describing the correlation patterns among genes across microarray samples. Weighted correlation network analysis (WGCNA) can be used for finding clusters (modules) of highly correlated genes, for summarizing such clusters using the module eigengene or an intramodular hub gene, for relating modules to one another and to external sample traits (using eigengene network methodology), and for calculating module membership measures. Correlation networks facilitate network based gene screening methods that can be used to identify candidate biomarkers or therapeutic targets. These methods have been successfully applied in various biological contexts, e.g. cancer, mouse genetics, yeast genetics, and analysis of brain imaging data. While parts of the correlation network methodology have been described in separate publications, there is a need to provide a user-friendly, comprehensive, and consistent software implementation and an accompanying tutorial. Results: The WGCNA R software package is a comprehensive collection of R functions for performing various aspects of weighted correlation network analysis. The package includes functions for network construction, module detection, gene selection, calculations of topological properties, data simulation, visualization, and interfacing with external software. Along with the R package we also present R software tutorials. While the methods development was motivated by gene expression data, the underlying data mining approach can be applied to a variety of different settings. Conclusion: The WGCNA package provides R functions for weighted correlation network analysis, e.g. co-expression network analysis of gene expression data. The R package along with its source code and additional material are freely available at http://www.genetics.ucla.edu/ labs/horvath/CoexpressionNetwork/Rpackages/WGCNA. © 2008 Langfelder and Horvath; licensee BioMed Central Ltd.&quot;,&quot;volume&quot;:&quot;9&quot;},&quot;isTemporary&quot;:false}]},{&quot;citationID&quot;:&quot;MENDELEY_CITATION_30bee604-91c5-498c-a3aa-af16b36ea66c&quot;,&quot;properties&quot;:{&quot;noteIndex&quot;:0},&quot;isEdited&quot;:false,&quot;manualOverride&quot;:{&quot;isManuallyOverridden&quot;:false,&quot;citeprocText&quot;:&quot;(Drost et al., 2018)&quot;,&quot;manualOverrideText&quot;:&quot;&quot;},&quot;citationTag&quot;:&quot;MENDELEY_CITATION_v3_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&quot;,&quot;citationItems&quot;:[{&quot;id&quot;:&quot;278389d4-3f84-3f0f-9da4-320b8fc104c0&quot;,&quot;itemData&quot;:{&quot;type&quot;:&quot;article-journal&quot;,&quot;id&quot;:&quot;278389d4-3f84-3f0f-9da4-320b8fc104c0&quot;,&quot;title&quot;:&quot;MyTAI: Evolutionary transcriptomics with R&quot;,&quot;author&quot;:[{&quot;family&quot;:&quot;Drost&quot;,&quot;given&quot;:&quot;Hajk Georg&quot;,&quot;parse-names&quot;:false,&quot;dropping-particle&quot;:&quot;&quot;,&quot;non-dropping-particle&quot;:&quot;&quot;},{&quot;family&quot;:&quot;Gabel&quot;,&quot;given&quot;:&quot;Alexander&quot;,&quot;parse-names&quot;:false,&quot;dropping-particle&quot;:&quot;&quot;,&quot;non-dropping-particle&quot;:&quot;&quot;},{&quot;family&quot;:&quot;Liu&quot;,&quot;given&quot;:&quot;Jialin&quot;,&quot;parse-names&quot;:false,&quot;dropping-particle&quot;:&quot;&quot;,&quot;non-dropping-particle&quot;:&quot;&quot;},{&quot;family&quot;:&quot;Quint&quot;,&quot;given&quot;:&quot;Marcel&quot;,&quot;parse-names&quot;:false,&quot;dropping-particle&quot;:&quot;&quot;,&quot;non-dropping-particle&quot;:&quot;&quot;},{&quot;family&quot;:&quot;Grosse&quot;,&quot;given&quot;:&quot;Ivo&quot;,&quot;parse-names&quot;:false,&quot;dropping-particle&quot;:&quot;&quot;,&quot;non-dropping-particle&quot;:&quot;&quot;}],&quot;container-title&quot;:&quot;Bioinformatics&quot;,&quot;DOI&quot;:&quot;10.1093/bioinformatics/btx835&quot;,&quot;ISSN&quot;:&quot;14602059&quot;,&quot;PMID&quot;:&quot;29309527&quot;,&quot;issued&quot;:{&quot;date-parts&quot;:[[2018,5,1]]},&quot;page&quot;:&quot;1589-1590&quot;,&quot;abstract&quot;:&quot;Motivation Next Generation Sequencing (NGS) technologies generate a large amount of high quality transcriptome datasets enabling the investigation of molecular processes on a genomic and metagenomic scale. These transcriptomics studies aim to quantify and compare the molecular phenotypes of the biological processes at hand. Despite the vast increase of available transcriptome datasets, little is known about the evolutionary conservation of those characterized transcriptomes. Results The myTAI package implements exploratory analysis functions to infer transcriptome conservation patterns in any transcriptome dataset. Comprehensive documentation of myTAI functions and tutorial vignettes provide step-by-step instructions on how to use the package in an exploratory and computationally reproducible manner. Availability and implementation The open source myTAI package is available at https://github.com/HajkD/myTAI and https://cran.r-project.org/web/packages/myTAI/index.html. Contact hgd23@cam.ac.uk Supplementary informationSupplementary dataare available at Bioinformatics online.&quot;,&quot;publisher&quot;:&quot;Oxford University Press&quot;,&quot;issue&quot;:&quot;9&quot;,&quot;volume&quot;:&quot;34&quot;,&quot;container-title-short&quot;:&quot;&quot;},&quot;isTemporary&quot;:false}]},{&quot;citationID&quot;:&quot;MENDELEY_CITATION_24f9338d-378b-4e17-94b4-3f64d12e06e4&quot;,&quot;properties&quot;:{&quot;noteIndex&quot;:0},&quot;isEdited&quot;:false,&quot;manualOverride&quot;:{&quot;isManuallyOverridden&quot;:false,&quot;citeprocText&quot;:&quot;(Argelaguet et al., 2020)&quot;,&quot;manualOverrideText&quot;:&quot;&quot;},&quot;citationTag&quot;:&quot;MENDELEY_CITATION_v3_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&quot;,&quot;citationItems&quot;:[{&quot;id&quot;:&quot;51209df2-3ea5-3162-9372-74d58925e7c6&quot;,&quot;itemData&quot;:{&quot;type&quot;:&quot;article-journal&quot;,&quot;id&quot;:&quot;51209df2-3ea5-3162-9372-74d58925e7c6&quot;,&quot;title&quot;:&quot;MOFA+: A statistical framework for comprehensive integration of multi-modal single-cell data&quot;,&quot;author&quot;:[{&quot;family&quot;:&quot;Argelaguet&quot;,&quot;given&quot;:&quot;Ricard&quot;,&quot;parse-names&quot;:false,&quot;dropping-particle&quot;:&quot;&quot;,&quot;non-dropping-particle&quot;:&quot;&quot;},{&quot;family&quot;:&quot;Arnol&quot;,&quot;given&quot;:&quot;Damien&quot;,&quot;parse-names&quot;:false,&quot;dropping-particle&quot;:&quot;&quot;,&quot;non-dropping-particle&quot;:&quot;&quot;},{&quot;family&quot;:&quot;Bredikhin&quot;,&quot;given&quot;:&quot;Danila&quot;,&quot;parse-names&quot;:false,&quot;dropping-particle&quot;:&quot;&quot;,&quot;non-dropping-particle&quot;:&quot;&quot;},{&quot;family&quot;:&quot;Deloro&quot;,&quot;given&quot;:&quot;Yonatan&quot;,&quot;parse-names&quot;:false,&quot;dropping-particle&quot;:&quot;&quot;,&quot;non-dropping-particle&quot;:&quot;&quot;},{&quot;family&quot;:&quot;Velten&quot;,&quot;given&quot;:&quot;Britta&quot;,&quot;parse-names&quot;:false,&quot;dropping-particle&quot;:&quot;&quot;,&quot;non-dropping-particle&quot;:&quot;&quot;},{&quot;family&quot;:&quot;Marioni&quot;,&quot;given&quot;:&quot;John C.&quot;,&quot;parse-names&quot;:false,&quot;dropping-particle&quot;:&quot;&quot;,&quot;non-dropping-particle&quot;:&quot;&quot;},{&quot;family&quot;:&quot;Stegle&quot;,&quot;given&quot;:&quot;Oliver&quot;,&quot;parse-names&quot;:false,&quot;dropping-particle&quot;:&quot;&quot;,&quot;non-dropping-particle&quot;:&quot;&quot;}],&quot;container-title&quot;:&quot;Genome Biology&quot;,&quot;container-title-short&quot;:&quot;Genome Biol&quot;,&quot;DOI&quot;:&quot;10.1186/s13059-020-02015-1&quot;,&quot;ISSN&quot;:&quot;1474760X&quot;,&quot;PMID&quot;:&quot;32393329&quot;,&quot;issued&quot;:{&quot;date-parts&quot;:[[2020,5,11]]},&quot;abstract&quot;:&quot;Technological advances have enabled the profiling of multiple molecular layers at single-cell resolution, assaying cells from multiple samples or conditions. Consequently, there is a growing need for computational strategies to analyze data from complex experimental designs that include multiple data modalities and multiple groups of samples. We present Multi-Omics Factor Analysis v2 (MOFA+), a statistical framework for the comprehensive and scalable integration of single-cell multi-modal data. MOFA+ reconstructs a low-dimensional representation of the data using computationally efficient variational inference and supports flexible sparsity constraints, allowing to jointly model variation across multiple sample groups and data modalities.&quot;,&quot;publisher&quot;:&quot;BioMed Central Ltd.&quot;,&quot;issue&quot;:&quot;1&quot;,&quot;volume&quot;:&quot;21&quot;},&quot;isTemporary&quot;:false}]},{&quot;citationID&quot;:&quot;MENDELEY_CITATION_2a7937f7-3d6a-4224-91cf-742e2cf3a8e1&quot;,&quot;properties&quot;:{&quot;noteIndex&quot;:0},&quot;isEdited&quot;:false,&quot;manualOverride&quot;:{&quot;isManuallyOverridden&quot;:false,&quot;citeprocText&quot;:&quot;(Buchfink et al., 2021)&quot;,&quot;manualOverrideText&quot;:&quot;&quot;},&quot;citationTag&quot;:&quot;MENDELEY_CITATION_v3_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&quot;,&quot;citationItems&quot;:[{&quot;id&quot;:&quot;71722801-51f4-3cf7-9218-507090d1b378&quot;,&quot;itemData&quot;:{&quot;type&quot;:&quot;article-journal&quot;,&quot;id&quot;:&quot;71722801-51f4-3cf7-9218-507090d1b378&quot;,&quot;title&quot;:&quot;Sensitive protein alignments at tree-of-life scale using DIAMOND&quot;,&quot;author&quot;:[{&quot;family&quot;:&quot;Buchfink&quot;,&quot;given&quot;:&quot;Benjamin&quot;,&quot;parse-names&quot;:false,&quot;dropping-particle&quot;:&quot;&quot;,&quot;non-dropping-particle&quot;:&quot;&quot;},{&quot;family&quot;:&quot;Reuter&quot;,&quot;given&quot;:&quot;Klaus&quot;,&quot;parse-names&quot;:false,&quot;dropping-particle&quot;:&quot;&quot;,&quot;non-dropping-particle&quot;:&quot;&quot;},{&quot;family&quot;:&quot;Drost&quot;,&quot;given&quot;:&quot;Hajk Georg&quot;,&quot;parse-names&quot;:false,&quot;dropping-particle&quot;:&quot;&quot;,&quot;non-dropping-particle&quot;:&quot;&quot;}],&quot;container-title&quot;:&quot;Nature Methods&quot;,&quot;container-title-short&quot;:&quot;Nat Methods&quot;,&quot;DOI&quot;:&quot;10.1038/s41592-021-01101-x&quot;,&quot;ISSN&quot;:&quot;15487105&quot;,&quot;PMID&quot;:&quot;33828273&quot;,&quot;issued&quot;:{&quot;date-parts&quot;:[[2021,4,1]]},&quot;page&quot;:&quot;366-368&quot;,&quot;abstract&quot;:&quot;We are at the beginning of a genomic revolution in which all known species are planned to be sequenced. Accessing such data for comparative analyses is crucial in this new age of data-driven biology. Here, we introduce an improved version of DIAMOND that greatly exceeds previous search performances and harnesses supercomputing to perform tree-of-life scale protein alignments in hours, while matching the sensitivity of the gold standard BLASTP.&quot;,&quot;publisher&quot;:&quot;Nature Research&quot;,&quot;issue&quot;:&quot;4&quot;,&quot;volume&quot;:&quot;18&quot;},&quot;isTemporary&quot;:false}]},{&quot;citationID&quot;:&quot;MENDELEY_CITATION_414680df-b5c8-4511-aad9-e83ce6d1a4d1&quot;,&quot;properties&quot;:{&quot;noteIndex&quot;:0},&quot;isEdited&quot;:false,&quot;manualOverride&quot;:{&quot;isManuallyOverridden&quot;:false,&quot;citeprocText&quot;:&quot;(Drost et al., 2015)&quot;,&quot;manualOverrideText&quot;:&quot;&quot;},&quot;citationTag&quot;:&quot;MENDELEY_CITATION_v3_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&quot;,&quot;citationItems&quot;:[{&quot;id&quot;:&quot;e1b2a74d-1dc3-3802-a497-f82560c700fe&quot;,&quot;itemData&quot;:{&quot;type&quot;:&quot;article-journal&quot;,&quot;id&quot;:&quot;e1b2a74d-1dc3-3802-a497-f82560c700fe&quot;,&quot;title&quot;:&quot;Evidence for active maintenance of phylotranscriptomic hourglass patterns in animal and plant embryogenesis&quot;,&quot;author&quot;:[{&quot;family&quot;:&quot;Drost&quot;,&quot;given&quot;:&quot;Hajk Georg&quot;,&quot;parse-names&quot;:false,&quot;dropping-particle&quot;:&quot;&quot;,&quot;non-dropping-particle&quot;:&quot;&quot;},{&quot;family&quot;:&quot;Gabel&quot;,&quot;given&quot;:&quot;Alexander&quot;,&quot;parse-names&quot;:false,&quot;dropping-particle&quot;:&quot;&quot;,&quot;non-dropping-particle&quot;:&quot;&quot;},{&quot;family&quot;:&quot;Grosse&quot;,&quot;given&quot;:&quot;Ivo&quot;,&quot;parse-names&quot;:false,&quot;dropping-particle&quot;:&quot;&quot;,&quot;non-dropping-particle&quot;:&quot;&quot;},{&quot;family&quot;:&quot;Quint&quot;,&quot;given&quot;:&quot;Marcel&quot;,&quot;parse-names&quot;:false,&quot;dropping-particle&quot;:&quot;&quot;,&quot;non-dropping-particle&quot;:&quot;&quot;}],&quot;container-title&quot;:&quot;Molecular Biology and Evolution&quot;,&quot;container-title-short&quot;:&quot;Mol Biol Evol&quot;,&quot;DOI&quot;:&quot;10.1093/molbev/msv012&quot;,&quot;ISSN&quot;:&quot;15371719&quot;,&quot;PMID&quot;:&quot;25631928&quot;,&quot;issued&quot;:{&quot;date-parts&quot;:[[2015,5,1]]},&quot;page&quot;:&quot;1221-1231&quot;,&quot;abstract&quot;:&quot;The developmental hourglass model has been used to describe the morphological transitions of related species throughout embryogenesis. Recently, quantifiable approaches combining transcriptomic and evolutionary information provided novel evidence for the presence of a phylotranscriptomic hourglass pattern across kingdoms. As its biological function is unknown it remains speculative whether this pattern is functional or merely represents a nonfunctional evolutionary relic. The latter would seriously hamper future experimental approaches designed to test hypotheses regarding its function. Here, we address this question by generating transcriptome divergence index (TDI) profiles across embryogenesis of Danio rerio, Drosophila melanogaster, and Arabidopsis thaliana. To enable meaningful evaluation of the resulting patterns, we develop a statistical test that specifically assesses potential hourglass patterns. Based on this objective measure we find that two of these profiles follow a statistically significant hourglass pattern with the most conserved transcriptomes in the phylotypic periods. As the TDI considers only recent evolutionary signals, this indicates that the phylotranscriptomic hourglass pattern is not a rudiment but possibly actively maintained, implicating the existence of some linked biological function associated with embryogenesis in extant species.&quot;,&quot;publisher&quot;:&quot;Oxford University Press&quot;,&quot;issue&quot;:&quot;5&quot;,&quot;volume&quot;:&quot;32&quot;},&quot;isTemporary&quot;:false}]},{&quot;citationID&quot;:&quot;MENDELEY_CITATION_dc85ea3c-2190-4116-b26e-c57e91948e17&quot;,&quot;properties&quot;:{&quot;noteIndex&quot;:0},&quot;isEdited&quot;:false,&quot;manualOverride&quot;:{&quot;isManuallyOverridden&quot;:false,&quot;citeprocText&quot;:&quot;(Visser et al., 2023)&quot;,&quot;manualOverrideText&quot;:&quot;&quot;},&quot;citationTag&quot;:&quot;MENDELEY_CITATION_v3_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&quot;,&quot;citationItems&quot;:[{&quot;id&quot;:&quot;9eb9ccc7-135b-34fb-ab9d-dbba07c90879&quot;,&quot;itemData&quot;:{&quot;type&quot;:&quot;article-journal&quot;,&quot;id&quot;:&quot;9eb9ccc7-135b-34fb-ab9d-dbba07c90879&quot;,&quot;title&quot;:&quot;Multispecies comparison of host responses to Fusarium circinatum challenge in tropical pines show consistency in resistance mechanisms&quot;,&quot;author&quot;:[{&quot;family&quot;:&quot;Visser&quot;,&quot;given&quot;:&quot;Erik A.&quot;,&quot;parse-names&quot;:false,&quot;dropping-particle&quot;:&quot;&quot;,&quot;non-dropping-particle&quot;:&quot;&quot;},{&quot;family&quot;:&quot;Kampmann&quot;,&quot;given&quot;:&quot;Tamanique P.&quot;,&quot;parse-names&quot;:false,&quot;dropping-particle&quot;:&quot;&quot;,&quot;non-dropping-particle&quot;:&quot;&quot;},{&quot;family&quot;:&quot;Wegrzyn&quot;,&quot;given&quot;:&quot;Jill L.&quot;,&quot;parse-names&quot;:false,&quot;dropping-particle&quot;:&quot;&quot;,&quot;non-dropping-particle&quot;:&quot;&quot;},{&quot;family&quot;:&quot;Naidoo&quot;,&quot;given&quot;:&quot;Sanushka&quot;,&quot;parse-names&quot;:false,&quot;dropping-particle&quot;:&quot;&quot;,&quot;non-dropping-particle&quot;:&quot;&quot;}],&quot;container-title&quot;:&quot;Plant Cell and Environment&quot;,&quot;container-title-short&quot;:&quot;Plant Cell Environ&quot;,&quot;DOI&quot;:&quot;10.1111/pce.14522&quot;,&quot;ISSN&quot;:&quot;13653040&quot;,&quot;PMID&quot;:&quot;36541367&quot;,&quot;issued&quot;:{&quot;date-parts&quot;:[[2023,5,1]]},&quot;page&quot;:&quot;1705-1725&quot;,&quot;abstract&quot;:&quot;Fusarium circinatum poses a threat to both commercial and natural pine forests. Large variation in host resistance exists between species, with many economically important species being susceptible. Development of resistant genotypes could be expedited and optimised by investigating the molecular mechanisms underlying host resistance and susceptibility as well as increasing the available genetic resources. RNA-seq data, from F. circinatum inoculated and mock-inoculated ca. 6-month-old shoot tissue at 3- and 7-days postinoculation, was generated for three commercially important tropical pines, Pinus oocarpa, Pinus maximinoi and Pinus greggii. De novo transcriptomes were assembled and used to investigate the NLR and PR gene content within available pine references. Host responses to F. circinatum challenge were investigated in P. oocarpa (resistant) and P. greggii (susceptible), in comparison to previously generated expression profiles from Pinus tecunumanii (resistant) and Pinus patula (susceptible). Expression results indicated crosstalk between induced salicylate, jasmonate and ethylene signalling is involved in host resistance and compromised in susceptible hosts. Additionally, higher constitutive expression of sulfur metabolism and flavonoid biosynthesis in resistant hosts suggest involvement of these metabolites in resistance.&quot;,&quot;publisher&quot;:&quot;John Wiley and Sons Inc&quot;,&quot;issue&quot;:&quot;5&quot;,&quot;volume&quot;:&quot;46&quot;},&quot;isTemporary&quot;:false}]},{&quot;citationID&quot;:&quot;MENDELEY_CITATION_be3ccccd-95ee-43fd-b4b9-29eafc57148b&quot;,&quot;properties&quot;:{&quot;noteIndex&quot;:0},&quot;isEdited&quot;:false,&quot;manualOverride&quot;:{&quot;isManuallyOverridden&quot;:true,&quot;citeprocText&quot;:&quot;(Escandón et al., 2017; García-Campa et al., 2022; Lamelas et al., 2020, 2022; Pascual et al., 2016, 2017)&quot;,&quot;manualOverrideText&quot;:&quot;(Pascual et al., 2016; Pascual et al., 2017; Escandón et al., 2017; Lamelas et al., 2020; Amaral et al., 2021; García-Campa et al., 2022; Lamelas et al., 2022;)&quot;},&quot;citationTag&quot;:&quot;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&quot;,&quot;citationItems&quot;:[{&quot;id&quot;:&quot;b4cea013-1241-3dc5-a994-720be396fe33&quot;,&quot;itemData&quot;:{&quot;type&quot;:&quot;article-journal&quot;,&quot;id&quot;:&quot;b4cea013-1241-3dc5-a994-720be396fe33&quot;,&quot;title&quot;:&quot;Integrative analysis of the nuclear proteome in Pinus radiata reveals thermopriming coupled to epigenetic regulation&quot;,&quot;author&quot;:[{&quot;family&quot;:&quot;Lamelas&quot;,&quot;given&quot;:&quot;Laura&quot;,&quot;parse-names&quot;:false,&quot;dropping-particle&quot;:&quot;&quot;,&quot;non-dropping-particle&quot;:&quot;&quot;},{&quot;family&quot;:&quot;Valledor&quot;,&quot;given&quot;:&quot;Luis&quot;,&quot;parse-names&quot;:false,&quot;dropping-particle&quot;:&quot;&quot;,&quot;non-dropping-particle&quot;:&quot;&quot;},{&quot;family&quot;:&quot;Escandón&quot;,&quot;given&quot;:&quot;Mónica&quot;,&quot;parse-names&quot;:false,&quot;dropping-particle&quot;:&quot;&quot;,&quot;non-dropping-particle&quot;:&quot;&quot;},{&quot;family&quot;:&quot;Pinto&quot;,&quot;given&quot;:&quot;Gloria&quot;,&quot;parse-names&quot;:false,&quot;dropping-particle&quot;:&quot;&quot;,&quot;non-dropping-particle&quot;:&quot;&quot;},{&quot;family&quot;:&quot;Cañal&quot;,&quot;given&quot;:&quot;María Jesús&quot;,&quot;parse-names&quot;:false,&quot;dropping-particle&quot;:&quot;&quot;,&quot;non-dropping-particle&quot;:&quot;&quot;},{&quot;family&quot;:&quot;Meijón&quot;,&quot;given&quot;:&quot;Mónica&quot;,&quot;parse-names&quot;:false,&quot;dropping-particle&quot;:&quot;&quot;,&quot;non-dropping-particle&quot;:&quot;&quot;}],&quot;container-title&quot;:&quot;Journal of Experimental Botany&quot;,&quot;container-title-short&quot;:&quot;J Exp Bot&quot;,&quot;DOI&quot;:&quot;10.1093/jxb/erz524&quot;,&quot;ISSN&quot;:&quot;14602431&quot;,&quot;PMID&quot;:&quot;31781741&quot;,&quot;issued&quot;:{&quot;date-parts&quot;:[[2020,3,1]]},&quot;page&quot;:&quot;2040-2057&quot;,&quot;abstract&quot;:&quot;Despite it being an important issue in the context of climate change, for most plant species it is not currently known how abiotic stresses affect nuclear proteomes and mediate memory effects. This study examines how Pinus radiata nuclei respond, adapt, ‘remember’, and ‘learn’ from heat stress. Seedlings were heat-stressed at 45 °C for 10 d and then allowed to recover. Nuclear proteins were isolated and quantified by nLC-MS/MS, the dynamics of tissue DNA methylation were examined, and the potential acquired memory was analysed in recovered plants. In an additional experiment, the expression of key gene genes was also quantified. Specific nuclear heat-responsive proteins were identified, and their biological roles were evaluated using a systems biology approach. In addition to heat-shock proteins, several clusters involved in regulation processes were discovered, such as epigenomic-driven gene regulation, some transcription factors, and a variety of RNA-associated functions. Nuclei exhibited differential proteome profiles across the phases of the experiment, with histone H2A and methyl cycle enzymes in particular being accumulated in the recovery step. A thermopriming effect was possibly linked to H2A abundance and over-accumulation of spliceosome elements in recovered P. radiata plants. The results suggest that epigenetic mechanisms play a key role in heat-stress tolerance and priming mechanisms.&quot;,&quot;publisher&quot;:&quot;Oxford University Press&quot;,&quot;issue&quot;:&quot;6&quot;,&quot;volume&quot;:&quot;71&quot;},&quot;isTemporary&quot;:false},{&quot;id&quot;:&quot;ad6bc532-f6d6-33bf-9971-af37c2b2edf5&quot;,&quot;itemData&quot;:{&quot;type&quot;:&quot;article-journal&quot;,&quot;id&quot;:&quot;ad6bc532-f6d6-33bf-9971-af37c2b2edf5&quot;,&quot;title&quot;:&quot;Nucleus and chloroplast: A necessary understanding to overcome heat stress in Pinus radiata&quot;,&quot;author&quot;:[{&quot;family&quot;:&quot;Lamelas&quot;,&quot;given&quot;:&quot;Laura&quot;,&quot;parse-names&quot;:false,&quot;dropping-particle&quot;:&quot;&quot;,&quot;non-dropping-particle&quot;:&quot;&quot;},{&quot;family&quot;:&quot;Valledor&quot;,&quot;given&quot;:&quot;Luis&quot;,&quot;parse-names&quot;:false,&quot;dropping-particle&quot;:&quot;&quot;,&quot;non-dropping-particle&quot;:&quot;&quot;},{&quot;family&quot;:&quot;López-Hidalgo&quot;,&quot;given&quot;:&quot;Cristina&quot;,&quot;parse-names&quot;:false,&quot;dropping-particle&quot;:&quot;&quot;,&quot;non-dropping-particle&quot;:&quot;&quot;},{&quot;family&quot;:&quot;Cañal&quot;,&quot;given&quot;:&quot;María Jesús&quot;,&quot;parse-names&quot;:false,&quot;dropping-particle&quot;:&quot;&quot;,&quot;non-dropping-particle&quot;:&quot;&quot;},{&quot;family&quot;:&quot;Meijón&quot;,&quot;given&quot;:&quot;Mónica&quot;,&quot;parse-names&quot;:false,&quot;dropping-particle&quot;:&quot;&quot;,&quot;non-dropping-particle&quot;:&quot;&quot;}],&quot;container-title&quot;:&quot;Plant Cell and Environment&quot;,&quot;container-title-short&quot;:&quot;Plant Cell Environ&quot;,&quot;DOI&quot;:&quot;10.1111/pce.14238&quot;,&quot;ISSN&quot;:&quot;13653040&quot;,&quot;PMID&quot;:&quot;34855991&quot;,&quot;issued&quot;:{&quot;date-parts&quot;:[[2022,2,1]]},&quot;page&quot;:&quot;446-458&quot;,&quot;abstract&quot;:&quot;The recovery and maintenance of plant homeostasis under stressful environments are complex processes involving organelle crosstalk for a coordinated cellular response. Here, we revealed through nuclear and chloroplast subcellular proteomics, biochemical cell profiles and targeted transcriptomics how chloroplasts and nuclei developed their responses under increased temperatures in a long-lived species (Pinus radiata). Parallel to photosynthetic impairment and reactive oxygen species production in the chloroplast, a DNA damage response was triggered in the nucleus followed by an altered chromatin conformation. In addition, in the nuclei, we found several proteins, such as HEMERA or WHIRLY, which change their locations from the chloroplasts to the nuclei carrying the stress message. Additionally, our data showed a deep rearrangement of RNA metabolism in both organelles, revealing microRNAs and AGO1 as potential regulators of the acclimation mechanisms. Altogether, our study highlights the synchronisation among the different stages required for thermotolerance acquisition in P. radiata, pointing out the role of chromatin conformation and posttranscriptional gene regulation in overcoming heat stress and assuring plant survival for the following years.&quot;,&quot;publisher&quot;:&quot;John Wiley and Sons Inc&quot;,&quot;issue&quot;:&quot;2&quot;,&quot;volume&quot;:&quot;45&quot;},&quot;isTemporary&quot;:false},{&quot;id&quot;:&quot;b895f42b-df8f-3646-a064-f09c93a82d73&quot;,&quot;itemData&quot;:{&quot;type&quot;:&quot;article-journal&quot;,&quot;id&quot;:&quot;b895f42b-df8f-3646-a064-f09c93a82d73&quot;,&quot;title&quot;:&quot;Chloroplast proteomics reveals transgenerational cross-stress priming in Pinus radiata&quot;,&quot;author&quot;:[{&quot;family&quot;:&quot;García-Campa&quot;,&quot;given&quot;:&quot;Lara&quot;,&quot;parse-names&quot;:false,&quot;dropping-particle&quot;:&quot;&quot;,&quot;non-dropping-particle&quot;:&quot;&quot;},{&quot;family&quot;:&quot;Guerrero&quot;,&quot;given&quot;:&quot;Sara&quot;,&quot;parse-names&quot;:false,&quot;dropping-particle&quot;:&quot;&quot;,&quot;non-dropping-particle&quot;:&quot;&quot;},{&quot;family&quot;:&quot;Lamelas&quot;,&quot;given&quot;:&quot;Laura&quot;,&quot;parse-names&quot;:false,&quot;dropping-particle&quot;:&quot;&quot;,&quot;non-dropping-particle&quot;:&quot;&quot;},{&quot;family&quot;:&quot;Meijón&quot;,&quot;given&quot;:&quot;Mónica&quot;,&quot;parse-names&quot;:false,&quot;dropping-particle&quot;:&quot;&quot;,&quot;non-dropping-particle&quot;:&quot;&quot;},{&quot;family&quot;:&quot;Hasbún&quot;,&quot;given&quot;:&quot;Rodrigo&quot;,&quot;parse-names&quot;:false,&quot;dropping-particle&quot;:&quot;&quot;,&quot;non-dropping-particle&quot;:&quot;&quot;},{&quot;family&quot;:&quot;Cañal&quot;,&quot;given&quot;:&quot;María Jesús&quot;,&quot;parse-names&quot;:false,&quot;dropping-particle&quot;:&quot;&quot;,&quot;non-dropping-particle&quot;:&quot;&quot;},{&quot;family&quot;:&quot;Valledor&quot;,&quot;given&quot;:&quot;Luis&quot;,&quot;parse-names&quot;:false,&quot;dropping-particle&quot;:&quot;&quot;,&quot;non-dropping-particle&quot;:&quot;&quot;}],&quot;container-title&quot;:&quot;Environmental and Experimental Botany&quot;,&quot;container-title-short&quot;:&quot;Environ Exp Bot&quot;,&quot;DOI&quot;:&quot;10.1016/j.envexpbot.2022.105009&quot;,&quot;ISSN&quot;:&quot;00988472&quot;,&quot;issued&quot;:{&quot;date-parts&quot;:[[2022,10,1]]},&quot;abstract&quot;:&quot;Plants do have stress memory and chloroplast signaling has been revealed as crucial element to acquire and extend this memory into future generations, allowing plant adaptation to changing environments and providing novel tools in the field of crop improvement. Despite the process is known, how a plant is capable to transfer some aspects of its “life-long learning” to progeny, as well as the role of chloroplast proteome mediating transgenerational cross-stress priming effects, remain unknown. To fill this gap, this study examines the impact of the physiological status of Pinus radiata parentals over the capacity of their progeny to acclimate to their first stress period in a common garden experiment. Seedlings were originated in subpopulations with the same genetic background, but grown in two locations with contrasting environments (stressed vs non-stressed plants). Physiological measurements (fluorescence-based and biochemistry) and chloroplast proteomics were employed to study plant stress responses. Results demonstrated a differential seed priming. Those seedlings originated from stressed plants responded quicker and more efficiently than those originated from unstressed counterparts. Unprimed responses showed proteome remodeling driven by lipid peroxidation and photoinhibition, whereas primed subpopulation quickly faced stress rearranging secondary metabolism, replacing damaged lipids, reducing photooxidative damage, and promoting photorespiration and redox homeostasis in order to reduce lipoperoxidation and maintain photosynthesis. These results not only delve into cross-stress memory in long-lived species, but also suggest a new biotechnological potential for current seed orchards if adequate management is performed.&quot;,&quot;publisher&quot;:&quot;Elsevier B.V.&quot;,&quot;volume&quot;:&quot;202&quot;},&quot;isTemporary&quot;:false},{&quot;id&quot;:&quot;e937436b-bacf-3cd4-9aeb-c322886d4bfa&quot;,&quot;itemData&quot;:{&quot;type&quot;:&quot;article-journal&quot;,&quot;id&quot;:&quot;e937436b-bacf-3cd4-9aeb-c322886d4bfa&quot;,&quot;title&quot;:&quot;Integrated physiological, proteomic, and metabolomic analysis of ultra violet (UV) stress responses and adaptation mechanisms in pinus radiata&quot;,&quot;author&quot;:[{&quot;family&quot;:&quot;Pascual&quot;,&quot;given&quot;:&quot;Jesus&quot;,&quot;parse-names&quot;:false,&quot;dropping-particle&quot;:&quot;&quot;,&quot;non-dropping-particle&quot;:&quot;&quot;},{&quot;family&quot;:&quot;Canal&quot;,&quot;given&quot;:&quot;María Jesus&quot;,&quot;parse-names&quot;:false,&quot;dropping-particle&quot;:&quot;&quot;,&quot;non-dropping-particle&quot;:&quot;&quot;},{&quot;family&quot;:&quot;Escandon&quot;,&quot;given&quot;:&quot;Monica&quot;,&quot;parse-names&quot;:false,&quot;dropping-particle&quot;:&quot;&quot;,&quot;non-dropping-particle&quot;:&quot;&quot;},{&quot;family&quot;:&quot;Meijon&quot;,&quot;given&quot;:&quot;Monica&quot;,&quot;parse-names&quot;:false,&quot;dropping-particle&quot;:&quot;&quot;,&quot;non-dropping-particle&quot;:&quot;&quot;},{&quot;family&quot;:&quot;Weckwerth&quot;,&quot;given&quot;:&quot;Wolfram&quot;,&quot;parse-names&quot;:false,&quot;dropping-particle&quot;:&quot;&quot;,&quot;non-dropping-particle&quot;:&quot;&quot;},{&quot;family&quot;:&quot;Valledor&quot;,&quot;given&quot;:&quot;Luis&quot;,&quot;parse-names&quot;:false,&quot;dropping-particle&quot;:&quot;&quot;,&quot;non-dropping-particle&quot;:&quot;&quot;}],&quot;container-title&quot;:&quot;Molecular and Cellular Proteomics&quot;,&quot;DOI&quot;:&quot;10.1074/mcp.M116.059436&quot;,&quot;ISSN&quot;:&quot;15359484&quot;,&quot;PMID&quot;:&quot;28096192&quot;,&quot;issued&quot;:{&quot;date-parts&quot;:[[2017,3,1]]},&quot;page&quot;:&quot;485-501&quot;,&quot;abstract&quot;:&quot;Globally expected changes in environmental conditions, especially the increase of UV irradiation, necessitate extending our knowledge of the mechanisms mediating tree species adaptation to this stress. This is crucial for designing new strategies to maintain future forest productivity. Studies focused on environmentally realistic dosages of UV irradiation in forest species are scarce. Pinus spp. are commercially relevant trees and not much is known about their adaptation to UV. In this work, UV treatment and recovery of Pinus radiata plants with dosages mimicking future scenarios, based on current models of UV radiation, were performed in a time-dependent manner. The combined metabolome and proteome analysis were complemented with measurements of physiological parameters and gene expression. Sparse PLS analysis revealed complex molecular interaction networks of molecular and physiological data. Early responses prevented phototoxicity by reducing photosystem activity and the electron transfer chain together with the accumulation of photoprotectors and photorespiration. Apart from the reduction in photosynthesis as consequence of the direct UV damage on the photosystems, the primary metabolism was rearranged to deal with the oxidative stress while minimizing ROS production. New protein kinases and proteases related to signaling, coordination, and regulation of UV stress responses were revealed. All these processes demonstrate a complex molecular interaction network extending the current knowledge on UV-stress adaptation in pine.&quot;,&quot;publisher&quot;:&quot;American Society for Biochemistry and Molecular Biology Inc.&quot;,&quot;issue&quot;:&quot;3&quot;,&quot;volume&quot;:&quot;16&quot;,&quot;container-title-short&quot;:&quot;&quot;},&quot;isTemporary&quot;:false},{&quot;id&quot;:&quot;fc12b528-7c6d-3bec-a1b1-8a5e327e8a54&quot;,&quot;itemData&quot;:{&quot;type&quot;:&quot;article-journal&quot;,&quot;id&quot;:&quot;fc12b528-7c6d-3bec-a1b1-8a5e327e8a54&quot;,&quot;title&quot;:&quot;System-wide analysis of short-term response to high temperature in Pinus radiata&quot;,&quot;author&quot;:[{&quot;family&quot;:&quot;Escandón&quot;,&quot;given&quot;:&quot;Mónica&quot;,&quot;parse-names&quot;:false,&quot;dropping-particle&quot;:&quot;&quot;,&quot;non-dropping-particle&quot;:&quot;&quot;},{&quot;family&quot;:&quot;Valledor&quot;,&quot;given&quot;:&quot;Luis&quot;,&quot;parse-names&quot;:false,&quot;dropping-particle&quot;:&quot;&quot;,&quot;non-dropping-particle&quot;:&quot;&quot;},{&quot;family&quot;:&quot;Pascual&quot;,&quot;given&quot;:&quot;Jesús&quot;,&quot;parse-names&quot;:false,&quot;dropping-particle&quot;:&quot;&quot;,&quot;non-dropping-particle&quot;:&quot;&quot;},{&quot;family&quot;:&quot;Pinto&quot;,&quot;given&quot;:&quot;Gloria&quot;,&quot;parse-names&quot;:false,&quot;dropping-particle&quot;:&quot;&quot;,&quot;non-dropping-particle&quot;:&quot;&quot;},{&quot;family&quot;:&quot;Cañal&quot;,&quot;given&quot;:&quot;María Jesús&quot;,&quot;parse-names&quot;:false,&quot;dropping-particle&quot;:&quot;&quot;,&quot;non-dropping-particle&quot;:&quot;&quot;},{&quot;family&quot;:&quot;Meijón&quot;,&quot;given&quot;:&quot;Mónica&quot;,&quot;parse-names&quot;:false,&quot;dropping-particle&quot;:&quot;&quot;,&quot;non-dropping-particle&quot;:&quot;&quot;}],&quot;container-title&quot;:&quot;Journal of Experimental Botany&quot;,&quot;container-title-short&quot;:&quot;J Exp Bot&quot;,&quot;DOI&quot;:&quot;10.1093/jxb/erx198&quot;,&quot;ISSN&quot;:&quot;14602431&quot;,&quot;PMID&quot;:&quot;28645179&quot;,&quot;issued&quot;:{&quot;date-parts&quot;:[[2017,6,15]]},&quot;page&quot;:&quot;3629-3641&quot;,&quot;abstract&quot;:&quot;Pinus radiata seedlings, the most widely planted pine species in the world, were exposed to temperatures within a range mimicking future scenarios based on current models of heat increase. The short-term heat response in P. radiata was studied in detail by exploring the metabolome, proteome and targeted transcriptome. The use of complementary mass spectrometry techniques, GC-MS and LC-Orbitrap-MS, together with novel bioinformatics tools allowed the reliable quantifcation of 2,075 metabolites and 901 protein groups. Integrative analyses of different functional levels and plant physiological status revealed a complex molecular interaction network of positive and negative correlations between proteins and metabolites involved in short-term heat response, including three main physiological functions as: 1) A hormone subnetwork, where fatty acids, flavonoids and hormones presented a key role; 2) An oxidoreductase subnetwork, including several dehydrogenase and peroxidase proteins; and 3) A heat shock protein subnetwork, with numerous proteins that contain a HSP20 domain, all of which were overexpressed at the transcriptional level. Integrated analysis pinpointed the basic mechanisms underlying the short-term physiological reaction of P. radiata during heat response. This approach was feasible in forest species and unmasked two novel candidate biomarkers of heat resistance, PHO1 and TRANSCRIPTION FACTOR APFI, and a MITOCHONDRIAL SMALL HEAT SHOCK PROTEIN, for use in future breeding programs.&quot;,&quot;publisher&quot;:&quot;Oxford University Press&quot;,&quot;issue&quot;:&quot;13&quot;,&quot;volume&quot;:&quot;68&quot;},&quot;isTemporary&quot;:false},{&quot;id&quot;:&quot;ee5b8692-77b6-3953-a5cb-28bb862abf32&quot;,&quot;itemData&quot;:{&quot;type&quot;:&quot;article-journal&quot;,&quot;id&quot;:&quot;ee5b8692-77b6-3953-a5cb-28bb862abf32&quot;,&quot;title&quot;:&quot;The variations in the nuclear proteome reveal new transcription factors and mechanisms involved in UV stress response in Pinus radiata&quot;,&quot;author&quot;:[{&quot;family&quot;:&quot;Pascual&quot;,&quot;given&quot;:&quot;Jesús&quot;,&quot;parse-names&quot;:false,&quot;dropping-particle&quot;:&quot;&quot;,&quot;non-dropping-particle&quot;:&quot;&quot;},{&quot;family&quot;:&quot;Alegre&quot;,&quot;given&quot;:&quot;Sara&quot;,&quot;parse-names&quot;:false,&quot;dropping-particle&quot;:&quot;&quot;,&quot;non-dropping-particle&quot;:&quot;&quot;},{&quot;family&quot;:&quot;Nagler&quot;,&quot;given&quot;:&quot;Matthias&quot;,&quot;parse-names&quot;:false,&quot;dropping-particle&quot;:&quot;&quot;,&quot;non-dropping-particle&quot;:&quot;&quot;},{&quot;family&quot;:&quot;Escandón&quot;,&quot;given&quot;:&quot;Mónica&quot;,&quot;parse-names&quot;:false,&quot;dropping-particle&quot;:&quot;&quot;,&quot;non-dropping-particle&quot;:&quot;&quot;},{&quot;family&quot;:&quot;Annacondia&quot;,&quot;given&quot;:&quot;María Luz&quot;,&quot;parse-names&quot;:false,&quot;dropping-particle&quot;:&quot;&quot;,&quot;non-dropping-particle&quot;:&quot;&quot;},{&quot;family&quot;:&quot;Weckwerth&quot;,&quot;given&quot;:&quot;Wolfram&quot;,&quot;parse-names&quot;:false,&quot;dropping-particle&quot;:&quot;&quot;,&quot;non-dropping-particle&quot;:&quot;&quot;},{&quot;family&quot;:&quot;Valledor&quot;,&quot;given&quot;:&quot;Luis&quot;,&quot;parse-names&quot;:false,&quot;dropping-particle&quot;:&quot;&quot;,&quot;non-dropping-particle&quot;:&quot;&quot;},{&quot;family&quot;:&quot;Cañal&quot;,&quot;given&quot;:&quot;María Jesús&quot;,&quot;parse-names&quot;:false,&quot;dropping-particle&quot;:&quot;&quot;,&quot;non-dropping-particle&quot;:&quot;&quot;}],&quot;container-title&quot;:&quot;Journal of Proteomics&quot;,&quot;container-title-short&quot;:&quot;J Proteomics&quot;,&quot;DOI&quot;:&quot;10.1016/j.jprot.2016.03.003&quot;,&quot;ISSN&quot;:&quot;18767737&quot;,&quot;PMID&quot;:&quot;26961940&quot;,&quot;issued&quot;:{&quot;date-parts&quot;:[[2016,6,30]]},&quot;page&quot;:&quot;390-400&quot;,&quot;abstract&quot;:&quot;The importance of UV stress and its side-effects over the loss of plant productivity in forest species demands a deeper understanding of how pine trees respond to UV irradiation. Although the response to UV stress has been characterized at system and cellular levels, the dynamics within the nuclear proteome triggered by UV is still unknown despite that they are essential for gene expression and regulation of plant physiology. To fill this gap this work aims to characterize the variations in the nuclear proteome as a response to UV irradiation by using state-of-the-art mass spectrometry-based methods combined with novel bioinformatics workflows. The combination of SEQUEST, de novo sequencing, and novel annotation pipelines allowed cover sensing and transduction pathways, endoplasmic reticulum-related mechanisms and the regulation of chromatin dynamism and gene expression by histones, histone-like NF-Ys, and other transcription factors previously unrelated to this stress source, as well as the role of alternative splicing and other mechanisms involved in RNA translation and protein synthesis. The determination of 33 transcription factors, including NF-YB13, Pp005698_3 (NF-YB) and Pr009668_2 (WD-40), which are correlated to stress responsive mechanisms like an increased accumulation of photoprotective pigments and reduced photosynthesis, pointing them as strong candidate biomarkers for breeding programs aimed to improve UV resistance of pine trees. Significance The description of the nuclear proteome of Pinus radiata combining a classic approach based on the use of SEQUEST and the use of a mass accuracy precursor alignment (MAPA) allowed an unprecedented protein coverage. This workflow provided the methodological basis for characterizing the changes in the nuclear proteome triggered by UV irradiation, allowing the depiction of the nuclear events involved in stress response and adaption. The relevance of some of the discovered proteins will suppose a major advance in stress biology field, also providing a set of transcription factors that can be considered as strong biomarker candidates to select trees more tolerant to UV radiation in forest upgrade programs.&quot;,&quot;publisher&quot;:&quot;Elsevier B.V.&quot;,&quot;volume&quot;:&quot;143&quot;},&quot;isTemporary&quot;:false}]},{&quot;citationID&quot;:&quot;MENDELEY_CITATION_c987edf1-8fe7-42d8-91d8-cfda7ac6333c&quot;,&quot;properties&quot;:{&quot;noteIndex&quot;:0},&quot;isEdited&quot;:false,&quot;manualOverride&quot;:{&quot;isManuallyOverridden&quot;:false,&quot;citeprocText&quot;:&quot;(Laloum et al., 2018)&quot;,&quot;manualOverrideText&quot;:&quot;&quot;},&quot;citationTag&quot;:&quot;MENDELEY_CITATION_v3_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&quot;,&quot;citationItems&quot;:[{&quot;id&quot;:&quot;8c5a5dfb-e700-3dce-9fd3-aac877a9b611&quot;,&quot;itemData&quot;:{&quot;type&quot;:&quot;article&quot;,&quot;id&quot;:&quot;8c5a5dfb-e700-3dce-9fd3-aac877a9b611&quot;,&quot;title&quot;:&quot;Alternative Splicing Control of Abiotic Stress Responses&quot;,&quot;author&quot;:[{&quot;family&quot;:&quot;Laloum&quot;,&quot;given&quot;:&quot;Tom&quot;,&quot;parse-names&quot;:false,&quot;dropping-particle&quot;:&quot;&quot;,&quot;non-dropping-particle&quot;:&quot;&quot;},{&quot;family&quot;:&quot;Martín&quot;,&quot;given&quot;:&quot;Guiomar&quot;,&quot;parse-names&quot;:false,&quot;dropping-particle&quot;:&quot;&quot;,&quot;non-dropping-particle&quot;:&quot;&quot;},{&quot;family&quot;:&quot;Duque&quot;,&quot;given&quot;:&quot;Paula&quot;,&quot;parse-names&quot;:false,&quot;dropping-particle&quot;:&quot;&quot;,&quot;non-dropping-particle&quot;:&quot;&quot;}],&quot;container-title&quot;:&quot;Trends in Plant Science&quot;,&quot;container-title-short&quot;:&quot;Trends Plant Sci&quot;,&quot;DOI&quot;:&quot;10.1016/j.tplants.2017.09.019&quot;,&quot;ISSN&quot;:&quot;13601385&quot;,&quot;PMID&quot;:&quot;29074233&quot;,&quot;issued&quot;:{&quot;date-parts&quot;:[[2018,2,1]]},&quot;page&quot;:&quot;140-150&quot;,&quot;abstract&quot;:&quot;Alternative splicing, which generates multiple transcripts from the same gene, is an important modulator of gene expression that can increase proteome diversity and regulate mRNA levels. In plants, this post-transcriptional mechanism is markedly induced in response to environmental stress, and recent studies have identified alternative splicing events that allow rapid adjustment of the abundance and function of key stress-response components. In agreement, plant mutants defective in splicing factors are severely impaired in their response to abiotic stress. Notably, mounting evidence indicates that alternative splicing regulates stress responses largely by targeting the abscisic acid (ABA) pathway. We review here current understanding of post-transcriptional control of plant stress tolerance via alternative splicing and discuss research challenges for the near future. Alternative splicing, which generates multiple transcripts and potentially more than one protein from the same gene, is markedly changed by environmental stresses that negatively impact on plant growth and development. Plant stress-related genes are particularly prone to alternative splicing events, which often modulate the ratio between active and non-active isoforms in response to abiotic stress, thus fine-tuning the expression of key stress regulators. Recent genetic and transcriptomic analyses have identified important roles for numerous splicing factors in the control of plant abiotic stress responses. Emerging evidence indicates that splicing factors modulate stress responses by targeting components of the ABA pathway, unveiling a novel regulatory layer in plant stress tolerance.&quot;,&quot;publisher&quot;:&quot;Elsevier Ltd&quot;,&quot;issue&quot;:&quot;2&quot;,&quot;volume&quot;:&quot;23&quot;},&quot;isTemporary&quot;:false}]},{&quot;citationID&quot;:&quot;MENDELEY_CITATION_a025fcde-aaf3-4e67-97db-6b61bb1e69ef&quot;,&quot;properties&quot;:{&quot;noteIndex&quot;:0},&quot;isEdited&quot;:false,&quot;manualOverride&quot;:{&quot;isManuallyOverridden&quot;:false,&quot;citeprocText&quot;:&quot;(Y. Zhang et al., 2023)&quot;,&quot;manualOverrideText&quot;:&quot;&quot;},&quot;citationTag&quot;:&quot;MENDELEY_CITATION_v3_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&quot;,&quot;citationItems&quot;:[{&quot;id&quot;:&quot;8a0ffec1-c024-314d-8e58-ec8095e9b09e&quot;,&quot;itemData&quot;:{&quot;type&quot;:&quot;article&quot;,&quot;id&quot;:&quot;8a0ffec1-c024-314d-8e58-ec8095e9b09e&quot;,&quot;title&quot;:&quot;Cysteine-rich receptor-like protein kinases: emerging regulators of plant stress responses&quot;,&quot;author&quot;:[{&quot;family&quot;:&quot;Zhang&quot;,&quot;given&quot;:&quot;Yongxue&quot;,&quot;parse-names&quot;:false,&quot;dropping-particle&quot;:&quot;&quot;,&quot;non-dropping-particle&quot;:&quot;&quot;},{&quot;family&quot;:&quot;Tian&quot;,&quot;given&quot;:&quot;Haodong&quot;,&quot;parse-names&quot;:false,&quot;dropping-particle&quot;:&quot;&quot;,&quot;non-dropping-particle&quot;:&quot;&quot;},{&quot;family&quot;:&quot;Chen&quot;,&quot;given&quot;:&quot;Daniel&quot;,&quot;parse-names&quot;:false,&quot;dropping-particle&quot;:&quot;&quot;,&quot;non-dropping-particle&quot;:&quot;&quot;},{&quot;family&quot;:&quot;Zhang&quot;,&quot;given&quot;:&quot;Heng&quot;,&quot;parse-names&quot;:false,&quot;dropping-particle&quot;:&quot;&quot;,&quot;non-dropping-particle&quot;:&quot;&quot;},{&quot;family&quot;:&quot;Sun&quot;,&quot;given&quot;:&quot;Meihong&quot;,&quot;parse-names&quot;:false,&quot;dropping-particle&quot;:&quot;&quot;,&quot;non-dropping-particle&quot;:&quot;&quot;},{&quot;family&quot;:&quot;Chen&quot;,&quot;given&quot;:&quot;Sixue&quot;,&quot;parse-names&quot;:false,&quot;dropping-particle&quot;:&quot;&quot;,&quot;non-dropping-particle&quot;:&quot;&quot;},{&quot;family&quot;:&quot;Qin&quot;,&quot;given&quot;:&quot;Zhi&quot;,&quot;parse-names&quot;:false,&quot;dropping-particle&quot;:&quot;&quot;,&quot;non-dropping-particle&quot;:&quot;&quot;},{&quot;family&quot;:&quot;Ding&quot;,&quot;given&quot;:&quot;Zhaojun&quot;,&quot;parse-names&quot;:false,&quot;dropping-particle&quot;:&quot;&quot;,&quot;non-dropping-particle&quot;:&quot;&quot;},{&quot;family&quot;:&quot;Dai&quot;,&quot;given&quot;:&quot;Shaojun&quot;,&quot;parse-names&quot;:false,&quot;dropping-particle&quot;:&quot;&quot;,&quot;non-dropping-particle&quot;:&quot;&quot;}],&quot;container-title&quot;:&quot;Trends in Plant Science&quot;,&quot;container-title-short&quot;:&quot;Trends Plant Sci&quot;,&quot;DOI&quot;:&quot;10.1016/j.tplants.2023.03.028&quot;,&quot;ISSN&quot;:&quot;13601385&quot;,&quot;PMID&quot;:&quot;37105805&quot;,&quot;issued&quot;:{&quot;date-parts&quot;:[[2023,7,1]]},&quot;page&quot;:&quot;776-794&quot;,&quot;abstract&quot;:&quot;Cysteine-rich receptor-like kinases (CRKs) belong to a large DUF26-containing receptor-like kinase (RLK) family. They play key roles in immunity, abiotic stress response, and growth and development. How CRKs regulate diverse processes is a long-standing question. Recent studies have advanced our understanding of the molecular mechanisms underlying CRK functions in Ca2+ influx, reactive oxygen species (ROS) production, mitogen-activated protein kinase (MAPK) cascade activation, callose deposition, stomatal immunity, and programmed cell death (PCD). We review the CRK structure–function relationship with a focus on the roles of CRKs in immunity, the abiotic stress response, and the growth–stress tolerance tradeoff. We provide a critical analysis and synthesis of how CRKs control sophisticated regulatory networks that determine diverse plant phenotypic outputs.&quot;,&quot;publisher&quot;:&quot;Elsevier Ltd&quot;,&quot;issue&quot;:&quot;7&quot;,&quot;volume&quot;:&quot;28&quot;},&quot;isTemporary&quot;:false}]},{&quot;citationID&quot;:&quot;MENDELEY_CITATION_ea41e27d-7734-475f-80d3-a90d714a8dfe&quot;,&quot;properties&quot;:{&quot;noteIndex&quot;:0},&quot;isEdited&quot;:false,&quot;manualOverride&quot;:{&quot;isManuallyOverridden&quot;:false,&quot;citeprocText&quot;:&quot;(García-Campa et al., 2022; Lamelas et al., 2022)&quot;,&quot;manualOverrideText&quot;:&quot;&quot;},&quot;citationTag&quot;:&quot;MENDELEY_CITATION_v3_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&quot;,&quot;citationItems&quot;:[{&quot;id&quot;:&quot;ad6bc532-f6d6-33bf-9971-af37c2b2edf5&quot;,&quot;itemData&quot;:{&quot;type&quot;:&quot;article-journal&quot;,&quot;id&quot;:&quot;ad6bc532-f6d6-33bf-9971-af37c2b2edf5&quot;,&quot;title&quot;:&quot;Nucleus and chloroplast: A necessary understanding to overcome heat stress in Pinus radiata&quot;,&quot;author&quot;:[{&quot;family&quot;:&quot;Lamelas&quot;,&quot;given&quot;:&quot;Laura&quot;,&quot;parse-names&quot;:false,&quot;dropping-particle&quot;:&quot;&quot;,&quot;non-dropping-particle&quot;:&quot;&quot;},{&quot;family&quot;:&quot;Valledor&quot;,&quot;given&quot;:&quot;Luis&quot;,&quot;parse-names&quot;:false,&quot;dropping-particle&quot;:&quot;&quot;,&quot;non-dropping-particle&quot;:&quot;&quot;},{&quot;family&quot;:&quot;López-Hidalgo&quot;,&quot;given&quot;:&quot;Cristina&quot;,&quot;parse-names&quot;:false,&quot;dropping-particle&quot;:&quot;&quot;,&quot;non-dropping-particle&quot;:&quot;&quot;},{&quot;family&quot;:&quot;Cañal&quot;,&quot;given&quot;:&quot;María Jesús&quot;,&quot;parse-names&quot;:false,&quot;dropping-particle&quot;:&quot;&quot;,&quot;non-dropping-particle&quot;:&quot;&quot;},{&quot;family&quot;:&quot;Meijón&quot;,&quot;given&quot;:&quot;Mónica&quot;,&quot;parse-names&quot;:false,&quot;dropping-particle&quot;:&quot;&quot;,&quot;non-dropping-particle&quot;:&quot;&quot;}],&quot;container-title&quot;:&quot;Plant Cell and Environment&quot;,&quot;container-title-short&quot;:&quot;Plant Cell Environ&quot;,&quot;DOI&quot;:&quot;10.1111/pce.14238&quot;,&quot;ISSN&quot;:&quot;13653040&quot;,&quot;PMID&quot;:&quot;34855991&quot;,&quot;issued&quot;:{&quot;date-parts&quot;:[[2022,2,1]]},&quot;page&quot;:&quot;446-458&quot;,&quot;abstract&quot;:&quot;The recovery and maintenance of plant homeostasis under stressful environments are complex processes involving organelle crosstalk for a coordinated cellular response. Here, we revealed through nuclear and chloroplast subcellular proteomics, biochemical cell profiles and targeted transcriptomics how chloroplasts and nuclei developed their responses under increased temperatures in a long-lived species (Pinus radiata). Parallel to photosynthetic impairment and reactive oxygen species production in the chloroplast, a DNA damage response was triggered in the nucleus followed by an altered chromatin conformation. In addition, in the nuclei, we found several proteins, such as HEMERA or WHIRLY, which change their locations from the chloroplasts to the nuclei carrying the stress message. Additionally, our data showed a deep rearrangement of RNA metabolism in both organelles, revealing microRNAs and AGO1 as potential regulators of the acclimation mechanisms. Altogether, our study highlights the synchronisation among the different stages required for thermotolerance acquisition in P. radiata, pointing out the role of chromatin conformation and posttranscriptional gene regulation in overcoming heat stress and assuring plant survival for the following years.&quot;,&quot;publisher&quot;:&quot;John Wiley and Sons Inc&quot;,&quot;issue&quot;:&quot;2&quot;,&quot;volume&quot;:&quot;45&quot;},&quot;isTemporary&quot;:false},{&quot;id&quot;:&quot;b895f42b-df8f-3646-a064-f09c93a82d73&quot;,&quot;itemData&quot;:{&quot;type&quot;:&quot;article-journal&quot;,&quot;id&quot;:&quot;b895f42b-df8f-3646-a064-f09c93a82d73&quot;,&quot;title&quot;:&quot;Chloroplast proteomics reveals transgenerational cross-stress priming in Pinus radiata&quot;,&quot;author&quot;:[{&quot;family&quot;:&quot;García-Campa&quot;,&quot;given&quot;:&quot;Lara&quot;,&quot;parse-names&quot;:false,&quot;dropping-particle&quot;:&quot;&quot;,&quot;non-dropping-particle&quot;:&quot;&quot;},{&quot;family&quot;:&quot;Guerrero&quot;,&quot;given&quot;:&quot;Sara&quot;,&quot;parse-names&quot;:false,&quot;dropping-particle&quot;:&quot;&quot;,&quot;non-dropping-particle&quot;:&quot;&quot;},{&quot;family&quot;:&quot;Lamelas&quot;,&quot;given&quot;:&quot;Laura&quot;,&quot;parse-names&quot;:false,&quot;dropping-particle&quot;:&quot;&quot;,&quot;non-dropping-particle&quot;:&quot;&quot;},{&quot;family&quot;:&quot;Meijón&quot;,&quot;given&quot;:&quot;Mónica&quot;,&quot;parse-names&quot;:false,&quot;dropping-particle&quot;:&quot;&quot;,&quot;non-dropping-particle&quot;:&quot;&quot;},{&quot;family&quot;:&quot;Hasbún&quot;,&quot;given&quot;:&quot;Rodrigo&quot;,&quot;parse-names&quot;:false,&quot;dropping-particle&quot;:&quot;&quot;,&quot;non-dropping-particle&quot;:&quot;&quot;},{&quot;family&quot;:&quot;Cañal&quot;,&quot;given&quot;:&quot;María Jesús&quot;,&quot;parse-names&quot;:false,&quot;dropping-particle&quot;:&quot;&quot;,&quot;non-dropping-particle&quot;:&quot;&quot;},{&quot;family&quot;:&quot;Valledor&quot;,&quot;given&quot;:&quot;Luis&quot;,&quot;parse-names&quot;:false,&quot;dropping-particle&quot;:&quot;&quot;,&quot;non-dropping-particle&quot;:&quot;&quot;}],&quot;container-title&quot;:&quot;Environmental and Experimental Botany&quot;,&quot;container-title-short&quot;:&quot;Environ Exp Bot&quot;,&quot;DOI&quot;:&quot;10.1016/j.envexpbot.2022.105009&quot;,&quot;ISSN&quot;:&quot;00988472&quot;,&quot;issued&quot;:{&quot;date-parts&quot;:[[2022,10,1]]},&quot;abstract&quot;:&quot;Plants do have stress memory and chloroplast signaling has been revealed as crucial element to acquire and extend this memory into future generations, allowing plant adaptation to changing environments and providing novel tools in the field of crop improvement. Despite the process is known, how a plant is capable to transfer some aspects of its “life-long learning” to progeny, as well as the role of chloroplast proteome mediating transgenerational cross-stress priming effects, remain unknown. To fill this gap, this study examines the impact of the physiological status of Pinus radiata parentals over the capacity of their progeny to acclimate to their first stress period in a common garden experiment. Seedlings were originated in subpopulations with the same genetic background, but grown in two locations with contrasting environments (stressed vs non-stressed plants). Physiological measurements (fluorescence-based and biochemistry) and chloroplast proteomics were employed to study plant stress responses. Results demonstrated a differential seed priming. Those seedlings originated from stressed plants responded quicker and more efficiently than those originated from unstressed counterparts. Unprimed responses showed proteome remodeling driven by lipid peroxidation and photoinhibition, whereas primed subpopulation quickly faced stress rearranging secondary metabolism, replacing damaged lipids, reducing photooxidative damage, and promoting photorespiration and redox homeostasis in order to reduce lipoperoxidation and maintain photosynthesis. These results not only delve into cross-stress memory in long-lived species, but also suggest a new biotechnological potential for current seed orchards if adequate management is performed.&quot;,&quot;publisher&quot;:&quot;Elsevier B.V.&quot;,&quot;volume&quot;:&quot;202&quot;},&quot;isTemporary&quot;:false}]},{&quot;citationID&quot;:&quot;MENDELEY_CITATION_1c9ccd5f-f474-43af-af65-112fa60ed4b8&quot;,&quot;properties&quot;:{&quot;noteIndex&quot;:0},&quot;isEdited&quot;:false,&quot;manualOverride&quot;:{&quot;isManuallyOverridden&quot;:false,&quot;citeprocText&quot;:&quot;(Bateman et al., 2021)&quot;,&quot;manualOverrideText&quot;:&quot;&quot;},&quot;citationTag&quot;:&quot;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&quot;,&quot;citationItems&quot;:[{&quot;id&quot;:&quot;3d70789b-af56-3bb3-8804-0bd33c4e8b1e&quot;,&quot;itemData&quot;:{&quot;type&quot;:&quot;article-journal&quot;,&quot;id&quot;:&quot;3d70789b-af56-3bb3-8804-0bd33c4e8b1e&quot;,&quot;title&quot;:&quot;UniProt: The universal protein knowledgebase in 2021&quot;,&quot;author&quot;:[{&quot;family&quot;:&quot;Bateman&quot;,&quot;given&quot;:&quot;Alex&quot;,&quot;parse-names&quot;:false,&quot;dropping-particle&quot;:&quot;&quot;,&quot;non-dropping-particle&quot;:&quot;&quot;},{&quot;family&quot;:&quot;Martin&quot;,&quot;given&quot;:&quot;Maria Jesus&quot;,&quot;parse-names&quot;:false,&quot;dropping-particle&quot;:&quot;&quot;,&quot;non-dropping-particle&quot;:&quot;&quot;},{&quot;family&quot;:&quot;Orchard&quot;,&quot;given&quot;:&quot;Sandra&quot;,&quot;parse-names&quot;:false,&quot;dropping-particle&quot;:&quot;&quot;,&quot;non-dropping-particle&quot;:&quot;&quot;},{&quot;family&quot;:&quot;Magrane&quot;,&quot;given&quot;:&quot;Michele&quot;,&quot;parse-names&quot;:false,&quot;dropping-particle&quot;:&quot;&quot;,&quot;non-dropping-particle&quot;:&quot;&quot;},{&quot;family&quot;:&quot;Agivetova&quot;,&quot;given&quot;:&quot;Rahat&quot;,&quot;parse-names&quot;:false,&quot;dropping-particle&quot;:&quot;&quot;,&quot;non-dropping-particle&quot;:&quot;&quot;},{&quot;family&quot;:&quot;Ahmad&quot;,&quot;given&quot;:&quot;Shadab&quot;,&quot;parse-names&quot;:false,&quot;dropping-particle&quot;:&quot;&quot;,&quot;non-dropping-particle&quot;:&quot;&quot;},{&quot;family&quot;:&quot;Alpi&quot;,&quot;given&quot;:&quot;Emanuele&quot;,&quot;parse-names&quot;:false,&quot;dropping-particle&quot;:&quot;&quot;,&quot;non-dropping-particle&quot;:&quot;&quot;},{&quot;family&quot;:&quot;Bowler-Barnett&quot;,&quot;given&quot;:&quot;Emily H.&quot;,&quot;parse-names&quot;:false,&quot;dropping-particle&quot;:&quot;&quot;,&quot;non-dropping-particle&quot;:&quot;&quot;},{&quot;family&quot;:&quot;Britto&quot;,&quot;given&quot;:&quot;Ramona&quot;,&quot;parse-names&quot;:false,&quot;dropping-particle&quot;:&quot;&quot;,&quot;non-dropping-particle&quot;:&quot;&quot;},{&quot;family&quot;:&quot;Bursteinas&quot;,&quot;given&quot;:&quot;Borisas&quot;,&quot;parse-names&quot;:false,&quot;dropping-particle&quot;:&quot;&quot;,&quot;non-dropping-particle&quot;:&quot;&quot;},{&quot;family&quot;:&quot;Bye-A-Jee&quot;,&quot;given&quot;:&quot;Hema&quot;,&quot;parse-names&quot;:false,&quot;dropping-particle&quot;:&quot;&quot;,&quot;non-dropping-particle&quot;:&quot;&quot;},{&quot;family&quot;:&quot;Coetzee&quot;,&quot;given&quot;:&quot;Ray&quot;,&quot;parse-names&quot;:false,&quot;dropping-particle&quot;:&quot;&quot;,&quot;non-dropping-particle&quot;:&quot;&quot;},{&quot;family&quot;:&quot;Cukura&quot;,&quot;given&quot;:&quot;Austra&quot;,&quot;parse-names&quot;:false,&quot;dropping-particle&quot;:&quot;&quot;,&quot;non-dropping-particle&quot;:&quot;&quot;},{&quot;family&quot;:&quot;Silva&quot;,&quot;given&quot;:&quot;Alan&quot;,&quot;parse-names&quot;:false,&quot;dropping-particle&quot;:&quot;Da&quot;,&quot;non-dropping-particle&quot;:&quot;&quot;},{&quot;family&quot;:&quot;Denny&quot;,&quot;given&quot;:&quot;Paul&quot;,&quot;parse-names&quot;:false,&quot;dropping-particle&quot;:&quot;&quot;,&quot;non-dropping-particle&quot;:&quot;&quot;},{&quot;family&quot;:&quot;Dogan&quot;,&quot;given&quot;:&quot;Tunca&quot;,&quot;parse-names&quot;:false,&quot;dropping-particle&quot;:&quot;&quot;,&quot;non-dropping-particle&quot;:&quot;&quot;},{&quot;family&quot;:&quot;Ebenezer&quot;,&quot;given&quot;:&quot;Thank God&quot;,&quot;parse-names&quot;:false,&quot;dropping-particle&quot;:&quot;&quot;,&quot;non-dropping-particle&quot;:&quot;&quot;},{&quot;family&quot;:&quot;Fan&quot;,&quot;given&quot;:&quot;Jun&quot;,&quot;parse-names&quot;:false,&quot;dropping-particle&quot;:&quot;&quot;,&quot;non-dropping-particle&quot;:&quot;&quot;},{&quot;family&quot;:&quot;Castro&quot;,&quot;given&quot;:&quot;Leyla Garcia&quot;,&quot;parse-names&quot;:false,&quot;dropping-particle&quot;:&quot;&quot;,&quot;non-dropping-particle&quot;:&quot;&quot;},{&quot;family&quot;:&quot;Garmiri&quot;,&quot;given&quot;:&quot;Penelope&quot;,&quot;parse-names&quot;:false,&quot;dropping-particle&quot;:&quot;&quot;,&quot;non-dropping-particle&quot;:&quot;&quot;},{&quot;family&quot;:&quot;Georghiou&quot;,&quot;given&quot;:&quot;George&quot;,&quot;parse-names&quot;:false,&quot;dropping-particle&quot;:&quot;&quot;,&quot;non-dropping-particle&quot;:&quot;&quot;},{&quot;family&quot;:&quot;Gonzales&quot;,&quot;given&quot;:&quot;Leonardo&quot;,&quot;parse-names&quot;:false,&quot;dropping-particle&quot;:&quot;&quot;,&quot;non-dropping-particle&quot;:&quot;&quot;},{&quot;family&quot;:&quot;Hatton-Ellis&quot;,&quot;given&quot;:&quot;Emma&quot;,&quot;parse-names&quot;:false,&quot;dropping-particle&quot;:&quot;&quot;,&quot;non-dropping-particle&quot;:&quot;&quot;},{&quot;family&quot;:&quot;Hussein&quot;,&quot;given&quot;:&quot;Abdulrahman&quot;,&quot;parse-names&quot;:false,&quot;dropping-particle&quot;:&quot;&quot;,&quot;non-dropping-particle&quot;:&quot;&quot;},{&quot;family&quot;:&quot;Ignatchenko&quot;,&quot;given&quot;:&quot;Alexandr&quot;,&quot;parse-names&quot;:false,&quot;dropping-particle&quot;:&quot;&quot;,&quot;non-dropping-particle&quot;:&quot;&quot;},{&quot;family&quot;:&quot;Insana&quot;,&quot;given&quot;:&quot;Giuseppe&quot;,&quot;parse-names&quot;:false,&quot;dropping-particle&quot;:&quot;&quot;,&quot;non-dropping-particle&quot;:&quot;&quot;},{&quot;family&quot;:&quot;Ishtiaq&quot;,&quot;given&quot;:&quot;Rizwan&quot;,&quot;parse-names&quot;:false,&quot;dropping-particle&quot;:&quot;&quot;,&quot;non-dropping-particle&quot;:&quot;&quot;},{&quot;family&quot;:&quot;Jokinen&quot;,&quot;given&quot;:&quot;Petteri&quot;,&quot;parse-names&quot;:false,&quot;dropping-particle&quot;:&quot;&quot;,&quot;non-dropping-particle&quot;:&quot;&quot;},{&quot;family&quot;:&quot;Joshi&quot;,&quot;given&quot;:&quot;Vishal&quot;,&quot;parse-names&quot;:false,&quot;dropping-particle&quot;:&quot;&quot;,&quot;non-dropping-particle&quot;:&quot;&quot;},{&quot;family&quot;:&quot;Jyothi&quot;,&quot;given&quot;:&quot;Dushyanth&quot;,&quot;parse-names&quot;:false,&quot;dropping-particle&quot;:&quot;&quot;,&quot;non-dropping-particle&quot;:&quot;&quot;},{&quot;family&quot;:&quot;Lock&quot;,&quot;given&quot;:&quot;Antonia&quot;,&quot;parse-names&quot;:false,&quot;dropping-particle&quot;:&quot;&quot;,&quot;non-dropping-particle&quot;:&quot;&quot;},{&quot;family&quot;:&quot;Lopez&quot;,&quot;given&quot;:&quot;Rodrigo&quot;,&quot;parse-names&quot;:false,&quot;dropping-particle&quot;:&quot;&quot;,&quot;non-dropping-particle&quot;:&quot;&quot;},{&quot;family&quot;:&quot;Luciani&quot;,&quot;given&quot;:&quot;Aurelien&quot;,&quot;parse-names&quot;:false,&quot;dropping-particle&quot;:&quot;&quot;,&quot;non-dropping-particle&quot;:&quot;&quot;},{&quot;family&quot;:&quot;Luo&quot;,&quot;given&quot;:&quot;Jie&quot;,&quot;parse-names&quot;:false,&quot;dropping-particle&quot;:&quot;&quot;,&quot;non-dropping-particle&quot;:&quot;&quot;},{&quot;family&quot;:&quot;Lussi&quot;,&quot;given&quot;:&quot;Yvonne&quot;,&quot;parse-names&quot;:false,&quot;dropping-particle&quot;:&quot;&quot;,&quot;non-dropping-particle&quot;:&quot;&quot;},{&quot;family&quot;:&quot;MacDougall&quot;,&quot;given&quot;:&quot;Alistair&quot;,&quot;parse-names&quot;:false,&quot;dropping-particle&quot;:&quot;&quot;,&quot;non-dropping-particle&quot;:&quot;&quot;},{&quot;family&quot;:&quot;Madeira&quot;,&quot;given&quot;:&quot;Fabio&quot;,&quot;parse-names&quot;:false,&quot;dropping-particle&quot;:&quot;&quot;,&quot;non-dropping-particle&quot;:&quot;&quot;},{&quot;family&quot;:&quot;Mahmoudy&quot;,&quot;given&quot;:&quot;Mahdi&quot;,&quot;parse-names&quot;:false,&quot;dropping-particle&quot;:&quot;&quot;,&quot;non-dropping-particle&quot;:&quot;&quot;},{&quot;family&quot;:&quot;Menchi&quot;,&quot;given&quot;:&quot;Manuela&quot;,&quot;parse-names&quot;:false,&quot;dropping-particle&quot;:&quot;&quot;,&quot;non-dropping-particle&quot;:&quot;&quot;},{&quot;family&quot;:&quot;Mishra&quot;,&quot;given&quot;:&quot;Alok&quot;,&quot;parse-names&quot;:false,&quot;dropping-particle&quot;:&quot;&quot;,&quot;non-dropping-particle&quot;:&quot;&quot;},{&quot;family&quot;:&quot;Moulang&quot;,&quot;given&quot;:&quot;Katie&quot;,&quot;parse-names&quot;:false,&quot;dropping-particle&quot;:&quot;&quot;,&quot;non-dropping-particle&quot;:&quot;&quot;},{&quot;family&quot;:&quot;Nightingale&quot;,&quot;given&quot;:&quot;Andrew&quot;,&quot;parse-names&quot;:false,&quot;dropping-particle&quot;:&quot;&quot;,&quot;non-dropping-particle&quot;:&quot;&quot;},{&quot;family&quot;:&quot;Oliveira&quot;,&quot;given&quot;:&quot;Carla Susana&quot;,&quot;parse-names&quot;:false,&quot;dropping-particle&quot;:&quot;&quot;,&quot;non-dropping-particle&quot;:&quot;&quot;},{&quot;family&quot;:&quot;Pundir&quot;,&quot;given&quot;:&quot;Sangya&quot;,&quot;parse-names&quot;:false,&quot;dropping-particle&quot;:&quot;&quot;,&quot;non-dropping-particle&quot;:&quot;&quot;},{&quot;family&quot;:&quot;Qi&quot;,&quot;given&quot;:&quot;Guoying&quot;,&quot;parse-names&quot;:false,&quot;dropping-particle&quot;:&quot;&quot;,&quot;non-dropping-particle&quot;:&quot;&quot;},{&quot;family&quot;:&quot;Raj&quot;,&quot;given&quot;:&quot;Shriya&quot;,&quot;parse-names&quot;:false,&quot;dropping-particle&quot;:&quot;&quot;,&quot;non-dropping-particle&quot;:&quot;&quot;},{&quot;family&quot;:&quot;Rice&quot;,&quot;given&quot;:&quot;Daniel&quot;,&quot;parse-names&quot;:false,&quot;dropping-particle&quot;:&quot;&quot;,&quot;non-dropping-particle&quot;:&quot;&quot;},{&quot;family&quot;:&quot;Lopez&quot;,&quot;given&quot;:&quot;Milagros Rodriguez&quot;,&quot;parse-names&quot;:false,&quot;dropping-particle&quot;:&quot;&quot;,&quot;non-dropping-particle&quot;:&quot;&quot;},{&quot;family&quot;:&quot;Saidi&quot;,&quot;given&quot;:&quot;Rabie&quot;,&quot;parse-names&quot;:false,&quot;dropping-particle&quot;:&quot;&quot;,&quot;non-dropping-particle&quot;:&quot;&quot;},{&quot;family&quot;:&quot;Sampson&quot;,&quot;given&quot;:&quot;Joseph&quot;,&quot;parse-names&quot;:false,&quot;dropping-particle&quot;:&quot;&quot;,&quot;non-dropping-particle&quot;:&quot;&quot;},{&quot;family&quot;:&quot;Sawford&quot;,&quot;given&quot;:&quot;Tony&quot;,&quot;parse-names&quot;:false,&quot;dropping-particle&quot;:&quot;&quot;,&quot;non-dropping-particle&quot;:&quot;&quot;},{&quot;family&quot;:&quot;Speretta&quot;,&quot;given&quot;:&quot;Elena&quot;,&quot;parse-names&quot;:false,&quot;dropping-particle&quot;:&quot;&quot;,&quot;non-dropping-particle&quot;:&quot;&quot;},{&quot;family&quot;:&quot;Turner&quot;,&quot;given&quot;:&quot;Edward&quot;,&quot;parse-names&quot;:false,&quot;dropping-particle&quot;:&quot;&quot;,&quot;non-dropping-particle&quot;:&quot;&quot;},{&quot;family&quot;:&quot;Tyagi&quot;,&quot;given&quot;:&quot;Nidhi&quot;,&quot;parse-names&quot;:false,&quot;dropping-particle&quot;:&quot;&quot;,&quot;non-dropping-particle&quot;:&quot;&quot;},{&quot;family&quot;:&quot;Vasudev&quot;,&quot;given&quot;:&quot;Preethi&quot;,&quot;parse-names&quot;:false,&quot;dropping-particle&quot;:&quot;&quot;,&quot;non-dropping-particle&quot;:&quot;&quot;},{&quot;family&quot;:&quot;Volynkin&quot;,&quot;given&quot;:&quot;Vladimir&quot;,&quot;parse-names&quot;:false,&quot;dropping-particle&quot;:&quot;&quot;,&quot;non-dropping-particle&quot;:&quot;&quot;},{&quot;family&quot;:&quot;Warner&quot;,&quot;given&quot;:&quot;Kate&quot;,&quot;parse-names&quot;:false,&quot;dropping-particle&quot;:&quot;&quot;,&quot;non-dropping-particle&quot;:&quot;&quot;},{&quot;family&quot;:&quot;Watkins&quot;,&quot;given&quot;:&quot;Xavier&quot;,&quot;parse-names&quot;:false,&quot;dropping-particle&quot;:&quot;&quot;,&quot;non-dropping-particle&quot;:&quot;&quot;},{&quot;family&quot;:&quot;Zaru&quot;,&quot;given&quot;:&quot;Rossana&quot;,&quot;parse-names&quot;:false,&quot;dropping-particle&quot;:&quot;&quot;,&quot;non-dropping-particle&quot;:&quot;&quot;},{&quot;family&quot;:&quot;Zellner&quot;,&quot;given&quot;:&quot;Hermann&quot;,&quot;parse-names&quot;:false,&quot;dropping-particle&quot;:&quot;&quot;,&quot;non-dropping-particle&quot;:&quot;&quot;},{&quot;family&quot;:&quot;Bridge&quot;,&quot;given&quot;:&quot;Alan&quot;,&quot;parse-names&quot;:false,&quot;dropping-particle&quot;:&quot;&quot;,&quot;non-dropping-particle&quot;:&quot;&quot;},{&quot;family&quot;:&quot;Poux&quot;,&quot;given&quot;:&quot;Sylvain&quot;,&quot;parse-names&quot;:false,&quot;dropping-particle&quot;:&quot;&quot;,&quot;non-dropping-particle&quot;:&quot;&quot;},{&quot;family&quot;:&quot;Redaschi&quot;,&quot;given&quot;:&quot;Nicole&quot;,&quot;parse-names&quot;:false,&quot;dropping-particle&quot;:&quot;&quot;,&quot;non-dropping-particle&quot;:&quot;&quot;},{&quot;family&quot;:&quot;Aimo&quot;,&quot;given&quot;:&quot;Lucila&quot;,&quot;parse-names&quot;:false,&quot;dropping-particle&quot;:&quot;&quot;,&quot;non-dropping-particle&quot;:&quot;&quot;},{&quot;family&quot;:&quot;Argoud-Puy&quot;,&quot;given&quot;:&quot;Ghislaine&quot;,&quot;parse-names&quot;:false,&quot;dropping-particle&quot;:&quot;&quot;,&quot;non-dropping-particle&quot;:&quot;&quot;},{&quot;family&quot;:&quot;Auchincloss&quot;,&quot;given&quot;:&quot;Andrea&quot;,&quot;parse-names&quot;:false,&quot;dropping-particle&quot;:&quot;&quot;,&quot;non-dropping-particle&quot;:&quot;&quot;},{&quot;family&quot;:&quot;Axelsen&quot;,&quot;given&quot;:&quot;Kristian&quot;,&quot;parse-names&quot;:false,&quot;dropping-particle&quot;:&quot;&quot;,&quot;non-dropping-particle&quot;:&quot;&quot;},{&quot;family&quot;:&quot;Bansal&quot;,&quot;given&quot;:&quot;Parit&quot;,&quot;parse-names&quot;:false,&quot;dropping-particle&quot;:&quot;&quot;,&quot;non-dropping-particle&quot;:&quot;&quot;},{&quot;family&quot;:&quot;Baratin&quot;,&quot;given&quot;:&quot;Delphine&quot;,&quot;parse-names&quot;:false,&quot;dropping-particle&quot;:&quot;&quot;,&quot;non-dropping-particle&quot;:&quot;&quot;},{&quot;family&quot;:&quot;Blatter&quot;,&quot;given&quot;:&quot;Marie Claude&quot;,&quot;parse-names&quot;:false,&quot;dropping-particle&quot;:&quot;&quot;,&quot;non-dropping-particle&quot;:&quot;&quot;},{&quot;family&quot;:&quot;Bolleman&quot;,&quot;given&quot;:&quot;Jerven&quot;,&quot;parse-names&quot;:false,&quot;dropping-particle&quot;:&quot;&quot;,&quot;non-dropping-particle&quot;:&quot;&quot;},{&quot;family&quot;:&quot;Boutet&quot;,&quot;given&quot;:&quot;Emmanuel&quot;,&quot;parse-names&quot;:false,&quot;dropping-particle&quot;:&quot;&quot;,&quot;non-dropping-particle&quot;:&quot;&quot;},{&quot;family&quot;:&quot;Breuza&quot;,&quot;given&quot;:&quot;Lionel&quot;,&quot;parse-names&quot;:false,&quot;dropping-particle&quot;:&quot;&quot;,&quot;non-dropping-particle&quot;:&quot;&quot;},{&quot;family&quot;:&quot;Casals-Casas&quot;,&quot;given&quot;:&quot;Cristina&quot;,&quot;parse-names&quot;:false,&quot;dropping-particle&quot;:&quot;&quot;,&quot;non-dropping-particle&quot;:&quot;&quot;},{&quot;family&quot;:&quot;Castro&quot;,&quot;given&quot;:&quot;Edouard&quot;,&quot;parse-names&quot;:false,&quot;dropping-particle&quot;:&quot;&quot;,&quot;non-dropping-particle&quot;:&quot;de&quot;},{&quot;family&quot;:&quot;Echioukh&quot;,&quot;given&quot;:&quot;Kamal Chikh&quot;,&quot;parse-names&quot;:false,&quot;dropping-particle&quot;:&quot;&quot;,&quot;non-dropping-particle&quot;:&quot;&quot;},{&quot;family&quot;:&quot;Coudert&quot;,&quot;given&quot;:&quot;Elisabeth&quot;,&quot;parse-names&quot;:false,&quot;dropping-particle&quot;:&quot;&quot;,&quot;non-dropping-particle&quot;:&quot;&quot;},{&quot;family&quot;:&quot;Cuche&quot;,&quot;given&quot;:&quot;Beatrice&quot;,&quot;parse-names&quot;:false,&quot;dropping-particle&quot;:&quot;&quot;,&quot;non-dropping-particle&quot;:&quot;&quot;},{&quot;family&quot;:&quot;Doche&quot;,&quot;given&quot;:&quot;Mikael&quot;,&quot;parse-names&quot;:false,&quot;dropping-particle&quot;:&quot;&quot;,&quot;non-dropping-particle&quot;:&quot;&quot;},{&quot;family&quot;:&quot;Dornevil&quot;,&quot;given&quot;:&quot;Dolnide&quot;,&quot;parse-names&quot;:false,&quot;dropping-particle&quot;:&quot;&quot;,&quot;non-dropping-particle&quot;:&quot;&quot;},{&quot;family&quot;:&quot;Estreicher&quot;,&quot;given&quot;:&quot;Anne&quot;,&quot;parse-names&quot;:false,&quot;dropping-particle&quot;:&quot;&quot;,&quot;non-dropping-particle&quot;:&quot;&quot;},{&quot;family&quot;:&quot;Famiglietti&quot;,&quot;given&quot;:&quot;Maria Livia&quot;,&quot;parse-names&quot;:false,&quot;dropping-particle&quot;:&quot;&quot;,&quot;non-dropping-particle&quot;:&quot;&quot;},{&quot;family&quot;:&quot;Feuermann&quot;,&quot;given&quot;:&quot;Marc&quot;,&quot;parse-names&quot;:false,&quot;dropping-particle&quot;:&quot;&quot;,&quot;non-dropping-particle&quot;:&quot;&quot;},{&quot;family&quot;:&quot;Gasteiger&quot;,&quot;given&quot;:&quot;Elisabeth&quot;,&quot;parse-names&quot;:false,&quot;dropping-particle&quot;:&quot;&quot;,&quot;non-dropping-particle&quot;:&quot;&quot;},{&quot;family&quot;:&quot;Gehant&quot;,&quot;given&quot;:&quot;Sebastien&quot;,&quot;parse-names&quot;:false,&quot;dropping-particle&quot;:&quot;&quot;,&quot;non-dropping-particle&quot;:&quot;&quot;},{&quot;family&quot;:&quot;Gerritsen&quot;,&quot;given&quot;:&quot;Vivienne&quot;,&quot;parse-names&quot;:false,&quot;dropping-particle&quot;:&quot;&quot;,&quot;non-dropping-particle&quot;:&quot;&quot;},{&quot;family&quot;:&quot;Gos&quot;,&quot;given&quot;:&quot;Arnaud&quot;,&quot;parse-names&quot;:false,&quot;dropping-particle&quot;:&quot;&quot;,&quot;non-dropping-particle&quot;:&quot;&quot;},{&quot;family&quot;:&quot;Gruaz-Gumowski&quot;,&quot;given&quot;:&quot;Nadine&quot;,&quot;parse-names&quot;:false,&quot;dropping-particle&quot;:&quot;&quot;,&quot;non-dropping-particle&quot;:&quot;&quot;},{&quot;family&quot;:&quot;Hinz&quot;,&quot;given&quot;:&quot;Ursula&quot;,&quot;parse-names&quot;:false,&quot;dropping-particle&quot;:&quot;&quot;,&quot;non-dropping-particle&quot;:&quot;&quot;},{&quot;family&quot;:&quot;Hulo&quot;,&quot;given&quot;:&quot;Chantal&quot;,&quot;parse-names&quot;:false,&quot;dropping-particle&quot;:&quot;&quot;,&quot;non-dropping-particle&quot;:&quot;&quot;},{&quot;family&quot;:&quot;Hyka-Nouspikel&quot;,&quot;given&quot;:&quot;Nevila&quot;,&quot;parse-names&quot;:false,&quot;dropping-particle&quot;:&quot;&quot;,&quot;non-dropping-particle&quot;:&quot;&quot;},{&quot;family&quot;:&quot;Jungo&quot;,&quot;given&quot;:&quot;Florence&quot;,&quot;parse-names&quot;:false,&quot;dropping-particle&quot;:&quot;&quot;,&quot;non-dropping-particle&quot;:&quot;&quot;},{&quot;family&quot;:&quot;Keller&quot;,&quot;given&quot;:&quot;Guillaume&quot;,&quot;parse-names&quot;:false,&quot;dropping-particle&quot;:&quot;&quot;,&quot;non-dropping-particle&quot;:&quot;&quot;},{&quot;family&quot;:&quot;Kerhornou&quot;,&quot;given&quot;:&quot;Arnaud&quot;,&quot;parse-names&quot;:false,&quot;dropping-particle&quot;:&quot;&quot;,&quot;non-dropping-particle&quot;:&quot;&quot;},{&quot;family&quot;:&quot;Lara&quot;,&quot;given&quot;:&quot;Vicente&quot;,&quot;parse-names&quot;:false,&quot;dropping-particle&quot;:&quot;&quot;,&quot;non-dropping-particle&quot;:&quot;&quot;},{&quot;family&quot;:&quot;Mercier&quot;,&quot;given&quot;:&quot;Philippe&quot;,&quot;parse-names&quot;:false,&quot;dropping-particle&quot;:&quot;&quot;,&quot;non-dropping-particle&quot;:&quot;Le&quot;},{&quot;family&quot;:&quot;Lieberherr&quot;,&quot;given&quot;:&quot;Damien&quot;,&quot;parse-names&quot;:false,&quot;dropping-particle&quot;:&quot;&quot;,&quot;non-dropping-particle&quot;:&quot;&quot;},{&quot;family&quot;:&quot;Lombardot&quot;,&quot;given&quot;:&quot;Thierry&quot;,&quot;parse-names&quot;:false,&quot;dropping-particle&quot;:&quot;&quot;,&quot;non-dropping-particle&quot;:&quot;&quot;},{&quot;family&quot;:&quot;Martin&quot;,&quot;given&quot;:&quot;Xavier&quot;,&quot;parse-names&quot;:false,&quot;dropping-particle&quot;:&quot;&quot;,&quot;non-dropping-particle&quot;:&quot;&quot;},{&quot;family&quot;:&quot;Masson&quot;,&quot;given&quot;:&quot;Patrick&quot;,&quot;parse-names&quot;:false,&quot;dropping-particle&quot;:&quot;&quot;,&quot;non-dropping-particle&quot;:&quot;&quot;},{&quot;family&quot;:&quot;Morgat&quot;,&quot;given&quot;:&quot;Anne&quot;,&quot;parse-names&quot;:false,&quot;dropping-particle&quot;:&quot;&quot;,&quot;non-dropping-particle&quot;:&quot;&quot;},{&quot;family&quot;:&quot;Neto&quot;,&quot;given&quot;:&quot;Teresa Batista&quot;,&quot;parse-names&quot;:false,&quot;dropping-particle&quot;:&quot;&quot;,&quot;non-dropping-particle&quot;:&quot;&quot;},{&quot;family&quot;:&quot;Paesano&quot;,&quot;given&quot;:&quot;Salvo&quot;,&quot;parse-names&quot;:false,&quot;dropping-particle&quot;:&quot;&quot;,&quot;non-dropping-particle&quot;:&quot;&quot;},{&quot;family&quot;:&quot;Pedruzzi&quot;,&quot;given&quot;:&quot;Ivo&quot;,&quot;parse-names&quot;:false,&quot;dropping-particle&quot;:&quot;&quot;,&quot;non-dropping-particle&quot;:&quot;&quot;},{&quot;family&quot;:&quot;Pilbout&quot;,&quot;given&quot;:&quot;Sandrine&quot;,&quot;parse-names&quot;:false,&quot;dropping-particle&quot;:&quot;&quot;,&quot;non-dropping-particle&quot;:&quot;&quot;},{&quot;family&quot;:&quot;Pourcel&quot;,&quot;given&quot;:&quot;Lucille&quot;,&quot;parse-names&quot;:false,&quot;dropping-particle&quot;:&quot;&quot;,&quot;non-dropping-particle&quot;:&quot;&quot;},{&quot;family&quot;:&quot;Pozzato&quot;,&quot;given&quot;:&quot;Monica&quot;,&quot;parse-names&quot;:false,&quot;dropping-particle&quot;:&quot;&quot;,&quot;non-dropping-particle&quot;:&quot;&quot;},{&quot;family&quot;:&quot;Pruess&quot;,&quot;given&quot;:&quot;Manuela&quot;,&quot;parse-names&quot;:false,&quot;dropping-particle&quot;:&quot;&quot;,&quot;non-dropping-particle&quot;:&quot;&quot;},{&quot;family&quot;:&quot;Rivoire&quot;,&quot;given&quot;:&quot;Catherine&quot;,&quot;parse-names&quot;:false,&quot;dropping-particle&quot;:&quot;&quot;,&quot;non-dropping-particle&quot;:&quot;&quot;},{&quot;family&quot;:&quot;Sigrist&quot;,&quot;given&quot;:&quot;Christian&quot;,&quot;parse-names&quot;:false,&quot;dropping-particle&quot;:&quot;&quot;,&quot;non-dropping-particle&quot;:&quot;&quot;},{&quot;family&quot;:&quot;Sonesson&quot;,&quot;given&quot;:&quot;Karin&quot;,&quot;parse-names&quot;:false,&quot;dropping-particle&quot;:&quot;&quot;,&quot;non-dropping-particle&quot;:&quot;&quot;},{&quot;family&quot;:&quot;Stutz&quot;,&quot;given&quot;:&quot;Andre&quot;,&quot;parse-names&quot;:false,&quot;dropping-particle&quot;:&quot;&quot;,&quot;non-dropping-particle&quot;:&quot;&quot;},{&quot;family&quot;:&quot;Sundaram&quot;,&quot;given&quot;:&quot;Shyamala&quot;,&quot;parse-names&quot;:false,&quot;dropping-particle&quot;:&quot;&quot;,&quot;non-dropping-particle&quot;:&quot;&quot;},{&quot;family&quot;:&quot;Tognolli&quot;,&quot;given&quot;:&quot;Michael&quot;,&quot;parse-names&quot;:false,&quot;dropping-particle&quot;:&quot;&quot;,&quot;non-dropping-particle&quot;:&quot;&quot;},{&quot;family&quot;:&quot;Verbregue&quot;,&quot;given&quot;:&quot;Laure&quot;,&quot;parse-names&quot;:false,&quot;dropping-particle&quot;:&quot;&quot;,&quot;non-dropping-particle&quot;:&quot;&quot;},{&quot;family&quot;:&quot;Wu&quot;,&quot;given&quot;:&quot;Cathy H.&quot;,&quot;parse-names&quot;:false,&quot;dropping-particle&quot;:&quot;&quot;,&quot;non-dropping-particle&quot;:&quot;&quot;},{&quot;family&quot;:&quot;Arighi&quot;,&quot;given&quot;:&quot;Cecilia N.&quot;,&quot;parse-names&quot;:false,&quot;dropping-particle&quot;:&quot;&quot;,&quot;non-dropping-particle&quot;:&quot;&quot;},{&quot;family&quot;:&quot;Arminski&quot;,&quot;given&quot;:&quot;Leslie&quot;,&quot;parse-names&quot;:false,&quot;dropping-particle&quot;:&quot;&quot;,&quot;non-dropping-particle&quot;:&quot;&quot;},{&quot;family&quot;:&quot;Chen&quot;,&quot;given&quot;:&quot;Chuming&quot;,&quot;parse-names&quot;:false,&quot;dropping-particle&quot;:&quot;&quot;,&quot;non-dropping-particle&quot;:&quot;&quot;},{&quot;family&quot;:&quot;Chen&quot;,&quot;given&quot;:&quot;Yongxing&quot;,&quot;parse-names&quot;:false,&quot;dropping-particle&quot;:&quot;&quot;,&quot;non-dropping-particle&quot;:&quot;&quot;},{&quot;family&quot;:&quot;Garavelli&quot;,&quot;given&quot;:&quot;John S.&quot;,&quot;parse-names&quot;:false,&quot;dropping-particle&quot;:&quot;&quot;,&quot;non-dropping-particle&quot;:&quot;&quot;},{&quot;family&quot;:&quot;Huang&quot;,&quot;given&quot;:&quot;Hongzhan&quot;,&quot;parse-names&quot;:false,&quot;dropping-particle&quot;:&quot;&quot;,&quot;non-dropping-particle&quot;:&quot;&quot;},{&quot;family&quot;:&quot;Laiho&quot;,&quot;given&quot;:&quot;Kati&quot;,&quot;parse-names&quot;:false,&quot;dropping-particle&quot;:&quot;&quot;,&quot;non-dropping-particle&quot;:&quot;&quot;},{&quot;family&quot;:&quot;McGarvey&quot;,&quot;given&quot;:&quot;Peter&quot;,&quot;parse-names&quot;:false,&quot;dropping-particle&quot;:&quot;&quot;,&quot;non-dropping-particle&quot;:&quot;&quot;},{&quot;family&quot;:&quot;Natale&quot;,&quot;given&quot;:&quot;Darren A.&quot;,&quot;parse-names&quot;:false,&quot;dropping-particle&quot;:&quot;&quot;,&quot;non-dropping-particle&quot;:&quot;&quot;},{&quot;family&quot;:&quot;Ross&quot;,&quot;given&quot;:&quot;Karen&quot;,&quot;parse-names&quot;:false,&quot;dropping-particle&quot;:&quot;&quot;,&quot;non-dropping-particle&quot;:&quot;&quot;},{&quot;family&quot;:&quot;Vinayaka&quot;,&quot;given&quot;:&quot;C. R.&quot;,&quot;parse-names&quot;:false,&quot;dropping-particle&quot;:&quot;&quot;,&quot;non-dropping-particle&quot;:&quot;&quot;},{&quot;family&quot;:&quot;Wang&quot;,&quot;given&quot;:&quot;Qinghua&quot;,&quot;parse-names&quot;:false,&quot;dropping-particle&quot;:&quot;&quot;,&quot;non-dropping-particle&quot;:&quot;&quot;},{&quot;family&quot;:&quot;Wang&quot;,&quot;given&quot;:&quot;Yuqi&quot;,&quot;parse-names&quot;:false,&quot;dropping-particle&quot;:&quot;&quot;,&quot;non-dropping-particle&quot;:&quot;&quot;},{&quot;family&quot;:&quot;Yeh&quot;,&quot;given&quot;:&quot;Lai Su&quot;,&quot;parse-names&quot;:false,&quot;dropping-particle&quot;:&quot;&quot;,&quot;non-dropping-particle&quot;:&quot;&quot;},{&quot;family&quot;:&quot;Zhang&quot;,&quot;given&quot;:&quot;Jian&quot;,&quot;parse-names&quot;:false,&quot;dropping-particle&quot;:&quot;&quot;,&quot;non-dropping-particle&quot;:&quot;&quot;}],&quot;container-title&quot;:&quot;Nucleic Acids Research&quot;,&quot;container-title-short&quot;:&quot;Nucleic Acids Res&quot;,&quot;DOI&quot;:&quot;10.1093/nar/gkaa1100&quot;,&quot;ISSN&quot;:&quot;13624962&quot;,&quot;PMID&quot;:&quot;33237286&quot;,&quot;issued&quot;:{&quot;date-parts&quot;:[[2021]]},&quot;page&quot;:&quot;D480-D489&quot;,&quot;abstract&quot;:&quot;The aim of the UniProt Knowledgebase is to provide users with a comprehensive, high-quality and freely accessible set of protein sequences annotated with functional information. In this article, we describe significant updates that we have made over the last two years to the resource. The number of sequences in UniProtKB has risen to approximately 190 million, despite continued work to reduce sequence redundancy at the proteome level. We have adopted new methods of assessing proteome completeness and quality. We continue to extract detailed annotations from the literature to add to reviewed entries and supplement these in unreviewed entries with annotations provided by automated systems such as the newly implemented Association-Rule-Based Annotator (ARBA). We have developed a credit-based publication submission interface to allow the community to contribute publications and annotations to UniProt entries. We describe how UniProtKB responded to the COVID-19 pandemic through expert curation of relevant entries that were rapidly made available to the research community through a dedicated portal. UniProt resources are available under a CC-BY (4.0) license via the web at https://www.uniprot.org/.&quot;,&quot;publisher&quot;:&quot;Oxford University Press&quot;,&quot;issue&quot;:&quot;D1&quot;,&quot;volume&quot;:&quot;49&quot;},&quot;isTemporary&quot;:false}]},{&quot;citationID&quot;:&quot;MENDELEY_CITATION_16c774f8-29c0-4ee9-891f-12908244c4c2&quot;,&quot;properties&quot;:{&quot;noteIndex&quot;:0},&quot;isEdited&quot;:false,&quot;manualOverride&quot;:{&quot;isManuallyOverridden&quot;:true,&quot;citeprocText&quot;:&quot;(De La Torre et al., 2020; Shiu &amp;#38; Lehti-Shiu, 2023)&quot;,&quot;manualOverrideText&quot;:&quot;(De La Torre et al., 2020; Shiu and Lehti-Shiu, 2023)&quot;},&quot;citationTag&quot;:&quot;MENDELEY_CITATION_v3_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&quot;,&quot;citationItems&quot;:[{&quot;id&quot;:&quot;d0eee97a-3e79-3743-b814-c4b4e132fb42&quot;,&quot;itemData&quot;:{&quot;type&quot;:&quot;article-journal&quot;,&quot;id&quot;:&quot;d0eee97a-3e79-3743-b814-c4b4e132fb42&quot;,&quot;title&quot;:&quot;Evolution of research topics and paradigms in plant sciences&quot;,&quot;author&quot;:[{&quot;family&quot;:&quot;Shiu&quot;,&quot;given&quot;:&quot;Shin-Han&quot;,&quot;parse-names&quot;:false,&quot;dropping-particle&quot;:&quot;&quot;,&quot;non-dropping-particle&quot;:&quot;&quot;},{&quot;family&quot;:&quot;Lehti-Shiu&quot;,&quot;given&quot;:&quot;Melissa D&quot;,&quot;parse-names&quot;:false,&quot;dropping-particle&quot;:&quot;&quot;,&quot;non-dropping-particle&quot;:&quot;&quot;}],&quot;container-title&quot;:&quot;bioRxiv&quot;,&quot;DOI&quot;:&quot;10.1101/2023.10.02.560457&quot;,&quot;URL&quot;:&quot;https://doi.org/10.1101/2023.10.02.560457&quot;,&quot;issued&quot;:{&quot;date-parts&quot;:[[2023]]},&quot;abstract&quot;:&quot;Classification: Biological sciences/plant biology Keywords: History of science, paradigm shift, machine learning, language modeling. CC-BY-ND 4.0 International license available under a (which was not certified by peer review) is the author/funder, who has granted bioRxiv a license to display the preprint in perpetuity. It is made The copyright holder for this preprint this version posted October 3, 2023. ; https://doi.&quot;,&quot;container-title-short&quot;:&quot;&quot;},&quot;isTemporary&quot;:false},{&quot;id&quot;:&quot;44866ffe-ce0f-3d6a-9e80-9c5848e6b232&quot;,&quot;itemData&quot;:{&quot;type&quot;:&quot;article&quot;,&quot;id&quot;:&quot;44866ffe-ce0f-3d6a-9e80-9c5848e6b232&quot;,&quot;title&quot;:&quot;Functional and morphological evolution in gymnosperms: A portrait of implicated gene families&quot;,&quot;author&quot;:[{&quot;family&quot;:&quot;La Torre&quot;,&quot;given&quot;:&quot;Amanda R.&quot;,&quot;parse-names&quot;:false,&quot;dropping-particle&quot;:&quot;&quot;,&quot;non-dropping-particle&quot;:&quot;De&quot;},{&quot;family&quot;:&quot;Piot&quot;,&quot;given&quot;:&quot;Anthony&quot;,&quot;parse-names&quot;:false,&quot;dropping-particle&quot;:&quot;&quot;,&quot;non-dropping-particle&quot;:&quot;&quot;},{&quot;family&quot;:&quot;Liu&quot;,&quot;given&quot;:&quot;Bobin&quot;,&quot;parse-names&quot;:false,&quot;dropping-particle&quot;:&quot;&quot;,&quot;non-dropping-particle&quot;:&quot;&quot;},{&quot;family&quot;:&quot;Wilhite&quot;,&quot;given&quot;:&quot;Benjamin&quot;,&quot;parse-names&quot;:false,&quot;dropping-particle&quot;:&quot;&quot;,&quot;non-dropping-particle&quot;:&quot;&quot;},{&quot;family&quot;:&quot;Weiss&quot;,&quot;given&quot;:&quot;Matthew&quot;,&quot;parse-names&quot;:false,&quot;dropping-particle&quot;:&quot;&quot;,&quot;non-dropping-particle&quot;:&quot;&quot;},{&quot;family&quot;:&quot;Porth&quot;,&quot;given&quot;:&quot;Ilga&quot;,&quot;parse-names&quot;:false,&quot;dropping-particle&quot;:&quot;&quot;,&quot;non-dropping-particle&quot;:&quot;&quot;}],&quot;container-title&quot;:&quot;Evolutionary Applications&quot;,&quot;DOI&quot;:&quot;10.1111/eva.12839&quot;,&quot;ISSN&quot;:&quot;17524571&quot;,&quot;issued&quot;:{&quot;date-parts&quot;:[[2020,1,1]]},&quot;page&quot;:&quot;210-227&quot;,&quot;abstract&quot;:&quot;Gymnosperms diverged from their sister plant clade of flowering plants 300 Mya. Morphological and functional divergence between the two major seed plant clades involved significant changes in their reproductive biology, water-conducting systems, secondary metabolism, stress defense mechanisms, and small RNA-mediated epigenetic silencing. The relatively recent sequencing of several gymnosperm genomes and the development of new genomic resources have enabled whole-genome comparisons within gymnosperms, and between angiosperms and gymnosperms. In this paper, we aim to understand how genes and gene families have contributed to the major functional and morphological differences in gymnosperms, and how this information can be used for applied breeding and biotechnology. In addition, we have analyzed the angiosperm versus gymnosperm evolution of the pleiotropic drug resistance (PDR) gene family with a wide range of functionalities in plants' interaction with their environment including defense mechanisms. Some of the genes reviewed here are newly studied members of gene families that hold potential for biotechnological applications related to commercial and pharmacological value. Some members of conifer gene families can also be exploited for their potential in phytoremediation applications.&quot;,&quot;publisher&quot;:&quot;Wiley-Blackwell&quot;,&quot;issue&quot;:&quot;1&quot;,&quot;volume&quot;:&quot;13&quot;,&quot;container-title-short&quot;:&quot;Evol Appl&quot;},&quot;isTemporary&quot;:false}]},{&quot;citationID&quot;:&quot;MENDELEY_CITATION_d6e94cc8-faa2-4223-8adc-b347b895529e&quot;,&quot;properties&quot;:{&quot;noteIndex&quot;:0},&quot;isEdited&quot;:false,&quot;manualOverride&quot;:{&quot;isManuallyOverridden&quot;:false,&quot;citeprocText&quot;:&quot;(Niu et al., 2022)&quot;,&quot;manualOverrideText&quot;:&quot;&quot;},&quot;citationTag&quot;:&quot;MENDELEY_CITATION_v3_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&quot;,&quot;citationItems&quot;:[{&quot;id&quot;:&quot;5bdcac3c-a0e7-3fde-8c43-403fc264afd5&quot;,&quot;itemData&quot;:{&quot;type&quot;:&quot;article-journal&quot;,&quot;id&quot;:&quot;5bdcac3c-a0e7-3fde-8c43-403fc264afd5&quot;,&quot;title&quot;:&quot;The Chinese pine genome and methylome unveil key features of conifer evolution&quot;,&quot;author&quot;:[{&quot;family&quot;:&quot;Niu&quot;,&quot;given&quot;:&quot;Shihui&quot;,&quot;parse-names&quot;:false,&quot;dropping-particle&quot;:&quot;&quot;,&quot;non-dropping-particle&quot;:&quot;&quot;},{&quot;family&quot;:&quot;Li&quot;,&quot;given&quot;:&quot;Jiang&quot;,&quot;parse-names&quot;:false,&quot;dropping-particle&quot;:&quot;&quot;,&quot;non-dropping-particle&quot;:&quot;&quot;},{&quot;family&quot;:&quot;Bo&quot;,&quot;given&quot;:&quot;Wenhao&quot;,&quot;parse-names&quot;:false,&quot;dropping-particle&quot;:&quot;&quot;,&quot;non-dropping-particle&quot;:&quot;&quot;},{&quot;family&quot;:&quot;Yang&quot;,&quot;given&quot;:&quot;Weifei&quot;,&quot;parse-names&quot;:false,&quot;dropping-particle&quot;:&quot;&quot;,&quot;non-dropping-particle&quot;:&quot;&quot;},{&quot;family&quot;:&quot;Zuccolo&quot;,&quot;given&quot;:&quot;Andrea&quot;,&quot;parse-names&quot;:false,&quot;dropping-particle&quot;:&quot;&quot;,&quot;non-dropping-particle&quot;:&quot;&quot;},{&quot;family&quot;:&quot;Giacomello&quot;,&quot;given&quot;:&quot;Stefania&quot;,&quot;parse-names&quot;:false,&quot;dropping-particle&quot;:&quot;&quot;,&quot;non-dropping-particle&quot;:&quot;&quot;},{&quot;family&quot;:&quot;Chen&quot;,&quot;given&quot;:&quot;Xi&quot;,&quot;parse-names&quot;:false,&quot;dropping-particle&quot;:&quot;&quot;,&quot;non-dropping-particle&quot;:&quot;&quot;},{&quot;family&quot;:&quot;Han&quot;,&quot;given&quot;:&quot;Fangxu&quot;,&quot;parse-names&quot;:false,&quot;dropping-particle&quot;:&quot;&quot;,&quot;non-dropping-particle&quot;:&quot;&quot;},{&quot;family&quot;:&quot;Yang&quot;,&quot;given&quot;:&quot;Junhe&quot;,&quot;parse-names&quot;:false,&quot;dropping-particle&quot;:&quot;&quot;,&quot;non-dropping-particle&quot;:&quot;&quot;},{&quot;family&quot;:&quot;Song&quot;,&quot;given&quot;:&quot;Yitong&quot;,&quot;parse-names&quot;:false,&quot;dropping-particle&quot;:&quot;&quot;,&quot;non-dropping-particle&quot;:&quot;&quot;},{&quot;family&quot;:&quot;Nie&quot;,&quot;given&quot;:&quot;Yumeng&quot;,&quot;parse-names&quot;:false,&quot;dropping-particle&quot;:&quot;&quot;,&quot;non-dropping-particle&quot;:&quot;&quot;},{&quot;family&quot;:&quot;Zhou&quot;,&quot;given&quot;:&quot;Biao&quot;,&quot;parse-names&quot;:false,&quot;dropping-particle&quot;:&quot;&quot;,&quot;non-dropping-particle&quot;:&quot;&quot;},{&quot;family&quot;:&quot;Wang&quot;,&quot;given&quot;:&quot;Peiyi&quot;,&quot;parse-names&quot;:false,&quot;dropping-particle&quot;:&quot;&quot;,&quot;non-dropping-particle&quot;:&quot;&quot;},{&quot;family&quot;:&quot;Zuo&quot;,&quot;given&quot;:&quot;Quan&quot;,&quot;parse-names&quot;:false,&quot;dropping-particle&quot;:&quot;&quot;,&quot;non-dropping-particle&quot;:&quot;&quot;},{&quot;family&quot;:&quot;Zhang&quot;,&quot;given&quot;:&quot;Hui&quot;,&quot;parse-names&quot;:false,&quot;dropping-particle&quot;:&quot;&quot;,&quot;non-dropping-particle&quot;:&quot;&quot;},{&quot;family&quot;:&quot;Ma&quot;,&quot;given&quot;:&quot;Jingjing&quot;,&quot;parse-names&quot;:false,&quot;dropping-particle&quot;:&quot;&quot;,&quot;non-dropping-particle&quot;:&quot;&quot;},{&quot;family&quot;:&quot;Wang&quot;,&quot;given&quot;:&quot;Jun&quot;,&quot;parse-names&quot;:false,&quot;dropping-particle&quot;:&quot;&quot;,&quot;non-dropping-particle&quot;:&quot;&quot;},{&quot;family&quot;:&quot;Wang&quot;,&quot;given&quot;:&quot;Lvji&quot;,&quot;parse-names&quot;:false,&quot;dropping-particle&quot;:&quot;&quot;,&quot;non-dropping-particle&quot;:&quot;&quot;},{&quot;family&quot;:&quot;Zhu&quot;,&quot;given&quot;:&quot;Qianya&quot;,&quot;parse-names&quot;:false,&quot;dropping-particle&quot;:&quot;&quot;,&quot;non-dropping-particle&quot;:&quot;&quot;},{&quot;family&quot;:&quot;Zhao&quot;,&quot;given&quot;:&quot;Huanhuan&quot;,&quot;parse-names&quot;:false,&quot;dropping-particle&quot;:&quot;&quot;,&quot;non-dropping-particle&quot;:&quot;&quot;},{&quot;family&quot;:&quot;Liu&quot;,&quot;given&quot;:&quot;Zhanmin&quot;,&quot;parse-names&quot;:false,&quot;dropping-particle&quot;:&quot;&quot;,&quot;non-dropping-particle&quot;:&quot;&quot;},{&quot;family&quot;:&quot;Zhang&quot;,&quot;given&quot;:&quot;Xuemei&quot;,&quot;parse-names&quot;:false,&quot;dropping-particle&quot;:&quot;&quot;,&quot;non-dropping-particle&quot;:&quot;&quot;},{&quot;family&quot;:&quot;Liu&quot;,&quot;given&quot;:&quot;Tao&quot;,&quot;parse-names&quot;:false,&quot;dropping-particle&quot;:&quot;&quot;,&quot;non-dropping-particle&quot;:&quot;&quot;},{&quot;family&quot;:&quot;Pei&quot;,&quot;given&quot;:&quot;Surui&quot;,&quot;parse-names&quot;:false,&quot;dropping-particle&quot;:&quot;&quot;,&quot;non-dropping-particle&quot;:&quot;&quot;},{&quot;family&quot;:&quot;Li&quot;,&quot;given&quot;:&quot;Zhimin&quot;,&quot;parse-names&quot;:false,&quot;dropping-particle&quot;:&quot;&quot;,&quot;non-dropping-particle&quot;:&quot;&quot;},{&quot;family&quot;:&quot;Hu&quot;,&quot;given&quot;:&quot;Yao&quot;,&quot;parse-names&quot;:false,&quot;dropping-particle&quot;:&quot;&quot;,&quot;non-dropping-particle&quot;:&quot;&quot;},{&quot;family&quot;:&quot;Yang&quot;,&quot;given&quot;:&quot;Yehui&quot;,&quot;parse-names&quot;:false,&quot;dropping-particle&quot;:&quot;&quot;,&quot;non-dropping-particle&quot;:&quot;&quot;},{&quot;family&quot;:&quot;Li&quot;,&quot;given&quot;:&quot;Wenzhao&quot;,&quot;parse-names&quot;:false,&quot;dropping-particle&quot;:&quot;&quot;,&quot;non-dropping-particle&quot;:&quot;&quot;},{&quot;family&quot;:&quot;Zan&quot;,&quot;given&quot;:&quot;Yanjun&quot;,&quot;parse-names&quot;:false,&quot;dropping-particle&quot;:&quot;&quot;,&quot;non-dropping-particle&quot;:&quot;&quot;},{&quot;family&quot;:&quot;Zhou&quot;,&quot;given&quot;:&quot;Linghua&quot;,&quot;parse-names&quot;:false,&quot;dropping-particle&quot;:&quot;&quot;,&quot;non-dropping-particle&quot;:&quot;&quot;},{&quot;family&quot;:&quot;Lin&quot;,&quot;given&quot;:&quot;Jinxing&quot;,&quot;parse-names&quot;:false,&quot;dropping-particle&quot;:&quot;&quot;,&quot;non-dropping-particle&quot;:&quot;&quot;},{&quot;family&quot;:&quot;Yuan&quot;,&quot;given&quot;:&quot;Tongqi&quot;,&quot;parse-names&quot;:false,&quot;dropping-particle&quot;:&quot;&quot;,&quot;non-dropping-particle&quot;:&quot;&quot;},{&quot;family&quot;:&quot;Li&quot;,&quot;given&quot;:&quot;Wei&quot;,&quot;parse-names&quot;:false,&quot;dropping-particle&quot;:&quot;&quot;,&quot;non-dropping-particle&quot;:&quot;&quot;},{&quot;family&quot;:&quot;Li&quot;,&quot;given&quot;:&quot;Yue&quot;,&quot;parse-names&quot;:false,&quot;dropping-particle&quot;:&quot;&quot;,&quot;non-dropping-particle&quot;:&quot;&quot;},{&quot;family&quot;:&quot;Wei&quot;,&quot;given&quot;:&quot;Hairong&quot;,&quot;parse-names&quot;:false,&quot;dropping-particle&quot;:&quot;&quot;,&quot;non-dropping-particle&quot;:&quot;&quot;},{&quot;family&quot;:&quot;Wu&quot;,&quot;given&quot;:&quot;Harry X.&quot;,&quot;parse-names&quot;:false,&quot;dropping-particle&quot;:&quot;&quot;,&quot;non-dropping-particle&quot;:&quot;&quot;}],&quot;container-title&quot;:&quot;Cell&quot;,&quot;container-title-short&quot;:&quot;Cell&quot;,&quot;DOI&quot;:&quot;10.1016/j.cell.2021.12.006&quot;,&quot;ISSN&quot;:&quot;10974172&quot;,&quot;PMID&quot;:&quot;34965378&quot;,&quot;issued&quot;:{&quot;date-parts&quot;:[[2022,1,6]]},&quot;page&quot;:&quot;204-217.e14&quot;,&quot;abstract&quot;:&quot;Conifers dominate the world's forest ecosystems and are the most widely planted tree species. Their giant and complex genomes present great challenges for assembling a complete reference genome for evolutionary and genomic studies. We present a 25.4-Gb chromosome-level assembly of Chinese pine (Pinus tabuliformis) and revealed that its genome size is mostly attributable to huge intergenic regions and long introns with high transposable element (TE) content. Large genes with long introns exhibited higher expressions levels. Despite a lack of recent whole-genome duplication, 91.2% of genes were duplicated through dispersed duplication, and expanded gene families are mainly related to stress responses, which may underpin conifers’ adaptation, particularly in cold and/or arid conditions. The reproductive regulation network is distinct compared with angiosperms. Slow removal of TEs with high-level methylation may have contributed to genomic expansion. This study provides insights into conifer evolution and resources for advancing research on conifer adaptation and development.&quot;,&quot;publisher&quot;:&quot;Elsevier B.V.&quot;,&quot;issue&quot;:&quot;1&quot;,&quot;volume&quot;:&quot;185&quot;},&quot;isTemporary&quot;:false}]},{&quot;citationID&quot;:&quot;MENDELEY_CITATION_bcc264cc-2ced-474a-b2d6-06aceac995e7&quot;,&quot;properties&quot;:{&quot;noteIndex&quot;:0},&quot;isEdited&quot;:false,&quot;manualOverride&quot;:{&quot;isManuallyOverridden&quot;:false,&quot;citeprocText&quot;:&quot;(Laloum et al., 2018)&quot;,&quot;manualOverrideText&quot;:&quot;&quot;},&quot;citationTag&quot;:&quot;MENDELEY_CITATION_v3_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&quot;,&quot;citationItems&quot;:[{&quot;id&quot;:&quot;8c5a5dfb-e700-3dce-9fd3-aac877a9b611&quot;,&quot;itemData&quot;:{&quot;type&quot;:&quot;article&quot;,&quot;id&quot;:&quot;8c5a5dfb-e700-3dce-9fd3-aac877a9b611&quot;,&quot;title&quot;:&quot;Alternative Splicing Control of Abiotic Stress Responses&quot;,&quot;author&quot;:[{&quot;family&quot;:&quot;Laloum&quot;,&quot;given&quot;:&quot;Tom&quot;,&quot;parse-names&quot;:false,&quot;dropping-particle&quot;:&quot;&quot;,&quot;non-dropping-particle&quot;:&quot;&quot;},{&quot;family&quot;:&quot;Martín&quot;,&quot;given&quot;:&quot;Guiomar&quot;,&quot;parse-names&quot;:false,&quot;dropping-particle&quot;:&quot;&quot;,&quot;non-dropping-particle&quot;:&quot;&quot;},{&quot;family&quot;:&quot;Duque&quot;,&quot;given&quot;:&quot;Paula&quot;,&quot;parse-names&quot;:false,&quot;dropping-particle&quot;:&quot;&quot;,&quot;non-dropping-particle&quot;:&quot;&quot;}],&quot;container-title&quot;:&quot;Trends in Plant Science&quot;,&quot;container-title-short&quot;:&quot;Trends Plant Sci&quot;,&quot;DOI&quot;:&quot;10.1016/j.tplants.2017.09.019&quot;,&quot;ISSN&quot;:&quot;13601385&quot;,&quot;PMID&quot;:&quot;29074233&quot;,&quot;issued&quot;:{&quot;date-parts&quot;:[[2018,2,1]]},&quot;page&quot;:&quot;140-150&quot;,&quot;abstract&quot;:&quot;Alternative splicing, which generates multiple transcripts from the same gene, is an important modulator of gene expression that can increase proteome diversity and regulate mRNA levels. In plants, this post-transcriptional mechanism is markedly induced in response to environmental stress, and recent studies have identified alternative splicing events that allow rapid adjustment of the abundance and function of key stress-response components. In agreement, plant mutants defective in splicing factors are severely impaired in their response to abiotic stress. Notably, mounting evidence indicates that alternative splicing regulates stress responses largely by targeting the abscisic acid (ABA) pathway. We review here current understanding of post-transcriptional control of plant stress tolerance via alternative splicing and discuss research challenges for the near future. Alternative splicing, which generates multiple transcripts and potentially more than one protein from the same gene, is markedly changed by environmental stresses that negatively impact on plant growth and development. Plant stress-related genes are particularly prone to alternative splicing events, which often modulate the ratio between active and non-active isoforms in response to abiotic stress, thus fine-tuning the expression of key stress regulators. Recent genetic and transcriptomic analyses have identified important roles for numerous splicing factors in the control of plant abiotic stress responses. Emerging evidence indicates that splicing factors modulate stress responses by targeting components of the ABA pathway, unveiling a novel regulatory layer in plant stress tolerance.&quot;,&quot;publisher&quot;:&quot;Elsevier Ltd&quot;,&quot;issue&quot;:&quot;2&quot;,&quot;volume&quot;:&quot;23&quot;},&quot;isTemporary&quot;:false}]},{&quot;citationID&quot;:&quot;MENDELEY_CITATION_4e59f40a-20cc-459e-8840-e5bf886a258f&quot;,&quot;properties&quot;:{&quot;noteIndex&quot;:0},&quot;isEdited&quot;:false,&quot;manualOverride&quot;:{&quot;isManuallyOverridden&quot;:false,&quot;citeprocText&quot;:&quot;(Niu et al., 2022)&quot;,&quot;manualOverrideText&quot;:&quot;&quot;},&quot;citationTag&quot;:&quot;MENDELEY_CITATION_v3_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&quot;,&quot;citationItems&quot;:[{&quot;id&quot;:&quot;5bdcac3c-a0e7-3fde-8c43-403fc264afd5&quot;,&quot;itemData&quot;:{&quot;type&quot;:&quot;article-journal&quot;,&quot;id&quot;:&quot;5bdcac3c-a0e7-3fde-8c43-403fc264afd5&quot;,&quot;title&quot;:&quot;The Chinese pine genome and methylome unveil key features of conifer evolution&quot;,&quot;author&quot;:[{&quot;family&quot;:&quot;Niu&quot;,&quot;given&quot;:&quot;Shihui&quot;,&quot;parse-names&quot;:false,&quot;dropping-particle&quot;:&quot;&quot;,&quot;non-dropping-particle&quot;:&quot;&quot;},{&quot;family&quot;:&quot;Li&quot;,&quot;given&quot;:&quot;Jiang&quot;,&quot;parse-names&quot;:false,&quot;dropping-particle&quot;:&quot;&quot;,&quot;non-dropping-particle&quot;:&quot;&quot;},{&quot;family&quot;:&quot;Bo&quot;,&quot;given&quot;:&quot;Wenhao&quot;,&quot;parse-names&quot;:false,&quot;dropping-particle&quot;:&quot;&quot;,&quot;non-dropping-particle&quot;:&quot;&quot;},{&quot;family&quot;:&quot;Yang&quot;,&quot;given&quot;:&quot;Weifei&quot;,&quot;parse-names&quot;:false,&quot;dropping-particle&quot;:&quot;&quot;,&quot;non-dropping-particle&quot;:&quot;&quot;},{&quot;family&quot;:&quot;Zuccolo&quot;,&quot;given&quot;:&quot;Andrea&quot;,&quot;parse-names&quot;:false,&quot;dropping-particle&quot;:&quot;&quot;,&quot;non-dropping-particle&quot;:&quot;&quot;},{&quot;family&quot;:&quot;Giacomello&quot;,&quot;given&quot;:&quot;Stefania&quot;,&quot;parse-names&quot;:false,&quot;dropping-particle&quot;:&quot;&quot;,&quot;non-dropping-particle&quot;:&quot;&quot;},{&quot;family&quot;:&quot;Chen&quot;,&quot;given&quot;:&quot;Xi&quot;,&quot;parse-names&quot;:false,&quot;dropping-particle&quot;:&quot;&quot;,&quot;non-dropping-particle&quot;:&quot;&quot;},{&quot;family&quot;:&quot;Han&quot;,&quot;given&quot;:&quot;Fangxu&quot;,&quot;parse-names&quot;:false,&quot;dropping-particle&quot;:&quot;&quot;,&quot;non-dropping-particle&quot;:&quot;&quot;},{&quot;family&quot;:&quot;Yang&quot;,&quot;given&quot;:&quot;Junhe&quot;,&quot;parse-names&quot;:false,&quot;dropping-particle&quot;:&quot;&quot;,&quot;non-dropping-particle&quot;:&quot;&quot;},{&quot;family&quot;:&quot;Song&quot;,&quot;given&quot;:&quot;Yitong&quot;,&quot;parse-names&quot;:false,&quot;dropping-particle&quot;:&quot;&quot;,&quot;non-dropping-particle&quot;:&quot;&quot;},{&quot;family&quot;:&quot;Nie&quot;,&quot;given&quot;:&quot;Yumeng&quot;,&quot;parse-names&quot;:false,&quot;dropping-particle&quot;:&quot;&quot;,&quot;non-dropping-particle&quot;:&quot;&quot;},{&quot;family&quot;:&quot;Zhou&quot;,&quot;given&quot;:&quot;Biao&quot;,&quot;parse-names&quot;:false,&quot;dropping-particle&quot;:&quot;&quot;,&quot;non-dropping-particle&quot;:&quot;&quot;},{&quot;family&quot;:&quot;Wang&quot;,&quot;given&quot;:&quot;Peiyi&quot;,&quot;parse-names&quot;:false,&quot;dropping-particle&quot;:&quot;&quot;,&quot;non-dropping-particle&quot;:&quot;&quot;},{&quot;family&quot;:&quot;Zuo&quot;,&quot;given&quot;:&quot;Quan&quot;,&quot;parse-names&quot;:false,&quot;dropping-particle&quot;:&quot;&quot;,&quot;non-dropping-particle&quot;:&quot;&quot;},{&quot;family&quot;:&quot;Zhang&quot;,&quot;given&quot;:&quot;Hui&quot;,&quot;parse-names&quot;:false,&quot;dropping-particle&quot;:&quot;&quot;,&quot;non-dropping-particle&quot;:&quot;&quot;},{&quot;family&quot;:&quot;Ma&quot;,&quot;given&quot;:&quot;Jingjing&quot;,&quot;parse-names&quot;:false,&quot;dropping-particle&quot;:&quot;&quot;,&quot;non-dropping-particle&quot;:&quot;&quot;},{&quot;family&quot;:&quot;Wang&quot;,&quot;given&quot;:&quot;Jun&quot;,&quot;parse-names&quot;:false,&quot;dropping-particle&quot;:&quot;&quot;,&quot;non-dropping-particle&quot;:&quot;&quot;},{&quot;family&quot;:&quot;Wang&quot;,&quot;given&quot;:&quot;Lvji&quot;,&quot;parse-names&quot;:false,&quot;dropping-particle&quot;:&quot;&quot;,&quot;non-dropping-particle&quot;:&quot;&quot;},{&quot;family&quot;:&quot;Zhu&quot;,&quot;given&quot;:&quot;Qianya&quot;,&quot;parse-names&quot;:false,&quot;dropping-particle&quot;:&quot;&quot;,&quot;non-dropping-particle&quot;:&quot;&quot;},{&quot;family&quot;:&quot;Zhao&quot;,&quot;given&quot;:&quot;Huanhuan&quot;,&quot;parse-names&quot;:false,&quot;dropping-particle&quot;:&quot;&quot;,&quot;non-dropping-particle&quot;:&quot;&quot;},{&quot;family&quot;:&quot;Liu&quot;,&quot;given&quot;:&quot;Zhanmin&quot;,&quot;parse-names&quot;:false,&quot;dropping-particle&quot;:&quot;&quot;,&quot;non-dropping-particle&quot;:&quot;&quot;},{&quot;family&quot;:&quot;Zhang&quot;,&quot;given&quot;:&quot;Xuemei&quot;,&quot;parse-names&quot;:false,&quot;dropping-particle&quot;:&quot;&quot;,&quot;non-dropping-particle&quot;:&quot;&quot;},{&quot;family&quot;:&quot;Liu&quot;,&quot;given&quot;:&quot;Tao&quot;,&quot;parse-names&quot;:false,&quot;dropping-particle&quot;:&quot;&quot;,&quot;non-dropping-particle&quot;:&quot;&quot;},{&quot;family&quot;:&quot;Pei&quot;,&quot;given&quot;:&quot;Surui&quot;,&quot;parse-names&quot;:false,&quot;dropping-particle&quot;:&quot;&quot;,&quot;non-dropping-particle&quot;:&quot;&quot;},{&quot;family&quot;:&quot;Li&quot;,&quot;given&quot;:&quot;Zhimin&quot;,&quot;parse-names&quot;:false,&quot;dropping-particle&quot;:&quot;&quot;,&quot;non-dropping-particle&quot;:&quot;&quot;},{&quot;family&quot;:&quot;Hu&quot;,&quot;given&quot;:&quot;Yao&quot;,&quot;parse-names&quot;:false,&quot;dropping-particle&quot;:&quot;&quot;,&quot;non-dropping-particle&quot;:&quot;&quot;},{&quot;family&quot;:&quot;Yang&quot;,&quot;given&quot;:&quot;Yehui&quot;,&quot;parse-names&quot;:false,&quot;dropping-particle&quot;:&quot;&quot;,&quot;non-dropping-particle&quot;:&quot;&quot;},{&quot;family&quot;:&quot;Li&quot;,&quot;given&quot;:&quot;Wenzhao&quot;,&quot;parse-names&quot;:false,&quot;dropping-particle&quot;:&quot;&quot;,&quot;non-dropping-particle&quot;:&quot;&quot;},{&quot;family&quot;:&quot;Zan&quot;,&quot;given&quot;:&quot;Yanjun&quot;,&quot;parse-names&quot;:false,&quot;dropping-particle&quot;:&quot;&quot;,&quot;non-dropping-particle&quot;:&quot;&quot;},{&quot;family&quot;:&quot;Zhou&quot;,&quot;given&quot;:&quot;Linghua&quot;,&quot;parse-names&quot;:false,&quot;dropping-particle&quot;:&quot;&quot;,&quot;non-dropping-particle&quot;:&quot;&quot;},{&quot;family&quot;:&quot;Lin&quot;,&quot;given&quot;:&quot;Jinxing&quot;,&quot;parse-names&quot;:false,&quot;dropping-particle&quot;:&quot;&quot;,&quot;non-dropping-particle&quot;:&quot;&quot;},{&quot;family&quot;:&quot;Yuan&quot;,&quot;given&quot;:&quot;Tongqi&quot;,&quot;parse-names&quot;:false,&quot;dropping-particle&quot;:&quot;&quot;,&quot;non-dropping-particle&quot;:&quot;&quot;},{&quot;family&quot;:&quot;Li&quot;,&quot;given&quot;:&quot;Wei&quot;,&quot;parse-names&quot;:false,&quot;dropping-particle&quot;:&quot;&quot;,&quot;non-dropping-particle&quot;:&quot;&quot;},{&quot;family&quot;:&quot;Li&quot;,&quot;given&quot;:&quot;Yue&quot;,&quot;parse-names&quot;:false,&quot;dropping-particle&quot;:&quot;&quot;,&quot;non-dropping-particle&quot;:&quot;&quot;},{&quot;family&quot;:&quot;Wei&quot;,&quot;given&quot;:&quot;Hairong&quot;,&quot;parse-names&quot;:false,&quot;dropping-particle&quot;:&quot;&quot;,&quot;non-dropping-particle&quot;:&quot;&quot;},{&quot;family&quot;:&quot;Wu&quot;,&quot;given&quot;:&quot;Harry X.&quot;,&quot;parse-names&quot;:false,&quot;dropping-particle&quot;:&quot;&quot;,&quot;non-dropping-particle&quot;:&quot;&quot;}],&quot;container-title&quot;:&quot;Cell&quot;,&quot;container-title-short&quot;:&quot;Cell&quot;,&quot;DOI&quot;:&quot;10.1016/j.cell.2021.12.006&quot;,&quot;ISSN&quot;:&quot;10974172&quot;,&quot;PMID&quot;:&quot;34965378&quot;,&quot;issued&quot;:{&quot;date-parts&quot;:[[2022,1,6]]},&quot;page&quot;:&quot;204-217.e14&quot;,&quot;abstract&quot;:&quot;Conifers dominate the world's forest ecosystems and are the most widely planted tree species. Their giant and complex genomes present great challenges for assembling a complete reference genome for evolutionary and genomic studies. We present a 25.4-Gb chromosome-level assembly of Chinese pine (Pinus tabuliformis) and revealed that its genome size is mostly attributable to huge intergenic regions and long introns with high transposable element (TE) content. Large genes with long introns exhibited higher expressions levels. Despite a lack of recent whole-genome duplication, 91.2% of genes were duplicated through dispersed duplication, and expanded gene families are mainly related to stress responses, which may underpin conifers’ adaptation, particularly in cold and/or arid conditions. The reproductive regulation network is distinct compared with angiosperms. Slow removal of TEs with high-level methylation may have contributed to genomic expansion. This study provides insights into conifer evolution and resources for advancing research on conifer adaptation and development.&quot;,&quot;publisher&quot;:&quot;Elsevier B.V.&quot;,&quot;issue&quot;:&quot;1&quot;,&quot;volume&quot;:&quot;185&quot;},&quot;isTemporary&quot;:false}]},{&quot;citationID&quot;:&quot;MENDELEY_CITATION_481f74d8-8e13-4389-aeae-c50cf75c13b9&quot;,&quot;properties&quot;:{&quot;noteIndex&quot;:0},&quot;isEdited&quot;:false,&quot;manualOverride&quot;:{&quot;isManuallyOverridden&quot;:false,&quot;citeprocText&quot;:&quot;(Martín et al., 2021)&quot;,&quot;manualOverrideText&quot;:&quot;&quot;},&quot;citationTag&quot;:&quot;MENDELEY_CITATION_v3_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&quot;,&quot;citationItems&quot;:[{&quot;id&quot;:&quot;e18c2ece-f039-3bbe-9cc8-8c066531029f&quot;,&quot;itemData&quot;:{&quot;type&quot;:&quot;article-journal&quot;,&quot;id&quot;:&quot;e18c2ece-f039-3bbe-9cc8-8c066531029f&quot;,&quot;title&quot;:&quot;Alternative splicing landscapes in Arabidopsis thaliana across tissues and stress conditions highlight major functional differences with animals&quot;,&quot;author&quot;:[{&quot;family&quot;:&quot;Martín&quot;,&quot;given&quot;:&quot;Guiomar&quot;,&quot;parse-names&quot;:false,&quot;dropping-particle&quot;:&quot;&quot;,&quot;non-dropping-particle&quot;:&quot;&quot;},{&quot;family&quot;:&quot;Márquez&quot;,&quot;given&quot;:&quot;Yamile&quot;,&quot;parse-names&quot;:false,&quot;dropping-particle&quot;:&quot;&quot;,&quot;non-dropping-particle&quot;:&quot;&quot;},{&quot;family&quot;:&quot;Mantica&quot;,&quot;given&quot;:&quot;Federica&quot;,&quot;parse-names&quot;:false,&quot;dropping-particle&quot;:&quot;&quot;,&quot;non-dropping-particle&quot;:&quot;&quot;},{&quot;family&quot;:&quot;Duque&quot;,&quot;given&quot;:&quot;Paula&quot;,&quot;parse-names&quot;:false,&quot;dropping-particle&quot;:&quot;&quot;,&quot;non-dropping-particle&quot;:&quot;&quot;},{&quot;family&quot;:&quot;Irimia&quot;,&quot;given&quot;:&quot;Manuel&quot;,&quot;parse-names&quot;:false,&quot;dropping-particle&quot;:&quot;&quot;,&quot;non-dropping-particle&quot;:&quot;&quot;}],&quot;container-title&quot;:&quot;Genome Biology&quot;,&quot;container-title-short&quot;:&quot;Genome Biol&quot;,&quot;DOI&quot;:&quot;10.1186/s13059-020-02258-y&quot;,&quot;ISSN&quot;:&quot;1474760X&quot;,&quot;PMID&quot;:&quot;33446251&quot;,&quot;issued&quot;:{&quot;date-parts&quot;:[[2021,12,1]]},&quot;abstract&quot;:&quot;Background: Alternative splicing (AS) is a widespread regulatory mechanism in multicellular organisms. Numerous transcriptomic and single-gene studies in plants have investigated AS in response to specific conditions, especially environmental stress, unveiling substantial amounts of intron retention that modulate gene expression. However, a comprehensive study contrasting stress-response and tissue-specific AS patterns and directly comparing them with those of animal models is still missing. Results: We generate a massive resource for Arabidopsis thaliana, PastDB, comprising AS and gene expression quantifications across tissues, development and environmental conditions, including abiotic and biotic stresses. Harmonized analysis of these datasets reveals that A. thaliana shows high levels of AS, similar to fruitflies, and that, compared to animals, disproportionately uses AS for stress responses. We identify core sets of genes regulated specifically by either AS or transcription upon stresses or among tissues, a regulatory specialization that is tightly mirrored by the genomic features of these genes. Unexpectedly, non-intron retention events, including exon skipping, are overrepresented across regulated AS sets in A. thaliana, being also largely involved in modulating gene expression through NMD and uORF inclusion. Conclusions: Non-intron retention events have likely been functionally underrated in plants. AS constitutes a distinct regulatory layer controlling gene expression upon internal and external stimuli whose target genes and master regulators are hardwired at the genomic level to specifically undergo post-transcriptional regulation. Given the higher relevance of AS in the response to different stresses when compared to animals, this molecular hardwiring is likely required for a proper environmental response in A. thaliana.&quot;,&quot;publisher&quot;:&quot;BioMed Central Ltd&quot;,&quot;issue&quot;:&quot;1&quot;,&quot;volume&quot;:&quot;22&quot;},&quot;isTemporary&quot;:false}]},{&quot;citationID&quot;:&quot;MENDELEY_CITATION_1738613f-cda2-4047-b9e7-4185db3f9a87&quot;,&quot;properties&quot;:{&quot;noteIndex&quot;:0},&quot;isEdited&quot;:false,&quot;manualOverride&quot;:{&quot;isManuallyOverridden&quot;:false,&quot;citeprocText&quot;:&quot;(Clark et al., 2023)&quot;,&quot;manualOverrideText&quot;:&quot;&quot;},&quot;citationTag&quot;:&quot;MENDELEY_CITATION_v3_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&quot;,&quot;citationItems&quot;:[{&quot;id&quot;:&quot;b9bef91b-6961-3c31-85ae-a00163095fa6&quot;,&quot;itemData&quot;:{&quot;type&quot;:&quot;article-journal&quot;,&quot;id&quot;:&quot;b9bef91b-6961-3c31-85ae-a00163095fa6&quot;,&quot;title&quot;:&quot;Evolution of phenotypic disparity in the plant kingdom&quot;,&quot;author&quot;:[{&quot;family&quot;:&quot;Clark&quot;,&quot;given&quot;:&quot;James W.&quot;,&quot;parse-names&quot;:false,&quot;dropping-particle&quot;:&quot;&quot;,&quot;non-dropping-particle&quot;:&quot;&quot;},{&quot;family&quot;:&quot;Hetherington&quot;,&quot;given&quot;:&quot;Alexander J.&quot;,&quot;parse-names&quot;:false,&quot;dropping-particle&quot;:&quot;&quot;,&quot;non-dropping-particle&quot;:&quot;&quot;},{&quot;family&quot;:&quot;Morris&quot;,&quot;given&quot;:&quot;Jennifer L.&quot;,&quot;parse-names&quot;:false,&quot;dropping-particle&quot;:&quot;&quot;,&quot;non-dropping-particle&quot;:&quot;&quot;},{&quot;family&quot;:&quot;Pressel&quot;,&quot;given&quot;:&quot;Silvia&quot;,&quot;parse-names&quot;:false,&quot;dropping-particle&quot;:&quot;&quot;,&quot;non-dropping-particle&quot;:&quot;&quot;},{&quot;family&quot;:&quot;Duckett&quot;,&quot;given&quot;:&quot;Jeffrey G.&quot;,&quot;parse-names&quot;:false,&quot;dropping-particle&quot;:&quot;&quot;,&quot;non-dropping-particle&quot;:&quot;&quot;},{&quot;family&quot;:&quot;Puttick&quot;,&quot;given&quot;:&quot;Mark N.&quot;,&quot;parse-names&quot;:false,&quot;dropping-particle&quot;:&quot;&quot;,&quot;non-dropping-particle&quot;:&quot;&quot;},{&quot;family&quot;:&quot;Schneider&quot;,&quot;given&quot;:&quot;Harald&quot;,&quot;parse-names&quot;:false,&quot;dropping-particle&quot;:&quot;&quot;,&quot;non-dropping-particle&quot;:&quot;&quot;},{&quot;family&quot;:&quot;Kenrick&quot;,&quot;given&quot;:&quot;Paul&quot;,&quot;parse-names&quot;:false,&quot;dropping-particle&quot;:&quot;&quot;,&quot;non-dropping-particle&quot;:&quot;&quot;},{&quot;family&quot;:&quot;Wellman&quot;,&quot;given&quot;:&quot;Charles H.&quot;,&quot;parse-names&quot;:false,&quot;dropping-particle&quot;:&quot;&quot;,&quot;non-dropping-particle&quot;:&quot;&quot;},{&quot;family&quot;:&quot;Donoghue&quot;,&quot;given&quot;:&quot;Philip C.J.&quot;,&quot;parse-names&quot;:false,&quot;dropping-particle&quot;:&quot;&quot;,&quot;non-dropping-particle&quot;:&quot;&quot;}],&quot;container-title&quot;:&quot;Nature Plants&quot;,&quot;container-title-short&quot;:&quot;Nat Plants&quot;,&quot;DOI&quot;:&quot;10.1038/s41477-023-01513-x&quot;,&quot;ISSN&quot;:&quot;20550278&quot;,&quot;PMID&quot;:&quot;37666963&quot;,&quot;issued&quot;:{&quot;date-parts&quot;:[[2023,10,1]]},&quot;page&quot;:&quot;1618-1626&quot;,&quot;abstract&quot;:&quot;The plant kingdom exhibits diverse bodyplans, from single-celled algae to complex multicellular land plants, but it is unclear how this phenotypic disparity was achieved. Here we show that the living divisions comprise discrete clusters within morphospace, separated largely by reproductive innovations, the extinction of evolutionary intermediates and lineage-specific evolution. Phenotypic complexity correlates not with disparity but with ploidy history, reflecting the role of genome duplication in plant macroevolution. Overall, the plant kingdom exhibits a pattern of episodically increasing disparity throughout its evolutionary history that mirrors the evolutionary floras and reflects ecological expansion facilitated by reproductive innovations. This pattern also parallels that seen in the animal and fungal kingdoms, suggesting a general pattern for the evolution of multicellular bodyplans.&quot;,&quot;publisher&quot;:&quot;Nature Research&quot;,&quot;issue&quot;:&quot;10&quot;,&quot;volume&quot;:&quot;9&quot;},&quot;isTemporary&quot;:false}]},{&quot;citationID&quot;:&quot;MENDELEY_CITATION_b53ede3c-50da-4de2-a751-5928e4cab06d&quot;,&quot;properties&quot;:{&quot;noteIndex&quot;:0},&quot;isEdited&quot;:false,&quot;manualOverride&quot;:{&quot;isManuallyOverridden&quot;:false,&quot;citeprocText&quot;:&quot;(Niu et al., 2022)&quot;,&quot;manualOverrideText&quot;:&quot;&quot;},&quot;citationTag&quot;:&quot;MENDELEY_CITATION_v3_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&quot;,&quot;citationItems&quot;:[{&quot;id&quot;:&quot;5bdcac3c-a0e7-3fde-8c43-403fc264afd5&quot;,&quot;itemData&quot;:{&quot;type&quot;:&quot;article-journal&quot;,&quot;id&quot;:&quot;5bdcac3c-a0e7-3fde-8c43-403fc264afd5&quot;,&quot;title&quot;:&quot;The Chinese pine genome and methylome unveil key features of conifer evolution&quot;,&quot;author&quot;:[{&quot;family&quot;:&quot;Niu&quot;,&quot;given&quot;:&quot;Shihui&quot;,&quot;parse-names&quot;:false,&quot;dropping-particle&quot;:&quot;&quot;,&quot;non-dropping-particle&quot;:&quot;&quot;},{&quot;family&quot;:&quot;Li&quot;,&quot;given&quot;:&quot;Jiang&quot;,&quot;parse-names&quot;:false,&quot;dropping-particle&quot;:&quot;&quot;,&quot;non-dropping-particle&quot;:&quot;&quot;},{&quot;family&quot;:&quot;Bo&quot;,&quot;given&quot;:&quot;Wenhao&quot;,&quot;parse-names&quot;:false,&quot;dropping-particle&quot;:&quot;&quot;,&quot;non-dropping-particle&quot;:&quot;&quot;},{&quot;family&quot;:&quot;Yang&quot;,&quot;given&quot;:&quot;Weifei&quot;,&quot;parse-names&quot;:false,&quot;dropping-particle&quot;:&quot;&quot;,&quot;non-dropping-particle&quot;:&quot;&quot;},{&quot;family&quot;:&quot;Zuccolo&quot;,&quot;given&quot;:&quot;Andrea&quot;,&quot;parse-names&quot;:false,&quot;dropping-particle&quot;:&quot;&quot;,&quot;non-dropping-particle&quot;:&quot;&quot;},{&quot;family&quot;:&quot;Giacomello&quot;,&quot;given&quot;:&quot;Stefania&quot;,&quot;parse-names&quot;:false,&quot;dropping-particle&quot;:&quot;&quot;,&quot;non-dropping-particle&quot;:&quot;&quot;},{&quot;family&quot;:&quot;Chen&quot;,&quot;given&quot;:&quot;Xi&quot;,&quot;parse-names&quot;:false,&quot;dropping-particle&quot;:&quot;&quot;,&quot;non-dropping-particle&quot;:&quot;&quot;},{&quot;family&quot;:&quot;Han&quot;,&quot;given&quot;:&quot;Fangxu&quot;,&quot;parse-names&quot;:false,&quot;dropping-particle&quot;:&quot;&quot;,&quot;non-dropping-particle&quot;:&quot;&quot;},{&quot;family&quot;:&quot;Yang&quot;,&quot;given&quot;:&quot;Junhe&quot;,&quot;parse-names&quot;:false,&quot;dropping-particle&quot;:&quot;&quot;,&quot;non-dropping-particle&quot;:&quot;&quot;},{&quot;family&quot;:&quot;Song&quot;,&quot;given&quot;:&quot;Yitong&quot;,&quot;parse-names&quot;:false,&quot;dropping-particle&quot;:&quot;&quot;,&quot;non-dropping-particle&quot;:&quot;&quot;},{&quot;family&quot;:&quot;Nie&quot;,&quot;given&quot;:&quot;Yumeng&quot;,&quot;parse-names&quot;:false,&quot;dropping-particle&quot;:&quot;&quot;,&quot;non-dropping-particle&quot;:&quot;&quot;},{&quot;family&quot;:&quot;Zhou&quot;,&quot;given&quot;:&quot;Biao&quot;,&quot;parse-names&quot;:false,&quot;dropping-particle&quot;:&quot;&quot;,&quot;non-dropping-particle&quot;:&quot;&quot;},{&quot;family&quot;:&quot;Wang&quot;,&quot;given&quot;:&quot;Peiyi&quot;,&quot;parse-names&quot;:false,&quot;dropping-particle&quot;:&quot;&quot;,&quot;non-dropping-particle&quot;:&quot;&quot;},{&quot;family&quot;:&quot;Zuo&quot;,&quot;given&quot;:&quot;Quan&quot;,&quot;parse-names&quot;:false,&quot;dropping-particle&quot;:&quot;&quot;,&quot;non-dropping-particle&quot;:&quot;&quot;},{&quot;family&quot;:&quot;Zhang&quot;,&quot;given&quot;:&quot;Hui&quot;,&quot;parse-names&quot;:false,&quot;dropping-particle&quot;:&quot;&quot;,&quot;non-dropping-particle&quot;:&quot;&quot;},{&quot;family&quot;:&quot;Ma&quot;,&quot;given&quot;:&quot;Jingjing&quot;,&quot;parse-names&quot;:false,&quot;dropping-particle&quot;:&quot;&quot;,&quot;non-dropping-particle&quot;:&quot;&quot;},{&quot;family&quot;:&quot;Wang&quot;,&quot;given&quot;:&quot;Jun&quot;,&quot;parse-names&quot;:false,&quot;dropping-particle&quot;:&quot;&quot;,&quot;non-dropping-particle&quot;:&quot;&quot;},{&quot;family&quot;:&quot;Wang&quot;,&quot;given&quot;:&quot;Lvji&quot;,&quot;parse-names&quot;:false,&quot;dropping-particle&quot;:&quot;&quot;,&quot;non-dropping-particle&quot;:&quot;&quot;},{&quot;family&quot;:&quot;Zhu&quot;,&quot;given&quot;:&quot;Qianya&quot;,&quot;parse-names&quot;:false,&quot;dropping-particle&quot;:&quot;&quot;,&quot;non-dropping-particle&quot;:&quot;&quot;},{&quot;family&quot;:&quot;Zhao&quot;,&quot;given&quot;:&quot;Huanhuan&quot;,&quot;parse-names&quot;:false,&quot;dropping-particle&quot;:&quot;&quot;,&quot;non-dropping-particle&quot;:&quot;&quot;},{&quot;family&quot;:&quot;Liu&quot;,&quot;given&quot;:&quot;Zhanmin&quot;,&quot;parse-names&quot;:false,&quot;dropping-particle&quot;:&quot;&quot;,&quot;non-dropping-particle&quot;:&quot;&quot;},{&quot;family&quot;:&quot;Zhang&quot;,&quot;given&quot;:&quot;Xuemei&quot;,&quot;parse-names&quot;:false,&quot;dropping-particle&quot;:&quot;&quot;,&quot;non-dropping-particle&quot;:&quot;&quot;},{&quot;family&quot;:&quot;Liu&quot;,&quot;given&quot;:&quot;Tao&quot;,&quot;parse-names&quot;:false,&quot;dropping-particle&quot;:&quot;&quot;,&quot;non-dropping-particle&quot;:&quot;&quot;},{&quot;family&quot;:&quot;Pei&quot;,&quot;given&quot;:&quot;Surui&quot;,&quot;parse-names&quot;:false,&quot;dropping-particle&quot;:&quot;&quot;,&quot;non-dropping-particle&quot;:&quot;&quot;},{&quot;family&quot;:&quot;Li&quot;,&quot;given&quot;:&quot;Zhimin&quot;,&quot;parse-names&quot;:false,&quot;dropping-particle&quot;:&quot;&quot;,&quot;non-dropping-particle&quot;:&quot;&quot;},{&quot;family&quot;:&quot;Hu&quot;,&quot;given&quot;:&quot;Yao&quot;,&quot;parse-names&quot;:false,&quot;dropping-particle&quot;:&quot;&quot;,&quot;non-dropping-particle&quot;:&quot;&quot;},{&quot;family&quot;:&quot;Yang&quot;,&quot;given&quot;:&quot;Yehui&quot;,&quot;parse-names&quot;:false,&quot;dropping-particle&quot;:&quot;&quot;,&quot;non-dropping-particle&quot;:&quot;&quot;},{&quot;family&quot;:&quot;Li&quot;,&quot;given&quot;:&quot;Wenzhao&quot;,&quot;parse-names&quot;:false,&quot;dropping-particle&quot;:&quot;&quot;,&quot;non-dropping-particle&quot;:&quot;&quot;},{&quot;family&quot;:&quot;Zan&quot;,&quot;given&quot;:&quot;Yanjun&quot;,&quot;parse-names&quot;:false,&quot;dropping-particle&quot;:&quot;&quot;,&quot;non-dropping-particle&quot;:&quot;&quot;},{&quot;family&quot;:&quot;Zhou&quot;,&quot;given&quot;:&quot;Linghua&quot;,&quot;parse-names&quot;:false,&quot;dropping-particle&quot;:&quot;&quot;,&quot;non-dropping-particle&quot;:&quot;&quot;},{&quot;family&quot;:&quot;Lin&quot;,&quot;given&quot;:&quot;Jinxing&quot;,&quot;parse-names&quot;:false,&quot;dropping-particle&quot;:&quot;&quot;,&quot;non-dropping-particle&quot;:&quot;&quot;},{&quot;family&quot;:&quot;Yuan&quot;,&quot;given&quot;:&quot;Tongqi&quot;,&quot;parse-names&quot;:false,&quot;dropping-particle&quot;:&quot;&quot;,&quot;non-dropping-particle&quot;:&quot;&quot;},{&quot;family&quot;:&quot;Li&quot;,&quot;given&quot;:&quot;Wei&quot;,&quot;parse-names&quot;:false,&quot;dropping-particle&quot;:&quot;&quot;,&quot;non-dropping-particle&quot;:&quot;&quot;},{&quot;family&quot;:&quot;Li&quot;,&quot;given&quot;:&quot;Yue&quot;,&quot;parse-names&quot;:false,&quot;dropping-particle&quot;:&quot;&quot;,&quot;non-dropping-particle&quot;:&quot;&quot;},{&quot;family&quot;:&quot;Wei&quot;,&quot;given&quot;:&quot;Hairong&quot;,&quot;parse-names&quot;:false,&quot;dropping-particle&quot;:&quot;&quot;,&quot;non-dropping-particle&quot;:&quot;&quot;},{&quot;family&quot;:&quot;Wu&quot;,&quot;given&quot;:&quot;Harry X.&quot;,&quot;parse-names&quot;:false,&quot;dropping-particle&quot;:&quot;&quot;,&quot;non-dropping-particle&quot;:&quot;&quot;}],&quot;container-title&quot;:&quot;Cell&quot;,&quot;container-title-short&quot;:&quot;Cell&quot;,&quot;DOI&quot;:&quot;10.1016/j.cell.2021.12.006&quot;,&quot;ISSN&quot;:&quot;10974172&quot;,&quot;PMID&quot;:&quot;34965378&quot;,&quot;issued&quot;:{&quot;date-parts&quot;:[[2022,1,6]]},&quot;page&quot;:&quot;204-217.e14&quot;,&quot;abstract&quot;:&quot;Conifers dominate the world's forest ecosystems and are the most widely planted tree species. Their giant and complex genomes present great challenges for assembling a complete reference genome for evolutionary and genomic studies. We present a 25.4-Gb chromosome-level assembly of Chinese pine (Pinus tabuliformis) and revealed that its genome size is mostly attributable to huge intergenic regions and long introns with high transposable element (TE) content. Large genes with long introns exhibited higher expressions levels. Despite a lack of recent whole-genome duplication, 91.2% of genes were duplicated through dispersed duplication, and expanded gene families are mainly related to stress responses, which may underpin conifers’ adaptation, particularly in cold and/or arid conditions. The reproductive regulation network is distinct compared with angiosperms. Slow removal of TEs with high-level methylation may have contributed to genomic expansion. This study provides insights into conifer evolution and resources for advancing research on conifer adaptation and development.&quot;,&quot;publisher&quot;:&quot;Elsevier B.V.&quot;,&quot;issue&quot;:&quot;1&quot;,&quot;volume&quot;:&quot;185&quot;},&quot;isTemporary&quot;:false}]},{&quot;citationID&quot;:&quot;MENDELEY_CITATION_1649ab8f-9d60-41ce-83d2-833080eeeac4&quot;,&quot;properties&quot;:{&quot;noteIndex&quot;:0},&quot;isEdited&quot;:false,&quot;manualOverride&quot;:{&quot;isManuallyOverridden&quot;:false,&quot;citeprocText&quot;:&quot;(Amaral et al., 2022; Y. Zhang et al., 2023)&quot;,&quot;manualOverrideText&quot;:&quot;&quot;},&quot;citationTag&quot;:&quot;MENDELEY_CITATION_v3_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&quot;,&quot;citationItems&quot;:[{&quot;id&quot;:&quot;5e1ae051-32b1-3f49-ba5f-31b45ba5d92a&quot;,&quot;itemData&quot;:{&quot;type&quot;:&quot;article&quot;,&quot;id&quot;:&quot;5e1ae051-32b1-3f49-ba5f-31b45ba5d92a&quot;,&quot;title&quot;:&quot;Studying tree response to biotic stress using a multi-disciplinary approach: The pine pitch canker case study&quot;,&quot;author&quot;:[{&quot;family&quot;:&quot;Amaral&quot;,&quot;given&quot;:&quot;Joana&quot;,&quot;parse-names&quot;:false,&quot;dropping-particle&quot;:&quot;&quot;,&quot;non-dropping-particle&quot;:&quot;&quot;},{&quot;family&quot;:&quot;Valledor&quot;,&quot;given&quot;:&quot;Luis&quot;,&quot;parse-names&quot;:false,&quot;dropping-particle&quot;:&quot;&quot;,&quot;non-dropping-particle&quot;:&quot;&quot;},{&quot;family&quot;:&quot;Alves&quot;,&quot;given&quot;:&quot;Artur&quot;,&quot;parse-names&quot;:false,&quot;dropping-particle&quot;:&quot;&quot;,&quot;non-dropping-particle&quot;:&quot;&quot;},{&quot;family&quot;:&quot;Martín-García&quot;,&quot;given&quot;:&quot;Jorge&quot;,&quot;parse-names&quot;:false,&quot;dropping-particle&quot;:&quot;&quot;,&quot;non-dropping-particle&quot;:&quot;&quot;},{&quot;family&quot;:&quot;Pinto&quot;,&quot;given&quot;:&quot;Glória&quot;,&quot;parse-names&quot;:false,&quot;dropping-particle&quot;:&quot;&quot;,&quot;non-dropping-particle&quot;:&quot;&quot;}],&quot;container-title&quot;:&quot;Frontiers in Plant Science&quot;,&quot;container-title-short&quot;:&quot;Front Plant Sci&quot;,&quot;DOI&quot;:&quot;10.3389/fpls.2022.916138&quot;,&quot;ISSN&quot;:&quot;1664462X&quot;,&quot;issued&quot;:{&quot;date-parts&quot;:[[2022,9,9]]},&quot;abstract&quot;:&quot;In an era of climate change and global trade, forests sustainability is endangered by several biotic threats. Pine pitch canker (PPC), caused by Fusarium circinatum, is one of the most important disease affecting conifers worldwide. To date, no effective control measures have been found for this disease. Earlier studies on PPC were mainly focused on the pathogen itself or on determining the levels of susceptibility of different hosts to F. circinatum infection. However, over the last years, plenty of information on the mechanisms that may explain the susceptibility or resistance to PPC has been published. This data are useful to better understand tree response to biotic stress and, most importantly, to aid the development of innovative and scientific-based disease control measures. This review gathers and discusses the main advances on PPC knowledge, especially focusing on multi-disciplinary studies investigating the response of pines with different levels of susceptibility to PPC upon infection. After an overview of the general knowledge of the disease, the importance of integrating information from physiological and Omics studies to unveil the mechanisms behind PPC susceptibility/resistance and to develop control strategies is explored. An extensive review of the main host responses to PPC was performed, including changes in water relations, signalling (ROS and hormones), primary metabolism, and defence (resin, phenolics, and PR proteins). A general picture of pine response to PPC is suggested according to the host susceptibility level and the next steps and gaps on PPC research are pointed out.&quot;,&quot;publisher&quot;:&quot;Frontiers Media S.A.&quot;,&quot;volume&quot;:&quot;13&quot;},&quot;isTemporary&quot;:false},{&quot;id&quot;:&quot;8a0ffec1-c024-314d-8e58-ec8095e9b09e&quot;,&quot;itemData&quot;:{&quot;type&quot;:&quot;article&quot;,&quot;id&quot;:&quot;8a0ffec1-c024-314d-8e58-ec8095e9b09e&quot;,&quot;title&quot;:&quot;Cysteine-rich receptor-like protein kinases: emerging regulators of plant stress responses&quot;,&quot;author&quot;:[{&quot;family&quot;:&quot;Zhang&quot;,&quot;given&quot;:&quot;Yongxue&quot;,&quot;parse-names&quot;:false,&quot;dropping-particle&quot;:&quot;&quot;,&quot;non-dropping-particle&quot;:&quot;&quot;},{&quot;family&quot;:&quot;Tian&quot;,&quot;given&quot;:&quot;Haodong&quot;,&quot;parse-names&quot;:false,&quot;dropping-particle&quot;:&quot;&quot;,&quot;non-dropping-particle&quot;:&quot;&quot;},{&quot;family&quot;:&quot;Chen&quot;,&quot;given&quot;:&quot;Daniel&quot;,&quot;parse-names&quot;:false,&quot;dropping-particle&quot;:&quot;&quot;,&quot;non-dropping-particle&quot;:&quot;&quot;},{&quot;family&quot;:&quot;Zhang&quot;,&quot;given&quot;:&quot;Heng&quot;,&quot;parse-names&quot;:false,&quot;dropping-particle&quot;:&quot;&quot;,&quot;non-dropping-particle&quot;:&quot;&quot;},{&quot;family&quot;:&quot;Sun&quot;,&quot;given&quot;:&quot;Meihong&quot;,&quot;parse-names&quot;:false,&quot;dropping-particle&quot;:&quot;&quot;,&quot;non-dropping-particle&quot;:&quot;&quot;},{&quot;family&quot;:&quot;Chen&quot;,&quot;given&quot;:&quot;Sixue&quot;,&quot;parse-names&quot;:false,&quot;dropping-particle&quot;:&quot;&quot;,&quot;non-dropping-particle&quot;:&quot;&quot;},{&quot;family&quot;:&quot;Qin&quot;,&quot;given&quot;:&quot;Zhi&quot;,&quot;parse-names&quot;:false,&quot;dropping-particle&quot;:&quot;&quot;,&quot;non-dropping-particle&quot;:&quot;&quot;},{&quot;family&quot;:&quot;Ding&quot;,&quot;given&quot;:&quot;Zhaojun&quot;,&quot;parse-names&quot;:false,&quot;dropping-particle&quot;:&quot;&quot;,&quot;non-dropping-particle&quot;:&quot;&quot;},{&quot;family&quot;:&quot;Dai&quot;,&quot;given&quot;:&quot;Shaojun&quot;,&quot;parse-names&quot;:false,&quot;dropping-particle&quot;:&quot;&quot;,&quot;non-dropping-particle&quot;:&quot;&quot;}],&quot;container-title&quot;:&quot;Trends in Plant Science&quot;,&quot;container-title-short&quot;:&quot;Trends Plant Sci&quot;,&quot;DOI&quot;:&quot;10.1016/j.tplants.2023.03.028&quot;,&quot;ISSN&quot;:&quot;13601385&quot;,&quot;PMID&quot;:&quot;37105805&quot;,&quot;issued&quot;:{&quot;date-parts&quot;:[[2023,7,1]]},&quot;page&quot;:&quot;776-794&quot;,&quot;abstract&quot;:&quot;Cysteine-rich receptor-like kinases (CRKs) belong to a large DUF26-containing receptor-like kinase (RLK) family. They play key roles in immunity, abiotic stress response, and growth and development. How CRKs regulate diverse processes is a long-standing question. Recent studies have advanced our understanding of the molecular mechanisms underlying CRK functions in Ca2+ influx, reactive oxygen species (ROS) production, mitogen-activated protein kinase (MAPK) cascade activation, callose deposition, stomatal immunity, and programmed cell death (PCD). We review the CRK structure–function relationship with a focus on the roles of CRKs in immunity, the abiotic stress response, and the growth–stress tolerance tradeoff. We provide a critical analysis and synthesis of how CRKs control sophisticated regulatory networks that determine diverse plant phenotypic outputs.&quot;,&quot;publisher&quot;:&quot;Elsevier Ltd&quot;,&quot;issue&quot;:&quot;7&quot;,&quot;volume&quot;:&quot;28&quot;},&quot;isTemporary&quot;:false}]},{&quot;citationID&quot;:&quot;MENDELEY_CITATION_eea7ffd8-610d-4972-8af9-7cab8f7877bb&quot;,&quot;properties&quot;:{&quot;noteIndex&quot;:0},&quot;isEdited&quot;:false,&quot;manualOverride&quot;:{&quot;isManuallyOverridden&quot;:false,&quot;citeprocText&quot;:&quot;(García-Campa et al., 2022; Lamelas et al., 2022)&quot;,&quot;manualOverrideText&quot;:&quot;&quot;},&quot;citationTag&quot;:&quot;MENDELEY_CITATION_v3_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&quot;,&quot;citationItems&quot;:[{&quot;id&quot;:&quot;b895f42b-df8f-3646-a064-f09c93a82d73&quot;,&quot;itemData&quot;:{&quot;type&quot;:&quot;article-journal&quot;,&quot;id&quot;:&quot;b895f42b-df8f-3646-a064-f09c93a82d73&quot;,&quot;title&quot;:&quot;Chloroplast proteomics reveals transgenerational cross-stress priming in Pinus radiata&quot;,&quot;author&quot;:[{&quot;family&quot;:&quot;García-Campa&quot;,&quot;given&quot;:&quot;Lara&quot;,&quot;parse-names&quot;:false,&quot;dropping-particle&quot;:&quot;&quot;,&quot;non-dropping-particle&quot;:&quot;&quot;},{&quot;family&quot;:&quot;Guerrero&quot;,&quot;given&quot;:&quot;Sara&quot;,&quot;parse-names&quot;:false,&quot;dropping-particle&quot;:&quot;&quot;,&quot;non-dropping-particle&quot;:&quot;&quot;},{&quot;family&quot;:&quot;Lamelas&quot;,&quot;given&quot;:&quot;Laura&quot;,&quot;parse-names&quot;:false,&quot;dropping-particle&quot;:&quot;&quot;,&quot;non-dropping-particle&quot;:&quot;&quot;},{&quot;family&quot;:&quot;Meijón&quot;,&quot;given&quot;:&quot;Mónica&quot;,&quot;parse-names&quot;:false,&quot;dropping-particle&quot;:&quot;&quot;,&quot;non-dropping-particle&quot;:&quot;&quot;},{&quot;family&quot;:&quot;Hasbún&quot;,&quot;given&quot;:&quot;Rodrigo&quot;,&quot;parse-names&quot;:false,&quot;dropping-particle&quot;:&quot;&quot;,&quot;non-dropping-particle&quot;:&quot;&quot;},{&quot;family&quot;:&quot;Cañal&quot;,&quot;given&quot;:&quot;María Jesús&quot;,&quot;parse-names&quot;:false,&quot;dropping-particle&quot;:&quot;&quot;,&quot;non-dropping-particle&quot;:&quot;&quot;},{&quot;family&quot;:&quot;Valledor&quot;,&quot;given&quot;:&quot;Luis&quot;,&quot;parse-names&quot;:false,&quot;dropping-particle&quot;:&quot;&quot;,&quot;non-dropping-particle&quot;:&quot;&quot;}],&quot;container-title&quot;:&quot;Environmental and Experimental Botany&quot;,&quot;container-title-short&quot;:&quot;Environ Exp Bot&quot;,&quot;DOI&quot;:&quot;10.1016/j.envexpbot.2022.105009&quot;,&quot;ISSN&quot;:&quot;00988472&quot;,&quot;issued&quot;:{&quot;date-parts&quot;:[[2022,10,1]]},&quot;abstract&quot;:&quot;Plants do have stress memory and chloroplast signaling has been revealed as crucial element to acquire and extend this memory into future generations, allowing plant adaptation to changing environments and providing novel tools in the field of crop improvement. Despite the process is known, how a plant is capable to transfer some aspects of its “life-long learning” to progeny, as well as the role of chloroplast proteome mediating transgenerational cross-stress priming effects, remain unknown. To fill this gap, this study examines the impact of the physiological status of Pinus radiata parentals over the capacity of their progeny to acclimate to their first stress period in a common garden experiment. Seedlings were originated in subpopulations with the same genetic background, but grown in two locations with contrasting environments (stressed vs non-stressed plants). Physiological measurements (fluorescence-based and biochemistry) and chloroplast proteomics were employed to study plant stress responses. Results demonstrated a differential seed priming. Those seedlings originated from stressed plants responded quicker and more efficiently than those originated from unstressed counterparts. Unprimed responses showed proteome remodeling driven by lipid peroxidation and photoinhibition, whereas primed subpopulation quickly faced stress rearranging secondary metabolism, replacing damaged lipids, reducing photooxidative damage, and promoting photorespiration and redox homeostasis in order to reduce lipoperoxidation and maintain photosynthesis. These results not only delve into cross-stress memory in long-lived species, but also suggest a new biotechnological potential for current seed orchards if adequate management is performed.&quot;,&quot;publisher&quot;:&quot;Elsevier B.V.&quot;,&quot;volume&quot;:&quot;202&quot;},&quot;isTemporary&quot;:false},{&quot;id&quot;:&quot;ad6bc532-f6d6-33bf-9971-af37c2b2edf5&quot;,&quot;itemData&quot;:{&quot;type&quot;:&quot;article-journal&quot;,&quot;id&quot;:&quot;ad6bc532-f6d6-33bf-9971-af37c2b2edf5&quot;,&quot;title&quot;:&quot;Nucleus and chloroplast: A necessary understanding to overcome heat stress in Pinus radiata&quot;,&quot;author&quot;:[{&quot;family&quot;:&quot;Lamelas&quot;,&quot;given&quot;:&quot;Laura&quot;,&quot;parse-names&quot;:false,&quot;dropping-particle&quot;:&quot;&quot;,&quot;non-dropping-particle&quot;:&quot;&quot;},{&quot;family&quot;:&quot;Valledor&quot;,&quot;given&quot;:&quot;Luis&quot;,&quot;parse-names&quot;:false,&quot;dropping-particle&quot;:&quot;&quot;,&quot;non-dropping-particle&quot;:&quot;&quot;},{&quot;family&quot;:&quot;López-Hidalgo&quot;,&quot;given&quot;:&quot;Cristina&quot;,&quot;parse-names&quot;:false,&quot;dropping-particle&quot;:&quot;&quot;,&quot;non-dropping-particle&quot;:&quot;&quot;},{&quot;family&quot;:&quot;Cañal&quot;,&quot;given&quot;:&quot;María Jesús&quot;,&quot;parse-names&quot;:false,&quot;dropping-particle&quot;:&quot;&quot;,&quot;non-dropping-particle&quot;:&quot;&quot;},{&quot;family&quot;:&quot;Meijón&quot;,&quot;given&quot;:&quot;Mónica&quot;,&quot;parse-names&quot;:false,&quot;dropping-particle&quot;:&quot;&quot;,&quot;non-dropping-particle&quot;:&quot;&quot;}],&quot;container-title&quot;:&quot;Plant Cell and Environment&quot;,&quot;container-title-short&quot;:&quot;Plant Cell Environ&quot;,&quot;DOI&quot;:&quot;10.1111/pce.14238&quot;,&quot;ISSN&quot;:&quot;13653040&quot;,&quot;PMID&quot;:&quot;34855991&quot;,&quot;issued&quot;:{&quot;date-parts&quot;:[[2022,2,1]]},&quot;page&quot;:&quot;446-458&quot;,&quot;abstract&quot;:&quot;The recovery and maintenance of plant homeostasis under stressful environments are complex processes involving organelle crosstalk for a coordinated cellular response. Here, we revealed through nuclear and chloroplast subcellular proteomics, biochemical cell profiles and targeted transcriptomics how chloroplasts and nuclei developed their responses under increased temperatures in a long-lived species (Pinus radiata). Parallel to photosynthetic impairment and reactive oxygen species production in the chloroplast, a DNA damage response was triggered in the nucleus followed by an altered chromatin conformation. In addition, in the nuclei, we found several proteins, such as HEMERA or WHIRLY, which change their locations from the chloroplasts to the nuclei carrying the stress message. Additionally, our data showed a deep rearrangement of RNA metabolism in both organelles, revealing microRNAs and AGO1 as potential regulators of the acclimation mechanisms. Altogether, our study highlights the synchronisation among the different stages required for thermotolerance acquisition in P. radiata, pointing out the role of chromatin conformation and posttranscriptional gene regulation in overcoming heat stress and assuring plant survival for the following years.&quot;,&quot;publisher&quot;:&quot;John Wiley and Sons Inc&quot;,&quot;issue&quot;:&quot;2&quot;,&quot;volume&quot;:&quot;45&quot;},&quot;isTemporary&quot;:false}]},{&quot;citationID&quot;:&quot;MENDELEY_CITATION_25085e11-0ff3-47f9-b625-7c64eca0c59d&quot;,&quot;properties&quot;:{&quot;noteIndex&quot;:0},&quot;isEdited&quot;:false,&quot;manualOverride&quot;:{&quot;isManuallyOverridden&quot;:false,&quot;citeprocText&quot;:&quot;(Jin et al., 2021)&quot;,&quot;manualOverrideText&quot;:&quot;&quot;},&quot;citationTag&quot;:&quot;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&quot;,&quot;citationItems&quot;:[{&quot;id&quot;:&quot;1043ab9f-3acd-3b62-b2d3-9659ecf00f0f&quot;,&quot;itemData&quot;:{&quot;type&quot;:&quot;article-journal&quot;,&quot;id&quot;:&quot;1043ab9f-3acd-3b62-b2d3-9659ecf00f0f&quot;,&quot;title&quot;:&quot;Phylogenomic and ecological analyses reveal the spatiotemporal evolution of global pines&quot;,&quot;author&quot;:[{&quot;family&quot;:&quot;Jin&quot;,&quot;given&quot;:&quot;Wei-Tao&quot;,&quot;parse-names&quot;:false,&quot;dropping-particle&quot;:&quot;&quot;,&quot;non-dropping-particle&quot;:&quot;&quot;},{&quot;family&quot;:&quot;Gernandt&quot;,&quot;given&quot;:&quot;David S&quot;,&quot;parse-names&quot;:false,&quot;dropping-particle&quot;:&quot;&quot;,&quot;non-dropping-particle&quot;:&quot;&quot;},{&quot;family&quot;:&quot;Wehenkel&quot;,&quot;given&quot;:&quot;Christian&quot;,&quot;parse-names&quot;:false,&quot;dropping-particle&quot;:&quot;&quot;,&quot;non-dropping-particle&quot;:&quot;&quot;},{&quot;family&quot;:&quot;Xia&quot;,&quot;given&quot;:&quot;Xiao-Mei&quot;,&quot;parse-names&quot;:false,&quot;dropping-particle&quot;:&quot;&quot;,&quot;non-dropping-particle&quot;:&quot;&quot;},{&quot;family&quot;:&quot;Wei&quot;,&quot;given&quot;:&quot;Xiao-Xin&quot;,&quot;parse-names&quot;:false,&quot;dropping-particle&quot;:&quot;&quot;,&quot;non-dropping-particle&quot;:&quot;&quot;},{&quot;family&quot;:&quot;Wang&quot;,&quot;given&quot;:&quot;Xiao-Quan&quot;,&quot;parse-names&quot;:false,&quot;dropping-particle&quot;:&quot;&quot;,&quot;non-dropping-particle&quot;:&quot;&quot;},{&quot;family&quot;:&quot;analyzed data&quot;,&quot;given&quot;:&quot;X-qw&quot;,&quot;parse-names&quot;:false,&quot;dropping-particle&quot;:&quot;&quot;,&quot;non-dropping-particle&quot;:&quot;&quot;}],&quot;container-title&quot;:&quot;PNAS&quot;,&quot;DOI&quot;:&quot;10.1073/pnas.2022302118/-/DCSupplemental&quot;,&quot;issued&quot;:{&quot;date-parts&quot;:[[2021]]},&quot;page&quot;:&quot;2022302118&quot;,&quot;abstract&quot;:&quot;How coniferous forests evolved in the Northern Hemisphere remains largely unknown. Unlike most groups of organisms that generally follow a latitudinal diversity gradient, most conifer species in the Northern Hemisphere are distributed in mountainous areas at middle latitudes. It is of great interest to know whether the midlatitude region has been an evolutionary cradle or museum for conifers and how evolutionary and ecological factors have driven their spatiotemporal evolution. Here, we investigated the macro-evolution of Pinus, the largest conifer genus and characteristic of northern temperate coniferous forests, based on nearly complete species sampling. Using 1,662 genes from transcriptome sequences, we reconstructed a robust species phylogeny and reestimated divergence times of global pines. We found that ∼90% of extant pine species originated in the Miocene in sharp contrast to the ancient origin of Pinus, indicating a Neogene rediversification. Surprisingly, species at middle latitudes are much older than those at other latitudes. This finding, coupled with net diversification rate analysis, indicates that the midlatitude region has provided an evolutionary museum for global pines. Analyses of 31 environmental variables, together with a comparison of evolutionary rates of niche and phenotypic traits with a net diversification rate, found that topography played a primary role in pine diversification, and the aridity index was decisive for the niche rate shift. Moreover, fire has forced diversification and adaptive evolution of Pinus. Our study highlights the importance of integrating phylogenomic and ecological approaches to address evolution of biological groups at the global scale. Pinus | phylogenomics | spatiotemporal evolution | evolutionary museum | fire adaptation U nderstanding what determines species diversity and its distribution pattern is one of the great challenges in evolutionary biology and ecology (1, 2). Gymnosperms and angiosperms are the two major groups of extant seed plants with extreme differences in species diversity and distribution. Compared to angiosperms with ∼300,000 species that dominate most of Earth's terrestrial ecosystems , extant gymnosperms comprise only 13 families and a little more than 1,000 species (3). Although greatly outnumbered by angiosperms, conifers, the most diverse group of gymnosperms with around 615 extant species worldwide (4), are prominent components in north temperate biomes and constitute over 39% of the world's forests (5). Unlike woody angiosperms that generally follow a latitudinal diversity gradient (LDG) in the Northern Hemisphere (6, 7), most conifer species are distributed in the mountainous areas at middle latitudes. It remains unknown whether the midlatitude region has been an evolutionary cradle or museum for conifers. The mechanisms underlying the high species diversity of conifers in the midlatitude region are also poorly studied, while the LDG can be explained by latitudinal variation in ecological limits, diversification rates, and time for species accumulation (2). Sun-daram et al. (8) suggested that the formation of conifer hotspots can be attributed to the accumulation of regional diversity over evolutionary time scales in mountainous areas with long-term climate stability, and topographically heterogeneous environments may play a primary role in hotspot formation. Nevertheless, Rueda, Godoy, and Hawkins (7) used a trait-based approach to test the effects of environmental stressors, evolutionary relatedness, and phylogenetic conservatism on conifer distribution in the conter-minous United States and found that a strong trade-off between drought and shade tolerance might be the simplest explanation for the distribution. It is of great interest to investigate how evolutionary and ecological factors have worked together to drive the spatiotemporal evolution of conifers in the Northern Hemisphere based on a solid phylogenetic framework and, in particular, whether conifers have retained or shifted their environmental niche space over time. Pinus provides an ideal example to explore the mechanisms underlying the spatiotemporal evolution of conifers and test whether the midlatitude region is an evolutionary cradle or museum for conifers. This genus, comprising about 113 species, is the largest genus of conifers and, arguably, is the most important genus of trees in the world (4, 9-11). It has a wide distribution in the Northern Hemisphere that coincides with the overall distribution of conifers (4). In addition, Pinus has a long evolutionary history dating back to the late Jurassic or early Cretaceous (12) and therefore participated in the historical dynamics of the Cre-taceous and Cenozoic forests. Moreover, many pines have evolved Significance Understanding what determines the distribution of biodiversity remains one of the great challenges in evolutionary biology and ecology. The Northern Hemisphere conifers do not follow a latitudinal diversity gradient and show a unique distribution pattern, that is most species are distributed at middle latitudes. To reveal the mechanisms underlying this pattern, we investigate the spatiotemporal evolution of the largest conifer genus Pinus. We find that the midlatitude region has been an evolutionary museum for Pinus, and particularly, topography has played the most important role in pine diversification. Moreover, our results indicate that pine's preference of warm and somewhat drier habitats could be helpful for their adaptation to the Anthropocene climate warming, which is important for biodiversity conservation and forest management.&quot;,&quot;volume&quot;:&quot;118&quot;,&quot;container-title-short&quot;:&quot;&quot;},&quot;isTemporary&quot;:false}]},{&quot;citationID&quot;:&quot;MENDELEY_CITATION_1407bcb7-c158-4940-bc05-e6ed06684d26&quot;,&quot;properties&quot;:{&quot;noteIndex&quot;:0},&quot;isEdited&quot;:false,&quot;manualOverride&quot;:{&quot;isManuallyOverridden&quot;:false,&quot;citeprocText&quot;:&quot;(Perez-Riverol et al., 2022)&quot;,&quot;manualOverrideText&quot;:&quot;&quot;},&quot;citationTag&quot;:&quot;MENDELEY_CITATION_v3_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&quot;,&quot;citationItems&quot;:[{&quot;id&quot;:&quot;0235da78-b3a2-3d64-8c3f-5abf874725dc&quot;,&quot;itemData&quot;:{&quot;type&quot;:&quot;article-journal&quot;,&quot;id&quot;:&quot;0235da78-b3a2-3d64-8c3f-5abf874725dc&quot;,&quot;title&quot;:&quot;The PRIDE database resources in 2022: A hub for mass spectrometry-based proteomics evidences&quot;,&quot;author&quot;:[{&quot;family&quot;:&quot;Perez-Riverol&quot;,&quot;given&quot;:&quot;Yasset&quot;,&quot;parse-names&quot;:false,&quot;dropping-particle&quot;:&quot;&quot;,&quot;non-dropping-particle&quot;:&quot;&quot;},{&quot;family&quot;:&quot;Bai&quot;,&quot;given&quot;:&quot;Jingwen&quot;,&quot;parse-names&quot;:false,&quot;dropping-particle&quot;:&quot;&quot;,&quot;non-dropping-particle&quot;:&quot;&quot;},{&quot;family&quot;:&quot;Bandla&quot;,&quot;given&quot;:&quot;Chakradhar&quot;,&quot;parse-names&quot;:false,&quot;dropping-particle&quot;:&quot;&quot;,&quot;non-dropping-particle&quot;:&quot;&quot;},{&quot;family&quot;:&quot;García-Seisdedos&quot;,&quot;given&quot;:&quot;David&quot;,&quot;parse-names&quot;:false,&quot;dropping-particle&quot;:&quot;&quot;,&quot;non-dropping-particle&quot;:&quot;&quot;},{&quot;family&quot;:&quot;Hewapathirana&quot;,&quot;given&quot;:&quot;Suresh&quot;,&quot;parse-names&quot;:false,&quot;dropping-particle&quot;:&quot;&quot;,&quot;non-dropping-particle&quot;:&quot;&quot;},{&quot;family&quot;:&quot;Kamatchinathan&quot;,&quot;given&quot;:&quot;Selvakumar&quot;,&quot;parse-names&quot;:false,&quot;dropping-particle&quot;:&quot;&quot;,&quot;non-dropping-particle&quot;:&quot;&quot;},{&quot;family&quot;:&quot;Kundu&quot;,&quot;given&quot;:&quot;Deepti J.&quot;,&quot;parse-names&quot;:false,&quot;dropping-particle&quot;:&quot;&quot;,&quot;non-dropping-particle&quot;:&quot;&quot;},{&quot;family&quot;:&quot;Prakash&quot;,&quot;given&quot;:&quot;Ananth&quot;,&quot;parse-names&quot;:false,&quot;dropping-particle&quot;:&quot;&quot;,&quot;non-dropping-particle&quot;:&quot;&quot;},{&quot;family&quot;:&quot;Frericks-Zipper&quot;,&quot;given&quot;:&quot;Anika&quot;,&quot;parse-names&quot;:false,&quot;dropping-particle&quot;:&quot;&quot;,&quot;non-dropping-particle&quot;:&quot;&quot;},{&quot;family&quot;:&quot;Eisenacher&quot;,&quot;given&quot;:&quot;Martin&quot;,&quot;parse-names&quot;:false,&quot;dropping-particle&quot;:&quot;&quot;,&quot;non-dropping-particle&quot;:&quot;&quot;},{&quot;family&quot;:&quot;Walzer&quot;,&quot;given&quot;:&quot;Mathias&quot;,&quot;parse-names&quot;:false,&quot;dropping-particle&quot;:&quot;&quot;,&quot;non-dropping-particle&quot;:&quot;&quot;},{&quot;family&quot;:&quot;Wang&quot;,&quot;given&quot;:&quot;Shengbo&quot;,&quot;parse-names&quot;:false,&quot;dropping-particle&quot;:&quot;&quot;,&quot;non-dropping-particle&quot;:&quot;&quot;},{&quot;family&quot;:&quot;Brazma&quot;,&quot;given&quot;:&quot;Alvis&quot;,&quot;parse-names&quot;:false,&quot;dropping-particle&quot;:&quot;&quot;,&quot;non-dropping-particle&quot;:&quot;&quot;},{&quot;family&quot;:&quot;Vizcaíno&quot;,&quot;given&quot;:&quot;Juan Antonio&quot;,&quot;parse-names&quot;:false,&quot;dropping-particle&quot;:&quot;&quot;,&quot;non-dropping-particle&quot;:&quot;&quot;}],&quot;container-title&quot;:&quot;Nucleic Acids Research&quot;,&quot;container-title-short&quot;:&quot;Nucleic Acids Res&quot;,&quot;DOI&quot;:&quot;10.1093/nar/gkab1038&quot;,&quot;ISSN&quot;:&quot;13624962&quot;,&quot;PMID&quot;:&quot;34723319&quot;,&quot;issued&quot;:{&quot;date-parts&quot;:[[2022,1,7]]},&quot;page&quot;:&quot;D543-D552&quot;,&quot;abstract&quot;:&quot;The PRoteomics IDEntifications (PRIDE) database (https://www.ebi.ac.uk/pride/) is the world's largest data repository of mass spectrometry-based proteomics data. PRIDE is one of the founding members of the global ProteomeXchange (PX) consortium and an ELIXIR core data resource. In this manuscript, we summarize the developments in PRIDE resources and related tools since the previous update manuscript was published in Nucleic Acids Research in 2019. The number of submitted datasets to PRIDE Archive (the archival component of PRIDE) has reached on average around 500 datasets per month during 2021. In addition to continuous improvements in PRIDE Archive data pipelines and infrastructure, the PRIDE Spectra Archive has been developed to provide direct access to the submitted mass spectra using Universal Spectrum Identifiers. As a key point, the file format MAGE-TAB for proteomics has been developed to enable the improvement of sample metadata annotation. Additionally, the resource PRIDE Peptidome provides access to aggregated peptide/protein evidences across PRIDE Archive. Furthermore, we will describe how PRIDE has increased its efforts to reuse and disseminate high-quality proteomics data into other added-value resources such as UniProt, Ensembl and Expression Atlas.&quot;,&quot;publisher&quot;:&quot;Oxford University Press&quot;,&quot;issue&quot;:&quot;D1&quot;,&quot;volume&quot;:&quot;50&quot;},&quot;isTemporary&quot;:false}]}]"/>
+    <we:property name="MENDELEY_CITATIONS" value="[{&quot;citationID&quot;:&quot;MENDELEY_CITATION_e3395c36-7364-4cbf-b71b-5729716bccb5&quot;,&quot;properties&quot;:{&quot;noteIndex&quot;:0},&quot;isEdited&quot;:false,&quot;manualOverride&quot;:{&quot;isManuallyOverridden&quot;:true,&quot;citeprocText&quot;:&quot;(Shiu &amp;#38; Lehti-Shiu, 2023)&quot;,&quot;manualOverrideText&quot;:&quot;(Shiu and Lehti-Shiu, 2023)&quot;},&quot;citationTag&quot;:&quot;MENDELEY_CITATION_v3_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&quot;,&quot;citationItems&quot;:[{&quot;id&quot;:&quot;d0eee97a-3e79-3743-b814-c4b4e132fb42&quot;,&quot;itemData&quot;:{&quot;type&quot;:&quot;article-journal&quot;,&quot;id&quot;:&quot;d0eee97a-3e79-3743-b814-c4b4e132fb42&quot;,&quot;title&quot;:&quot;Evolution of research topics and paradigms in plant sciences&quot;,&quot;author&quot;:[{&quot;family&quot;:&quot;Shiu&quot;,&quot;given&quot;:&quot;Shin-Han&quot;,&quot;parse-names&quot;:false,&quot;dropping-particle&quot;:&quot;&quot;,&quot;non-dropping-particle&quot;:&quot;&quot;},{&quot;family&quot;:&quot;Lehti-Shiu&quot;,&quot;given&quot;:&quot;Melissa D&quot;,&quot;parse-names&quot;:false,&quot;dropping-particle&quot;:&quot;&quot;,&quot;non-dropping-particle&quot;:&quot;&quot;}],&quot;container-title&quot;:&quot;bioRxiv&quot;,&quot;DOI&quot;:&quot;10.1101/2023.10.02.560457&quot;,&quot;URL&quot;:&quot;https://doi.org/10.1101/2023.10.02.560457&quot;,&quot;issued&quot;:{&quot;date-parts&quot;:[[2023]]},&quot;abstract&quot;:&quot;Classification: Biological sciences/plant biology Keywords: History of science, paradigm shift, machine learning, language modeling. CC-BY-ND 4.0 International license available under a (which was not certified by peer review) is the author/funder, who has granted bioRxiv a license to display the preprint in perpetuity. It is made The copyright holder for this preprint this version posted October 3, 2023. ; https://doi.&quot;,&quot;container-title-short&quot;:&quot;&quot;},&quot;isTemporary&quot;:false}]},{&quot;citationID&quot;:&quot;MENDELEY_CITATION_1272e5ab-3277-45be-8ec4-e8dd3c817523&quot;,&quot;properties&quot;:{&quot;noteIndex&quot;:0},&quot;isEdited&quot;:false,&quot;manualOverride&quot;:{&quot;isManuallyOverridden&quot;:false,&quot;citeprocText&quot;:&quot;(Leebens-Mack et al., 2019; Niu et al., 2022)&quot;,&quot;manualOverrideText&quot;:&quot;&quot;},&quot;citationTag&quot;:&quot;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&quot;,&quot;citationItems&quot;:[{&quot;id&quot;:&quot;f7941d56-d5ec-3e8c-81ab-34b6ad5d4c49&quot;,&quot;itemData&quot;:{&quot;type&quot;:&quot;article-journal&quot;,&quot;id&quot;:&quot;f7941d56-d5ec-3e8c-81ab-34b6ad5d4c49&quot;,&quot;title&quot;:&quot;One thousand plant transcriptomes and the phylogenomics of green plants&quot;,&quot;author&quot;:[{&quot;family&quot;:&quot;Leebens-Mack&quot;,&quot;given&quot;:&quot;James H.&quot;,&quot;parse-names&quot;:false,&quot;dropping-particle&quot;:&quot;&quot;,&quot;non-dropping-particle&quot;:&quot;&quot;},{&quot;family&quot;:&quot;Barker&quot;,&quot;given&quot;:&quot;Michael S.&quot;,&quot;parse-names&quot;:false,&quot;dropping-particle&quot;:&quot;&quot;,&quot;non-dropping-particle&quot;:&quot;&quot;},{&quot;family&quot;:&quot;Carpenter&quot;,&quot;given&quot;:&quot;Eric J.&quot;,&quot;parse-names&quot;:false,&quot;dropping-particle&quot;:&quot;&quot;,&quot;non-dropping-particle&quot;:&quot;&quot;},{&quot;family&quot;:&quot;Deyholos&quot;,&quot;given&quot;:&quot;Michael K.&quot;,&quot;parse-names&quot;:false,&quot;dropping-particle&quot;:&quot;&quot;,&quot;non-dropping-particle&quot;:&quot;&quot;},{&quot;family&quot;:&quot;Gitzendanner&quot;,&quot;given&quot;:&quot;Matthew A.&quot;,&quot;parse-names&quot;:false,&quot;dropping-particle&quot;:&quot;&quot;,&quot;non-dropping-particle&quot;:&quot;&quot;},{&quot;family&quot;:&quot;Graham&quot;,&quot;given&quot;:&quot;Sean W.&quot;,&quot;parse-names&quot;:false,&quot;dropping-particle&quot;:&quot;&quot;,&quot;non-dropping-particle&quot;:&quot;&quot;},{&quot;family&quot;:&quot;Grosse&quot;,&quot;given&quot;:&quot;Ivo&quot;,&quot;parse-names&quot;:false,&quot;dropping-particle&quot;:&quot;&quot;,&quot;non-dropping-particle&quot;:&quot;&quot;},{&quot;family&quot;:&quot;Li&quot;,&quot;given&quot;:&quot;Zheng&quot;,&quot;parse-names&quot;:false,&quot;dropping-particle&quot;:&quot;&quot;,&quot;non-dropping-particle&quot;:&quot;&quot;},{&quot;family&quot;:&quot;Melkonian&quot;,&quot;given&quot;:&quot;Michael&quot;,&quot;parse-names&quot;:false,&quot;dropping-particle&quot;:&quot;&quot;,&quot;non-dropping-particle&quot;:&quot;&quot;},{&quot;family&quot;:&quot;Mirarab&quot;,&quot;given&quot;:&quot;Siavash&quot;,&quot;parse-names&quot;:false,&quot;dropping-particle&quot;:&quot;&quot;,&quot;non-dropping-particle&quot;:&quot;&quot;},{&quot;family&quot;:&quot;Porsch&quot;,&quot;given&quot;:&quot;Martin&quot;,&quot;parse-names&quot;:false,&quot;dropping-particle&quot;:&quot;&quot;,&quot;non-dropping-particle&quot;:&quot;&quot;},{&quot;family&quot;:&quot;Quint&quot;,&quot;given&quot;:&quot;Marcel&quot;,&quot;parse-names&quot;:false,&quot;dropping-particle&quot;:&quot;&quot;,&quot;non-dropping-particle&quot;:&quot;&quot;},{&quot;family&quot;:&quot;Rensing&quot;,&quot;given&quot;:&quot;Stefan A.&quot;,&quot;parse-names&quot;:false,&quot;dropping-particle&quot;:&quot;&quot;,&quot;non-dropping-particle&quot;:&quot;&quot;},{&quot;family&quot;:&quot;Soltis&quot;,&quot;given&quot;:&quot;Douglas E.&quot;,&quot;parse-names&quot;:false,&quot;dropping-particle&quot;:&quot;&quot;,&quot;non-dropping-particle&quot;:&quot;&quot;},{&quot;family&quot;:&quot;Soltis&quot;,&quot;given&quot;:&quot;Pamela S.&quot;,&quot;parse-names&quot;:false,&quot;dropping-particle&quot;:&quot;&quot;,&quot;non-dropping-particle&quot;:&quot;&quot;},{&quot;family&quot;:&quot;Stevenson&quot;,&quot;given&quot;:&quot;Dennis W.&quot;,&quot;parse-names&quot;:false,&quot;dropping-particle&quot;:&quot;&quot;,&quot;non-dropping-particle&quot;:&quot;&quot;},{&quot;family&quot;:&quot;Ullrich&quot;,&quot;given&quot;:&quot;Kristian K.&quot;,&quot;parse-names&quot;:false,&quot;dropping-particle&quot;:&quot;&quot;,&quot;non-dropping-particle&quot;:&quot;&quot;},{&quot;family&quot;:&quot;Wickett&quot;,&quot;given&quot;:&quot;Norman J.&quot;,&quot;parse-names&quot;:false,&quot;dropping-particle&quot;:&quot;&quot;,&quot;non-dropping-particle&quot;:&quot;&quot;},{&quot;family&quot;:&quot;DeGironimo&quot;,&quot;given&quot;:&quot;Lisa&quot;,&quot;parse-names&quot;:false,&quot;dropping-particle&quot;:&quot;&quot;,&quot;non-dropping-particle&quot;:&quot;&quot;},{&quot;family&quot;:&quot;Edger&quot;,&quot;given&quot;:&quot;Patrick P.&quot;,&quot;parse-names&quot;:false,&quot;dropping-particle&quot;:&quot;&quot;,&quot;non-dropping-particle&quot;:&quot;&quot;},{&quot;family&quot;:&quot;Jordon-Thaden&quot;,&quot;given&quot;:&quot;Ingrid E.&quot;,&quot;parse-names&quot;:false,&quot;dropping-particle&quot;:&quot;&quot;,&quot;non-dropping-particle&quot;:&quot;&quot;},{&quot;family&quot;:&quot;Joya&quot;,&quot;given&quot;:&quot;Steve&quot;,&quot;parse-names&quot;:false,&quot;dropping-particle&quot;:&quot;&quot;,&quot;non-dropping-particle&quot;:&quot;&quot;},{&quot;family&quot;:&quot;Liu&quot;,&quot;given&quot;:&quot;Tao&quot;,&quot;parse-names&quot;:false,&quot;dropping-particle&quot;:&quot;&quot;,&quot;non-dropping-particle&quot;:&quot;&quot;},{&quot;family&quot;:&quot;Melkonian&quot;,&quot;given&quot;:&quot;Barbara&quot;,&quot;parse-names&quot;:false,&quot;dropping-particle&quot;:&quot;&quot;,&quot;non-dropping-particle&quot;:&quot;&quot;},{&quot;family&quot;:&quot;Miles&quot;,&quot;given&quot;:&quot;Nicholas W.&quot;,&quot;parse-names&quot;:false,&quot;dropping-particle&quot;:&quot;&quot;,&quot;non-dropping-particle&quot;:&quot;&quot;},{&quot;family&quot;:&quot;Pokorny&quot;,&quot;given&quot;:&quot;Lisa&quot;,&quot;parse-names&quot;:false,&quot;dropping-particle&quot;:&quot;&quot;,&quot;non-dropping-particle&quot;:&quot;&quot;},{&quot;family&quot;:&quot;Quigley&quot;,&quot;given&quot;:&quot;Charlotte&quot;,&quot;parse-names&quot;:false,&quot;dropping-particle&quot;:&quot;&quot;,&quot;non-dropping-particle&quot;:&quot;&quot;},{&quot;family&quot;:&quot;Thomas&quot;,&quot;given&quot;:&quot;Philip&quot;,&quot;parse-names&quot;:false,&quot;dropping-particle&quot;:&quot;&quot;,&quot;non-dropping-particle&quot;:&quot;&quot;},{&quot;family&quot;:&quot;Villarreal&quot;,&quot;given&quot;:&quot;Juan Carlos&quot;,&quot;parse-names&quot;:false,&quot;dropping-particle&quot;:&quot;&quot;,&quot;non-dropping-particle&quot;:&quot;&quot;},{&quot;family&quot;:&quot;Augustin&quot;,&quot;given&quot;:&quot;Megan M.&quot;,&quot;parse-names&quot;:false,&quot;dropping-particle&quot;:&quot;&quot;,&quot;non-dropping-particle&quot;:&quot;&quot;},{&quot;family&quot;:&quot;Barrett&quot;,&quot;given&quot;:&quot;Matthew D.&quot;,&quot;parse-names&quot;:false,&quot;dropping-particle&quot;:&quot;&quot;,&quot;non-dropping-particle&quot;:&quot;&quot;},{&quot;family&quot;:&quot;Baucom&quot;,&quot;given&quot;:&quot;Regina S.&quot;,&quot;parse-names&quot;:false,&quot;dropping-particle&quot;:&quot;&quot;,&quot;non-dropping-particle&quot;:&quot;&quot;},{&quot;family&quot;:&quot;Beerling&quot;,&quot;given&quot;:&quot;David J.&quot;,&quot;parse-names&quot;:false,&quot;dropping-particle&quot;:&quot;&quot;,&quot;non-dropping-particle&quot;:&quot;&quot;},{&quot;family&quot;:&quot;Benstein&quot;,&quot;given&quot;:&quot;Ruben Maximilian&quot;,&quot;parse-names&quot;:false,&quot;dropping-particle&quot;:&quot;&quot;,&quot;non-dropping-particle&quot;:&quot;&quot;},{&quot;family&quot;:&quot;Biffin&quot;,&quot;given&quot;:&quot;Ed&quot;,&quot;parse-names&quot;:false,&quot;dropping-particle&quot;:&quot;&quot;,&quot;non-dropping-particle&quot;:&quot;&quot;},{&quot;family&quot;:&quot;Brockington&quot;,&quot;given&quot;:&quot;Samuel F.&quot;,&quot;parse-names&quot;:false,&quot;dropping-particle&quot;:&quot;&quot;,&quot;non-dropping-particle&quot;:&quot;&quot;},{&quot;family&quot;:&quot;Burge&quot;,&quot;given&quot;:&quot;Dylan O.&quot;,&quot;parse-names&quot;:false,&quot;dropping-particle&quot;:&quot;&quot;,&quot;non-dropping-particle&quot;:&quot;&quot;},{&quot;family&quot;:&quot;Burris&quot;,&quot;given&quot;:&quot;Jason N.&quot;,&quot;parse-names&quot;:false,&quot;dropping-particle&quot;:&quot;&quot;,&quot;non-dropping-particle&quot;:&quot;&quot;},{&quot;family&quot;:&quot;Burris&quot;,&quot;given&quot;:&quot;Kellie P.&quot;,&quot;parse-names&quot;:false,&quot;dropping-particle&quot;:&quot;&quot;,&quot;non-dropping-particle&quot;:&quot;&quot;},{&quot;family&quot;:&quot;Burtet-Sarramegna&quot;,&quot;given&quot;:&quot;Valérie&quot;,&quot;parse-names&quot;:false,&quot;dropping-particle&quot;:&quot;&quot;,&quot;non-dropping-particle&quot;:&quot;&quot;},{&quot;family&quot;:&quot;Caicedo&quot;,&quot;given&quot;:&quot;Ana L.&quot;,&quot;parse-names&quot;:false,&quot;dropping-particle&quot;:&quot;&quot;,&quot;non-dropping-particle&quot;:&quot;&quot;},{&quot;family&quot;:&quot;Cannon&quot;,&quot;given&quot;:&quot;Steven B.&quot;,&quot;parse-names&quot;:false,&quot;dropping-particle&quot;:&quot;&quot;,&quot;non-dropping-particle&quot;:&quot;&quot;},{&quot;family&quot;:&quot;Çebi&quot;,&quot;given&quot;:&quot;Zehra&quot;,&quot;parse-names&quot;:false,&quot;dropping-particle&quot;:&quot;&quot;,&quot;non-dropping-particle&quot;:&quot;&quot;},{&quot;family&quot;:&quot;Chang&quot;,&quot;given&quot;:&quot;Ying&quot;,&quot;parse-names&quot;:false,&quot;dropping-particle&quot;:&quot;&quot;,&quot;non-dropping-particle&quot;:&quot;&quot;},{&quot;family&quot;:&quot;Chater&quot;,&quot;given&quot;:&quot;Caspar&quot;,&quot;parse-names&quot;:false,&quot;dropping-particle&quot;:&quot;&quot;,&quot;non-dropping-particle&quot;:&quot;&quot;},{&quot;family&quot;:&quot;Cheeseman&quot;,&quot;given&quot;:&quot;John M.&quot;,&quot;parse-names&quot;:false,&quot;dropping-particle&quot;:&quot;&quot;,&quot;non-dropping-particle&quot;:&quot;&quot;},{&quot;family&quot;:&quot;Chen&quot;,&quot;given&quot;:&quot;Tao&quot;,&quot;parse-names&quot;:false,&quot;dropping-particle&quot;:&quot;&quot;,&quot;non-dropping-particle&quot;:&quot;&quot;},{&quot;family&quot;:&quot;Clarke&quot;,&quot;given&quot;:&quot;Neil D.&quot;,&quot;parse-names&quot;:false,&quot;dropping-particle&quot;:&quot;&quot;,&quot;non-dropping-particle&quot;:&quot;&quot;},{&quot;family&quot;:&quot;Clayton&quot;,&quot;given&quot;:&quot;Harmony&quot;,&quot;parse-names&quot;:false,&quot;dropping-particle&quot;:&quot;&quot;,&quot;non-dropping-particle&quot;:&quot;&quot;},{&quot;family&quot;:&quot;Covshoff&quot;,&quot;given&quot;:&quot;Sarah&quot;,&quot;parse-names&quot;:false,&quot;dropping-particle&quot;:&quot;&quot;,&quot;non-dropping-particle&quot;:&quot;&quot;},{&quot;family&quot;:&quot;Crandall-Stotler&quot;,&quot;given&quot;:&quot;Barbara J.&quot;,&quot;parse-names&quot;:false,&quot;dropping-particle&quot;:&quot;&quot;,&quot;non-dropping-particle&quot;:&quot;&quot;},{&quot;family&quot;:&quot;Cross&quot;,&quot;given&quot;:&quot;Hugh&quot;,&quot;parse-names&quot;:false,&quot;dropping-particle&quot;:&quot;&quot;,&quot;non-dropping-particle&quot;:&quot;&quot;},{&quot;family&quot;:&quot;dePamphilis&quot;,&quot;given&quot;:&quot;Claude W.&quot;,&quot;parse-names&quot;:false,&quot;dropping-particle&quot;:&quot;&quot;,&quot;non-dropping-particle&quot;:&quot;&quot;},{&quot;family&quot;:&quot;Der&quot;,&quot;given&quot;:&quot;Joshua P.&quot;,&quot;parse-names&quot;:false,&quot;dropping-particle&quot;:&quot;&quot;,&quot;non-dropping-particle&quot;:&quot;&quot;},{&quot;family&quot;:&quot;Determann&quot;,&quot;given&quot;:&quot;Ron&quot;,&quot;parse-names&quot;:false,&quot;dropping-particle&quot;:&quot;&quot;,&quot;non-dropping-particle&quot;:&quot;&quot;},{&quot;family&quot;:&quot;Dickson&quot;,&quot;given&quot;:&quot;Rowan C.&quot;,&quot;parse-names&quot;:false,&quot;dropping-particle&quot;:&quot;&quot;,&quot;non-dropping-particle&quot;:&quot;&quot;},{&quot;family&quot;:&quot;Stilio&quot;,&quot;given&quot;:&quot;Verónica S.&quot;,&quot;parse-names&quot;:false,&quot;dropping-particle&quot;:&quot;&quot;,&quot;non-dropping-particle&quot;:&quot;Di&quot;},{&quot;family&quot;:&quot;Ellis&quot;,&quot;given&quot;:&quot;Shona&quot;,&quot;parse-names&quot;:false,&quot;dropping-particle&quot;:&quot;&quot;,&quot;non-dropping-particle&quot;:&quot;&quot;},{&quot;family&quot;:&quot;Fast&quot;,&quot;given&quot;:&quot;Eva&quot;,&quot;parse-names&quot;:false,&quot;dropping-particle&quot;:&quot;&quot;,&quot;non-dropping-particle&quot;:&quot;&quot;},{&quot;family&quot;:&quot;Feja&quot;,&quot;given&quot;:&quot;Nicole&quot;,&quot;parse-names&quot;:false,&quot;dropping-particle&quot;:&quot;&quot;,&quot;non-dropping-particle&quot;:&quot;&quot;},{&quot;family&quot;:&quot;Field&quot;,&quot;given&quot;:&quot;Katie J.&quot;,&quot;parse-names&quot;:false,&quot;dropping-particle&quot;:&quot;&quot;,&quot;non-dropping-particle&quot;:&quot;&quot;},{&quot;family&quot;:&quot;Filatov&quot;,&quot;given&quot;:&quot;Dmitry A.&quot;,&quot;parse-names&quot;:false,&quot;dropping-particle&quot;:&quot;&quot;,&quot;non-dropping-particle&quot;:&quot;&quot;},{&quot;family&quot;:&quot;Finnegan&quot;,&quot;given&quot;:&quot;Patrick M.&quot;,&quot;parse-names&quot;:false,&quot;dropping-particle&quot;:&quot;&quot;,&quot;non-dropping-particle&quot;:&quot;&quot;},{&quot;family&quot;:&quot;Floyd&quot;,&quot;given&quot;:&quot;Sandra K.&quot;,&quot;parse-names&quot;:false,&quot;dropping-particle&quot;:&quot;&quot;,&quot;non-dropping-particle&quot;:&quot;&quot;},{&quot;family&quot;:&quot;Fogliani&quot;,&quot;given&quot;:&quot;Bruno&quot;,&quot;parse-names&quot;:false,&quot;dropping-particle&quot;:&quot;&quot;,&quot;non-dropping-particle&quot;:&quot;&quot;},{&quot;family&quot;:&quot;García&quot;,&quot;given&quot;:&quot;Nicolás&quot;,&quot;parse-names&quot;:false,&quot;dropping-particle&quot;:&quot;&quot;,&quot;non-dropping-particle&quot;:&quot;&quot;},{&quot;family&quot;:&quot;Gâteblé&quot;,&quot;given&quot;:&quot;Gildas&quot;,&quot;parse-names&quot;:false,&quot;dropping-particle&quot;:&quot;&quot;,&quot;non-dropping-particle&quot;:&quot;&quot;},{&quot;family&quot;:&quot;Godden&quot;,&quot;given&quot;:&quot;Grant T.&quot;,&quot;parse-names&quot;:false,&quot;dropping-particle&quot;:&quot;&quot;,&quot;non-dropping-particle&quot;:&quot;&quot;},{&quot;family&quot;:&quot;Goh&quot;,&quot;given&quot;:&quot;Falicia (Qi Yun)&quot;,&quot;parse-names&quot;:false,&quot;dropping-particle&quot;:&quot;&quot;,&quot;non-dropping-particle&quot;:&quot;&quot;},{&quot;family&quot;:&quot;Greiner&quot;,&quot;given&quot;:&quot;Stephan&quot;,&quot;parse-names&quot;:false,&quot;dropping-particle&quot;:&quot;&quot;,&quot;non-dropping-particle&quot;:&quot;&quot;},{&quot;family&quot;:&quot;Harkess&quot;,&quot;given&quot;:&quot;Alex&quot;,&quot;parse-names&quot;:false,&quot;dropping-particle&quot;:&quot;&quot;,&quot;non-dropping-particle&quot;:&quot;&quot;},{&quot;family&quot;:&quot;Heaney&quot;,&quot;given&quot;:&quot;James Mike&quot;,&quot;parse-names&quot;:false,&quot;dropping-particle&quot;:&quot;&quot;,&quot;non-dropping-particle&quot;:&quot;&quot;},{&quot;family&quot;:&quot;Helliwell&quot;,&quot;given&quot;:&quot;Katherine E.&quot;,&quot;parse-names&quot;:false,&quot;dropping-particle&quot;:&quot;&quot;,&quot;non-dropping-particle&quot;:&quot;&quot;},{&quot;family&quot;:&quot;Heyduk&quot;,&quot;given&quot;:&quot;Karolina&quot;,&quot;parse-names&quot;:false,&quot;dropping-particle&quot;:&quot;&quot;,&quot;non-dropping-particle&quot;:&quot;&quot;},{&quot;family&quot;:&quot;Hibberd&quot;,&quot;given&quot;:&quot;Julian M.&quot;,&quot;parse-names&quot;:false,&quot;dropping-particle&quot;:&quot;&quot;,&quot;non-dropping-particle&quot;:&quot;&quot;},{&quot;family&quot;:&quot;Hodel&quot;,&quot;given&quot;:&quot;Richard G.J.&quot;,&quot;parse-names&quot;:false,&quot;dropping-particle&quot;:&quot;&quot;,&quot;non-dropping-particle&quot;:&quot;&quot;},{&quot;family&quot;:&quot;Hollingsworth&quot;,&quot;given&quot;:&quot;Peter M.&quot;,&quot;parse-names&quot;:false,&quot;dropping-particle&quot;:&quot;&quot;,&quot;non-dropping-particle&quot;:&quot;&quot;},{&quot;family&quot;:&quot;Johnson&quot;,&quot;given&quot;:&quot;Marc T.J.&quot;,&quot;parse-names&quot;:false,&quot;dropping-particle&quot;:&quot;&quot;,&quot;non-dropping-particle&quot;:&quot;&quot;},{&quot;family&quot;:&quot;Jost&quot;,&quot;given&quot;:&quot;Ricarda&quot;,&quot;parse-names&quot;:false,&quot;dropping-particle&quot;:&quot;&quot;,&quot;non-dropping-particle&quot;:&quot;&quot;},{&quot;family&quot;:&quot;Joyce&quot;,&quot;given&quot;:&quot;Blake&quot;,&quot;parse-names&quot;:false,&quot;dropping-particle&quot;:&quot;&quot;,&quot;non-dropping-particle&quot;:&quot;&quot;},{&quot;family&quot;:&quot;Kapralov&quot;,&quot;given&quot;:&quot;Maxim&quot;,&quot;parse-names&quot;:false,&quot;dropping-particle&quot;:&quot;V.&quot;,&quot;non-dropping-particle&quot;:&quot;&quot;},{&quot;family&quot;:&quot;Kazamia&quot;,&quot;given&quot;:&quot;Elena&quot;,&quot;parse-names&quot;:false,&quot;dropping-particle&quot;:&quot;&quot;,&quot;non-dropping-particle&quot;:&quot;&quot;},{&quot;family&quot;:&quot;Kellogg&quot;,&quot;given&quot;:&quot;Elizabeth A.&quot;,&quot;parse-names&quot;:false,&quot;dropping-particle&quot;:&quot;&quot;,&quot;non-dropping-particle&quot;:&quot;&quot;},{&quot;family&quot;:&quot;Koch&quot;,&quot;given&quot;:&quot;Marcus A.&quot;,&quot;parse-names&quot;:false,&quot;dropping-particle&quot;:&quot;&quot;,&quot;non-dropping-particle&quot;:&quot;&quot;},{&quot;family&quot;:&quot;Konrat&quot;,&quot;given&quot;:&quot;Matt&quot;,&quot;parse-names&quot;:false,&quot;dropping-particle&quot;:&quot;&quot;,&quot;non-dropping-particle&quot;:&quot;Von&quot;},{&quot;family&quot;:&quot;Könyves&quot;,&quot;given&quot;:&quot;Kálmán&quot;,&quot;parse-names&quot;:false,&quot;dropping-particle&quot;:&quot;&quot;,&quot;non-dropping-particle&quot;:&quot;&quot;},{&quot;family&quot;:&quot;Kutchan&quot;,&quot;given&quot;:&quot;Toni M.&quot;,&quot;parse-names&quot;:false,&quot;dropping-particle&quot;:&quot;&quot;,&quot;non-dropping-particle&quot;:&quot;&quot;},{&quot;family&quot;:&quot;Lam&quot;,&quot;given&quot;:&quot;Vivienne&quot;,&quot;parse-names&quot;:false,&quot;dropping-particle&quot;:&quot;&quot;,&quot;non-dropping-particle&quot;:&quot;&quot;},{&quot;family&quot;:&quot;Larsson&quot;,&quot;given&quot;:&quot;Anders&quot;,&quot;parse-names&quot;:false,&quot;dropping-particle&quot;:&quot;&quot;,&quot;non-dropping-particle&quot;:&quot;&quot;},{&quot;family&quot;:&quot;Leitch&quot;,&quot;given&quot;:&quot;Andrew R.&quot;,&quot;parse-names&quot;:false,&quot;dropping-particle&quot;:&quot;&quot;,&quot;non-dropping-particle&quot;:&quot;&quot;},{&quot;family&quot;:&quot;Lentz&quot;,&quot;given&quot;:&quot;Roswitha&quot;,&quot;parse-names&quot;:false,&quot;dropping-particle&quot;:&quot;&quot;,&quot;non-dropping-particle&quot;:&quot;&quot;},{&quot;family&quot;:&quot;Li&quot;,&quot;given&quot;:&quot;Fay Wei&quot;,&quot;parse-names&quot;:false,&quot;dropping-particle&quot;:&quot;&quot;,&quot;non-dropping-particle&quot;:&quot;&quot;},{&quot;family&quot;:&quot;Lowe&quot;,&quot;given&quot;:&quot;Andrew J.&quot;,&quot;parse-names&quot;:false,&quot;dropping-particle&quot;:&quot;&quot;,&quot;non-dropping-particle&quot;:&quot;&quot;},{&quot;family&quot;:&quot;Ludwig&quot;,&quot;given&quot;:&quot;Martha&quot;,&quot;parse-names&quot;:false,&quot;dropping-particle&quot;:&quot;&quot;,&quot;non-dropping-particle&quot;:&quot;&quot;},{&quot;family&quot;:&quot;Manos&quot;,&quot;given&quot;:&quot;Paul S.&quot;,&quot;parse-names&quot;:false,&quot;dropping-particle&quot;:&quot;&quot;,&quot;non-dropping-particle&quot;:&quot;&quot;},{&quot;family&quot;:&quot;Mavrodiev&quot;,&quot;given&quot;:&quot;Evgeny&quot;,&quot;parse-names&quot;:false,&quot;dropping-particle&quot;:&quot;&quot;,&quot;non-dropping-particle&quot;:&quot;&quot;},{&quot;family&quot;:&quot;McCormick&quot;,&quot;given&quot;:&quot;Melissa K.&quot;,&quot;parse-names&quot;:false,&quot;dropping-particle&quot;:&quot;&quot;,&quot;non-dropping-particle&quot;:&quot;&quot;},{&quot;family&quot;:&quot;McKain&quot;,&quot;given&quot;:&quot;Michael&quot;,&quot;parse-names&quot;:false,&quot;dropping-particle&quot;:&quot;&quot;,&quot;non-dropping-particle&quot;:&quot;&quot;},{&quot;family&quot;:&quot;McLellan&quot;,&quot;given&quot;:&quot;Tracy&quot;,&quot;parse-names&quot;:false,&quot;dropping-particle&quot;:&quot;&quot;,&quot;non-dropping-particle&quot;:&quot;&quot;},{&quot;family&quot;:&quot;McNeal&quot;,&quot;given&quot;:&quot;Joel R.&quot;,&quot;parse-names&quot;:false,&quot;dropping-particle&quot;:&quot;&quot;,&quot;non-dropping-particle&quot;:&quot;&quot;},{&quot;family&quot;:&quot;Miller&quot;,&quot;given&quot;:&quot;Richard E.&quot;,&quot;parse-names&quot;:false,&quot;dropping-particle&quot;:&quot;&quot;,&quot;non-dropping-particle&quot;:&quot;&quot;},{&quot;family&quot;:&quot;Nelson&quot;,&quot;given&quot;:&quot;Matthew N.&quot;,&quot;parse-names&quot;:false,&quot;dropping-particle&quot;:&quot;&quot;,&quot;non-dropping-particle&quot;:&quot;&quot;},{&quot;family&quot;:&quot;Peng&quot;,&quot;given&quot;:&quot;Yanhui&quot;,&quot;parse-names&quot;:false,&quot;dropping-particle&quot;:&quot;&quot;,&quot;non-dropping-particle&quot;:&quot;&quot;},{&quot;family&quot;:&quot;Ralph&quot;,&quot;given&quot;:&quot;Paula&quot;,&quot;parse-names&quot;:false,&quot;dropping-particle&quot;:&quot;&quot;,&quot;non-dropping-particle&quot;:&quot;&quot;},{&quot;family&quot;:&quot;Real&quot;,&quot;given&quot;:&quot;Daniel&quot;,&quot;parse-names&quot;:false,&quot;dropping-particle&quot;:&quot;&quot;,&quot;non-dropping-particle&quot;:&quot;&quot;},{&quot;family&quot;:&quot;Riggins&quot;,&quot;given&quot;:&quot;Chance W.&quot;,&quot;parse-names&quot;:false,&quot;dropping-particle&quot;:&quot;&quot;,&quot;non-dropping-particle&quot;:&quot;&quot;},{&quot;family&quot;:&quot;Ruhsam&quot;,&quot;given&quot;:&quot;Markus&quot;,&quot;parse-names&quot;:false,&quot;dropping-particle&quot;:&quot;&quot;,&quot;non-dropping-particle&quot;:&quot;&quot;},{&quot;family&quot;:&quot;Sage&quot;,&quot;given&quot;:&quot;Rowan F.&quot;,&quot;parse-names&quot;:false,&quot;dropping-particle&quot;:&quot;&quot;,&quot;non-dropping-particle&quot;:&quot;&quot;},{&quot;family&quot;:&quot;Sakai&quot;,&quot;given&quot;:&quot;Ann K.&quot;,&quot;parse-names&quot;:false,&quot;dropping-particle&quot;:&quot;&quot;,&quot;non-dropping-particle&quot;:&quot;&quot;},{&quot;family&quot;:&quot;Scascitella&quot;,&quot;given&quot;:&quot;Moira&quot;,&quot;parse-names&quot;:false,&quot;dropping-particle&quot;:&quot;&quot;,&quot;non-dropping-particle&quot;:&quot;&quot;},{&quot;family&quot;:&quot;Schilling&quot;,&quot;given&quot;:&quot;Edward E.&quot;,&quot;parse-names&quot;:false,&quot;dropping-particle&quot;:&quot;&quot;,&quot;non-dropping-particle&quot;:&quot;&quot;},{&quot;family&quot;:&quot;Schlösser&quot;,&quot;given&quot;:&quot;Eva Marie&quot;,&quot;parse-names&quot;:false,&quot;dropping-particle&quot;:&quot;&quot;,&quot;non-dropping-particle&quot;:&quot;&quot;},{&quot;family&quot;:&quot;Sederoff&quot;,&quot;given&quot;:&quot;Heike&quot;,&quot;parse-names&quot;:false,&quot;dropping-particle&quot;:&quot;&quot;,&quot;non-dropping-particle&quot;:&quot;&quot;},{&quot;family&quot;:&quot;Servick&quot;,&quot;given&quot;:&quot;Stein&quot;,&quot;parse-names&quot;:false,&quot;dropping-particle&quot;:&quot;&quot;,&quot;non-dropping-particle&quot;:&quot;&quot;},{&quot;family&quot;:&quot;Sessa&quot;,&quot;given&quot;:&quot;Emily B.&quot;,&quot;parse-names&quot;:false,&quot;dropping-particle&quot;:&quot;&quot;,&quot;non-dropping-particle&quot;:&quot;&quot;},{&quot;family&quot;:&quot;Shaw&quot;,&quot;given&quot;:&quot;A. Jonathan&quot;,&quot;parse-names&quot;:false,&quot;dropping-particle&quot;:&quot;&quot;,&quot;non-dropping-particle&quot;:&quot;&quot;},{&quot;family&quot;:&quot;Shaw&quot;,&quot;given&quot;:&quot;Shane W.&quot;,&quot;parse-names&quot;:false,&quot;dropping-particle&quot;:&quot;&quot;,&quot;non-dropping-particle&quot;:&quot;&quot;},{&quot;family&quot;:&quot;Sigel&quot;,&quot;given&quot;:&quot;Erin M.&quot;,&quot;parse-names&quot;:false,&quot;dropping-particle&quot;:&quot;&quot;,&quot;non-dropping-particle&quot;:&quot;&quot;},{&quot;family&quot;:&quot;Skema&quot;,&quot;given&quot;:&quot;Cynthia&quot;,&quot;parse-names&quot;:false,&quot;dropping-particle&quot;:&quot;&quot;,&quot;non-dropping-particle&quot;:&quot;&quot;},{&quot;family&quot;:&quot;Smith&quot;,&quot;given&quot;:&quot;Alison G.&quot;,&quot;parse-names&quot;:false,&quot;dropping-particle&quot;:&quot;&quot;,&quot;non-dropping-particle&quot;:&quot;&quot;},{&quot;family&quot;:&quot;Smithson&quot;,&quot;given&quot;:&quot;Ann&quot;,&quot;parse-names&quot;:false,&quot;dropping-particle&quot;:&quot;&quot;,&quot;non-dropping-particle&quot;:&quot;&quot;},{&quot;family&quot;:&quot;Stewart&quot;,&quot;given&quot;:&quot;C. Neal&quot;,&quot;parse-names&quot;:false,&quot;dropping-particle&quot;:&quot;&quot;,&quot;non-dropping-particle&quot;:&quot;&quot;},{&quot;family&quot;:&quot;Stinchcombe&quot;,&quot;given&quot;:&quot;John R.&quot;,&quot;parse-names&quot;:false,&quot;dropping-particle&quot;:&quot;&quot;,&quot;non-dropping-particle&quot;:&quot;&quot;},{&quot;family&quot;:&quot;Szövényi&quot;,&quot;given&quot;:&quot;Peter&quot;,&quot;parse-names&quot;:false,&quot;dropping-particle&quot;:&quot;&quot;,&quot;non-dropping-particle&quot;:&quot;&quot;},{&quot;family&quot;:&quot;Tate&quot;,&quot;given&quot;:&quot;Jennifer A.&quot;,&quot;parse-names&quot;:false,&quot;dropping-particle&quot;:&quot;&quot;,&quot;non-dropping-particle&quot;:&quot;&quot;},{&quot;family&quot;:&quot;Tiebel&quot;,&quot;given&quot;:&quot;Helga&quot;,&quot;parse-names&quot;:false,&quot;dropping-particle&quot;:&quot;&quot;,&quot;non-dropping-particle&quot;:&quot;&quot;},{&quot;family&quot;:&quot;Trapnell&quot;,&quot;given&quot;:&quot;Dorset&quot;,&quot;parse-names&quot;:false,&quot;dropping-particle&quot;:&quot;&quot;,&quot;non-dropping-particle&quot;:&quot;&quot;},{&quot;family&quot;:&quot;Villegente&quot;,&quot;given&quot;:&quot;Matthieu&quot;,&quot;parse-names&quot;:false,&quot;dropping-particle&quot;:&quot;&quot;,&quot;non-dropping-particle&quot;:&quot;&quot;},{&quot;family&quot;:&quot;Wang&quot;,&quot;given&quot;:&quot;Chun Neng&quot;,&quot;parse-names&quot;:false,&quot;dropping-particle&quot;:&quot;&quot;,&quot;non-dropping-particle&quot;:&quot;&quot;},{&quot;family&quot;:&quot;Weller&quot;,&quot;given&quot;:&quot;Stephen G.&quot;,&quot;parse-names&quot;:false,&quot;dropping-particle&quot;:&quot;&quot;,&quot;non-dropping-particle&quot;:&quot;&quot;},{&quot;family&quot;:&quot;Wenzel&quot;,&quot;given&quot;:&quot;Michael&quot;,&quot;parse-names&quot;:false,&quot;dropping-particle&quot;:&quot;&quot;,&quot;non-dropping-particle&quot;:&quot;&quot;},{&quot;family&quot;:&quot;Weststrand&quot;,&quot;given&quot;:&quot;Stina&quot;,&quot;parse-names&quot;:false,&quot;dropping-particle&quot;:&quot;&quot;,&quot;non-dropping-particle&quot;:&quot;&quot;},{&quot;family&quot;:&quot;Westwood&quot;,&quot;given&quot;:&quot;James H.&quot;,&quot;parse-names&quot;:false,&quot;dropping-particle&quot;:&quot;&quot;,&quot;non-dropping-particle&quot;:&quot;&quot;},{&quot;family&quot;:&quot;Whigham&quot;,&quot;given&quot;:&quot;Dennis F.&quot;,&quot;parse-names&quot;:false,&quot;dropping-particle&quot;:&quot;&quot;,&quot;non-dropping-particle&quot;:&quot;&quot;},{&quot;family&quot;:&quot;Wu&quot;,&quot;given&quot;:&quot;Shuangxiu&quot;,&quot;parse-names&quot;:false,&quot;dropping-particle&quot;:&quot;&quot;,&quot;non-dropping-particle&quot;:&quot;&quot;},{&quot;family&quot;:&quot;Wulff&quot;,&quot;given&quot;:&quot;Adrien S.&quot;,&quot;parse-names&quot;:false,&quot;dropping-particle&quot;:&quot;&quot;,&quot;non-dropping-particle&quot;:&quot;&quot;},{&quot;family&quot;:&quot;Yang&quot;,&quot;given&quot;:&quot;Yu&quot;,&quot;parse-names&quot;:false,&quot;dropping-particle&quot;:&quot;&quot;,&quot;non-dropping-particle&quot;:&quot;&quot;},{&quot;family&quot;:&quot;Zhu&quot;,&quot;given&quot;:&quot;Dan&quot;,&quot;parse-names&quot;:false,&quot;dropping-particle&quot;:&quot;&quot;,&quot;non-dropping-particle&quot;:&quot;&quot;},{&quot;family&quot;:&quot;Zhuang&quot;,&quot;given&quot;:&quot;Cuili&quot;,&quot;parse-names&quot;:false,&quot;dropping-particle&quot;:&quot;&quot;,&quot;non-dropping-particle&quot;:&quot;&quot;},{&quot;family&quot;:&quot;Zuidof&quot;,&quot;given&quot;:&quot;Jennifer&quot;,&quot;parse-names&quot;:false,&quot;dropping-particle&quot;:&quot;&quot;,&quot;non-dropping-particle&quot;:&quot;&quot;},{&quot;family&quot;:&quot;Chase&quot;,&quot;given&quot;:&quot;Mark W.&quot;,&quot;parse-names&quot;:false,&quot;dropping-particle&quot;:&quot;&quot;,&quot;non-dropping-particle&quot;:&quot;&quot;},{&quot;family&quot;:&quot;Pires&quot;,&quot;given&quot;:&quot;J. Chris&quot;,&quot;parse-names&quot;:false,&quot;dropping-particle&quot;:&quot;&quot;,&quot;non-dropping-particle&quot;:&quot;&quot;},{&quot;family&quot;:&quot;Rothfels&quot;,&quot;given&quot;:&quot;Carl J.&quot;,&quot;parse-names&quot;:false,&quot;dropping-particle&quot;:&quot;&quot;,&quot;non-dropping-particle&quot;:&quot;&quot;},{&quot;family&quot;:&quot;Yu&quot;,&quot;given&quot;:&quot;Jun&quot;,&quot;parse-names&quot;:false,&quot;dropping-particle&quot;:&quot;&quot;,&quot;non-dropping-particle&quot;:&quot;&quot;},{&quot;family&quot;:&quot;Chen&quot;,&quot;given&quot;:&quot;Cui&quot;,&quot;parse-names&quot;:false,&quot;dropping-particle&quot;:&quot;&quot;,&quot;non-dropping-particle&quot;:&quot;&quot;},{&quot;family&quot;:&quot;Chen&quot;,&quot;given&quot;:&quot;Li&quot;,&quot;parse-names&quot;:false,&quot;dropping-particle&quot;:&quot;&quot;,&quot;non-dropping-particle&quot;:&quot;&quot;},{&quot;family&quot;:&quot;Cheng&quot;,&quot;given&quot;:&quot;Shifeng&quot;,&quot;parse-names&quot;:false,&quot;dropping-particle&quot;:&quot;&quot;,&quot;non-dropping-particle&quot;:&quot;&quot;},{&quot;family&quot;:&quot;Li&quot;,&quot;given&quot;:&quot;Juanjuan&quot;,&quot;parse-names&quot;:false,&quot;dropping-particle&quot;:&quot;&quot;,&quot;non-dropping-particle&quot;:&quot;&quot;},{&quot;family&quot;:&quot;Li&quot;,&quot;given&quot;:&quot;Ran&quot;,&quot;parse-names&quot;:false,&quot;dropping-particle&quot;:&quot;&quot;,&quot;non-dropping-particle&quot;:&quot;&quot;},{&quot;family&quot;:&quot;Li&quot;,&quot;given&quot;:&quot;Xia&quot;,&quot;parse-names&quot;:false,&quot;dropping-particle&quot;:&quot;&quot;,&quot;non-dropping-particle&quot;:&quot;&quot;},{&quot;family&quot;:&quot;Lu&quot;,&quot;given&quot;:&quot;Haorong&quot;,&quot;parse-names&quot;:false,&quot;dropping-particle&quot;:&quot;&quot;,&quot;non-dropping-particle&quot;:&quot;&quot;},{&quot;family&quot;:&quot;Ou&quot;,&quot;given&quot;:&quot;Yanxiang&quot;,&quot;parse-names&quot;:false,&quot;dropping-particle&quot;:&quot;&quot;,&quot;non-dropping-particle&quot;:&quot;&quot;},{&quot;family&quot;:&quot;Sun&quot;,&quot;given&quot;:&quot;Xiao&quot;,&quot;parse-names&quot;:false,&quot;dropping-particle&quot;:&quot;&quot;,&quot;non-dropping-particle&quot;:&quot;&quot;},{&quot;family&quot;:&quot;Tan&quot;,&quot;given&quot;:&quot;Xuemei&quot;,&quot;parse-names&quot;:false,&quot;dropping-particle&quot;:&quot;&quot;,&quot;non-dropping-particle&quot;:&quot;&quot;},{&quot;family&quot;:&quot;Tang&quot;,&quot;given&quot;:&quot;Jingbo&quot;,&quot;parse-names&quot;:false,&quot;dropping-particle&quot;:&quot;&quot;,&quot;non-dropping-particle&quot;:&quot;&quot;},{&quot;family&quot;:&quot;Tian&quot;,&quot;given&quot;:&quot;Zhijian&quot;,&quot;parse-names&quot;:false,&quot;dropping-particle&quot;:&quot;&quot;,&quot;non-dropping-particle&quot;:&quot;&quot;},{&quot;family&quot;:&quot;Wang&quot;,&quot;given&quot;:&quot;Feng&quot;,&quot;parse-names&quot;:false,&quot;dropping-particle&quot;:&quot;&quot;,&quot;non-dropping-particle&quot;:&quot;&quot;},{&quot;family&quot;:&quot;Wang&quot;,&quot;given&quot;:&quot;Jun&quot;,&quot;parse-names&quot;:false,&quot;dropping-particle&quot;:&quot;&quot;,&quot;non-dropping-particle&quot;:&quot;&quot;},{&quot;family&quot;:&quot;Wei&quot;,&quot;given&quot;:&quot;Xiaofeng&quot;,&quot;parse-names&quot;:false,&quot;dropping-particle&quot;:&quot;&quot;,&quot;non-dropping-particle&quot;:&quot;&quot;},{&quot;family&quot;:&quot;Xu&quot;,&quot;given&quot;:&quot;Xun&quot;,&quot;parse-names&quot;:false,&quot;dropping-particle&quot;:&quot;&quot;,&quot;non-dropping-particle&quot;:&quot;&quot;},{&quot;family&quot;:&quot;Yan&quot;,&quot;given&quot;:&quot;Zhixiang&quot;,&quot;parse-names&quot;:false,&quot;dropping-particle&quot;:&quot;&quot;,&quot;non-dropping-particle&quot;:&quot;&quot;},{&quot;family&quot;:&quot;Yang&quot;,&quot;given&quot;:&quot;Fan&quot;,&quot;parse-names&quot;:false,&quot;dropping-particle&quot;:&quot;&quot;,&quot;non-dropping-particle&quot;:&quot;&quot;},{&quot;family&quot;:&quot;Zhong&quot;,&quot;given&quot;:&quot;Xiaoni&quot;,&quot;parse-names&quot;:false,&quot;dropping-particle&quot;:&quot;&quot;,&quot;non-dropping-particle&quot;:&quot;&quot;},{&quot;family&quot;:&quot;Zhou&quot;,&quot;given&quot;:&quot;Feiyu&quot;,&quot;parse-names&quot;:false,&quot;dropping-particle&quot;:&quot;&quot;,&quot;non-dropping-particle&quot;:&quot;&quot;},{&quot;family&quot;:&quot;Zhu&quot;,&quot;given&quot;:&quot;Ying&quot;,&quot;parse-names&quot;:false,&quot;dropping-particle&quot;:&quot;&quot;,&quot;non-dropping-particle&quot;:&quot;&quot;},{&quot;family&quot;:&quot;Zhang&quot;,&quot;given&quot;:&quot;Yong&quot;,&quot;parse-names&quot;:false,&quot;dropping-particle&quot;:&quot;&quot;,&quot;non-dropping-particle&quot;:&quot;&quot;},{&quot;family&quot;:&quot;Ayyampalayam&quot;,&quot;given&quot;:&quot;Saravanaraj&quot;,&quot;parse-names&quot;:false,&quot;dropping-particle&quot;:&quot;&quot;,&quot;non-dropping-particle&quot;:&quot;&quot;},{&quot;family&quot;:&quot;Barkman&quot;,&quot;given&quot;:&quot;Todd J.&quot;,&quot;parse-names&quot;:false,&quot;dropping-particle&quot;:&quot;&quot;,&quot;non-dropping-particle&quot;:&quot;&quot;},{&quot;family&quot;:&quot;Nguyen&quot;,&quot;given&quot;:&quot;Nam phuong&quot;,&quot;parse-names&quot;:false,&quot;dropping-particle&quot;:&quot;&quot;,&quot;non-dropping-particle&quot;:&quot;&quot;},{&quot;family&quot;:&quot;Matasci&quot;,&quot;given&quot;:&quot;Naim&quot;,&quot;parse-names&quot;:false,&quot;dropping-particle&quot;:&quot;&quot;,&quot;non-dropping-particle&quot;:&quot;&quot;},{&quot;family&quot;:&quot;Nelson&quot;,&quot;given&quot;:&quot;David R.&quot;,&quot;parse-names&quot;:false,&quot;dropping-particle&quot;:&quot;&quot;,&quot;non-dropping-particle&quot;:&quot;&quot;},{&quot;family&quot;:&quot;Sayyari&quot;,&quot;given&quot;:&quot;Erfan&quot;,&quot;parse-names&quot;:false,&quot;dropping-particle&quot;:&quot;&quot;,&quot;non-dropping-particle&quot;:&quot;&quot;},{&quot;family&quot;:&quot;Wafula&quot;,&quot;given&quot;:&quot;Eric K.&quot;,&quot;parse-names&quot;:false,&quot;dropping-particle&quot;:&quot;&quot;,&quot;non-dropping-particle&quot;:&quot;&quot;},{&quot;family&quot;:&quot;Walls&quot;,&quot;given&quot;:&quot;Ramona L.&quot;,&quot;parse-names&quot;:false,&quot;dropping-particle&quot;:&quot;&quot;,&quot;non-dropping-particle&quot;:&quot;&quot;},{&quot;family&quot;:&quot;Warnow&quot;,&quot;given&quot;:&quot;Tandy&quot;,&quot;parse-names&quot;:false,&quot;dropping-particle&quot;:&quot;&quot;,&quot;non-dropping-particle&quot;:&quot;&quot;},{&quot;family&quot;:&quot;An&quot;,&quot;given&quot;:&quot;Hong&quot;,&quot;parse-names&quot;:false,&quot;dropping-particle&quot;:&quot;&quot;,&quot;non-dropping-particle&quot;:&quot;&quot;},{&quot;family&quot;:&quot;Arrigo&quot;,&quot;given&quot;:&quot;Nils&quot;,&quot;parse-names&quot;:false,&quot;dropping-particle&quot;:&quot;&quot;,&quot;non-dropping-particle&quot;:&quot;&quot;},{&quot;family&quot;:&quot;Baniaga&quot;,&quot;given&quot;:&quot;Anthony E.&quot;,&quot;parse-names&quot;:false,&quot;dropping-particle&quot;:&quot;&quot;,&quot;non-dropping-particle&quot;:&quot;&quot;},{&quot;family&quot;:&quot;Galuska&quot;,&quot;given&quot;:&quot;Sally&quot;,&quot;parse-names&quot;:false,&quot;dropping-particle&quot;:&quot;&quot;,&quot;non-dropping-particle&quot;:&quot;&quot;},{&quot;family&quot;:&quot;Jorgensen&quot;,&quot;given&quot;:&quot;Stacy A.&quot;,&quot;parse-names&quot;:false,&quot;dropping-particle&quot;:&quot;&quot;,&quot;non-dropping-particle&quot;:&quot;&quot;},{&quot;family&quot;:&quot;Kidder&quot;,&quot;given&quot;:&quot;Thomas I.&quot;,&quot;parse-names&quot;:false,&quot;dropping-particle&quot;:&quot;&quot;,&quot;non-dropping-particle&quot;:&quot;&quot;},{&quot;family&quot;:&quot;Kong&quot;,&quot;given&quot;:&quot;Hanghui&quot;,&quot;parse-names&quot;:false,&quot;dropping-particle&quot;:&quot;&quot;,&quot;non-dropping-particle&quot;:&quot;&quot;},{&quot;family&quot;:&quot;Lu-Irving&quot;,&quot;given&quot;:&quot;Patricia&quot;,&quot;parse-names&quot;:false,&quot;dropping-particle&quot;:&quot;&quot;,&quot;non-dropping-particle&quot;:&quot;&quot;},{&quot;family&quot;:&quot;Marx&quot;,&quot;given&quot;:&quot;Hannah E.&quot;,&quot;parse-names&quot;:false,&quot;dropping-particle&quot;:&quot;&quot;,&quot;non-dropping-particle&quot;:&quot;&quot;},{&quot;family&quot;:&quot;Qi&quot;,&quot;given&quot;:&quot;Xinshuai&quot;,&quot;parse-names&quot;:false,&quot;dropping-particle&quot;:&quot;&quot;,&quot;non-dropping-particle&quot;:&quot;&quot;},{&quot;family&quot;:&quot;Reardon&quot;,&quot;given&quot;:&quot;Chris R.&quot;,&quot;parse-names&quot;:false,&quot;dropping-particle&quot;:&quot;&quot;,&quot;non-dropping-particle&quot;:&quot;&quot;},{&quot;family&quot;:&quot;Sutherland&quot;,&quot;given&quot;:&quot;Brittany L.&quot;,&quot;parse-names&quot;:false,&quot;dropping-particle&quot;:&quot;&quot;,&quot;non-dropping-particle&quot;:&quot;&quot;},{&quot;family&quot;:&quot;Tiley&quot;,&quot;given&quot;:&quot;George P.&quot;,&quot;parse-names&quot;:false,&quot;dropping-particle&quot;:&quot;&quot;,&quot;non-dropping-particle&quot;:&quot;&quot;},{&quot;family&quot;:&quot;Welles&quot;,&quot;given&quot;:&quot;Shana R.&quot;,&quot;parse-names&quot;:false,&quot;dropping-particle&quot;:&quot;&quot;,&quot;non-dropping-particle&quot;:&quot;&quot;},{&quot;family&quot;:&quot;Yu&quot;,&quot;given&quot;:&quot;Rongpei&quot;,&quot;parse-names&quot;:false,&quot;dropping-particle&quot;:&quot;&quot;,&quot;non-dropping-particle&quot;:&quot;&quot;},{&quot;family&quot;:&quot;Zhan&quot;,&quot;given&quot;:&quot;Shing&quot;,&quot;parse-names&quot;:false,&quot;dropping-particle&quot;:&quot;&quot;,&quot;non-dropping-particle&quot;:&quot;&quot;},{&quot;family&quot;:&quot;Gramzow&quot;,&quot;given&quot;:&quot;Lydia&quot;,&quot;parse-names&quot;:false,&quot;dropping-particle&quot;:&quot;&quot;,&quot;non-dropping-particle&quot;:&quot;&quot;},{&quot;family&quot;:&quot;Theißen&quot;,&quot;given&quot;:&quot;Günter&quot;,&quot;parse-names&quot;:false,&quot;dropping-particle&quot;:&quot;&quot;,&quot;non-dropping-particle&quot;:&quot;&quot;},{&quot;family&quot;:&quot;Wong&quot;,&quot;given&quot;:&quot;Gane Ka Shu&quot;,&quot;parse-names&quot;:false,&quot;dropping-particle&quot;:&quot;&quot;,&quot;non-dropping-particle&quot;:&quot;&quot;}],&quot;container-title&quot;:&quot;Nature&quot;,&quot;container-title-short&quot;:&quot;Nature&quot;,&quot;DOI&quot;:&quot;10.1038/s41586-019-1693-2&quot;,&quot;ISSN&quot;:&quot;14764687&quot;,&quot;PMID&quot;:&quot;31645766&quot;,&quot;issued&quot;:{&quot;date-parts&quot;:[[2019,10,31]]},&quot;page&quot;:&quot;679-685&quot;,&quot;abstract&quot;:&quot;Green plants (Viridiplantae) include around 450,000–500,000 species1,2 of great diversity and have important roles in terrestrial and aquatic ecosystems. Here, as part of the One Thousand Plant Transcriptomes Initiative, we sequenced the vegetative transcriptomes of 1,124 species that span the diversity of plants in a broad sense (Archaeplastida), including green plants (Viridiplantae), glaucophytes (Glaucophyta) and red algae (Rhodophyta). Our analysis provides a robust phylogenomic framework for examining the evolution of green plants. Most inferred species relationships are well supported across multiple species tree and supermatrix analyses, but discordance among plastid and nuclear gene trees at a few important nodes highlights the complexity of plant genome evolution, including polyploidy, periods of rapid speciation, and extinction. Incomplete sorting of ancestral variation, polyploidization and massive expansions of gene families punctuate the evolutionary history of green plants. Notably, we find that large expansions of gene families preceded the origins of green plants, land plants and vascular plants, whereas whole-genome duplications are inferred to have occurred repeatedly throughout the evolution of flowering plants and ferns. The increasing availability of high-quality plant genome sequences and advances in functional genomics are enabling research on genome evolution across the green tree of life.&quot;,&quot;publisher&quot;:&quot;Nature Publishing Group&quot;,&quot;issue&quot;:&quot;7780&quot;,&quot;volume&quot;:&quot;574&quot;},&quot;isTemporary&quot;:false},{&quot;id&quot;:&quot;5bdcac3c-a0e7-3fde-8c43-403fc264afd5&quot;,&quot;itemData&quot;:{&quot;type&quot;:&quot;article-journal&quot;,&quot;id&quot;:&quot;5bdcac3c-a0e7-3fde-8c43-403fc264afd5&quot;,&quot;title&quot;:&quot;The Chinese pine genome and methylome unveil key features of conifer evolution&quot;,&quot;author&quot;:[{&quot;family&quot;:&quot;Niu&quot;,&quot;given&quot;:&quot;Shihui&quot;,&quot;parse-names&quot;:false,&quot;dropping-particle&quot;:&quot;&quot;,&quot;non-dropping-particle&quot;:&quot;&quot;},{&quot;family&quot;:&quot;Li&quot;,&quot;given&quot;:&quot;Jiang&quot;,&quot;parse-names&quot;:false,&quot;dropping-particle&quot;:&quot;&quot;,&quot;non-dropping-particle&quot;:&quot;&quot;},{&quot;family&quot;:&quot;Bo&quot;,&quot;given&quot;:&quot;Wenhao&quot;,&quot;parse-names&quot;:false,&quot;dropping-particle&quot;:&quot;&quot;,&quot;non-dropping-particle&quot;:&quot;&quot;},{&quot;family&quot;:&quot;Yang&quot;,&quot;given&quot;:&quot;Weifei&quot;,&quot;parse-names&quot;:false,&quot;dropping-particle&quot;:&quot;&quot;,&quot;non-dropping-particle&quot;:&quot;&quot;},{&quot;family&quot;:&quot;Zuccolo&quot;,&quot;given&quot;:&quot;Andrea&quot;,&quot;parse-names&quot;:false,&quot;dropping-particle&quot;:&quot;&quot;,&quot;non-dropping-particle&quot;:&quot;&quot;},{&quot;family&quot;:&quot;Giacomello&quot;,&quot;given&quot;:&quot;Stefania&quot;,&quot;parse-names&quot;:false,&quot;dropping-particle&quot;:&quot;&quot;,&quot;non-dropping-particle&quot;:&quot;&quot;},{&quot;family&quot;:&quot;Chen&quot;,&quot;given&quot;:&quot;Xi&quot;,&quot;parse-names&quot;:false,&quot;dropping-particle&quot;:&quot;&quot;,&quot;non-dropping-particle&quot;:&quot;&quot;},{&quot;family&quot;:&quot;Han&quot;,&quot;given&quot;:&quot;Fangxu&quot;,&quot;parse-names&quot;:false,&quot;dropping-particle&quot;:&quot;&quot;,&quot;non-dropping-particle&quot;:&quot;&quot;},{&quot;family&quot;:&quot;Yang&quot;,&quot;given&quot;:&quot;Junhe&quot;,&quot;parse-names&quot;:false,&quot;dropping-particle&quot;:&quot;&quot;,&quot;non-dropping-particle&quot;:&quot;&quot;},{&quot;family&quot;:&quot;Song&quot;,&quot;given&quot;:&quot;Yitong&quot;,&quot;parse-names&quot;:false,&quot;dropping-particle&quot;:&quot;&quot;,&quot;non-dropping-particle&quot;:&quot;&quot;},{&quot;family&quot;:&quot;Nie&quot;,&quot;given&quot;:&quot;Yumeng&quot;,&quot;parse-names&quot;:false,&quot;dropping-particle&quot;:&quot;&quot;,&quot;non-dropping-particle&quot;:&quot;&quot;},{&quot;family&quot;:&quot;Zhou&quot;,&quot;given&quot;:&quot;Biao&quot;,&quot;parse-names&quot;:false,&quot;dropping-particle&quot;:&quot;&quot;,&quot;non-dropping-particle&quot;:&quot;&quot;},{&quot;family&quot;:&quot;Wang&quot;,&quot;given&quot;:&quot;Peiyi&quot;,&quot;parse-names&quot;:false,&quot;dropping-particle&quot;:&quot;&quot;,&quot;non-dropping-particle&quot;:&quot;&quot;},{&quot;family&quot;:&quot;Zuo&quot;,&quot;given&quot;:&quot;Quan&quot;,&quot;parse-names&quot;:false,&quot;dropping-particle&quot;:&quot;&quot;,&quot;non-dropping-particle&quot;:&quot;&quot;},{&quot;family&quot;:&quot;Zhang&quot;,&quot;given&quot;:&quot;Hui&quot;,&quot;parse-names&quot;:false,&quot;dropping-particle&quot;:&quot;&quot;,&quot;non-dropping-particle&quot;:&quot;&quot;},{&quot;family&quot;:&quot;Ma&quot;,&quot;given&quot;:&quot;Jingjing&quot;,&quot;parse-names&quot;:false,&quot;dropping-particle&quot;:&quot;&quot;,&quot;non-dropping-particle&quot;:&quot;&quot;},{&quot;family&quot;:&quot;Wang&quot;,&quot;given&quot;:&quot;Jun&quot;,&quot;parse-names&quot;:false,&quot;dropping-particle&quot;:&quot;&quot;,&quot;non-dropping-particle&quot;:&quot;&quot;},{&quot;family&quot;:&quot;Wang&quot;,&quot;given&quot;:&quot;Lvji&quot;,&quot;parse-names&quot;:false,&quot;dropping-particle&quot;:&quot;&quot;,&quot;non-dropping-particle&quot;:&quot;&quot;},{&quot;family&quot;:&quot;Zhu&quot;,&quot;given&quot;:&quot;Qianya&quot;,&quot;parse-names&quot;:false,&quot;dropping-particle&quot;:&quot;&quot;,&quot;non-dropping-particle&quot;:&quot;&quot;},{&quot;family&quot;:&quot;Zhao&quot;,&quot;given&quot;:&quot;Huanhuan&quot;,&quot;parse-names&quot;:false,&quot;dropping-particle&quot;:&quot;&quot;,&quot;non-dropping-particle&quot;:&quot;&quot;},{&quot;family&quot;:&quot;Liu&quot;,&quot;given&quot;:&quot;Zhanmin&quot;,&quot;parse-names&quot;:false,&quot;dropping-particle&quot;:&quot;&quot;,&quot;non-dropping-particle&quot;:&quot;&quot;},{&quot;family&quot;:&quot;Zhang&quot;,&quot;given&quot;:&quot;Xuemei&quot;,&quot;parse-names&quot;:false,&quot;dropping-particle&quot;:&quot;&quot;,&quot;non-dropping-particle&quot;:&quot;&quot;},{&quot;family&quot;:&quot;Liu&quot;,&quot;given&quot;:&quot;Tao&quot;,&quot;parse-names&quot;:false,&quot;dropping-particle&quot;:&quot;&quot;,&quot;non-dropping-particle&quot;:&quot;&quot;},{&quot;family&quot;:&quot;Pei&quot;,&quot;given&quot;:&quot;Surui&quot;,&quot;parse-names&quot;:false,&quot;dropping-particle&quot;:&quot;&quot;,&quot;non-dropping-particle&quot;:&quot;&quot;},{&quot;family&quot;:&quot;Li&quot;,&quot;given&quot;:&quot;Zhimin&quot;,&quot;parse-names&quot;:false,&quot;dropping-particle&quot;:&quot;&quot;,&quot;non-dropping-particle&quot;:&quot;&quot;},{&quot;family&quot;:&quot;Hu&quot;,&quot;given&quot;:&quot;Yao&quot;,&quot;parse-names&quot;:false,&quot;dropping-particle&quot;:&quot;&quot;,&quot;non-dropping-particle&quot;:&quot;&quot;},{&quot;family&quot;:&quot;Yang&quot;,&quot;given&quot;:&quot;Yehui&quot;,&quot;parse-names&quot;:false,&quot;dropping-particle&quot;:&quot;&quot;,&quot;non-dropping-particle&quot;:&quot;&quot;},{&quot;family&quot;:&quot;Li&quot;,&quot;given&quot;:&quot;Wenzhao&quot;,&quot;parse-names&quot;:false,&quot;dropping-particle&quot;:&quot;&quot;,&quot;non-dropping-particle&quot;:&quot;&quot;},{&quot;family&quot;:&quot;Zan&quot;,&quot;given&quot;:&quot;Yanjun&quot;,&quot;parse-names&quot;:false,&quot;dropping-particle&quot;:&quot;&quot;,&quot;non-dropping-particle&quot;:&quot;&quot;},{&quot;family&quot;:&quot;Zhou&quot;,&quot;given&quot;:&quot;Linghua&quot;,&quot;parse-names&quot;:false,&quot;dropping-particle&quot;:&quot;&quot;,&quot;non-dropping-particle&quot;:&quot;&quot;},{&quot;family&quot;:&quot;Lin&quot;,&quot;given&quot;:&quot;Jinxing&quot;,&quot;parse-names&quot;:false,&quot;dropping-particle&quot;:&quot;&quot;,&quot;non-dropping-particle&quot;:&quot;&quot;},{&quot;family&quot;:&quot;Yuan&quot;,&quot;given&quot;:&quot;Tongqi&quot;,&quot;parse-names&quot;:false,&quot;dropping-particle&quot;:&quot;&quot;,&quot;non-dropping-particle&quot;:&quot;&quot;},{&quot;family&quot;:&quot;Li&quot;,&quot;given&quot;:&quot;Wei&quot;,&quot;parse-names&quot;:false,&quot;dropping-particle&quot;:&quot;&quot;,&quot;non-dropping-particle&quot;:&quot;&quot;},{&quot;family&quot;:&quot;Li&quot;,&quot;given&quot;:&quot;Yue&quot;,&quot;parse-names&quot;:false,&quot;dropping-particle&quot;:&quot;&quot;,&quot;non-dropping-particle&quot;:&quot;&quot;},{&quot;family&quot;:&quot;Wei&quot;,&quot;given&quot;:&quot;Hairong&quot;,&quot;parse-names&quot;:false,&quot;dropping-particle&quot;:&quot;&quot;,&quot;non-dropping-particle&quot;:&quot;&quot;},{&quot;family&quot;:&quot;Wu&quot;,&quot;given&quot;:&quot;Harry X.&quot;,&quot;parse-names&quot;:false,&quot;dropping-particle&quot;:&quot;&quot;,&quot;non-dropping-particle&quot;:&quot;&quot;}],&quot;container-title&quot;:&quot;Cell&quot;,&quot;container-title-short&quot;:&quot;Cell&quot;,&quot;DOI&quot;:&quot;10.1016/j.cell.2021.12.006&quot;,&quot;ISSN&quot;:&quot;10974172&quot;,&quot;PMID&quot;:&quot;34965378&quot;,&quot;issued&quot;:{&quot;date-parts&quot;:[[2022,1,6]]},&quot;page&quot;:&quot;204-217.e14&quot;,&quot;abstract&quot;:&quot;Conifers dominate the world's forest ecosystems and are the most widely planted tree species. Their giant and complex genomes present great challenges for assembling a complete reference genome for evolutionary and genomic studies. We present a 25.4-Gb chromosome-level assembly of Chinese pine (Pinus tabuliformis) and revealed that its genome size is mostly attributable to huge intergenic regions and long introns with high transposable element (TE) content. Large genes with long introns exhibited higher expressions levels. Despite a lack of recent whole-genome duplication, 91.2% of genes were duplicated through dispersed duplication, and expanded gene families are mainly related to stress responses, which may underpin conifers’ adaptation, particularly in cold and/or arid conditions. The reproductive regulation network is distinct compared with angiosperms. Slow removal of TEs with high-level methylation may have contributed to genomic expansion. This study provides insights into conifer evolution and resources for advancing research on conifer adaptation and development.&quot;,&quot;publisher&quot;:&quot;Elsevier B.V.&quot;,&quot;issue&quot;:&quot;1&quot;,&quot;volume&quot;:&quot;185&quot;},&quot;isTemporary&quot;:false}]},{&quot;citationID&quot;:&quot;MENDELEY_CITATION_f064fbd2-1afd-45ba-b90d-4b4f0af6fa1e&quot;,&quot;properties&quot;:{&quot;noteIndex&quot;:0},&quot;isEdited&quot;:false,&quot;manualOverride&quot;:{&quot;isManuallyOverridden&quot;:false,&quot;citeprocText&quot;:&quot;(Jin et al., 2021)&quot;,&quot;manualOverrideText&quot;:&quot;&quot;},&quot;citationTag&quot;:&quot;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&quot;,&quot;citationItems&quot;:[{&quot;id&quot;:&quot;1043ab9f-3acd-3b62-b2d3-9659ecf00f0f&quot;,&quot;itemData&quot;:{&quot;type&quot;:&quot;article-journal&quot;,&quot;id&quot;:&quot;1043ab9f-3acd-3b62-b2d3-9659ecf00f0f&quot;,&quot;title&quot;:&quot;Phylogenomic and ecological analyses reveal the spatiotemporal evolution of global pines&quot;,&quot;author&quot;:[{&quot;family&quot;:&quot;Jin&quot;,&quot;given&quot;:&quot;Wei-Tao&quot;,&quot;parse-names&quot;:false,&quot;dropping-particle&quot;:&quot;&quot;,&quot;non-dropping-particle&quot;:&quot;&quot;},{&quot;family&quot;:&quot;Gernandt&quot;,&quot;given&quot;:&quot;David S&quot;,&quot;parse-names&quot;:false,&quot;dropping-particle&quot;:&quot;&quot;,&quot;non-dropping-particle&quot;:&quot;&quot;},{&quot;family&quot;:&quot;Wehenkel&quot;,&quot;given&quot;:&quot;Christian&quot;,&quot;parse-names&quot;:false,&quot;dropping-particle&quot;:&quot;&quot;,&quot;non-dropping-particle&quot;:&quot;&quot;},{&quot;family&quot;:&quot;Xia&quot;,&quot;given&quot;:&quot;Xiao-Mei&quot;,&quot;parse-names&quot;:false,&quot;dropping-particle&quot;:&quot;&quot;,&quot;non-dropping-particle&quot;:&quot;&quot;},{&quot;family&quot;:&quot;Wei&quot;,&quot;given&quot;:&quot;Xiao-Xin&quot;,&quot;parse-names&quot;:false,&quot;dropping-particle&quot;:&quot;&quot;,&quot;non-dropping-particle&quot;:&quot;&quot;},{&quot;family&quot;:&quot;Wang&quot;,&quot;given&quot;:&quot;Xiao-Quan&quot;,&quot;parse-names&quot;:false,&quot;dropping-particle&quot;:&quot;&quot;,&quot;non-dropping-particle&quot;:&quot;&quot;},{&quot;family&quot;:&quot;analyzed data&quot;,&quot;given&quot;:&quot;X-qw&quot;,&quot;parse-names&quot;:false,&quot;dropping-particle&quot;:&quot;&quot;,&quot;non-dropping-particle&quot;:&quot;&quot;}],&quot;container-title&quot;:&quot;PNAS&quot;,&quot;DOI&quot;:&quot;10.1073/pnas.2022302118/-/DCSupplemental&quot;,&quot;issued&quot;:{&quot;date-parts&quot;:[[2021]]},&quot;page&quot;:&quot;2022302118&quot;,&quot;abstract&quot;:&quot;How coniferous forests evolved in the Northern Hemisphere remains largely unknown. Unlike most groups of organisms that generally follow a latitudinal diversity gradient, most conifer species in the Northern Hemisphere are distributed in mountainous areas at middle latitudes. It is of great interest to know whether the midlatitude region has been an evolutionary cradle or museum for conifers and how evolutionary and ecological factors have driven their spatiotemporal evolution. Here, we investigated the macro-evolution of Pinus, the largest conifer genus and characteristic of northern temperate coniferous forests, based on nearly complete species sampling. Using 1,662 genes from transcriptome sequences, we reconstructed a robust species phylogeny and reestimated divergence times of global pines. We found that ∼90% of extant pine species originated in the Miocene in sharp contrast to the ancient origin of Pinus, indicating a Neogene rediversification. Surprisingly, species at middle latitudes are much older than those at other latitudes. This finding, coupled with net diversification rate analysis, indicates that the midlatitude region has provided an evolutionary museum for global pines. Analyses of 31 environmental variables, together with a comparison of evolutionary rates of niche and phenotypic traits with a net diversification rate, found that topography played a primary role in pine diversification, and the aridity index was decisive for the niche rate shift. Moreover, fire has forced diversification and adaptive evolution of Pinus. Our study highlights the importance of integrating phylogenomic and ecological approaches to address evolution of biological groups at the global scale. Pinus | phylogenomics | spatiotemporal evolution | evolutionary museum | fire adaptation U nderstanding what determines species diversity and its distribution pattern is one of the great challenges in evolutionary biology and ecology (1, 2). Gymnosperms and angiosperms are the two major groups of extant seed plants with extreme differences in species diversity and distribution. Compared to angiosperms with ∼300,000 species that dominate most of Earth's terrestrial ecosystems , extant gymnosperms comprise only 13 families and a little more than 1,000 species (3). Although greatly outnumbered by angiosperms, conifers, the most diverse group of gymnosperms with around 615 extant species worldwide (4), are prominent components in north temperate biomes and constitute over 39% of the world's forests (5). Unlike woody angiosperms that generally follow a latitudinal diversity gradient (LDG) in the Northern Hemisphere (6, 7), most conifer species are distributed in the mountainous areas at middle latitudes. It remains unknown whether the midlatitude region has been an evolutionary cradle or museum for conifers. The mechanisms underlying the high species diversity of conifers in the midlatitude region are also poorly studied, while the LDG can be explained by latitudinal variation in ecological limits, diversification rates, and time for species accumulation (2). Sun-daram et al. (8) suggested that the formation of conifer hotspots can be attributed to the accumulation of regional diversity over evolutionary time scales in mountainous areas with long-term climate stability, and topographically heterogeneous environments may play a primary role in hotspot formation. Nevertheless, Rueda, Godoy, and Hawkins (7) used a trait-based approach to test the effects of environmental stressors, evolutionary relatedness, and phylogenetic conservatism on conifer distribution in the conter-minous United States and found that a strong trade-off between drought and shade tolerance might be the simplest explanation for the distribution. It is of great interest to investigate how evolutionary and ecological factors have worked together to drive the spatiotemporal evolution of conifers in the Northern Hemisphere based on a solid phylogenetic framework and, in particular, whether conifers have retained or shifted their environmental niche space over time. Pinus provides an ideal example to explore the mechanisms underlying the spatiotemporal evolution of conifers and test whether the midlatitude region is an evolutionary cradle or museum for conifers. This genus, comprising about 113 species, is the largest genus of conifers and, arguably, is the most important genus of trees in the world (4, 9-11). It has a wide distribution in the Northern Hemisphere that coincides with the overall distribution of conifers (4). In addition, Pinus has a long evolutionary history dating back to the late Jurassic or early Cretaceous (12) and therefore participated in the historical dynamics of the Cre-taceous and Cenozoic forests. Moreover, many pines have evolved Significance Understanding what determines the distribution of biodiversity remains one of the great challenges in evolutionary biology and ecology. The Northern Hemisphere conifers do not follow a latitudinal diversity gradient and show a unique distribution pattern, that is most species are distributed at middle latitudes. To reveal the mechanisms underlying this pattern, we investigate the spatiotemporal evolution of the largest conifer genus Pinus. We find that the midlatitude region has been an evolutionary museum for Pinus, and particularly, topography has played the most important role in pine diversification. Moreover, our results indicate that pine's preference of warm and somewhat drier habitats could be helpful for their adaptation to the Anthropocene climate warming, which is important for biodiversity conservation and forest management.&quot;,&quot;volume&quot;:&quot;118&quot;,&quot;container-title-short&quot;:&quot;&quot;},&quot;isTemporary&quot;:false}]},{&quot;citationID&quot;:&quot;MENDELEY_CITATION_1fd568e9-a4ea-4dad-b0ac-bf1aec4c238d&quot;,&quot;properties&quot;:{&quot;noteIndex&quot;:0},&quot;isEdited&quot;:false,&quot;manualOverride&quot;:{&quot;isManuallyOverridden&quot;:false,&quot;citeprocText&quot;:&quot;(De La Torre et al., 2020)&quot;,&quot;manualOverrideText&quot;:&quot;&quot;},&quot;citationTag&quot;:&quot;MENDELEY_CITATION_v3_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&quot;,&quot;citationItems&quot;:[{&quot;id&quot;:&quot;44866ffe-ce0f-3d6a-9e80-9c5848e6b232&quot;,&quot;itemData&quot;:{&quot;type&quot;:&quot;article&quot;,&quot;id&quot;:&quot;44866ffe-ce0f-3d6a-9e80-9c5848e6b232&quot;,&quot;title&quot;:&quot;Functional and morphological evolution in gymnosperms: A portrait of implicated gene families&quot;,&quot;author&quot;:[{&quot;family&quot;:&quot;La Torre&quot;,&quot;given&quot;:&quot;Amanda R.&quot;,&quot;parse-names&quot;:false,&quot;dropping-particle&quot;:&quot;&quot;,&quot;non-dropping-particle&quot;:&quot;De&quot;},{&quot;family&quot;:&quot;Piot&quot;,&quot;given&quot;:&quot;Anthony&quot;,&quot;parse-names&quot;:false,&quot;dropping-particle&quot;:&quot;&quot;,&quot;non-dropping-particle&quot;:&quot;&quot;},{&quot;family&quot;:&quot;Liu&quot;,&quot;given&quot;:&quot;Bobin&quot;,&quot;parse-names&quot;:false,&quot;dropping-particle&quot;:&quot;&quot;,&quot;non-dropping-particle&quot;:&quot;&quot;},{&quot;family&quot;:&quot;Wilhite&quot;,&quot;given&quot;:&quot;Benjamin&quot;,&quot;parse-names&quot;:false,&quot;dropping-particle&quot;:&quot;&quot;,&quot;non-dropping-particle&quot;:&quot;&quot;},{&quot;family&quot;:&quot;Weiss&quot;,&quot;given&quot;:&quot;Matthew&quot;,&quot;parse-names&quot;:false,&quot;dropping-particle&quot;:&quot;&quot;,&quot;non-dropping-particle&quot;:&quot;&quot;},{&quot;family&quot;:&quot;Porth&quot;,&quot;given&quot;:&quot;Ilga&quot;,&quot;parse-names&quot;:false,&quot;dropping-particle&quot;:&quot;&quot;,&quot;non-dropping-particle&quot;:&quot;&quot;}],&quot;container-title&quot;:&quot;Evolutionary Applications&quot;,&quot;DOI&quot;:&quot;10.1111/eva.12839&quot;,&quot;ISSN&quot;:&quot;17524571&quot;,&quot;issued&quot;:{&quot;date-parts&quot;:[[2020,1,1]]},&quot;page&quot;:&quot;210-227&quot;,&quot;abstract&quot;:&quot;Gymnosperms diverged from their sister plant clade of flowering plants 300 Mya. Morphological and functional divergence between the two major seed plant clades involved significant changes in their reproductive biology, water-conducting systems, secondary metabolism, stress defense mechanisms, and small RNA-mediated epigenetic silencing. The relatively recent sequencing of several gymnosperm genomes and the development of new genomic resources have enabled whole-genome comparisons within gymnosperms, and between angiosperms and gymnosperms. In this paper, we aim to understand how genes and gene families have contributed to the major functional and morphological differences in gymnosperms, and how this information can be used for applied breeding and biotechnology. In addition, we have analyzed the angiosperm versus gymnosperm evolution of the pleiotropic drug resistance (PDR) gene family with a wide range of functionalities in plants' interaction with their environment including defense mechanisms. Some of the genes reviewed here are newly studied members of gene families that hold potential for biotechnological applications related to commercial and pharmacological value. Some members of conifer gene families can also be exploited for their potential in phytoremediation applications.&quot;,&quot;publisher&quot;:&quot;Wiley-Blackwell&quot;,&quot;issue&quot;:&quot;1&quot;,&quot;volume&quot;:&quot;13&quot;,&quot;container-title-short&quot;:&quot;Evol Appl&quot;},&quot;isTemporary&quot;:false}]},{&quot;citationID&quot;:&quot;MENDELEY_CITATION_1399fb3b-2fa4-4f30-8225-95549a28bf4f&quot;,&quot;properties&quot;:{&quot;noteIndex&quot;:0},&quot;isEdited&quot;:false,&quot;manualOverride&quot;:{&quot;isManuallyOverridden&quot;:false,&quot;citeprocText&quot;:&quot;(Niu et al., 2022)&quot;,&quot;manualOverrideText&quot;:&quot;&quot;},&quot;citationTag&quot;:&quot;MENDELEY_CITATION_v3_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&quot;,&quot;citationItems&quot;:[{&quot;id&quot;:&quot;5bdcac3c-a0e7-3fde-8c43-403fc264afd5&quot;,&quot;itemData&quot;:{&quot;type&quot;:&quot;article-journal&quot;,&quot;id&quot;:&quot;5bdcac3c-a0e7-3fde-8c43-403fc264afd5&quot;,&quot;title&quot;:&quot;The Chinese pine genome and methylome unveil key features of conifer evolution&quot;,&quot;author&quot;:[{&quot;family&quot;:&quot;Niu&quot;,&quot;given&quot;:&quot;Shihui&quot;,&quot;parse-names&quot;:false,&quot;dropping-particle&quot;:&quot;&quot;,&quot;non-dropping-particle&quot;:&quot;&quot;},{&quot;family&quot;:&quot;Li&quot;,&quot;given&quot;:&quot;Jiang&quot;,&quot;parse-names&quot;:false,&quot;dropping-particle&quot;:&quot;&quot;,&quot;non-dropping-particle&quot;:&quot;&quot;},{&quot;family&quot;:&quot;Bo&quot;,&quot;given&quot;:&quot;Wenhao&quot;,&quot;parse-names&quot;:false,&quot;dropping-particle&quot;:&quot;&quot;,&quot;non-dropping-particle&quot;:&quot;&quot;},{&quot;family&quot;:&quot;Yang&quot;,&quot;given&quot;:&quot;Weifei&quot;,&quot;parse-names&quot;:false,&quot;dropping-particle&quot;:&quot;&quot;,&quot;non-dropping-particle&quot;:&quot;&quot;},{&quot;family&quot;:&quot;Zuccolo&quot;,&quot;given&quot;:&quot;Andrea&quot;,&quot;parse-names&quot;:false,&quot;dropping-particle&quot;:&quot;&quot;,&quot;non-dropping-particle&quot;:&quot;&quot;},{&quot;family&quot;:&quot;Giacomello&quot;,&quot;given&quot;:&quot;Stefania&quot;,&quot;parse-names&quot;:false,&quot;dropping-particle&quot;:&quot;&quot;,&quot;non-dropping-particle&quot;:&quot;&quot;},{&quot;family&quot;:&quot;Chen&quot;,&quot;given&quot;:&quot;Xi&quot;,&quot;parse-names&quot;:false,&quot;dropping-particle&quot;:&quot;&quot;,&quot;non-dropping-particle&quot;:&quot;&quot;},{&quot;family&quot;:&quot;Han&quot;,&quot;given&quot;:&quot;Fangxu&quot;,&quot;parse-names&quot;:false,&quot;dropping-particle&quot;:&quot;&quot;,&quot;non-dropping-particle&quot;:&quot;&quot;},{&quot;family&quot;:&quot;Yang&quot;,&quot;given&quot;:&quot;Junhe&quot;,&quot;parse-names&quot;:false,&quot;dropping-particle&quot;:&quot;&quot;,&quot;non-dropping-particle&quot;:&quot;&quot;},{&quot;family&quot;:&quot;Song&quot;,&quot;given&quot;:&quot;Yitong&quot;,&quot;parse-names&quot;:false,&quot;dropping-particle&quot;:&quot;&quot;,&quot;non-dropping-particle&quot;:&quot;&quot;},{&quot;family&quot;:&quot;Nie&quot;,&quot;given&quot;:&quot;Yumeng&quot;,&quot;parse-names&quot;:false,&quot;dropping-particle&quot;:&quot;&quot;,&quot;non-dropping-particle&quot;:&quot;&quot;},{&quot;family&quot;:&quot;Zhou&quot;,&quot;given&quot;:&quot;Biao&quot;,&quot;parse-names&quot;:false,&quot;dropping-particle&quot;:&quot;&quot;,&quot;non-dropping-particle&quot;:&quot;&quot;},{&quot;family&quot;:&quot;Wang&quot;,&quot;given&quot;:&quot;Peiyi&quot;,&quot;parse-names&quot;:false,&quot;dropping-particle&quot;:&quot;&quot;,&quot;non-dropping-particle&quot;:&quot;&quot;},{&quot;family&quot;:&quot;Zuo&quot;,&quot;given&quot;:&quot;Quan&quot;,&quot;parse-names&quot;:false,&quot;dropping-particle&quot;:&quot;&quot;,&quot;non-dropping-particle&quot;:&quot;&quot;},{&quot;family&quot;:&quot;Zhang&quot;,&quot;given&quot;:&quot;Hui&quot;,&quot;parse-names&quot;:false,&quot;dropping-particle&quot;:&quot;&quot;,&quot;non-dropping-particle&quot;:&quot;&quot;},{&quot;family&quot;:&quot;Ma&quot;,&quot;given&quot;:&quot;Jingjing&quot;,&quot;parse-names&quot;:false,&quot;dropping-particle&quot;:&quot;&quot;,&quot;non-dropping-particle&quot;:&quot;&quot;},{&quot;family&quot;:&quot;Wang&quot;,&quot;given&quot;:&quot;Jun&quot;,&quot;parse-names&quot;:false,&quot;dropping-particle&quot;:&quot;&quot;,&quot;non-dropping-particle&quot;:&quot;&quot;},{&quot;family&quot;:&quot;Wang&quot;,&quot;given&quot;:&quot;Lvji&quot;,&quot;parse-names&quot;:false,&quot;dropping-particle&quot;:&quot;&quot;,&quot;non-dropping-particle&quot;:&quot;&quot;},{&quot;family&quot;:&quot;Zhu&quot;,&quot;given&quot;:&quot;Qianya&quot;,&quot;parse-names&quot;:false,&quot;dropping-particle&quot;:&quot;&quot;,&quot;non-dropping-particle&quot;:&quot;&quot;},{&quot;family&quot;:&quot;Zhao&quot;,&quot;given&quot;:&quot;Huanhuan&quot;,&quot;parse-names&quot;:false,&quot;dropping-particle&quot;:&quot;&quot;,&quot;non-dropping-particle&quot;:&quot;&quot;},{&quot;family&quot;:&quot;Liu&quot;,&quot;given&quot;:&quot;Zhanmin&quot;,&quot;parse-names&quot;:false,&quot;dropping-particle&quot;:&quot;&quot;,&quot;non-dropping-particle&quot;:&quot;&quot;},{&quot;family&quot;:&quot;Zhang&quot;,&quot;given&quot;:&quot;Xuemei&quot;,&quot;parse-names&quot;:false,&quot;dropping-particle&quot;:&quot;&quot;,&quot;non-dropping-particle&quot;:&quot;&quot;},{&quot;family&quot;:&quot;Liu&quot;,&quot;given&quot;:&quot;Tao&quot;,&quot;parse-names&quot;:false,&quot;dropping-particle&quot;:&quot;&quot;,&quot;non-dropping-particle&quot;:&quot;&quot;},{&quot;family&quot;:&quot;Pei&quot;,&quot;given&quot;:&quot;Surui&quot;,&quot;parse-names&quot;:false,&quot;dropping-particle&quot;:&quot;&quot;,&quot;non-dropping-particle&quot;:&quot;&quot;},{&quot;family&quot;:&quot;Li&quot;,&quot;given&quot;:&quot;Zhimin&quot;,&quot;parse-names&quot;:false,&quot;dropping-particle&quot;:&quot;&quot;,&quot;non-dropping-particle&quot;:&quot;&quot;},{&quot;family&quot;:&quot;Hu&quot;,&quot;given&quot;:&quot;Yao&quot;,&quot;parse-names&quot;:false,&quot;dropping-particle&quot;:&quot;&quot;,&quot;non-dropping-particle&quot;:&quot;&quot;},{&quot;family&quot;:&quot;Yang&quot;,&quot;given&quot;:&quot;Yehui&quot;,&quot;parse-names&quot;:false,&quot;dropping-particle&quot;:&quot;&quot;,&quot;non-dropping-particle&quot;:&quot;&quot;},{&quot;family&quot;:&quot;Li&quot;,&quot;given&quot;:&quot;Wenzhao&quot;,&quot;parse-names&quot;:false,&quot;dropping-particle&quot;:&quot;&quot;,&quot;non-dropping-particle&quot;:&quot;&quot;},{&quot;family&quot;:&quot;Zan&quot;,&quot;given&quot;:&quot;Yanjun&quot;,&quot;parse-names&quot;:false,&quot;dropping-particle&quot;:&quot;&quot;,&quot;non-dropping-particle&quot;:&quot;&quot;},{&quot;family&quot;:&quot;Zhou&quot;,&quot;given&quot;:&quot;Linghua&quot;,&quot;parse-names&quot;:false,&quot;dropping-particle&quot;:&quot;&quot;,&quot;non-dropping-particle&quot;:&quot;&quot;},{&quot;family&quot;:&quot;Lin&quot;,&quot;given&quot;:&quot;Jinxing&quot;,&quot;parse-names&quot;:false,&quot;dropping-particle&quot;:&quot;&quot;,&quot;non-dropping-particle&quot;:&quot;&quot;},{&quot;family&quot;:&quot;Yuan&quot;,&quot;given&quot;:&quot;Tongqi&quot;,&quot;parse-names&quot;:false,&quot;dropping-particle&quot;:&quot;&quot;,&quot;non-dropping-particle&quot;:&quot;&quot;},{&quot;family&quot;:&quot;Li&quot;,&quot;given&quot;:&quot;Wei&quot;,&quot;parse-names&quot;:false,&quot;dropping-particle&quot;:&quot;&quot;,&quot;non-dropping-particle&quot;:&quot;&quot;},{&quot;family&quot;:&quot;Li&quot;,&quot;given&quot;:&quot;Yue&quot;,&quot;parse-names&quot;:false,&quot;dropping-particle&quot;:&quot;&quot;,&quot;non-dropping-particle&quot;:&quot;&quot;},{&quot;family&quot;:&quot;Wei&quot;,&quot;given&quot;:&quot;Hairong&quot;,&quot;parse-names&quot;:false,&quot;dropping-particle&quot;:&quot;&quot;,&quot;non-dropping-particle&quot;:&quot;&quot;},{&quot;family&quot;:&quot;Wu&quot;,&quot;given&quot;:&quot;Harry X.&quot;,&quot;parse-names&quot;:false,&quot;dropping-particle&quot;:&quot;&quot;,&quot;non-dropping-particle&quot;:&quot;&quot;}],&quot;container-title&quot;:&quot;Cell&quot;,&quot;container-title-short&quot;:&quot;Cell&quot;,&quot;DOI&quot;:&quot;10.1016/j.cell.2021.12.006&quot;,&quot;ISSN&quot;:&quot;10974172&quot;,&quot;PMID&quot;:&quot;34965378&quot;,&quot;issued&quot;:{&quot;date-parts&quot;:[[2022,1,6]]},&quot;page&quot;:&quot;204-217.e14&quot;,&quot;abstract&quot;:&quot;Conifers dominate the world's forest ecosystems and are the most widely planted tree species. Their giant and complex genomes present great challenges for assembling a complete reference genome for evolutionary and genomic studies. We present a 25.4-Gb chromosome-level assembly of Chinese pine (Pinus tabuliformis) and revealed that its genome size is mostly attributable to huge intergenic regions and long introns with high transposable element (TE) content. Large genes with long introns exhibited higher expressions levels. Despite a lack of recent whole-genome duplication, 91.2% of genes were duplicated through dispersed duplication, and expanded gene families are mainly related to stress responses, which may underpin conifers’ adaptation, particularly in cold and/or arid conditions. The reproductive regulation network is distinct compared with angiosperms. Slow removal of TEs with high-level methylation may have contributed to genomic expansion. This study provides insights into conifer evolution and resources for advancing research on conifer adaptation and development.&quot;,&quot;publisher&quot;:&quot;Elsevier B.V.&quot;,&quot;issue&quot;:&quot;1&quot;,&quot;volume&quot;:&quot;185&quot;},&quot;isTemporary&quot;:false}]},{&quot;citationID&quot;:&quot;MENDELEY_CITATION_03568b82-9a17-48c5-84bd-5e1613b8160e&quot;,&quot;properties&quot;:{&quot;noteIndex&quot;:0},&quot;isEdited&quot;:false,&quot;manualOverride&quot;:{&quot;isManuallyOverridden&quot;:false,&quot;citeprocText&quot;:&quot;(Argelaguet et al., 2020)&quot;,&quot;manualOverrideText&quot;:&quot;&quot;},&quot;citationTag&quot;:&quot;MENDELEY_CITATION_v3_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&quot;,&quot;citationItems&quot;:[{&quot;id&quot;:&quot;51209df2-3ea5-3162-9372-74d58925e7c6&quot;,&quot;itemData&quot;:{&quot;type&quot;:&quot;article-journal&quot;,&quot;id&quot;:&quot;51209df2-3ea5-3162-9372-74d58925e7c6&quot;,&quot;title&quot;:&quot;MOFA+: A statistical framework for comprehensive integration of multi-modal single-cell data&quot;,&quot;author&quot;:[{&quot;family&quot;:&quot;Argelaguet&quot;,&quot;given&quot;:&quot;Ricard&quot;,&quot;parse-names&quot;:false,&quot;dropping-particle&quot;:&quot;&quot;,&quot;non-dropping-particle&quot;:&quot;&quot;},{&quot;family&quot;:&quot;Arnol&quot;,&quot;given&quot;:&quot;Damien&quot;,&quot;parse-names&quot;:false,&quot;dropping-particle&quot;:&quot;&quot;,&quot;non-dropping-particle&quot;:&quot;&quot;},{&quot;family&quot;:&quot;Bredikhin&quot;,&quot;given&quot;:&quot;Danila&quot;,&quot;parse-names&quot;:false,&quot;dropping-particle&quot;:&quot;&quot;,&quot;non-dropping-particle&quot;:&quot;&quot;},{&quot;family&quot;:&quot;Deloro&quot;,&quot;given&quot;:&quot;Yonatan&quot;,&quot;parse-names&quot;:false,&quot;dropping-particle&quot;:&quot;&quot;,&quot;non-dropping-particle&quot;:&quot;&quot;},{&quot;family&quot;:&quot;Velten&quot;,&quot;given&quot;:&quot;Britta&quot;,&quot;parse-names&quot;:false,&quot;dropping-particle&quot;:&quot;&quot;,&quot;non-dropping-particle&quot;:&quot;&quot;},{&quot;family&quot;:&quot;Marioni&quot;,&quot;given&quot;:&quot;John C.&quot;,&quot;parse-names&quot;:false,&quot;dropping-particle&quot;:&quot;&quot;,&quot;non-dropping-particle&quot;:&quot;&quot;},{&quot;family&quot;:&quot;Stegle&quot;,&quot;given&quot;:&quot;Oliver&quot;,&quot;parse-names&quot;:false,&quot;dropping-particle&quot;:&quot;&quot;,&quot;non-dropping-particle&quot;:&quot;&quot;}],&quot;container-title&quot;:&quot;Genome Biology&quot;,&quot;container-title-short&quot;:&quot;Genome Biol&quot;,&quot;DOI&quot;:&quot;10.1186/s13059-020-02015-1&quot;,&quot;ISSN&quot;:&quot;1474760X&quot;,&quot;PMID&quot;:&quot;32393329&quot;,&quot;issued&quot;:{&quot;date-parts&quot;:[[2020,5,11]]},&quot;abstract&quot;:&quot;Technological advances have enabled the profiling of multiple molecular layers at single-cell resolution, assaying cells from multiple samples or conditions. Consequently, there is a growing need for computational strategies to analyze data from complex experimental designs that include multiple data modalities and multiple groups of samples. We present Multi-Omics Factor Analysis v2 (MOFA+), a statistical framework for the comprehensive and scalable integration of single-cell multi-modal data. MOFA+ reconstructs a low-dimensional representation of the data using computationally efficient variational inference and supports flexible sparsity constraints, allowing to jointly model variation across multiple sample groups and data modalities.&quot;,&quot;publisher&quot;:&quot;BioMed Central Ltd.&quot;,&quot;issue&quot;:&quot;1&quot;,&quot;volume&quot;:&quot;21&quot;},&quot;isTemporary&quot;:false}]},{&quot;citationID&quot;:&quot;MENDELEY_CITATION_076a5c21-850e-480c-a507-9195993f179e&quot;,&quot;properties&quot;:{&quot;noteIndex&quot;:0},&quot;isEdited&quot;:false,&quot;manualOverride&quot;:{&quot;isManuallyOverridden&quot;:false,&quot;citeprocText&quot;:&quot;(S. Zhang et al., 2020)&quot;,&quot;manualOverrideText&quot;:&quot;&quot;},&quot;citationTag&quot;:&quot;MENDELEY_CITATION_v3_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&quot;,&quot;citationItems&quot;:[{&quot;id&quot;:&quot;847a2911-c33f-37c6-a66c-0ac07d1ebfa2&quot;,&quot;itemData&quot;:{&quot;type&quot;:&quot;article-journal&quot;,&quot;id&quot;:&quot;847a2911-c33f-37c6-a66c-0ac07d1ebfa2&quot;,&quot;title&quot;:&quot;New insights into Arabidopsis transcriptome complexity revealed by direct sequencing of native RNAs&quot;,&quot;author&quot;:[{&quot;family&quot;:&quot;Zhang&quot;,&quot;given&quot;:&quot;Shoudong&quot;,&quot;parse-names&quot;:false,&quot;dropping-particle&quot;:&quot;&quot;,&quot;non-dropping-particle&quot;:&quot;&quot;},{&quot;family&quot;:&quot;Li&quot;,&quot;given&quot;:&quot;Runsheng&quot;,&quot;parse-names&quot;:false,&quot;dropping-particle&quot;:&quot;&quot;,&quot;non-dropping-particle&quot;:&quot;&quot;},{&quot;family&quot;:&quot;Zhang&quot;,&quot;given&quot;:&quot;Li&quot;,&quot;parse-names&quot;:false,&quot;dropping-particle&quot;:&quot;&quot;,&quot;non-dropping-particle&quot;:&quot;&quot;},{&quot;family&quot;:&quot;Chen&quot;,&quot;given&quot;:&quot;Shengjie&quot;,&quot;parse-names&quot;:false,&quot;dropping-particle&quot;:&quot;&quot;,&quot;non-dropping-particle&quot;:&quot;&quot;},{&quot;family&quot;:&quot;Xie&quot;,&quot;given&quot;:&quot;Min&quot;,&quot;parse-names&quot;:false,&quot;dropping-particle&quot;:&quot;&quot;,&quot;non-dropping-particle&quot;:&quot;&quot;},{&quot;family&quot;:&quot;Yang&quot;,&quot;given&quot;:&quot;Liu&quot;,&quot;parse-names&quot;:false,&quot;dropping-particle&quot;:&quot;&quot;,&quot;non-dropping-particle&quot;:&quot;&quot;},{&quot;family&quot;:&quot;Xia&quot;,&quot;given&quot;:&quot;Yiji&quot;,&quot;parse-names&quot;:false,&quot;dropping-particle&quot;:&quot;&quot;,&quot;non-dropping-particle&quot;:&quot;&quot;},{&quot;family&quot;:&quot;Foyer&quot;,&quot;given&quot;:&quot;Christine H.&quot;,&quot;parse-names&quot;:false,&quot;dropping-particle&quot;:&quot;&quot;,&quot;non-dropping-particle&quot;:&quot;&quot;},{&quot;family&quot;:&quot;Zhao&quot;,&quot;given&quot;:&quot;Zhongying&quot;,&quot;parse-names&quot;:false,&quot;dropping-particle&quot;:&quot;&quot;,&quot;non-dropping-particle&quot;:&quot;&quot;},{&quot;family&quot;:&quot;Lam&quot;,&quot;given&quot;:&quot;Hon Ming&quot;,&quot;parse-names&quot;:false,&quot;dropping-particle&quot;:&quot;&quot;,&quot;non-dropping-particle&quot;:&quot;&quot;}],&quot;container-title&quot;:&quot;Nucleic Acids Research&quot;,&quot;container-title-short&quot;:&quot;Nucleic Acids Res&quot;,&quot;DOI&quot;:&quot;10.1093/nar/gkaa588&quot;,&quot;ISSN&quot;:&quot;13624962&quot;,&quot;PMID&quot;:&quot;32652016&quot;,&quot;issued&quot;:{&quot;date-parts&quot;:[[2020,8,20]]},&quot;page&quot;:&quot;7700-7711&quot;,&quot;abstract&quot;:&quot;Arabidopsis thaliana transcriptomes have been extensively studied and characterized under different conditions. However, most of the current 'RNA-sequencing' technologies produce a relatively short read length and demand a reverse-transcription step, preventing effective characterization of transcriptome complexity. Here, we performed Direct RNA Sequencing (DRS) using the latest Oxford Nanopore Technology (ONT) with exceptional read length. We demonstrate that the complexity of the A. thaliana transcriptomes has been substantially under-estimated. The ONT direct RNA sequencing identified novel transcript isoforms at both the vegetative (14-day old seedlings, stage 1.04) and reproductive stages (stage 6.00-6.10) of development. Using in-house software called TrackCluster, we determined alternative transcription initiation (ATI), alternative polyadenylation (APA), alternative splicing (AS), and fusion transcripts. More than 38 500 novel transcript isoforms were identified, including six categories of fusion-transcripts that may result from differential RNA processing mechanisms. Aided by the Tombo algorithm, we found an enrichment of m5C modifications in the mobile mRNAs, consistent with a recent finding that m5C modification in mRNAs is crucial for their long-distance movement. In summary, ONT DRS offers an advantage in the identification and functional characterization of novel RNA isoforms and RNA base modifications, significantly improving annotation of the A. thaliana genome.&quot;,&quot;publisher&quot;:&quot;Oxford University Press&quot;,&quot;issue&quot;:&quot;14&quot;,&quot;volume&quot;:&quot;48&quot;},&quot;isTemporary&quot;:false}]},{&quot;citationID&quot;:&quot;MENDELEY_CITATION_d81fa481-0710-4370-87ce-4c210af7e820&quot;,&quot;properties&quot;:{&quot;noteIndex&quot;:0},&quot;isEdited&quot;:false,&quot;manualOverride&quot;:{&quot;isManuallyOverridden&quot;:false,&quot;citeprocText&quot;:&quot;(Bolger et al., 2014)&quot;,&quot;manualOverrideText&quot;:&quot;&quot;},&quot;citationTag&quot;:&quot;MENDELEY_CITATION_v3_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&quot;,&quot;citationItems&quot;:[{&quot;id&quot;:&quot;4822ec11-9d9d-3cbb-94be-9fc3480ff461&quot;,&quot;itemData&quot;:{&quot;type&quot;:&quot;article-journal&quot;,&quot;id&quot;:&quot;4822ec11-9d9d-3cbb-94be-9fc3480ff461&quot;,&quot;title&quot;:&quot;Trimmomatic: A flexible trimmer for Illumina sequence data&quot;,&quot;author&quot;:[{&quot;family&quot;:&quot;Bolger&quot;,&quot;given&quot;:&quot;Anthony M.&quot;,&quot;parse-names&quot;:false,&quot;dropping-particle&quot;:&quot;&quot;,&quot;non-dropping-particle&quot;:&quot;&quot;},{&quot;family&quot;:&quot;Lohse&quot;,&quot;given&quot;:&quot;Marc&quot;,&quot;parse-names&quot;:false,&quot;dropping-particle&quot;:&quot;&quot;,&quot;non-dropping-particle&quot;:&quot;&quot;},{&quot;family&quot;:&quot;Usadel&quot;,&quot;given&quot;:&quot;Bjoern&quot;,&quot;parse-names&quot;:false,&quot;dropping-particle&quot;:&quot;&quot;,&quot;non-dropping-particle&quot;:&quot;&quot;}],&quot;container-title&quot;:&quot;Bioinformatics&quot;,&quot;DOI&quot;:&quot;10.1093/bioinformatics/btu170&quot;,&quot;ISSN&quot;:&quot;14602059&quot;,&quot;PMID&quot;:&quot;24695404&quot;,&quot;issued&quot;:{&quot;date-parts&quot;:[[2014,8,1]]},&quot;page&quot;:&quot;2114-2120&quot;,&quot;abstract&quot;:&quot;Motivation: Although many next-generation sequencing (NGS) read preprocessing tools already existed, we could not find any tool or combination of tools that met our requirements in terms of flexibility, correct handling of paired-end data and high performance. We have developed Trimmomatic as a more flexible and efficient preprocessing tool, which could correctly handle paired-end data. Results: The value of NGS read preprocessing is demonstrated for both reference-based and reference-free tasks. Trimmomatic is shown to produce output that is at least competitive with, and in many cases superior to, that produced by other tools, in all scenarios tested. Availability and implementation: Trimmomatic is licensed under GPL V3. It is cross-platform (Java 1.5+ required) and available at http://www.usadellab.org/cms/index.php?page= trimmomatic. © The Author 2014.&quot;,&quot;publisher&quot;:&quot;Oxford University Press&quot;,&quot;issue&quot;:&quot;15&quot;,&quot;volume&quot;:&quot;30&quot;,&quot;container-title-short&quot;:&quot;&quot;},&quot;isTemporary&quot;:false}]},{&quot;citationID&quot;:&quot;MENDELEY_CITATION_f9575958-6ccb-4643-ab4c-0f229618e12a&quot;,&quot;properties&quot;:{&quot;noteIndex&quot;:0},&quot;isEdited&quot;:false,&quot;manualOverride&quot;:{&quot;isManuallyOverridden&quot;:false,&quot;citeprocText&quot;:&quot;(Kopylova et al., 2012)&quot;,&quot;manualOverrideText&quot;:&quot;&quot;},&quot;citationTag&quot;:&quot;MENDELEY_CITATION_v3_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&quot;,&quot;citationItems&quot;:[{&quot;id&quot;:&quot;6528ae91-6142-370f-8618-8ed6e09be799&quot;,&quot;itemData&quot;:{&quot;type&quot;:&quot;article-journal&quot;,&quot;id&quot;:&quot;6528ae91-6142-370f-8618-8ed6e09be799&quot;,&quot;title&quot;:&quot;SortMeRNA: Fast and accurate filtering of ribosomal RNAs in metatranscriptomic data&quot;,&quot;author&quot;:[{&quot;family&quot;:&quot;Kopylova&quot;,&quot;given&quot;:&quot;Evguenia&quot;,&quot;parse-names&quot;:false,&quot;dropping-particle&quot;:&quot;&quot;,&quot;non-dropping-particle&quot;:&quot;&quot;},{&quot;family&quot;:&quot;Noé&quot;,&quot;given&quot;:&quot;Laurent&quot;,&quot;parse-names&quot;:false,&quot;dropping-particle&quot;:&quot;&quot;,&quot;non-dropping-particle&quot;:&quot;&quot;},{&quot;family&quot;:&quot;Touzet&quot;,&quot;given&quot;:&quot;Hélène&quot;,&quot;parse-names&quot;:false,&quot;dropping-particle&quot;:&quot;&quot;,&quot;non-dropping-particle&quot;:&quot;&quot;}],&quot;container-title&quot;:&quot;Bioinformatics&quot;,&quot;DOI&quot;:&quot;10.1093/bioinformatics/bts611&quot;,&quot;ISSN&quot;:&quot;13674803&quot;,&quot;PMID&quot;:&quot;23071270&quot;,&quot;issued&quot;:{&quot;date-parts&quot;:[[2012,12]]},&quot;page&quot;:&quot;3211-3217&quot;,&quot;abstract&quot;:&quot;Motivation: The application of next-generation sequencing (NGS) technologies to RNAs directly extracted from a community of organisms yields a mixture of fragments characterizing both coding and non-coding types of RNAs. The task to distinguish among these and to further categorize the families of messenger RNAs and ribosomal RNAs (rRNAs) is an important step for examining gene expression patterns of an interactive environment and the phylogenetic classification of the constituting species.Results: We present SortMeRNA, a new software designed to rapidly filter rRNA fragments from metatranscriptomic data. It is capable of handling large sets of reads and sorting out all fragments matching to the rRNA database with high sensitivity and low running time.Availability: http://bioinfo.lifl.fr/RNA/sortmerna. © 2012 The Author.&quot;,&quot;issue&quot;:&quot;24&quot;,&quot;volume&quot;:&quot;28&quot;,&quot;container-title-short&quot;:&quot;&quot;},&quot;isTemporary&quot;:false}]},{&quot;citationID&quot;:&quot;MENDELEY_CITATION_9a7fa366-585e-4a78-94a4-0a866b7b38db&quot;,&quot;properties&quot;:{&quot;noteIndex&quot;:0},&quot;isEdited&quot;:false,&quot;manualOverride&quot;:{&quot;isManuallyOverridden&quot;:true,&quot;citeprocText&quot;:&quot;(Song &amp;#38; Florea, 2015)&quot;,&quot;manualOverrideText&quot;:&quot;(Song and Florea, 2015)&quot;},&quot;citationTag&quot;:&quot;MENDELEY_CITATION_v3_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&quot;,&quot;citationItems&quot;:[{&quot;id&quot;:&quot;5d2f7f62-f02f-3ea6-bbb7-6a39bf1f6240&quot;,&quot;itemData&quot;:{&quot;type&quot;:&quot;article-journal&quot;,&quot;id&quot;:&quot;5d2f7f62-f02f-3ea6-bbb7-6a39bf1f6240&quot;,&quot;title&quot;:&quot;Rcorrector: Efficient and accurate error correction for Illumina RNA-seq reads&quot;,&quot;author&quot;:[{&quot;family&quot;:&quot;Song&quot;,&quot;given&quot;:&quot;Li&quot;,&quot;parse-names&quot;:false,&quot;dropping-particle&quot;:&quot;&quot;,&quot;non-dropping-particle&quot;:&quot;&quot;},{&quot;family&quot;:&quot;Florea&quot;,&quot;given&quot;:&quot;Liliana&quot;,&quot;parse-names&quot;:false,&quot;dropping-particle&quot;:&quot;&quot;,&quot;non-dropping-particle&quot;:&quot;&quot;}],&quot;container-title&quot;:&quot;GigaScience&quot;,&quot;container-title-short&quot;:&quot;Gigascience&quot;,&quot;DOI&quot;:&quot;10.1186/s13742-015-0089-y&quot;,&quot;ISSN&quot;:&quot;2047217X&quot;,&quot;PMID&quot;:&quot;26500767&quot;,&quot;issued&quot;:{&quot;date-parts&quot;:[[2015]]},&quot;abstract&quot;:&quot;Background: Next-generation sequencing of cellular RNA (RNA-seq) is rapidly becoming the cornerstone of transcriptomic analysis. However, sequencing errors in the already short RNA-seq reads complicate bioinformatics analyses, in particular alignment and assembly. Error correction methods have been highly effective for whole-genome sequencing (WGS) reads, but are unsuitable for RNA-seq reads, owing to the variation in gene expression levels and alternative splicing. Findings: We developed a k-mer based method, Rcorrector, to correct random sequencing errors in Illumina RNA-seq reads. Rcorrector uses a De Bruijn graph to compactly represent all trusted k-mers in the input reads. Unlike WGS read correctors, which use a global threshold to determine trusted k-mers, Rcorrector computes a local threshold at every position in a read. Conclusions: Rcorrector has an accuracy higher than or comparable to existing methods, including the only other method (SEECER) designed for RNA-seq reads, and is more time and memory efficient. With a 5 GB memory footprint for 100 million reads, it can be run on virtually any desktop or server. The software is available free of charge under the GNU General Public License from https://github.com/mourisl/Rcorrector/.&quot;,&quot;publisher&quot;:&quot;BioMed Central Ltd.&quot;,&quot;issue&quot;:&quot;1&quot;,&quot;volume&quot;:&quot;4&quot;},&quot;isTemporary&quot;:false}]},{&quot;citationID&quot;:&quot;MENDELEY_CITATION_098e0a20-2bd5-4ddc-b88a-30f5fe20148c&quot;,&quot;properties&quot;:{&quot;noteIndex&quot;:0},&quot;isEdited&quot;:false,&quot;manualOverride&quot;:{&quot;isManuallyOverridden&quot;:true,&quot;citeprocText&quot;:&quot;(Langmead &amp;#38; Salzberg, 2012)&quot;,&quot;manualOverrideText&quot;:&quot;(Langmead and Salzberg, 2012)&quot;},&quot;citationTag&quot;:&quot;MENDELEY_CITATION_v3_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&quot;,&quot;citationItems&quot;:[{&quot;id&quot;:&quot;977dfcdc-1994-3272-9980-10f646a5641e&quot;,&quot;itemData&quot;:{&quot;type&quot;:&quot;article-journal&quot;,&quot;id&quot;:&quot;977dfcdc-1994-3272-9980-10f646a5641e&quot;,&quot;title&quot;:&quot;Fast gapped-read alignment with Bowtie 2&quot;,&quot;author&quot;:[{&quot;family&quot;:&quot;Langmead&quot;,&quot;given&quot;:&quot;Ben&quot;,&quot;parse-names&quot;:false,&quot;dropping-particle&quot;:&quot;&quot;,&quot;non-dropping-particle&quot;:&quot;&quot;},{&quot;family&quot;:&quot;Salzberg&quot;,&quot;given&quot;:&quot;Steven L.&quot;,&quot;parse-names&quot;:false,&quot;dropping-particle&quot;:&quot;&quot;,&quot;non-dropping-particle&quot;:&quot;&quot;}],&quot;container-title&quot;:&quot;Nature Methods&quot;,&quot;container-title-short&quot;:&quot;Nat Methods&quot;,&quot;DOI&quot;:&quot;10.1038/nmeth.1923&quot;,&quot;ISSN&quot;:&quot;15487091&quot;,&quot;PMID&quot;:&quot;22388286&quot;,&quot;issued&quot;:{&quot;date-parts&quot;:[[2012,4]]},&quot;page&quot;:&quot;357-359&quot;,&quot;abstract&quot;:&quot;As the rate of sequencing increases, greater throughput is demanded from read aligners. The full-text minute index is often used to make alignment very fast and memory-efficient, but the approach is ill-suited to finding longer, gapped alignments. Bowtie 2 combines the strengths of the full-text minute index with the flexibility and speed of hardware-accelerated dynamic programming algorithms to achieve a combination of high speed, sensitivity and accuracy. © 2012 Nature America, Inc. All rights reserved.&quot;,&quot;issue&quot;:&quot;4&quot;,&quot;volume&quot;:&quot;9&quot;},&quot;isTemporary&quot;:false}]},{&quot;citationID&quot;:&quot;MENDELEY_CITATION_835239db-8b8c-49f0-ac00-65fe27bf7f10&quot;,&quot;properties&quot;:{&quot;noteIndex&quot;:0},&quot;isEdited&quot;:false,&quot;manualOverride&quot;:{&quot;isManuallyOverridden&quot;:false,&quot;citeprocText&quot;:&quot;(Grabherr et al., 2011)&quot;,&quot;manualOverrideText&quot;:&quot;&quot;},&quot;citationTag&quot;:&quot;MENDELEY_CITATION_v3_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&quot;,&quot;citationItems&quot;:[{&quot;id&quot;:&quot;d604d86b-5de9-36e7-a784-cf56c6046203&quot;,&quot;itemData&quot;:{&quot;type&quot;:&quot;article-journal&quot;,&quot;id&quot;:&quot;d604d86b-5de9-36e7-a784-cf56c6046203&quot;,&quot;title&quot;:&quot;Full-length transcriptome assembly from RNA-Seq data without a reference genome&quot;,&quot;author&quot;:[{&quot;family&quot;:&quot;Grabherr&quot;,&quot;given&quot;:&quot;Manfred G.&quot;,&quot;parse-names&quot;:false,&quot;dropping-particle&quot;:&quot;&quot;,&quot;non-dropping-particle&quot;:&quot;&quot;},{&quot;family&quot;:&quot;Haas&quot;,&quot;given&quot;:&quot;Brian J.&quot;,&quot;parse-names&quot;:false,&quot;dropping-particle&quot;:&quot;&quot;,&quot;non-dropping-particle&quot;:&quot;&quot;},{&quot;family&quot;:&quot;Yassour&quot;,&quot;given&quot;:&quot;Moran&quot;,&quot;parse-names&quot;:false,&quot;dropping-particle&quot;:&quot;&quot;,&quot;non-dropping-particle&quot;:&quot;&quot;},{&quot;family&quot;:&quot;Levin&quot;,&quot;given&quot;:&quot;Joshua Z.&quot;,&quot;parse-names&quot;:false,&quot;dropping-particle&quot;:&quot;&quot;,&quot;non-dropping-particle&quot;:&quot;&quot;},{&quot;family&quot;:&quot;Thompson&quot;,&quot;given&quot;:&quot;Dawn A.&quot;,&quot;parse-names&quot;:false,&quot;dropping-particle&quot;:&quot;&quot;,&quot;non-dropping-particle&quot;:&quot;&quot;},{&quot;family&quot;:&quot;Amit&quot;,&quot;given&quot;:&quot;Ido&quot;,&quot;parse-names&quot;:false,&quot;dropping-particle&quot;:&quot;&quot;,&quot;non-dropping-particle&quot;:&quot;&quot;},{&quot;family&quot;:&quot;Adiconis&quot;,&quot;given&quot;:&quot;Xian&quot;,&quot;parse-names&quot;:false,&quot;dropping-particle&quot;:&quot;&quot;,&quot;non-dropping-particle&quot;:&quot;&quot;},{&quot;family&quot;:&quot;Fan&quot;,&quot;given&quot;:&quot;Lin&quot;,&quot;parse-names&quot;:false,&quot;dropping-particle&quot;:&quot;&quot;,&quot;non-dropping-particle&quot;:&quot;&quot;},{&quot;family&quot;:&quot;Raychowdhury&quot;,&quot;given&quot;:&quot;Raktima&quot;,&quot;parse-names&quot;:false,&quot;dropping-particle&quot;:&quot;&quot;,&quot;non-dropping-particle&quot;:&quot;&quot;},{&quot;family&quot;:&quot;Zeng&quot;,&quot;given&quot;:&quot;Qiandong&quot;,&quot;parse-names&quot;:false,&quot;dropping-particle&quot;:&quot;&quot;,&quot;non-dropping-particle&quot;:&quot;&quot;},{&quot;family&quot;:&quot;Chen&quot;,&quot;given&quot;:&quot;Zehua&quot;,&quot;parse-names&quot;:false,&quot;dropping-particle&quot;:&quot;&quot;,&quot;non-dropping-particle&quot;:&quot;&quot;},{&quot;family&quot;:&quot;Mauceli&quot;,&quot;given&quot;:&quot;Evan&quot;,&quot;parse-names&quot;:false,&quot;dropping-particle&quot;:&quot;&quot;,&quot;non-dropping-particle&quot;:&quot;&quot;},{&quot;family&quot;:&quot;Hacohen&quot;,&quot;given&quot;:&quot;Nir&quot;,&quot;parse-names&quot;:false,&quot;dropping-particle&quot;:&quot;&quot;,&quot;non-dropping-particle&quot;:&quot;&quot;},{&quot;family&quot;:&quot;Gnirke&quot;,&quot;given&quot;:&quot;Andreas&quot;,&quot;parse-names&quot;:false,&quot;dropping-particle&quot;:&quot;&quot;,&quot;non-dropping-particle&quot;:&quot;&quot;},{&quot;family&quot;:&quot;Rhind&quot;,&quot;given&quot;:&quot;Nicholas&quot;,&quot;parse-names&quot;:false,&quot;dropping-particle&quot;:&quot;&quot;,&quot;non-dropping-particle&quot;:&quot;&quot;},{&quot;family&quot;:&quot;Palma&quot;,&quot;given&quot;:&quot;Federica&quot;,&quot;parse-names&quot;:false,&quot;dropping-particle&quot;:&quot;&quot;,&quot;non-dropping-particle&quot;:&quot;Di&quot;},{&quot;family&quot;:&quot;Birren&quot;,&quot;given&quot;:&quot;Bruce W.&quot;,&quot;parse-names&quot;:false,&quot;dropping-particle&quot;:&quot;&quot;,&quot;non-dropping-particle&quot;:&quot;&quot;},{&quot;family&quot;:&quot;Nusbaum&quot;,&quot;given&quot;:&quot;Chad&quot;,&quot;parse-names&quot;:false,&quot;dropping-particle&quot;:&quot;&quot;,&quot;non-dropping-particle&quot;:&quot;&quot;},{&quot;family&quot;:&quot;Lindblad-Toh&quot;,&quot;given&quot;:&quot;Kerstin&quot;,&quot;parse-names&quot;:false,&quot;dropping-particle&quot;:&quot;&quot;,&quot;non-dropping-particle&quot;:&quot;&quot;},{&quot;family&quot;:&quot;Friedman&quot;,&quot;given&quot;:&quot;Nir&quot;,&quot;parse-names&quot;:false,&quot;dropping-particle&quot;:&quot;&quot;,&quot;non-dropping-particle&quot;:&quot;&quot;},{&quot;family&quot;:&quot;Regev&quot;,&quot;given&quot;:&quot;Aviv&quot;,&quot;parse-names&quot;:false,&quot;dropping-particle&quot;:&quot;&quot;,&quot;non-dropping-particle&quot;:&quot;&quot;}],&quot;container-title&quot;:&quot;Nature Biotechnology&quot;,&quot;container-title-short&quot;:&quot;Nat Biotechnol&quot;,&quot;DOI&quot;:&quot;10.1038/nbt.1883&quot;,&quot;ISSN&quot;:&quot;10870156&quot;,&quot;PMID&quot;:&quot;21572440&quot;,&quot;issued&quot;:{&quot;date-parts&quot;:[[2011,7]]},&quot;page&quot;:&quot;644-652&quot;,&quot;abstract&quot;:&quot;Massively parallel sequencing of cDNA has enabled deep and efficient probing of transcriptomes. Current approaches for transcript reconstruction from such data often rely on aligning reads to a reference genome, and are thus unsuitable for samples with a partial or missing reference genome. Here we present the Trinity method for de novo assembly of full-length transcripts and evaluate it on samples from fission yeast, mouse and whitefly, whose reference genome is not yet available. By efficiently constructing and analyzing sets of de Bruijn graphs, Trinity fully reconstructs a large fraction of transcripts, including alternatively spliced isoforms and transcripts from recently duplicated genes. Compared with other de novo transcriptome assemblers, Trinity recovers more full-length transcripts across a broad range of expression levels, with a sensitivity similar to methods that rely on genome alignments. Our approach provides a unified solution for transcriptome reconstruction in any sample, especially in the absence of a reference genome. © 2011 Nature America, Inc. All rights reserved.&quot;,&quot;issue&quot;:&quot;7&quot;,&quot;volume&quot;:&quot;29&quot;},&quot;isTemporary&quot;:false}]},{&quot;citationID&quot;:&quot;MENDELEY_CITATION_6f548dac-418a-4ef8-993d-c0d58713010a&quot;,&quot;properties&quot;:{&quot;noteIndex&quot;:0},&quot;isEdited&quot;:false,&quot;manualOverride&quot;:{&quot;isManuallyOverridden&quot;:false,&quot;citeprocText&quot;:&quot;(Bushmanova et al., 2019)&quot;,&quot;manualOverrideText&quot;:&quot;&quot;},&quot;citationTag&quot;:&quot;MENDELEY_CITATION_v3_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&quot;,&quot;citationItems&quot;:[{&quot;id&quot;:&quot;67b1655e-83b4-3ff1-8caa-7e06a77e2349&quot;,&quot;itemData&quot;:{&quot;type&quot;:&quot;article-journal&quot;,&quot;id&quot;:&quot;67b1655e-83b4-3ff1-8caa-7e06a77e2349&quot;,&quot;title&quot;:&quot;RnaSPAdes: A de novo transcriptome assembler and its application to RNA-Seq data&quot;,&quot;author&quot;:[{&quot;family&quot;:&quot;Bushmanova&quot;,&quot;given&quot;:&quot;Elena&quot;,&quot;parse-names&quot;:false,&quot;dropping-particle&quot;:&quot;&quot;,&quot;non-dropping-particle&quot;:&quot;&quot;},{&quot;family&quot;:&quot;Antipov&quot;,&quot;given&quot;:&quot;Dmitry&quot;,&quot;parse-names&quot;:false,&quot;dropping-particle&quot;:&quot;&quot;,&quot;non-dropping-particle&quot;:&quot;&quot;},{&quot;family&quot;:&quot;Lapidus&quot;,&quot;given&quot;:&quot;Alla&quot;,&quot;parse-names&quot;:false,&quot;dropping-particle&quot;:&quot;&quot;,&quot;non-dropping-particle&quot;:&quot;&quot;},{&quot;family&quot;:&quot;Prjibelski&quot;,&quot;given&quot;:&quot;Andrey D.&quot;,&quot;parse-names&quot;:false,&quot;dropping-particle&quot;:&quot;&quot;,&quot;non-dropping-particle&quot;:&quot;&quot;}],&quot;container-title&quot;:&quot;GigaScience&quot;,&quot;container-title-short&quot;:&quot;Gigascience&quot;,&quot;DOI&quot;:&quot;10.1093/gigascience/giz100&quot;,&quot;ISSN&quot;:&quot;2047217X&quot;,&quot;PMID&quot;:&quot;31494669&quot;,&quot;issued&quot;:{&quot;date-parts&quot;:[[2019,9,18]]},&quot;abstract&quot;:&quot;Background: The possibility of generating large RNA-sequencing datasets has led to development of various reference-based and de novo transcriptome assemblers with their own strengths and limitations. While reference-based tools are widely used in various transcriptomic studies, their application is limited to the organisms with finished and well-annotated genomes. De novo transcriptome reconstruction from short reads remains an open challenging problem, which is complicated by the varying expression levels across different genes, alternative splicing, and paralogous genes. Results: Herein we describe the novel transcriptome assembler rnaSPAdes, which has been developed on top of the SPAdes genome assembler and explores computational parallels between assembly of transcriptomes and single-cell genomes. We also present quality assessment reports for rnaSPAdes assemblies, compare it with modern transcriptome assembly tools using several evaluation approaches on various RNA-sequencing datasets, and briefly highlight strong and weak points of different assemblers. Conclusions: Based on the performed comparison between different assembly methods, we infer that it is not possible to detect the absolute leader according to all quality metrics and all used datasets. However, rnaSPAdes typically outperforms other assemblers by such important property as the number of assembled genes and isoforms, and at the same time has higher accuracy statistics on average comparing to the closest competitors.&quot;,&quot;publisher&quot;:&quot;Oxford University Press&quot;,&quot;issue&quot;:&quot;9&quot;,&quot;volume&quot;:&quot;8&quot;},&quot;isTemporary&quot;:false}]},{&quot;citationID&quot;:&quot;MENDELEY_CITATION_f1e555d4-ea70-4ffe-9a19-07fb6d7bc983&quot;,&quot;properties&quot;:{&quot;noteIndex&quot;:0},&quot;isEdited&quot;:false,&quot;manualOverride&quot;:{&quot;isManuallyOverridden&quot;:false,&quot;citeprocText&quot;:&quot;(Simão et al., 2015)&quot;,&quot;manualOverrideText&quot;:&quot;&quot;},&quot;citationTag&quot;:&quot;MENDELEY_CITATION_v3_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&quot;,&quot;citationItems&quot;:[{&quot;id&quot;:&quot;01d78ff9-26f5-3504-9279-936c8a432335&quot;,&quot;itemData&quot;:{&quot;type&quot;:&quot;article-journal&quot;,&quot;id&quot;:&quot;01d78ff9-26f5-3504-9279-936c8a432335&quot;,&quot;title&quot;:&quot;BUSCO: Assessing genome assembly and annotation completeness with single-copy orthologs&quot;,&quot;author&quot;:[{&quot;family&quot;:&quot;Simão&quot;,&quot;given&quot;:&quot;Felipe A.&quot;,&quot;parse-names&quot;:false,&quot;dropping-particle&quot;:&quot;&quot;,&quot;non-dropping-particle&quot;:&quot;&quot;},{&quot;family&quot;:&quot;Waterhouse&quot;,&quot;given&quot;:&quot;Robert M.&quot;,&quot;parse-names&quot;:false,&quot;dropping-particle&quot;:&quot;&quot;,&quot;non-dropping-particle&quot;:&quot;&quot;},{&quot;family&quot;:&quot;Ioannidis&quot;,&quot;given&quot;:&quot;Panagiotis&quot;,&quot;parse-names&quot;:false,&quot;dropping-particle&quot;:&quot;&quot;,&quot;non-dropping-particle&quot;:&quot;&quot;},{&quot;family&quot;:&quot;Kriventseva&quot;,&quot;given&quot;:&quot;Evgenia&quot;,&quot;parse-names&quot;:false,&quot;dropping-particle&quot;:&quot;V.&quot;,&quot;non-dropping-particle&quot;:&quot;&quot;},{&quot;family&quot;:&quot;Zdobnov&quot;,&quot;given&quot;:&quot;Evgeny M.&quot;,&quot;parse-names&quot;:false,&quot;dropping-particle&quot;:&quot;&quot;,&quot;non-dropping-particle&quot;:&quot;&quot;}],&quot;container-title&quot;:&quot;Bioinformatics&quot;,&quot;DOI&quot;:&quot;10.1093/bioinformatics/btv351&quot;,&quot;ISSN&quot;:&quot;14602059&quot;,&quot;PMID&quot;:&quot;26059717&quot;,&quot;issued&quot;:{&quot;date-parts&quot;:[[2015,10,1]]},&quot;page&quot;:&quot;3210-3212&quot;,&quot;abstract&quot;:&quot;Motivation: Genomics has revolutionized biological research, but quality assessment of the resulting assembled sequences is complicated and remains mostly limited to technical measures like N50. Results: We propose a measure for quantitative assessment of genome assembly and annotation completeness based on evolutionarily informed expectations of gene content. We implemented the assessment procedure in open-source software, with sets of Benchmarking Universal Single-Copy Orthologs, named BUSCO.&quot;,&quot;publisher&quot;:&quot;Oxford University Press&quot;,&quot;issue&quot;:&quot;19&quot;,&quot;volume&quot;:&quot;31&quot;,&quot;container-title-short&quot;:&quot;&quot;},&quot;isTemporary&quot;:false}]},{&quot;citationID&quot;:&quot;MENDELEY_CITATION_bbb854a2-0ce8-4024-bed6-8cbc8c201722&quot;,&quot;properties&quot;:{&quot;noteIndex&quot;:0},&quot;isEdited&quot;:false,&quot;manualOverride&quot;:{&quot;isManuallyOverridden&quot;:false,&quot;citeprocText&quot;:&quot;(Fu et al., 2012)&quot;,&quot;manualOverrideText&quot;:&quot;&quot;},&quot;citationTag&quot;:&quot;MENDELEY_CITATION_v3_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&quot;,&quot;citationItems&quot;:[{&quot;id&quot;:&quot;1fc5cf5b-0777-3867-aacb-5c07aac61f8f&quot;,&quot;itemData&quot;:{&quot;type&quot;:&quot;article-journal&quot;,&quot;id&quot;:&quot;1fc5cf5b-0777-3867-aacb-5c07aac61f8f&quot;,&quot;title&quot;:&quot;CD-HIT: Accelerated for clustering the next-generation sequencing data&quot;,&quot;author&quot;:[{&quot;family&quot;:&quot;Fu&quot;,&quot;given&quot;:&quot;Limin&quot;,&quot;parse-names&quot;:false,&quot;dropping-particle&quot;:&quot;&quot;,&quot;non-dropping-particle&quot;:&quot;&quot;},{&quot;family&quot;:&quot;Niu&quot;,&quot;given&quot;:&quot;Beifang&quot;,&quot;parse-names&quot;:false,&quot;dropping-particle&quot;:&quot;&quot;,&quot;non-dropping-particle&quot;:&quot;&quot;},{&quot;family&quot;:&quot;Zhu&quot;,&quot;given&quot;:&quot;Zhengwei&quot;,&quot;parse-names&quot;:false,&quot;dropping-particle&quot;:&quot;&quot;,&quot;non-dropping-particle&quot;:&quot;&quot;},{&quot;family&quot;:&quot;Wu&quot;,&quot;given&quot;:&quot;Sitao&quot;,&quot;parse-names&quot;:false,&quot;dropping-particle&quot;:&quot;&quot;,&quot;non-dropping-particle&quot;:&quot;&quot;},{&quot;family&quot;:&quot;Li&quot;,&quot;given&quot;:&quot;Weizhong&quot;,&quot;parse-names&quot;:false,&quot;dropping-particle&quot;:&quot;&quot;,&quot;non-dropping-particle&quot;:&quot;&quot;}],&quot;container-title&quot;:&quot;Bioinformatics&quot;,&quot;DOI&quot;:&quot;10.1093/bioinformatics/bts565&quot;,&quot;ISSN&quot;:&quot;13674803&quot;,&quot;PMID&quot;:&quot;23060610&quot;,&quot;issued&quot;:{&quot;date-parts&quot;:[[2012,12]]},&quot;page&quot;:&quot;3150-3152&quot;,&quot;abstract&quot;:&quot;CD-HIT is a widely used program for clustering biological sequences to reduce sequence redundancy and improve the performance of other sequence analyses. In response to the rapid increase in the amount of sequencing data produced by the next-generation sequencing technologies, we have developed a new CD-HIT program accelerated with a novel parallelization strategy and some other techniques to allow efficient clustering of such datasets. Our tests demonstrated very good speedup derived from the parallelization for up to ∼24 cores and a quasi-linear speedup for up to ∼8 cores. The enhanced CD-HIT is capable of handling very large datasets in much shorter time than previous versions. © The Author 2012. Published by Oxford University Press. All rights reserved.&quot;,&quot;issue&quot;:&quot;23&quot;,&quot;volume&quot;:&quot;28&quot;,&quot;container-title-short&quot;:&quot;&quot;},&quot;isTemporary&quot;:false}]},{&quot;citationID&quot;:&quot;MENDELEY_CITATION_3cf9de70-f67c-4c68-9260-339d74598c40&quot;,&quot;properties&quot;:{&quot;noteIndex&quot;:0},&quot;isEdited&quot;:false,&quot;manualOverride&quot;:{&quot;isManuallyOverridden&quot;:false,&quot;citeprocText&quot;:&quot;(Cantalapiedra et al., 2021)&quot;,&quot;manualOverrideText&quot;:&quot;&quot;},&quot;citationTag&quot;:&quot;MENDELEY_CITATION_v3_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&quot;,&quot;citationItems&quot;:[{&quot;id&quot;:&quot;69c12b98-4879-37fd-b6ee-9d9bf206bd63&quot;,&quot;itemData&quot;:{&quot;type&quot;:&quot;article-journal&quot;,&quot;id&quot;:&quot;69c12b98-4879-37fd-b6ee-9d9bf206bd63&quot;,&quot;title&quot;:&quot;eggNOG-mapper v2: Functional Annotation, Orthology Assignments, and Domain Prediction at the Metagenomic Scale&quot;,&quot;author&quot;:[{&quot;family&quot;:&quot;Cantalapiedra&quot;,&quot;given&quot;:&quot;Carlos P.&quot;,&quot;parse-names&quot;:false,&quot;dropping-particle&quot;:&quot;&quot;,&quot;non-dropping-particle&quot;:&quot;&quot;},{&quot;family&quot;:&quot;Hern̗andez-Plaza&quot;,&quot;given&quot;:&quot;Ana&quot;,&quot;parse-names&quot;:false,&quot;dropping-particle&quot;:&quot;&quot;,&quot;non-dropping-particle&quot;:&quot;&quot;},{&quot;family&quot;:&quot;Letunic&quot;,&quot;given&quot;:&quot;Ivica&quot;,&quot;parse-names&quot;:false,&quot;dropping-particle&quot;:&quot;&quot;,&quot;non-dropping-particle&quot;:&quot;&quot;},{&quot;family&quot;:&quot;Bork&quot;,&quot;given&quot;:&quot;Peer&quot;,&quot;parse-names&quot;:false,&quot;dropping-particle&quot;:&quot;&quot;,&quot;non-dropping-particle&quot;:&quot;&quot;},{&quot;family&quot;:&quot;Huerta-Cepas&quot;,&quot;given&quot;:&quot;Jaime&quot;,&quot;parse-names&quot;:false,&quot;dropping-particle&quot;:&quot;&quot;,&quot;non-dropping-particle&quot;:&quot;&quot;}],&quot;container-title&quot;:&quot;Molecular Biology and Evolution&quot;,&quot;container-title-short&quot;:&quot;Mol Biol Evol&quot;,&quot;DOI&quot;:&quot;10.1093/molbev/msab293&quot;,&quot;ISSN&quot;:&quot;15371719&quot;,&quot;PMID&quot;:&quot;34597405&quot;,&quot;issued&quot;:{&quot;date-parts&quot;:[[2021]]},&quot;page&quot;:&quot;5825-5829&quot;,&quot;abstract&quot;:&quot;Even though automated functional annotation of genes represents a fundamental step in most genomic and metagenomic workflows, it remains challenging at large scales. Here, we describe a major upgrade to eggNOG-mapper, a tool for functional annotation based on precomputed orthology assignments, now optimized for vast (meta)genomic data sets. Improvements in version 2 include a full update of both the genomes and functional databases to those from eggNOG v5, as well as several efficiency enhancements and new features. Most notably, eggNOG-mapper v2 now allows for: 1) de novo gene prediction from raw contigs, 2) built-in pairwise orthology prediction, 3) fast protein domain discovery, and 4) automated GFF decoration. eggNOG-mapper v2 is available as a standalone tool or as an online service at http://eggnogmapper.embl.de.&quot;,&quot;publisher&quot;:&quot;Oxford University Press&quot;,&quot;issue&quot;:&quot;12&quot;,&quot;volume&quot;:&quot;38&quot;},&quot;isTemporary&quot;:false}]},{&quot;citationID&quot;:&quot;MENDELEY_CITATION_530d1621-f0e7-46e3-a51b-a4f05ef9deed&quot;,&quot;properties&quot;:{&quot;noteIndex&quot;:0},&quot;isEdited&quot;:false,&quot;manualOverride&quot;:{&quot;isManuallyOverridden&quot;:false,&quot;citeprocText&quot;:&quot;(Schwacke et al., 2019)&quot;,&quot;manualOverrideText&quot;:&quot;&quot;},&quot;citationTag&quot;:&quot;MENDELEY_CITATION_v3_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&quot;,&quot;citationItems&quot;:[{&quot;id&quot;:&quot;30c49ac0-e62d-35d4-8ab9-132e67fb3e38&quot;,&quot;itemData&quot;:{&quot;type&quot;:&quot;article-journal&quot;,&quot;id&quot;:&quot;30c49ac0-e62d-35d4-8ab9-132e67fb3e38&quot;,&quot;title&quot;:&quot;MapMan4: A Refined Protein Classification and Annotation Framework Applicable to Multi-Omics Data Analysis&quot;,&quot;author&quot;:[{&quot;family&quot;:&quot;Schwacke&quot;,&quot;given&quot;:&quot;Rainer&quot;,&quot;parse-names&quot;:false,&quot;dropping-particle&quot;:&quot;&quot;,&quot;non-dropping-particle&quot;:&quot;&quot;},{&quot;family&quot;:&quot;Ponce-Soto&quot;,&quot;given&quot;:&quot;Gabriel Y.&quot;,&quot;parse-names&quot;:false,&quot;dropping-particle&quot;:&quot;&quot;,&quot;non-dropping-particle&quot;:&quot;&quot;},{&quot;family&quot;:&quot;Krause&quot;,&quot;given&quot;:&quot;Kirsten&quot;,&quot;parse-names&quot;:false,&quot;dropping-particle&quot;:&quot;&quot;,&quot;non-dropping-particle&quot;:&quot;&quot;},{&quot;family&quot;:&quot;Bolger&quot;,&quot;given&quot;:&quot;Anthony M.&quot;,&quot;parse-names&quot;:false,&quot;dropping-particle&quot;:&quot;&quot;,&quot;non-dropping-particle&quot;:&quot;&quot;},{&quot;family&quot;:&quot;Arsova&quot;,&quot;given&quot;:&quot;Borjana&quot;,&quot;parse-names&quot;:false,&quot;dropping-particle&quot;:&quot;&quot;,&quot;non-dropping-particle&quot;:&quot;&quot;},{&quot;family&quot;:&quot;Hallab&quot;,&quot;given&quot;:&quot;Asis&quot;,&quot;parse-names&quot;:false,&quot;dropping-particle&quot;:&quot;&quot;,&quot;non-dropping-particle&quot;:&quot;&quot;},{&quot;family&quot;:&quot;Gruden&quot;,&quot;given&quot;:&quot;Kristina&quot;,&quot;parse-names&quot;:false,&quot;dropping-particle&quot;:&quot;&quot;,&quot;non-dropping-particle&quot;:&quot;&quot;},{&quot;family&quot;:&quot;Stitt&quot;,&quot;given&quot;:&quot;Mark&quot;,&quot;parse-names&quot;:false,&quot;dropping-particle&quot;:&quot;&quot;,&quot;non-dropping-particle&quot;:&quot;&quot;},{&quot;family&quot;:&quot;Bolger&quot;,&quot;given&quot;:&quot;Marie E.&quot;,&quot;parse-names&quot;:false,&quot;dropping-particle&quot;:&quot;&quot;,&quot;non-dropping-particle&quot;:&quot;&quot;},{&quot;family&quot;:&quot;Usadel&quot;,&quot;given&quot;:&quot;Björn&quot;,&quot;parse-names&quot;:false,&quot;dropping-particle&quot;:&quot;&quot;,&quot;non-dropping-particle&quot;:&quot;&quot;}],&quot;container-title&quot;:&quot;Molecular Plant&quot;,&quot;container-title-short&quot;:&quot;Mol Plant&quot;,&quot;DOI&quot;:&quot;10.1016/j.molp.2019.01.003&quot;,&quot;ISSN&quot;:&quot;17529867&quot;,&quot;PMID&quot;:&quot;30639314&quot;,&quot;issued&quot;:{&quot;date-parts&quot;:[[2019,6,3]]},&quot;page&quot;:&quot;879-892&quot;,&quot;abstract&quot;:&quot;Genome sequences from over 200 plant species have already been published, with this number expected to increase rapidly due to advances in sequencing technologies. Once a new genome has been assembled and the genes identified, the functional annotation of their putative translational products, proteins, using ontologies is of key importance as it places the sequencing data in a biological context. Furthermore, to keep pace with rapid production of genome sequences, this functional annotation process must be fully automated. Here we present a redesigned and significantly enhanced MapMan4 framework, together with a revised version of the associated online Mercator annotation tool. Compared with the original MapMan, the new ontology has been expanded almost threefold and enforces stricter assignment rules. This framework was then incorporated into Mercator4, which has been upgraded to reflect current knowledge across the land plant group, providing protein annotations for all embryophytes with a comparably high quality. The annotation process has been optimized to allow a plant genome to be annotated in a matter of minutes. The output results continue to be compatible with the established MapMan desktop application. MapMan4 is a substantial redesign of the MapMan framework incorporating the latest literature knowledge to provide greatly enhanced protein family granularity. The online Mercator4 tool uses this framework to rapidly functionally annotate protein sequences from any land plant species.&quot;,&quot;publisher&quot;:&quot;Cell Press&quot;,&quot;issue&quot;:&quot;6&quot;,&quot;volume&quot;:&quot;12&quot;},&quot;isTemporary&quot;:false}]},{&quot;citationID&quot;:&quot;MENDELEY_CITATION_738512e8-5d27-4b69-9a78-b605a7d801a8&quot;,&quot;properties&quot;:{&quot;noteIndex&quot;:0},&quot;isEdited&quot;:false,&quot;manualOverride&quot;:{&quot;isManuallyOverridden&quot;:false,&quot;citeprocText&quot;:&quot;(Jones et al., 2014)&quot;,&quot;manualOverrideText&quot;:&quot;&quot;},&quot;citationTag&quot;:&quot;MENDELEY_CITATION_v3_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&quot;,&quot;citationItems&quot;:[{&quot;id&quot;:&quot;2a586750-4a79-33d3-a8ce-288a74e80ead&quot;,&quot;itemData&quot;:{&quot;type&quot;:&quot;article-journal&quot;,&quot;id&quot;:&quot;2a586750-4a79-33d3-a8ce-288a74e80ead&quot;,&quot;title&quot;:&quot;InterProScan 5: Genome-scale protein function classification&quot;,&quot;author&quot;:[{&quot;family&quot;:&quot;Jones&quot;,&quot;given&quot;:&quot;Philip&quot;,&quot;parse-names&quot;:false,&quot;dropping-particle&quot;:&quot;&quot;,&quot;non-dropping-particle&quot;:&quot;&quot;},{&quot;family&quot;:&quot;Binns&quot;,&quot;given&quot;:&quot;David&quot;,&quot;parse-names&quot;:false,&quot;dropping-particle&quot;:&quot;&quot;,&quot;non-dropping-particle&quot;:&quot;&quot;},{&quot;family&quot;:&quot;Chang&quot;,&quot;given&quot;:&quot;Hsin Yu&quot;,&quot;parse-names&quot;:false,&quot;dropping-particle&quot;:&quot;&quot;,&quot;non-dropping-particle&quot;:&quot;&quot;},{&quot;family&quot;:&quot;Fraser&quot;,&quot;given&quot;:&quot;Matthew&quot;,&quot;parse-names&quot;:false,&quot;dropping-particle&quot;:&quot;&quot;,&quot;non-dropping-particle&quot;:&quot;&quot;},{&quot;family&quot;:&quot;Li&quot;,&quot;given&quot;:&quot;Weizhong&quot;,&quot;parse-names&quot;:false,&quot;dropping-particle&quot;:&quot;&quot;,&quot;non-dropping-particle&quot;:&quot;&quot;},{&quot;family&quot;:&quot;McAnulla&quot;,&quot;given&quot;:&quot;Craig&quot;,&quot;parse-names&quot;:false,&quot;dropping-particle&quot;:&quot;&quot;,&quot;non-dropping-particle&quot;:&quot;&quot;},{&quot;family&quot;:&quot;McWilliam&quot;,&quot;given&quot;:&quot;Hamish&quot;,&quot;parse-names&quot;:false,&quot;dropping-particle&quot;:&quot;&quot;,&quot;non-dropping-particle&quot;:&quot;&quot;},{&quot;family&quot;:&quot;Maslen&quot;,&quot;given&quot;:&quot;John&quot;,&quot;parse-names&quot;:false,&quot;dropping-particle&quot;:&quot;&quot;,&quot;non-dropping-particle&quot;:&quot;&quot;},{&quot;family&quot;:&quot;Mitchell&quot;,&quot;given&quot;:&quot;Alex&quot;,&quot;parse-names&quot;:false,&quot;dropping-particle&quot;:&quot;&quot;,&quot;non-dropping-particle&quot;:&quot;&quot;},{&quot;family&quot;:&quot;Nuka&quot;,&quot;given&quot;:&quot;Gift&quot;,&quot;parse-names&quot;:false,&quot;dropping-particle&quot;:&quot;&quot;,&quot;non-dropping-particle&quot;:&quot;&quot;},{&quot;family&quot;:&quot;Pesseat&quot;,&quot;given&quot;:&quot;Sebastien&quot;,&quot;parse-names&quot;:false,&quot;dropping-particle&quot;:&quot;&quot;,&quot;non-dropping-particle&quot;:&quot;&quot;},{&quot;family&quot;:&quot;Quinn&quot;,&quot;given&quot;:&quot;Antony F.&quot;,&quot;parse-names&quot;:false,&quot;dropping-particle&quot;:&quot;&quot;,&quot;non-dropping-particle&quot;:&quot;&quot;},{&quot;family&quot;:&quot;Sangrador-Vegas&quot;,&quot;given&quot;:&quot;Amaia&quot;,&quot;parse-names&quot;:false,&quot;dropping-particle&quot;:&quot;&quot;,&quot;non-dropping-particle&quot;:&quot;&quot;},{&quot;family&quot;:&quot;Scheremetjew&quot;,&quot;given&quot;:&quot;Maxim&quot;,&quot;parse-names&quot;:false,&quot;dropping-particle&quot;:&quot;&quot;,&quot;non-dropping-particle&quot;:&quot;&quot;},{&quot;family&quot;:&quot;Yong&quot;,&quot;given&quot;:&quot;Siew Yit&quot;,&quot;parse-names&quot;:false,&quot;dropping-particle&quot;:&quot;&quot;,&quot;non-dropping-particle&quot;:&quot;&quot;},{&quot;family&quot;:&quot;Lopez&quot;,&quot;given&quot;:&quot;Rodrigo&quot;,&quot;parse-names&quot;:false,&quot;dropping-particle&quot;:&quot;&quot;,&quot;non-dropping-particle&quot;:&quot;&quot;},{&quot;family&quot;:&quot;Hunter&quot;,&quot;given&quot;:&quot;Sarah&quot;,&quot;parse-names&quot;:false,&quot;dropping-particle&quot;:&quot;&quot;,&quot;non-dropping-particle&quot;:&quot;&quot;}],&quot;container-title&quot;:&quot;Bioinformatics&quot;,&quot;DOI&quot;:&quot;10.1093/bioinformatics/btu031&quot;,&quot;ISSN&quot;:&quot;14602059&quot;,&quot;PMID&quot;:&quot;24451626&quot;,&quot;issued&quot;:{&quot;date-parts&quot;:[[2014,5,1]]},&quot;page&quot;:&quot;1236-1240&quot;,&quot;abstract&quot;:&quot;Motivation: Robust large-scale sequence analysis is a major challenge in modern genomic science, where biologists are frequently trying to characterize many millions of sequences. Here, we describe a new Java-based architecture for the widely used protein function prediction software package InterProScan. Developments include improvements and additions to the outputs of the software and the complete reimplementation of the software framework, resulting in a flexible and stable system that is able to use both multiprocessor machines and/or conventional clusters to achieve scalable distributed data analysis. InterProScan is freely available for download from the EMBl-EBI FTP site and the open source code is hosted at Google Code. © The Author 2013. Published by Oxford University Press.&quot;,&quot;publisher&quot;:&quot;Oxford University Press&quot;,&quot;issue&quot;:&quot;9&quot;,&quot;volume&quot;:&quot;30&quot;,&quot;container-title-short&quot;:&quot;&quot;},&quot;isTemporary&quot;:false}]},{&quot;citationID&quot;:&quot;MENDELEY_CITATION_4af932e2-802d-41e0-b7b0-4272f63c2aad&quot;,&quot;properties&quot;:{&quot;noteIndex&quot;:0},&quot;isEdited&quot;:false,&quot;manualOverride&quot;:{&quot;isManuallyOverridden&quot;:false,&quot;citeprocText&quot;:&quot;(Patro et al., 2017)&quot;,&quot;manualOverrideText&quot;:&quot;&quot;},&quot;citationTag&quot;:&quot;MENDELEY_CITATION_v3_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&quot;,&quot;citationItems&quot;:[{&quot;id&quot;:&quot;611429f3-adc6-3783-84b4-f5f790e212a1&quot;,&quot;itemData&quot;:{&quot;type&quot;:&quot;article-journal&quot;,&quot;id&quot;:&quot;611429f3-adc6-3783-84b4-f5f790e212a1&quot;,&quot;title&quot;:&quot;Salmon provides fast and bias-aware quantification of transcript expression&quot;,&quot;author&quot;:[{&quot;family&quot;:&quot;Patro&quot;,&quot;given&quot;:&quot;Rob&quot;,&quot;parse-names&quot;:false,&quot;dropping-particle&quot;:&quot;&quot;,&quot;non-dropping-particle&quot;:&quot;&quot;},{&quot;family&quot;:&quot;Duggal&quot;,&quot;given&quot;:&quot;Geet&quot;,&quot;parse-names&quot;:false,&quot;dropping-particle&quot;:&quot;&quot;,&quot;non-dropping-particle&quot;:&quot;&quot;},{&quot;family&quot;:&quot;Love&quot;,&quot;given&quot;:&quot;Michael I.&quot;,&quot;parse-names&quot;:false,&quot;dropping-particle&quot;:&quot;&quot;,&quot;non-dropping-particle&quot;:&quot;&quot;},{&quot;family&quot;:&quot;Irizarry&quot;,&quot;given&quot;:&quot;Rafael A.&quot;,&quot;parse-names&quot;:false,&quot;dropping-particle&quot;:&quot;&quot;,&quot;non-dropping-particle&quot;:&quot;&quot;},{&quot;family&quot;:&quot;Kingsford&quot;,&quot;given&quot;:&quot;Carl&quot;,&quot;parse-names&quot;:false,&quot;dropping-particle&quot;:&quot;&quot;,&quot;non-dropping-particle&quot;:&quot;&quot;}],&quot;container-title&quot;:&quot;Nature Methods&quot;,&quot;container-title-short&quot;:&quot;Nat Methods&quot;,&quot;DOI&quot;:&quot;10.1038/nmeth.4197&quot;,&quot;ISSN&quot;:&quot;15487105&quot;,&quot;PMID&quot;:&quot;28263959&quot;,&quot;issued&quot;:{&quot;date-parts&quot;:[[2017]]},&quot;page&quot;:&quot;417-419&quot;,&quot;abstract&quot;:&quot;We introduce Salmon, a lightweight method for quantifying transcript abundance from RNARNARNA-seq reads. Salmon combines a new dual-phase parallel inference algorithm and feature-rich bias models with an ultra-fast read mapping procedure. It is the first transcriptome-wide quantifier to correct for fragment GC-content bias, which, as we demonstrate here, substantially improves the accuracy of abundance estimates and the sensitivity of subsequent differential expression analysis.&quot;,&quot;publisher&quot;:&quot;Nature Publishing Group&quot;,&quot;issue&quot;:&quot;4&quot;,&quot;volume&quot;:&quot;14&quot;},&quot;isTemporary&quot;:false}]},{&quot;citationID&quot;:&quot;MENDELEY_CITATION_78972613-70a3-4d5d-8761-1bb245931c5a&quot;,&quot;properties&quot;:{&quot;noteIndex&quot;:0},&quot;isEdited&quot;:false,&quot;manualOverride&quot;:{&quot;isManuallyOverridden&quot;:false,&quot;citeprocText&quot;:&quot;(Falk et al., 2018; Jin et al., 2021)&quot;,&quot;manualOverrideText&quot;:&quot;&quot;},&quot;citationItems&quot;:[{&quot;id&quot;:&quot;d8eafc9c-258f-3a8d-8ae5-c64eb44b2c8f&quot;,&quot;itemData&quot;:{&quot;type&quot;:&quot;article-journal&quot;,&quot;id&quot;:&quot;d8eafc9c-258f-3a8d-8ae5-c64eb44b2c8f&quot;,&quot;title&quot;:&quot;Growing and cultivating the forest genomics database, TreeGenes&quot;,&quot;author&quot;:[{&quot;family&quot;:&quot;Falk&quot;,&quot;given&quot;:&quot;Taylor&quot;,&quot;parse-names&quot;:false,&quot;dropping-particle&quot;:&quot;&quot;,&quot;non-dropping-particle&quot;:&quot;&quot;},{&quot;family&quot;:&quot;Herndon&quot;,&quot;given&quot;:&quot;Nic&quot;,&quot;parse-names&quot;:false,&quot;dropping-particle&quot;:&quot;&quot;,&quot;non-dropping-particle&quot;:&quot;&quot;},{&quot;family&quot;:&quot;Grau&quot;,&quot;given&quot;:&quot;Emily&quot;,&quot;parse-names&quot;:false,&quot;dropping-particle&quot;:&quot;&quot;,&quot;non-dropping-particle&quot;:&quot;&quot;},{&quot;family&quot;:&quot;Buehler&quot;,&quot;given&quot;:&quot;Sean&quot;,&quot;parse-names&quot;:false,&quot;dropping-particle&quot;:&quot;&quot;,&quot;non-dropping-particle&quot;:&quot;&quot;},{&quot;family&quot;:&quot;Richter&quot;,&quot;given&quot;:&quot;Peter&quot;,&quot;parse-names&quot;:false,&quot;dropping-particle&quot;:&quot;&quot;,&quot;non-dropping-particle&quot;:&quot;&quot;},{&quot;family&quot;:&quot;Zaman&quot;,&quot;given&quot;:&quot;Sumaira&quot;,&quot;parse-names&quot;:false,&quot;dropping-particle&quot;:&quot;&quot;,&quot;non-dropping-particle&quot;:&quot;&quot;},{&quot;family&quot;:&quot;Baker&quot;,&quot;given&quot;:&quot;Eliza M.&quot;,&quot;parse-names&quot;:false,&quot;dropping-particle&quot;:&quot;&quot;,&quot;non-dropping-particle&quot;:&quot;&quot;},{&quot;family&quot;:&quot;Ramnath&quot;,&quot;given&quot;:&quot;Risharde&quot;,&quot;parse-names&quot;:false,&quot;dropping-particle&quot;:&quot;&quot;,&quot;non-dropping-particle&quot;:&quot;&quot;},{&quot;family&quot;:&quot;Ficklin&quot;,&quot;given&quot;:&quot;Stephen&quot;,&quot;parse-names&quot;:false,&quot;dropping-particle&quot;:&quot;&quot;,&quot;non-dropping-particle&quot;:&quot;&quot;},{&quot;family&quot;:&quot;Staton&quot;,&quot;given&quot;:&quot;Margaret&quot;,&quot;parse-names&quot;:false,&quot;dropping-particle&quot;:&quot;&quot;,&quot;non-dropping-particle&quot;:&quot;&quot;},{&quot;family&quot;:&quot;Feltus&quot;,&quot;given&quot;:&quot;Frank A.&quot;,&quot;parse-names&quot;:false,&quot;dropping-particle&quot;:&quot;&quot;,&quot;non-dropping-particle&quot;:&quot;&quot;},{&quot;family&quot;:&quot;Jung&quot;,&quot;given&quot;:&quot;Sook&quot;,&quot;parse-names&quot;:false,&quot;dropping-particle&quot;:&quot;&quot;,&quot;non-dropping-particle&quot;:&quot;&quot;},{&quot;family&quot;:&quot;Main&quot;,&quot;given&quot;:&quot;Doreen&quot;,&quot;parse-names&quot;:false,&quot;dropping-particle&quot;:&quot;&quot;,&quot;non-dropping-particle&quot;:&quot;&quot;},{&quot;family&quot;:&quot;Wegrzyn&quot;,&quot;given&quot;:&quot;Jill L.&quot;,&quot;parse-names&quot;:false,&quot;dropping-particle&quot;:&quot;&quot;,&quot;non-dropping-particle&quot;:&quot;&quot;}],&quot;container-title&quot;:&quot;Database&quot;,&quot;container-title-short&quot;:&quot;Database&quot;,&quot;DOI&quot;:&quot;10.1093/database/bay084&quot;,&quot;ISSN&quot;:&quot;17580463&quot;,&quot;PMID&quot;:&quot;30239664&quot;,&quot;issued&quot;:{&quot;date-parts&quot;:[[2018,1,1]]},&quot;abstract&quot;:&quot;Forest trees are valued sources of pulp, timber and biofuels, and serve a role in carbon sequestration, biodiversity maintenance and watershed stability. Examining the relationships among genetic, phenotypic and environmental factors for these species provides insight on the areas of concern for breeders and researchers alike. The TreeGenes database is a web-based repository that is home to 1790 tree species and over 1500 registered users. The database provides a curated archive for high-throughput genomics, including reference genomes, transcriptomes, genetic maps and variant data. These resources are paired with extensive phenotypic information and environmental layers. TreeGenes recently migrated to Tripal, an integrated and open-source database schema and content management system. This migration enabled developments focused on data exchange, data transfer and improved analytical capacity, as well as providing TreeGenes the opportunity to communicate with the following partner databases: Hardwood Genomics Web, Genome Database for Rosaceae, and the Citrus Genome Database. Recent development in TreeGenes has focused on coordinating information for georeferenced accessions, including metadata acquisition and ontological frameworks, to improve integration across studies combining genetic, phenotypic and environmental data. This focus was paired with the development of tools to enable comparative genomics and data visualization. By combining advanced data importers, relevant metadata standards and integrated analytical frameworks, TreeGenes provides a platform for researchers to store, submit and analyze forest tree data.&quot;,&quot;publisher&quot;:&quot;Oxford University Press&quot;,&quot;issue&quot;:&quot;2018&quot;,&quot;volume&quot;:&quot;2018&quot;},&quot;isTemporary&quot;:false},{&quot;id&quot;:&quot;1043ab9f-3acd-3b62-b2d3-9659ecf00f0f&quot;,&quot;itemData&quot;:{&quot;type&quot;:&quot;article-journal&quot;,&quot;id&quot;:&quot;1043ab9f-3acd-3b62-b2d3-9659ecf00f0f&quot;,&quot;title&quot;:&quot;Phylogenomic and ecological analyses reveal the spatiotemporal evolution of global pines&quot;,&quot;author&quot;:[{&quot;family&quot;:&quot;Jin&quot;,&quot;given&quot;:&quot;Wei-Tao&quot;,&quot;parse-names&quot;:false,&quot;dropping-particle&quot;:&quot;&quot;,&quot;non-dropping-particle&quot;:&quot;&quot;},{&quot;family&quot;:&quot;Gernandt&quot;,&quot;given&quot;:&quot;David S&quot;,&quot;parse-names&quot;:false,&quot;dropping-particle&quot;:&quot;&quot;,&quot;non-dropping-particle&quot;:&quot;&quot;},{&quot;family&quot;:&quot;Wehenkel&quot;,&quot;given&quot;:&quot;Christian&quot;,&quot;parse-names&quot;:false,&quot;dropping-particle&quot;:&quot;&quot;,&quot;non-dropping-particle&quot;:&quot;&quot;},{&quot;family&quot;:&quot;Xia&quot;,&quot;given&quot;:&quot;Xiao-Mei&quot;,&quot;parse-names&quot;:false,&quot;dropping-particle&quot;:&quot;&quot;,&quot;non-dropping-particle&quot;:&quot;&quot;},{&quot;family&quot;:&quot;Wei&quot;,&quot;given&quot;:&quot;Xiao-Xin&quot;,&quot;parse-names&quot;:false,&quot;dropping-particle&quot;:&quot;&quot;,&quot;non-dropping-particle&quot;:&quot;&quot;},{&quot;family&quot;:&quot;Wang&quot;,&quot;given&quot;:&quot;Xiao-Quan&quot;,&quot;parse-names&quot;:false,&quot;dropping-particle&quot;:&quot;&quot;,&quot;non-dropping-particle&quot;:&quot;&quot;},{&quot;family&quot;:&quot;analyzed data&quot;,&quot;given&quot;:&quot;X-qw&quot;,&quot;parse-names&quot;:false,&quot;dropping-particle&quot;:&quot;&quot;,&quot;non-dropping-particle&quot;:&quot;&quot;}],&quot;container-title&quot;:&quot;PNAS&quot;,&quot;DOI&quot;:&quot;10.1073/pnas.2022302118/-/DCSupplemental&quot;,&quot;issued&quot;:{&quot;date-parts&quot;:[[2021]]},&quot;page&quot;:&quot;2022302118&quot;,&quot;abstract&quot;:&quot;How coniferous forests evolved in the Northern Hemisphere remains largely unknown. Unlike most groups of organisms that generally follow a latitudinal diversity gradient, most conifer species in the Northern Hemisphere are distributed in mountainous areas at middle latitudes. It is of great interest to know whether the midlatitude region has been an evolutionary cradle or museum for conifers and how evolutionary and ecological factors have driven their spatiotemporal evolution. Here, we investigated the macro-evolution of Pinus, the largest conifer genus and characteristic of northern temperate coniferous forests, based on nearly complete species sampling. Using 1,662 genes from transcriptome sequences, we reconstructed a robust species phylogeny and reestimated divergence times of global pines. We found that ∼90% of extant pine species originated in the Miocene in sharp contrast to the ancient origin of Pinus, indicating a Neogene rediversification. Surprisingly, species at middle latitudes are much older than those at other latitudes. This finding, coupled with net diversification rate analysis, indicates that the midlatitude region has provided an evolutionary museum for global pines. Analyses of 31 environmental variables, together with a comparison of evolutionary rates of niche and phenotypic traits with a net diversification rate, found that topography played a primary role in pine diversification, and the aridity index was decisive for the niche rate shift. Moreover, fire has forced diversification and adaptive evolution of Pinus. Our study highlights the importance of integrating phylogenomic and ecological approaches to address evolution of biological groups at the global scale. Pinus | phylogenomics | spatiotemporal evolution | evolutionary museum | fire adaptation U nderstanding what determines species diversity and its distribution pattern is one of the great challenges in evolutionary biology and ecology (1, 2). Gymnosperms and angiosperms are the two major groups of extant seed plants with extreme differences in species diversity and distribution. Compared to angiosperms with ∼300,000 species that dominate most of Earth's terrestrial ecosystems , extant gymnosperms comprise only 13 families and a little more than 1,000 species (3). Although greatly outnumbered by angiosperms, conifers, the most diverse group of gymnosperms with around 615 extant species worldwide (4), are prominent components in north temperate biomes and constitute over 39% of the world's forests (5). Unlike woody angiosperms that generally follow a latitudinal diversity gradient (LDG) in the Northern Hemisphere (6, 7), most conifer species are distributed in the mountainous areas at middle latitudes. It remains unknown whether the midlatitude region has been an evolutionary cradle or museum for conifers. The mechanisms underlying the high species diversity of conifers in the midlatitude region are also poorly studied, while the LDG can be explained by latitudinal variation in ecological limits, diversification rates, and time for species accumulation (2). Sun-daram et al. (8) suggested that the formation of conifer hotspots can be attributed to the accumulation of regional diversity over evolutionary time scales in mountainous areas with long-term climate stability, and topographically heterogeneous environments may play a primary role in hotspot formation. Nevertheless, Rueda, Godoy, and Hawkins (7) used a trait-based approach to test the effects of environmental stressors, evolutionary relatedness, and phylogenetic conservatism on conifer distribution in the conter-minous United States and found that a strong trade-off between drought and shade tolerance might be the simplest explanation for the distribution. It is of great interest to investigate how evolutionary and ecological factors have worked together to drive the spatiotemporal evolution of conifers in the Northern Hemisphere based on a solid phylogenetic framework and, in particular, whether conifers have retained or shifted their environmental niche space over time. Pinus provides an ideal example to explore the mechanisms underlying the spatiotemporal evolution of conifers and test whether the midlatitude region is an evolutionary cradle or museum for conifers. This genus, comprising about 113 species, is the largest genus of conifers and, arguably, is the most important genus of trees in the world (4, 9-11). It has a wide distribution in the Northern Hemisphere that coincides with the overall distribution of conifers (4). In addition, Pinus has a long evolutionary history dating back to the late Jurassic or early Cretaceous (12) and therefore participated in the historical dynamics of the Cre-taceous and Cenozoic forests. Moreover, many pines have evolved Significance Understanding what determines the distribution of biodiversity remains one of the great challenges in evolutionary biology and ecology. The Northern Hemisphere conifers do not follow a latitudinal diversity gradient and show a unique distribution pattern, that is most species are distributed at middle latitudes. To reveal the mechanisms underlying this pattern, we investigate the spatiotemporal evolution of the largest conifer genus Pinus. We find that the midlatitude region has been an evolutionary museum for Pinus, and particularly, topography has played the most important role in pine diversification. Moreover, our results indicate that pine's preference of warm and somewhat drier habitats could be helpful for their adaptation to the Anthropocene climate warming, which is important for biodiversity conservation and forest management.&quot;,&quot;volume&quot;:&quot;118&quot;},&quot;isTemporary&quot;:false}],&quot;citationTag&quot;:&quot;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&quot;},{&quot;citationID&quot;:&quot;MENDELEY_CITATION_699f5878-6d92-4448-a56b-ddb258c3e04b&quot;,&quot;properties&quot;:{&quot;noteIndex&quot;:0},&quot;isEdited&quot;:false,&quot;manualOverride&quot;:{&quot;isManuallyOverridden&quot;:false,&quot;citeprocText&quot;:&quot;(Sacomoto et al., 2012)&quot;,&quot;manualOverrideText&quot;:&quot;&quot;},&quot;citationTag&quot;:&quot;MENDELEY_CITATION_v3_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&quot;,&quot;citationItems&quot;:[{&quot;id&quot;:&quot;65bdcaad-af50-34b8-966a-ab4023fb949c&quot;,&quot;itemData&quot;:{&quot;type&quot;:&quot;article-journal&quot;,&quot;id&quot;:&quot;65bdcaad-af50-34b8-966a-ab4023fb949c&quot;,&quot;title&quot;:&quot;Kissplice: De-novo calling alternative splicing events from RNA-seq data&quot;,&quot;author&quot;:[{&quot;family&quot;:&quot;Sacomoto&quot;,&quot;given&quot;:&quot;Gustavo A.T.&quot;,&quot;parse-names&quot;:false,&quot;dropping-particle&quot;:&quot;&quot;,&quot;non-dropping-particle&quot;:&quot;&quot;},{&quot;family&quot;:&quot;Kielbassa&quot;,&quot;given&quot;:&quot;Janice&quot;,&quot;parse-names&quot;:false,&quot;dropping-particle&quot;:&quot;&quot;,&quot;non-dropping-particle&quot;:&quot;&quot;},{&quot;family&quot;:&quot;Chikhi&quot;,&quot;given&quot;:&quot;Rayan&quot;,&quot;parse-names&quot;:false,&quot;dropping-particle&quot;:&quot;&quot;,&quot;non-dropping-particle&quot;:&quot;&quot;},{&quot;family&quot;:&quot;Uricaru&quot;,&quot;given&quot;:&quot;Raluca&quot;,&quot;parse-names&quot;:false,&quot;dropping-particle&quot;:&quot;&quot;,&quot;non-dropping-particle&quot;:&quot;&quot;},{&quot;family&quot;:&quot;Antoniou&quot;,&quot;given&quot;:&quot;Pavlos&quot;,&quot;parse-names&quot;:false,&quot;dropping-particle&quot;:&quot;&quot;,&quot;non-dropping-particle&quot;:&quot;&quot;},{&quot;family&quot;:&quot;Sagot&quot;,&quot;given&quot;:&quot;Marie France&quot;,&quot;parse-names&quot;:false,&quot;dropping-particle&quot;:&quot;&quot;,&quot;non-dropping-particle&quot;:&quot;&quot;},{&quot;family&quot;:&quot;Peterlongo&quot;,&quot;given&quot;:&quot;Pierre&quot;,&quot;parse-names&quot;:false,&quot;dropping-particle&quot;:&quot;&quot;,&quot;non-dropping-particle&quot;:&quot;&quot;},{&quot;family&quot;:&quot;Lacroix&quot;,&quot;given&quot;:&quot;Vincent&quot;,&quot;parse-names&quot;:false,&quot;dropping-particle&quot;:&quot;&quot;,&quot;non-dropping-particle&quot;:&quot;&quot;}],&quot;container-title&quot;:&quot;BMC Bioinformatics&quot;,&quot;container-title-short&quot;:&quot;BMC Bioinformatics&quot;,&quot;DOI&quot;:&quot;10.1186/1471-2105-13-S6-S5&quot;,&quot;ISSN&quot;:&quot;14712105&quot;,&quot;PMID&quot;:&quot;22537044&quot;,&quot;issued&quot;:{&quot;date-parts&quot;:[[2012,4,19]]},&quot;abstract&quot;:&quot;Background: In this paper, we address the problem of identifying and quantifying polymorphisms in RNA-seq data when no reference genome is available, without assembling the full transcripts. Based on the fundamental idea that each polymorphism corresponds to a recognisable pattern in a De Bruijn graph constructed from the RNA-seq reads, we propose a general model for all polymorphisms in such graphs. We then introduce an exact algorithm, called KISSPLICE, to extract alternative splicing events. Results: We show that KISSPLICE enables to identify more correct events than general purpose transcriptome assemblers. Additionally, on a 71 M reads dataset from human brain and liver tissues, KISSPLICE identified 3497 alternative splicing events, out of which 56% are not present in the annotations, which confirms recent estimates showing that the complexity of alternative splicing has been largely underestimated so far. Conclusions: We propose new models and algorithms for the detection of polymorphism in RNA-seq data. This opens the way to a new kind of studies on large HTS RNA-seq datasets, where the focus is not the global reconstruction of full-length transcripts, but local assembly of polymorphic regions. KISSPLICE is available for download at http://alcovna.genouest.org/kissplice/. © 2012 Sacomoto et al.&quot;,&quot;issue&quot;:&quot;SUPPL.6&quot;,&quot;volume&quot;:&quot;13&quot;},&quot;isTemporary&quot;:false}]},{&quot;citationID&quot;:&quot;MENDELEY_CITATION_3595e37f-1ad1-42cf-969f-acad1fb13a20&quot;,&quot;properties&quot;:{&quot;noteIndex&quot;:0},&quot;isEdited&quot;:false,&quot;manualOverride&quot;:{&quot;isManuallyOverridden&quot;:false,&quot;citeprocText&quot;:&quot;(Leek et al., 2012)&quot;,&quot;manualOverrideText&quot;:&quot;&quot;},&quot;citationTag&quot;:&quot;MENDELEY_CITATION_v3_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&quot;,&quot;citationItems&quot;:[{&quot;id&quot;:&quot;55f32155-3925-3613-bbe5-683ddbc603f1&quot;,&quot;itemData&quot;:{&quot;type&quot;:&quot;article-journal&quot;,&quot;id&quot;:&quot;55f32155-3925-3613-bbe5-683ddbc603f1&quot;,&quot;title&quot;:&quot;The SVA package for removing batch effects and other unwanted variation in high-throughput experiments&quot;,&quot;author&quot;:[{&quot;family&quot;:&quot;Leek&quot;,&quot;given&quot;:&quot;Jeffrey T.&quot;,&quot;parse-names&quot;:false,&quot;dropping-particle&quot;:&quot;&quot;,&quot;non-dropping-particle&quot;:&quot;&quot;},{&quot;family&quot;:&quot;Johnson&quot;,&quot;given&quot;:&quot;W. Evan&quot;,&quot;parse-names&quot;:false,&quot;dropping-particle&quot;:&quot;&quot;,&quot;non-dropping-particle&quot;:&quot;&quot;},{&quot;family&quot;:&quot;Parker&quot;,&quot;given&quot;:&quot;Hilary S.&quot;,&quot;parse-names&quot;:false,&quot;dropping-particle&quot;:&quot;&quot;,&quot;non-dropping-particle&quot;:&quot;&quot;},{&quot;family&quot;:&quot;Jaffe&quot;,&quot;given&quot;:&quot;Andrew E.&quot;,&quot;parse-names&quot;:false,&quot;dropping-particle&quot;:&quot;&quot;,&quot;non-dropping-particle&quot;:&quot;&quot;},{&quot;family&quot;:&quot;Storey&quot;,&quot;given&quot;:&quot;John D.&quot;,&quot;parse-names&quot;:false,&quot;dropping-particle&quot;:&quot;&quot;,&quot;non-dropping-particle&quot;:&quot;&quot;}],&quot;container-title&quot;:&quot;Bioinformatics&quot;,&quot;DOI&quot;:&quot;10.1093/bioinformatics/bts034&quot;,&quot;ISSN&quot;:&quot;13674803&quot;,&quot;PMID&quot;:&quot;22257669&quot;,&quot;issued&quot;:{&quot;date-parts&quot;:[[2012,3]]},&quot;page&quot;:&quot;882-883&quot;,&quot;abstract&quot;:&quot;Heterogeneity and latent variables are now widely recognized as major sources of bias and variability in high-throughput experiments. The most well-known source of latent variation in genomic experiments are batch effects-when samples are processed on different days, in different groups or by different people. However, there are also a large number of other variables that may have a major impact on high-throughput measurements. Here we describe the sva package for identifying, estimating and removing unwanted sources of variation in high-throughput experiments. The sva package supports surrogate variable estimation with the sva function, direct adjustment for known batch effects with the ComBat function and adjustment for batch and latent variables in prediction problems with the fsva function. © The Author 2012. Published by Oxford University Press. All rights reserved.&quot;,&quot;issue&quot;:&quot;6&quot;,&quot;volume&quot;:&quot;28&quot;,&quot;container-title-short&quot;:&quot;&quot;},&quot;isTemporary&quot;:false}]},{&quot;citationID&quot;:&quot;MENDELEY_CITATION_4e089d09-c780-437c-97df-62c1e5d456e7&quot;,&quot;properties&quot;:{&quot;noteIndex&quot;:0},&quot;isEdited&quot;:false,&quot;manualOverride&quot;:{&quot;isManuallyOverridden&quot;:false,&quot;citeprocText&quot;:&quot;(Barrera-Redondo et al., 2023)&quot;,&quot;manualOverrideText&quot;:&quot;&quot;},&quot;citationTag&quot;:&quot;MENDELEY_CITATION_v3_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&quot;,&quot;citationItems&quot;:[{&quot;id&quot;:&quot;81ce36e9-d13e-39f5-be2f-345639ccc056&quot;,&quot;itemData&quot;:{&quot;type&quot;:&quot;article-journal&quot;,&quot;id&quot;:&quot;81ce36e9-d13e-39f5-be2f-345639ccc056&quot;,&quot;title&quot;:&quot;Uncovering gene-family founder events during major evolutionary transitions in animals, plants and fungi using GenEra&quot;,&quot;author&quot;:[{&quot;family&quot;:&quot;Barrera-Redondo&quot;,&quot;given&quot;:&quot;Josué&quot;,&quot;parse-names&quot;:false,&quot;dropping-particle&quot;:&quot;&quot;,&quot;non-dropping-particle&quot;:&quot;&quot;},{&quot;family&quot;:&quot;Lotharukpong&quot;,&quot;given&quot;:&quot;Jaruwatana Sodai&quot;,&quot;parse-names&quot;:false,&quot;dropping-particle&quot;:&quot;&quot;,&quot;non-dropping-particle&quot;:&quot;&quot;},{&quot;family&quot;:&quot;Drost&quot;,&quot;given&quot;:&quot;Hajk Georg&quot;,&quot;parse-names&quot;:false,&quot;dropping-particle&quot;:&quot;&quot;,&quot;non-dropping-particle&quot;:&quot;&quot;},{&quot;family&quot;:&quot;Coelho&quot;,&quot;given&quot;:&quot;Susana M.&quot;,&quot;parse-names&quot;:false,&quot;dropping-particle&quot;:&quot;&quot;,&quot;non-dropping-particle&quot;:&quot;&quot;}],&quot;container-title&quot;:&quot;Genome Biology&quot;,&quot;container-title-short&quot;:&quot;Genome Biol&quot;,&quot;DOI&quot;:&quot;10.1186/s13059-023-02895-z&quot;,&quot;ISSN&quot;:&quot;1474760X&quot;,&quot;PMID&quot;:&quot;36964572&quot;,&quot;issued&quot;:{&quot;date-parts&quot;:[[2023,12,1]]},&quot;abstract&quot;:&quot;We present GenEra (https://github.com/josuebarrera/GenEra), a DIAMOND-fueled gene-family founder inference framework that addresses previously raised limitations and biases in genomic phylostratigraphy, such as homology detection failure. GenEra also reduces computational time from several months to a few days for any genome of interest. We analyze the emergence of taxonomically restricted gene families during major evolutionary transitions in plants, animals, and fungi. Our results indicate that the impact of homology detection failure on inferred patterns of gene emergence is lineage-dependent, suggesting that plants are more prone to evolve novelty through the emergence of new genes compared to animals and fungi.&quot;,&quot;publisher&quot;:&quot;BioMed Central Ltd&quot;,&quot;issue&quot;:&quot;1&quot;,&quot;volume&quot;:&quot;24&quot;},&quot;isTemporary&quot;:false}]},{&quot;citationID&quot;:&quot;MENDELEY_CITATION_02fe55bd-8305-4d03-82cd-2196741f3f7d&quot;,&quot;properties&quot;:{&quot;noteIndex&quot;:0},&quot;isEdited&quot;:false,&quot;manualOverride&quot;:{&quot;isManuallyOverridden&quot;:false,&quot;citeprocText&quot;:&quot;(Love et al., 2014)&quot;,&quot;manualOverrideText&quot;:&quot;&quot;},&quot;citationTag&quot;:&quot;MENDELEY_CITATION_v3_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&quot;,&quot;citationItems&quot;:[{&quot;id&quot;:&quot;12e8b524-5e30-366b-8ea4-a97a5c847ab5&quot;,&quot;itemData&quot;:{&quot;type&quot;:&quot;article-journal&quot;,&quot;id&quot;:&quot;12e8b524-5e30-366b-8ea4-a97a5c847ab5&quot;,&quot;title&quot;:&quot;Moderated estimation of fold change and dispersion for RNA-seq data with DESeq2&quot;,&quot;author&quot;:[{&quot;family&quot;:&quot;Love&quot;,&quot;given&quot;:&quot;Michael I.&quot;,&quot;parse-names&quot;:false,&quot;dropping-particle&quot;:&quot;&quot;,&quot;non-dropping-particle&quot;:&quot;&quot;},{&quot;family&quot;:&quot;Huber&quot;,&quot;given&quot;:&quot;Wolfgang&quot;,&quot;parse-names&quot;:false,&quot;dropping-particle&quot;:&quot;&quot;,&quot;non-dropping-particle&quot;:&quot;&quot;},{&quot;family&quot;:&quot;Anders&quot;,&quot;given&quot;:&quot;Simon&quot;,&quot;parse-names&quot;:false,&quot;dropping-particle&quot;:&quot;&quot;,&quot;non-dropping-particle&quot;:&quot;&quot;}],&quot;container-title&quot;:&quot;Genome Biology&quot;,&quot;container-title-short&quot;:&quot;Genome Biol&quot;,&quot;DOI&quot;:&quot;10.1186/s13059-014-0550-8&quot;,&quot;ISSN&quot;:&quot;1474760X&quot;,&quot;PMID&quot;:&quot;25516281&quot;,&quot;issued&quot;:{&quot;date-parts&quot;:[[2014,12,5]]},&quot;abstract&quot;:&quot;In comparative high-throughput sequencing assays, a fundamental task is the analysis of count data, such as read counts per gene in RNA-seq, for evidence of systematic changes across experimental conditions. Small replicate numbers, discreteness, large dynamic range and the presence of outliers require a suitable statistical approach. We present DESeq2, a method for differential analysis of count data, using shrinkage estimation for dispersions and fold changes to improve stability and interpretability of estimates. This enables a more quantitative analysis focused on the strength rather than the mere presence of differential expression. The DESeq2 package is available at http://www.bioconductor.org/packages/release/bioc/html/DESeq2.html.&quot;,&quot;publisher&quot;:&quot;BioMed Central Ltd.&quot;,&quot;issue&quot;:&quot;12&quot;,&quot;volume&quot;:&quot;15&quot;},&quot;isTemporary&quot;:false}]},{&quot;citationID&quot;:&quot;MENDELEY_CITATION_d3b59d92-82ed-482b-b069-41656964ec4a&quot;,&quot;properties&quot;:{&quot;noteIndex&quot;:0},&quot;isEdited&quot;:false,&quot;manualOverride&quot;:{&quot;isManuallyOverridden&quot;:false,&quot;citeprocText&quot;:&quot;(Pérez-Silva et al., 2018)&quot;,&quot;manualOverrideText&quot;:&quot;&quot;},&quot;citationTag&quot;:&quot;MENDELEY_CITATION_v3_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&quot;,&quot;citationItems&quot;:[{&quot;id&quot;:&quot;3d7ac728-cd1c-34ed-ba3a-250170b32ca7&quot;,&quot;itemData&quot;:{&quot;type&quot;:&quot;paper-conference&quot;,&quot;id&quot;:&quot;3d7ac728-cd1c-34ed-ba3a-250170b32ca7&quot;,&quot;title&quot;:&quot;NVenn: Generalized, quasi-proportional Venn and Euler diagrams&quot;,&quot;author&quot;:[{&quot;family&quot;:&quot;Pérez-Silva&quot;,&quot;given&quot;:&quot;José G.&quot;,&quot;parse-names&quot;:false,&quot;dropping-particle&quot;:&quot;&quot;,&quot;non-dropping-particle&quot;:&quot;&quot;},{&quot;family&quot;:&quot;Araujo-Voces&quot;,&quot;given&quot;:&quot;Miguel&quot;,&quot;parse-names&quot;:false,&quot;dropping-particle&quot;:&quot;&quot;,&quot;non-dropping-particle&quot;:&quot;&quot;},{&quot;family&quot;:&quot;Quesada&quot;,&quot;given&quot;:&quot;Víctor&quot;,&quot;parse-names&quot;:false,&quot;dropping-particle&quot;:&quot;&quot;,&quot;non-dropping-particle&quot;:&quot;&quot;}],&quot;container-title&quot;:&quot;Bioinformatics&quot;,&quot;DOI&quot;:&quot;10.1093/bioinformatics/bty109&quot;,&quot;ISSN&quot;:&quot;14602059&quot;,&quot;PMID&quot;:&quot;29949954&quot;,&quot;issued&quot;:{&quot;date-parts&quot;:[[2018,7,1]]},&quot;page&quot;:&quot;2322-2324&quot;,&quot;abstract&quot;:&quot;Motivation: Venn and Euler diagrams are extensively used for the visualization of relationships between experiments and datasets. However, representing more than three datasets while keeping the proportions of each region is still not feasible with existing tools. Results: We present an algorithm to render all the regions of a generalized n-dimensional Venn diagram, while keeping the area of each region approximately proportional to the number of elements included. In addition, missing regions in Euler diagrams lead to simplified representations. The algorithm generates an n-dimensional Venn diagram and inserts circles of given areas in each region. Then, the diagram is rearranged with a dynamic, self-correcting simulation in which each set border is contracted until it contacts the circles inside. This algorithm is implemented in a C++tool (nVenn) with or without a web interface. The web interface also provides the ability to analyze the regions of the diagram.&quot;,&quot;publisher&quot;:&quot;Oxford University Press&quot;,&quot;issue&quot;:&quot;13&quot;,&quot;volume&quot;:&quot;34&quot;,&quot;container-title-short&quot;:&quot;&quot;},&quot;isTemporary&quot;:false}]},{&quot;citationID&quot;:&quot;MENDELEY_CITATION_4fe19267-0459-4099-aba5-c19272ac9bcb&quot;,&quot;properties&quot;:{&quot;noteIndex&quot;:0},&quot;isEdited&quot;:false,&quot;manualOverride&quot;:{&quot;isManuallyOverridden&quot;:true,&quot;citeprocText&quot;:&quot;(Gohr &amp;#38; Irimia, 2019)&quot;,&quot;manualOverrideText&quot;:&quot;(Gohr and Irimia, 2019)&quot;},&quot;citationTag&quot;:&quot;MENDELEY_CITATION_v3_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&quot;,&quot;citationItems&quot;:[{&quot;id&quot;:&quot;5ac63e1b-f740-30a4-95e2-c51f91a980c3&quot;,&quot;itemData&quot;:{&quot;type&quot;:&quot;article-journal&quot;,&quot;id&quot;:&quot;5ac63e1b-f740-30a4-95e2-c51f91a980c3&quot;,&quot;title&quot;:&quot;Matt: Unix tools for alternative splicing analysis&quot;,&quot;author&quot;:[{&quot;family&quot;:&quot;Gohr&quot;,&quot;given&quot;:&quot;André&quot;,&quot;parse-names&quot;:false,&quot;dropping-particle&quot;:&quot;&quot;,&quot;non-dropping-particle&quot;:&quot;&quot;},{&quot;family&quot;:&quot;Irimia&quot;,&quot;given&quot;:&quot;Manuel&quot;,&quot;parse-names&quot;:false,&quot;dropping-particle&quot;:&quot;&quot;,&quot;non-dropping-particle&quot;:&quot;&quot;}],&quot;container-title&quot;:&quot;Bioinformatics&quot;,&quot;DOI&quot;:&quot;10.1093/bioinformatics/bty606&quot;,&quot;ISSN&quot;:&quot;14602059&quot;,&quot;PMID&quot;:&quot;30010778&quot;,&quot;issued&quot;:{&quot;date-parts&quot;:[[2019,1,1]]},&quot;page&quot;:&quot;130-132&quot;,&quot;abstract&quot;:&quot;Tracking thousands of alternative splicing (AS) events genome-wide makes their downstream analysis computationally challenging and laborious. Here, we present Matt, the first UNIX command-line toolkit with focus on high-level AS analyses. With 50 commands it facilitates computational AS analyses by (i) expediting repetitive data-preparation tasks, (ii) offering routine high-level analyses, including the extraction of exon/intron features, discriminative feature detection, motif enrichment analysis, and the generation of motif RNA-maps, (iii) improving reproducibility by documenting all analysis steps and (iv) accelerating the implementation of own analysis pipelines by offering users to exploit its modular functionality. Availability and implementation matt.crg.eu under GNU LGPLv3, together with comprehensive documentation and application examples. Matt is implemented in Perl and R, invokes pdfLATEX and depends only on Perl Core modules/the R Base package simplifying its installation.&quot;,&quot;publisher&quot;:&quot;Oxford University Press&quot;,&quot;issue&quot;:&quot;1&quot;,&quot;volume&quot;:&quot;35&quot;,&quot;container-title-short&quot;:&quot;&quot;},&quot;isTemporary&quot;:false}]},{&quot;citationID&quot;:&quot;MENDELEY_CITATION_6d68be99-98ce-43c3-ad8b-c75abffea052&quot;,&quot;properties&quot;:{&quot;noteIndex&quot;:0},&quot;isEdited&quot;:false,&quot;manualOverride&quot;:{&quot;isManuallyOverridden&quot;:false,&quot;citeprocText&quot;:&quot;(Ritchie et al., 2015)&quot;,&quot;manualOverrideText&quot;:&quot;&quot;},&quot;citationTag&quot;:&quot;MENDELEY_CITATION_v3_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&quot;,&quot;citationItems&quot;:[{&quot;id&quot;:&quot;e6504ad6-11a4-3033-b04f-6722a5009517&quot;,&quot;itemData&quot;:{&quot;type&quot;:&quot;article-journal&quot;,&quot;id&quot;:&quot;e6504ad6-11a4-3033-b04f-6722a5009517&quot;,&quot;title&quot;:&quot;Limma powers differential expression analyses for RNA-sequencing and microarray studies&quot;,&quot;author&quot;:[{&quot;family&quot;:&quot;Ritchie&quot;,&quot;given&quot;:&quot;Matthew E.&quot;,&quot;parse-names&quot;:false,&quot;dropping-particle&quot;:&quot;&quot;,&quot;non-dropping-particle&quot;:&quot;&quot;},{&quot;family&quot;:&quot;Phipson&quot;,&quot;given&quot;:&quot;Belinda&quot;,&quot;parse-names&quot;:false,&quot;dropping-particle&quot;:&quot;&quot;,&quot;non-dropping-particle&quot;:&quot;&quot;},{&quot;family&quot;:&quot;Wu&quot;,&quot;given&quot;:&quot;Di&quot;,&quot;parse-names&quot;:false,&quot;dropping-particle&quot;:&quot;&quot;,&quot;non-dropping-particle&quot;:&quot;&quot;},{&quot;family&quot;:&quot;Hu&quot;,&quot;given&quot;:&quot;Yifang&quot;,&quot;parse-names&quot;:false,&quot;dropping-particle&quot;:&quot;&quot;,&quot;non-dropping-particle&quot;:&quot;&quot;},{&quot;family&quot;:&quot;Law&quot;,&quot;given&quot;:&quot;Charity W.&quot;,&quot;parse-names&quot;:false,&quot;dropping-particle&quot;:&quot;&quot;,&quot;non-dropping-particle&quot;:&quot;&quot;},{&quot;family&quot;:&quot;Shi&quot;,&quot;given&quot;:&quot;Wei&quot;,&quot;parse-names&quot;:false,&quot;dropping-particle&quot;:&quot;&quot;,&quot;non-dropping-particle&quot;:&quot;&quot;},{&quot;family&quot;:&quot;Smyth&quot;,&quot;given&quot;:&quot;Gordon K.&quot;,&quot;parse-names&quot;:false,&quot;dropping-particle&quot;:&quot;&quot;,&quot;non-dropping-particle&quot;:&quot;&quot;}],&quot;container-title&quot;:&quot;Nucleic Acids Research&quot;,&quot;container-title-short&quot;:&quot;Nucleic Acids Res&quot;,&quot;DOI&quot;:&quot;10.1093/nar/gkv007&quot;,&quot;ISSN&quot;:&quot;13624962&quot;,&quot;PMID&quot;:&quot;25605792&quot;,&quot;issued&quot;:{&quot;date-parts&quot;:[[2015,1,6]]},&quot;page&quot;:&quot;e47&quot;,&quot;abstract&quot;:&quot;limma is an R/Bioconductor software package that provides an integrated solution for analysing data from gene expression experiments. It contains rich features for handling complex experimental designs and for information borrowing to overcome the problem of small sample sizes. Over the past decade, limma has been a popular choice for gene discovery through differential expression analyses of microarray and high-throughput PCR data. The package contains particularly strong facilities for reading, normalizing and exploring such data. Recently, the capabilities of limma have been significantly expanded in two important directions. First, the package can now perform both differential expression and differential splicing analyses of RNA sequencing (RNA-seq) data. All the downstream analysis tools previously restricted to microarray data are now available for RNA-seq as well. These capabilities allow users to analyse both RNA-seq and microarray data with very similar pipelines. Second, the package is now able to go past the traditional gene-wise expression analyses in a variety of ways, analysing expression profiles in terms of co-regulated sets of genes or in terms of higher-order expression signatures. This provides enhanced possibilities for biological interpretation of gene expression differences. This article reviews the philosophy and design of the limma package, summarizing both new and historical features, with an emphasis on recent enhancements and features that have not been previously described.&quot;,&quot;publisher&quot;:&quot;Oxford University Press&quot;,&quot;issue&quot;:&quot;7&quot;,&quot;volume&quot;:&quot;43&quot;},&quot;isTemporary&quot;:false}]},{&quot;citationID&quot;:&quot;MENDELEY_CITATION_dc53fa2f-85b4-4e06-a0c1-999433095dbd&quot;,&quot;properties&quot;:{&quot;noteIndex&quot;:0},&quot;isEdited&quot;:false,&quot;manualOverride&quot;:{&quot;isManuallyOverridden&quot;:false,&quot;citeprocText&quot;:&quot;(Conway et al., 2017)&quot;,&quot;manualOverrideText&quot;:&quot;&quot;},&quot;citationTag&quot;:&quot;MENDELEY_CITATION_v3_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&quot;,&quot;citationItems&quot;:[{&quot;id&quot;:&quot;6262b68a-fbc2-3269-981e-9d116cf5941c&quot;,&quot;itemData&quot;:{&quot;type&quot;:&quot;article-journal&quot;,&quot;id&quot;:&quot;6262b68a-fbc2-3269-981e-9d116cf5941c&quot;,&quot;title&quot;:&quot;UpSetR: An R package for the visualization of intersecting sets and their properties&quot;,&quot;author&quot;:[{&quot;family&quot;:&quot;Conway&quot;,&quot;given&quot;:&quot;Jake R.&quot;,&quot;parse-names&quot;:false,&quot;dropping-particle&quot;:&quot;&quot;,&quot;non-dropping-particle&quot;:&quot;&quot;},{&quot;family&quot;:&quot;Lex&quot;,&quot;given&quot;:&quot;Alexander&quot;,&quot;parse-names&quot;:false,&quot;dropping-particle&quot;:&quot;&quot;,&quot;non-dropping-particle&quot;:&quot;&quot;},{&quot;family&quot;:&quot;Gehlenborg&quot;,&quot;given&quot;:&quot;Nils&quot;,&quot;parse-names&quot;:false,&quot;dropping-particle&quot;:&quot;&quot;,&quot;non-dropping-particle&quot;:&quot;&quot;}],&quot;container-title&quot;:&quot;Bioinformatics&quot;,&quot;DOI&quot;:&quot;10.1093/bioinformatics/btx364&quot;,&quot;ISSN&quot;:&quot;14602059&quot;,&quot;PMID&quot;:&quot;28645171&quot;,&quot;issued&quot;:{&quot;date-parts&quot;:[[2017,9,15]]},&quot;page&quot;:&quot;2938-2940&quot;,&quot;abstract&quot;:&quot;Motivation: Venn and Euler diagrams are a popular yet inadequate solution for quantitative visualization of set intersections. A scalable alternative to Venn and Euler diagrams for visualizing intersecting sets and their properties is needed. Results: We developed UpSetR, an open source R package that employs a scalable matrix-based visualization to show intersections of sets, their size, and other properties. Availability and implementation: UpSetR is available at https://github.com/hms-dbmi/UpSetR/ and released under the MIT License. A Shiny app is available at https://gehlenborglab.shinyapps.io/ upsetr/.&quot;,&quot;publisher&quot;:&quot;Oxford University Press&quot;,&quot;issue&quot;:&quot;18&quot;,&quot;volume&quot;:&quot;33&quot;,&quot;container-title-short&quot;:&quot;&quot;},&quot;isTemporary&quot;:false}]},{&quot;citationID&quot;:&quot;MENDELEY_CITATION_35e16337-5c2b-495d-8163-47ce5bfd5249&quot;,&quot;properties&quot;:{&quot;noteIndex&quot;:0},&quot;isEdited&quot;:false,&quot;manualOverride&quot;:{&quot;isManuallyOverridden&quot;:true,&quot;citeprocText&quot;:&quot;(Langfelder &amp;#38; Horvath, 2008)&quot;,&quot;manualOverrideText&quot;:&quot;(Langfelder and Horvath, 2008)&quot;},&quot;citationTag&quot;:&quot;MENDELEY_CITATION_v3_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&quot;,&quot;citationItems&quot;:[{&quot;id&quot;:&quot;13cdf340-7fab-3d0c-9a32-b22566a6f909&quot;,&quot;itemData&quot;:{&quot;type&quot;:&quot;article-journal&quot;,&quot;id&quot;:&quot;13cdf340-7fab-3d0c-9a32-b22566a6f909&quot;,&quot;title&quot;:&quot;WGCNA: An R package for weighted correlation network analysis&quot;,&quot;author&quot;:[{&quot;family&quot;:&quot;Langfelder&quot;,&quot;given&quot;:&quot;Peter&quot;,&quot;parse-names&quot;:false,&quot;dropping-particle&quot;:&quot;&quot;,&quot;non-dropping-particle&quot;:&quot;&quot;},{&quot;family&quot;:&quot;Horvath&quot;,&quot;given&quot;:&quot;Steve&quot;,&quot;parse-names&quot;:false,&quot;dropping-particle&quot;:&quot;&quot;,&quot;non-dropping-particle&quot;:&quot;&quot;}],&quot;container-title&quot;:&quot;BMC Bioinformatics&quot;,&quot;container-title-short&quot;:&quot;BMC Bioinformatics&quot;,&quot;DOI&quot;:&quot;10.1186/1471-2105-9-559&quot;,&quot;ISSN&quot;:&quot;14712105&quot;,&quot;PMID&quot;:&quot;19114008&quot;,&quot;issued&quot;:{&quot;date-parts&quot;:[[2008,12,29]]},&quot;abstract&quot;:&quot;Background: Correlation networks are increasingly being used in bioinformatics applications. For example, weighted gene co-expression network analysis is a systems biology method for describing the correlation patterns among genes across microarray samples. Weighted correlation network analysis (WGCNA) can be used for finding clusters (modules) of highly correlated genes, for summarizing such clusters using the module eigengene or an intramodular hub gene, for relating modules to one another and to external sample traits (using eigengene network methodology), and for calculating module membership measures. Correlation networks facilitate network based gene screening methods that can be used to identify candidate biomarkers or therapeutic targets. These methods have been successfully applied in various biological contexts, e.g. cancer, mouse genetics, yeast genetics, and analysis of brain imaging data. While parts of the correlation network methodology have been described in separate publications, there is a need to provide a user-friendly, comprehensive, and consistent software implementation and an accompanying tutorial. Results: The WGCNA R software package is a comprehensive collection of R functions for performing various aspects of weighted correlation network analysis. The package includes functions for network construction, module detection, gene selection, calculations of topological properties, data simulation, visualization, and interfacing with external software. Along with the R package we also present R software tutorials. While the methods development was motivated by gene expression data, the underlying data mining approach can be applied to a variety of different settings. Conclusion: The WGCNA package provides R functions for weighted correlation network analysis, e.g. co-expression network analysis of gene expression data. The R package along with its source code and additional material are freely available at http://www.genetics.ucla.edu/ labs/horvath/CoexpressionNetwork/Rpackages/WGCNA. © 2008 Langfelder and Horvath; licensee BioMed Central Ltd.&quot;,&quot;volume&quot;:&quot;9&quot;},&quot;isTemporary&quot;:false}]},{&quot;citationID&quot;:&quot;MENDELEY_CITATION_30bee604-91c5-498c-a3aa-af16b36ea66c&quot;,&quot;properties&quot;:{&quot;noteIndex&quot;:0},&quot;isEdited&quot;:false,&quot;manualOverride&quot;:{&quot;isManuallyOverridden&quot;:false,&quot;citeprocText&quot;:&quot;(Drost et al., 2018)&quot;,&quot;manualOverrideText&quot;:&quot;&quot;},&quot;citationTag&quot;:&quot;MENDELEY_CITATION_v3_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&quot;,&quot;citationItems&quot;:[{&quot;id&quot;:&quot;278389d4-3f84-3f0f-9da4-320b8fc104c0&quot;,&quot;itemData&quot;:{&quot;type&quot;:&quot;article-journal&quot;,&quot;id&quot;:&quot;278389d4-3f84-3f0f-9da4-320b8fc104c0&quot;,&quot;title&quot;:&quot;MyTAI: Evolutionary transcriptomics with R&quot;,&quot;author&quot;:[{&quot;family&quot;:&quot;Drost&quot;,&quot;given&quot;:&quot;Hajk Georg&quot;,&quot;parse-names&quot;:false,&quot;dropping-particle&quot;:&quot;&quot;,&quot;non-dropping-particle&quot;:&quot;&quot;},{&quot;family&quot;:&quot;Gabel&quot;,&quot;given&quot;:&quot;Alexander&quot;,&quot;parse-names&quot;:false,&quot;dropping-particle&quot;:&quot;&quot;,&quot;non-dropping-particle&quot;:&quot;&quot;},{&quot;family&quot;:&quot;Liu&quot;,&quot;given&quot;:&quot;Jialin&quot;,&quot;parse-names&quot;:false,&quot;dropping-particle&quot;:&quot;&quot;,&quot;non-dropping-particle&quot;:&quot;&quot;},{&quot;family&quot;:&quot;Quint&quot;,&quot;given&quot;:&quot;Marcel&quot;,&quot;parse-names&quot;:false,&quot;dropping-particle&quot;:&quot;&quot;,&quot;non-dropping-particle&quot;:&quot;&quot;},{&quot;family&quot;:&quot;Grosse&quot;,&quot;given&quot;:&quot;Ivo&quot;,&quot;parse-names&quot;:false,&quot;dropping-particle&quot;:&quot;&quot;,&quot;non-dropping-particle&quot;:&quot;&quot;}],&quot;container-title&quot;:&quot;Bioinformatics&quot;,&quot;DOI&quot;:&quot;10.1093/bioinformatics/btx835&quot;,&quot;ISSN&quot;:&quot;14602059&quot;,&quot;PMID&quot;:&quot;29309527&quot;,&quot;issued&quot;:{&quot;date-parts&quot;:[[2018,5,1]]},&quot;page&quot;:&quot;1589-1590&quot;,&quot;abstract&quot;:&quot;Motivation Next Generation Sequencing (NGS) technologies generate a large amount of high quality transcriptome datasets enabling the investigation of molecular processes on a genomic and metagenomic scale. These transcriptomics studies aim to quantify and compare the molecular phenotypes of the biological processes at hand. Despite the vast increase of available transcriptome datasets, little is known about the evolutionary conservation of those characterized transcriptomes. Results The myTAI package implements exploratory analysis functions to infer transcriptome conservation patterns in any transcriptome dataset. Comprehensive documentation of myTAI functions and tutorial vignettes provide step-by-step instructions on how to use the package in an exploratory and computationally reproducible manner. Availability and implementation The open source myTAI package is available at https://github.com/HajkD/myTAI and https://cran.r-project.org/web/packages/myTAI/index.html. Contact hgd23@cam.ac.uk Supplementary informationSupplementary dataare available at Bioinformatics online.&quot;,&quot;publisher&quot;:&quot;Oxford University Press&quot;,&quot;issue&quot;:&quot;9&quot;,&quot;volume&quot;:&quot;34&quot;,&quot;container-title-short&quot;:&quot;&quot;},&quot;isTemporary&quot;:false}]},{&quot;citationID&quot;:&quot;MENDELEY_CITATION_24f9338d-378b-4e17-94b4-3f64d12e06e4&quot;,&quot;properties&quot;:{&quot;noteIndex&quot;:0},&quot;isEdited&quot;:false,&quot;manualOverride&quot;:{&quot;isManuallyOverridden&quot;:false,&quot;citeprocText&quot;:&quot;(Argelaguet et al., 2020)&quot;,&quot;manualOverrideText&quot;:&quot;&quot;},&quot;citationTag&quot;:&quot;MENDELEY_CITATION_v3_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&quot;,&quot;citationItems&quot;:[{&quot;id&quot;:&quot;51209df2-3ea5-3162-9372-74d58925e7c6&quot;,&quot;itemData&quot;:{&quot;type&quot;:&quot;article-journal&quot;,&quot;id&quot;:&quot;51209df2-3ea5-3162-9372-74d58925e7c6&quot;,&quot;title&quot;:&quot;MOFA+: A statistical framework for comprehensive integration of multi-modal single-cell data&quot;,&quot;author&quot;:[{&quot;family&quot;:&quot;Argelaguet&quot;,&quot;given&quot;:&quot;Ricard&quot;,&quot;parse-names&quot;:false,&quot;dropping-particle&quot;:&quot;&quot;,&quot;non-dropping-particle&quot;:&quot;&quot;},{&quot;family&quot;:&quot;Arnol&quot;,&quot;given&quot;:&quot;Damien&quot;,&quot;parse-names&quot;:false,&quot;dropping-particle&quot;:&quot;&quot;,&quot;non-dropping-particle&quot;:&quot;&quot;},{&quot;family&quot;:&quot;Bredikhin&quot;,&quot;given&quot;:&quot;Danila&quot;,&quot;parse-names&quot;:false,&quot;dropping-particle&quot;:&quot;&quot;,&quot;non-dropping-particle&quot;:&quot;&quot;},{&quot;family&quot;:&quot;Deloro&quot;,&quot;given&quot;:&quot;Yonatan&quot;,&quot;parse-names&quot;:false,&quot;dropping-particle&quot;:&quot;&quot;,&quot;non-dropping-particle&quot;:&quot;&quot;},{&quot;family&quot;:&quot;Velten&quot;,&quot;given&quot;:&quot;Britta&quot;,&quot;parse-names&quot;:false,&quot;dropping-particle&quot;:&quot;&quot;,&quot;non-dropping-particle&quot;:&quot;&quot;},{&quot;family&quot;:&quot;Marioni&quot;,&quot;given&quot;:&quot;John C.&quot;,&quot;parse-names&quot;:false,&quot;dropping-particle&quot;:&quot;&quot;,&quot;non-dropping-particle&quot;:&quot;&quot;},{&quot;family&quot;:&quot;Stegle&quot;,&quot;given&quot;:&quot;Oliver&quot;,&quot;parse-names&quot;:false,&quot;dropping-particle&quot;:&quot;&quot;,&quot;non-dropping-particle&quot;:&quot;&quot;}],&quot;container-title&quot;:&quot;Genome Biology&quot;,&quot;container-title-short&quot;:&quot;Genome Biol&quot;,&quot;DOI&quot;:&quot;10.1186/s13059-020-02015-1&quot;,&quot;ISSN&quot;:&quot;1474760X&quot;,&quot;PMID&quot;:&quot;32393329&quot;,&quot;issued&quot;:{&quot;date-parts&quot;:[[2020,5,11]]},&quot;abstract&quot;:&quot;Technological advances have enabled the profiling of multiple molecular layers at single-cell resolution, assaying cells from multiple samples or conditions. Consequently, there is a growing need for computational strategies to analyze data from complex experimental designs that include multiple data modalities and multiple groups of samples. We present Multi-Omics Factor Analysis v2 (MOFA+), a statistical framework for the comprehensive and scalable integration of single-cell multi-modal data. MOFA+ reconstructs a low-dimensional representation of the data using computationally efficient variational inference and supports flexible sparsity constraints, allowing to jointly model variation across multiple sample groups and data modalities.&quot;,&quot;publisher&quot;:&quot;BioMed Central Ltd.&quot;,&quot;issue&quot;:&quot;1&quot;,&quot;volume&quot;:&quot;21&quot;},&quot;isTemporary&quot;:false}]},{&quot;citationID&quot;:&quot;MENDELEY_CITATION_2a7937f7-3d6a-4224-91cf-742e2cf3a8e1&quot;,&quot;properties&quot;:{&quot;noteIndex&quot;:0},&quot;isEdited&quot;:false,&quot;manualOverride&quot;:{&quot;isManuallyOverridden&quot;:false,&quot;citeprocText&quot;:&quot;(Buchfink et al., 2021)&quot;,&quot;manualOverrideText&quot;:&quot;&quot;},&quot;citationTag&quot;:&quot;MENDELEY_CITATION_v3_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&quot;,&quot;citationItems&quot;:[{&quot;id&quot;:&quot;71722801-51f4-3cf7-9218-507090d1b378&quot;,&quot;itemData&quot;:{&quot;type&quot;:&quot;article-journal&quot;,&quot;id&quot;:&quot;71722801-51f4-3cf7-9218-507090d1b378&quot;,&quot;title&quot;:&quot;Sensitive protein alignments at tree-of-life scale using DIAMOND&quot;,&quot;author&quot;:[{&quot;family&quot;:&quot;Buchfink&quot;,&quot;given&quot;:&quot;Benjamin&quot;,&quot;parse-names&quot;:false,&quot;dropping-particle&quot;:&quot;&quot;,&quot;non-dropping-particle&quot;:&quot;&quot;},{&quot;family&quot;:&quot;Reuter&quot;,&quot;given&quot;:&quot;Klaus&quot;,&quot;parse-names&quot;:false,&quot;dropping-particle&quot;:&quot;&quot;,&quot;non-dropping-particle&quot;:&quot;&quot;},{&quot;family&quot;:&quot;Drost&quot;,&quot;given&quot;:&quot;Hajk Georg&quot;,&quot;parse-names&quot;:false,&quot;dropping-particle&quot;:&quot;&quot;,&quot;non-dropping-particle&quot;:&quot;&quot;}],&quot;container-title&quot;:&quot;Nature Methods&quot;,&quot;container-title-short&quot;:&quot;Nat Methods&quot;,&quot;DOI&quot;:&quot;10.1038/s41592-021-01101-x&quot;,&quot;ISSN&quot;:&quot;15487105&quot;,&quot;PMID&quot;:&quot;33828273&quot;,&quot;issued&quot;:{&quot;date-parts&quot;:[[2021,4,1]]},&quot;page&quot;:&quot;366-368&quot;,&quot;abstract&quot;:&quot;We are at the beginning of a genomic revolution in which all known species are planned to be sequenced. Accessing such data for comparative analyses is crucial in this new age of data-driven biology. Here, we introduce an improved version of DIAMOND that greatly exceeds previous search performances and harnesses supercomputing to perform tree-of-life scale protein alignments in hours, while matching the sensitivity of the gold standard BLASTP.&quot;,&quot;publisher&quot;:&quot;Nature Research&quot;,&quot;issue&quot;:&quot;4&quot;,&quot;volume&quot;:&quot;18&quot;},&quot;isTemporary&quot;:false}]},{&quot;citationID&quot;:&quot;MENDELEY_CITATION_414680df-b5c8-4511-aad9-e83ce6d1a4d1&quot;,&quot;properties&quot;:{&quot;noteIndex&quot;:0},&quot;isEdited&quot;:false,&quot;manualOverride&quot;:{&quot;isManuallyOverridden&quot;:false,&quot;citeprocText&quot;:&quot;(Drost et al., 2015)&quot;,&quot;manualOverrideText&quot;:&quot;&quot;},&quot;citationTag&quot;:&quot;MENDELEY_CITATION_v3_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&quot;,&quot;citationItems&quot;:[{&quot;id&quot;:&quot;e1b2a74d-1dc3-3802-a497-f82560c700fe&quot;,&quot;itemData&quot;:{&quot;type&quot;:&quot;article-journal&quot;,&quot;id&quot;:&quot;e1b2a74d-1dc3-3802-a497-f82560c700fe&quot;,&quot;title&quot;:&quot;Evidence for active maintenance of phylotranscriptomic hourglass patterns in animal and plant embryogenesis&quot;,&quot;author&quot;:[{&quot;family&quot;:&quot;Drost&quot;,&quot;given&quot;:&quot;Hajk Georg&quot;,&quot;parse-names&quot;:false,&quot;dropping-particle&quot;:&quot;&quot;,&quot;non-dropping-particle&quot;:&quot;&quot;},{&quot;family&quot;:&quot;Gabel&quot;,&quot;given&quot;:&quot;Alexander&quot;,&quot;parse-names&quot;:false,&quot;dropping-particle&quot;:&quot;&quot;,&quot;non-dropping-particle&quot;:&quot;&quot;},{&quot;family&quot;:&quot;Grosse&quot;,&quot;given&quot;:&quot;Ivo&quot;,&quot;parse-names&quot;:false,&quot;dropping-particle&quot;:&quot;&quot;,&quot;non-dropping-particle&quot;:&quot;&quot;},{&quot;family&quot;:&quot;Quint&quot;,&quot;given&quot;:&quot;Marcel&quot;,&quot;parse-names&quot;:false,&quot;dropping-particle&quot;:&quot;&quot;,&quot;non-dropping-particle&quot;:&quot;&quot;}],&quot;container-title&quot;:&quot;Molecular Biology and Evolution&quot;,&quot;container-title-short&quot;:&quot;Mol Biol Evol&quot;,&quot;DOI&quot;:&quot;10.1093/molbev/msv012&quot;,&quot;ISSN&quot;:&quot;15371719&quot;,&quot;PMID&quot;:&quot;25631928&quot;,&quot;issued&quot;:{&quot;date-parts&quot;:[[2015,5,1]]},&quot;page&quot;:&quot;1221-1231&quot;,&quot;abstract&quot;:&quot;The developmental hourglass model has been used to describe the morphological transitions of related species throughout embryogenesis. Recently, quantifiable approaches combining transcriptomic and evolutionary information provided novel evidence for the presence of a phylotranscriptomic hourglass pattern across kingdoms. As its biological function is unknown it remains speculative whether this pattern is functional or merely represents a nonfunctional evolutionary relic. The latter would seriously hamper future experimental approaches designed to test hypotheses regarding its function. Here, we address this question by generating transcriptome divergence index (TDI) profiles across embryogenesis of Danio rerio, Drosophila melanogaster, and Arabidopsis thaliana. To enable meaningful evaluation of the resulting patterns, we develop a statistical test that specifically assesses potential hourglass patterns. Based on this objective measure we find that two of these profiles follow a statistically significant hourglass pattern with the most conserved transcriptomes in the phylotypic periods. As the TDI considers only recent evolutionary signals, this indicates that the phylotranscriptomic hourglass pattern is not a rudiment but possibly actively maintained, implicating the existence of some linked biological function associated with embryogenesis in extant species.&quot;,&quot;publisher&quot;:&quot;Oxford University Press&quot;,&quot;issue&quot;:&quot;5&quot;,&quot;volume&quot;:&quot;32&quot;},&quot;isTemporary&quot;:false}]},{&quot;citationID&quot;:&quot;MENDELEY_CITATION_dc85ea3c-2190-4116-b26e-c57e91948e17&quot;,&quot;properties&quot;:{&quot;noteIndex&quot;:0},&quot;isEdited&quot;:false,&quot;manualOverride&quot;:{&quot;isManuallyOverridden&quot;:false,&quot;citeprocText&quot;:&quot;(Visser et al., 2023)&quot;,&quot;manualOverrideText&quot;:&quot;&quot;},&quot;citationTag&quot;:&quot;MENDELEY_CITATION_v3_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&quot;,&quot;citationItems&quot;:[{&quot;id&quot;:&quot;9eb9ccc7-135b-34fb-ab9d-dbba07c90879&quot;,&quot;itemData&quot;:{&quot;type&quot;:&quot;article-journal&quot;,&quot;id&quot;:&quot;9eb9ccc7-135b-34fb-ab9d-dbba07c90879&quot;,&quot;title&quot;:&quot;Multispecies comparison of host responses to Fusarium circinatum challenge in tropical pines show consistency in resistance mechanisms&quot;,&quot;author&quot;:[{&quot;family&quot;:&quot;Visser&quot;,&quot;given&quot;:&quot;Erik A.&quot;,&quot;parse-names&quot;:false,&quot;dropping-particle&quot;:&quot;&quot;,&quot;non-dropping-particle&quot;:&quot;&quot;},{&quot;family&quot;:&quot;Kampmann&quot;,&quot;given&quot;:&quot;Tamanique P.&quot;,&quot;parse-names&quot;:false,&quot;dropping-particle&quot;:&quot;&quot;,&quot;non-dropping-particle&quot;:&quot;&quot;},{&quot;family&quot;:&quot;Wegrzyn&quot;,&quot;given&quot;:&quot;Jill L.&quot;,&quot;parse-names&quot;:false,&quot;dropping-particle&quot;:&quot;&quot;,&quot;non-dropping-particle&quot;:&quot;&quot;},{&quot;family&quot;:&quot;Naidoo&quot;,&quot;given&quot;:&quot;Sanushka&quot;,&quot;parse-names&quot;:false,&quot;dropping-particle&quot;:&quot;&quot;,&quot;non-dropping-particle&quot;:&quot;&quot;}],&quot;container-title&quot;:&quot;Plant Cell and Environment&quot;,&quot;container-title-short&quot;:&quot;Plant Cell Environ&quot;,&quot;DOI&quot;:&quot;10.1111/pce.14522&quot;,&quot;ISSN&quot;:&quot;13653040&quot;,&quot;PMID&quot;:&quot;36541367&quot;,&quot;issued&quot;:{&quot;date-parts&quot;:[[2023,5,1]]},&quot;page&quot;:&quot;1705-1725&quot;,&quot;abstract&quot;:&quot;Fusarium circinatum poses a threat to both commercial and natural pine forests. Large variation in host resistance exists between species, with many economically important species being susceptible. Development of resistant genotypes could be expedited and optimised by investigating the molecular mechanisms underlying host resistance and susceptibility as well as increasing the available genetic resources. RNA-seq data, from F. circinatum inoculated and mock-inoculated ca. 6-month-old shoot tissue at 3- and 7-days postinoculation, was generated for three commercially important tropical pines, Pinus oocarpa, Pinus maximinoi and Pinus greggii. De novo transcriptomes were assembled and used to investigate the NLR and PR gene content within available pine references. Host responses to F. circinatum challenge were investigated in P. oocarpa (resistant) and P. greggii (susceptible), in comparison to previously generated expression profiles from Pinus tecunumanii (resistant) and Pinus patula (susceptible). Expression results indicated crosstalk between induced salicylate, jasmonate and ethylene signalling is involved in host resistance and compromised in susceptible hosts. Additionally, higher constitutive expression of sulfur metabolism and flavonoid biosynthesis in resistant hosts suggest involvement of these metabolites in resistance.&quot;,&quot;publisher&quot;:&quot;John Wiley and Sons Inc&quot;,&quot;issue&quot;:&quot;5&quot;,&quot;volume&quot;:&quot;46&quot;},&quot;isTemporary&quot;:false}]},{&quot;citationID&quot;:&quot;MENDELEY_CITATION_be3ccccd-95ee-43fd-b4b9-29eafc57148b&quot;,&quot;properties&quot;:{&quot;noteIndex&quot;:0},&quot;isEdited&quot;:false,&quot;manualOverride&quot;:{&quot;isManuallyOverridden&quot;:true,&quot;citeprocText&quot;:&quot;(Escandón et al., 2017; García-Campa et al., 2022; Lamelas et al., 2020, 2022; Pascual et al., 2016, 2017)&quot;,&quot;manualOverrideText&quot;:&quot;(Pascual et al., 2016; Pascual et al., 2017; Escandón et al., 2017; Lamelas et al., 2020; Amaral et al., 2021; García-Campa et al., 2022; Lamelas et al., 2022;)&quot;},&quot;citationTag&quot;:&quot;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&quot;,&quot;citationItems&quot;:[{&quot;id&quot;:&quot;b4cea013-1241-3dc5-a994-720be396fe33&quot;,&quot;itemData&quot;:{&quot;type&quot;:&quot;article-journal&quot;,&quot;id&quot;:&quot;b4cea013-1241-3dc5-a994-720be396fe33&quot;,&quot;title&quot;:&quot;Integrative analysis of the nuclear proteome in Pinus radiata reveals thermopriming coupled to epigenetic regulation&quot;,&quot;author&quot;:[{&quot;family&quot;:&quot;Lamelas&quot;,&quot;given&quot;:&quot;Laura&quot;,&quot;parse-names&quot;:false,&quot;dropping-particle&quot;:&quot;&quot;,&quot;non-dropping-particle&quot;:&quot;&quot;},{&quot;family&quot;:&quot;Valledor&quot;,&quot;given&quot;:&quot;Luis&quot;,&quot;parse-names&quot;:false,&quot;dropping-particle&quot;:&quot;&quot;,&quot;non-dropping-particle&quot;:&quot;&quot;},{&quot;family&quot;:&quot;Escandón&quot;,&quot;given&quot;:&quot;Mónica&quot;,&quot;parse-names&quot;:false,&quot;dropping-particle&quot;:&quot;&quot;,&quot;non-dropping-particle&quot;:&quot;&quot;},{&quot;family&quot;:&quot;Pinto&quot;,&quot;given&quot;:&quot;Gloria&quot;,&quot;parse-names&quot;:false,&quot;dropping-particle&quot;:&quot;&quot;,&quot;non-dropping-particle&quot;:&quot;&quot;},{&quot;family&quot;:&quot;Cañal&quot;,&quot;given&quot;:&quot;María Jesús&quot;,&quot;parse-names&quot;:false,&quot;dropping-particle&quot;:&quot;&quot;,&quot;non-dropping-particle&quot;:&quot;&quot;},{&quot;family&quot;:&quot;Meijón&quot;,&quot;given&quot;:&quot;Mónica&quot;,&quot;parse-names&quot;:false,&quot;dropping-particle&quot;:&quot;&quot;,&quot;non-dropping-particle&quot;:&quot;&quot;}],&quot;container-title&quot;:&quot;Journal of Experimental Botany&quot;,&quot;container-title-short&quot;:&quot;J Exp Bot&quot;,&quot;DOI&quot;:&quot;10.1093/jxb/erz524&quot;,&quot;ISSN&quot;:&quot;14602431&quot;,&quot;PMID&quot;:&quot;31781741&quot;,&quot;issued&quot;:{&quot;date-parts&quot;:[[2020,3,1]]},&quot;page&quot;:&quot;2040-2057&quot;,&quot;abstract&quot;:&quot;Despite it being an important issue in the context of climate change, for most plant species it is not currently known how abiotic stresses affect nuclear proteomes and mediate memory effects. This study examines how Pinus radiata nuclei respond, adapt, ‘remember’, and ‘learn’ from heat stress. Seedlings were heat-stressed at 45 °C for 10 d and then allowed to recover. Nuclear proteins were isolated and quantified by nLC-MS/MS, the dynamics of tissue DNA methylation were examined, and the potential acquired memory was analysed in recovered plants. In an additional experiment, the expression of key gene genes was also quantified. Specific nuclear heat-responsive proteins were identified, and their biological roles were evaluated using a systems biology approach. In addition to heat-shock proteins, several clusters involved in regulation processes were discovered, such as epigenomic-driven gene regulation, some transcription factors, and a variety of RNA-associated functions. Nuclei exhibited differential proteome profiles across the phases of the experiment, with histone H2A and methyl cycle enzymes in particular being accumulated in the recovery step. A thermopriming effect was possibly linked to H2A abundance and over-accumulation of spliceosome elements in recovered P. radiata plants. The results suggest that epigenetic mechanisms play a key role in heat-stress tolerance and priming mechanisms.&quot;,&quot;publisher&quot;:&quot;Oxford University Press&quot;,&quot;issue&quot;:&quot;6&quot;,&quot;volume&quot;:&quot;71&quot;},&quot;isTemporary&quot;:false},{&quot;id&quot;:&quot;ad6bc532-f6d6-33bf-9971-af37c2b2edf5&quot;,&quot;itemData&quot;:{&quot;type&quot;:&quot;article-journal&quot;,&quot;id&quot;:&quot;ad6bc532-f6d6-33bf-9971-af37c2b2edf5&quot;,&quot;title&quot;:&quot;Nucleus and chloroplast: A necessary understanding to overcome heat stress in Pinus radiata&quot;,&quot;author&quot;:[{&quot;family&quot;:&quot;Lamelas&quot;,&quot;given&quot;:&quot;Laura&quot;,&quot;parse-names&quot;:false,&quot;dropping-particle&quot;:&quot;&quot;,&quot;non-dropping-particle&quot;:&quot;&quot;},{&quot;family&quot;:&quot;Valledor&quot;,&quot;given&quot;:&quot;Luis&quot;,&quot;parse-names&quot;:false,&quot;dropping-particle&quot;:&quot;&quot;,&quot;non-dropping-particle&quot;:&quot;&quot;},{&quot;family&quot;:&quot;López-Hidalgo&quot;,&quot;given&quot;:&quot;Cristina&quot;,&quot;parse-names&quot;:false,&quot;dropping-particle&quot;:&quot;&quot;,&quot;non-dropping-particle&quot;:&quot;&quot;},{&quot;family&quot;:&quot;Cañal&quot;,&quot;given&quot;:&quot;María Jesús&quot;,&quot;parse-names&quot;:false,&quot;dropping-particle&quot;:&quot;&quot;,&quot;non-dropping-particle&quot;:&quot;&quot;},{&quot;family&quot;:&quot;Meijón&quot;,&quot;given&quot;:&quot;Mónica&quot;,&quot;parse-names&quot;:false,&quot;dropping-particle&quot;:&quot;&quot;,&quot;non-dropping-particle&quot;:&quot;&quot;}],&quot;container-title&quot;:&quot;Plant Cell and Environment&quot;,&quot;container-title-short&quot;:&quot;Plant Cell Environ&quot;,&quot;DOI&quot;:&quot;10.1111/pce.14238&quot;,&quot;ISSN&quot;:&quot;13653040&quot;,&quot;PMID&quot;:&quot;34855991&quot;,&quot;issued&quot;:{&quot;date-parts&quot;:[[2022,2,1]]},&quot;page&quot;:&quot;446-458&quot;,&quot;abstract&quot;:&quot;The recovery and maintenance of plant homeostasis under stressful environments are complex processes involving organelle crosstalk for a coordinated cellular response. Here, we revealed through nuclear and chloroplast subcellular proteomics, biochemical cell profiles and targeted transcriptomics how chloroplasts and nuclei developed their responses under increased temperatures in a long-lived species (Pinus radiata). Parallel to photosynthetic impairment and reactive oxygen species production in the chloroplast, a DNA damage response was triggered in the nucleus followed by an altered chromatin conformation. In addition, in the nuclei, we found several proteins, such as HEMERA or WHIRLY, which change their locations from the chloroplasts to the nuclei carrying the stress message. Additionally, our data showed a deep rearrangement of RNA metabolism in both organelles, revealing microRNAs and AGO1 as potential regulators of the acclimation mechanisms. Altogether, our study highlights the synchronisation among the different stages required for thermotolerance acquisition in P. radiata, pointing out the role of chromatin conformation and posttranscriptional gene regulation in overcoming heat stress and assuring plant survival for the following years.&quot;,&quot;publisher&quot;:&quot;John Wiley and Sons Inc&quot;,&quot;issue&quot;:&quot;2&quot;,&quot;volume&quot;:&quot;45&quot;},&quot;isTemporary&quot;:false},{&quot;id&quot;:&quot;b895f42b-df8f-3646-a064-f09c93a82d73&quot;,&quot;itemData&quot;:{&quot;type&quot;:&quot;article-journal&quot;,&quot;id&quot;:&quot;b895f42b-df8f-3646-a064-f09c93a82d73&quot;,&quot;title&quot;:&quot;Chloroplast proteomics reveals transgenerational cross-stress priming in Pinus radiata&quot;,&quot;author&quot;:[{&quot;family&quot;:&quot;García-Campa&quot;,&quot;given&quot;:&quot;Lara&quot;,&quot;parse-names&quot;:false,&quot;dropping-particle&quot;:&quot;&quot;,&quot;non-dropping-particle&quot;:&quot;&quot;},{&quot;family&quot;:&quot;Guerrero&quot;,&quot;given&quot;:&quot;Sara&quot;,&quot;parse-names&quot;:false,&quot;dropping-particle&quot;:&quot;&quot;,&quot;non-dropping-particle&quot;:&quot;&quot;},{&quot;family&quot;:&quot;Lamelas&quot;,&quot;given&quot;:&quot;Laura&quot;,&quot;parse-names&quot;:false,&quot;dropping-particle&quot;:&quot;&quot;,&quot;non-dropping-particle&quot;:&quot;&quot;},{&quot;family&quot;:&quot;Meijón&quot;,&quot;given&quot;:&quot;Mónica&quot;,&quot;parse-names&quot;:false,&quot;dropping-particle&quot;:&quot;&quot;,&quot;non-dropping-particle&quot;:&quot;&quot;},{&quot;family&quot;:&quot;Hasbún&quot;,&quot;given&quot;:&quot;Rodrigo&quot;,&quot;parse-names&quot;:false,&quot;dropping-particle&quot;:&quot;&quot;,&quot;non-dropping-particle&quot;:&quot;&quot;},{&quot;family&quot;:&quot;Cañal&quot;,&quot;given&quot;:&quot;María Jesús&quot;,&quot;parse-names&quot;:false,&quot;dropping-particle&quot;:&quot;&quot;,&quot;non-dropping-particle&quot;:&quot;&quot;},{&quot;family&quot;:&quot;Valledor&quot;,&quot;given&quot;:&quot;Luis&quot;,&quot;parse-names&quot;:false,&quot;dropping-particle&quot;:&quot;&quot;,&quot;non-dropping-particle&quot;:&quot;&quot;}],&quot;container-title&quot;:&quot;Environmental and Experimental Botany&quot;,&quot;container-title-short&quot;:&quot;Environ Exp Bot&quot;,&quot;DOI&quot;:&quot;10.1016/j.envexpbot.2022.105009&quot;,&quot;ISSN&quot;:&quot;00988472&quot;,&quot;issued&quot;:{&quot;date-parts&quot;:[[2022,10,1]]},&quot;abstract&quot;:&quot;Plants do have stress memory and chloroplast signaling has been revealed as crucial element to acquire and extend this memory into future generations, allowing plant adaptation to changing environments and providing novel tools in the field of crop improvement. Despite the process is known, how a plant is capable to transfer some aspects of its “life-long learning” to progeny, as well as the role of chloroplast proteome mediating transgenerational cross-stress priming effects, remain unknown. To fill this gap, this study examines the impact of the physiological status of Pinus radiata parentals over the capacity of their progeny to acclimate to their first stress period in a common garden experiment. Seedlings were originated in subpopulations with the same genetic background, but grown in two locations with contrasting environments (stressed vs non-stressed plants). Physiological measurements (fluorescence-based and biochemistry) and chloroplast proteomics were employed to study plant stress responses. Results demonstrated a differential seed priming. Those seedlings originated from stressed plants responded quicker and more efficiently than those originated from unstressed counterparts. Unprimed responses showed proteome remodeling driven by lipid peroxidation and photoinhibition, whereas primed subpopulation quickly faced stress rearranging secondary metabolism, replacing damaged lipids, reducing photooxidative damage, and promoting photorespiration and redox homeostasis in order to reduce lipoperoxidation and maintain photosynthesis. These results not only delve into cross-stress memory in long-lived species, but also suggest a new biotechnological potential for current seed orchards if adequate management is performed.&quot;,&quot;publisher&quot;:&quot;Elsevier B.V.&quot;,&quot;volume&quot;:&quot;202&quot;},&quot;isTemporary&quot;:false},{&quot;id&quot;:&quot;e937436b-bacf-3cd4-9aeb-c322886d4bfa&quot;,&quot;itemData&quot;:{&quot;type&quot;:&quot;article-journal&quot;,&quot;id&quot;:&quot;e937436b-bacf-3cd4-9aeb-c322886d4bfa&quot;,&quot;title&quot;:&quot;Integrated physiological, proteomic, and metabolomic analysis of ultra violet (UV) stress responses and adaptation mechanisms in pinus radiata&quot;,&quot;author&quot;:[{&quot;family&quot;:&quot;Pascual&quot;,&quot;given&quot;:&quot;Jesus&quot;,&quot;parse-names&quot;:false,&quot;dropping-particle&quot;:&quot;&quot;,&quot;non-dropping-particle&quot;:&quot;&quot;},{&quot;family&quot;:&quot;Canal&quot;,&quot;given&quot;:&quot;María Jesus&quot;,&quot;parse-names&quot;:false,&quot;dropping-particle&quot;:&quot;&quot;,&quot;non-dropping-particle&quot;:&quot;&quot;},{&quot;family&quot;:&quot;Escandon&quot;,&quot;given&quot;:&quot;Monica&quot;,&quot;parse-names&quot;:false,&quot;dropping-particle&quot;:&quot;&quot;,&quot;non-dropping-particle&quot;:&quot;&quot;},{&quot;family&quot;:&quot;Meijon&quot;,&quot;given&quot;:&quot;Monica&quot;,&quot;parse-names&quot;:false,&quot;dropping-particle&quot;:&quot;&quot;,&quot;non-dropping-particle&quot;:&quot;&quot;},{&quot;family&quot;:&quot;Weckwerth&quot;,&quot;given&quot;:&quot;Wolfram&quot;,&quot;parse-names&quot;:false,&quot;dropping-particle&quot;:&quot;&quot;,&quot;non-dropping-particle&quot;:&quot;&quot;},{&quot;family&quot;:&quot;Valledor&quot;,&quot;given&quot;:&quot;Luis&quot;,&quot;parse-names&quot;:false,&quot;dropping-particle&quot;:&quot;&quot;,&quot;non-dropping-particle&quot;:&quot;&quot;}],&quot;container-title&quot;:&quot;Molecular and Cellular Proteomics&quot;,&quot;DOI&quot;:&quot;10.1074/mcp.M116.059436&quot;,&quot;ISSN&quot;:&quot;15359484&quot;,&quot;PMID&quot;:&quot;28096192&quot;,&quot;issued&quot;:{&quot;date-parts&quot;:[[2017,3,1]]},&quot;page&quot;:&quot;485-501&quot;,&quot;abstract&quot;:&quot;Globally expected changes in environmental conditions, especially the increase of UV irradiation, necessitate extending our knowledge of the mechanisms mediating tree species adaptation to this stress. This is crucial for designing new strategies to maintain future forest productivity. Studies focused on environmentally realistic dosages of UV irradiation in forest species are scarce. Pinus spp. are commercially relevant trees and not much is known about their adaptation to UV. In this work, UV treatment and recovery of Pinus radiata plants with dosages mimicking future scenarios, based on current models of UV radiation, were performed in a time-dependent manner. The combined metabolome and proteome analysis were complemented with measurements of physiological parameters and gene expression. Sparse PLS analysis revealed complex molecular interaction networks of molecular and physiological data. Early responses prevented phototoxicity by reducing photosystem activity and the electron transfer chain together with the accumulation of photoprotectors and photorespiration. Apart from the reduction in photosynthesis as consequence of the direct UV damage on the photosystems, the primary metabolism was rearranged to deal with the oxidative stress while minimizing ROS production. New protein kinases and proteases related to signaling, coordination, and regulation of UV stress responses were revealed. All these processes demonstrate a complex molecular interaction network extending the current knowledge on UV-stress adaptation in pine.&quot;,&quot;publisher&quot;:&quot;American Society for Biochemistry and Molecular Biology Inc.&quot;,&quot;issue&quot;:&quot;3&quot;,&quot;volume&quot;:&quot;16&quot;,&quot;container-title-short&quot;:&quot;&quot;},&quot;isTemporary&quot;:false},{&quot;id&quot;:&quot;fc12b528-7c6d-3bec-a1b1-8a5e327e8a54&quot;,&quot;itemData&quot;:{&quot;type&quot;:&quot;article-journal&quot;,&quot;id&quot;:&quot;fc12b528-7c6d-3bec-a1b1-8a5e327e8a54&quot;,&quot;title&quot;:&quot;System-wide analysis of short-term response to high temperature in Pinus radiata&quot;,&quot;author&quot;:[{&quot;family&quot;:&quot;Escandón&quot;,&quot;given&quot;:&quot;Mónica&quot;,&quot;parse-names&quot;:false,&quot;dropping-particle&quot;:&quot;&quot;,&quot;non-dropping-particle&quot;:&quot;&quot;},{&quot;family&quot;:&quot;Valledor&quot;,&quot;given&quot;:&quot;Luis&quot;,&quot;parse-names&quot;:false,&quot;dropping-particle&quot;:&quot;&quot;,&quot;non-dropping-particle&quot;:&quot;&quot;},{&quot;family&quot;:&quot;Pascual&quot;,&quot;given&quot;:&quot;Jesús&quot;,&quot;parse-names&quot;:false,&quot;dropping-particle&quot;:&quot;&quot;,&quot;non-dropping-particle&quot;:&quot;&quot;},{&quot;family&quot;:&quot;Pinto&quot;,&quot;given&quot;:&quot;Gloria&quot;,&quot;parse-names&quot;:false,&quot;dropping-particle&quot;:&quot;&quot;,&quot;non-dropping-particle&quot;:&quot;&quot;},{&quot;family&quot;:&quot;Cañal&quot;,&quot;given&quot;:&quot;María Jesús&quot;,&quot;parse-names&quot;:false,&quot;dropping-particle&quot;:&quot;&quot;,&quot;non-dropping-particle&quot;:&quot;&quot;},{&quot;family&quot;:&quot;Meijón&quot;,&quot;given&quot;:&quot;Mónica&quot;,&quot;parse-names&quot;:false,&quot;dropping-particle&quot;:&quot;&quot;,&quot;non-dropping-particle&quot;:&quot;&quot;}],&quot;container-title&quot;:&quot;Journal of Experimental Botany&quot;,&quot;container-title-short&quot;:&quot;J Exp Bot&quot;,&quot;DOI&quot;:&quot;10.1093/jxb/erx198&quot;,&quot;ISSN&quot;:&quot;14602431&quot;,&quot;PMID&quot;:&quot;28645179&quot;,&quot;issued&quot;:{&quot;date-parts&quot;:[[2017,6,15]]},&quot;page&quot;:&quot;3629-3641&quot;,&quot;abstract&quot;:&quot;Pinus radiata seedlings, the most widely planted pine species in the world, were exposed to temperatures within a range mimicking future scenarios based on current models of heat increase. The short-term heat response in P. radiata was studied in detail by exploring the metabolome, proteome and targeted transcriptome. The use of complementary mass spectrometry techniques, GC-MS and LC-Orbitrap-MS, together with novel bioinformatics tools allowed the reliable quantifcation of 2,075 metabolites and 901 protein groups. Integrative analyses of different functional levels and plant physiological status revealed a complex molecular interaction network of positive and negative correlations between proteins and metabolites involved in short-term heat response, including three main physiological functions as: 1) A hormone subnetwork, where fatty acids, flavonoids and hormones presented a key role; 2) An oxidoreductase subnetwork, including several dehydrogenase and peroxidase proteins; and 3) A heat shock protein subnetwork, with numerous proteins that contain a HSP20 domain, all of which were overexpressed at the transcriptional level. Integrated analysis pinpointed the basic mechanisms underlying the short-term physiological reaction of P. radiata during heat response. This approach was feasible in forest species and unmasked two novel candidate biomarkers of heat resistance, PHO1 and TRANSCRIPTION FACTOR APFI, and a MITOCHONDRIAL SMALL HEAT SHOCK PROTEIN, for use in future breeding programs.&quot;,&quot;publisher&quot;:&quot;Oxford University Press&quot;,&quot;issue&quot;:&quot;13&quot;,&quot;volume&quot;:&quot;68&quot;},&quot;isTemporary&quot;:false},{&quot;id&quot;:&quot;ee5b8692-77b6-3953-a5cb-28bb862abf32&quot;,&quot;itemData&quot;:{&quot;type&quot;:&quot;article-journal&quot;,&quot;id&quot;:&quot;ee5b8692-77b6-3953-a5cb-28bb862abf32&quot;,&quot;title&quot;:&quot;The variations in the nuclear proteome reveal new transcription factors and mechanisms involved in UV stress response in Pinus radiata&quot;,&quot;author&quot;:[{&quot;family&quot;:&quot;Pascual&quot;,&quot;given&quot;:&quot;Jesús&quot;,&quot;parse-names&quot;:false,&quot;dropping-particle&quot;:&quot;&quot;,&quot;non-dropping-particle&quot;:&quot;&quot;},{&quot;family&quot;:&quot;Alegre&quot;,&quot;given&quot;:&quot;Sara&quot;,&quot;parse-names&quot;:false,&quot;dropping-particle&quot;:&quot;&quot;,&quot;non-dropping-particle&quot;:&quot;&quot;},{&quot;family&quot;:&quot;Nagler&quot;,&quot;given&quot;:&quot;Matthias&quot;,&quot;parse-names&quot;:false,&quot;dropping-particle&quot;:&quot;&quot;,&quot;non-dropping-particle&quot;:&quot;&quot;},{&quot;family&quot;:&quot;Escandón&quot;,&quot;given&quot;:&quot;Mónica&quot;,&quot;parse-names&quot;:false,&quot;dropping-particle&quot;:&quot;&quot;,&quot;non-dropping-particle&quot;:&quot;&quot;},{&quot;family&quot;:&quot;Annacondia&quot;,&quot;given&quot;:&quot;María Luz&quot;,&quot;parse-names&quot;:false,&quot;dropping-particle&quot;:&quot;&quot;,&quot;non-dropping-particle&quot;:&quot;&quot;},{&quot;family&quot;:&quot;Weckwerth&quot;,&quot;given&quot;:&quot;Wolfram&quot;,&quot;parse-names&quot;:false,&quot;dropping-particle&quot;:&quot;&quot;,&quot;non-dropping-particle&quot;:&quot;&quot;},{&quot;family&quot;:&quot;Valledor&quot;,&quot;given&quot;:&quot;Luis&quot;,&quot;parse-names&quot;:false,&quot;dropping-particle&quot;:&quot;&quot;,&quot;non-dropping-particle&quot;:&quot;&quot;},{&quot;family&quot;:&quot;Cañal&quot;,&quot;given&quot;:&quot;María Jesús&quot;,&quot;parse-names&quot;:false,&quot;dropping-particle&quot;:&quot;&quot;,&quot;non-dropping-particle&quot;:&quot;&quot;}],&quot;container-title&quot;:&quot;Journal of Proteomics&quot;,&quot;container-title-short&quot;:&quot;J Proteomics&quot;,&quot;DOI&quot;:&quot;10.1016/j.jprot.2016.03.003&quot;,&quot;ISSN&quot;:&quot;18767737&quot;,&quot;PMID&quot;:&quot;26961940&quot;,&quot;issued&quot;:{&quot;date-parts&quot;:[[2016,6,30]]},&quot;page&quot;:&quot;390-400&quot;,&quot;abstract&quot;:&quot;The importance of UV stress and its side-effects over the loss of plant productivity in forest species demands a deeper understanding of how pine trees respond to UV irradiation. Although the response to UV stress has been characterized at system and cellular levels, the dynamics within the nuclear proteome triggered by UV is still unknown despite that they are essential for gene expression and regulation of plant physiology. To fill this gap this work aims to characterize the variations in the nuclear proteome as a response to UV irradiation by using state-of-the-art mass spectrometry-based methods combined with novel bioinformatics workflows. The combination of SEQUEST, de novo sequencing, and novel annotation pipelines allowed cover sensing and transduction pathways, endoplasmic reticulum-related mechanisms and the regulation of chromatin dynamism and gene expression by histones, histone-like NF-Ys, and other transcription factors previously unrelated to this stress source, as well as the role of alternative splicing and other mechanisms involved in RNA translation and protein synthesis. The determination of 33 transcription factors, including NF-YB13, Pp005698_3 (NF-YB) and Pr009668_2 (WD-40), which are correlated to stress responsive mechanisms like an increased accumulation of photoprotective pigments and reduced photosynthesis, pointing them as strong candidate biomarkers for breeding programs aimed to improve UV resistance of pine trees. Significance The description of the nuclear proteome of Pinus radiata combining a classic approach based on the use of SEQUEST and the use of a mass accuracy precursor alignment (MAPA) allowed an unprecedented protein coverage. This workflow provided the methodological basis for characterizing the changes in the nuclear proteome triggered by UV irradiation, allowing the depiction of the nuclear events involved in stress response and adaption. The relevance of some of the discovered proteins will suppose a major advance in stress biology field, also providing a set of transcription factors that can be considered as strong biomarker candidates to select trees more tolerant to UV radiation in forest upgrade programs.&quot;,&quot;publisher&quot;:&quot;Elsevier B.V.&quot;,&quot;volume&quot;:&quot;143&quot;},&quot;isTemporary&quot;:false}]},{&quot;citationID&quot;:&quot;MENDELEY_CITATION_c987edf1-8fe7-42d8-91d8-cfda7ac6333c&quot;,&quot;properties&quot;:{&quot;noteIndex&quot;:0},&quot;isEdited&quot;:false,&quot;manualOverride&quot;:{&quot;isManuallyOverridden&quot;:false,&quot;citeprocText&quot;:&quot;(Laloum et al., 2018)&quot;,&quot;manualOverrideText&quot;:&quot;&quot;},&quot;citationTag&quot;:&quot;MENDELEY_CITATION_v3_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&quot;,&quot;citationItems&quot;:[{&quot;id&quot;:&quot;8c5a5dfb-e700-3dce-9fd3-aac877a9b611&quot;,&quot;itemData&quot;:{&quot;type&quot;:&quot;article&quot;,&quot;id&quot;:&quot;8c5a5dfb-e700-3dce-9fd3-aac877a9b611&quot;,&quot;title&quot;:&quot;Alternative Splicing Control of Abiotic Stress Responses&quot;,&quot;author&quot;:[{&quot;family&quot;:&quot;Laloum&quot;,&quot;given&quot;:&quot;Tom&quot;,&quot;parse-names&quot;:false,&quot;dropping-particle&quot;:&quot;&quot;,&quot;non-dropping-particle&quot;:&quot;&quot;},{&quot;family&quot;:&quot;Martín&quot;,&quot;given&quot;:&quot;Guiomar&quot;,&quot;parse-names&quot;:false,&quot;dropping-particle&quot;:&quot;&quot;,&quot;non-dropping-particle&quot;:&quot;&quot;},{&quot;family&quot;:&quot;Duque&quot;,&quot;given&quot;:&quot;Paula&quot;,&quot;parse-names&quot;:false,&quot;dropping-particle&quot;:&quot;&quot;,&quot;non-dropping-particle&quot;:&quot;&quot;}],&quot;container-title&quot;:&quot;Trends in Plant Science&quot;,&quot;container-title-short&quot;:&quot;Trends Plant Sci&quot;,&quot;DOI&quot;:&quot;10.1016/j.tplants.2017.09.019&quot;,&quot;ISSN&quot;:&quot;13601385&quot;,&quot;PMID&quot;:&quot;29074233&quot;,&quot;issued&quot;:{&quot;date-parts&quot;:[[2018,2,1]]},&quot;page&quot;:&quot;140-150&quot;,&quot;abstract&quot;:&quot;Alternative splicing, which generates multiple transcripts from the same gene, is an important modulator of gene expression that can increase proteome diversity and regulate mRNA levels. In plants, this post-transcriptional mechanism is markedly induced in response to environmental stress, and recent studies have identified alternative splicing events that allow rapid adjustment of the abundance and function of key stress-response components. In agreement, plant mutants defective in splicing factors are severely impaired in their response to abiotic stress. Notably, mounting evidence indicates that alternative splicing regulates stress responses largely by targeting the abscisic acid (ABA) pathway. We review here current understanding of post-transcriptional control of plant stress tolerance via alternative splicing and discuss research challenges for the near future. Alternative splicing, which generates multiple transcripts and potentially more than one protein from the same gene, is markedly changed by environmental stresses that negatively impact on plant growth and development. Plant stress-related genes are particularly prone to alternative splicing events, which often modulate the ratio between active and non-active isoforms in response to abiotic stress, thus fine-tuning the expression of key stress regulators. Recent genetic and transcriptomic analyses have identified important roles for numerous splicing factors in the control of plant abiotic stress responses. Emerging evidence indicates that splicing factors modulate stress responses by targeting components of the ABA pathway, unveiling a novel regulatory layer in plant stress tolerance.&quot;,&quot;publisher&quot;:&quot;Elsevier Ltd&quot;,&quot;issue&quot;:&quot;2&quot;,&quot;volume&quot;:&quot;23&quot;},&quot;isTemporary&quot;:false}]},{&quot;citationID&quot;:&quot;MENDELEY_CITATION_a025fcde-aaf3-4e67-97db-6b61bb1e69ef&quot;,&quot;properties&quot;:{&quot;noteIndex&quot;:0},&quot;isEdited&quot;:false,&quot;manualOverride&quot;:{&quot;isManuallyOverridden&quot;:false,&quot;citeprocText&quot;:&quot;(Y. Zhang et al., 2023)&quot;,&quot;manualOverrideText&quot;:&quot;&quot;},&quot;citationTag&quot;:&quot;MENDELEY_CITATION_v3_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&quot;,&quot;citationItems&quot;:[{&quot;id&quot;:&quot;8a0ffec1-c024-314d-8e58-ec8095e9b09e&quot;,&quot;itemData&quot;:{&quot;type&quot;:&quot;article&quot;,&quot;id&quot;:&quot;8a0ffec1-c024-314d-8e58-ec8095e9b09e&quot;,&quot;title&quot;:&quot;Cysteine-rich receptor-like protein kinases: emerging regulators of plant stress responses&quot;,&quot;author&quot;:[{&quot;family&quot;:&quot;Zhang&quot;,&quot;given&quot;:&quot;Yongxue&quot;,&quot;parse-names&quot;:false,&quot;dropping-particle&quot;:&quot;&quot;,&quot;non-dropping-particle&quot;:&quot;&quot;},{&quot;family&quot;:&quot;Tian&quot;,&quot;given&quot;:&quot;Haodong&quot;,&quot;parse-names&quot;:false,&quot;dropping-particle&quot;:&quot;&quot;,&quot;non-dropping-particle&quot;:&quot;&quot;},{&quot;family&quot;:&quot;Chen&quot;,&quot;given&quot;:&quot;Daniel&quot;,&quot;parse-names&quot;:false,&quot;dropping-particle&quot;:&quot;&quot;,&quot;non-dropping-particle&quot;:&quot;&quot;},{&quot;family&quot;:&quot;Zhang&quot;,&quot;given&quot;:&quot;Heng&quot;,&quot;parse-names&quot;:false,&quot;dropping-particle&quot;:&quot;&quot;,&quot;non-dropping-particle&quot;:&quot;&quot;},{&quot;family&quot;:&quot;Sun&quot;,&quot;given&quot;:&quot;Meihong&quot;,&quot;parse-names&quot;:false,&quot;dropping-particle&quot;:&quot;&quot;,&quot;non-dropping-particle&quot;:&quot;&quot;},{&quot;family&quot;:&quot;Chen&quot;,&quot;given&quot;:&quot;Sixue&quot;,&quot;parse-names&quot;:false,&quot;dropping-particle&quot;:&quot;&quot;,&quot;non-dropping-particle&quot;:&quot;&quot;},{&quot;family&quot;:&quot;Qin&quot;,&quot;given&quot;:&quot;Zhi&quot;,&quot;parse-names&quot;:false,&quot;dropping-particle&quot;:&quot;&quot;,&quot;non-dropping-particle&quot;:&quot;&quot;},{&quot;family&quot;:&quot;Ding&quot;,&quot;given&quot;:&quot;Zhaojun&quot;,&quot;parse-names&quot;:false,&quot;dropping-particle&quot;:&quot;&quot;,&quot;non-dropping-particle&quot;:&quot;&quot;},{&quot;family&quot;:&quot;Dai&quot;,&quot;given&quot;:&quot;Shaojun&quot;,&quot;parse-names&quot;:false,&quot;dropping-particle&quot;:&quot;&quot;,&quot;non-dropping-particle&quot;:&quot;&quot;}],&quot;container-title&quot;:&quot;Trends in Plant Science&quot;,&quot;container-title-short&quot;:&quot;Trends Plant Sci&quot;,&quot;DOI&quot;:&quot;10.1016/j.tplants.2023.03.028&quot;,&quot;ISSN&quot;:&quot;13601385&quot;,&quot;PMID&quot;:&quot;37105805&quot;,&quot;issued&quot;:{&quot;date-parts&quot;:[[2023,7,1]]},&quot;page&quot;:&quot;776-794&quot;,&quot;abstract&quot;:&quot;Cysteine-rich receptor-like kinases (CRKs) belong to a large DUF26-containing receptor-like kinase (RLK) family. They play key roles in immunity, abiotic stress response, and growth and development. How CRKs regulate diverse processes is a long-standing question. Recent studies have advanced our understanding of the molecular mechanisms underlying CRK functions in Ca2+ influx, reactive oxygen species (ROS) production, mitogen-activated protein kinase (MAPK) cascade activation, callose deposition, stomatal immunity, and programmed cell death (PCD). We review the CRK structure–function relationship with a focus on the roles of CRKs in immunity, the abiotic stress response, and the growth–stress tolerance tradeoff. We provide a critical analysis and synthesis of how CRKs control sophisticated regulatory networks that determine diverse plant phenotypic outputs.&quot;,&quot;publisher&quot;:&quot;Elsevier Ltd&quot;,&quot;issue&quot;:&quot;7&quot;,&quot;volume&quot;:&quot;28&quot;},&quot;isTemporary&quot;:false}]},{&quot;citationID&quot;:&quot;MENDELEY_CITATION_ea41e27d-7734-475f-80d3-a90d714a8dfe&quot;,&quot;properties&quot;:{&quot;noteIndex&quot;:0},&quot;isEdited&quot;:false,&quot;manualOverride&quot;:{&quot;isManuallyOverridden&quot;:false,&quot;citeprocText&quot;:&quot;(García-Campa et al., 2022; Lamelas et al., 2022)&quot;,&quot;manualOverrideText&quot;:&quot;&quot;},&quot;citationTag&quot;:&quot;MENDELEY_CITATION_v3_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&quot;,&quot;citationItems&quot;:[{&quot;id&quot;:&quot;ad6bc532-f6d6-33bf-9971-af37c2b2edf5&quot;,&quot;itemData&quot;:{&quot;type&quot;:&quot;article-journal&quot;,&quot;id&quot;:&quot;ad6bc532-f6d6-33bf-9971-af37c2b2edf5&quot;,&quot;title&quot;:&quot;Nucleus and chloroplast: A necessary understanding to overcome heat stress in Pinus radiata&quot;,&quot;author&quot;:[{&quot;family&quot;:&quot;Lamelas&quot;,&quot;given&quot;:&quot;Laura&quot;,&quot;parse-names&quot;:false,&quot;dropping-particle&quot;:&quot;&quot;,&quot;non-dropping-particle&quot;:&quot;&quot;},{&quot;family&quot;:&quot;Valledor&quot;,&quot;given&quot;:&quot;Luis&quot;,&quot;parse-names&quot;:false,&quot;dropping-particle&quot;:&quot;&quot;,&quot;non-dropping-particle&quot;:&quot;&quot;},{&quot;family&quot;:&quot;López-Hidalgo&quot;,&quot;given&quot;:&quot;Cristina&quot;,&quot;parse-names&quot;:false,&quot;dropping-particle&quot;:&quot;&quot;,&quot;non-dropping-particle&quot;:&quot;&quot;},{&quot;family&quot;:&quot;Cañal&quot;,&quot;given&quot;:&quot;María Jesús&quot;,&quot;parse-names&quot;:false,&quot;dropping-particle&quot;:&quot;&quot;,&quot;non-dropping-particle&quot;:&quot;&quot;},{&quot;family&quot;:&quot;Meijón&quot;,&quot;given&quot;:&quot;Mónica&quot;,&quot;parse-names&quot;:false,&quot;dropping-particle&quot;:&quot;&quot;,&quot;non-dropping-particle&quot;:&quot;&quot;}],&quot;container-title&quot;:&quot;Plant Cell and Environment&quot;,&quot;container-title-short&quot;:&quot;Plant Cell Environ&quot;,&quot;DOI&quot;:&quot;10.1111/pce.14238&quot;,&quot;ISSN&quot;:&quot;13653040&quot;,&quot;PMID&quot;:&quot;34855991&quot;,&quot;issued&quot;:{&quot;date-parts&quot;:[[2022,2,1]]},&quot;page&quot;:&quot;446-458&quot;,&quot;abstract&quot;:&quot;The recovery and maintenance of plant homeostasis under stressful environments are complex processes involving organelle crosstalk for a coordinated cellular response. Here, we revealed through nuclear and chloroplast subcellular proteomics, biochemical cell profiles and targeted transcriptomics how chloroplasts and nuclei developed their responses under increased temperatures in a long-lived species (Pinus radiata). Parallel to photosynthetic impairment and reactive oxygen species production in the chloroplast, a DNA damage response was triggered in the nucleus followed by an altered chromatin conformation. In addition, in the nuclei, we found several proteins, such as HEMERA or WHIRLY, which change their locations from the chloroplasts to the nuclei carrying the stress message. Additionally, our data showed a deep rearrangement of RNA metabolism in both organelles, revealing microRNAs and AGO1 as potential regulators of the acclimation mechanisms. Altogether, our study highlights the synchronisation among the different stages required for thermotolerance acquisition in P. radiata, pointing out the role of chromatin conformation and posttranscriptional gene regulation in overcoming heat stress and assuring plant survival for the following years.&quot;,&quot;publisher&quot;:&quot;John Wiley and Sons Inc&quot;,&quot;issue&quot;:&quot;2&quot;,&quot;volume&quot;:&quot;45&quot;},&quot;isTemporary&quot;:false},{&quot;id&quot;:&quot;b895f42b-df8f-3646-a064-f09c93a82d73&quot;,&quot;itemData&quot;:{&quot;type&quot;:&quot;article-journal&quot;,&quot;id&quot;:&quot;b895f42b-df8f-3646-a064-f09c93a82d73&quot;,&quot;title&quot;:&quot;Chloroplast proteomics reveals transgenerational cross-stress priming in Pinus radiata&quot;,&quot;author&quot;:[{&quot;family&quot;:&quot;García-Campa&quot;,&quot;given&quot;:&quot;Lara&quot;,&quot;parse-names&quot;:false,&quot;dropping-particle&quot;:&quot;&quot;,&quot;non-dropping-particle&quot;:&quot;&quot;},{&quot;family&quot;:&quot;Guerrero&quot;,&quot;given&quot;:&quot;Sara&quot;,&quot;parse-names&quot;:false,&quot;dropping-particle&quot;:&quot;&quot;,&quot;non-dropping-particle&quot;:&quot;&quot;},{&quot;family&quot;:&quot;Lamelas&quot;,&quot;given&quot;:&quot;Laura&quot;,&quot;parse-names&quot;:false,&quot;dropping-particle&quot;:&quot;&quot;,&quot;non-dropping-particle&quot;:&quot;&quot;},{&quot;family&quot;:&quot;Meijón&quot;,&quot;given&quot;:&quot;Mónica&quot;,&quot;parse-names&quot;:false,&quot;dropping-particle&quot;:&quot;&quot;,&quot;non-dropping-particle&quot;:&quot;&quot;},{&quot;family&quot;:&quot;Hasbún&quot;,&quot;given&quot;:&quot;Rodrigo&quot;,&quot;parse-names&quot;:false,&quot;dropping-particle&quot;:&quot;&quot;,&quot;non-dropping-particle&quot;:&quot;&quot;},{&quot;family&quot;:&quot;Cañal&quot;,&quot;given&quot;:&quot;María Jesús&quot;,&quot;parse-names&quot;:false,&quot;dropping-particle&quot;:&quot;&quot;,&quot;non-dropping-particle&quot;:&quot;&quot;},{&quot;family&quot;:&quot;Valledor&quot;,&quot;given&quot;:&quot;Luis&quot;,&quot;parse-names&quot;:false,&quot;dropping-particle&quot;:&quot;&quot;,&quot;non-dropping-particle&quot;:&quot;&quot;}],&quot;container-title&quot;:&quot;Environmental and Experimental Botany&quot;,&quot;container-title-short&quot;:&quot;Environ Exp Bot&quot;,&quot;DOI&quot;:&quot;10.1016/j.envexpbot.2022.105009&quot;,&quot;ISSN&quot;:&quot;00988472&quot;,&quot;issued&quot;:{&quot;date-parts&quot;:[[2022,10,1]]},&quot;abstract&quot;:&quot;Plants do have stress memory and chloroplast signaling has been revealed as crucial element to acquire and extend this memory into future generations, allowing plant adaptation to changing environments and providing novel tools in the field of crop improvement. Despite the process is known, how a plant is capable to transfer some aspects of its “life-long learning” to progeny, as well as the role of chloroplast proteome mediating transgenerational cross-stress priming effects, remain unknown. To fill this gap, this study examines the impact of the physiological status of Pinus radiata parentals over the capacity of their progeny to acclimate to their first stress period in a common garden experiment. Seedlings were originated in subpopulations with the same genetic background, but grown in two locations with contrasting environments (stressed vs non-stressed plants). Physiological measurements (fluorescence-based and biochemistry) and chloroplast proteomics were employed to study plant stress responses. Results demonstrated a differential seed priming. Those seedlings originated from stressed plants responded quicker and more efficiently than those originated from unstressed counterparts. Unprimed responses showed proteome remodeling driven by lipid peroxidation and photoinhibition, whereas primed subpopulation quickly faced stress rearranging secondary metabolism, replacing damaged lipids, reducing photooxidative damage, and promoting photorespiration and redox homeostasis in order to reduce lipoperoxidation and maintain photosynthesis. These results not only delve into cross-stress memory in long-lived species, but also suggest a new biotechnological potential for current seed orchards if adequate management is performed.&quot;,&quot;publisher&quot;:&quot;Elsevier B.V.&quot;,&quot;volume&quot;:&quot;202&quot;},&quot;isTemporary&quot;:false}]},{&quot;citationID&quot;:&quot;MENDELEY_CITATION_1c9ccd5f-f474-43af-af65-112fa60ed4b8&quot;,&quot;properties&quot;:{&quot;noteIndex&quot;:0},&quot;isEdited&quot;:false,&quot;manualOverride&quot;:{&quot;isManuallyOverridden&quot;:false,&quot;citeprocText&quot;:&quot;(Bateman et al., 2021)&quot;,&quot;manualOverrideText&quot;:&quot;&quot;},&quot;citationTag&quot;:&quot;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&quot;,&quot;citationItems&quot;:[{&quot;id&quot;:&quot;3d70789b-af56-3bb3-8804-0bd33c4e8b1e&quot;,&quot;itemData&quot;:{&quot;type&quot;:&quot;article-journal&quot;,&quot;id&quot;:&quot;3d70789b-af56-3bb3-8804-0bd33c4e8b1e&quot;,&quot;title&quot;:&quot;UniProt: The universal protein knowledgebase in 2021&quot;,&quot;author&quot;:[{&quot;family&quot;:&quot;Bateman&quot;,&quot;given&quot;:&quot;Alex&quot;,&quot;parse-names&quot;:false,&quot;dropping-particle&quot;:&quot;&quot;,&quot;non-dropping-particle&quot;:&quot;&quot;},{&quot;family&quot;:&quot;Martin&quot;,&quot;given&quot;:&quot;Maria Jesus&quot;,&quot;parse-names&quot;:false,&quot;dropping-particle&quot;:&quot;&quot;,&quot;non-dropping-particle&quot;:&quot;&quot;},{&quot;family&quot;:&quot;Orchard&quot;,&quot;given&quot;:&quot;Sandra&quot;,&quot;parse-names&quot;:false,&quot;dropping-particle&quot;:&quot;&quot;,&quot;non-dropping-particle&quot;:&quot;&quot;},{&quot;family&quot;:&quot;Magrane&quot;,&quot;given&quot;:&quot;Michele&quot;,&quot;parse-names&quot;:false,&quot;dropping-particle&quot;:&quot;&quot;,&quot;non-dropping-particle&quot;:&quot;&quot;},{&quot;family&quot;:&quot;Agivetova&quot;,&quot;given&quot;:&quot;Rahat&quot;,&quot;parse-names&quot;:false,&quot;dropping-particle&quot;:&quot;&quot;,&quot;non-dropping-particle&quot;:&quot;&quot;},{&quot;family&quot;:&quot;Ahmad&quot;,&quot;given&quot;:&quot;Shadab&quot;,&quot;parse-names&quot;:false,&quot;dropping-particle&quot;:&quot;&quot;,&quot;non-dropping-particle&quot;:&quot;&quot;},{&quot;family&quot;:&quot;Alpi&quot;,&quot;given&quot;:&quot;Emanuele&quot;,&quot;parse-names&quot;:false,&quot;dropping-particle&quot;:&quot;&quot;,&quot;non-dropping-particle&quot;:&quot;&quot;},{&quot;family&quot;:&quot;Bowler-Barnett&quot;,&quot;given&quot;:&quot;Emily H.&quot;,&quot;parse-names&quot;:false,&quot;dropping-particle&quot;:&quot;&quot;,&quot;non-dropping-particle&quot;:&quot;&quot;},{&quot;family&quot;:&quot;Britto&quot;,&quot;given&quot;:&quot;Ramona&quot;,&quot;parse-names&quot;:false,&quot;dropping-particle&quot;:&quot;&quot;,&quot;non-dropping-particle&quot;:&quot;&quot;},{&quot;family&quot;:&quot;Bursteinas&quot;,&quot;given&quot;:&quot;Borisas&quot;,&quot;parse-names&quot;:false,&quot;dropping-particle&quot;:&quot;&quot;,&quot;non-dropping-particle&quot;:&quot;&quot;},{&quot;family&quot;:&quot;Bye-A-Jee&quot;,&quot;given&quot;:&quot;Hema&quot;,&quot;parse-names&quot;:false,&quot;dropping-particle&quot;:&quot;&quot;,&quot;non-dropping-particle&quot;:&quot;&quot;},{&quot;family&quot;:&quot;Coetzee&quot;,&quot;given&quot;:&quot;Ray&quot;,&quot;parse-names&quot;:false,&quot;dropping-particle&quot;:&quot;&quot;,&quot;non-dropping-particle&quot;:&quot;&quot;},{&quot;family&quot;:&quot;Cukura&quot;,&quot;given&quot;:&quot;Austra&quot;,&quot;parse-names&quot;:false,&quot;dropping-particle&quot;:&quot;&quot;,&quot;non-dropping-particle&quot;:&quot;&quot;},{&quot;family&quot;:&quot;Silva&quot;,&quot;given&quot;:&quot;Alan&quot;,&quot;parse-names&quot;:false,&quot;dropping-particle&quot;:&quot;Da&quot;,&quot;non-dropping-particle&quot;:&quot;&quot;},{&quot;family&quot;:&quot;Denny&quot;,&quot;given&quot;:&quot;Paul&quot;,&quot;parse-names&quot;:false,&quot;dropping-particle&quot;:&quot;&quot;,&quot;non-dropping-particle&quot;:&quot;&quot;},{&quot;family&quot;:&quot;Dogan&quot;,&quot;given&quot;:&quot;Tunca&quot;,&quot;parse-names&quot;:false,&quot;dropping-particle&quot;:&quot;&quot;,&quot;non-dropping-particle&quot;:&quot;&quot;},{&quot;family&quot;:&quot;Ebenezer&quot;,&quot;given&quot;:&quot;Thank God&quot;,&quot;parse-names&quot;:false,&quot;dropping-particle&quot;:&quot;&quot;,&quot;non-dropping-particle&quot;:&quot;&quot;},{&quot;family&quot;:&quot;Fan&quot;,&quot;given&quot;:&quot;Jun&quot;,&quot;parse-names&quot;:false,&quot;dropping-particle&quot;:&quot;&quot;,&quot;non-dropping-particle&quot;:&quot;&quot;},{&quot;family&quot;:&quot;Castro&quot;,&quot;given&quot;:&quot;Leyla Garcia&quot;,&quot;parse-names&quot;:false,&quot;dropping-particle&quot;:&quot;&quot;,&quot;non-dropping-particle&quot;:&quot;&quot;},{&quot;family&quot;:&quot;Garmiri&quot;,&quot;given&quot;:&quot;Penelope&quot;,&quot;parse-names&quot;:false,&quot;dropping-particle&quot;:&quot;&quot;,&quot;non-dropping-particle&quot;:&quot;&quot;},{&quot;family&quot;:&quot;Georghiou&quot;,&quot;given&quot;:&quot;George&quot;,&quot;parse-names&quot;:false,&quot;dropping-particle&quot;:&quot;&quot;,&quot;non-dropping-particle&quot;:&quot;&quot;},{&quot;family&quot;:&quot;Gonzales&quot;,&quot;given&quot;:&quot;Leonardo&quot;,&quot;parse-names&quot;:false,&quot;dropping-particle&quot;:&quot;&quot;,&quot;non-dropping-particle&quot;:&quot;&quot;},{&quot;family&quot;:&quot;Hatton-Ellis&quot;,&quot;given&quot;:&quot;Emma&quot;,&quot;parse-names&quot;:false,&quot;dropping-particle&quot;:&quot;&quot;,&quot;non-dropping-particle&quot;:&quot;&quot;},{&quot;family&quot;:&quot;Hussein&quot;,&quot;given&quot;:&quot;Abdulrahman&quot;,&quot;parse-names&quot;:false,&quot;dropping-particle&quot;:&quot;&quot;,&quot;non-dropping-particle&quot;:&quot;&quot;},{&quot;family&quot;:&quot;Ignatchenko&quot;,&quot;given&quot;:&quot;Alexandr&quot;,&quot;parse-names&quot;:false,&quot;dropping-particle&quot;:&quot;&quot;,&quot;non-dropping-particle&quot;:&quot;&quot;},{&quot;family&quot;:&quot;Insana&quot;,&quot;given&quot;:&quot;Giuseppe&quot;,&quot;parse-names&quot;:false,&quot;dropping-particle&quot;:&quot;&quot;,&quot;non-dropping-particle&quot;:&quot;&quot;},{&quot;family&quot;:&quot;Ishtiaq&quot;,&quot;given&quot;:&quot;Rizwan&quot;,&quot;parse-names&quot;:false,&quot;dropping-particle&quot;:&quot;&quot;,&quot;non-dropping-particle&quot;:&quot;&quot;},{&quot;family&quot;:&quot;Jokinen&quot;,&quot;given&quot;:&quot;Petteri&quot;,&quot;parse-names&quot;:false,&quot;dropping-particle&quot;:&quot;&quot;,&quot;non-dropping-particle&quot;:&quot;&quot;},{&quot;family&quot;:&quot;Joshi&quot;,&quot;given&quot;:&quot;Vishal&quot;,&quot;parse-names&quot;:false,&quot;dropping-particle&quot;:&quot;&quot;,&quot;non-dropping-particle&quot;:&quot;&quot;},{&quot;family&quot;:&quot;Jyothi&quot;,&quot;given&quot;:&quot;Dushyanth&quot;,&quot;parse-names&quot;:false,&quot;dropping-particle&quot;:&quot;&quot;,&quot;non-dropping-particle&quot;:&quot;&quot;},{&quot;family&quot;:&quot;Lock&quot;,&quot;given&quot;:&quot;Antonia&quot;,&quot;parse-names&quot;:false,&quot;dropping-particle&quot;:&quot;&quot;,&quot;non-dropping-particle&quot;:&quot;&quot;},{&quot;family&quot;:&quot;Lopez&quot;,&quot;given&quot;:&quot;Rodrigo&quot;,&quot;parse-names&quot;:false,&quot;dropping-particle&quot;:&quot;&quot;,&quot;non-dropping-particle&quot;:&quot;&quot;},{&quot;family&quot;:&quot;Luciani&quot;,&quot;given&quot;:&quot;Aurelien&quot;,&quot;parse-names&quot;:false,&quot;dropping-particle&quot;:&quot;&quot;,&quot;non-dropping-particle&quot;:&quot;&quot;},{&quot;family&quot;:&quot;Luo&quot;,&quot;given&quot;:&quot;Jie&quot;,&quot;parse-names&quot;:false,&quot;dropping-particle&quot;:&quot;&quot;,&quot;non-dropping-particle&quot;:&quot;&quot;},{&quot;family&quot;:&quot;Lussi&quot;,&quot;given&quot;:&quot;Yvonne&quot;,&quot;parse-names&quot;:false,&quot;dropping-particle&quot;:&quot;&quot;,&quot;non-dropping-particle&quot;:&quot;&quot;},{&quot;family&quot;:&quot;MacDougall&quot;,&quot;given&quot;:&quot;Alistair&quot;,&quot;parse-names&quot;:false,&quot;dropping-particle&quot;:&quot;&quot;,&quot;non-dropping-particle&quot;:&quot;&quot;},{&quot;family&quot;:&quot;Madeira&quot;,&quot;given&quot;:&quot;Fabio&quot;,&quot;parse-names&quot;:false,&quot;dropping-particle&quot;:&quot;&quot;,&quot;non-dropping-particle&quot;:&quot;&quot;},{&quot;family&quot;:&quot;Mahmoudy&quot;,&quot;given&quot;:&quot;Mahdi&quot;,&quot;parse-names&quot;:false,&quot;dropping-particle&quot;:&quot;&quot;,&quot;non-dropping-particle&quot;:&quot;&quot;},{&quot;family&quot;:&quot;Menchi&quot;,&quot;given&quot;:&quot;Manuela&quot;,&quot;parse-names&quot;:false,&quot;dropping-particle&quot;:&quot;&quot;,&quot;non-dropping-particle&quot;:&quot;&quot;},{&quot;family&quot;:&quot;Mishra&quot;,&quot;given&quot;:&quot;Alok&quot;,&quot;parse-names&quot;:false,&quot;dropping-particle&quot;:&quot;&quot;,&quot;non-dropping-particle&quot;:&quot;&quot;},{&quot;family&quot;:&quot;Moulang&quot;,&quot;given&quot;:&quot;Katie&quot;,&quot;parse-names&quot;:false,&quot;dropping-particle&quot;:&quot;&quot;,&quot;non-dropping-particle&quot;:&quot;&quot;},{&quot;family&quot;:&quot;Nightingale&quot;,&quot;given&quot;:&quot;Andrew&quot;,&quot;parse-names&quot;:false,&quot;dropping-particle&quot;:&quot;&quot;,&quot;non-dropping-particle&quot;:&quot;&quot;},{&quot;family&quot;:&quot;Oliveira&quot;,&quot;given&quot;:&quot;Carla Susana&quot;,&quot;parse-names&quot;:false,&quot;dropping-particle&quot;:&quot;&quot;,&quot;non-dropping-particle&quot;:&quot;&quot;},{&quot;family&quot;:&quot;Pundir&quot;,&quot;given&quot;:&quot;Sangya&quot;,&quot;parse-names&quot;:false,&quot;dropping-particle&quot;:&quot;&quot;,&quot;non-dropping-particle&quot;:&quot;&quot;},{&quot;family&quot;:&quot;Qi&quot;,&quot;given&quot;:&quot;Guoying&quot;,&quot;parse-names&quot;:false,&quot;dropping-particle&quot;:&quot;&quot;,&quot;non-dropping-particle&quot;:&quot;&quot;},{&quot;family&quot;:&quot;Raj&quot;,&quot;given&quot;:&quot;Shriya&quot;,&quot;parse-names&quot;:false,&quot;dropping-particle&quot;:&quot;&quot;,&quot;non-dropping-particle&quot;:&quot;&quot;},{&quot;family&quot;:&quot;Rice&quot;,&quot;given&quot;:&quot;Daniel&quot;,&quot;parse-names&quot;:false,&quot;dropping-particle&quot;:&quot;&quot;,&quot;non-dropping-particle&quot;:&quot;&quot;},{&quot;family&quot;:&quot;Lopez&quot;,&quot;given&quot;:&quot;Milagros Rodriguez&quot;,&quot;parse-names&quot;:false,&quot;dropping-particle&quot;:&quot;&quot;,&quot;non-dropping-particle&quot;:&quot;&quot;},{&quot;family&quot;:&quot;Saidi&quot;,&quot;given&quot;:&quot;Rabie&quot;,&quot;parse-names&quot;:false,&quot;dropping-particle&quot;:&quot;&quot;,&quot;non-dropping-particle&quot;:&quot;&quot;},{&quot;family&quot;:&quot;Sampson&quot;,&quot;given&quot;:&quot;Joseph&quot;,&quot;parse-names&quot;:false,&quot;dropping-particle&quot;:&quot;&quot;,&quot;non-dropping-particle&quot;:&quot;&quot;},{&quot;family&quot;:&quot;Sawford&quot;,&quot;given&quot;:&quot;Tony&quot;,&quot;parse-names&quot;:false,&quot;dropping-particle&quot;:&quot;&quot;,&quot;non-dropping-particle&quot;:&quot;&quot;},{&quot;family&quot;:&quot;Speretta&quot;,&quot;given&quot;:&quot;Elena&quot;,&quot;parse-names&quot;:false,&quot;dropping-particle&quot;:&quot;&quot;,&quot;non-dropping-particle&quot;:&quot;&quot;},{&quot;family&quot;:&quot;Turner&quot;,&quot;given&quot;:&quot;Edward&quot;,&quot;parse-names&quot;:false,&quot;dropping-particle&quot;:&quot;&quot;,&quot;non-dropping-particle&quot;:&quot;&quot;},{&quot;family&quot;:&quot;Tyagi&quot;,&quot;given&quot;:&quot;Nidhi&quot;,&quot;parse-names&quot;:false,&quot;dropping-particle&quot;:&quot;&quot;,&quot;non-dropping-particle&quot;:&quot;&quot;},{&quot;family&quot;:&quot;Vasudev&quot;,&quot;given&quot;:&quot;Preethi&quot;,&quot;parse-names&quot;:false,&quot;dropping-particle&quot;:&quot;&quot;,&quot;non-dropping-particle&quot;:&quot;&quot;},{&quot;family&quot;:&quot;Volynkin&quot;,&quot;given&quot;:&quot;Vladimir&quot;,&quot;parse-names&quot;:false,&quot;dropping-particle&quot;:&quot;&quot;,&quot;non-dropping-particle&quot;:&quot;&quot;},{&quot;family&quot;:&quot;Warner&quot;,&quot;given&quot;:&quot;Kate&quot;,&quot;parse-names&quot;:false,&quot;dropping-particle&quot;:&quot;&quot;,&quot;non-dropping-particle&quot;:&quot;&quot;},{&quot;family&quot;:&quot;Watkins&quot;,&quot;given&quot;:&quot;Xavier&quot;,&quot;parse-names&quot;:false,&quot;dropping-particle&quot;:&quot;&quot;,&quot;non-dropping-particle&quot;:&quot;&quot;},{&quot;family&quot;:&quot;Zaru&quot;,&quot;given&quot;:&quot;Rossana&quot;,&quot;parse-names&quot;:false,&quot;dropping-particle&quot;:&quot;&quot;,&quot;non-dropping-particle&quot;:&quot;&quot;},{&quot;family&quot;:&quot;Zellner&quot;,&quot;given&quot;:&quot;Hermann&quot;,&quot;parse-names&quot;:false,&quot;dropping-particle&quot;:&quot;&quot;,&quot;non-dropping-particle&quot;:&quot;&quot;},{&quot;family&quot;:&quot;Bridge&quot;,&quot;given&quot;:&quot;Alan&quot;,&quot;parse-names&quot;:false,&quot;dropping-particle&quot;:&quot;&quot;,&quot;non-dropping-particle&quot;:&quot;&quot;},{&quot;family&quot;:&quot;Poux&quot;,&quot;given&quot;:&quot;Sylvain&quot;,&quot;parse-names&quot;:false,&quot;dropping-particle&quot;:&quot;&quot;,&quot;non-dropping-particle&quot;:&quot;&quot;},{&quot;family&quot;:&quot;Redaschi&quot;,&quot;given&quot;:&quot;Nicole&quot;,&quot;parse-names&quot;:false,&quot;dropping-particle&quot;:&quot;&quot;,&quot;non-dropping-particle&quot;:&quot;&quot;},{&quot;family&quot;:&quot;Aimo&quot;,&quot;given&quot;:&quot;Lucila&quot;,&quot;parse-names&quot;:false,&quot;dropping-particle&quot;:&quot;&quot;,&quot;non-dropping-particle&quot;:&quot;&quot;},{&quot;family&quot;:&quot;Argoud-Puy&quot;,&quot;given&quot;:&quot;Ghislaine&quot;,&quot;parse-names&quot;:false,&quot;dropping-particle&quot;:&quot;&quot;,&quot;non-dropping-particle&quot;:&quot;&quot;},{&quot;family&quot;:&quot;Auchincloss&quot;,&quot;given&quot;:&quot;Andrea&quot;,&quot;parse-names&quot;:false,&quot;dropping-particle&quot;:&quot;&quot;,&quot;non-dropping-particle&quot;:&quot;&quot;},{&quot;family&quot;:&quot;Axelsen&quot;,&quot;given&quot;:&quot;Kristian&quot;,&quot;parse-names&quot;:false,&quot;dropping-particle&quot;:&quot;&quot;,&quot;non-dropping-particle&quot;:&quot;&quot;},{&quot;family&quot;:&quot;Bansal&quot;,&quot;given&quot;:&quot;Parit&quot;,&quot;parse-names&quot;:false,&quot;dropping-particle&quot;:&quot;&quot;,&quot;non-dropping-particle&quot;:&quot;&quot;},{&quot;family&quot;:&quot;Baratin&quot;,&quot;given&quot;:&quot;Delphine&quot;,&quot;parse-names&quot;:false,&quot;dropping-particle&quot;:&quot;&quot;,&quot;non-dropping-particle&quot;:&quot;&quot;},{&quot;family&quot;:&quot;Blatter&quot;,&quot;given&quot;:&quot;Marie Claude&quot;,&quot;parse-names&quot;:false,&quot;dropping-particle&quot;:&quot;&quot;,&quot;non-dropping-particle&quot;:&quot;&quot;},{&quot;family&quot;:&quot;Bolleman&quot;,&quot;given&quot;:&quot;Jerven&quot;,&quot;parse-names&quot;:false,&quot;dropping-particle&quot;:&quot;&quot;,&quot;non-dropping-particle&quot;:&quot;&quot;},{&quot;family&quot;:&quot;Boutet&quot;,&quot;given&quot;:&quot;Emmanuel&quot;,&quot;parse-names&quot;:false,&quot;dropping-particle&quot;:&quot;&quot;,&quot;non-dropping-particle&quot;:&quot;&quot;},{&quot;family&quot;:&quot;Breuza&quot;,&quot;given&quot;:&quot;Lionel&quot;,&quot;parse-names&quot;:false,&quot;dropping-particle&quot;:&quot;&quot;,&quot;non-dropping-particle&quot;:&quot;&quot;},{&quot;family&quot;:&quot;Casals-Casas&quot;,&quot;given&quot;:&quot;Cristina&quot;,&quot;parse-names&quot;:false,&quot;dropping-particle&quot;:&quot;&quot;,&quot;non-dropping-particle&quot;:&quot;&quot;},{&quot;family&quot;:&quot;Castro&quot;,&quot;given&quot;:&quot;Edouard&quot;,&quot;parse-names&quot;:false,&quot;dropping-particle&quot;:&quot;&quot;,&quot;non-dropping-particle&quot;:&quot;de&quot;},{&quot;family&quot;:&quot;Echioukh&quot;,&quot;given&quot;:&quot;Kamal Chikh&quot;,&quot;parse-names&quot;:false,&quot;dropping-particle&quot;:&quot;&quot;,&quot;non-dropping-particle&quot;:&quot;&quot;},{&quot;family&quot;:&quot;Coudert&quot;,&quot;given&quot;:&quot;Elisabeth&quot;,&quot;parse-names&quot;:false,&quot;dropping-particle&quot;:&quot;&quot;,&quot;non-dropping-particle&quot;:&quot;&quot;},{&quot;family&quot;:&quot;Cuche&quot;,&quot;given&quot;:&quot;Beatrice&quot;,&quot;parse-names&quot;:false,&quot;dropping-particle&quot;:&quot;&quot;,&quot;non-dropping-particle&quot;:&quot;&quot;},{&quot;family&quot;:&quot;Doche&quot;,&quot;given&quot;:&quot;Mikael&quot;,&quot;parse-names&quot;:false,&quot;dropping-particle&quot;:&quot;&quot;,&quot;non-dropping-particle&quot;:&quot;&quot;},{&quot;family&quot;:&quot;Dornevil&quot;,&quot;given&quot;:&quot;Dolnide&quot;,&quot;parse-names&quot;:false,&quot;dropping-particle&quot;:&quot;&quot;,&quot;non-dropping-particle&quot;:&quot;&quot;},{&quot;family&quot;:&quot;Estreicher&quot;,&quot;given&quot;:&quot;Anne&quot;,&quot;parse-names&quot;:false,&quot;dropping-particle&quot;:&quot;&quot;,&quot;non-dropping-particle&quot;:&quot;&quot;},{&quot;family&quot;:&quot;Famiglietti&quot;,&quot;given&quot;:&quot;Maria Livia&quot;,&quot;parse-names&quot;:false,&quot;dropping-particle&quot;:&quot;&quot;,&quot;non-dropping-particle&quot;:&quot;&quot;},{&quot;family&quot;:&quot;Feuermann&quot;,&quot;given&quot;:&quot;Marc&quot;,&quot;parse-names&quot;:false,&quot;dropping-particle&quot;:&quot;&quot;,&quot;non-dropping-particle&quot;:&quot;&quot;},{&quot;family&quot;:&quot;Gasteiger&quot;,&quot;given&quot;:&quot;Elisabeth&quot;,&quot;parse-names&quot;:false,&quot;dropping-particle&quot;:&quot;&quot;,&quot;non-dropping-particle&quot;:&quot;&quot;},{&quot;family&quot;:&quot;Gehant&quot;,&quot;given&quot;:&quot;Sebastien&quot;,&quot;parse-names&quot;:false,&quot;dropping-particle&quot;:&quot;&quot;,&quot;non-dropping-particle&quot;:&quot;&quot;},{&quot;family&quot;:&quot;Gerritsen&quot;,&quot;given&quot;:&quot;Vivienne&quot;,&quot;parse-names&quot;:false,&quot;dropping-particle&quot;:&quot;&quot;,&quot;non-dropping-particle&quot;:&quot;&quot;},{&quot;family&quot;:&quot;Gos&quot;,&quot;given&quot;:&quot;Arnaud&quot;,&quot;parse-names&quot;:false,&quot;dropping-particle&quot;:&quot;&quot;,&quot;non-dropping-particle&quot;:&quot;&quot;},{&quot;family&quot;:&quot;Gruaz-Gumowski&quot;,&quot;given&quot;:&quot;Nadine&quot;,&quot;parse-names&quot;:false,&quot;dropping-particle&quot;:&quot;&quot;,&quot;non-dropping-particle&quot;:&quot;&quot;},{&quot;family&quot;:&quot;Hinz&quot;,&quot;given&quot;:&quot;Ursula&quot;,&quot;parse-names&quot;:false,&quot;dropping-particle&quot;:&quot;&quot;,&quot;non-dropping-particle&quot;:&quot;&quot;},{&quot;family&quot;:&quot;Hulo&quot;,&quot;given&quot;:&quot;Chantal&quot;,&quot;parse-names&quot;:false,&quot;dropping-particle&quot;:&quot;&quot;,&quot;non-dropping-particle&quot;:&quot;&quot;},{&quot;family&quot;:&quot;Hyka-Nouspikel&quot;,&quot;given&quot;:&quot;Nevila&quot;,&quot;parse-names&quot;:false,&quot;dropping-particle&quot;:&quot;&quot;,&quot;non-dropping-particle&quot;:&quot;&quot;},{&quot;family&quot;:&quot;Jungo&quot;,&quot;given&quot;:&quot;Florence&quot;,&quot;parse-names&quot;:false,&quot;dropping-particle&quot;:&quot;&quot;,&quot;non-dropping-particle&quot;:&quot;&quot;},{&quot;family&quot;:&quot;Keller&quot;,&quot;given&quot;:&quot;Guillaume&quot;,&quot;parse-names&quot;:false,&quot;dropping-particle&quot;:&quot;&quot;,&quot;non-dropping-particle&quot;:&quot;&quot;},{&quot;family&quot;:&quot;Kerhornou&quot;,&quot;given&quot;:&quot;Arnaud&quot;,&quot;parse-names&quot;:false,&quot;dropping-particle&quot;:&quot;&quot;,&quot;non-dropping-particle&quot;:&quot;&quot;},{&quot;family&quot;:&quot;Lara&quot;,&quot;given&quot;:&quot;Vicente&quot;,&quot;parse-names&quot;:false,&quot;dropping-particle&quot;:&quot;&quot;,&quot;non-dropping-particle&quot;:&quot;&quot;},{&quot;family&quot;:&quot;Mercier&quot;,&quot;given&quot;:&quot;Philippe&quot;,&quot;parse-names&quot;:false,&quot;dropping-particle&quot;:&quot;&quot;,&quot;non-dropping-particle&quot;:&quot;Le&quot;},{&quot;family&quot;:&quot;Lieberherr&quot;,&quot;given&quot;:&quot;Damien&quot;,&quot;parse-names&quot;:false,&quot;dropping-particle&quot;:&quot;&quot;,&quot;non-dropping-particle&quot;:&quot;&quot;},{&quot;family&quot;:&quot;Lombardot&quot;,&quot;given&quot;:&quot;Thierry&quot;,&quot;parse-names&quot;:false,&quot;dropping-particle&quot;:&quot;&quot;,&quot;non-dropping-particle&quot;:&quot;&quot;},{&quot;family&quot;:&quot;Martin&quot;,&quot;given&quot;:&quot;Xavier&quot;,&quot;parse-names&quot;:false,&quot;dropping-particle&quot;:&quot;&quot;,&quot;non-dropping-particle&quot;:&quot;&quot;},{&quot;family&quot;:&quot;Masson&quot;,&quot;given&quot;:&quot;Patrick&quot;,&quot;parse-names&quot;:false,&quot;dropping-particle&quot;:&quot;&quot;,&quot;non-dropping-particle&quot;:&quot;&quot;},{&quot;family&quot;:&quot;Morgat&quot;,&quot;given&quot;:&quot;Anne&quot;,&quot;parse-names&quot;:false,&quot;dropping-particle&quot;:&quot;&quot;,&quot;non-dropping-particle&quot;:&quot;&quot;},{&quot;family&quot;:&quot;Neto&quot;,&quot;given&quot;:&quot;Teresa Batista&quot;,&quot;parse-names&quot;:false,&quot;dropping-particle&quot;:&quot;&quot;,&quot;non-dropping-particle&quot;:&quot;&quot;},{&quot;family&quot;:&quot;Paesano&quot;,&quot;given&quot;:&quot;Salvo&quot;,&quot;parse-names&quot;:false,&quot;dropping-particle&quot;:&quot;&quot;,&quot;non-dropping-particle&quot;:&quot;&quot;},{&quot;family&quot;:&quot;Pedruzzi&quot;,&quot;given&quot;:&quot;Ivo&quot;,&quot;parse-names&quot;:false,&quot;dropping-particle&quot;:&quot;&quot;,&quot;non-dropping-particle&quot;:&quot;&quot;},{&quot;family&quot;:&quot;Pilbout&quot;,&quot;given&quot;:&quot;Sandrine&quot;,&quot;parse-names&quot;:false,&quot;dropping-particle&quot;:&quot;&quot;,&quot;non-dropping-particle&quot;:&quot;&quot;},{&quot;family&quot;:&quot;Pourcel&quot;,&quot;given&quot;:&quot;Lucille&quot;,&quot;parse-names&quot;:false,&quot;dropping-particle&quot;:&quot;&quot;,&quot;non-dropping-particle&quot;:&quot;&quot;},{&quot;family&quot;:&quot;Pozzato&quot;,&quot;given&quot;:&quot;Monica&quot;,&quot;parse-names&quot;:false,&quot;dropping-particle&quot;:&quot;&quot;,&quot;non-dropping-particle&quot;:&quot;&quot;},{&quot;family&quot;:&quot;Pruess&quot;,&quot;given&quot;:&quot;Manuela&quot;,&quot;parse-names&quot;:false,&quot;dropping-particle&quot;:&quot;&quot;,&quot;non-dropping-particle&quot;:&quot;&quot;},{&quot;family&quot;:&quot;Rivoire&quot;,&quot;given&quot;:&quot;Catherine&quot;,&quot;parse-names&quot;:false,&quot;dropping-particle&quot;:&quot;&quot;,&quot;non-dropping-particle&quot;:&quot;&quot;},{&quot;family&quot;:&quot;Sigrist&quot;,&quot;given&quot;:&quot;Christian&quot;,&quot;parse-names&quot;:false,&quot;dropping-particle&quot;:&quot;&quot;,&quot;non-dropping-particle&quot;:&quot;&quot;},{&quot;family&quot;:&quot;Sonesson&quot;,&quot;given&quot;:&quot;Karin&quot;,&quot;parse-names&quot;:false,&quot;dropping-particle&quot;:&quot;&quot;,&quot;non-dropping-particle&quot;:&quot;&quot;},{&quot;family&quot;:&quot;Stutz&quot;,&quot;given&quot;:&quot;Andre&quot;,&quot;parse-names&quot;:false,&quot;dropping-particle&quot;:&quot;&quot;,&quot;non-dropping-particle&quot;:&quot;&quot;},{&quot;family&quot;:&quot;Sundaram&quot;,&quot;given&quot;:&quot;Shyamala&quot;,&quot;parse-names&quot;:false,&quot;dropping-particle&quot;:&quot;&quot;,&quot;non-dropping-particle&quot;:&quot;&quot;},{&quot;family&quot;:&quot;Tognolli&quot;,&quot;given&quot;:&quot;Michael&quot;,&quot;parse-names&quot;:false,&quot;dropping-particle&quot;:&quot;&quot;,&quot;non-dropping-particle&quot;:&quot;&quot;},{&quot;family&quot;:&quot;Verbregue&quot;,&quot;given&quot;:&quot;Laure&quot;,&quot;parse-names&quot;:false,&quot;dropping-particle&quot;:&quot;&quot;,&quot;non-dropping-particle&quot;:&quot;&quot;},{&quot;family&quot;:&quot;Wu&quot;,&quot;given&quot;:&quot;Cathy H.&quot;,&quot;parse-names&quot;:false,&quot;dropping-particle&quot;:&quot;&quot;,&quot;non-dropping-particle&quot;:&quot;&quot;},{&quot;family&quot;:&quot;Arighi&quot;,&quot;given&quot;:&quot;Cecilia N.&quot;,&quot;parse-names&quot;:false,&quot;dropping-particle&quot;:&quot;&quot;,&quot;non-dropping-particle&quot;:&quot;&quot;},{&quot;family&quot;:&quot;Arminski&quot;,&quot;given&quot;:&quot;Leslie&quot;,&quot;parse-names&quot;:false,&quot;dropping-particle&quot;:&quot;&quot;,&quot;non-dropping-particle&quot;:&quot;&quot;},{&quot;family&quot;:&quot;Chen&quot;,&quot;given&quot;:&quot;Chuming&quot;,&quot;parse-names&quot;:false,&quot;dropping-particle&quot;:&quot;&quot;,&quot;non-dropping-particle&quot;:&quot;&quot;},{&quot;family&quot;:&quot;Chen&quot;,&quot;given&quot;:&quot;Yongxing&quot;,&quot;parse-names&quot;:false,&quot;dropping-particle&quot;:&quot;&quot;,&quot;non-dropping-particle&quot;:&quot;&quot;},{&quot;family&quot;:&quot;Garavelli&quot;,&quot;given&quot;:&quot;John S.&quot;,&quot;parse-names&quot;:false,&quot;dropping-particle&quot;:&quot;&quot;,&quot;non-dropping-particle&quot;:&quot;&quot;},{&quot;family&quot;:&quot;Huang&quot;,&quot;given&quot;:&quot;Hongzhan&quot;,&quot;parse-names&quot;:false,&quot;dropping-particle&quot;:&quot;&quot;,&quot;non-dropping-particle&quot;:&quot;&quot;},{&quot;family&quot;:&quot;Laiho&quot;,&quot;given&quot;:&quot;Kati&quot;,&quot;parse-names&quot;:false,&quot;dropping-particle&quot;:&quot;&quot;,&quot;non-dropping-particle&quot;:&quot;&quot;},{&quot;family&quot;:&quot;McGarvey&quot;,&quot;given&quot;:&quot;Peter&quot;,&quot;parse-names&quot;:false,&quot;dropping-particle&quot;:&quot;&quot;,&quot;non-dropping-particle&quot;:&quot;&quot;},{&quot;family&quot;:&quot;Natale&quot;,&quot;given&quot;:&quot;Darren A.&quot;,&quot;parse-names&quot;:false,&quot;dropping-particle&quot;:&quot;&quot;,&quot;non-dropping-particle&quot;:&quot;&quot;},{&quot;family&quot;:&quot;Ross&quot;,&quot;given&quot;:&quot;Karen&quot;,&quot;parse-names&quot;:false,&quot;dropping-particle&quot;:&quot;&quot;,&quot;non-dropping-particle&quot;:&quot;&quot;},{&quot;family&quot;:&quot;Vinayaka&quot;,&quot;given&quot;:&quot;C. R.&quot;,&quot;parse-names&quot;:false,&quot;dropping-particle&quot;:&quot;&quot;,&quot;non-dropping-particle&quot;:&quot;&quot;},{&quot;family&quot;:&quot;Wang&quot;,&quot;given&quot;:&quot;Qinghua&quot;,&quot;parse-names&quot;:false,&quot;dropping-particle&quot;:&quot;&quot;,&quot;non-dropping-particle&quot;:&quot;&quot;},{&quot;family&quot;:&quot;Wang&quot;,&quot;given&quot;:&quot;Yuqi&quot;,&quot;parse-names&quot;:false,&quot;dropping-particle&quot;:&quot;&quot;,&quot;non-dropping-particle&quot;:&quot;&quot;},{&quot;family&quot;:&quot;Yeh&quot;,&quot;given&quot;:&quot;Lai Su&quot;,&quot;parse-names&quot;:false,&quot;dropping-particle&quot;:&quot;&quot;,&quot;non-dropping-particle&quot;:&quot;&quot;},{&quot;family&quot;:&quot;Zhang&quot;,&quot;given&quot;:&quot;Jian&quot;,&quot;parse-names&quot;:false,&quot;dropping-particle&quot;:&quot;&quot;,&quot;non-dropping-particle&quot;:&quot;&quot;}],&quot;container-title&quot;:&quot;Nucleic Acids Research&quot;,&quot;container-title-short&quot;:&quot;Nucleic Acids Res&quot;,&quot;DOI&quot;:&quot;10.1093/nar/gkaa1100&quot;,&quot;ISSN&quot;:&quot;13624962&quot;,&quot;PMID&quot;:&quot;33237286&quot;,&quot;issued&quot;:{&quot;date-parts&quot;:[[2021]]},&quot;page&quot;:&quot;D480-D489&quot;,&quot;abstract&quot;:&quot;The aim of the UniProt Knowledgebase is to provide users with a comprehensive, high-quality and freely accessible set of protein sequences annotated with functional information. In this article, we describe significant updates that we have made over the last two years to the resource. The number of sequences in UniProtKB has risen to approximately 190 million, despite continued work to reduce sequence redundancy at the proteome level. We have adopted new methods of assessing proteome completeness and quality. We continue to extract detailed annotations from the literature to add to reviewed entries and supplement these in unreviewed entries with annotations provided by automated systems such as the newly implemented Association-Rule-Based Annotator (ARBA). We have developed a credit-based publication submission interface to allow the community to contribute publications and annotations to UniProt entries. We describe how UniProtKB responded to the COVID-19 pandemic through expert curation of relevant entries that were rapidly made available to the research community through a dedicated portal. UniProt resources are available under a CC-BY (4.0) license via the web at https://www.uniprot.org/.&quot;,&quot;publisher&quot;:&quot;Oxford University Press&quot;,&quot;issue&quot;:&quot;D1&quot;,&quot;volume&quot;:&quot;49&quot;},&quot;isTemporary&quot;:false}]},{&quot;citationID&quot;:&quot;MENDELEY_CITATION_16c774f8-29c0-4ee9-891f-12908244c4c2&quot;,&quot;properties&quot;:{&quot;noteIndex&quot;:0},&quot;isEdited&quot;:false,&quot;manualOverride&quot;:{&quot;isManuallyOverridden&quot;:true,&quot;citeprocText&quot;:&quot;(De La Torre et al., 2020; Shiu &amp;#38; Lehti-Shiu, 2023)&quot;,&quot;manualOverrideText&quot;:&quot;(De La Torre et al., 2020; Shiu and Lehti-Shiu, 2023)&quot;},&quot;citationTag&quot;:&quot;MENDELEY_CITATION_v3_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&quot;,&quot;citationItems&quot;:[{&quot;id&quot;:&quot;d0eee97a-3e79-3743-b814-c4b4e132fb42&quot;,&quot;itemData&quot;:{&quot;type&quot;:&quot;article-journal&quot;,&quot;id&quot;:&quot;d0eee97a-3e79-3743-b814-c4b4e132fb42&quot;,&quot;title&quot;:&quot;Evolution of research topics and paradigms in plant sciences&quot;,&quot;author&quot;:[{&quot;family&quot;:&quot;Shiu&quot;,&quot;given&quot;:&quot;Shin-Han&quot;,&quot;parse-names&quot;:false,&quot;dropping-particle&quot;:&quot;&quot;,&quot;non-dropping-particle&quot;:&quot;&quot;},{&quot;family&quot;:&quot;Lehti-Shiu&quot;,&quot;given&quot;:&quot;Melissa D&quot;,&quot;parse-names&quot;:false,&quot;dropping-particle&quot;:&quot;&quot;,&quot;non-dropping-particle&quot;:&quot;&quot;}],&quot;container-title&quot;:&quot;bioRxiv&quot;,&quot;DOI&quot;:&quot;10.1101/2023.10.02.560457&quot;,&quot;URL&quot;:&quot;https://doi.org/10.1101/2023.10.02.560457&quot;,&quot;issued&quot;:{&quot;date-parts&quot;:[[2023]]},&quot;abstract&quot;:&quot;Classification: Biological sciences/plant biology Keywords: History of science, paradigm shift, machine learning, language modeling. CC-BY-ND 4.0 International license available under a (which was not certified by peer review) is the author/funder, who has granted bioRxiv a license to display the preprint in perpetuity. It is made The copyright holder for this preprint this version posted October 3, 2023. ; https://doi.&quot;,&quot;container-title-short&quot;:&quot;&quot;},&quot;isTemporary&quot;:false},{&quot;id&quot;:&quot;44866ffe-ce0f-3d6a-9e80-9c5848e6b232&quot;,&quot;itemData&quot;:{&quot;type&quot;:&quot;article&quot;,&quot;id&quot;:&quot;44866ffe-ce0f-3d6a-9e80-9c5848e6b232&quot;,&quot;title&quot;:&quot;Functional and morphological evolution in gymnosperms: A portrait of implicated gene families&quot;,&quot;author&quot;:[{&quot;family&quot;:&quot;La Torre&quot;,&quot;given&quot;:&quot;Amanda R.&quot;,&quot;parse-names&quot;:false,&quot;dropping-particle&quot;:&quot;&quot;,&quot;non-dropping-particle&quot;:&quot;De&quot;},{&quot;family&quot;:&quot;Piot&quot;,&quot;given&quot;:&quot;Anthony&quot;,&quot;parse-names&quot;:false,&quot;dropping-particle&quot;:&quot;&quot;,&quot;non-dropping-particle&quot;:&quot;&quot;},{&quot;family&quot;:&quot;Liu&quot;,&quot;given&quot;:&quot;Bobin&quot;,&quot;parse-names&quot;:false,&quot;dropping-particle&quot;:&quot;&quot;,&quot;non-dropping-particle&quot;:&quot;&quot;},{&quot;family&quot;:&quot;Wilhite&quot;,&quot;given&quot;:&quot;Benjamin&quot;,&quot;parse-names&quot;:false,&quot;dropping-particle&quot;:&quot;&quot;,&quot;non-dropping-particle&quot;:&quot;&quot;},{&quot;family&quot;:&quot;Weiss&quot;,&quot;given&quot;:&quot;Matthew&quot;,&quot;parse-names&quot;:false,&quot;dropping-particle&quot;:&quot;&quot;,&quot;non-dropping-particle&quot;:&quot;&quot;},{&quot;family&quot;:&quot;Porth&quot;,&quot;given&quot;:&quot;Ilga&quot;,&quot;parse-names&quot;:false,&quot;dropping-particle&quot;:&quot;&quot;,&quot;non-dropping-particle&quot;:&quot;&quot;}],&quot;container-title&quot;:&quot;Evolutionary Applications&quot;,&quot;DOI&quot;:&quot;10.1111/eva.12839&quot;,&quot;ISSN&quot;:&quot;17524571&quot;,&quot;issued&quot;:{&quot;date-parts&quot;:[[2020,1,1]]},&quot;page&quot;:&quot;210-227&quot;,&quot;abstract&quot;:&quot;Gymnosperms diverged from their sister plant clade of flowering plants 300 Mya. Morphological and functional divergence between the two major seed plant clades involved significant changes in their reproductive biology, water-conducting systems, secondary metabolism, stress defense mechanisms, and small RNA-mediated epigenetic silencing. The relatively recent sequencing of several gymnosperm genomes and the development of new genomic resources have enabled whole-genome comparisons within gymnosperms, and between angiosperms and gymnosperms. In this paper, we aim to understand how genes and gene families have contributed to the major functional and morphological differences in gymnosperms, and how this information can be used for applied breeding and biotechnology. In addition, we have analyzed the angiosperm versus gymnosperm evolution of the pleiotropic drug resistance (PDR) gene family with a wide range of functionalities in plants' interaction with their environment including defense mechanisms. Some of the genes reviewed here are newly studied members of gene families that hold potential for biotechnological applications related to commercial and pharmacological value. Some members of conifer gene families can also be exploited for their potential in phytoremediation applications.&quot;,&quot;publisher&quot;:&quot;Wiley-Blackwell&quot;,&quot;issue&quot;:&quot;1&quot;,&quot;volume&quot;:&quot;13&quot;,&quot;container-title-short&quot;:&quot;Evol Appl&quot;},&quot;isTemporary&quot;:false}]},{&quot;citationID&quot;:&quot;MENDELEY_CITATION_d6e94cc8-faa2-4223-8adc-b347b895529e&quot;,&quot;properties&quot;:{&quot;noteIndex&quot;:0},&quot;isEdited&quot;:false,&quot;manualOverride&quot;:{&quot;isManuallyOverridden&quot;:false,&quot;citeprocText&quot;:&quot;(Niu et al., 2022)&quot;,&quot;manualOverrideText&quot;:&quot;&quot;},&quot;citationTag&quot;:&quot;MENDELEY_CITATION_v3_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&quot;,&quot;citationItems&quot;:[{&quot;id&quot;:&quot;5bdcac3c-a0e7-3fde-8c43-403fc264afd5&quot;,&quot;itemData&quot;:{&quot;type&quot;:&quot;article-journal&quot;,&quot;id&quot;:&quot;5bdcac3c-a0e7-3fde-8c43-403fc264afd5&quot;,&quot;title&quot;:&quot;The Chinese pine genome and methylome unveil key features of conifer evolution&quot;,&quot;author&quot;:[{&quot;family&quot;:&quot;Niu&quot;,&quot;given&quot;:&quot;Shihui&quot;,&quot;parse-names&quot;:false,&quot;dropping-particle&quot;:&quot;&quot;,&quot;non-dropping-particle&quot;:&quot;&quot;},{&quot;family&quot;:&quot;Li&quot;,&quot;given&quot;:&quot;Jiang&quot;,&quot;parse-names&quot;:false,&quot;dropping-particle&quot;:&quot;&quot;,&quot;non-dropping-particle&quot;:&quot;&quot;},{&quot;family&quot;:&quot;Bo&quot;,&quot;given&quot;:&quot;Wenhao&quot;,&quot;parse-names&quot;:false,&quot;dropping-particle&quot;:&quot;&quot;,&quot;non-dropping-particle&quot;:&quot;&quot;},{&quot;family&quot;:&quot;Yang&quot;,&quot;given&quot;:&quot;Weifei&quot;,&quot;parse-names&quot;:false,&quot;dropping-particle&quot;:&quot;&quot;,&quot;non-dropping-particle&quot;:&quot;&quot;},{&quot;family&quot;:&quot;Zuccolo&quot;,&quot;given&quot;:&quot;Andrea&quot;,&quot;parse-names&quot;:false,&quot;dropping-particle&quot;:&quot;&quot;,&quot;non-dropping-particle&quot;:&quot;&quot;},{&quot;family&quot;:&quot;Giacomello&quot;,&quot;given&quot;:&quot;Stefania&quot;,&quot;parse-names&quot;:false,&quot;dropping-particle&quot;:&quot;&quot;,&quot;non-dropping-particle&quot;:&quot;&quot;},{&quot;family&quot;:&quot;Chen&quot;,&quot;given&quot;:&quot;Xi&quot;,&quot;parse-names&quot;:false,&quot;dropping-particle&quot;:&quot;&quot;,&quot;non-dropping-particle&quot;:&quot;&quot;},{&quot;family&quot;:&quot;Han&quot;,&quot;given&quot;:&quot;Fangxu&quot;,&quot;parse-names&quot;:false,&quot;dropping-particle&quot;:&quot;&quot;,&quot;non-dropping-particle&quot;:&quot;&quot;},{&quot;family&quot;:&quot;Yang&quot;,&quot;given&quot;:&quot;Junhe&quot;,&quot;parse-names&quot;:false,&quot;dropping-particle&quot;:&quot;&quot;,&quot;non-dropping-particle&quot;:&quot;&quot;},{&quot;family&quot;:&quot;Song&quot;,&quot;given&quot;:&quot;Yitong&quot;,&quot;parse-names&quot;:false,&quot;dropping-particle&quot;:&quot;&quot;,&quot;non-dropping-particle&quot;:&quot;&quot;},{&quot;family&quot;:&quot;Nie&quot;,&quot;given&quot;:&quot;Yumeng&quot;,&quot;parse-names&quot;:false,&quot;dropping-particle&quot;:&quot;&quot;,&quot;non-dropping-particle&quot;:&quot;&quot;},{&quot;family&quot;:&quot;Zhou&quot;,&quot;given&quot;:&quot;Biao&quot;,&quot;parse-names&quot;:false,&quot;dropping-particle&quot;:&quot;&quot;,&quot;non-dropping-particle&quot;:&quot;&quot;},{&quot;family&quot;:&quot;Wang&quot;,&quot;given&quot;:&quot;Peiyi&quot;,&quot;parse-names&quot;:false,&quot;dropping-particle&quot;:&quot;&quot;,&quot;non-dropping-particle&quot;:&quot;&quot;},{&quot;family&quot;:&quot;Zuo&quot;,&quot;given&quot;:&quot;Quan&quot;,&quot;parse-names&quot;:false,&quot;dropping-particle&quot;:&quot;&quot;,&quot;non-dropping-particle&quot;:&quot;&quot;},{&quot;family&quot;:&quot;Zhang&quot;,&quot;given&quot;:&quot;Hui&quot;,&quot;parse-names&quot;:false,&quot;dropping-particle&quot;:&quot;&quot;,&quot;non-dropping-particle&quot;:&quot;&quot;},{&quot;family&quot;:&quot;Ma&quot;,&quot;given&quot;:&quot;Jingjing&quot;,&quot;parse-names&quot;:false,&quot;dropping-particle&quot;:&quot;&quot;,&quot;non-dropping-particle&quot;:&quot;&quot;},{&quot;family&quot;:&quot;Wang&quot;,&quot;given&quot;:&quot;Jun&quot;,&quot;parse-names&quot;:false,&quot;dropping-particle&quot;:&quot;&quot;,&quot;non-dropping-particle&quot;:&quot;&quot;},{&quot;family&quot;:&quot;Wang&quot;,&quot;given&quot;:&quot;Lvji&quot;,&quot;parse-names&quot;:false,&quot;dropping-particle&quot;:&quot;&quot;,&quot;non-dropping-particle&quot;:&quot;&quot;},{&quot;family&quot;:&quot;Zhu&quot;,&quot;given&quot;:&quot;Qianya&quot;,&quot;parse-names&quot;:false,&quot;dropping-particle&quot;:&quot;&quot;,&quot;non-dropping-particle&quot;:&quot;&quot;},{&quot;family&quot;:&quot;Zhao&quot;,&quot;given&quot;:&quot;Huanhuan&quot;,&quot;parse-names&quot;:false,&quot;dropping-particle&quot;:&quot;&quot;,&quot;non-dropping-particle&quot;:&quot;&quot;},{&quot;family&quot;:&quot;Liu&quot;,&quot;given&quot;:&quot;Zhanmin&quot;,&quot;parse-names&quot;:false,&quot;dropping-particle&quot;:&quot;&quot;,&quot;non-dropping-particle&quot;:&quot;&quot;},{&quot;family&quot;:&quot;Zhang&quot;,&quot;given&quot;:&quot;Xuemei&quot;,&quot;parse-names&quot;:false,&quot;dropping-particle&quot;:&quot;&quot;,&quot;non-dropping-particle&quot;:&quot;&quot;},{&quot;family&quot;:&quot;Liu&quot;,&quot;given&quot;:&quot;Tao&quot;,&quot;parse-names&quot;:false,&quot;dropping-particle&quot;:&quot;&quot;,&quot;non-dropping-particle&quot;:&quot;&quot;},{&quot;family&quot;:&quot;Pei&quot;,&quot;given&quot;:&quot;Surui&quot;,&quot;parse-names&quot;:false,&quot;dropping-particle&quot;:&quot;&quot;,&quot;non-dropping-particle&quot;:&quot;&quot;},{&quot;family&quot;:&quot;Li&quot;,&quot;given&quot;:&quot;Zhimin&quot;,&quot;parse-names&quot;:false,&quot;dropping-particle&quot;:&quot;&quot;,&quot;non-dropping-particle&quot;:&quot;&quot;},{&quot;family&quot;:&quot;Hu&quot;,&quot;given&quot;:&quot;Yao&quot;,&quot;parse-names&quot;:false,&quot;dropping-particle&quot;:&quot;&quot;,&quot;non-dropping-particle&quot;:&quot;&quot;},{&quot;family&quot;:&quot;Yang&quot;,&quot;given&quot;:&quot;Yehui&quot;,&quot;parse-names&quot;:false,&quot;dropping-particle&quot;:&quot;&quot;,&quot;non-dropping-particle&quot;:&quot;&quot;},{&quot;family&quot;:&quot;Li&quot;,&quot;given&quot;:&quot;Wenzhao&quot;,&quot;parse-names&quot;:false,&quot;dropping-particle&quot;:&quot;&quot;,&quot;non-dropping-particle&quot;:&quot;&quot;},{&quot;family&quot;:&quot;Zan&quot;,&quot;given&quot;:&quot;Yanjun&quot;,&quot;parse-names&quot;:false,&quot;dropping-particle&quot;:&quot;&quot;,&quot;non-dropping-particle&quot;:&quot;&quot;},{&quot;family&quot;:&quot;Zhou&quot;,&quot;given&quot;:&quot;Linghua&quot;,&quot;parse-names&quot;:false,&quot;dropping-particle&quot;:&quot;&quot;,&quot;non-dropping-particle&quot;:&quot;&quot;},{&quot;family&quot;:&quot;Lin&quot;,&quot;given&quot;:&quot;Jinxing&quot;,&quot;parse-names&quot;:false,&quot;dropping-particle&quot;:&quot;&quot;,&quot;non-dropping-particle&quot;:&quot;&quot;},{&quot;family&quot;:&quot;Yuan&quot;,&quot;given&quot;:&quot;Tongqi&quot;,&quot;parse-names&quot;:false,&quot;dropping-particle&quot;:&quot;&quot;,&quot;non-dropping-particle&quot;:&quot;&quot;},{&quot;family&quot;:&quot;Li&quot;,&quot;given&quot;:&quot;Wei&quot;,&quot;parse-names&quot;:false,&quot;dropping-particle&quot;:&quot;&quot;,&quot;non-dropping-particle&quot;:&quot;&quot;},{&quot;family&quot;:&quot;Li&quot;,&quot;given&quot;:&quot;Yue&quot;,&quot;parse-names&quot;:false,&quot;dropping-particle&quot;:&quot;&quot;,&quot;non-dropping-particle&quot;:&quot;&quot;},{&quot;family&quot;:&quot;Wei&quot;,&quot;given&quot;:&quot;Hairong&quot;,&quot;parse-names&quot;:false,&quot;dropping-particle&quot;:&quot;&quot;,&quot;non-dropping-particle&quot;:&quot;&quot;},{&quot;family&quot;:&quot;Wu&quot;,&quot;given&quot;:&quot;Harry X.&quot;,&quot;parse-names&quot;:false,&quot;dropping-particle&quot;:&quot;&quot;,&quot;non-dropping-particle&quot;:&quot;&quot;}],&quot;container-title&quot;:&quot;Cell&quot;,&quot;container-title-short&quot;:&quot;Cell&quot;,&quot;DOI&quot;:&quot;10.1016/j.cell.2021.12.006&quot;,&quot;ISSN&quot;:&quot;10974172&quot;,&quot;PMID&quot;:&quot;34965378&quot;,&quot;issued&quot;:{&quot;date-parts&quot;:[[2022,1,6]]},&quot;page&quot;:&quot;204-217.e14&quot;,&quot;abstract&quot;:&quot;Conifers dominate the world's forest ecosystems and are the most widely planted tree species. Their giant and complex genomes present great challenges for assembling a complete reference genome for evolutionary and genomic studies. We present a 25.4-Gb chromosome-level assembly of Chinese pine (Pinus tabuliformis) and revealed that its genome size is mostly attributable to huge intergenic regions and long introns with high transposable element (TE) content. Large genes with long introns exhibited higher expressions levels. Despite a lack of recent whole-genome duplication, 91.2% of genes were duplicated through dispersed duplication, and expanded gene families are mainly related to stress responses, which may underpin conifers’ adaptation, particularly in cold and/or arid conditions. The reproductive regulation network is distinct compared with angiosperms. Slow removal of TEs with high-level methylation may have contributed to genomic expansion. This study provides insights into conifer evolution and resources for advancing research on conifer adaptation and development.&quot;,&quot;publisher&quot;:&quot;Elsevier B.V.&quot;,&quot;issue&quot;:&quot;1&quot;,&quot;volume&quot;:&quot;185&quot;},&quot;isTemporary&quot;:false}]},{&quot;citationID&quot;:&quot;MENDELEY_CITATION_bcc264cc-2ced-474a-b2d6-06aceac995e7&quot;,&quot;properties&quot;:{&quot;noteIndex&quot;:0},&quot;isEdited&quot;:false,&quot;manualOverride&quot;:{&quot;isManuallyOverridden&quot;:false,&quot;citeprocText&quot;:&quot;(Laloum et al., 2018)&quot;,&quot;manualOverrideText&quot;:&quot;&quot;},&quot;citationTag&quot;:&quot;MENDELEY_CITATION_v3_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&quot;,&quot;citationItems&quot;:[{&quot;id&quot;:&quot;8c5a5dfb-e700-3dce-9fd3-aac877a9b611&quot;,&quot;itemData&quot;:{&quot;type&quot;:&quot;article&quot;,&quot;id&quot;:&quot;8c5a5dfb-e700-3dce-9fd3-aac877a9b611&quot;,&quot;title&quot;:&quot;Alternative Splicing Control of Abiotic Stress Responses&quot;,&quot;author&quot;:[{&quot;family&quot;:&quot;Laloum&quot;,&quot;given&quot;:&quot;Tom&quot;,&quot;parse-names&quot;:false,&quot;dropping-particle&quot;:&quot;&quot;,&quot;non-dropping-particle&quot;:&quot;&quot;},{&quot;family&quot;:&quot;Martín&quot;,&quot;given&quot;:&quot;Guiomar&quot;,&quot;parse-names&quot;:false,&quot;dropping-particle&quot;:&quot;&quot;,&quot;non-dropping-particle&quot;:&quot;&quot;},{&quot;family&quot;:&quot;Duque&quot;,&quot;given&quot;:&quot;Paula&quot;,&quot;parse-names&quot;:false,&quot;dropping-particle&quot;:&quot;&quot;,&quot;non-dropping-particle&quot;:&quot;&quot;}],&quot;container-title&quot;:&quot;Trends in Plant Science&quot;,&quot;container-title-short&quot;:&quot;Trends Plant Sci&quot;,&quot;DOI&quot;:&quot;10.1016/j.tplants.2017.09.019&quot;,&quot;ISSN&quot;:&quot;13601385&quot;,&quot;PMID&quot;:&quot;29074233&quot;,&quot;issued&quot;:{&quot;date-parts&quot;:[[2018,2,1]]},&quot;page&quot;:&quot;140-150&quot;,&quot;abstract&quot;:&quot;Alternative splicing, which generates multiple transcripts from the same gene, is an important modulator of gene expression that can increase proteome diversity and regulate mRNA levels. In plants, this post-transcriptional mechanism is markedly induced in response to environmental stress, and recent studies have identified alternative splicing events that allow rapid adjustment of the abundance and function of key stress-response components. In agreement, plant mutants defective in splicing factors are severely impaired in their response to abiotic stress. Notably, mounting evidence indicates that alternative splicing regulates stress responses largely by targeting the abscisic acid (ABA) pathway. We review here current understanding of post-transcriptional control of plant stress tolerance via alternative splicing and discuss research challenges for the near future. Alternative splicing, which generates multiple transcripts and potentially more than one protein from the same gene, is markedly changed by environmental stresses that negatively impact on plant growth and development. Plant stress-related genes are particularly prone to alternative splicing events, which often modulate the ratio between active and non-active isoforms in response to abiotic stress, thus fine-tuning the expression of key stress regulators. Recent genetic and transcriptomic analyses have identified important roles for numerous splicing factors in the control of plant abiotic stress responses. Emerging evidence indicates that splicing factors modulate stress responses by targeting components of the ABA pathway, unveiling a novel regulatory layer in plant stress tolerance.&quot;,&quot;publisher&quot;:&quot;Elsevier Ltd&quot;,&quot;issue&quot;:&quot;2&quot;,&quot;volume&quot;:&quot;23&quot;},&quot;isTemporary&quot;:false}]},{&quot;citationID&quot;:&quot;MENDELEY_CITATION_4e59f40a-20cc-459e-8840-e5bf886a258f&quot;,&quot;properties&quot;:{&quot;noteIndex&quot;:0},&quot;isEdited&quot;:false,&quot;manualOverride&quot;:{&quot;isManuallyOverridden&quot;:false,&quot;citeprocText&quot;:&quot;(Niu et al., 2022)&quot;,&quot;manualOverrideText&quot;:&quot;&quot;},&quot;citationTag&quot;:&quot;MENDELEY_CITATION_v3_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&quot;,&quot;citationItems&quot;:[{&quot;id&quot;:&quot;5bdcac3c-a0e7-3fde-8c43-403fc264afd5&quot;,&quot;itemData&quot;:{&quot;type&quot;:&quot;article-journal&quot;,&quot;id&quot;:&quot;5bdcac3c-a0e7-3fde-8c43-403fc264afd5&quot;,&quot;title&quot;:&quot;The Chinese pine genome and methylome unveil key features of conifer evolution&quot;,&quot;author&quot;:[{&quot;family&quot;:&quot;Niu&quot;,&quot;given&quot;:&quot;Shihui&quot;,&quot;parse-names&quot;:false,&quot;dropping-particle&quot;:&quot;&quot;,&quot;non-dropping-particle&quot;:&quot;&quot;},{&quot;family&quot;:&quot;Li&quot;,&quot;given&quot;:&quot;Jiang&quot;,&quot;parse-names&quot;:false,&quot;dropping-particle&quot;:&quot;&quot;,&quot;non-dropping-particle&quot;:&quot;&quot;},{&quot;family&quot;:&quot;Bo&quot;,&quot;given&quot;:&quot;Wenhao&quot;,&quot;parse-names&quot;:false,&quot;dropping-particle&quot;:&quot;&quot;,&quot;non-dropping-particle&quot;:&quot;&quot;},{&quot;family&quot;:&quot;Yang&quot;,&quot;given&quot;:&quot;Weifei&quot;,&quot;parse-names&quot;:false,&quot;dropping-particle&quot;:&quot;&quot;,&quot;non-dropping-particle&quot;:&quot;&quot;},{&quot;family&quot;:&quot;Zuccolo&quot;,&quot;given&quot;:&quot;Andrea&quot;,&quot;parse-names&quot;:false,&quot;dropping-particle&quot;:&quot;&quot;,&quot;non-dropping-particle&quot;:&quot;&quot;},{&quot;family&quot;:&quot;Giacomello&quot;,&quot;given&quot;:&quot;Stefania&quot;,&quot;parse-names&quot;:false,&quot;dropping-particle&quot;:&quot;&quot;,&quot;non-dropping-particle&quot;:&quot;&quot;},{&quot;family&quot;:&quot;Chen&quot;,&quot;given&quot;:&quot;Xi&quot;,&quot;parse-names&quot;:false,&quot;dropping-particle&quot;:&quot;&quot;,&quot;non-dropping-particle&quot;:&quot;&quot;},{&quot;family&quot;:&quot;Han&quot;,&quot;given&quot;:&quot;Fangxu&quot;,&quot;parse-names&quot;:false,&quot;dropping-particle&quot;:&quot;&quot;,&quot;non-dropping-particle&quot;:&quot;&quot;},{&quot;family&quot;:&quot;Yang&quot;,&quot;given&quot;:&quot;Junhe&quot;,&quot;parse-names&quot;:false,&quot;dropping-particle&quot;:&quot;&quot;,&quot;non-dropping-particle&quot;:&quot;&quot;},{&quot;family&quot;:&quot;Song&quot;,&quot;given&quot;:&quot;Yitong&quot;,&quot;parse-names&quot;:false,&quot;dropping-particle&quot;:&quot;&quot;,&quot;non-dropping-particle&quot;:&quot;&quot;},{&quot;family&quot;:&quot;Nie&quot;,&quot;given&quot;:&quot;Yumeng&quot;,&quot;parse-names&quot;:false,&quot;dropping-particle&quot;:&quot;&quot;,&quot;non-dropping-particle&quot;:&quot;&quot;},{&quot;family&quot;:&quot;Zhou&quot;,&quot;given&quot;:&quot;Biao&quot;,&quot;parse-names&quot;:false,&quot;dropping-particle&quot;:&quot;&quot;,&quot;non-dropping-particle&quot;:&quot;&quot;},{&quot;family&quot;:&quot;Wang&quot;,&quot;given&quot;:&quot;Peiyi&quot;,&quot;parse-names&quot;:false,&quot;dropping-particle&quot;:&quot;&quot;,&quot;non-dropping-particle&quot;:&quot;&quot;},{&quot;family&quot;:&quot;Zuo&quot;,&quot;given&quot;:&quot;Quan&quot;,&quot;parse-names&quot;:false,&quot;dropping-particle&quot;:&quot;&quot;,&quot;non-dropping-particle&quot;:&quot;&quot;},{&quot;family&quot;:&quot;Zhang&quot;,&quot;given&quot;:&quot;Hui&quot;,&quot;parse-names&quot;:false,&quot;dropping-particle&quot;:&quot;&quot;,&quot;non-dropping-particle&quot;:&quot;&quot;},{&quot;family&quot;:&quot;Ma&quot;,&quot;given&quot;:&quot;Jingjing&quot;,&quot;parse-names&quot;:false,&quot;dropping-particle&quot;:&quot;&quot;,&quot;non-dropping-particle&quot;:&quot;&quot;},{&quot;family&quot;:&quot;Wang&quot;,&quot;given&quot;:&quot;Jun&quot;,&quot;parse-names&quot;:false,&quot;dropping-particle&quot;:&quot;&quot;,&quot;non-dropping-particle&quot;:&quot;&quot;},{&quot;family&quot;:&quot;Wang&quot;,&quot;given&quot;:&quot;Lvji&quot;,&quot;parse-names&quot;:false,&quot;dropping-particle&quot;:&quot;&quot;,&quot;non-dropping-particle&quot;:&quot;&quot;},{&quot;family&quot;:&quot;Zhu&quot;,&quot;given&quot;:&quot;Qianya&quot;,&quot;parse-names&quot;:false,&quot;dropping-particle&quot;:&quot;&quot;,&quot;non-dropping-particle&quot;:&quot;&quot;},{&quot;family&quot;:&quot;Zhao&quot;,&quot;given&quot;:&quot;Huanhuan&quot;,&quot;parse-names&quot;:false,&quot;dropping-particle&quot;:&quot;&quot;,&quot;non-dropping-particle&quot;:&quot;&quot;},{&quot;family&quot;:&quot;Liu&quot;,&quot;given&quot;:&quot;Zhanmin&quot;,&quot;parse-names&quot;:false,&quot;dropping-particle&quot;:&quot;&quot;,&quot;non-dropping-particle&quot;:&quot;&quot;},{&quot;family&quot;:&quot;Zhang&quot;,&quot;given&quot;:&quot;Xuemei&quot;,&quot;parse-names&quot;:false,&quot;dropping-particle&quot;:&quot;&quot;,&quot;non-dropping-particle&quot;:&quot;&quot;},{&quot;family&quot;:&quot;Liu&quot;,&quot;given&quot;:&quot;Tao&quot;,&quot;parse-names&quot;:false,&quot;dropping-particle&quot;:&quot;&quot;,&quot;non-dropping-particle&quot;:&quot;&quot;},{&quot;family&quot;:&quot;Pei&quot;,&quot;given&quot;:&quot;Surui&quot;,&quot;parse-names&quot;:false,&quot;dropping-particle&quot;:&quot;&quot;,&quot;non-dropping-particle&quot;:&quot;&quot;},{&quot;family&quot;:&quot;Li&quot;,&quot;given&quot;:&quot;Zhimin&quot;,&quot;parse-names&quot;:false,&quot;dropping-particle&quot;:&quot;&quot;,&quot;non-dropping-particle&quot;:&quot;&quot;},{&quot;family&quot;:&quot;Hu&quot;,&quot;given&quot;:&quot;Yao&quot;,&quot;parse-names&quot;:false,&quot;dropping-particle&quot;:&quot;&quot;,&quot;non-dropping-particle&quot;:&quot;&quot;},{&quot;family&quot;:&quot;Yang&quot;,&quot;given&quot;:&quot;Yehui&quot;,&quot;parse-names&quot;:false,&quot;dropping-particle&quot;:&quot;&quot;,&quot;non-dropping-particle&quot;:&quot;&quot;},{&quot;family&quot;:&quot;Li&quot;,&quot;given&quot;:&quot;Wenzhao&quot;,&quot;parse-names&quot;:false,&quot;dropping-particle&quot;:&quot;&quot;,&quot;non-dropping-particle&quot;:&quot;&quot;},{&quot;family&quot;:&quot;Zan&quot;,&quot;given&quot;:&quot;Yanjun&quot;,&quot;parse-names&quot;:false,&quot;dropping-particle&quot;:&quot;&quot;,&quot;non-dropping-particle&quot;:&quot;&quot;},{&quot;family&quot;:&quot;Zhou&quot;,&quot;given&quot;:&quot;Linghua&quot;,&quot;parse-names&quot;:false,&quot;dropping-particle&quot;:&quot;&quot;,&quot;non-dropping-particle&quot;:&quot;&quot;},{&quot;family&quot;:&quot;Lin&quot;,&quot;given&quot;:&quot;Jinxing&quot;,&quot;parse-names&quot;:false,&quot;dropping-particle&quot;:&quot;&quot;,&quot;non-dropping-particle&quot;:&quot;&quot;},{&quot;family&quot;:&quot;Yuan&quot;,&quot;given&quot;:&quot;Tongqi&quot;,&quot;parse-names&quot;:false,&quot;dropping-particle&quot;:&quot;&quot;,&quot;non-dropping-particle&quot;:&quot;&quot;},{&quot;family&quot;:&quot;Li&quot;,&quot;given&quot;:&quot;Wei&quot;,&quot;parse-names&quot;:false,&quot;dropping-particle&quot;:&quot;&quot;,&quot;non-dropping-particle&quot;:&quot;&quot;},{&quot;family&quot;:&quot;Li&quot;,&quot;given&quot;:&quot;Yue&quot;,&quot;parse-names&quot;:false,&quot;dropping-particle&quot;:&quot;&quot;,&quot;non-dropping-particle&quot;:&quot;&quot;},{&quot;family&quot;:&quot;Wei&quot;,&quot;given&quot;:&quot;Hairong&quot;,&quot;parse-names&quot;:false,&quot;dropping-particle&quot;:&quot;&quot;,&quot;non-dropping-particle&quot;:&quot;&quot;},{&quot;family&quot;:&quot;Wu&quot;,&quot;given&quot;:&quot;Harry X.&quot;,&quot;parse-names&quot;:false,&quot;dropping-particle&quot;:&quot;&quot;,&quot;non-dropping-particle&quot;:&quot;&quot;}],&quot;container-title&quot;:&quot;Cell&quot;,&quot;container-title-short&quot;:&quot;Cell&quot;,&quot;DOI&quot;:&quot;10.1016/j.cell.2021.12.006&quot;,&quot;ISSN&quot;:&quot;10974172&quot;,&quot;PMID&quot;:&quot;34965378&quot;,&quot;issued&quot;:{&quot;date-parts&quot;:[[2022,1,6]]},&quot;page&quot;:&quot;204-217.e14&quot;,&quot;abstract&quot;:&quot;Conifers dominate the world's forest ecosystems and are the most widely planted tree species. Their giant and complex genomes present great challenges for assembling a complete reference genome for evolutionary and genomic studies. We present a 25.4-Gb chromosome-level assembly of Chinese pine (Pinus tabuliformis) and revealed that its genome size is mostly attributable to huge intergenic regions and long introns with high transposable element (TE) content. Large genes with long introns exhibited higher expressions levels. Despite a lack of recent whole-genome duplication, 91.2% of genes were duplicated through dispersed duplication, and expanded gene families are mainly related to stress responses, which may underpin conifers’ adaptation, particularly in cold and/or arid conditions. The reproductive regulation network is distinct compared with angiosperms. Slow removal of TEs with high-level methylation may have contributed to genomic expansion. This study provides insights into conifer evolution and resources for advancing research on conifer adaptation and development.&quot;,&quot;publisher&quot;:&quot;Elsevier B.V.&quot;,&quot;issue&quot;:&quot;1&quot;,&quot;volume&quot;:&quot;185&quot;},&quot;isTemporary&quot;:false}]},{&quot;citationID&quot;:&quot;MENDELEY_CITATION_481f74d8-8e13-4389-aeae-c50cf75c13b9&quot;,&quot;properties&quot;:{&quot;noteIndex&quot;:0},&quot;isEdited&quot;:false,&quot;manualOverride&quot;:{&quot;isManuallyOverridden&quot;:false,&quot;citeprocText&quot;:&quot;(Martín et al., 2021)&quot;,&quot;manualOverrideText&quot;:&quot;&quot;},&quot;citationTag&quot;:&quot;MENDELEY_CITATION_v3_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&quot;,&quot;citationItems&quot;:[{&quot;id&quot;:&quot;e18c2ece-f039-3bbe-9cc8-8c066531029f&quot;,&quot;itemData&quot;:{&quot;type&quot;:&quot;article-journal&quot;,&quot;id&quot;:&quot;e18c2ece-f039-3bbe-9cc8-8c066531029f&quot;,&quot;title&quot;:&quot;Alternative splicing landscapes in Arabidopsis thaliana across tissues and stress conditions highlight major functional differences with animals&quot;,&quot;author&quot;:[{&quot;family&quot;:&quot;Martín&quot;,&quot;given&quot;:&quot;Guiomar&quot;,&quot;parse-names&quot;:false,&quot;dropping-particle&quot;:&quot;&quot;,&quot;non-dropping-particle&quot;:&quot;&quot;},{&quot;family&quot;:&quot;Márquez&quot;,&quot;given&quot;:&quot;Yamile&quot;,&quot;parse-names&quot;:false,&quot;dropping-particle&quot;:&quot;&quot;,&quot;non-dropping-particle&quot;:&quot;&quot;},{&quot;family&quot;:&quot;Mantica&quot;,&quot;given&quot;:&quot;Federica&quot;,&quot;parse-names&quot;:false,&quot;dropping-particle&quot;:&quot;&quot;,&quot;non-dropping-particle&quot;:&quot;&quot;},{&quot;family&quot;:&quot;Duque&quot;,&quot;given&quot;:&quot;Paula&quot;,&quot;parse-names&quot;:false,&quot;dropping-particle&quot;:&quot;&quot;,&quot;non-dropping-particle&quot;:&quot;&quot;},{&quot;family&quot;:&quot;Irimia&quot;,&quot;given&quot;:&quot;Manuel&quot;,&quot;parse-names&quot;:false,&quot;dropping-particle&quot;:&quot;&quot;,&quot;non-dropping-particle&quot;:&quot;&quot;}],&quot;container-title&quot;:&quot;Genome Biology&quot;,&quot;container-title-short&quot;:&quot;Genome Biol&quot;,&quot;DOI&quot;:&quot;10.1186/s13059-020-02258-y&quot;,&quot;ISSN&quot;:&quot;1474760X&quot;,&quot;PMID&quot;:&quot;33446251&quot;,&quot;issued&quot;:{&quot;date-parts&quot;:[[2021,12,1]]},&quot;abstract&quot;:&quot;Background: Alternative splicing (AS) is a widespread regulatory mechanism in multicellular organisms. Numerous transcriptomic and single-gene studies in plants have investigated AS in response to specific conditions, especially environmental stress, unveiling substantial amounts of intron retention that modulate gene expression. However, a comprehensive study contrasting stress-response and tissue-specific AS patterns and directly comparing them with those of animal models is still missing. Results: We generate a massive resource for Arabidopsis thaliana, PastDB, comprising AS and gene expression quantifications across tissues, development and environmental conditions, including abiotic and biotic stresses. Harmonized analysis of these datasets reveals that A. thaliana shows high levels of AS, similar to fruitflies, and that, compared to animals, disproportionately uses AS for stress responses. We identify core sets of genes regulated specifically by either AS or transcription upon stresses or among tissues, a regulatory specialization that is tightly mirrored by the genomic features of these genes. Unexpectedly, non-intron retention events, including exon skipping, are overrepresented across regulated AS sets in A. thaliana, being also largely involved in modulating gene expression through NMD and uORF inclusion. Conclusions: Non-intron retention events have likely been functionally underrated in plants. AS constitutes a distinct regulatory layer controlling gene expression upon internal and external stimuli whose target genes and master regulators are hardwired at the genomic level to specifically undergo post-transcriptional regulation. Given the higher relevance of AS in the response to different stresses when compared to animals, this molecular hardwiring is likely required for a proper environmental response in A. thaliana.&quot;,&quot;publisher&quot;:&quot;BioMed Central Ltd&quot;,&quot;issue&quot;:&quot;1&quot;,&quot;volume&quot;:&quot;22&quot;},&quot;isTemporary&quot;:false}]},{&quot;citationID&quot;:&quot;MENDELEY_CITATION_1738613f-cda2-4047-b9e7-4185db3f9a87&quot;,&quot;properties&quot;:{&quot;noteIndex&quot;:0},&quot;isEdited&quot;:false,&quot;manualOverride&quot;:{&quot;isManuallyOverridden&quot;:false,&quot;citeprocText&quot;:&quot;(Clark et al., 2023)&quot;,&quot;manualOverrideText&quot;:&quot;&quot;},&quot;citationTag&quot;:&quot;MENDELEY_CITATION_v3_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&quot;,&quot;citationItems&quot;:[{&quot;id&quot;:&quot;b9bef91b-6961-3c31-85ae-a00163095fa6&quot;,&quot;itemData&quot;:{&quot;type&quot;:&quot;article-journal&quot;,&quot;id&quot;:&quot;b9bef91b-6961-3c31-85ae-a00163095fa6&quot;,&quot;title&quot;:&quot;Evolution of phenotypic disparity in the plant kingdom&quot;,&quot;author&quot;:[{&quot;family&quot;:&quot;Clark&quot;,&quot;given&quot;:&quot;James W.&quot;,&quot;parse-names&quot;:false,&quot;dropping-particle&quot;:&quot;&quot;,&quot;non-dropping-particle&quot;:&quot;&quot;},{&quot;family&quot;:&quot;Hetherington&quot;,&quot;given&quot;:&quot;Alexander J.&quot;,&quot;parse-names&quot;:false,&quot;dropping-particle&quot;:&quot;&quot;,&quot;non-dropping-particle&quot;:&quot;&quot;},{&quot;family&quot;:&quot;Morris&quot;,&quot;given&quot;:&quot;Jennifer L.&quot;,&quot;parse-names&quot;:false,&quot;dropping-particle&quot;:&quot;&quot;,&quot;non-dropping-particle&quot;:&quot;&quot;},{&quot;family&quot;:&quot;Pressel&quot;,&quot;given&quot;:&quot;Silvia&quot;,&quot;parse-names&quot;:false,&quot;dropping-particle&quot;:&quot;&quot;,&quot;non-dropping-particle&quot;:&quot;&quot;},{&quot;family&quot;:&quot;Duckett&quot;,&quot;given&quot;:&quot;Jeffrey G.&quot;,&quot;parse-names&quot;:false,&quot;dropping-particle&quot;:&quot;&quot;,&quot;non-dropping-particle&quot;:&quot;&quot;},{&quot;family&quot;:&quot;Puttick&quot;,&quot;given&quot;:&quot;Mark N.&quot;,&quot;parse-names&quot;:false,&quot;dropping-particle&quot;:&quot;&quot;,&quot;non-dropping-particle&quot;:&quot;&quot;},{&quot;family&quot;:&quot;Schneider&quot;,&quot;given&quot;:&quot;Harald&quot;,&quot;parse-names&quot;:false,&quot;dropping-particle&quot;:&quot;&quot;,&quot;non-dropping-particle&quot;:&quot;&quot;},{&quot;family&quot;:&quot;Kenrick&quot;,&quot;given&quot;:&quot;Paul&quot;,&quot;parse-names&quot;:false,&quot;dropping-particle&quot;:&quot;&quot;,&quot;non-dropping-particle&quot;:&quot;&quot;},{&quot;family&quot;:&quot;Wellman&quot;,&quot;given&quot;:&quot;Charles H.&quot;,&quot;parse-names&quot;:false,&quot;dropping-particle&quot;:&quot;&quot;,&quot;non-dropping-particle&quot;:&quot;&quot;},{&quot;family&quot;:&quot;Donoghue&quot;,&quot;given&quot;:&quot;Philip C.J.&quot;,&quot;parse-names&quot;:false,&quot;dropping-particle&quot;:&quot;&quot;,&quot;non-dropping-particle&quot;:&quot;&quot;}],&quot;container-title&quot;:&quot;Nature Plants&quot;,&quot;container-title-short&quot;:&quot;Nat Plants&quot;,&quot;DOI&quot;:&quot;10.1038/s41477-023-01513-x&quot;,&quot;ISSN&quot;:&quot;20550278&quot;,&quot;PMID&quot;:&quot;37666963&quot;,&quot;issued&quot;:{&quot;date-parts&quot;:[[2023,10,1]]},&quot;page&quot;:&quot;1618-1626&quot;,&quot;abstract&quot;:&quot;The plant kingdom exhibits diverse bodyplans, from single-celled algae to complex multicellular land plants, but it is unclear how this phenotypic disparity was achieved. Here we show that the living divisions comprise discrete clusters within morphospace, separated largely by reproductive innovations, the extinction of evolutionary intermediates and lineage-specific evolution. Phenotypic complexity correlates not with disparity but with ploidy history, reflecting the role of genome duplication in plant macroevolution. Overall, the plant kingdom exhibits a pattern of episodically increasing disparity throughout its evolutionary history that mirrors the evolutionary floras and reflects ecological expansion facilitated by reproductive innovations. This pattern also parallels that seen in the animal and fungal kingdoms, suggesting a general pattern for the evolution of multicellular bodyplans.&quot;,&quot;publisher&quot;:&quot;Nature Research&quot;,&quot;issue&quot;:&quot;10&quot;,&quot;volume&quot;:&quot;9&quot;},&quot;isTemporary&quot;:false}]},{&quot;citationID&quot;:&quot;MENDELEY_CITATION_b53ede3c-50da-4de2-a751-5928e4cab06d&quot;,&quot;properties&quot;:{&quot;noteIndex&quot;:0},&quot;isEdited&quot;:false,&quot;manualOverride&quot;:{&quot;isManuallyOverridden&quot;:false,&quot;citeprocText&quot;:&quot;(Niu et al., 2022)&quot;,&quot;manualOverrideText&quot;:&quot;&quot;},&quot;citationTag&quot;:&quot;MENDELEY_CITATION_v3_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&quot;,&quot;citationItems&quot;:[{&quot;id&quot;:&quot;5bdcac3c-a0e7-3fde-8c43-403fc264afd5&quot;,&quot;itemData&quot;:{&quot;type&quot;:&quot;article-journal&quot;,&quot;id&quot;:&quot;5bdcac3c-a0e7-3fde-8c43-403fc264afd5&quot;,&quot;title&quot;:&quot;The Chinese pine genome and methylome unveil key features of conifer evolution&quot;,&quot;author&quot;:[{&quot;family&quot;:&quot;Niu&quot;,&quot;given&quot;:&quot;Shihui&quot;,&quot;parse-names&quot;:false,&quot;dropping-particle&quot;:&quot;&quot;,&quot;non-dropping-particle&quot;:&quot;&quot;},{&quot;family&quot;:&quot;Li&quot;,&quot;given&quot;:&quot;Jiang&quot;,&quot;parse-names&quot;:false,&quot;dropping-particle&quot;:&quot;&quot;,&quot;non-dropping-particle&quot;:&quot;&quot;},{&quot;family&quot;:&quot;Bo&quot;,&quot;given&quot;:&quot;Wenhao&quot;,&quot;parse-names&quot;:false,&quot;dropping-particle&quot;:&quot;&quot;,&quot;non-dropping-particle&quot;:&quot;&quot;},{&quot;family&quot;:&quot;Yang&quot;,&quot;given&quot;:&quot;Weifei&quot;,&quot;parse-names&quot;:false,&quot;dropping-particle&quot;:&quot;&quot;,&quot;non-dropping-particle&quot;:&quot;&quot;},{&quot;family&quot;:&quot;Zuccolo&quot;,&quot;given&quot;:&quot;Andrea&quot;,&quot;parse-names&quot;:false,&quot;dropping-particle&quot;:&quot;&quot;,&quot;non-dropping-particle&quot;:&quot;&quot;},{&quot;family&quot;:&quot;Giacomello&quot;,&quot;given&quot;:&quot;Stefania&quot;,&quot;parse-names&quot;:false,&quot;dropping-particle&quot;:&quot;&quot;,&quot;non-dropping-particle&quot;:&quot;&quot;},{&quot;family&quot;:&quot;Chen&quot;,&quot;given&quot;:&quot;Xi&quot;,&quot;parse-names&quot;:false,&quot;dropping-particle&quot;:&quot;&quot;,&quot;non-dropping-particle&quot;:&quot;&quot;},{&quot;family&quot;:&quot;Han&quot;,&quot;given&quot;:&quot;Fangxu&quot;,&quot;parse-names&quot;:false,&quot;dropping-particle&quot;:&quot;&quot;,&quot;non-dropping-particle&quot;:&quot;&quot;},{&quot;family&quot;:&quot;Yang&quot;,&quot;given&quot;:&quot;Junhe&quot;,&quot;parse-names&quot;:false,&quot;dropping-particle&quot;:&quot;&quot;,&quot;non-dropping-particle&quot;:&quot;&quot;},{&quot;family&quot;:&quot;Song&quot;,&quot;given&quot;:&quot;Yitong&quot;,&quot;parse-names&quot;:false,&quot;dropping-particle&quot;:&quot;&quot;,&quot;non-dropping-particle&quot;:&quot;&quot;},{&quot;family&quot;:&quot;Nie&quot;,&quot;given&quot;:&quot;Yumeng&quot;,&quot;parse-names&quot;:false,&quot;dropping-particle&quot;:&quot;&quot;,&quot;non-dropping-particle&quot;:&quot;&quot;},{&quot;family&quot;:&quot;Zhou&quot;,&quot;given&quot;:&quot;Biao&quot;,&quot;parse-names&quot;:false,&quot;dropping-particle&quot;:&quot;&quot;,&quot;non-dropping-particle&quot;:&quot;&quot;},{&quot;family&quot;:&quot;Wang&quot;,&quot;given&quot;:&quot;Peiyi&quot;,&quot;parse-names&quot;:false,&quot;dropping-particle&quot;:&quot;&quot;,&quot;non-dropping-particle&quot;:&quot;&quot;},{&quot;family&quot;:&quot;Zuo&quot;,&quot;given&quot;:&quot;Quan&quot;,&quot;parse-names&quot;:false,&quot;dropping-particle&quot;:&quot;&quot;,&quot;non-dropping-particle&quot;:&quot;&quot;},{&quot;family&quot;:&quot;Zhang&quot;,&quot;given&quot;:&quot;Hui&quot;,&quot;parse-names&quot;:false,&quot;dropping-particle&quot;:&quot;&quot;,&quot;non-dropping-particle&quot;:&quot;&quot;},{&quot;family&quot;:&quot;Ma&quot;,&quot;given&quot;:&quot;Jingjing&quot;,&quot;parse-names&quot;:false,&quot;dropping-particle&quot;:&quot;&quot;,&quot;non-dropping-particle&quot;:&quot;&quot;},{&quot;family&quot;:&quot;Wang&quot;,&quot;given&quot;:&quot;Jun&quot;,&quot;parse-names&quot;:false,&quot;dropping-particle&quot;:&quot;&quot;,&quot;non-dropping-particle&quot;:&quot;&quot;},{&quot;family&quot;:&quot;Wang&quot;,&quot;given&quot;:&quot;Lvji&quot;,&quot;parse-names&quot;:false,&quot;dropping-particle&quot;:&quot;&quot;,&quot;non-dropping-particle&quot;:&quot;&quot;},{&quot;family&quot;:&quot;Zhu&quot;,&quot;given&quot;:&quot;Qianya&quot;,&quot;parse-names&quot;:false,&quot;dropping-particle&quot;:&quot;&quot;,&quot;non-dropping-particle&quot;:&quot;&quot;},{&quot;family&quot;:&quot;Zhao&quot;,&quot;given&quot;:&quot;Huanhuan&quot;,&quot;parse-names&quot;:false,&quot;dropping-particle&quot;:&quot;&quot;,&quot;non-dropping-particle&quot;:&quot;&quot;},{&quot;family&quot;:&quot;Liu&quot;,&quot;given&quot;:&quot;Zhanmin&quot;,&quot;parse-names&quot;:false,&quot;dropping-particle&quot;:&quot;&quot;,&quot;non-dropping-particle&quot;:&quot;&quot;},{&quot;family&quot;:&quot;Zhang&quot;,&quot;given&quot;:&quot;Xuemei&quot;,&quot;parse-names&quot;:false,&quot;dropping-particle&quot;:&quot;&quot;,&quot;non-dropping-particle&quot;:&quot;&quot;},{&quot;family&quot;:&quot;Liu&quot;,&quot;given&quot;:&quot;Tao&quot;,&quot;parse-names&quot;:false,&quot;dropping-particle&quot;:&quot;&quot;,&quot;non-dropping-particle&quot;:&quot;&quot;},{&quot;family&quot;:&quot;Pei&quot;,&quot;given&quot;:&quot;Surui&quot;,&quot;parse-names&quot;:false,&quot;dropping-particle&quot;:&quot;&quot;,&quot;non-dropping-particle&quot;:&quot;&quot;},{&quot;family&quot;:&quot;Li&quot;,&quot;given&quot;:&quot;Zhimin&quot;,&quot;parse-names&quot;:false,&quot;dropping-particle&quot;:&quot;&quot;,&quot;non-dropping-particle&quot;:&quot;&quot;},{&quot;family&quot;:&quot;Hu&quot;,&quot;given&quot;:&quot;Yao&quot;,&quot;parse-names&quot;:false,&quot;dropping-particle&quot;:&quot;&quot;,&quot;non-dropping-particle&quot;:&quot;&quot;},{&quot;family&quot;:&quot;Yang&quot;,&quot;given&quot;:&quot;Yehui&quot;,&quot;parse-names&quot;:false,&quot;dropping-particle&quot;:&quot;&quot;,&quot;non-dropping-particle&quot;:&quot;&quot;},{&quot;family&quot;:&quot;Li&quot;,&quot;given&quot;:&quot;Wenzhao&quot;,&quot;parse-names&quot;:false,&quot;dropping-particle&quot;:&quot;&quot;,&quot;non-dropping-particle&quot;:&quot;&quot;},{&quot;family&quot;:&quot;Zan&quot;,&quot;given&quot;:&quot;Yanjun&quot;,&quot;parse-names&quot;:false,&quot;dropping-particle&quot;:&quot;&quot;,&quot;non-dropping-particle&quot;:&quot;&quot;},{&quot;family&quot;:&quot;Zhou&quot;,&quot;given&quot;:&quot;Linghua&quot;,&quot;parse-names&quot;:false,&quot;dropping-particle&quot;:&quot;&quot;,&quot;non-dropping-particle&quot;:&quot;&quot;},{&quot;family&quot;:&quot;Lin&quot;,&quot;given&quot;:&quot;Jinxing&quot;,&quot;parse-names&quot;:false,&quot;dropping-particle&quot;:&quot;&quot;,&quot;non-dropping-particle&quot;:&quot;&quot;},{&quot;family&quot;:&quot;Yuan&quot;,&quot;given&quot;:&quot;Tongqi&quot;,&quot;parse-names&quot;:false,&quot;dropping-particle&quot;:&quot;&quot;,&quot;non-dropping-particle&quot;:&quot;&quot;},{&quot;family&quot;:&quot;Li&quot;,&quot;given&quot;:&quot;Wei&quot;,&quot;parse-names&quot;:false,&quot;dropping-particle&quot;:&quot;&quot;,&quot;non-dropping-particle&quot;:&quot;&quot;},{&quot;family&quot;:&quot;Li&quot;,&quot;given&quot;:&quot;Yue&quot;,&quot;parse-names&quot;:false,&quot;dropping-particle&quot;:&quot;&quot;,&quot;non-dropping-particle&quot;:&quot;&quot;},{&quot;family&quot;:&quot;Wei&quot;,&quot;given&quot;:&quot;Hairong&quot;,&quot;parse-names&quot;:false,&quot;dropping-particle&quot;:&quot;&quot;,&quot;non-dropping-particle&quot;:&quot;&quot;},{&quot;family&quot;:&quot;Wu&quot;,&quot;given&quot;:&quot;Harry X.&quot;,&quot;parse-names&quot;:false,&quot;dropping-particle&quot;:&quot;&quot;,&quot;non-dropping-particle&quot;:&quot;&quot;}],&quot;container-title&quot;:&quot;Cell&quot;,&quot;container-title-short&quot;:&quot;Cell&quot;,&quot;DOI&quot;:&quot;10.1016/j.cell.2021.12.006&quot;,&quot;ISSN&quot;:&quot;10974172&quot;,&quot;PMID&quot;:&quot;34965378&quot;,&quot;issued&quot;:{&quot;date-parts&quot;:[[2022,1,6]]},&quot;page&quot;:&quot;204-217.e14&quot;,&quot;abstract&quot;:&quot;Conifers dominate the world's forest ecosystems and are the most widely planted tree species. Their giant and complex genomes present great challenges for assembling a complete reference genome for evolutionary and genomic studies. We present a 25.4-Gb chromosome-level assembly of Chinese pine (Pinus tabuliformis) and revealed that its genome size is mostly attributable to huge intergenic regions and long introns with high transposable element (TE) content. Large genes with long introns exhibited higher expressions levels. Despite a lack of recent whole-genome duplication, 91.2% of genes were duplicated through dispersed duplication, and expanded gene families are mainly related to stress responses, which may underpin conifers’ adaptation, particularly in cold and/or arid conditions. The reproductive regulation network is distinct compared with angiosperms. Slow removal of TEs with high-level methylation may have contributed to genomic expansion. This study provides insights into conifer evolution and resources for advancing research on conifer adaptation and development.&quot;,&quot;publisher&quot;:&quot;Elsevier B.V.&quot;,&quot;issue&quot;:&quot;1&quot;,&quot;volume&quot;:&quot;185&quot;},&quot;isTemporary&quot;:false}]},{&quot;citationID&quot;:&quot;MENDELEY_CITATION_1649ab8f-9d60-41ce-83d2-833080eeeac4&quot;,&quot;properties&quot;:{&quot;noteIndex&quot;:0},&quot;isEdited&quot;:false,&quot;manualOverride&quot;:{&quot;isManuallyOverridden&quot;:false,&quot;citeprocText&quot;:&quot;(Amaral et al., 2022; Y. Zhang et al., 2023)&quot;,&quot;manualOverrideText&quot;:&quot;&quot;},&quot;citationTag&quot;:&quot;MENDELEY_CITATION_v3_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&quot;,&quot;citationItems&quot;:[{&quot;id&quot;:&quot;5e1ae051-32b1-3f49-ba5f-31b45ba5d92a&quot;,&quot;itemData&quot;:{&quot;type&quot;:&quot;article&quot;,&quot;id&quot;:&quot;5e1ae051-32b1-3f49-ba5f-31b45ba5d92a&quot;,&quot;title&quot;:&quot;Studying tree response to biotic stress using a multi-disciplinary approach: The pine pitch canker case study&quot;,&quot;author&quot;:[{&quot;family&quot;:&quot;Amaral&quot;,&quot;given&quot;:&quot;Joana&quot;,&quot;parse-names&quot;:false,&quot;dropping-particle&quot;:&quot;&quot;,&quot;non-dropping-particle&quot;:&quot;&quot;},{&quot;family&quot;:&quot;Valledor&quot;,&quot;given&quot;:&quot;Luis&quot;,&quot;parse-names&quot;:false,&quot;dropping-particle&quot;:&quot;&quot;,&quot;non-dropping-particle&quot;:&quot;&quot;},{&quot;family&quot;:&quot;Alves&quot;,&quot;given&quot;:&quot;Artur&quot;,&quot;parse-names&quot;:false,&quot;dropping-particle&quot;:&quot;&quot;,&quot;non-dropping-particle&quot;:&quot;&quot;},{&quot;family&quot;:&quot;Martín-García&quot;,&quot;given&quot;:&quot;Jorge&quot;,&quot;parse-names&quot;:false,&quot;dropping-particle&quot;:&quot;&quot;,&quot;non-dropping-particle&quot;:&quot;&quot;},{&quot;family&quot;:&quot;Pinto&quot;,&quot;given&quot;:&quot;Glória&quot;,&quot;parse-names&quot;:false,&quot;dropping-particle&quot;:&quot;&quot;,&quot;non-dropping-particle&quot;:&quot;&quot;}],&quot;container-title&quot;:&quot;Frontiers in Plant Science&quot;,&quot;container-title-short&quot;:&quot;Front Plant Sci&quot;,&quot;DOI&quot;:&quot;10.3389/fpls.2022.916138&quot;,&quot;ISSN&quot;:&quot;1664462X&quot;,&quot;issued&quot;:{&quot;date-parts&quot;:[[2022,9,9]]},&quot;abstract&quot;:&quot;In an era of climate change and global trade, forests sustainability is endangered by several biotic threats. Pine pitch canker (PPC), caused by Fusarium circinatum, is one of the most important disease affecting conifers worldwide. To date, no effective control measures have been found for this disease. Earlier studies on PPC were mainly focused on the pathogen itself or on determining the levels of susceptibility of different hosts to F. circinatum infection. However, over the last years, plenty of information on the mechanisms that may explain the susceptibility or resistance to PPC has been published. This data are useful to better understand tree response to biotic stress and, most importantly, to aid the development of innovative and scientific-based disease control measures. This review gathers and discusses the main advances on PPC knowledge, especially focusing on multi-disciplinary studies investigating the response of pines with different levels of susceptibility to PPC upon infection. After an overview of the general knowledge of the disease, the importance of integrating information from physiological and Omics studies to unveil the mechanisms behind PPC susceptibility/resistance and to develop control strategies is explored. An extensive review of the main host responses to PPC was performed, including changes in water relations, signalling (ROS and hormones), primary metabolism, and defence (resin, phenolics, and PR proteins). A general picture of pine response to PPC is suggested according to the host susceptibility level and the next steps and gaps on PPC research are pointed out.&quot;,&quot;publisher&quot;:&quot;Frontiers Media S.A.&quot;,&quot;volume&quot;:&quot;13&quot;},&quot;isTemporary&quot;:false},{&quot;id&quot;:&quot;8a0ffec1-c024-314d-8e58-ec8095e9b09e&quot;,&quot;itemData&quot;:{&quot;type&quot;:&quot;article&quot;,&quot;id&quot;:&quot;8a0ffec1-c024-314d-8e58-ec8095e9b09e&quot;,&quot;title&quot;:&quot;Cysteine-rich receptor-like protein kinases: emerging regulators of plant stress responses&quot;,&quot;author&quot;:[{&quot;family&quot;:&quot;Zhang&quot;,&quot;given&quot;:&quot;Yongxue&quot;,&quot;parse-names&quot;:false,&quot;dropping-particle&quot;:&quot;&quot;,&quot;non-dropping-particle&quot;:&quot;&quot;},{&quot;family&quot;:&quot;Tian&quot;,&quot;given&quot;:&quot;Haodong&quot;,&quot;parse-names&quot;:false,&quot;dropping-particle&quot;:&quot;&quot;,&quot;non-dropping-particle&quot;:&quot;&quot;},{&quot;family&quot;:&quot;Chen&quot;,&quot;given&quot;:&quot;Daniel&quot;,&quot;parse-names&quot;:false,&quot;dropping-particle&quot;:&quot;&quot;,&quot;non-dropping-particle&quot;:&quot;&quot;},{&quot;family&quot;:&quot;Zhang&quot;,&quot;given&quot;:&quot;Heng&quot;,&quot;parse-names&quot;:false,&quot;dropping-particle&quot;:&quot;&quot;,&quot;non-dropping-particle&quot;:&quot;&quot;},{&quot;family&quot;:&quot;Sun&quot;,&quot;given&quot;:&quot;Meihong&quot;,&quot;parse-names&quot;:false,&quot;dropping-particle&quot;:&quot;&quot;,&quot;non-dropping-particle&quot;:&quot;&quot;},{&quot;family&quot;:&quot;Chen&quot;,&quot;given&quot;:&quot;Sixue&quot;,&quot;parse-names&quot;:false,&quot;dropping-particle&quot;:&quot;&quot;,&quot;non-dropping-particle&quot;:&quot;&quot;},{&quot;family&quot;:&quot;Qin&quot;,&quot;given&quot;:&quot;Zhi&quot;,&quot;parse-names&quot;:false,&quot;dropping-particle&quot;:&quot;&quot;,&quot;non-dropping-particle&quot;:&quot;&quot;},{&quot;family&quot;:&quot;Ding&quot;,&quot;given&quot;:&quot;Zhaojun&quot;,&quot;parse-names&quot;:false,&quot;dropping-particle&quot;:&quot;&quot;,&quot;non-dropping-particle&quot;:&quot;&quot;},{&quot;family&quot;:&quot;Dai&quot;,&quot;given&quot;:&quot;Shaojun&quot;,&quot;parse-names&quot;:false,&quot;dropping-particle&quot;:&quot;&quot;,&quot;non-dropping-particle&quot;:&quot;&quot;}],&quot;container-title&quot;:&quot;Trends in Plant Science&quot;,&quot;container-title-short&quot;:&quot;Trends Plant Sci&quot;,&quot;DOI&quot;:&quot;10.1016/j.tplants.2023.03.028&quot;,&quot;ISSN&quot;:&quot;13601385&quot;,&quot;PMID&quot;:&quot;37105805&quot;,&quot;issued&quot;:{&quot;date-parts&quot;:[[2023,7,1]]},&quot;page&quot;:&quot;776-794&quot;,&quot;abstract&quot;:&quot;Cysteine-rich receptor-like kinases (CRKs) belong to a large DUF26-containing receptor-like kinase (RLK) family. They play key roles in immunity, abiotic stress response, and growth and development. How CRKs regulate diverse processes is a long-standing question. Recent studies have advanced our understanding of the molecular mechanisms underlying CRK functions in Ca2+ influx, reactive oxygen species (ROS) production, mitogen-activated protein kinase (MAPK) cascade activation, callose deposition, stomatal immunity, and programmed cell death (PCD). We review the CRK structure–function relationship with a focus on the roles of CRKs in immunity, the abiotic stress response, and the growth–stress tolerance tradeoff. We provide a critical analysis and synthesis of how CRKs control sophisticated regulatory networks that determine diverse plant phenotypic outputs.&quot;,&quot;publisher&quot;:&quot;Elsevier Ltd&quot;,&quot;issue&quot;:&quot;7&quot;,&quot;volume&quot;:&quot;28&quot;},&quot;isTemporary&quot;:false}]},{&quot;citationID&quot;:&quot;MENDELEY_CITATION_eea7ffd8-610d-4972-8af9-7cab8f7877bb&quot;,&quot;properties&quot;:{&quot;noteIndex&quot;:0},&quot;isEdited&quot;:false,&quot;manualOverride&quot;:{&quot;isManuallyOverridden&quot;:false,&quot;citeprocText&quot;:&quot;(García-Campa et al., 2022; Lamelas et al., 2022)&quot;,&quot;manualOverrideText&quot;:&quot;&quot;},&quot;citationTag&quot;:&quot;MENDELEY_CITATION_v3_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&quot;,&quot;citationItems&quot;:[{&quot;id&quot;:&quot;b895f42b-df8f-3646-a064-f09c93a82d73&quot;,&quot;itemData&quot;:{&quot;type&quot;:&quot;article-journal&quot;,&quot;id&quot;:&quot;b895f42b-df8f-3646-a064-f09c93a82d73&quot;,&quot;title&quot;:&quot;Chloroplast proteomics reveals transgenerational cross-stress priming in Pinus radiata&quot;,&quot;author&quot;:[{&quot;family&quot;:&quot;García-Campa&quot;,&quot;given&quot;:&quot;Lara&quot;,&quot;parse-names&quot;:false,&quot;dropping-particle&quot;:&quot;&quot;,&quot;non-dropping-particle&quot;:&quot;&quot;},{&quot;family&quot;:&quot;Guerrero&quot;,&quot;given&quot;:&quot;Sara&quot;,&quot;parse-names&quot;:false,&quot;dropping-particle&quot;:&quot;&quot;,&quot;non-dropping-particle&quot;:&quot;&quot;},{&quot;family&quot;:&quot;Lamelas&quot;,&quot;given&quot;:&quot;Laura&quot;,&quot;parse-names&quot;:false,&quot;dropping-particle&quot;:&quot;&quot;,&quot;non-dropping-particle&quot;:&quot;&quot;},{&quot;family&quot;:&quot;Meijón&quot;,&quot;given&quot;:&quot;Mónica&quot;,&quot;parse-names&quot;:false,&quot;dropping-particle&quot;:&quot;&quot;,&quot;non-dropping-particle&quot;:&quot;&quot;},{&quot;family&quot;:&quot;Hasbún&quot;,&quot;given&quot;:&quot;Rodrigo&quot;,&quot;parse-names&quot;:false,&quot;dropping-particle&quot;:&quot;&quot;,&quot;non-dropping-particle&quot;:&quot;&quot;},{&quot;family&quot;:&quot;Cañal&quot;,&quot;given&quot;:&quot;María Jesús&quot;,&quot;parse-names&quot;:false,&quot;dropping-particle&quot;:&quot;&quot;,&quot;non-dropping-particle&quot;:&quot;&quot;},{&quot;family&quot;:&quot;Valledor&quot;,&quot;given&quot;:&quot;Luis&quot;,&quot;parse-names&quot;:false,&quot;dropping-particle&quot;:&quot;&quot;,&quot;non-dropping-particle&quot;:&quot;&quot;}],&quot;container-title&quot;:&quot;Environmental and Experimental Botany&quot;,&quot;container-title-short&quot;:&quot;Environ Exp Bot&quot;,&quot;DOI&quot;:&quot;10.1016/j.envexpbot.2022.105009&quot;,&quot;ISSN&quot;:&quot;00988472&quot;,&quot;issued&quot;:{&quot;date-parts&quot;:[[2022,10,1]]},&quot;abstract&quot;:&quot;Plants do have stress memory and chloroplast signaling has been revealed as crucial element to acquire and extend this memory into future generations, allowing plant adaptation to changing environments and providing novel tools in the field of crop improvement. Despite the process is known, how a plant is capable to transfer some aspects of its “life-long learning” to progeny, as well as the role of chloroplast proteome mediating transgenerational cross-stress priming effects, remain unknown. To fill this gap, this study examines the impact of the physiological status of Pinus radiata parentals over the capacity of their progeny to acclimate to their first stress period in a common garden experiment. Seedlings were originated in subpopulations with the same genetic background, but grown in two locations with contrasting environments (stressed vs non-stressed plants). Physiological measurements (fluorescence-based and biochemistry) and chloroplast proteomics were employed to study plant stress responses. Results demonstrated a differential seed priming. Those seedlings originated from stressed plants responded quicker and more efficiently than those originated from unstressed counterparts. Unprimed responses showed proteome remodeling driven by lipid peroxidation and photoinhibition, whereas primed subpopulation quickly faced stress rearranging secondary metabolism, replacing damaged lipids, reducing photooxidative damage, and promoting photorespiration and redox homeostasis in order to reduce lipoperoxidation and maintain photosynthesis. These results not only delve into cross-stress memory in long-lived species, but also suggest a new biotechnological potential for current seed orchards if adequate management is performed.&quot;,&quot;publisher&quot;:&quot;Elsevier B.V.&quot;,&quot;volume&quot;:&quot;202&quot;},&quot;isTemporary&quot;:false},{&quot;id&quot;:&quot;ad6bc532-f6d6-33bf-9971-af37c2b2edf5&quot;,&quot;itemData&quot;:{&quot;type&quot;:&quot;article-journal&quot;,&quot;id&quot;:&quot;ad6bc532-f6d6-33bf-9971-af37c2b2edf5&quot;,&quot;title&quot;:&quot;Nucleus and chloroplast: A necessary understanding to overcome heat stress in Pinus radiata&quot;,&quot;author&quot;:[{&quot;family&quot;:&quot;Lamelas&quot;,&quot;given&quot;:&quot;Laura&quot;,&quot;parse-names&quot;:false,&quot;dropping-particle&quot;:&quot;&quot;,&quot;non-dropping-particle&quot;:&quot;&quot;},{&quot;family&quot;:&quot;Valledor&quot;,&quot;given&quot;:&quot;Luis&quot;,&quot;parse-names&quot;:false,&quot;dropping-particle&quot;:&quot;&quot;,&quot;non-dropping-particle&quot;:&quot;&quot;},{&quot;family&quot;:&quot;López-Hidalgo&quot;,&quot;given&quot;:&quot;Cristina&quot;,&quot;parse-names&quot;:false,&quot;dropping-particle&quot;:&quot;&quot;,&quot;non-dropping-particle&quot;:&quot;&quot;},{&quot;family&quot;:&quot;Cañal&quot;,&quot;given&quot;:&quot;María Jesús&quot;,&quot;parse-names&quot;:false,&quot;dropping-particle&quot;:&quot;&quot;,&quot;non-dropping-particle&quot;:&quot;&quot;},{&quot;family&quot;:&quot;Meijón&quot;,&quot;given&quot;:&quot;Mónica&quot;,&quot;parse-names&quot;:false,&quot;dropping-particle&quot;:&quot;&quot;,&quot;non-dropping-particle&quot;:&quot;&quot;}],&quot;container-title&quot;:&quot;Plant Cell and Environment&quot;,&quot;container-title-short&quot;:&quot;Plant Cell Environ&quot;,&quot;DOI&quot;:&quot;10.1111/pce.14238&quot;,&quot;ISSN&quot;:&quot;13653040&quot;,&quot;PMID&quot;:&quot;34855991&quot;,&quot;issued&quot;:{&quot;date-parts&quot;:[[2022,2,1]]},&quot;page&quot;:&quot;446-458&quot;,&quot;abstract&quot;:&quot;The recovery and maintenance of plant homeostasis under stressful environments are complex processes involving organelle crosstalk for a coordinated cellular response. Here, we revealed through nuclear and chloroplast subcellular proteomics, biochemical cell profiles and targeted transcriptomics how chloroplasts and nuclei developed their responses under increased temperatures in a long-lived species (Pinus radiata). Parallel to photosynthetic impairment and reactive oxygen species production in the chloroplast, a DNA damage response was triggered in the nucleus followed by an altered chromatin conformation. In addition, in the nuclei, we found several proteins, such as HEMERA or WHIRLY, which change their locations from the chloroplasts to the nuclei carrying the stress message. Additionally, our data showed a deep rearrangement of RNA metabolism in both organelles, revealing microRNAs and AGO1 as potential regulators of the acclimation mechanisms. Altogether, our study highlights the synchronisation among the different stages required for thermotolerance acquisition in P. radiata, pointing out the role of chromatin conformation and posttranscriptional gene regulation in overcoming heat stress and assuring plant survival for the following years.&quot;,&quot;publisher&quot;:&quot;John Wiley and Sons Inc&quot;,&quot;issue&quot;:&quot;2&quot;,&quot;volume&quot;:&quot;45&quot;},&quot;isTemporary&quot;:false}]},{&quot;citationID&quot;:&quot;MENDELEY_CITATION_25085e11-0ff3-47f9-b625-7c64eca0c59d&quot;,&quot;properties&quot;:{&quot;noteIndex&quot;:0},&quot;isEdited&quot;:false,&quot;manualOverride&quot;:{&quot;isManuallyOverridden&quot;:false,&quot;citeprocText&quot;:&quot;(Jin et al., 2021)&quot;,&quot;manualOverrideText&quot;:&quot;&quot;},&quot;citationTag&quot;:&quot;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&quot;,&quot;citationItems&quot;:[{&quot;id&quot;:&quot;1043ab9f-3acd-3b62-b2d3-9659ecf00f0f&quot;,&quot;itemData&quot;:{&quot;type&quot;:&quot;article-journal&quot;,&quot;id&quot;:&quot;1043ab9f-3acd-3b62-b2d3-9659ecf00f0f&quot;,&quot;title&quot;:&quot;Phylogenomic and ecological analyses reveal the spatiotemporal evolution of global pines&quot;,&quot;author&quot;:[{&quot;family&quot;:&quot;Jin&quot;,&quot;given&quot;:&quot;Wei-Tao&quot;,&quot;parse-names&quot;:false,&quot;dropping-particle&quot;:&quot;&quot;,&quot;non-dropping-particle&quot;:&quot;&quot;},{&quot;family&quot;:&quot;Gernandt&quot;,&quot;given&quot;:&quot;David S&quot;,&quot;parse-names&quot;:false,&quot;dropping-particle&quot;:&quot;&quot;,&quot;non-dropping-particle&quot;:&quot;&quot;},{&quot;family&quot;:&quot;Wehenkel&quot;,&quot;given&quot;:&quot;Christian&quot;,&quot;parse-names&quot;:false,&quot;dropping-particle&quot;:&quot;&quot;,&quot;non-dropping-particle&quot;:&quot;&quot;},{&quot;family&quot;:&quot;Xia&quot;,&quot;given&quot;:&quot;Xiao-Mei&quot;,&quot;parse-names&quot;:false,&quot;dropping-particle&quot;:&quot;&quot;,&quot;non-dropping-particle&quot;:&quot;&quot;},{&quot;family&quot;:&quot;Wei&quot;,&quot;given&quot;:&quot;Xiao-Xin&quot;,&quot;parse-names&quot;:false,&quot;dropping-particle&quot;:&quot;&quot;,&quot;non-dropping-particle&quot;:&quot;&quot;},{&quot;family&quot;:&quot;Wang&quot;,&quot;given&quot;:&quot;Xiao-Quan&quot;,&quot;parse-names&quot;:false,&quot;dropping-particle&quot;:&quot;&quot;,&quot;non-dropping-particle&quot;:&quot;&quot;},{&quot;family&quot;:&quot;analyzed data&quot;,&quot;given&quot;:&quot;X-qw&quot;,&quot;parse-names&quot;:false,&quot;dropping-particle&quot;:&quot;&quot;,&quot;non-dropping-particle&quot;:&quot;&quot;}],&quot;container-title&quot;:&quot;PNAS&quot;,&quot;DOI&quot;:&quot;10.1073/pnas.2022302118/-/DCSupplemental&quot;,&quot;issued&quot;:{&quot;date-parts&quot;:[[2021]]},&quot;page&quot;:&quot;2022302118&quot;,&quot;abstract&quot;:&quot;How coniferous forests evolved in the Northern Hemisphere remains largely unknown. Unlike most groups of organisms that generally follow a latitudinal diversity gradient, most conifer species in the Northern Hemisphere are distributed in mountainous areas at middle latitudes. It is of great interest to know whether the midlatitude region has been an evolutionary cradle or museum for conifers and how evolutionary and ecological factors have driven their spatiotemporal evolution. Here, we investigated the macro-evolution of Pinus, the largest conifer genus and characteristic of northern temperate coniferous forests, based on nearly complete species sampling. Using 1,662 genes from transcriptome sequences, we reconstructed a robust species phylogeny and reestimated divergence times of global pines. We found that ∼90% of extant pine species originated in the Miocene in sharp contrast to the ancient origin of Pinus, indicating a Neogene rediversification. Surprisingly, species at middle latitudes are much older than those at other latitudes. This finding, coupled with net diversification rate analysis, indicates that the midlatitude region has provided an evolutionary museum for global pines. Analyses of 31 environmental variables, together with a comparison of evolutionary rates of niche and phenotypic traits with a net diversification rate, found that topography played a primary role in pine diversification, and the aridity index was decisive for the niche rate shift. Moreover, fire has forced diversification and adaptive evolution of Pinus. Our study highlights the importance of integrating phylogenomic and ecological approaches to address evolution of biological groups at the global scale. Pinus | phylogenomics | spatiotemporal evolution | evolutionary museum | fire adaptation U nderstanding what determines species diversity and its distribution pattern is one of the great challenges in evolutionary biology and ecology (1, 2). Gymnosperms and angiosperms are the two major groups of extant seed plants with extreme differences in species diversity and distribution. Compared to angiosperms with ∼300,000 species that dominate most of Earth's terrestrial ecosystems , extant gymnosperms comprise only 13 families and a little more than 1,000 species (3). Although greatly outnumbered by angiosperms, conifers, the most diverse group of gymnosperms with around 615 extant species worldwide (4), are prominent components in north temperate biomes and constitute over 39% of the world's forests (5). Unlike woody angiosperms that generally follow a latitudinal diversity gradient (LDG) in the Northern Hemisphere (6, 7), most conifer species are distributed in the mountainous areas at middle latitudes. It remains unknown whether the midlatitude region has been an evolutionary cradle or museum for conifers. The mechanisms underlying the high species diversity of conifers in the midlatitude region are also poorly studied, while the LDG can be explained by latitudinal variation in ecological limits, diversification rates, and time for species accumulation (2). Sun-daram et al. (8) suggested that the formation of conifer hotspots can be attributed to the accumulation of regional diversity over evolutionary time scales in mountainous areas with long-term climate stability, and topographically heterogeneous environments may play a primary role in hotspot formation. Nevertheless, Rueda, Godoy, and Hawkins (7) used a trait-based approach to test the effects of environmental stressors, evolutionary relatedness, and phylogenetic conservatism on conifer distribution in the conter-minous United States and found that a strong trade-off between drought and shade tolerance might be the simplest explanation for the distribution. It is of great interest to investigate how evolutionary and ecological factors have worked together to drive the spatiotemporal evolution of conifers in the Northern Hemisphere based on a solid phylogenetic framework and, in particular, whether conifers have retained or shifted their environmental niche space over time. Pinus provides an ideal example to explore the mechanisms underlying the spatiotemporal evolution of conifers and test whether the midlatitude region is an evolutionary cradle or museum for conifers. This genus, comprising about 113 species, is the largest genus of conifers and, arguably, is the most important genus of trees in the world (4, 9-11). It has a wide distribution in the Northern Hemisphere that coincides with the overall distribution of conifers (4). In addition, Pinus has a long evolutionary history dating back to the late Jurassic or early Cretaceous (12) and therefore participated in the historical dynamics of the Cre-taceous and Cenozoic forests. Moreover, many pines have evolved Significance Understanding what determines the distribution of biodiversity remains one of the great challenges in evolutionary biology and ecology. The Northern Hemisphere conifers do not follow a latitudinal diversity gradient and show a unique distribution pattern, that is most species are distributed at middle latitudes. To reveal the mechanisms underlying this pattern, we investigate the spatiotemporal evolution of the largest conifer genus Pinus. We find that the midlatitude region has been an evolutionary museum for Pinus, and particularly, topography has played the most important role in pine diversification. Moreover, our results indicate that pine's preference of warm and somewhat drier habitats could be helpful for their adaptation to the Anthropocene climate warming, which is important for biodiversity conservation and forest management.&quot;,&quot;volume&quot;:&quot;118&quot;,&quot;container-title-short&quot;:&quot;&quot;},&quot;isTemporary&quot;:false}]},{&quot;citationID&quot;:&quot;MENDELEY_CITATION_1407bcb7-c158-4940-bc05-e6ed06684d26&quot;,&quot;properties&quot;:{&quot;noteIndex&quot;:0},&quot;isEdited&quot;:false,&quot;manualOverride&quot;:{&quot;isManuallyOverridden&quot;:false,&quot;citeprocText&quot;:&quot;(Perez-Riverol et al., 2022)&quot;,&quot;manualOverrideText&quot;:&quot;&quot;},&quot;citationTag&quot;:&quot;MENDELEY_CITATION_v3_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&quot;,&quot;citationItems&quot;:[{&quot;id&quot;:&quot;0235da78-b3a2-3d64-8c3f-5abf874725dc&quot;,&quot;itemData&quot;:{&quot;type&quot;:&quot;article-journal&quot;,&quot;id&quot;:&quot;0235da78-b3a2-3d64-8c3f-5abf874725dc&quot;,&quot;title&quot;:&quot;The PRIDE database resources in 2022: A hub for mass spectrometry-based proteomics evidences&quot;,&quot;author&quot;:[{&quot;family&quot;:&quot;Perez-Riverol&quot;,&quot;given&quot;:&quot;Yasset&quot;,&quot;parse-names&quot;:false,&quot;dropping-particle&quot;:&quot;&quot;,&quot;non-dropping-particle&quot;:&quot;&quot;},{&quot;family&quot;:&quot;Bai&quot;,&quot;given&quot;:&quot;Jingwen&quot;,&quot;parse-names&quot;:false,&quot;dropping-particle&quot;:&quot;&quot;,&quot;non-dropping-particle&quot;:&quot;&quot;},{&quot;family&quot;:&quot;Bandla&quot;,&quot;given&quot;:&quot;Chakradhar&quot;,&quot;parse-names&quot;:false,&quot;dropping-particle&quot;:&quot;&quot;,&quot;non-dropping-particle&quot;:&quot;&quot;},{&quot;family&quot;:&quot;García-Seisdedos&quot;,&quot;given&quot;:&quot;David&quot;,&quot;parse-names&quot;:false,&quot;dropping-particle&quot;:&quot;&quot;,&quot;non-dropping-particle&quot;:&quot;&quot;},{&quot;family&quot;:&quot;Hewapathirana&quot;,&quot;given&quot;:&quot;Suresh&quot;,&quot;parse-names&quot;:false,&quot;dropping-particle&quot;:&quot;&quot;,&quot;non-dropping-particle&quot;:&quot;&quot;},{&quot;family&quot;:&quot;Kamatchinathan&quot;,&quot;given&quot;:&quot;Selvakumar&quot;,&quot;parse-names&quot;:false,&quot;dropping-particle&quot;:&quot;&quot;,&quot;non-dropping-particle&quot;:&quot;&quot;},{&quot;family&quot;:&quot;Kundu&quot;,&quot;given&quot;:&quot;Deepti J.&quot;,&quot;parse-names&quot;:false,&quot;dropping-particle&quot;:&quot;&quot;,&quot;non-dropping-particle&quot;:&quot;&quot;},{&quot;family&quot;:&quot;Prakash&quot;,&quot;given&quot;:&quot;Ananth&quot;,&quot;parse-names&quot;:false,&quot;dropping-particle&quot;:&quot;&quot;,&quot;non-dropping-particle&quot;:&quot;&quot;},{&quot;family&quot;:&quot;Frericks-Zipper&quot;,&quot;given&quot;:&quot;Anika&quot;,&quot;parse-names&quot;:false,&quot;dropping-particle&quot;:&quot;&quot;,&quot;non-dropping-particle&quot;:&quot;&quot;},{&quot;family&quot;:&quot;Eisenacher&quot;,&quot;given&quot;:&quot;Martin&quot;,&quot;parse-names&quot;:false,&quot;dropping-particle&quot;:&quot;&quot;,&quot;non-dropping-particle&quot;:&quot;&quot;},{&quot;family&quot;:&quot;Walzer&quot;,&quot;given&quot;:&quot;Mathias&quot;,&quot;parse-names&quot;:false,&quot;dropping-particle&quot;:&quot;&quot;,&quot;non-dropping-particle&quot;:&quot;&quot;},{&quot;family&quot;:&quot;Wang&quot;,&quot;given&quot;:&quot;Shengbo&quot;,&quot;parse-names&quot;:false,&quot;dropping-particle&quot;:&quot;&quot;,&quot;non-dropping-particle&quot;:&quot;&quot;},{&quot;family&quot;:&quot;Brazma&quot;,&quot;given&quot;:&quot;Alvis&quot;,&quot;parse-names&quot;:false,&quot;dropping-particle&quot;:&quot;&quot;,&quot;non-dropping-particle&quot;:&quot;&quot;},{&quot;family&quot;:&quot;Vizcaíno&quot;,&quot;given&quot;:&quot;Juan Antonio&quot;,&quot;parse-names&quot;:false,&quot;dropping-particle&quot;:&quot;&quot;,&quot;non-dropping-particle&quot;:&quot;&quot;}],&quot;container-title&quot;:&quot;Nucleic Acids Research&quot;,&quot;container-title-short&quot;:&quot;Nucleic Acids Res&quot;,&quot;DOI&quot;:&quot;10.1093/nar/gkab1038&quot;,&quot;ISSN&quot;:&quot;13624962&quot;,&quot;PMID&quot;:&quot;34723319&quot;,&quot;issued&quot;:{&quot;date-parts&quot;:[[2022,1,7]]},&quot;page&quot;:&quot;D543-D552&quot;,&quot;abstract&quot;:&quot;The PRoteomics IDEntifications (PRIDE) database (https://www.ebi.ac.uk/pride/) is the world's largest data repository of mass spectrometry-based proteomics data. PRIDE is one of the founding members of the global ProteomeXchange (PX) consortium and an ELIXIR core data resource. In this manuscript, we summarize the developments in PRIDE resources and related tools since the previous update manuscript was published in Nucleic Acids Research in 2019. The number of submitted datasets to PRIDE Archive (the archival component of PRIDE) has reached on average around 500 datasets per month during 2021. In addition to continuous improvements in PRIDE Archive data pipelines and infrastructure, the PRIDE Spectra Archive has been developed to provide direct access to the submitted mass spectra using Universal Spectrum Identifiers. As a key point, the file format MAGE-TAB for proteomics has been developed to enable the improvement of sample metadata annotation. Additionally, the resource PRIDE Peptidome provides access to aggregated peptide/protein evidences across PRIDE Archive. Furthermore, we will describe how PRIDE has increased its efforts to reuse and disseminate high-quality proteomics data into other added-value resources such as UniProt, Ensembl and Expression Atlas.&quot;,&quot;publisher&quot;:&quot;Oxford University Press&quot;,&quot;issue&quot;:&quot;D1&quot;,&quot;volume&quot;:&quot;50&quot;},&quot;isTemporary&quot;:false}]}]"/>
     <we:property name="MENDELEY_CITATIONS_STYLE" value="{&quot;id&quot;:&quot;https://www.zotero.org/styles/apa&quot;,&quot;title&quot;:&quot;American Psychological Association 7th edition&quot;,&quot;format&quot;:&quot;author-date&quot;,&quot;defaultLocale&quot;:null,&quot;isLocaleCodeValid&quot;:true}"/>
   </we:properties>
   <we:bindings/>

</xml_diff>

<commit_message>
Minor erros corrected and reduce number of words
</commit_message>
<xml_diff>
--- a/Manuscript/Manuscript_draft.docx
+++ b/Manuscript/Manuscript_draft.docx
@@ -6318,31 +6318,7 @@
         <w:rPr>
           <w:lang w:val="en-US"/>
         </w:rPr>
-        <w:t>and p</w:t>
-      </w:r>
-      <w:r>
-        <w:rPr>
-          <w:lang w:val="en-US"/>
-        </w:rPr>
-        <w:t>hloem</w:t>
-      </w:r>
-      <w:r>
-        <w:rPr>
-          <w:lang w:val="en-US"/>
-        </w:rPr>
-        <w:t>-x</w:t>
-      </w:r>
-      <w:r>
-        <w:rPr>
-          <w:lang w:val="en-US"/>
-        </w:rPr>
-        <w:t>ylem samples were grouped</w:t>
-      </w:r>
-      <w:r>
-        <w:rPr>
-          <w:lang w:val="en-US"/>
-        </w:rPr>
-        <w:t xml:space="preserve"> as vascula</w:t>
+        <w:t>and phloem-xylem samples were grouped as vascula</w:t>
       </w:r>
       <w:r>
         <w:rPr>
@@ -6653,16 +6629,20 @@
         <w:rPr>
           <w:lang w:val="en-US"/>
         </w:rPr>
-        <w:t xml:space="preserve">was applied to compute fold </w:t>
-      </w:r>
-      <w:proofErr w:type="spellStart"/>
-      <w:r>
-        <w:rPr>
-          <w:lang w:val="en-US"/>
-        </w:rPr>
-        <w:t>chage</w:t>
-      </w:r>
-      <w:proofErr w:type="spellEnd"/>
+        <w:t>was applied to compute fold cha</w:t>
+      </w:r>
+      <w:r>
+        <w:rPr>
+          <w:lang w:val="en-US"/>
+        </w:rPr>
+        <w:t>n</w:t>
+      </w:r>
+      <w:r>
+        <w:rPr>
+          <w:lang w:val="en-US"/>
+        </w:rPr>
+        <w:t>ge</w:t>
+      </w:r>
       <w:r>
         <w:rPr>
           <w:lang w:val="en-US"/>
@@ -7255,7 +7235,7 @@
         <w:rPr>
           <w:lang w:val="en-US"/>
         </w:rPr>
-        <w:t xml:space="preserve">were those alternatively spliced in at least one sample and with a </w:t>
+        <w:t xml:space="preserve">were those alternatively spliced in at least one sample and with </w:t>
       </w:r>
       <w:r>
         <w:rPr>
@@ -8874,7 +8854,7 @@
         <w:rPr>
           <w:lang w:val="en-US"/>
         </w:rPr>
-        <w:t>midcorrelatation</w:t>
+        <w:t>midcorrelation</w:t>
       </w:r>
       <w:proofErr w:type="spellEnd"/>
       <w:r>
@@ -9019,14 +8999,20 @@
         <w:rPr>
           <w:lang w:val="en-US"/>
         </w:rPr>
+        <w:t>M</w:t>
+      </w:r>
+      <w:r>
+        <w:rPr>
+          <w:lang w:val="en-US"/>
+        </w:rPr>
+        <w:t xml:space="preserve">odule </w:t>
+      </w:r>
+      <w:r>
+        <w:rPr>
+          <w:lang w:val="en-US"/>
+        </w:rPr>
         <w:lastRenderedPageBreak/>
-        <w:t>M</w:t>
-      </w:r>
-      <w:r>
-        <w:rPr>
-          <w:lang w:val="en-US"/>
-        </w:rPr>
-        <w:t>odule membership was computed based on the correlation between genes and module eigengenes for each module.</w:t>
+        <w:t>membership was computed based on the correlation between genes and module eigengenes for each module.</w:t>
       </w:r>
     </w:p>
     <w:p>
@@ -11821,7 +11807,7 @@
               <w:color w:val="000000"/>
               <w:lang w:val="en-GB"/>
             </w:rPr>
-            <w:t xml:space="preserve"> et al., 2017; Lamelas et al., 2020; Amaral et al., 2021; García-Campa et al., 2022; Lamelas et al., 2022;)</w:t>
+            <w:t xml:space="preserve"> et al., 2017; Lamelas et al., 2020; Amaral et al., 2021; García-Campa et al., 2022; Lamelas et al., 2022)</w:t>
           </w:r>
         </w:sdtContent>
       </w:sdt>
@@ -13862,19 +13848,23 @@
         </w:rPr>
         <w:t xml:space="preserve">lower and higher GC content in the target and downstream exon, respectively. </w:t>
       </w:r>
-      <w:proofErr w:type="spellStart"/>
-      <w:r>
-        <w:rPr>
-          <w:lang w:val="en-GB"/>
-        </w:rPr>
-        <w:t>Curiosly</w:t>
-      </w:r>
-      <w:proofErr w:type="spellEnd"/>
-      <w:r>
-        <w:rPr>
-          <w:lang w:val="en-GB"/>
-        </w:rPr>
-        <w:t xml:space="preserve">, </w:t>
+      <w:r>
+        <w:rPr>
+          <w:lang w:val="en-GB"/>
+        </w:rPr>
+        <w:t>Curio</w:t>
+      </w:r>
+      <w:r>
+        <w:rPr>
+          <w:lang w:val="en-GB"/>
+        </w:rPr>
+        <w:t>u</w:t>
+      </w:r>
+      <w:r>
+        <w:rPr>
+          <w:lang w:val="en-GB"/>
+        </w:rPr>
+        <w:t xml:space="preserve">sly, </w:t>
       </w:r>
       <w:r>
         <w:rPr>
@@ -16961,21 +16951,19 @@
         <w:rPr>
           <w:lang w:val="en-GB"/>
         </w:rPr>
-        <w:t xml:space="preserve"> using </w:t>
-      </w:r>
-      <w:proofErr w:type="spellStart"/>
-      <w:r>
-        <w:rPr>
-          <w:lang w:val="en-GB"/>
-        </w:rPr>
-        <w:t>multiomics</w:t>
-      </w:r>
-      <w:proofErr w:type="spellEnd"/>
-      <w:r>
-        <w:rPr>
-          <w:lang w:val="en-GB"/>
-        </w:rPr>
-        <w:t xml:space="preserve"> facto</w:t>
+        <w:t xml:space="preserve"> using multi</w:t>
+      </w:r>
+      <w:r>
+        <w:rPr>
+          <w:lang w:val="en-GB"/>
+        </w:rPr>
+        <w:t>-</w:t>
+      </w:r>
+      <w:r>
+        <w:rPr>
+          <w:lang w:val="en-GB"/>
+        </w:rPr>
+        <w:t>omics facto</w:t>
       </w:r>
       <w:r>
         <w:rPr>
@@ -20985,21 +20973,19 @@
         <w:rPr>
           <w:lang w:val="en-GB"/>
         </w:rPr>
-        <w:t xml:space="preserve">and chaperones reflecting high </w:t>
-      </w:r>
-      <w:proofErr w:type="spellStart"/>
-      <w:r>
-        <w:rPr>
-          <w:lang w:val="en-GB"/>
-        </w:rPr>
-        <w:t>tempeatures</w:t>
-      </w:r>
-      <w:proofErr w:type="spellEnd"/>
-      <w:r>
-        <w:rPr>
-          <w:lang w:val="en-GB"/>
-        </w:rPr>
-        <w:t xml:space="preserve"> main targets </w:t>
+        <w:t>and chaperones reflecting high tempe</w:t>
+      </w:r>
+      <w:r>
+        <w:rPr>
+          <w:lang w:val="en-GB"/>
+        </w:rPr>
+        <w:t>r</w:t>
+      </w:r>
+      <w:r>
+        <w:rPr>
+          <w:lang w:val="en-GB"/>
+        </w:rPr>
+        <w:t xml:space="preserve">atures main targets </w:t>
       </w:r>
       <w:r>
         <w:rPr>
@@ -21756,7 +21742,19 @@
         <w:rPr>
           <w:lang w:val="en-GB"/>
         </w:rPr>
-        <w:t xml:space="preserve">BINDING(HSF-DNA </w:t>
+        <w:t>BINDING</w:t>
+      </w:r>
+      <w:r>
+        <w:rPr>
+          <w:lang w:val="en-GB"/>
+        </w:rPr>
+        <w:t xml:space="preserve"> </w:t>
+      </w:r>
+      <w:r>
+        <w:rPr>
+          <w:lang w:val="en-GB"/>
+        </w:rPr>
+        <w:t xml:space="preserve">(HSF-DNA </w:t>
       </w:r>
       <w:r>
         <w:rPr>
@@ -22042,14 +22040,14 @@
         <w:rPr>
           <w:lang w:val="en-GB"/>
         </w:rPr>
-        <w:t xml:space="preserve">Additionally, </w:t>
+        <w:t xml:space="preserve">Additionally, the </w:t>
       </w:r>
       <w:r>
         <w:rPr>
           <w:lang w:val="en-GB"/>
         </w:rPr>
         <w:lastRenderedPageBreak/>
-        <w:t xml:space="preserve">the subcellular location with the younger profile </w:t>
+        <w:t xml:space="preserve">subcellular location with the younger profile </w:t>
       </w:r>
       <w:r>
         <w:rPr>
@@ -28147,21 +28145,19 @@
         <w:rPr>
           <w:lang w:val="en-GB"/>
         </w:rPr>
-        <w:t>designates the commercial and stress-</w:t>
-      </w:r>
-      <w:proofErr w:type="spellStart"/>
-      <w:r>
-        <w:rPr>
-          <w:lang w:val="en-GB"/>
-        </w:rPr>
-        <w:t>sentitive</w:t>
-      </w:r>
-      <w:proofErr w:type="spellEnd"/>
-      <w:r>
-        <w:rPr>
-          <w:lang w:val="en-GB"/>
-        </w:rPr>
-        <w:t xml:space="preserve"> species </w:t>
+        <w:t>designates the commercial and stress-sen</w:t>
+      </w:r>
+      <w:r>
+        <w:rPr>
+          <w:lang w:val="en-GB"/>
+        </w:rPr>
+        <w:t>si</w:t>
+      </w:r>
+      <w:r>
+        <w:rPr>
+          <w:lang w:val="en-GB"/>
+        </w:rPr>
+        <w:t xml:space="preserve">tive species </w:t>
       </w:r>
       <w:r>
         <w:rPr>
@@ -33646,13 +33642,7 @@
         <w:rPr>
           <w:lang w:val="en-GB"/>
         </w:rPr>
-        <w:t>Due to the high complexity of proteomics data four LFs were selected to perform in-depth characterisation.</w:t>
-      </w:r>
-      <w:r>
-        <w:rPr>
-          <w:lang w:val="en-GB"/>
-        </w:rPr>
-        <w:t xml:space="preserve"> </w:t>
+        <w:t xml:space="preserve">Due to the high complexity of proteomics data four LFs were selected to perform in-depth characterisation. </w:t>
       </w:r>
       <w:r>
         <w:rPr>
@@ -33930,7 +33920,21 @@
           <w:b/>
           <w:lang w:val="en-GB"/>
         </w:rPr>
-        <w:t>Figure S1F</w:t>
+        <w:t>supplementary</w:t>
+      </w:r>
+      <w:r>
+        <w:rPr>
+          <w:b/>
+          <w:lang w:val="en-GB"/>
+        </w:rPr>
+        <w:t xml:space="preserve"> fig.</w:t>
+      </w:r>
+      <w:r>
+        <w:rPr>
+          <w:b/>
+          <w:lang w:val="en-GB"/>
+        </w:rPr>
+        <w:t xml:space="preserve"> S1F</w:t>
       </w:r>
       <w:r>
         <w:rPr>
@@ -36148,6 +36152,7 @@
     <w:rsid w:val="00442AFF"/>
     <w:rsid w:val="004A21BE"/>
     <w:rsid w:val="004E68E1"/>
+    <w:rsid w:val="004E6CED"/>
     <w:rsid w:val="00550D96"/>
     <w:rsid w:val="005A7BA4"/>
     <w:rsid w:val="005B4D7C"/>

</xml_diff>

<commit_message>
Last review manuscript minors
</commit_message>
<xml_diff>
--- a/Manuscript/Manuscript_draft.docx
+++ b/Manuscript/Manuscript_draft.docx
@@ -693,7 +693,27 @@
         <w:rPr>
           <w:lang w:val="en-GB"/>
         </w:rPr>
-        <w:t xml:space="preserve">Harmonised alternative splicing analyses reveal that </w:t>
+        <w:t xml:space="preserve">While stress </w:t>
+      </w:r>
+      <w:proofErr w:type="spellStart"/>
+      <w:r>
+        <w:rPr>
+          <w:lang w:val="en-GB"/>
+        </w:rPr>
+        <w:t>favors</w:t>
+      </w:r>
+      <w:proofErr w:type="spellEnd"/>
+      <w:r>
+        <w:rPr>
+          <w:lang w:val="en-GB"/>
+        </w:rPr>
+        <w:t xml:space="preserve"> the retention of small introns, h</w:t>
+      </w:r>
+      <w:r>
+        <w:rPr>
+          <w:lang w:val="en-GB"/>
+        </w:rPr>
+        <w:t xml:space="preserve">armonised alternative splicing analyses reveal that </w:t>
       </w:r>
       <w:r>
         <w:rPr>
@@ -723,106 +743,86 @@
         <w:rPr>
           <w:lang w:val="en-GB"/>
         </w:rPr>
-        <w:t xml:space="preserve">ve regulation, while stress </w:t>
+        <w:t xml:space="preserve">ve regulation. </w:t>
+      </w:r>
+      <w:r>
+        <w:rPr>
+          <w:lang w:val="en-GB"/>
+        </w:rPr>
+        <w:t xml:space="preserve">Furthermore, </w:t>
+      </w:r>
+      <w:r>
+        <w:rPr>
+          <w:lang w:val="en-GB"/>
+        </w:rPr>
+        <w:t>the degree of convergence between stress</w:t>
+      </w:r>
+      <w:r>
+        <w:rPr>
+          <w:lang w:val="en-GB"/>
+        </w:rPr>
+        <w:t xml:space="preserve">ors </w:t>
+      </w:r>
+      <w:r>
+        <w:rPr>
+          <w:lang w:val="en-GB"/>
+        </w:rPr>
+        <w:t>differed between regulatory layers, with proteomic response</w:t>
+      </w:r>
+      <w:r>
+        <w:rPr>
+          <w:lang w:val="en-GB"/>
+        </w:rPr>
+        <w:t>s</w:t>
+      </w:r>
+      <w:r>
+        <w:rPr>
+          <w:lang w:val="en-GB"/>
+        </w:rPr>
+        <w:t xml:space="preserve"> remaining highly distinctive even through intergenerational </w:t>
+      </w:r>
+      <w:r>
+        <w:rPr>
+          <w:lang w:val="en-GB"/>
+        </w:rPr>
+        <w:t xml:space="preserve">memory </w:t>
+      </w:r>
+      <w:r>
+        <w:rPr>
+          <w:lang w:val="en-GB"/>
+        </w:rPr>
+        <w:t>tolerance</w:t>
+      </w:r>
+      <w:r>
+        <w:rPr>
+          <w:lang w:val="en-GB"/>
+        </w:rPr>
+        <w:t>.</w:t>
+      </w:r>
+      <w:r>
+        <w:rPr>
+          <w:lang w:val="en-GB"/>
+        </w:rPr>
+        <w:t xml:space="preserve"> </w:t>
+      </w:r>
+      <w:r>
+        <w:rPr>
+          <w:lang w:val="en-GB"/>
+        </w:rPr>
+        <w:t xml:space="preserve">Overall, </w:t>
       </w:r>
       <w:proofErr w:type="spellStart"/>
       <w:r>
         <w:rPr>
           <w:lang w:val="en-GB"/>
         </w:rPr>
-        <w:t>favors</w:t>
+        <w:t>Pra</w:t>
       </w:r>
       <w:proofErr w:type="spellEnd"/>
       <w:r>
         <w:rPr>
           <w:lang w:val="en-GB"/>
         </w:rPr>
-        <w:t xml:space="preserve"> </w:t>
-      </w:r>
-      <w:r>
-        <w:rPr>
-          <w:lang w:val="en-GB"/>
-        </w:rPr>
-        <w:t xml:space="preserve">the retention of small introns. </w:t>
-      </w:r>
-      <w:r>
-        <w:rPr>
-          <w:lang w:val="en-GB"/>
-        </w:rPr>
-        <w:t xml:space="preserve">Furthermore, </w:t>
-      </w:r>
-      <w:r>
-        <w:rPr>
-          <w:lang w:val="en-GB"/>
-        </w:rPr>
-        <w:t>the degree of convergence between stress</w:t>
-      </w:r>
-      <w:r>
-        <w:rPr>
-          <w:lang w:val="en-GB"/>
-        </w:rPr>
-        <w:t xml:space="preserve">ors </w:t>
-      </w:r>
-      <w:r>
-        <w:rPr>
-          <w:lang w:val="en-GB"/>
-        </w:rPr>
-        <w:t>differed between regulatory layers, with proteomic response</w:t>
-      </w:r>
-      <w:r>
-        <w:rPr>
-          <w:lang w:val="en-GB"/>
-        </w:rPr>
-        <w:t>s</w:t>
-      </w:r>
-      <w:r>
-        <w:rPr>
-          <w:lang w:val="en-GB"/>
-        </w:rPr>
-        <w:t xml:space="preserve"> remaining highly distinctive even through intergenerational </w:t>
-      </w:r>
-      <w:r>
-        <w:rPr>
-          <w:lang w:val="en-GB"/>
-        </w:rPr>
-        <w:t xml:space="preserve">memory </w:t>
-      </w:r>
-      <w:r>
-        <w:rPr>
-          <w:lang w:val="en-GB"/>
-        </w:rPr>
-        <w:t>tolerance</w:t>
-      </w:r>
-      <w:r>
-        <w:rPr>
-          <w:lang w:val="en-GB"/>
-        </w:rPr>
-        <w:t>.</w:t>
-      </w:r>
-      <w:r>
-        <w:rPr>
-          <w:lang w:val="en-GB"/>
-        </w:rPr>
-        <w:t xml:space="preserve"> </w:t>
-      </w:r>
-      <w:r>
-        <w:rPr>
-          <w:lang w:val="en-GB"/>
-        </w:rPr>
-        <w:t xml:space="preserve">Overall, </w:t>
-      </w:r>
-      <w:proofErr w:type="spellStart"/>
-      <w:r>
-        <w:rPr>
-          <w:lang w:val="en-GB"/>
-        </w:rPr>
-        <w:t>Pra</w:t>
-      </w:r>
-      <w:proofErr w:type="spellEnd"/>
-      <w:r>
-        <w:rPr>
-          <w:lang w:val="en-GB"/>
-        </w:rPr>
         <w:t xml:space="preserve">-GE-ATLAS </w:t>
       </w:r>
       <w:r>
@@ -835,7 +835,19 @@
         <w:rPr>
           <w:lang w:val="en-GB"/>
         </w:rPr>
-        <w:t xml:space="preserve">how pine intriguing features have evolved. </w:t>
+        <w:t xml:space="preserve">how </w:t>
+      </w:r>
+      <w:r>
+        <w:rPr>
+          <w:lang w:val="en-GB"/>
+        </w:rPr>
+        <w:t xml:space="preserve">characteristic </w:t>
+      </w:r>
+      <w:r>
+        <w:rPr>
+          <w:lang w:val="en-GB"/>
+        </w:rPr>
+        <w:t xml:space="preserve">pine features have evolved. </w:t>
       </w:r>
       <w:proofErr w:type="spellStart"/>
       <w:r>
@@ -1538,7 +1550,25 @@
         <w:rPr>
           <w:lang w:val="en-US"/>
         </w:rPr>
-        <w:t xml:space="preserve">, the largest genus with 113 species and one of the most important genus of trees </w:t>
+        <w:t>, with 113 species</w:t>
+      </w:r>
+      <w:r>
+        <w:rPr>
+          <w:lang w:val="en-US"/>
+        </w:rPr>
+        <w:t xml:space="preserve">, is the largest </w:t>
+      </w:r>
+      <w:r>
+        <w:rPr>
+          <w:lang w:val="en-US"/>
+        </w:rPr>
+        <w:t xml:space="preserve">clade </w:t>
+      </w:r>
+      <w:r>
+        <w:rPr>
+          <w:lang w:val="en-US"/>
+        </w:rPr>
+        <w:t xml:space="preserve">and one of the most important genus of trees </w:t>
       </w:r>
       <w:sdt>
         <w:sdtPr>
@@ -1572,13 +1602,13 @@
         <w:rPr>
           <w:lang w:val="en-US"/>
         </w:rPr>
-        <w:t>serve</w:t>
-      </w:r>
-      <w:r>
-        <w:rPr>
-          <w:lang w:val="en-US"/>
-        </w:rPr>
-        <w:t>s</w:t>
+        <w:t>serv</w:t>
+      </w:r>
+      <w:r>
+        <w:rPr>
+          <w:lang w:val="en-US"/>
+        </w:rPr>
+        <w:t>ing</w:t>
       </w:r>
       <w:r>
         <w:rPr>
@@ -1634,25 +1664,7 @@
         <w:rPr>
           <w:lang w:val="en-US"/>
         </w:rPr>
-        <w:t xml:space="preserve">intriguing </w:t>
-      </w:r>
-      <w:r>
-        <w:rPr>
-          <w:lang w:val="en-US"/>
-        </w:rPr>
-        <w:t xml:space="preserve">molecular </w:t>
-      </w:r>
-      <w:r>
-        <w:rPr>
-          <w:lang w:val="en-US"/>
-        </w:rPr>
-        <w:t xml:space="preserve">and ecological </w:t>
-      </w:r>
-      <w:r>
-        <w:rPr>
-          <w:lang w:val="en-US"/>
-        </w:rPr>
-        <w:t>evolutionary features</w:t>
+        <w:t>molecular evolutionary features</w:t>
       </w:r>
       <w:r>
         <w:rPr>
@@ -1706,7 +1718,27 @@
         <w:rPr>
           <w:lang w:val="en-US"/>
         </w:rPr>
-        <w:t xml:space="preserve">they provide valuable insights, </w:t>
+        <w:t xml:space="preserve">they provide valuable </w:t>
+      </w:r>
+      <w:proofErr w:type="spellStart"/>
+      <w:r>
+        <w:rPr>
+          <w:lang w:val="en-US"/>
+        </w:rPr>
+        <w:t>ecophysiological</w:t>
+      </w:r>
+      <w:proofErr w:type="spellEnd"/>
+      <w:r>
+        <w:rPr>
+          <w:lang w:val="en-US"/>
+        </w:rPr>
+        <w:t xml:space="preserve"> </w:t>
+      </w:r>
+      <w:r>
+        <w:rPr>
+          <w:lang w:val="en-US"/>
+        </w:rPr>
+        <w:t xml:space="preserve">insights, </w:t>
       </w:r>
       <w:r>
         <w:rPr>
@@ -1742,13 +1774,25 @@
         <w:rPr>
           <w:lang w:val="en-US"/>
         </w:rPr>
-        <w:t>, giant genomes and high repetitive elements content are considered non-model system attributes</w:t>
-      </w:r>
-      <w:r>
-        <w:rPr>
-          <w:lang w:val="en-US"/>
-        </w:rPr>
-        <w:t xml:space="preserve"> </w:t>
+        <w:t xml:space="preserve">, giant genomes and high repetitive elements content are </w:t>
+      </w:r>
+      <w:r>
+        <w:rPr>
+          <w:lang w:val="en-US"/>
+        </w:rPr>
+        <w:t xml:space="preserve">far from those </w:t>
+      </w:r>
+      <w:r>
+        <w:rPr>
+          <w:lang w:val="en-US"/>
+        </w:rPr>
+        <w:t>attributes</w:t>
+      </w:r>
+      <w:r>
+        <w:rPr>
+          <w:lang w:val="en-US"/>
+        </w:rPr>
+        <w:t xml:space="preserve"> proper of model species </w:t>
       </w:r>
       <w:sdt>
         <w:sdtPr>
@@ -1772,66 +1816,6 @@
           </w:r>
         </w:sdtContent>
       </w:sdt>
-      <w:r>
-        <w:rPr>
-          <w:lang w:val="en-US"/>
-        </w:rPr>
-        <w:t xml:space="preserve">. </w:t>
-      </w:r>
-      <w:r>
-        <w:rPr>
-          <w:lang w:val="en-US"/>
-        </w:rPr>
-        <w:t>Hence</w:t>
-      </w:r>
-      <w:r>
-        <w:rPr>
-          <w:lang w:val="en-US"/>
-        </w:rPr>
-        <w:t xml:space="preserve">, </w:t>
-      </w:r>
-      <w:r>
-        <w:rPr>
-          <w:lang w:val="en-US"/>
-        </w:rPr>
-        <w:t xml:space="preserve">these characteristics present </w:t>
-      </w:r>
-      <w:r>
-        <w:rPr>
-          <w:lang w:val="en-US"/>
-        </w:rPr>
-        <w:t xml:space="preserve">obstacles to genome assembly and </w:t>
-      </w:r>
-      <w:r>
-        <w:rPr>
-          <w:lang w:val="en-US"/>
-        </w:rPr>
-        <w:t>complicat</w:t>
-      </w:r>
-      <w:r>
-        <w:rPr>
-          <w:lang w:val="en-US"/>
-        </w:rPr>
-        <w:t>e</w:t>
-      </w:r>
-      <w:r>
-        <w:rPr>
-          <w:lang w:val="en-US"/>
-        </w:rPr>
-        <w:t xml:space="preserve"> </w:t>
-      </w:r>
-      <w:r>
-        <w:rPr>
-          <w:lang w:val="en-US"/>
-        </w:rPr>
-        <w:t>experimental setup</w:t>
-      </w:r>
-      <w:r>
-        <w:rPr>
-          <w:lang w:val="en-US"/>
-        </w:rPr>
-        <w:t>s</w:t>
-      </w:r>
       <w:r>
         <w:rPr>
           <w:lang w:val="en-US"/>
@@ -2304,14 +2288,7 @@
         <w:rPr>
           <w:lang w:val="en-US"/>
         </w:rPr>
-        <w:t xml:space="preserve">the generation of curated databases and resources derived </w:t>
-      </w:r>
-      <w:r>
-        <w:rPr>
-          <w:lang w:val="en-US"/>
-        </w:rPr>
-        <w:lastRenderedPageBreak/>
-        <w:t xml:space="preserve">from cumulative research </w:t>
+        <w:t xml:space="preserve">the generation of curated databases and resources derived from cumulative research </w:t>
       </w:r>
       <w:r>
         <w:rPr>
@@ -2402,6 +2379,7 @@
         <w:rPr>
           <w:lang w:val="en-US"/>
         </w:rPr>
+        <w:lastRenderedPageBreak/>
         <w:t xml:space="preserve">To </w:t>
       </w:r>
       <w:r>
@@ -3269,7 +3247,7 @@
           <w:color w:val="1F1F1F"/>
           <w:lang w:val="en-GB"/>
         </w:rPr>
-        <w:t xml:space="preserve">Peptides were </w:t>
+        <w:t>Peptides were analy</w:t>
       </w:r>
       <w:r>
         <w:rPr>
@@ -3277,8 +3255,7 @@
           <w:color w:val="1F1F1F"/>
           <w:lang w:val="en-GB"/>
         </w:rPr>
-        <w:lastRenderedPageBreak/>
-        <w:t>analy</w:t>
+        <w:t>s</w:t>
       </w:r>
       <w:r>
         <w:rPr>
@@ -3286,7 +3263,7 @@
           <w:color w:val="1F1F1F"/>
           <w:lang w:val="en-GB"/>
         </w:rPr>
-        <w:t>s</w:t>
+        <w:t xml:space="preserve">ed </w:t>
       </w:r>
       <w:r>
         <w:rPr>
@@ -3294,7 +3271,7 @@
           <w:color w:val="1F1F1F"/>
           <w:lang w:val="en-GB"/>
         </w:rPr>
-        <w:t xml:space="preserve">ed </w:t>
+        <w:t>in</w:t>
       </w:r>
       <w:r>
         <w:rPr>
@@ -3302,7 +3279,7 @@
           <w:color w:val="1F1F1F"/>
           <w:lang w:val="en-GB"/>
         </w:rPr>
-        <w:t>in</w:t>
+        <w:t xml:space="preserve"> a HPLC</w:t>
       </w:r>
       <w:r>
         <w:rPr>
@@ -3310,7 +3287,7 @@
           <w:color w:val="1F1F1F"/>
           <w:lang w:val="en-GB"/>
         </w:rPr>
-        <w:t xml:space="preserve"> a HPLC</w:t>
+        <w:t>-</w:t>
       </w:r>
       <w:r>
         <w:rPr>
@@ -3318,33 +3295,33 @@
           <w:color w:val="1F1F1F"/>
           <w:lang w:val="en-GB"/>
         </w:rPr>
-        <w:t>-</w:t>
-      </w:r>
+        <w:t>MS/MS Orbitrap Fusion spectrometer (</w:t>
+      </w:r>
+      <w:proofErr w:type="spellStart"/>
       <w:r>
         <w:rPr>
           <w:rFonts w:cs="Arial"/>
           <w:color w:val="1F1F1F"/>
           <w:lang w:val="en-GB"/>
         </w:rPr>
-        <w:t>MS/MS Orbitrap Fusion spectrometer (</w:t>
-      </w:r>
-      <w:proofErr w:type="spellStart"/>
+        <w:t>ThermoFisher</w:t>
+      </w:r>
+      <w:proofErr w:type="spellEnd"/>
       <w:r>
         <w:rPr>
           <w:rFonts w:cs="Arial"/>
           <w:color w:val="1F1F1F"/>
           <w:lang w:val="en-GB"/>
         </w:rPr>
-        <w:t>ThermoFisher</w:t>
-      </w:r>
-      <w:proofErr w:type="spellEnd"/>
+        <w:t xml:space="preserve"> Scientific)</w:t>
+      </w:r>
       <w:r>
         <w:rPr>
           <w:rFonts w:cs="Arial"/>
           <w:color w:val="1F1F1F"/>
           <w:lang w:val="en-GB"/>
         </w:rPr>
-        <w:t xml:space="preserve"> Scientific)</w:t>
+        <w:t xml:space="preserve">, </w:t>
       </w:r>
       <w:r>
         <w:rPr>
@@ -3352,14 +3329,7 @@
           <w:color w:val="1F1F1F"/>
           <w:lang w:val="en-GB"/>
         </w:rPr>
-        <w:t xml:space="preserve">, </w:t>
-      </w:r>
-      <w:r>
-        <w:rPr>
-          <w:rFonts w:cs="Arial"/>
-          <w:color w:val="1F1F1F"/>
-          <w:lang w:val="en-GB"/>
-        </w:rPr>
+        <w:lastRenderedPageBreak/>
         <w:t xml:space="preserve">employing a 60-min gradient </w:t>
       </w:r>
       <w:r>
@@ -3507,7 +3477,7 @@
           <w:bCs/>
           <w:lang w:val="en-US"/>
         </w:rPr>
-        <w:t>1</w:t>
+        <w:t>2</w:t>
       </w:r>
       <w:r>
         <w:rPr>
@@ -3607,7 +3577,7 @@
           <w:bCs/>
           <w:lang w:val="en-GB"/>
         </w:rPr>
-        <w:t>2</w:t>
+        <w:t>1</w:t>
       </w:r>
       <w:r>
         <w:rPr>
@@ -4602,7 +4572,6 @@
         <w:rPr>
           <w:lang w:val="en-GB"/>
         </w:rPr>
-        <w:lastRenderedPageBreak/>
         <w:t>EvidentialGene</w:t>
       </w:r>
       <w:proofErr w:type="spellEnd"/>
@@ -4722,7 +4691,7 @@
           <w:bCs/>
           <w:lang w:val="en-GB"/>
         </w:rPr>
-        <w:t>2</w:t>
+        <w:t>1</w:t>
       </w:r>
       <w:r>
         <w:rPr>
@@ -4747,6 +4716,7 @@
         <w:rPr>
           <w:lang w:val="en-GB"/>
         </w:rPr>
+        <w:lastRenderedPageBreak/>
         <w:t xml:space="preserve">For </w:t>
       </w:r>
       <w:r>
@@ -5254,7 +5224,7 @@
             <w:color w:val="000000"/>
             <w:lang w:val="en-GB"/>
           </w:rPr>
-          <w:tag w:val="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"/>
+          <w:tag w:val="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"/>
           <w:id w:val="-2093076142"/>
           <w:placeholder>
             <w:docPart w:val="DefaultPlaceholder_-1854013440"/>
@@ -6495,76 +6465,82 @@
         <w:rPr>
           <w:lang w:val="en-US"/>
         </w:rPr>
+        <w:t xml:space="preserve">Then, genes with a </w:t>
+      </w:r>
+      <w:r>
+        <w:rPr>
+          <w:lang w:val="en-US"/>
+        </w:rPr>
+        <w:t xml:space="preserve">median </w:t>
+      </w:r>
+      <w:r>
+        <w:rPr>
+          <w:lang w:val="en-US"/>
+        </w:rPr>
+        <w:t xml:space="preserve">expression level </w:t>
+      </w:r>
+      <w:r>
+        <w:rPr>
+          <w:lang w:val="en-US"/>
+        </w:rPr>
+        <w:t>of at lea</w:t>
+      </w:r>
+      <w:r>
+        <w:rPr>
+          <w:lang w:val="en-US"/>
+        </w:rPr>
+        <w:t>s</w:t>
+      </w:r>
+      <w:r>
+        <w:rPr>
+          <w:lang w:val="en-US"/>
+        </w:rPr>
+        <w:t xml:space="preserve">t 5 </w:t>
+      </w:r>
+      <w:proofErr w:type="spellStart"/>
+      <w:r>
+        <w:rPr>
+          <w:lang w:val="en-US"/>
+        </w:rPr>
+        <w:t>normali</w:t>
+      </w:r>
+      <w:r>
+        <w:rPr>
+          <w:lang w:val="en-US"/>
+        </w:rPr>
+        <w:t>s</w:t>
+      </w:r>
+      <w:r>
+        <w:rPr>
+          <w:lang w:val="en-US"/>
+        </w:rPr>
+        <w:t>ed</w:t>
+      </w:r>
+      <w:proofErr w:type="spellEnd"/>
+      <w:r>
+        <w:rPr>
+          <w:lang w:val="en-US"/>
+        </w:rPr>
+        <w:t xml:space="preserve"> counts in </w:t>
+      </w:r>
+      <w:r>
+        <w:rPr>
+          <w:lang w:val="en-US"/>
+        </w:rPr>
+        <w:t xml:space="preserve">at least one tissue type and a fold change of at least 3 </w:t>
+      </w:r>
+      <w:r>
+        <w:rPr>
+          <w:lang w:val="en-US"/>
+        </w:rPr>
+        <w:t xml:space="preserve">in the same direction with related to all </w:t>
+      </w:r>
+      <w:r>
+        <w:rPr>
+          <w:lang w:val="en-US"/>
+        </w:rPr>
         <w:lastRenderedPageBreak/>
-        <w:t xml:space="preserve">Then, genes with a </w:t>
-      </w:r>
-      <w:r>
-        <w:rPr>
-          <w:lang w:val="en-US"/>
-        </w:rPr>
-        <w:t xml:space="preserve">median </w:t>
-      </w:r>
-      <w:r>
-        <w:rPr>
-          <w:lang w:val="en-US"/>
-        </w:rPr>
-        <w:t xml:space="preserve">expression level </w:t>
-      </w:r>
-      <w:r>
-        <w:rPr>
-          <w:lang w:val="en-US"/>
-        </w:rPr>
-        <w:t>of at lea</w:t>
-      </w:r>
-      <w:r>
-        <w:rPr>
-          <w:lang w:val="en-US"/>
-        </w:rPr>
-        <w:t>s</w:t>
-      </w:r>
-      <w:r>
-        <w:rPr>
-          <w:lang w:val="en-US"/>
-        </w:rPr>
-        <w:t xml:space="preserve">t 5 </w:t>
-      </w:r>
-      <w:proofErr w:type="spellStart"/>
-      <w:r>
-        <w:rPr>
-          <w:lang w:val="en-US"/>
-        </w:rPr>
-        <w:t>normali</w:t>
-      </w:r>
-      <w:r>
-        <w:rPr>
-          <w:lang w:val="en-US"/>
-        </w:rPr>
-        <w:t>s</w:t>
-      </w:r>
-      <w:r>
-        <w:rPr>
-          <w:lang w:val="en-US"/>
-        </w:rPr>
-        <w:t>ed</w:t>
-      </w:r>
-      <w:proofErr w:type="spellEnd"/>
-      <w:r>
-        <w:rPr>
-          <w:lang w:val="en-US"/>
-        </w:rPr>
-        <w:t xml:space="preserve"> counts in </w:t>
-      </w:r>
-      <w:r>
-        <w:rPr>
-          <w:lang w:val="en-US"/>
-        </w:rPr>
-        <w:t xml:space="preserve">at least one tissue type and a fold change of at least 3 </w:t>
-      </w:r>
-      <w:r>
-        <w:rPr>
-          <w:lang w:val="en-US"/>
-        </w:rPr>
-        <w:t>in the same direction with related to all other tissues types</w:t>
+        <w:t>other tissues types</w:t>
       </w:r>
       <w:r>
         <w:rPr>
@@ -6703,7 +6679,13 @@
         <w:rPr>
           <w:lang w:val="en-US"/>
         </w:rPr>
-        <w:t xml:space="preserve"> AS events and genes</w:t>
+        <w:t xml:space="preserve"> AS and </w:t>
+      </w:r>
+      <w:r>
+        <w:rPr>
+          <w:lang w:val="en-US"/>
+        </w:rPr>
+        <w:t>GE</w:t>
       </w:r>
       <w:r>
         <w:rPr>
@@ -6941,75 +6923,99 @@
         <w:rPr>
           <w:lang w:val="en-US"/>
         </w:rPr>
-        <w:t xml:space="preserve">, we required that a gene </w:t>
-      </w:r>
-      <w:r>
-        <w:rPr>
-          <w:lang w:val="en-US"/>
-        </w:rPr>
-        <w:t xml:space="preserve">had at least 5 </w:t>
+        <w:t xml:space="preserve">, </w:t>
+      </w:r>
+      <w:r>
+        <w:rPr>
+          <w:lang w:val="en-US"/>
+        </w:rPr>
+        <w:t xml:space="preserve">the same criteria was </w:t>
+      </w:r>
+      <w:r>
+        <w:rPr>
+          <w:lang w:val="en-US"/>
+        </w:rPr>
+        <w:t xml:space="preserve">required </w:t>
+      </w:r>
+      <w:r>
+        <w:rPr>
+          <w:lang w:val="en-US"/>
+        </w:rPr>
+        <w:t xml:space="preserve">considering at least 5 </w:t>
       </w:r>
       <w:proofErr w:type="spellStart"/>
       <w:r>
         <w:rPr>
           <w:lang w:val="en-US"/>
         </w:rPr>
-        <w:t>normali</w:t>
-      </w:r>
-      <w:r>
-        <w:rPr>
-          <w:lang w:val="en-US"/>
-        </w:rPr>
-        <w:t>s</w:t>
-      </w:r>
-      <w:r>
-        <w:rPr>
-          <w:lang w:val="en-US"/>
-        </w:rPr>
-        <w:t>ed</w:t>
+        <w:t>normalised</w:t>
       </w:r>
       <w:proofErr w:type="spellEnd"/>
       <w:r>
         <w:rPr>
           <w:lang w:val="en-US"/>
         </w:rPr>
-        <w:t xml:space="preserve"> counts in at least </w:t>
-      </w:r>
-      <w:r>
-        <w:rPr>
-          <w:lang w:val="en-US"/>
-        </w:rPr>
-        <w:t xml:space="preserve">two samples from </w:t>
-      </w:r>
-      <w:r>
-        <w:rPr>
-          <w:lang w:val="en-US"/>
-        </w:rPr>
-        <w:t xml:space="preserve">the </w:t>
-      </w:r>
-      <w:r>
-        <w:rPr>
-          <w:lang w:val="en-US"/>
-        </w:rPr>
-        <w:t xml:space="preserve">same stress experiment and </w:t>
-      </w:r>
-      <w:r>
-        <w:rPr>
-          <w:lang w:val="en-US"/>
-        </w:rPr>
-        <w:t xml:space="preserve">a fold change of at least 2 in the same direction between stress and control conditions for at least two out of five </w:t>
-      </w:r>
-      <w:r>
-        <w:rPr>
-          <w:lang w:val="en-US"/>
-        </w:rPr>
-        <w:t xml:space="preserve">stress </w:t>
-      </w:r>
-      <w:r>
-        <w:rPr>
-          <w:lang w:val="en-US"/>
-        </w:rPr>
-        <w:t>experiments.</w:t>
+        <w:t xml:space="preserve"> counts and a fold-change of at least 2 as coverage and difference thresholds, respectively</w:t>
+      </w:r>
+      <w:r>
+        <w:rPr>
+          <w:lang w:val="en-US"/>
+        </w:rPr>
+        <w:t>.</w:t>
+      </w:r>
+      <w:r>
+        <w:rPr>
+          <w:lang w:val="en-US"/>
+        </w:rPr>
+        <w:t xml:space="preserve"> Thus, ensuring that </w:t>
+      </w:r>
+      <w:r>
+        <w:rPr>
+          <w:lang w:val="en-US"/>
+        </w:rPr>
+        <w:t>features</w:t>
+      </w:r>
+      <w:r>
+        <w:rPr>
+          <w:lang w:val="en-US"/>
+        </w:rPr>
+        <w:t xml:space="preserve"> are expressed</w:t>
+      </w:r>
+      <w:r>
+        <w:rPr>
+          <w:lang w:val="en-US"/>
+        </w:rPr>
+        <w:t>/spliced</w:t>
+      </w:r>
+      <w:r>
+        <w:rPr>
+          <w:lang w:val="en-US"/>
+        </w:rPr>
+        <w:t xml:space="preserve"> and </w:t>
+      </w:r>
+      <w:r>
+        <w:rPr>
+          <w:lang w:val="en-US"/>
+        </w:rPr>
+        <w:t xml:space="preserve">avoiding </w:t>
+      </w:r>
+      <w:r>
+        <w:rPr>
+          <w:lang w:val="en-US"/>
+        </w:rPr>
+        <w:t>ambiguous regulation across stress</w:t>
+      </w:r>
+      <w:r>
+        <w:rPr>
+          <w:lang w:val="en-US"/>
+        </w:rPr>
+        <w:t>es</w:t>
+      </w:r>
+      <w:r>
+        <w:rPr>
+          <w:lang w:val="en-US"/>
+        </w:rPr>
+        <w:t xml:space="preserve"> in opposite directions.</w:t>
       </w:r>
     </w:p>
     <w:p>
@@ -7040,7 +7046,7 @@
         <w:rPr>
           <w:lang w:val="en-US"/>
         </w:rPr>
-        <w:t xml:space="preserve"> two control </w:t>
+        <w:t xml:space="preserve"> control </w:t>
       </w:r>
       <w:r>
         <w:rPr>
@@ -7082,7 +7088,7 @@
         <w:rPr>
           <w:lang w:val="en-US"/>
         </w:rPr>
-        <w:t xml:space="preserve">Genome set </w:t>
+        <w:t xml:space="preserve">Genome </w:t>
       </w:r>
       <w:r>
         <w:rPr>
@@ -7302,7 +7308,7 @@
         <w:rPr>
           <w:lang w:val="en-US"/>
         </w:rPr>
-        <w:t xml:space="preserve"> set of AS-NR groups, we retained</w:t>
+        <w:t xml:space="preserve"> AS-NR, we retained</w:t>
       </w:r>
       <w:r>
         <w:rPr>
@@ -7431,7 +7437,7 @@
         <w:rPr>
           <w:lang w:val="en-US"/>
         </w:rPr>
-        <w:t>Splicing variation effect were determined using custom R script</w:t>
+        <w:t>Splicing variation effect were determined using custom script</w:t>
       </w:r>
       <w:r>
         <w:rPr>
@@ -7655,43 +7661,13 @@
         <w:rPr>
           <w:lang w:val="en-GB"/>
         </w:rPr>
-        <w:t xml:space="preserve">frameshift </w:t>
-      </w:r>
-      <w:r>
-        <w:rPr>
-          <w:lang w:val="en-GB"/>
-        </w:rPr>
-        <w:t xml:space="preserve">or </w:t>
-      </w:r>
-      <w:r>
-        <w:rPr>
-          <w:lang w:val="en-GB"/>
-        </w:rPr>
-        <w:t>change</w:t>
-      </w:r>
-      <w:r>
-        <w:rPr>
-          <w:lang w:val="en-GB"/>
-        </w:rPr>
-        <w:t>d</w:t>
-      </w:r>
-      <w:r>
-        <w:rPr>
-          <w:lang w:val="en-GB"/>
-        </w:rPr>
-        <w:t xml:space="preserve"> </w:t>
-      </w:r>
-      <w:r>
-        <w:rPr>
-          <w:lang w:val="en-GB"/>
-        </w:rPr>
-        <w:t xml:space="preserve">the </w:t>
-      </w:r>
-      <w:r>
-        <w:rPr>
-          <w:lang w:val="en-GB"/>
-        </w:rPr>
-        <w:t>CDS.</w:t>
+        <w:t>frameshift</w:t>
+      </w:r>
+      <w:r>
+        <w:rPr>
+          <w:lang w:val="en-GB"/>
+        </w:rPr>
+        <w:t>.</w:t>
       </w:r>
     </w:p>
     <w:p>
@@ -7704,7 +7680,6 @@
         <w:rPr>
           <w:lang w:val="en-GB"/>
         </w:rPr>
-        <w:lastRenderedPageBreak/>
         <w:t>T</w:t>
       </w:r>
       <w:r>
@@ -7826,7 +7801,14 @@
         <w:rPr>
           <w:lang w:val="en-GB"/>
         </w:rPr>
-        <w:t>for exon skipping (ES) and alternative acceptor/donor site (</w:t>
+        <w:t xml:space="preserve">for exon skipping (ES) and alternative acceptor/donor site </w:t>
+      </w:r>
+      <w:r>
+        <w:rPr>
+          <w:lang w:val="en-GB"/>
+        </w:rPr>
+        <w:lastRenderedPageBreak/>
+        <w:t>(</w:t>
       </w:r>
       <w:proofErr w:type="spellStart"/>
       <w:r>
@@ -8459,22 +8441,28 @@
         <w:rPr>
           <w:lang w:val="en-US"/>
         </w:rPr>
+        <w:t xml:space="preserve"> employing</w:t>
+      </w:r>
+      <w:r>
+        <w:rPr>
+          <w:lang w:val="en-US"/>
+        </w:rPr>
+        <w:t xml:space="preserve"> FDR &lt; 0.05 </w:t>
+      </w:r>
+      <w:r>
+        <w:rPr>
+          <w:lang w:val="en-US"/>
+        </w:rPr>
+        <w:t>as threshold</w:t>
+      </w:r>
+      <w:r>
+        <w:rPr>
+          <w:lang w:val="en-US"/>
+        </w:rPr>
         <w:t>.</w:t>
       </w:r>
       <w:r>
         <w:rPr>
-          <w:lang w:val="en-US"/>
-        </w:rPr>
-        <w:t xml:space="preserve"> </w:t>
-      </w:r>
-      <w:r>
-        <w:rPr>
-          <w:lang w:val="en-US"/>
-        </w:rPr>
-        <w:t>A FDR-adjusted P &lt; 0.05 was used to assess significance.</w:t>
-      </w:r>
-      <w:r>
-        <w:rPr>
           <w:color w:val="F4B083" w:themeColor="accent2" w:themeTint="99"/>
           <w:lang w:val="en-US"/>
         </w:rPr>
@@ -8496,7 +8484,7 @@
         <w:rPr>
           <w:lang w:val="en-US"/>
         </w:rPr>
-        <w:t>olcano analyses</w:t>
+        <w:t>olcano</w:t>
       </w:r>
       <w:r>
         <w:rPr>
@@ -8952,86 +8940,86 @@
         <w:rPr>
           <w:lang w:val="en-US"/>
         </w:rPr>
-        <w:t xml:space="preserve">Module </w:t>
+        <w:t>Module eigen</w:t>
+      </w:r>
+      <w:r>
+        <w:rPr>
+          <w:lang w:val="en-US"/>
+        </w:rPr>
+        <w:t>genes</w:t>
+      </w:r>
+      <w:r>
+        <w:rPr>
+          <w:lang w:val="en-US"/>
+        </w:rPr>
+        <w:t xml:space="preserve"> were </w:t>
+      </w:r>
+      <w:r>
+        <w:rPr>
+          <w:lang w:val="en-US"/>
+        </w:rPr>
+        <w:t xml:space="preserve">employed </w:t>
+      </w:r>
+      <w:r>
+        <w:rPr>
+          <w:lang w:val="en-US"/>
+        </w:rPr>
+        <w:t>to compute correlations between modules and design factors</w:t>
+      </w:r>
+      <w:r>
+        <w:rPr>
+          <w:lang w:val="en-US"/>
+        </w:rPr>
+        <w:t xml:space="preserve"> (traits)</w:t>
+      </w:r>
+      <w:r>
+        <w:rPr>
+          <w:lang w:val="en-US"/>
+        </w:rPr>
+        <w:t xml:space="preserve">. </w:t>
+      </w:r>
+      <w:r>
+        <w:rPr>
+          <w:lang w:val="en-US"/>
+        </w:rPr>
+        <w:t xml:space="preserve">Only correlations with </w:t>
+      </w:r>
+      <w:r>
+        <w:rPr>
+          <w:lang w:val="en-US"/>
+        </w:rPr>
+        <w:t xml:space="preserve">an </w:t>
+      </w:r>
+      <w:r>
+        <w:rPr>
+          <w:lang w:val="en-US"/>
+        </w:rPr>
+        <w:t>adjusted</w:t>
+      </w:r>
+      <w:r>
+        <w:rPr>
+          <w:lang w:val="en-US"/>
+        </w:rPr>
+        <w:t xml:space="preserve">-P&lt;0.05 were considered. </w:t>
+      </w:r>
+      <w:r>
+        <w:rPr>
+          <w:lang w:val="en-US"/>
+        </w:rPr>
+        <w:t>M</w:t>
+      </w:r>
+      <w:r>
+        <w:rPr>
+          <w:lang w:val="en-US"/>
+        </w:rPr>
+        <w:t xml:space="preserve">odule </w:t>
       </w:r>
       <w:r>
         <w:rPr>
           <w:lang w:val="en-US"/>
         </w:rPr>
         <w:lastRenderedPageBreak/>
-        <w:t>eigen</w:t>
-      </w:r>
-      <w:r>
-        <w:rPr>
-          <w:lang w:val="en-US"/>
-        </w:rPr>
-        <w:t>genes</w:t>
-      </w:r>
-      <w:r>
-        <w:rPr>
-          <w:lang w:val="en-US"/>
-        </w:rPr>
-        <w:t xml:space="preserve"> were </w:t>
-      </w:r>
-      <w:r>
-        <w:rPr>
-          <w:lang w:val="en-US"/>
-        </w:rPr>
-        <w:t xml:space="preserve">employed </w:t>
-      </w:r>
-      <w:r>
-        <w:rPr>
-          <w:lang w:val="en-US"/>
-        </w:rPr>
-        <w:t>to compute correlations between modules and design factors</w:t>
-      </w:r>
-      <w:r>
-        <w:rPr>
-          <w:lang w:val="en-US"/>
-        </w:rPr>
-        <w:t xml:space="preserve"> (traits)</w:t>
-      </w:r>
-      <w:r>
-        <w:rPr>
-          <w:lang w:val="en-US"/>
-        </w:rPr>
-        <w:t xml:space="preserve">. </w:t>
-      </w:r>
-      <w:r>
-        <w:rPr>
-          <w:lang w:val="en-US"/>
-        </w:rPr>
-        <w:t xml:space="preserve">Only correlations with </w:t>
-      </w:r>
-      <w:r>
-        <w:rPr>
-          <w:lang w:val="en-US"/>
-        </w:rPr>
-        <w:t xml:space="preserve">an </w:t>
-      </w:r>
-      <w:r>
-        <w:rPr>
-          <w:lang w:val="en-US"/>
-        </w:rPr>
-        <w:t>adjusted</w:t>
-      </w:r>
-      <w:r>
-        <w:rPr>
-          <w:lang w:val="en-US"/>
-        </w:rPr>
-        <w:t xml:space="preserve">-P&lt;0.05 were considered. </w:t>
-      </w:r>
-      <w:r>
-        <w:rPr>
-          <w:lang w:val="en-US"/>
-        </w:rPr>
-        <w:t>M</w:t>
-      </w:r>
-      <w:r>
-        <w:rPr>
-          <w:lang w:val="en-US"/>
-        </w:rPr>
-        <w:t>odule membership was computed based on the correlation between genes and module eigengenes for each module.</w:t>
+        <w:t>membership was computed based on the correlation between genes and module eigengenes for each module.</w:t>
       </w:r>
     </w:p>
     <w:p>
@@ -9710,7 +9698,19 @@
         <w:rPr>
           <w:lang w:val="en-US"/>
         </w:rPr>
-        <w:t>and in order to find general stress trends</w:t>
+        <w:t xml:space="preserve">and </w:t>
+      </w:r>
+      <w:r>
+        <w:rPr>
+          <w:lang w:val="en-US"/>
+        </w:rPr>
+        <w:t xml:space="preserve">to </w:t>
+      </w:r>
+      <w:r>
+        <w:rPr>
+          <w:lang w:val="en-US"/>
+        </w:rPr>
+        <w:t>find general stress trends</w:t>
       </w:r>
       <w:r>
         <w:rPr>
@@ -10263,79 +10263,73 @@
         <w:rPr>
           <w:lang w:val="en-US"/>
         </w:rPr>
+        <w:t>, respectively.</w:t>
+      </w:r>
+      <w:r>
+        <w:rPr>
+          <w:lang w:val="en-US"/>
+        </w:rPr>
+        <w:t xml:space="preserve"> </w:t>
+      </w:r>
+      <w:r>
+        <w:rPr>
+          <w:lang w:val="en-US"/>
+        </w:rPr>
+        <w:t>T</w:t>
+      </w:r>
+      <w:r>
+        <w:rPr>
+          <w:lang w:val="en-US"/>
+        </w:rPr>
+        <w:t>o evaluate proteomic</w:t>
+      </w:r>
+      <w:r>
+        <w:rPr>
+          <w:lang w:val="en-US"/>
+        </w:rPr>
+        <w:t xml:space="preserve"> (log10(</w:t>
+      </w:r>
+      <w:r>
+        <w:rPr>
+          <w:lang w:val="en-US"/>
+        </w:rPr>
+        <w:t>+</w:t>
+      </w:r>
+      <w:r>
+        <w:rPr>
+          <w:lang w:val="en-US"/>
+        </w:rPr>
+        <w:t>1.1))</w:t>
+      </w:r>
+      <w:r>
+        <w:rPr>
+          <w:lang w:val="en-US"/>
+        </w:rPr>
+        <w:t xml:space="preserve"> variation between stresses, </w:t>
+      </w:r>
+      <w:r>
+        <w:rPr>
+          <w:lang w:val="en-US"/>
+        </w:rPr>
+        <w:t>three different grouped frameworks were computed</w:t>
+      </w:r>
+      <w:r>
+        <w:rPr>
+          <w:lang w:val="en-US"/>
+        </w:rPr>
         <w:t xml:space="preserve">, </w:t>
       </w:r>
       <w:r>
         <w:rPr>
           <w:lang w:val="en-US"/>
         </w:rPr>
+        <w:t xml:space="preserve">removing low variance features in each </w:t>
+      </w:r>
+      <w:r>
+        <w:rPr>
+          <w:lang w:val="en-US"/>
+        </w:rPr>
         <w:lastRenderedPageBreak/>
-        <w:t>respectively.</w:t>
-      </w:r>
-      <w:r>
-        <w:rPr>
-          <w:lang w:val="en-US"/>
-        </w:rPr>
-        <w:t xml:space="preserve"> </w:t>
-      </w:r>
-      <w:r>
-        <w:rPr>
-          <w:lang w:val="en-US"/>
-        </w:rPr>
-        <w:t>T</w:t>
-      </w:r>
-      <w:r>
-        <w:rPr>
-          <w:lang w:val="en-US"/>
-        </w:rPr>
-        <w:t>o evaluate proteomic</w:t>
-      </w:r>
-      <w:r>
-        <w:rPr>
-          <w:lang w:val="en-US"/>
-        </w:rPr>
-        <w:t xml:space="preserve"> (log10(</w:t>
-      </w:r>
-      <w:r>
-        <w:rPr>
-          <w:lang w:val="en-US"/>
-        </w:rPr>
-        <w:t>+</w:t>
-      </w:r>
-      <w:r>
-        <w:rPr>
-          <w:lang w:val="en-US"/>
-        </w:rPr>
-        <w:t>1.1))</w:t>
-      </w:r>
-      <w:r>
-        <w:rPr>
-          <w:lang w:val="en-US"/>
-        </w:rPr>
-        <w:t xml:space="preserve"> variation between stresses, </w:t>
-      </w:r>
-      <w:r>
-        <w:rPr>
-          <w:lang w:val="en-US"/>
-        </w:rPr>
-        <w:t>three different grouped frameworks were computed</w:t>
-      </w:r>
-      <w:r>
-        <w:rPr>
-          <w:lang w:val="en-US"/>
-        </w:rPr>
-        <w:t xml:space="preserve">, </w:t>
-      </w:r>
-      <w:r>
-        <w:rPr>
-          <w:lang w:val="en-US"/>
-        </w:rPr>
-        <w:t xml:space="preserve">removing low variance features in each </w:t>
-      </w:r>
-      <w:r>
-        <w:rPr>
-          <w:lang w:val="en-US"/>
-        </w:rPr>
         <w:t>model</w:t>
       </w:r>
       <w:r>
@@ -11506,7 +11500,7 @@
           <w:bCs/>
           <w:lang w:val="en-GB"/>
         </w:rPr>
-        <w:t>2</w:t>
+        <w:t>1</w:t>
       </w:r>
       <w:r>
         <w:rPr>
@@ -11746,73 +11740,53 @@
         <w:rPr>
           <w:lang w:val="en-GB"/>
         </w:rPr>
-        <w:t>ation, surpassing</w:t>
-      </w:r>
-      <w:r>
-        <w:rPr>
-          <w:lang w:val="en-GB"/>
-        </w:rPr>
-        <w:t xml:space="preserve"> </w:t>
-      </w:r>
-      <w:r>
-        <w:rPr>
-          <w:lang w:val="en-GB"/>
-        </w:rPr>
-        <w:t>t</w:t>
-      </w:r>
-      <w:r>
-        <w:rPr>
-          <w:lang w:val="en-GB"/>
-        </w:rPr>
-        <w:t>he number reported</w:t>
-      </w:r>
-      <w:r>
-        <w:rPr>
-          <w:lang w:val="en-GB"/>
-        </w:rPr>
-        <w:t xml:space="preserve"> </w:t>
-      </w:r>
-      <w:r>
-        <w:rPr>
-          <w:lang w:val="en-GB"/>
-        </w:rPr>
-        <w:t>by</w:t>
-      </w:r>
-      <w:r>
-        <w:rPr>
-          <w:lang w:val="en-GB"/>
-        </w:rPr>
-        <w:t xml:space="preserve"> </w:t>
-      </w:r>
-      <w:r>
-        <w:rPr>
-          <w:lang w:val="en-GB"/>
-        </w:rPr>
-        <w:t xml:space="preserve">previous </w:t>
-      </w:r>
-      <w:r>
-        <w:rPr>
-          <w:lang w:val="en-GB"/>
-        </w:rPr>
-        <w:t xml:space="preserve">proteomics </w:t>
-      </w:r>
-      <w:r>
-        <w:rPr>
-          <w:lang w:val="en-GB"/>
-        </w:rPr>
-        <w:t>studies</w:t>
-      </w:r>
-      <w:r>
-        <w:rPr>
-          <w:lang w:val="en-GB"/>
-        </w:rPr>
-        <w:t xml:space="preserve"> in this organism</w:t>
-      </w:r>
-      <w:r>
-        <w:rPr>
-          <w:lang w:val="en-GB"/>
-        </w:rPr>
-        <w:t xml:space="preserve"> </w:t>
+        <w:t>ation</w:t>
+      </w:r>
+      <w:r>
+        <w:rPr>
+          <w:lang w:val="en-GB"/>
+        </w:rPr>
+        <w:t xml:space="preserve"> (see </w:t>
+      </w:r>
+      <w:r>
+        <w:rPr>
+          <w:b/>
+          <w:bCs/>
+          <w:lang w:val="en-GB"/>
+        </w:rPr>
+        <w:t>Methods</w:t>
+      </w:r>
+      <w:r>
+        <w:rPr>
+          <w:lang w:val="en-GB"/>
+        </w:rPr>
+        <w:t>)</w:t>
+      </w:r>
+      <w:r>
+        <w:rPr>
+          <w:lang w:val="en-GB"/>
+        </w:rPr>
+        <w:t xml:space="preserve">, </w:t>
+      </w:r>
+      <w:r>
+        <w:rPr>
+          <w:lang w:val="en-GB"/>
+        </w:rPr>
+        <w:t xml:space="preserve">significantly </w:t>
+      </w:r>
+      <w:proofErr w:type="spellStart"/>
+      <w:r>
+        <w:rPr>
+          <w:lang w:val="en-GB"/>
+        </w:rPr>
+        <w:t>suparssing</w:t>
+      </w:r>
+      <w:proofErr w:type="spellEnd"/>
+      <w:r>
+        <w:rPr>
+          <w:lang w:val="en-GB"/>
+        </w:rPr>
+        <w:t xml:space="preserve"> the number reported by previous proteomics studies in this organism </w:t>
       </w:r>
       <w:sdt>
         <w:sdtPr>
@@ -11820,7 +11794,7 @@
             <w:color w:val="000000"/>
             <w:lang w:val="en-GB"/>
           </w:rPr>
-          <w:tag w:val="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"/>
+          <w:tag w:val="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"/>
           <w:id w:val="-1871986495"/>
           <w:placeholder>
             <w:docPart w:val="DefaultPlaceholder_-1854013440"/>
@@ -11856,6 +11830,40 @@
         <w:rPr>
           <w:lang w:val="en-GB"/>
         </w:rPr>
+        <w:t>, and reinforcing the need for high-quality species-specific databases in proteomic approaches</w:t>
+      </w:r>
+      <w:r>
+        <w:rPr>
+          <w:lang w:val="en-GB"/>
+        </w:rPr>
+        <w:t xml:space="preserve"> </w:t>
+      </w:r>
+      <w:sdt>
+        <w:sdtPr>
+          <w:rPr>
+            <w:color w:val="000000"/>
+            <w:lang w:val="en-GB"/>
+          </w:rPr>
+          <w:tag w:val="MENDELEY_CITATION_v3_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"/>
+          <w:id w:val="1631977802"/>
+          <w:placeholder>
+            <w:docPart w:val="DefaultPlaceholder_-1854013440"/>
+          </w:placeholder>
+        </w:sdtPr>
+        <w:sdtContent>
+          <w:r>
+            <w:rPr>
+              <w:color w:val="000000"/>
+              <w:lang w:val="en-GB"/>
+            </w:rPr>
+            <w:t>(Romero-Rodríguez et al., 2014)</w:t>
+          </w:r>
+        </w:sdtContent>
+      </w:sdt>
+      <w:r>
+        <w:rPr>
+          <w:lang w:val="en-GB"/>
+        </w:rPr>
         <w:t>.</w:t>
       </w:r>
     </w:p>
@@ -11869,7 +11877,6 @@
         <w:rPr>
           <w:lang w:val="en-GB"/>
         </w:rPr>
-        <w:lastRenderedPageBreak/>
         <w:t>In summary</w:t>
       </w:r>
       <w:r>
@@ -11908,7 +11915,19 @@
         <w:rPr>
           <w:lang w:val="en-GB"/>
         </w:rPr>
-        <w:t xml:space="preserve">, </w:t>
+        <w:t>,</w:t>
+      </w:r>
+      <w:r>
+        <w:rPr>
+          <w:lang w:val="en-GB"/>
+        </w:rPr>
+        <w:t xml:space="preserve"> transcriptomics and proteomics,</w:t>
+      </w:r>
+      <w:r>
+        <w:rPr>
+          <w:lang w:val="en-GB"/>
+        </w:rPr>
+        <w:t xml:space="preserve"> </w:t>
       </w:r>
       <w:r>
         <w:rPr>
@@ -11940,7 +11959,14 @@
         <w:rPr>
           <w:lang w:val="en-GB"/>
         </w:rPr>
-        <w:t xml:space="preserve"> – related data up to </w:t>
+        <w:t xml:space="preserve"> – related </w:t>
+      </w:r>
+      <w:r>
+        <w:rPr>
+          <w:lang w:val="en-GB"/>
+        </w:rPr>
+        <w:lastRenderedPageBreak/>
+        <w:t xml:space="preserve">data up to </w:t>
       </w:r>
       <w:r>
         <w:rPr>
@@ -12766,7 +12792,19 @@
         <w:rPr>
           <w:lang w:val="en-GB"/>
         </w:rPr>
-        <w:t xml:space="preserve">were the most prevalent type of AS genome-wide. </w:t>
+        <w:t>were the most prevalent type of genome-wide</w:t>
+      </w:r>
+      <w:r>
+        <w:rPr>
+          <w:lang w:val="en-GB"/>
+        </w:rPr>
+        <w:t xml:space="preserve"> AS</w:t>
+      </w:r>
+      <w:r>
+        <w:rPr>
+          <w:lang w:val="en-GB"/>
+        </w:rPr>
+        <w:t xml:space="preserve">. </w:t>
       </w:r>
       <w:r>
         <w:rPr>
@@ -13634,68 +13672,216 @@
         <w:rPr>
           <w:lang w:val="en-GB"/>
         </w:rPr>
-        <w:t xml:space="preserve">in </w:t>
+        <w:t xml:space="preserve">in transcripts with </w:t>
+      </w:r>
+      <w:r>
+        <w:rPr>
+          <w:lang w:val="en-GB"/>
+        </w:rPr>
+        <w:t>more and longer</w:t>
+      </w:r>
+      <w:r>
+        <w:rPr>
+          <w:lang w:val="en-GB"/>
+        </w:rPr>
+        <w:t xml:space="preserve"> introns</w:t>
+      </w:r>
+      <w:r>
+        <w:rPr>
+          <w:lang w:val="en-GB"/>
+        </w:rPr>
+        <w:t>,</w:t>
+      </w:r>
+      <w:r>
+        <w:rPr>
+          <w:lang w:val="en-GB"/>
+        </w:rPr>
+        <w:t xml:space="preserve"> </w:t>
+      </w:r>
+      <w:r>
+        <w:rPr>
+          <w:lang w:val="en-GB"/>
+        </w:rPr>
+        <w:t>higher upstream splice</w:t>
+      </w:r>
+      <w:r>
+        <w:rPr>
+          <w:lang w:val="en-GB"/>
+        </w:rPr>
+        <w:t xml:space="preserve"> </w:t>
+      </w:r>
+      <w:r>
+        <w:rPr>
+          <w:lang w:val="en-GB"/>
+        </w:rPr>
+        <w:t>site GC content</w:t>
+      </w:r>
+      <w:r>
+        <w:rPr>
+          <w:lang w:val="en-GB"/>
+        </w:rPr>
+        <w:t>,</w:t>
+      </w:r>
+      <w:r>
+        <w:rPr>
+          <w:lang w:val="en-GB"/>
+        </w:rPr>
+        <w:t xml:space="preserve"> </w:t>
+      </w:r>
+      <w:r>
+        <w:rPr>
+          <w:lang w:val="en-GB"/>
+        </w:rPr>
+        <w:t xml:space="preserve">and </w:t>
       </w:r>
       <w:r>
         <w:rPr>
           <w:lang w:val="en-GB"/>
         </w:rPr>
         <w:lastRenderedPageBreak/>
-        <w:t xml:space="preserve">transcripts with </w:t>
-      </w:r>
-      <w:r>
-        <w:rPr>
-          <w:lang w:val="en-GB"/>
-        </w:rPr>
-        <w:t>more and longer</w:t>
-      </w:r>
-      <w:r>
-        <w:rPr>
-          <w:lang w:val="en-GB"/>
-        </w:rPr>
-        <w:t xml:space="preserve"> introns</w:t>
-      </w:r>
-      <w:r>
-        <w:rPr>
-          <w:lang w:val="en-GB"/>
-        </w:rPr>
-        <w:t>,</w:t>
-      </w:r>
-      <w:r>
-        <w:rPr>
-          <w:lang w:val="en-GB"/>
-        </w:rPr>
-        <w:t xml:space="preserve"> </w:t>
-      </w:r>
-      <w:r>
-        <w:rPr>
-          <w:lang w:val="en-GB"/>
-        </w:rPr>
-        <w:t>higher upstream splice</w:t>
-      </w:r>
-      <w:r>
-        <w:rPr>
-          <w:lang w:val="en-GB"/>
-        </w:rPr>
-        <w:t xml:space="preserve"> </w:t>
-      </w:r>
-      <w:r>
-        <w:rPr>
-          <w:lang w:val="en-GB"/>
-        </w:rPr>
-        <w:t>site GC content</w:t>
-      </w:r>
-      <w:r>
-        <w:rPr>
-          <w:lang w:val="en-GB"/>
-        </w:rPr>
-        <w:t>,</w:t>
-      </w:r>
-      <w:r>
-        <w:rPr>
-          <w:lang w:val="en-GB"/>
-        </w:rPr>
-        <w:t xml:space="preserve"> </w:t>
+        <w:t>smaller flanking exons</w:t>
+      </w:r>
+      <w:r>
+        <w:rPr>
+          <w:lang w:val="en-GB"/>
+        </w:rPr>
+        <w:t>.</w:t>
+      </w:r>
+      <w:r>
+        <w:rPr>
+          <w:lang w:val="en-GB"/>
+        </w:rPr>
+        <w:t xml:space="preserve"> </w:t>
+      </w:r>
+      <w:r>
+        <w:rPr>
+          <w:lang w:val="en-GB"/>
+        </w:rPr>
+        <w:t>Conversely</w:t>
+      </w:r>
+      <w:r>
+        <w:rPr>
+          <w:lang w:val="en-GB"/>
+        </w:rPr>
+        <w:t xml:space="preserve">, IR </w:t>
+      </w:r>
+      <w:proofErr w:type="spellStart"/>
+      <w:r>
+        <w:rPr>
+          <w:lang w:val="en-GB"/>
+        </w:rPr>
+        <w:t>StressAS</w:t>
+      </w:r>
+      <w:proofErr w:type="spellEnd"/>
+      <w:r>
+        <w:rPr>
+          <w:lang w:val="en-GB"/>
+        </w:rPr>
+        <w:t xml:space="preserve"> and </w:t>
+      </w:r>
+      <w:proofErr w:type="spellStart"/>
+      <w:r>
+        <w:rPr>
+          <w:lang w:val="en-GB"/>
+        </w:rPr>
+        <w:t>TissueAS</w:t>
+      </w:r>
+      <w:proofErr w:type="spellEnd"/>
+      <w:r>
+        <w:rPr>
+          <w:lang w:val="en-GB"/>
+        </w:rPr>
+        <w:t xml:space="preserve"> </w:t>
+      </w:r>
+      <w:r>
+        <w:rPr>
+          <w:lang w:val="en-GB"/>
+        </w:rPr>
+        <w:t>were preferentially presented in transcript</w:t>
+      </w:r>
+      <w:r>
+        <w:rPr>
+          <w:lang w:val="en-GB"/>
+        </w:rPr>
+        <w:t>s</w:t>
+      </w:r>
+      <w:r>
+        <w:rPr>
+          <w:lang w:val="en-GB"/>
+        </w:rPr>
+        <w:t xml:space="preserve"> with </w:t>
+      </w:r>
+      <w:r>
+        <w:rPr>
+          <w:lang w:val="en-GB"/>
+        </w:rPr>
+        <w:t xml:space="preserve">less and </w:t>
+      </w:r>
+      <w:r>
+        <w:rPr>
+          <w:lang w:val="en-GB"/>
+        </w:rPr>
+        <w:t>smaller introns</w:t>
+      </w:r>
+      <w:r>
+        <w:rPr>
+          <w:lang w:val="en-GB"/>
+        </w:rPr>
+        <w:t xml:space="preserve">, and lower upstream GC content. </w:t>
+      </w:r>
+      <w:r>
+        <w:rPr>
+          <w:lang w:val="en-GB"/>
+        </w:rPr>
+        <w:t xml:space="preserve">In the case of ES, </w:t>
+      </w:r>
+      <w:r>
+        <w:rPr>
+          <w:lang w:val="en-GB"/>
+        </w:rPr>
+        <w:t xml:space="preserve">PanAS depicted the main hallmarks </w:t>
+      </w:r>
+      <w:r>
+        <w:rPr>
+          <w:lang w:val="en-GB"/>
+        </w:rPr>
+        <w:t>of exon definition</w:t>
+      </w:r>
+      <w:r>
+        <w:rPr>
+          <w:lang w:val="en-GB"/>
+        </w:rPr>
+        <w:t xml:space="preserve">, </w:t>
+      </w:r>
+      <w:r>
+        <w:rPr>
+          <w:lang w:val="en-GB"/>
+        </w:rPr>
+        <w:t xml:space="preserve">such as </w:t>
+      </w:r>
+      <w:r>
+        <w:rPr>
+          <w:lang w:val="en-GB"/>
+        </w:rPr>
+        <w:t>smaller target exons with longer upstream introns</w:t>
+      </w:r>
+      <w:r>
+        <w:rPr>
+          <w:lang w:val="en-GB"/>
+        </w:rPr>
+        <w:t xml:space="preserve">. </w:t>
+      </w:r>
+      <w:r>
+        <w:rPr>
+          <w:lang w:val="en-GB"/>
+        </w:rPr>
+        <w:t xml:space="preserve">Additionally, </w:t>
+      </w:r>
+      <w:r>
+        <w:rPr>
+          <w:lang w:val="en-GB"/>
+        </w:rPr>
+        <w:t xml:space="preserve">ES PanAS </w:t>
       </w:r>
       <w:r>
         <w:rPr>
@@ -13703,56 +13889,68 @@
         </w:rPr>
         <w:t xml:space="preserve">and </w:t>
       </w:r>
-      <w:r>
-        <w:rPr>
-          <w:lang w:val="en-GB"/>
-        </w:rPr>
-        <w:t>smaller flanking exons</w:t>
-      </w:r>
-      <w:r>
-        <w:rPr>
-          <w:lang w:val="en-GB"/>
-        </w:rPr>
-        <w:t>.</w:t>
-      </w:r>
-      <w:r>
-        <w:rPr>
-          <w:lang w:val="en-GB"/>
-        </w:rPr>
-        <w:t xml:space="preserve"> </w:t>
-      </w:r>
-      <w:r>
-        <w:rPr>
-          <w:lang w:val="en-GB"/>
-        </w:rPr>
-        <w:t>Conversely</w:t>
-      </w:r>
-      <w:r>
-        <w:rPr>
-          <w:lang w:val="en-GB"/>
-        </w:rPr>
-        <w:t xml:space="preserve">, IR </w:t>
-      </w:r>
       <w:proofErr w:type="spellStart"/>
       <w:r>
         <w:rPr>
           <w:lang w:val="en-GB"/>
         </w:rPr>
-        <w:t>StressAS</w:t>
+        <w:t>TissueAS</w:t>
       </w:r>
       <w:proofErr w:type="spellEnd"/>
       <w:r>
         <w:rPr>
           <w:lang w:val="en-GB"/>
         </w:rPr>
-        <w:t xml:space="preserve"> and </w:t>
+        <w:t xml:space="preserve"> events presented </w:t>
+      </w:r>
+      <w:r>
+        <w:rPr>
+          <w:lang w:val="en-GB"/>
+        </w:rPr>
+        <w:t xml:space="preserve">lower transcript lengths, and </w:t>
+      </w:r>
+      <w:r>
+        <w:rPr>
+          <w:lang w:val="en-GB"/>
+        </w:rPr>
+        <w:t xml:space="preserve">lower and higher GC content in the target and downstream exon, respectively. </w:t>
+      </w:r>
+      <w:r>
+        <w:rPr>
+          <w:lang w:val="en-GB"/>
+        </w:rPr>
+        <w:t>Curio</w:t>
+      </w:r>
+      <w:r>
+        <w:rPr>
+          <w:lang w:val="en-GB"/>
+        </w:rPr>
+        <w:t>u</w:t>
+      </w:r>
+      <w:r>
+        <w:rPr>
+          <w:lang w:val="en-GB"/>
+        </w:rPr>
+        <w:t xml:space="preserve">sly, </w:t>
+      </w:r>
+      <w:r>
+        <w:rPr>
+          <w:lang w:val="en-GB"/>
+        </w:rPr>
+        <w:t xml:space="preserve">ES </w:t>
+      </w:r>
+      <w:r>
+        <w:rPr>
+          <w:lang w:val="en-GB"/>
+        </w:rPr>
+        <w:t xml:space="preserve">and </w:t>
       </w:r>
       <w:proofErr w:type="spellStart"/>
       <w:r>
         <w:rPr>
           <w:lang w:val="en-GB"/>
         </w:rPr>
-        <w:t>TissueAS</w:t>
+        <w:t>AltAD</w:t>
       </w:r>
       <w:proofErr w:type="spellEnd"/>
       <w:r>
@@ -13765,55 +13963,55 @@
         <w:rPr>
           <w:lang w:val="en-GB"/>
         </w:rPr>
-        <w:t>were preferentially presented in transcript</w:t>
-      </w:r>
-      <w:r>
-        <w:rPr>
-          <w:lang w:val="en-GB"/>
-        </w:rPr>
-        <w:t>s</w:t>
-      </w:r>
-      <w:r>
-        <w:rPr>
-          <w:lang w:val="en-GB"/>
-        </w:rPr>
-        <w:t xml:space="preserve"> with </w:t>
-      </w:r>
-      <w:r>
-        <w:rPr>
-          <w:lang w:val="en-GB"/>
-        </w:rPr>
-        <w:t xml:space="preserve">less and </w:t>
-      </w:r>
-      <w:r>
-        <w:rPr>
-          <w:lang w:val="en-GB"/>
-        </w:rPr>
-        <w:t>smaller introns</w:t>
-      </w:r>
-      <w:r>
-        <w:rPr>
-          <w:lang w:val="en-GB"/>
-        </w:rPr>
-        <w:t xml:space="preserve">, and lower upstream GC content. </w:t>
-      </w:r>
-      <w:r>
-        <w:rPr>
-          <w:lang w:val="en-GB"/>
-        </w:rPr>
-        <w:t xml:space="preserve">In the case of ES, </w:t>
-      </w:r>
-      <w:r>
-        <w:rPr>
-          <w:lang w:val="en-GB"/>
-        </w:rPr>
-        <w:t xml:space="preserve">PanAS depicted the main hallmarks </w:t>
-      </w:r>
-      <w:r>
-        <w:rPr>
-          <w:lang w:val="en-GB"/>
-        </w:rPr>
-        <w:t>of exon definition</w:t>
+        <w:t>exons</w:t>
+      </w:r>
+      <w:r>
+        <w:rPr>
+          <w:lang w:val="en-GB"/>
+        </w:rPr>
+        <w:t xml:space="preserve"> across stresses and tissues were </w:t>
+      </w:r>
+      <w:r>
+        <w:rPr>
+          <w:lang w:val="en-GB"/>
+        </w:rPr>
+        <w:t>mainly</w:t>
+      </w:r>
+      <w:r>
+        <w:rPr>
+          <w:lang w:val="en-GB"/>
+        </w:rPr>
+        <w:t xml:space="preserve"> </w:t>
+      </w:r>
+      <w:r>
+        <w:rPr>
+          <w:lang w:val="en-GB"/>
+        </w:rPr>
+        <w:t xml:space="preserve">located </w:t>
+      </w:r>
+      <w:r>
+        <w:rPr>
+          <w:lang w:val="en-GB"/>
+        </w:rPr>
+        <w:t>in the first exons.</w:t>
+      </w:r>
+      <w:r>
+        <w:rPr>
+          <w:lang w:val="en-GB"/>
+        </w:rPr>
+        <w:t xml:space="preserve"> </w:t>
+      </w:r>
+      <w:r>
+        <w:rPr>
+          <w:lang w:val="en-GB"/>
+        </w:rPr>
+        <w:t>Overal</w:t>
+      </w:r>
+      <w:r>
+        <w:rPr>
+          <w:lang w:val="en-GB"/>
+        </w:rPr>
+        <w:t>l</w:t>
       </w:r>
       <w:r>
         <w:rPr>
@@ -13825,197 +14023,37 @@
         <w:rPr>
           <w:lang w:val="en-GB"/>
         </w:rPr>
-        <w:t xml:space="preserve">such as </w:t>
-      </w:r>
-      <w:r>
-        <w:rPr>
-          <w:lang w:val="en-GB"/>
-        </w:rPr>
-        <w:t>smaller target exons with longer upstream introns</w:t>
-      </w:r>
-      <w:r>
-        <w:rPr>
-          <w:lang w:val="en-GB"/>
-        </w:rPr>
-        <w:t xml:space="preserve">. </w:t>
-      </w:r>
-      <w:r>
-        <w:rPr>
-          <w:lang w:val="en-GB"/>
-        </w:rPr>
-        <w:t xml:space="preserve">Additionally, </w:t>
-      </w:r>
-      <w:r>
-        <w:rPr>
-          <w:lang w:val="en-GB"/>
-        </w:rPr>
-        <w:t xml:space="preserve">ES PanAS </w:t>
-      </w:r>
-      <w:r>
-        <w:rPr>
-          <w:lang w:val="en-GB"/>
-        </w:rPr>
-        <w:t xml:space="preserve">and </w:t>
-      </w:r>
-      <w:proofErr w:type="spellStart"/>
-      <w:r>
-        <w:rPr>
-          <w:lang w:val="en-GB"/>
-        </w:rPr>
-        <w:t>TissueAS</w:t>
-      </w:r>
-      <w:proofErr w:type="spellEnd"/>
-      <w:r>
-        <w:rPr>
-          <w:lang w:val="en-GB"/>
-        </w:rPr>
-        <w:t xml:space="preserve"> events presented </w:t>
-      </w:r>
-      <w:r>
-        <w:rPr>
-          <w:lang w:val="en-GB"/>
-        </w:rPr>
-        <w:t xml:space="preserve">lower transcript lengths, and </w:t>
-      </w:r>
-      <w:r>
-        <w:rPr>
-          <w:lang w:val="en-GB"/>
-        </w:rPr>
-        <w:t xml:space="preserve">lower and higher GC content in the target and downstream exon, respectively. </w:t>
-      </w:r>
-      <w:r>
-        <w:rPr>
-          <w:lang w:val="en-GB"/>
-        </w:rPr>
-        <w:t>Curio</w:t>
-      </w:r>
-      <w:r>
-        <w:rPr>
-          <w:lang w:val="en-GB"/>
-        </w:rPr>
-        <w:t>u</w:t>
-      </w:r>
-      <w:r>
-        <w:rPr>
-          <w:lang w:val="en-GB"/>
-        </w:rPr>
-        <w:t xml:space="preserve">sly, </w:t>
-      </w:r>
-      <w:r>
-        <w:rPr>
-          <w:lang w:val="en-GB"/>
-        </w:rPr>
-        <w:t xml:space="preserve">ES </w:t>
-      </w:r>
-      <w:r>
-        <w:rPr>
-          <w:lang w:val="en-GB"/>
-        </w:rPr>
-        <w:t xml:space="preserve">and </w:t>
-      </w:r>
-      <w:proofErr w:type="spellStart"/>
-      <w:r>
-        <w:rPr>
-          <w:lang w:val="en-GB"/>
-        </w:rPr>
-        <w:t>AltAD</w:t>
-      </w:r>
-      <w:proofErr w:type="spellEnd"/>
-      <w:r>
-        <w:rPr>
-          <w:lang w:val="en-GB"/>
-        </w:rPr>
-        <w:t xml:space="preserve"> </w:t>
-      </w:r>
-      <w:r>
-        <w:rPr>
-          <w:lang w:val="en-GB"/>
-        </w:rPr>
-        <w:t>exons</w:t>
-      </w:r>
-      <w:r>
-        <w:rPr>
-          <w:lang w:val="en-GB"/>
-        </w:rPr>
-        <w:t xml:space="preserve"> across stresses and tissues were </w:t>
-      </w:r>
-      <w:r>
-        <w:rPr>
-          <w:lang w:val="en-GB"/>
-        </w:rPr>
-        <w:t>mainly</w:t>
-      </w:r>
-      <w:r>
-        <w:rPr>
-          <w:lang w:val="en-GB"/>
-        </w:rPr>
-        <w:t xml:space="preserve"> </w:t>
-      </w:r>
-      <w:r>
-        <w:rPr>
-          <w:lang w:val="en-GB"/>
-        </w:rPr>
-        <w:t xml:space="preserve">located </w:t>
-      </w:r>
-      <w:r>
-        <w:rPr>
-          <w:lang w:val="en-GB"/>
-        </w:rPr>
-        <w:t>in the first exons.</w:t>
-      </w:r>
-      <w:r>
-        <w:rPr>
-          <w:lang w:val="en-GB"/>
-        </w:rPr>
-        <w:t xml:space="preserve"> </w:t>
-      </w:r>
-      <w:r>
-        <w:rPr>
-          <w:lang w:val="en-GB"/>
-        </w:rPr>
-        <w:t>Overal</w:t>
-      </w:r>
-      <w:r>
-        <w:rPr>
-          <w:lang w:val="en-GB"/>
-        </w:rPr>
-        <w:t>l</w:t>
-      </w:r>
-      <w:r>
-        <w:rPr>
-          <w:lang w:val="en-GB"/>
-        </w:rPr>
-        <w:t xml:space="preserve">, </w:t>
-      </w:r>
-      <w:r>
-        <w:rPr>
-          <w:lang w:val="en-GB"/>
-        </w:rPr>
-        <w:t xml:space="preserve">several clear patterns </w:t>
-      </w:r>
-      <w:r>
-        <w:rPr>
-          <w:lang w:val="en-GB"/>
-        </w:rPr>
-        <w:t>emerged</w:t>
-      </w:r>
-      <w:r>
-        <w:rPr>
-          <w:lang w:val="en-GB"/>
-        </w:rPr>
-        <w:t>,</w:t>
-      </w:r>
-      <w:r>
-        <w:rPr>
-          <w:lang w:val="en-GB"/>
-        </w:rPr>
-        <w:t xml:space="preserve"> </w:t>
-      </w:r>
-      <w:r>
-        <w:rPr>
-          <w:lang w:val="en-GB"/>
-        </w:rPr>
-        <w:t>suggesting that genom</w:t>
+        <w:t xml:space="preserve">the different </w:t>
+      </w:r>
+      <w:r>
+        <w:rPr>
+          <w:lang w:val="en-GB"/>
+        </w:rPr>
+        <w:t xml:space="preserve">patterns </w:t>
+      </w:r>
+      <w:r>
+        <w:rPr>
+          <w:lang w:val="en-GB"/>
+        </w:rPr>
+        <w:t xml:space="preserve">emerged </w:t>
+      </w:r>
+      <w:r>
+        <w:rPr>
+          <w:lang w:val="en-GB"/>
+        </w:rPr>
+        <w:t>suggest</w:t>
+      </w:r>
+      <w:r>
+        <w:rPr>
+          <w:lang w:val="en-GB"/>
+        </w:rPr>
+        <w:t xml:space="preserve"> </w:t>
+      </w:r>
+      <w:r>
+        <w:rPr>
+          <w:lang w:val="en-GB"/>
+        </w:rPr>
+        <w:t>that genom</w:t>
       </w:r>
       <w:r>
         <w:rPr>
@@ -15550,7 +15588,128 @@
           <w:bCs/>
           <w:lang w:val="en-GB"/>
         </w:rPr>
-        <w:t xml:space="preserve">fig. </w:t>
+        <w:t>fig. 3A</w:t>
+      </w:r>
+      <w:r>
+        <w:rPr>
+          <w:lang w:val="en-GB"/>
+        </w:rPr>
+        <w:t>)</w:t>
+      </w:r>
+      <w:r>
+        <w:rPr>
+          <w:lang w:val="en-GB"/>
+        </w:rPr>
+        <w:t>.</w:t>
+      </w:r>
+      <w:r>
+        <w:rPr>
+          <w:lang w:val="en-GB"/>
+        </w:rPr>
+        <w:t xml:space="preserve"> </w:t>
+      </w:r>
+      <w:r>
+        <w:rPr>
+          <w:lang w:val="en-GB"/>
+        </w:rPr>
+        <w:t xml:space="preserve">Furthermore, </w:t>
+      </w:r>
+      <w:r>
+        <w:rPr>
+          <w:lang w:val="en-GB"/>
+        </w:rPr>
+        <w:t xml:space="preserve">attending to the size of the intersection between differential proteins, </w:t>
+      </w:r>
+      <w:r>
+        <w:rPr>
+          <w:lang w:val="en-GB"/>
+        </w:rPr>
+        <w:lastRenderedPageBreak/>
+        <w:t xml:space="preserve">a </w:t>
+      </w:r>
+      <w:r>
+        <w:rPr>
+          <w:lang w:val="en-GB"/>
+        </w:rPr>
+        <w:t xml:space="preserve">decreasing </w:t>
+      </w:r>
+      <w:r>
+        <w:rPr>
+          <w:lang w:val="en-GB"/>
+        </w:rPr>
+        <w:t>trend</w:t>
+      </w:r>
+      <w:r>
+        <w:rPr>
+          <w:lang w:val="en-GB"/>
+        </w:rPr>
+        <w:t xml:space="preserve"> was detected</w:t>
+      </w:r>
+      <w:r>
+        <w:rPr>
+          <w:lang w:val="en-GB"/>
+        </w:rPr>
+        <w:t xml:space="preserve"> </w:t>
+      </w:r>
+      <w:r>
+        <w:rPr>
+          <w:lang w:val="en-GB"/>
+        </w:rPr>
+        <w:t xml:space="preserve">following </w:t>
+      </w:r>
+      <w:r>
+        <w:rPr>
+          <w:lang w:val="en-GB"/>
+        </w:rPr>
+        <w:t xml:space="preserve">the order </w:t>
+      </w:r>
+      <w:r>
+        <w:rPr>
+          <w:lang w:val="en-GB"/>
+        </w:rPr>
+        <w:t xml:space="preserve">needle&gt;bud&gt;root. </w:t>
+      </w:r>
+      <w:r>
+        <w:rPr>
+          <w:lang w:val="en-GB"/>
+        </w:rPr>
+        <w:t xml:space="preserve">These </w:t>
+      </w:r>
+      <w:r>
+        <w:rPr>
+          <w:lang w:val="en-GB"/>
+        </w:rPr>
+        <w:t>discoveries suggest</w:t>
+      </w:r>
+      <w:r>
+        <w:rPr>
+          <w:lang w:val="en-GB"/>
+        </w:rPr>
+        <w:t>ed</w:t>
+      </w:r>
+      <w:r>
+        <w:rPr>
+          <w:lang w:val="en-GB"/>
+        </w:rPr>
+        <w:t xml:space="preserve"> that </w:t>
+      </w:r>
+      <w:r>
+        <w:rPr>
+          <w:lang w:val="en-GB"/>
+        </w:rPr>
+        <w:t>these tissues had different degrees of identity</w:t>
+      </w:r>
+      <w:r>
+        <w:rPr>
+          <w:lang w:val="en-GB"/>
+        </w:rPr>
+        <w:t xml:space="preserve">. </w:t>
+      </w:r>
+      <w:r>
+        <w:rPr>
+          <w:lang w:val="en-GB"/>
+        </w:rPr>
+        <w:t>Tissue hallmarks were complemented by volcano analyses (</w:t>
       </w:r>
       <w:r>
         <w:rPr>
@@ -15558,110 +15717,55 @@
           <w:bCs/>
           <w:lang w:val="en-GB"/>
         </w:rPr>
-        <w:lastRenderedPageBreak/>
-        <w:t>3A</w:t>
-      </w:r>
-      <w:r>
-        <w:rPr>
-          <w:lang w:val="en-GB"/>
-        </w:rPr>
-        <w:t>)</w:t>
-      </w:r>
-      <w:r>
-        <w:rPr>
-          <w:lang w:val="en-GB"/>
-        </w:rPr>
-        <w:t>.</w:t>
-      </w:r>
-      <w:r>
-        <w:rPr>
-          <w:lang w:val="en-GB"/>
-        </w:rPr>
-        <w:t xml:space="preserve"> </w:t>
-      </w:r>
-      <w:r>
-        <w:rPr>
-          <w:lang w:val="en-GB"/>
-        </w:rPr>
-        <w:t xml:space="preserve">Furthermore, </w:t>
-      </w:r>
-      <w:r>
-        <w:rPr>
-          <w:lang w:val="en-GB"/>
-        </w:rPr>
-        <w:t xml:space="preserve">attending to the size of the intersection between differential proteins, a </w:t>
-      </w:r>
-      <w:r>
-        <w:rPr>
-          <w:lang w:val="en-GB"/>
-        </w:rPr>
-        <w:t xml:space="preserve">decreasing </w:t>
-      </w:r>
-      <w:r>
-        <w:rPr>
-          <w:lang w:val="en-GB"/>
-        </w:rPr>
-        <w:t>trend</w:t>
-      </w:r>
-      <w:r>
-        <w:rPr>
-          <w:lang w:val="en-GB"/>
-        </w:rPr>
-        <w:t xml:space="preserve"> was detected</w:t>
-      </w:r>
-      <w:r>
-        <w:rPr>
-          <w:lang w:val="en-GB"/>
-        </w:rPr>
-        <w:t xml:space="preserve"> </w:t>
-      </w:r>
-      <w:r>
-        <w:rPr>
-          <w:lang w:val="en-GB"/>
-        </w:rPr>
-        <w:t xml:space="preserve">following </w:t>
-      </w:r>
-      <w:r>
-        <w:rPr>
-          <w:lang w:val="en-GB"/>
-        </w:rPr>
-        <w:t xml:space="preserve">the order </w:t>
-      </w:r>
-      <w:r>
-        <w:rPr>
-          <w:lang w:val="en-GB"/>
-        </w:rPr>
-        <w:t xml:space="preserve">needle&gt;bud&gt;root. </w:t>
-      </w:r>
-      <w:r>
-        <w:rPr>
-          <w:lang w:val="en-GB"/>
-        </w:rPr>
-        <w:t xml:space="preserve">These </w:t>
-      </w:r>
-      <w:r>
-        <w:rPr>
-          <w:lang w:val="en-GB"/>
-        </w:rPr>
-        <w:t>discoveries suggest</w:t>
-      </w:r>
-      <w:r>
-        <w:rPr>
-          <w:lang w:val="en-GB"/>
-        </w:rPr>
-        <w:t>ed</w:t>
-      </w:r>
-      <w:r>
-        <w:rPr>
-          <w:lang w:val="en-GB"/>
-        </w:rPr>
-        <w:t xml:space="preserve"> that </w:t>
-      </w:r>
-      <w:r>
-        <w:rPr>
-          <w:lang w:val="en-GB"/>
-        </w:rPr>
-        <w:t>these tissues had different degrees of identity</w:t>
+        <w:t>fig. 3B</w:t>
+      </w:r>
+      <w:r>
+        <w:rPr>
+          <w:lang w:val="en-GB"/>
+        </w:rPr>
+        <w:t>).</w:t>
+      </w:r>
+      <w:r>
+        <w:rPr>
+          <w:lang w:val="en-GB"/>
+        </w:rPr>
+        <w:t xml:space="preserve"> </w:t>
+      </w:r>
+      <w:r>
+        <w:rPr>
+          <w:lang w:val="en-GB"/>
+        </w:rPr>
+        <w:t xml:space="preserve">The most relevant proteins remained </w:t>
+      </w:r>
+      <w:r>
+        <w:rPr>
+          <w:lang w:val="en-GB"/>
+        </w:rPr>
+        <w:t xml:space="preserve">consistent across </w:t>
+      </w:r>
+      <w:r>
+        <w:rPr>
+          <w:lang w:val="en-GB"/>
+        </w:rPr>
+        <w:t>comparisons</w:t>
+      </w:r>
+      <w:r>
+        <w:rPr>
+          <w:lang w:val="en-GB"/>
+        </w:rPr>
+        <w:t xml:space="preserve"> and expanded </w:t>
+      </w:r>
+      <w:r>
+        <w:rPr>
+          <w:lang w:val="en-GB"/>
+        </w:rPr>
+        <w:t>previous mentioned pathways</w:t>
+      </w:r>
+      <w:r>
+        <w:rPr>
+          <w:lang w:val="en-GB"/>
+        </w:rPr>
+        <w:t xml:space="preserve"> for roots and buds</w:t>
       </w:r>
       <w:r>
         <w:rPr>
@@ -15673,63 +15777,63 @@
         <w:rPr>
           <w:lang w:val="en-GB"/>
         </w:rPr>
-        <w:t>Tissue hallmarks were complemented by volcano analyses (</w:t>
-      </w:r>
-      <w:r>
-        <w:rPr>
-          <w:b/>
-          <w:bCs/>
-          <w:lang w:val="en-GB"/>
-        </w:rPr>
-        <w:t>fig. 3B</w:t>
-      </w:r>
-      <w:r>
-        <w:rPr>
-          <w:lang w:val="en-GB"/>
-        </w:rPr>
-        <w:t>).</w:t>
-      </w:r>
-      <w:r>
-        <w:rPr>
-          <w:lang w:val="en-GB"/>
-        </w:rPr>
-        <w:t xml:space="preserve"> </w:t>
-      </w:r>
-      <w:r>
-        <w:rPr>
-          <w:lang w:val="en-GB"/>
-        </w:rPr>
-        <w:t xml:space="preserve">The most relevant proteins remained </w:t>
-      </w:r>
-      <w:r>
-        <w:rPr>
-          <w:lang w:val="en-GB"/>
-        </w:rPr>
-        <w:t xml:space="preserve">consistent across </w:t>
-      </w:r>
-      <w:r>
-        <w:rPr>
-          <w:lang w:val="en-GB"/>
-        </w:rPr>
-        <w:t>comparisons</w:t>
-      </w:r>
-      <w:r>
-        <w:rPr>
-          <w:lang w:val="en-GB"/>
-        </w:rPr>
-        <w:t xml:space="preserve"> and expanded </w:t>
-      </w:r>
-      <w:r>
-        <w:rPr>
-          <w:lang w:val="en-GB"/>
-        </w:rPr>
-        <w:t>previous mentioned pathways</w:t>
-      </w:r>
-      <w:r>
-        <w:rPr>
-          <w:lang w:val="en-GB"/>
-        </w:rPr>
-        <w:t xml:space="preserve"> for roots and buds</w:t>
+        <w:t xml:space="preserve">Root tissue was mainly linked to </w:t>
+      </w:r>
+      <w:r>
+        <w:rPr>
+          <w:lang w:val="en-GB"/>
+        </w:rPr>
+        <w:t>energy metabolism</w:t>
+      </w:r>
+      <w:r>
+        <w:rPr>
+          <w:lang w:val="en-GB"/>
+        </w:rPr>
+        <w:t xml:space="preserve"> (</w:t>
+      </w:r>
+      <w:proofErr w:type="spellStart"/>
+      <w:r>
+        <w:rPr>
+          <w:lang w:val="en-GB"/>
+        </w:rPr>
+        <w:t>e.g</w:t>
+      </w:r>
+      <w:proofErr w:type="spellEnd"/>
+      <w:r>
+        <w:rPr>
+          <w:lang w:val="en-GB"/>
+        </w:rPr>
+        <w:t xml:space="preserve"> </w:t>
+      </w:r>
+      <w:r>
+        <w:rPr>
+          <w:lang w:val="en-GB"/>
+        </w:rPr>
+        <w:t xml:space="preserve">ATP </w:t>
+      </w:r>
+      <w:r>
+        <w:rPr>
+          <w:lang w:val="en-GB"/>
+        </w:rPr>
+        <w:t>SYNTHASE</w:t>
+      </w:r>
+      <w:r>
+        <w:rPr>
+          <w:lang w:val="en-GB"/>
+        </w:rPr>
+        <w:t xml:space="preserve"> </w:t>
+      </w:r>
+      <w:r>
+        <w:rPr>
+          <w:lang w:val="en-GB"/>
+        </w:rPr>
+        <w:t xml:space="preserve">SUBUNIT </w:t>
+      </w:r>
+      <w:r>
+        <w:rPr>
+          <w:lang w:val="en-GB"/>
+        </w:rPr>
+        <w:t>B)</w:t>
       </w:r>
       <w:r>
         <w:rPr>
@@ -15741,75 +15845,7 @@
         <w:rPr>
           <w:lang w:val="en-GB"/>
         </w:rPr>
-        <w:t xml:space="preserve">Root tissue was mainly linked to </w:t>
-      </w:r>
-      <w:r>
-        <w:rPr>
-          <w:lang w:val="en-GB"/>
-        </w:rPr>
-        <w:t>energy metabolism</w:t>
-      </w:r>
-      <w:r>
-        <w:rPr>
-          <w:lang w:val="en-GB"/>
-        </w:rPr>
-        <w:t xml:space="preserve"> (</w:t>
-      </w:r>
-      <w:proofErr w:type="spellStart"/>
-      <w:r>
-        <w:rPr>
-          <w:lang w:val="en-GB"/>
-        </w:rPr>
-        <w:t>e.g</w:t>
-      </w:r>
-      <w:proofErr w:type="spellEnd"/>
-      <w:r>
-        <w:rPr>
-          <w:lang w:val="en-GB"/>
-        </w:rPr>
-        <w:t xml:space="preserve"> </w:t>
-      </w:r>
-      <w:r>
-        <w:rPr>
-          <w:lang w:val="en-GB"/>
-        </w:rPr>
-        <w:t xml:space="preserve">ATP </w:t>
-      </w:r>
-      <w:r>
-        <w:rPr>
-          <w:lang w:val="en-GB"/>
-        </w:rPr>
-        <w:t>SYNTHASE</w:t>
-      </w:r>
-      <w:r>
-        <w:rPr>
-          <w:lang w:val="en-GB"/>
-        </w:rPr>
-        <w:t xml:space="preserve"> </w:t>
-      </w:r>
-      <w:r>
-        <w:rPr>
-          <w:lang w:val="en-GB"/>
-        </w:rPr>
-        <w:t xml:space="preserve">SUBUNIT </w:t>
-      </w:r>
-      <w:r>
-        <w:rPr>
-          <w:lang w:val="en-GB"/>
-        </w:rPr>
-        <w:t>B)</w:t>
-      </w:r>
-      <w:r>
-        <w:rPr>
-          <w:lang w:val="en-GB"/>
-        </w:rPr>
-        <w:t xml:space="preserve">. </w:t>
-      </w:r>
-      <w:r>
-        <w:rPr>
-          <w:lang w:val="en-GB"/>
-        </w:rPr>
-        <w:t xml:space="preserve">While buds </w:t>
+        <w:t xml:space="preserve">While </w:t>
       </w:r>
       <w:r>
         <w:rPr>
@@ -15822,6 +15858,12 @@
           <w:lang w:val="en-GB"/>
         </w:rPr>
         <w:t xml:space="preserve"> </w:t>
+      </w:r>
+      <w:r>
+        <w:rPr>
+          <w:lang w:val="en-GB"/>
+        </w:rPr>
+        <w:t xml:space="preserve">in buds </w:t>
       </w:r>
       <w:r>
         <w:rPr>
@@ -16469,25 +16511,37 @@
         <w:rPr>
           <w:lang w:val="en-GB"/>
         </w:rPr>
-        <w:t xml:space="preserve">Using WGCNA to cluster proteins abundance </w:t>
-      </w:r>
-      <w:r>
-        <w:rPr>
-          <w:lang w:val="en-GB"/>
-        </w:rPr>
-        <w:t>across</w:t>
-      </w:r>
-      <w:r>
-        <w:rPr>
-          <w:lang w:val="en-GB"/>
-        </w:rPr>
-        <w:t xml:space="preserve"> all conditions, we detected 12 </w:t>
+        <w:t xml:space="preserve">A total of </w:t>
+      </w:r>
+      <w:r>
+        <w:rPr>
+          <w:lang w:val="en-GB"/>
+        </w:rPr>
+        <w:t xml:space="preserve">12 </w:t>
       </w:r>
       <w:r>
         <w:rPr>
           <w:lang w:val="en-GB"/>
         </w:rPr>
         <w:t xml:space="preserve">modules </w:t>
+      </w:r>
+      <w:r>
+        <w:rPr>
+          <w:lang w:val="en-GB"/>
+        </w:rPr>
+        <w:t>were detected by WGCNA</w:t>
+      </w:r>
+      <w:r>
+        <w:rPr>
+          <w:lang w:val="en-GB"/>
+        </w:rPr>
+        <w:t xml:space="preserve">, </w:t>
+      </w:r>
+      <w:r>
+        <w:rPr>
+          <w:lang w:val="en-GB"/>
+        </w:rPr>
+        <w:t xml:space="preserve">clustering proteins abundance across all conditions </w:t>
       </w:r>
       <w:r>
         <w:rPr>
@@ -16903,7 +16957,6 @@
         <w:rPr>
           <w:lang w:val="en-GB"/>
         </w:rPr>
-        <w:lastRenderedPageBreak/>
         <w:t xml:space="preserve">Application 1: </w:t>
       </w:r>
       <w:r>
@@ -17025,7 +17078,14 @@
         <w:rPr>
           <w:lang w:val="en-GB"/>
         </w:rPr>
-        <w:t xml:space="preserve"> (</w:t>
+        <w:t xml:space="preserve"> </w:t>
+      </w:r>
+      <w:r>
+        <w:rPr>
+          <w:lang w:val="en-GB"/>
+        </w:rPr>
+        <w:lastRenderedPageBreak/>
+        <w:t>(</w:t>
       </w:r>
       <w:r>
         <w:rPr>
@@ -18523,14 +18583,7 @@
         <w:rPr>
           <w:lang w:val="en-GB"/>
         </w:rPr>
-        <w:t xml:space="preserve">isoform was </w:t>
-      </w:r>
-      <w:r>
-        <w:rPr>
-          <w:lang w:val="en-GB"/>
-        </w:rPr>
-        <w:lastRenderedPageBreak/>
-        <w:t>juvenile needle</w:t>
+        <w:t>isoform was juvenile needle</w:t>
       </w:r>
       <w:r>
         <w:rPr>
@@ -18677,6 +18730,7 @@
         <w:rPr>
           <w:lang w:val="en-GB"/>
         </w:rPr>
+        <w:lastRenderedPageBreak/>
         <w:t xml:space="preserve">Next, </w:t>
       </w:r>
       <w:r>
@@ -20369,16 +20423,7 @@
           <w:bCs/>
           <w:lang w:val="en-GB"/>
         </w:rPr>
-        <w:t xml:space="preserve">supplementary </w:t>
-      </w:r>
-      <w:r>
-        <w:rPr>
-          <w:b/>
-          <w:bCs/>
-          <w:lang w:val="en-GB"/>
-        </w:rPr>
-        <w:lastRenderedPageBreak/>
-        <w:t>fig. S</w:t>
+        <w:t>supplementary fig. S</w:t>
       </w:r>
       <w:r>
         <w:rPr>
@@ -20456,6 +20501,7 @@
         <w:rPr>
           <w:lang w:val="en-GB"/>
         </w:rPr>
+        <w:lastRenderedPageBreak/>
         <w:t xml:space="preserve">Application 2: </w:t>
       </w:r>
       <w:r>
@@ -22037,7 +22083,6 @@
         <w:rPr>
           <w:lang w:val="en-GB"/>
         </w:rPr>
-        <w:lastRenderedPageBreak/>
         <w:t xml:space="preserve">but </w:t>
       </w:r>
       <w:r>
@@ -22166,7 +22211,14 @@
         <w:rPr>
           <w:lang w:val="en-GB"/>
         </w:rPr>
-        <w:t xml:space="preserve">Additionally, the subcellular location with the younger profile </w:t>
+        <w:t xml:space="preserve">Additionally, the </w:t>
+      </w:r>
+      <w:r>
+        <w:rPr>
+          <w:lang w:val="en-GB"/>
+        </w:rPr>
+        <w:lastRenderedPageBreak/>
+        <w:t xml:space="preserve">subcellular location with the younger profile </w:t>
       </w:r>
       <w:r>
         <w:rPr>
@@ -23544,14 +23596,7 @@
         <w:rPr>
           <w:lang w:val="en-GB"/>
         </w:rPr>
-        <w:t xml:space="preserve"> </w:t>
-      </w:r>
-      <w:r>
-        <w:rPr>
-          <w:lang w:val="en-GB"/>
-        </w:rPr>
-        <w:lastRenderedPageBreak/>
-        <w:t>molecular</w:t>
+        <w:t xml:space="preserve"> molecular</w:t>
       </w:r>
       <w:r>
         <w:rPr>
@@ -23648,7 +23693,14 @@
         <w:rPr>
           <w:lang w:val="en-GB"/>
         </w:rPr>
-        <w:t xml:space="preserve">data resources and tools </w:t>
+        <w:t xml:space="preserve">data resources </w:t>
+      </w:r>
+      <w:r>
+        <w:rPr>
+          <w:lang w:val="en-GB"/>
+        </w:rPr>
+        <w:lastRenderedPageBreak/>
+        <w:t xml:space="preserve">and tools </w:t>
       </w:r>
       <w:r>
         <w:rPr>
@@ -25299,7 +25351,7 @@
         <w:rPr>
           <w:lang w:val="en-GB"/>
         </w:rPr>
-        <w:t>Intriguingly</w:t>
+        <w:t>Interestingly</w:t>
       </w:r>
       <w:r>
         <w:rPr>
@@ -25311,14 +25363,7 @@
         <w:rPr>
           <w:lang w:val="en-GB"/>
         </w:rPr>
-        <w:t xml:space="preserve">our observations extended </w:t>
-      </w:r>
-      <w:r>
-        <w:rPr>
-          <w:lang w:val="en-GB"/>
-        </w:rPr>
-        <w:lastRenderedPageBreak/>
-        <w:t xml:space="preserve">beyond </w:t>
+        <w:t xml:space="preserve">our observations extended beyond </w:t>
       </w:r>
       <w:r>
         <w:rPr>
@@ -25458,7 +25503,14 @@
         <w:rPr>
           <w:lang w:val="en-GB"/>
         </w:rPr>
-        <w:t xml:space="preserve">differences in the </w:t>
+        <w:t xml:space="preserve">differences </w:t>
+      </w:r>
+      <w:r>
+        <w:rPr>
+          <w:lang w:val="en-GB"/>
+        </w:rPr>
+        <w:lastRenderedPageBreak/>
+        <w:t xml:space="preserve">in the </w:t>
       </w:r>
       <w:r>
         <w:rPr>
@@ -27154,116 +27206,116 @@
         <w:rPr>
           <w:lang w:val="en-GB"/>
         </w:rPr>
-        <w:t xml:space="preserve">Thus, variation </w:t>
+        <w:t xml:space="preserve">Thus, variation with differential contribution </w:t>
+      </w:r>
+      <w:r>
+        <w:rPr>
+          <w:lang w:val="en-GB"/>
+        </w:rPr>
+        <w:t xml:space="preserve">among populations </w:t>
+      </w:r>
+      <w:r>
+        <w:rPr>
+          <w:lang w:val="en-GB"/>
+        </w:rPr>
+        <w:t xml:space="preserve">could be </w:t>
+      </w:r>
+      <w:r>
+        <w:rPr>
+          <w:lang w:val="en-GB"/>
+        </w:rPr>
+        <w:t xml:space="preserve">defined as </w:t>
+      </w:r>
+      <w:r>
+        <w:rPr>
+          <w:lang w:val="en-GB"/>
+        </w:rPr>
+        <w:t>intergenerational memory</w:t>
+      </w:r>
+      <w:r>
+        <w:rPr>
+          <w:lang w:val="en-GB"/>
+        </w:rPr>
+        <w:t xml:space="preserve"> </w:t>
+      </w:r>
+      <w:r>
+        <w:rPr>
+          <w:lang w:val="en-GB"/>
+        </w:rPr>
+        <w:t>consequences</w:t>
+      </w:r>
+      <w:r>
+        <w:rPr>
+          <w:lang w:val="en-GB"/>
+        </w:rPr>
+        <w:t xml:space="preserve">. </w:t>
+      </w:r>
+      <w:r>
+        <w:rPr>
+          <w:lang w:val="en-GB"/>
+        </w:rPr>
+        <w:t>W</w:t>
+      </w:r>
+      <w:r>
+        <w:rPr>
+          <w:lang w:val="en-GB"/>
+        </w:rPr>
+        <w:t xml:space="preserve">e </w:t>
+      </w:r>
+      <w:r>
+        <w:rPr>
+          <w:lang w:val="en-GB"/>
+        </w:rPr>
+        <w:t xml:space="preserve">found memory </w:t>
+      </w:r>
+      <w:r>
+        <w:rPr>
+          <w:lang w:val="en-GB"/>
+        </w:rPr>
+        <w:t>evidence</w:t>
+      </w:r>
+      <w:r>
+        <w:rPr>
+          <w:lang w:val="en-GB"/>
+        </w:rPr>
+        <w:t xml:space="preserve"> </w:t>
+      </w:r>
+      <w:r>
+        <w:rPr>
+          <w:lang w:val="en-GB"/>
+        </w:rPr>
+        <w:t xml:space="preserve">only </w:t>
+      </w:r>
+      <w:r>
+        <w:rPr>
+          <w:lang w:val="en-GB"/>
+        </w:rPr>
+        <w:t>under UV</w:t>
+      </w:r>
+      <w:r>
+        <w:rPr>
+          <w:lang w:val="en-GB"/>
+        </w:rPr>
+        <w:t xml:space="preserve">, </w:t>
+      </w:r>
+      <w:r>
+        <w:rPr>
+          <w:lang w:val="en-GB"/>
+        </w:rPr>
+        <w:t xml:space="preserve">associated </w:t>
+      </w:r>
+      <w:r>
+        <w:rPr>
+          <w:lang w:val="en-GB"/>
+        </w:rPr>
+        <w:t xml:space="preserve">with a </w:t>
       </w:r>
       <w:r>
         <w:rPr>
           <w:lang w:val="en-GB"/>
         </w:rPr>
         <w:lastRenderedPageBreak/>
-        <w:t xml:space="preserve">with differential contribution </w:t>
-      </w:r>
-      <w:r>
-        <w:rPr>
-          <w:lang w:val="en-GB"/>
-        </w:rPr>
-        <w:t xml:space="preserve">among populations </w:t>
-      </w:r>
-      <w:r>
-        <w:rPr>
-          <w:lang w:val="en-GB"/>
-        </w:rPr>
-        <w:t xml:space="preserve">could be </w:t>
-      </w:r>
-      <w:r>
-        <w:rPr>
-          <w:lang w:val="en-GB"/>
-        </w:rPr>
-        <w:t xml:space="preserve">defined as </w:t>
-      </w:r>
-      <w:r>
-        <w:rPr>
-          <w:lang w:val="en-GB"/>
-        </w:rPr>
-        <w:t>intergenerational memory</w:t>
-      </w:r>
-      <w:r>
-        <w:rPr>
-          <w:lang w:val="en-GB"/>
-        </w:rPr>
-        <w:t xml:space="preserve"> </w:t>
-      </w:r>
-      <w:r>
-        <w:rPr>
-          <w:lang w:val="en-GB"/>
-        </w:rPr>
-        <w:t>consequences</w:t>
-      </w:r>
-      <w:r>
-        <w:rPr>
-          <w:lang w:val="en-GB"/>
-        </w:rPr>
-        <w:t xml:space="preserve">. </w:t>
-      </w:r>
-      <w:r>
-        <w:rPr>
-          <w:lang w:val="en-GB"/>
-        </w:rPr>
-        <w:t>W</w:t>
-      </w:r>
-      <w:r>
-        <w:rPr>
-          <w:lang w:val="en-GB"/>
-        </w:rPr>
-        <w:t xml:space="preserve">e </w:t>
-      </w:r>
-      <w:r>
-        <w:rPr>
-          <w:lang w:val="en-GB"/>
-        </w:rPr>
-        <w:t xml:space="preserve">found memory </w:t>
-      </w:r>
-      <w:r>
-        <w:rPr>
-          <w:lang w:val="en-GB"/>
-        </w:rPr>
-        <w:t>evidence</w:t>
-      </w:r>
-      <w:r>
-        <w:rPr>
-          <w:lang w:val="en-GB"/>
-        </w:rPr>
-        <w:t xml:space="preserve"> </w:t>
-      </w:r>
-      <w:r>
-        <w:rPr>
-          <w:lang w:val="en-GB"/>
-        </w:rPr>
-        <w:t xml:space="preserve">only </w:t>
-      </w:r>
-      <w:r>
-        <w:rPr>
-          <w:lang w:val="en-GB"/>
-        </w:rPr>
-        <w:t>under UV</w:t>
-      </w:r>
-      <w:r>
-        <w:rPr>
-          <w:lang w:val="en-GB"/>
-        </w:rPr>
-        <w:t xml:space="preserve">, </w:t>
-      </w:r>
-      <w:r>
-        <w:rPr>
-          <w:lang w:val="en-GB"/>
-        </w:rPr>
-        <w:t xml:space="preserve">associated </w:t>
-      </w:r>
-      <w:r>
-        <w:rPr>
-          <w:lang w:val="en-GB"/>
-        </w:rPr>
-        <w:t xml:space="preserve">with a higher sensitivity of </w:t>
+        <w:t xml:space="preserve">higher sensitivity of </w:t>
       </w:r>
       <w:proofErr w:type="spellStart"/>
       <w:r>
@@ -28611,7 +28663,6 @@
         <w:rPr>
           <w:lang w:val="en-GB"/>
         </w:rPr>
-        <w:lastRenderedPageBreak/>
         <w:t>ProteomeXchange</w:t>
       </w:r>
       <w:proofErr w:type="spellEnd"/>
@@ -28659,7 +28710,17 @@
           <w:shd w:val="clear" w:color="auto" w:fill="FFFFFF"/>
           <w:lang w:val="en-GB"/>
         </w:rPr>
-        <w:t>partner repository with the dataset identifier PXD</w:t>
+        <w:t xml:space="preserve">partner </w:t>
+      </w:r>
+      <w:r>
+        <w:rPr>
+          <w:rFonts w:cs="Arial"/>
+          <w:color w:val="000000"/>
+          <w:shd w:val="clear" w:color="auto" w:fill="FFFFFF"/>
+          <w:lang w:val="en-GB"/>
+        </w:rPr>
+        <w:lastRenderedPageBreak/>
+        <w:t>repository with the dataset identifier PXD</w:t>
       </w:r>
       <w:r>
         <w:rPr>
@@ -28969,6 +29030,42 @@
         <w:rPr>
           <w:lang w:val="en-GB"/>
         </w:rPr>
+        <w:t xml:space="preserve"> draft under supervision of</w:t>
+      </w:r>
+      <w:r>
+        <w:rPr>
+          <w:lang w:val="en-GB"/>
+        </w:rPr>
+        <w:t xml:space="preserve"> </w:t>
+      </w:r>
+      <w:r>
+        <w:rPr>
+          <w:lang w:val="en-GB"/>
+        </w:rPr>
+        <w:t>LV</w:t>
+      </w:r>
+      <w:r>
+        <w:rPr>
+          <w:lang w:val="en-GB"/>
+        </w:rPr>
+        <w:t>,</w:t>
+      </w:r>
+      <w:r>
+        <w:rPr>
+          <w:lang w:val="en-GB"/>
+        </w:rPr>
+        <w:t xml:space="preserve"> JLM</w:t>
+      </w:r>
+      <w:r>
+        <w:rPr>
+          <w:lang w:val="en-GB"/>
+        </w:rPr>
+        <w:t xml:space="preserve"> and MJC</w:t>
+      </w:r>
+      <w:r>
+        <w:rPr>
+          <w:lang w:val="en-GB"/>
+        </w:rPr>
         <w:t>.</w:t>
       </w:r>
       <w:r>
@@ -28976,36 +29073,6 @@
           <w:lang w:val="en-GB"/>
         </w:rPr>
         <w:t xml:space="preserve"> </w:t>
-      </w:r>
-      <w:r>
-        <w:rPr>
-          <w:lang w:val="en-GB"/>
-        </w:rPr>
-        <w:t>LV</w:t>
-      </w:r>
-      <w:r>
-        <w:rPr>
-          <w:lang w:val="en-GB"/>
-        </w:rPr>
-        <w:t>,</w:t>
-      </w:r>
-      <w:r>
-        <w:rPr>
-          <w:lang w:val="en-GB"/>
-        </w:rPr>
-        <w:t xml:space="preserve"> JLM</w:t>
-      </w:r>
-      <w:r>
-        <w:rPr>
-          <w:lang w:val="en-GB"/>
-        </w:rPr>
-        <w:t xml:space="preserve"> and MJC</w:t>
-      </w:r>
-      <w:r>
-        <w:rPr>
-          <w:lang w:val="en-GB"/>
-        </w:rPr>
-        <w:t xml:space="preserve"> supervised the study. </w:t>
       </w:r>
       <w:r>
         <w:rPr>
@@ -29017,12 +29084,16 @@
     <w:p>
       <w:pPr>
         <w:pStyle w:val="Ttulo1"/>
+        <w:rPr>
+          <w:lang w:val="en-GB"/>
+        </w:rPr>
       </w:pPr>
-      <w:proofErr w:type="spellStart"/>
-      <w:r>
+      <w:r>
+        <w:rPr>
+          <w:lang w:val="en-GB"/>
+        </w:rPr>
         <w:t>References</w:t>
       </w:r>
-      <w:proofErr w:type="spellEnd"/>
     </w:p>
     <w:p>
       <w:pPr>
@@ -29031,10 +29102,10 @@
         </w:rPr>
       </w:pPr>
       <w:r>
-        <w:t>Amaral, J., Lamelas, L., V</w:t>
-      </w:r>
-      <w:r>
-        <w:t xml:space="preserve">alledor, L., Castillejo, MA., Alves, A., and Pinto, G. (2021). </w:t>
+        <w:rPr>
+          <w:lang w:val="en-GB"/>
+        </w:rPr>
+        <w:t xml:space="preserve">Amaral, J., Lamelas, L., Valledor, L., Castillejo, MA., Alves, A., and Pinto, G. (2021). </w:t>
       </w:r>
       <w:r>
         <w:rPr>
@@ -29358,14 +29429,14 @@
         <w:rPr>
           <w:lang w:val="en-GB" w:eastAsia="en-GB"/>
         </w:rPr>
-        <w:t xml:space="preserve">, A., </w:t>
+        <w:t xml:space="preserve">, A., Silva, A. da, Denny, P., Dogan, T., Ebenezer, T. G., Fan, J., Castro, L. G., … Zhang, J. </w:t>
       </w:r>
       <w:r>
         <w:rPr>
           <w:lang w:val="en-GB" w:eastAsia="en-GB"/>
         </w:rPr>
         <w:lastRenderedPageBreak/>
-        <w:t xml:space="preserve">Silva, A. da, Denny, P., Dogan, T., Ebenezer, T. G., Fan, J., Castro, L. G., … Zhang, J. (2021). </w:t>
+        <w:t xml:space="preserve">(2021). </w:t>
       </w:r>
       <w:proofErr w:type="spellStart"/>
       <w:r>
@@ -31847,7 +31918,7 @@
     <w:p>
       <w:pPr>
         <w:rPr>
-          <w:lang w:val="en-GB" w:eastAsia="en-GB"/>
+          <w:lang w:eastAsia="en-GB"/>
         </w:rPr>
       </w:pPr>
       <w:r>
@@ -31900,13 +31971,13 @@
         <w:rPr>
           <w:i/>
           <w:iCs/>
-          <w:lang w:val="en-GB" w:eastAsia="en-GB"/>
+          <w:lang w:eastAsia="en-GB"/>
         </w:rPr>
         <w:t>Nucleic Acids Research</w:t>
       </w:r>
       <w:r>
         <w:rPr>
-          <w:lang w:val="en-GB" w:eastAsia="en-GB"/>
+          <w:lang w:eastAsia="en-GB"/>
         </w:rPr>
         <w:t xml:space="preserve">, </w:t>
       </w:r>
@@ -31914,13 +31985,13 @@
         <w:rPr>
           <w:i/>
           <w:iCs/>
-          <w:lang w:val="en-GB" w:eastAsia="en-GB"/>
+          <w:lang w:eastAsia="en-GB"/>
         </w:rPr>
         <w:t>43</w:t>
       </w:r>
       <w:r>
         <w:rPr>
-          <w:lang w:val="en-GB" w:eastAsia="en-GB"/>
+          <w:lang w:eastAsia="en-GB"/>
         </w:rPr>
         <w:t>(7), e47.</w:t>
       </w:r>
@@ -31931,89 +32002,43 @@
           <w:lang w:val="en-GB" w:eastAsia="en-GB"/>
         </w:rPr>
       </w:pPr>
+      <w:r>
+        <w:rPr>
+          <w:lang w:eastAsia="en-GB"/>
+        </w:rPr>
+        <w:t xml:space="preserve">Romero-Rodríguez, M. C., Pascual, J., Valledor, L., </w:t>
+      </w:r>
+      <w:r>
+        <w:rPr>
+          <w:lang w:eastAsia="en-GB"/>
+        </w:rPr>
+        <w:t>and</w:t>
+      </w:r>
+      <w:r>
+        <w:rPr>
+          <w:lang w:eastAsia="en-GB"/>
+        </w:rPr>
+        <w:t xml:space="preserve"> </w:t>
+      </w:r>
       <w:proofErr w:type="spellStart"/>
       <w:r>
         <w:rPr>
-          <w:lang w:val="en-GB" w:eastAsia="en-GB"/>
-        </w:rPr>
-        <w:t>Sacomoto</w:t>
+          <w:lang w:eastAsia="en-GB"/>
+        </w:rPr>
+        <w:t>Jorrín</w:t>
       </w:r>
       <w:proofErr w:type="spellEnd"/>
       <w:r>
         <w:rPr>
-          <w:lang w:val="en-GB" w:eastAsia="en-GB"/>
-        </w:rPr>
-        <w:t xml:space="preserve">, G. A. T., </w:t>
-      </w:r>
-      <w:proofErr w:type="spellStart"/>
-      <w:r>
-        <w:rPr>
-          <w:lang w:val="en-GB" w:eastAsia="en-GB"/>
-        </w:rPr>
-        <w:t>Kielbassa</w:t>
-      </w:r>
-      <w:proofErr w:type="spellEnd"/>
-      <w:r>
-        <w:rPr>
-          <w:lang w:val="en-GB" w:eastAsia="en-GB"/>
-        </w:rPr>
-        <w:t xml:space="preserve">, J., Chikhi, R., </w:t>
-      </w:r>
-      <w:proofErr w:type="spellStart"/>
-      <w:r>
-        <w:rPr>
-          <w:lang w:val="en-GB" w:eastAsia="en-GB"/>
-        </w:rPr>
-        <w:t>Uricaru</w:t>
-      </w:r>
-      <w:proofErr w:type="spellEnd"/>
-      <w:r>
-        <w:rPr>
-          <w:lang w:val="en-GB" w:eastAsia="en-GB"/>
-        </w:rPr>
-        <w:t xml:space="preserve">, R., Antoniou, P., Sagot, M. F., </w:t>
-      </w:r>
-      <w:proofErr w:type="spellStart"/>
-      <w:r>
-        <w:rPr>
-          <w:lang w:val="en-GB" w:eastAsia="en-GB"/>
-        </w:rPr>
-        <w:t>Peterlongo</w:t>
-      </w:r>
-      <w:proofErr w:type="spellEnd"/>
-      <w:r>
-        <w:rPr>
-          <w:lang w:val="en-GB" w:eastAsia="en-GB"/>
-        </w:rPr>
-        <w:t xml:space="preserve">, P., and Lacroix, V. (2012). </w:t>
-      </w:r>
-      <w:proofErr w:type="spellStart"/>
-      <w:r>
-        <w:rPr>
-          <w:lang w:val="en-GB" w:eastAsia="en-GB"/>
-        </w:rPr>
-        <w:t>Kissplice</w:t>
-      </w:r>
-      <w:proofErr w:type="spellEnd"/>
-      <w:r>
-        <w:rPr>
-          <w:lang w:val="en-GB" w:eastAsia="en-GB"/>
-        </w:rPr>
-        <w:t>: De-novo calling alternative splicing events from RNA-</w:t>
-      </w:r>
-      <w:proofErr w:type="spellStart"/>
-      <w:r>
-        <w:rPr>
-          <w:lang w:val="en-GB" w:eastAsia="en-GB"/>
-        </w:rPr>
-        <w:t>seq</w:t>
-      </w:r>
-      <w:proofErr w:type="spellEnd"/>
-      <w:r>
-        <w:rPr>
-          <w:lang w:val="en-GB" w:eastAsia="en-GB"/>
-        </w:rPr>
-        <w:t xml:space="preserve"> data. </w:t>
+          <w:lang w:eastAsia="en-GB"/>
+        </w:rPr>
+        <w:t xml:space="preserve">-Novo, J. (2014). </w:t>
+      </w:r>
+      <w:r>
+        <w:rPr>
+          <w:lang w:val="en-GB" w:eastAsia="en-GB"/>
+        </w:rPr>
+        <w:t xml:space="preserve">Improving the quality of protein identification in non-model species. Characterization of Quercus ilex seed and Pinus radiata needle proteomes by using SEQUEST and custom databases. </w:t>
       </w:r>
       <w:r>
         <w:rPr>
@@ -32021,27 +32046,13 @@
           <w:iCs/>
           <w:lang w:val="en-GB" w:eastAsia="en-GB"/>
         </w:rPr>
-        <w:t>BMC Bioinformatics</w:t>
-      </w:r>
-      <w:r>
-        <w:rPr>
-          <w:lang w:val="en-GB" w:eastAsia="en-GB"/>
-        </w:rPr>
-        <w:t xml:space="preserve">, </w:t>
-      </w:r>
-      <w:r>
-        <w:rPr>
-          <w:i/>
-          <w:iCs/>
-          <w:lang w:val="en-GB" w:eastAsia="en-GB"/>
-        </w:rPr>
-        <w:t>13</w:t>
-      </w:r>
-      <w:r>
-        <w:rPr>
-          <w:lang w:val="en-GB" w:eastAsia="en-GB"/>
-        </w:rPr>
-        <w:t>.</w:t>
+        <w:t>Journal of Proteomics</w:t>
+      </w:r>
+      <w:r>
+        <w:rPr>
+          <w:lang w:val="en-GB" w:eastAsia="en-GB"/>
+        </w:rPr>
+        <w:t xml:space="preserve">, 105, 85–91. </w:t>
       </w:r>
     </w:p>
     <w:p>
@@ -32055,54 +32066,84 @@
         <w:rPr>
           <w:lang w:val="en-GB" w:eastAsia="en-GB"/>
         </w:rPr>
-        <w:t>Schwacke</w:t>
+        <w:t>Sacomoto</w:t>
       </w:r>
       <w:proofErr w:type="spellEnd"/>
       <w:r>
         <w:rPr>
           <w:lang w:val="en-GB" w:eastAsia="en-GB"/>
         </w:rPr>
-        <w:t xml:space="preserve">, R., Ponce-Soto, G. Y., Krause, K., Bolger, A. M., </w:t>
+        <w:t xml:space="preserve">, G. A. T., </w:t>
       </w:r>
       <w:proofErr w:type="spellStart"/>
       <w:r>
         <w:rPr>
           <w:lang w:val="en-GB" w:eastAsia="en-GB"/>
         </w:rPr>
-        <w:t>Arsova</w:t>
+        <w:t>Kielbassa</w:t>
       </w:r>
       <w:proofErr w:type="spellEnd"/>
       <w:r>
         <w:rPr>
           <w:lang w:val="en-GB" w:eastAsia="en-GB"/>
         </w:rPr>
-        <w:t xml:space="preserve">, B., Hallab, A., Gruden, K., Stitt, M., Bolger, M. E., </w:t>
-      </w:r>
-      <w:r>
-        <w:rPr>
-          <w:lang w:val="en-GB" w:eastAsia="en-GB"/>
-        </w:rPr>
-        <w:t>and</w:t>
-      </w:r>
-      <w:r>
-        <w:rPr>
-          <w:lang w:val="en-GB" w:eastAsia="en-GB"/>
-        </w:rPr>
-        <w:t xml:space="preserve"> </w:t>
+        <w:t xml:space="preserve">, J., Chikhi, R., </w:t>
       </w:r>
       <w:proofErr w:type="spellStart"/>
       <w:r>
         <w:rPr>
           <w:lang w:val="en-GB" w:eastAsia="en-GB"/>
         </w:rPr>
-        <w:t>Usadel</w:t>
+        <w:t>Uricaru</w:t>
       </w:r>
       <w:proofErr w:type="spellEnd"/>
       <w:r>
         <w:rPr>
           <w:lang w:val="en-GB" w:eastAsia="en-GB"/>
         </w:rPr>
-        <w:t xml:space="preserve">, B. (2019). MapMan4: A Refined Protein Classification and Annotation Framework Applicable to Multi-Omics Data Analysis. </w:t>
+        <w:t xml:space="preserve">, R., Antoniou, P., Sagot, M. F., </w:t>
+      </w:r>
+      <w:proofErr w:type="spellStart"/>
+      <w:r>
+        <w:rPr>
+          <w:lang w:val="en-GB" w:eastAsia="en-GB"/>
+        </w:rPr>
+        <w:t>Peterlongo</w:t>
+      </w:r>
+      <w:proofErr w:type="spellEnd"/>
+      <w:r>
+        <w:rPr>
+          <w:lang w:val="en-GB" w:eastAsia="en-GB"/>
+        </w:rPr>
+        <w:t xml:space="preserve">, P., and Lacroix, V. (2012). </w:t>
+      </w:r>
+      <w:proofErr w:type="spellStart"/>
+      <w:r>
+        <w:rPr>
+          <w:lang w:val="en-GB" w:eastAsia="en-GB"/>
+        </w:rPr>
+        <w:t>Kissplice</w:t>
+      </w:r>
+      <w:proofErr w:type="spellEnd"/>
+      <w:r>
+        <w:rPr>
+          <w:lang w:val="en-GB" w:eastAsia="en-GB"/>
+        </w:rPr>
+        <w:t>: De-novo calling alternative splicing events from RNA-</w:t>
+      </w:r>
+      <w:proofErr w:type="spellStart"/>
+      <w:r>
+        <w:rPr>
+          <w:lang w:val="en-GB" w:eastAsia="en-GB"/>
+        </w:rPr>
+        <w:t>seq</w:t>
+      </w:r>
+      <w:proofErr w:type="spellEnd"/>
+      <w:r>
+        <w:rPr>
+          <w:lang w:val="en-GB" w:eastAsia="en-GB"/>
+        </w:rPr>
+        <w:t xml:space="preserve"> data. </w:t>
       </w:r>
       <w:r>
         <w:rPr>
@@ -32110,7 +32151,7 @@
           <w:iCs/>
           <w:lang w:val="en-GB" w:eastAsia="en-GB"/>
         </w:rPr>
-        <w:t>Molecular Plant</w:t>
+        <w:t>BMC Bioinformatics</w:t>
       </w:r>
       <w:r>
         <w:rPr>
@@ -32124,13 +32165,13 @@
           <w:iCs/>
           <w:lang w:val="en-GB" w:eastAsia="en-GB"/>
         </w:rPr>
-        <w:t>12</w:t>
-      </w:r>
-      <w:r>
-        <w:rPr>
-          <w:lang w:val="en-GB" w:eastAsia="en-GB"/>
-        </w:rPr>
-        <w:t>(6), 879–892.</w:t>
+        <w:t>13</w:t>
+      </w:r>
+      <w:r>
+        <w:rPr>
+          <w:lang w:val="en-GB" w:eastAsia="en-GB"/>
+        </w:rPr>
+        <w:t>.</w:t>
       </w:r>
     </w:p>
     <w:p>
@@ -32139,11 +32180,33 @@
           <w:lang w:val="en-GB" w:eastAsia="en-GB"/>
         </w:rPr>
       </w:pPr>
-      <w:r>
-        <w:rPr>
-          <w:lang w:val="en-GB" w:eastAsia="en-GB"/>
-        </w:rPr>
-        <w:t xml:space="preserve">Shiu, S.-H., </w:t>
+      <w:proofErr w:type="spellStart"/>
+      <w:r>
+        <w:rPr>
+          <w:lang w:val="en-GB" w:eastAsia="en-GB"/>
+        </w:rPr>
+        <w:t>Schwacke</w:t>
+      </w:r>
+      <w:proofErr w:type="spellEnd"/>
+      <w:r>
+        <w:rPr>
+          <w:lang w:val="en-GB" w:eastAsia="en-GB"/>
+        </w:rPr>
+        <w:t xml:space="preserve">, R., Ponce-Soto, G. Y., Krause, K., Bolger, A. M., </w:t>
+      </w:r>
+      <w:proofErr w:type="spellStart"/>
+      <w:r>
+        <w:rPr>
+          <w:lang w:val="en-GB" w:eastAsia="en-GB"/>
+        </w:rPr>
+        <w:t>Arsova</w:t>
+      </w:r>
+      <w:proofErr w:type="spellEnd"/>
+      <w:r>
+        <w:rPr>
+          <w:lang w:val="en-GB" w:eastAsia="en-GB"/>
+        </w:rPr>
+        <w:t xml:space="preserve">, B., Hallab, A., Gruden, K., Stitt, M., Bolger, M. E., </w:t>
       </w:r>
       <w:r>
         <w:rPr>
@@ -32155,23 +32218,49 @@
         <w:rPr>
           <w:lang w:val="en-GB" w:eastAsia="en-GB"/>
         </w:rPr>
-        <w:t xml:space="preserve"> Lehti-Shiu, M. D. (2023). Evolution of research topics and paradigms in plant sciences. </w:t>
+        <w:t xml:space="preserve"> </w:t>
       </w:r>
       <w:proofErr w:type="spellStart"/>
+      <w:r>
+        <w:rPr>
+          <w:lang w:val="en-GB" w:eastAsia="en-GB"/>
+        </w:rPr>
+        <w:t>Usadel</w:t>
+      </w:r>
+      <w:proofErr w:type="spellEnd"/>
+      <w:r>
+        <w:rPr>
+          <w:lang w:val="en-GB" w:eastAsia="en-GB"/>
+        </w:rPr>
+        <w:t xml:space="preserve">, B. (2019). MapMan4: A Refined Protein Classification and Annotation Framework Applicable to Multi-Omics Data Analysis. </w:t>
+      </w:r>
       <w:r>
         <w:rPr>
           <w:i/>
           <w:iCs/>
           <w:lang w:val="en-GB" w:eastAsia="en-GB"/>
         </w:rPr>
-        <w:t>BioRxiv</w:t>
-      </w:r>
-      <w:proofErr w:type="spellEnd"/>
-      <w:r>
-        <w:rPr>
-          <w:lang w:val="en-GB" w:eastAsia="en-GB"/>
-        </w:rPr>
-        <w:t>.</w:t>
+        <w:t>Molecular Plant</w:t>
+      </w:r>
+      <w:r>
+        <w:rPr>
+          <w:lang w:val="en-GB" w:eastAsia="en-GB"/>
+        </w:rPr>
+        <w:t xml:space="preserve">, </w:t>
+      </w:r>
+      <w:r>
+        <w:rPr>
+          <w:i/>
+          <w:iCs/>
+          <w:lang w:val="en-GB" w:eastAsia="en-GB"/>
+        </w:rPr>
+        <w:t>12</w:t>
+      </w:r>
+      <w:r>
+        <w:rPr>
+          <w:lang w:val="en-GB" w:eastAsia="en-GB"/>
+        </w:rPr>
+        <w:t>(6), 879–892.</w:t>
       </w:r>
     </w:p>
     <w:p>
@@ -32184,75 +32273,35 @@
         <w:rPr>
           <w:lang w:val="en-GB" w:eastAsia="en-GB"/>
         </w:rPr>
-        <w:t xml:space="preserve">Simão, F. A., Waterhouse, R. M., Ioannidis, P., </w:t>
+        <w:t xml:space="preserve">Shiu, S.-H., </w:t>
+      </w:r>
+      <w:r>
+        <w:rPr>
+          <w:lang w:val="en-GB" w:eastAsia="en-GB"/>
+        </w:rPr>
+        <w:t>and</w:t>
+      </w:r>
+      <w:r>
+        <w:rPr>
+          <w:lang w:val="en-GB" w:eastAsia="en-GB"/>
+        </w:rPr>
+        <w:t xml:space="preserve"> Lehti-Shiu, M. D. (2023). Evolution of research topics and paradigms in plant sciences. </w:t>
       </w:r>
       <w:proofErr w:type="spellStart"/>
-      <w:r>
-        <w:rPr>
-          <w:lang w:val="en-GB" w:eastAsia="en-GB"/>
-        </w:rPr>
-        <w:t>Kriventseva</w:t>
-      </w:r>
-      <w:proofErr w:type="spellEnd"/>
-      <w:r>
-        <w:rPr>
-          <w:lang w:val="en-GB" w:eastAsia="en-GB"/>
-        </w:rPr>
-        <w:t xml:space="preserve">, E. v., </w:t>
-      </w:r>
-      <w:r>
-        <w:rPr>
-          <w:lang w:val="en-GB" w:eastAsia="en-GB"/>
-        </w:rPr>
-        <w:t>and</w:t>
-      </w:r>
-      <w:r>
-        <w:rPr>
-          <w:lang w:val="en-GB" w:eastAsia="en-GB"/>
-        </w:rPr>
-        <w:t xml:space="preserve"> </w:t>
-      </w:r>
-      <w:proofErr w:type="spellStart"/>
-      <w:r>
-        <w:rPr>
-          <w:lang w:val="en-GB" w:eastAsia="en-GB"/>
-        </w:rPr>
-        <w:t>Zdobnov</w:t>
-      </w:r>
-      <w:proofErr w:type="spellEnd"/>
-      <w:r>
-        <w:rPr>
-          <w:lang w:val="en-GB" w:eastAsia="en-GB"/>
-        </w:rPr>
-        <w:t xml:space="preserve">, E. M. (2015). BUSCO: Assessing genome assembly and annotation completeness with single-copy orthologs. </w:t>
-      </w:r>
       <w:r>
         <w:rPr>
           <w:i/>
           <w:iCs/>
           <w:lang w:val="en-GB" w:eastAsia="en-GB"/>
         </w:rPr>
-        <w:t>Bioinformatics</w:t>
-      </w:r>
-      <w:r>
-        <w:rPr>
-          <w:lang w:val="en-GB" w:eastAsia="en-GB"/>
-        </w:rPr>
-        <w:t xml:space="preserve">, </w:t>
-      </w:r>
-      <w:r>
-        <w:rPr>
-          <w:i/>
-          <w:iCs/>
-          <w:lang w:val="en-GB" w:eastAsia="en-GB"/>
-        </w:rPr>
-        <w:t>31</w:t>
-      </w:r>
-      <w:r>
-        <w:rPr>
-          <w:lang w:val="en-GB" w:eastAsia="en-GB"/>
-        </w:rPr>
-        <w:t>(19), 3210–3212.</w:t>
+        <w:t>BioRxiv</w:t>
+      </w:r>
+      <w:proofErr w:type="spellEnd"/>
+      <w:r>
+        <w:rPr>
+          <w:lang w:val="en-GB" w:eastAsia="en-GB"/>
+        </w:rPr>
+        <w:t>.</w:t>
       </w:r>
     </w:p>
     <w:p>
@@ -32265,7 +32314,21 @@
         <w:rPr>
           <w:lang w:val="en-GB" w:eastAsia="en-GB"/>
         </w:rPr>
-        <w:t xml:space="preserve">Song, L., </w:t>
+        <w:t xml:space="preserve">Simão, F. A., Waterhouse, R. M., Ioannidis, P., </w:t>
+      </w:r>
+      <w:proofErr w:type="spellStart"/>
+      <w:r>
+        <w:rPr>
+          <w:lang w:val="en-GB" w:eastAsia="en-GB"/>
+        </w:rPr>
+        <w:t>Kriventseva</w:t>
+      </w:r>
+      <w:proofErr w:type="spellEnd"/>
+      <w:r>
+        <w:rPr>
+          <w:lang w:val="en-GB" w:eastAsia="en-GB"/>
+        </w:rPr>
+        <w:t xml:space="preserve">, E. v., </w:t>
       </w:r>
       <w:r>
         <w:rPr>
@@ -32277,46 +32340,30 @@
         <w:rPr>
           <w:lang w:val="en-GB" w:eastAsia="en-GB"/>
         </w:rPr>
-        <w:t xml:space="preserve"> Florea, L. (2015). </w:t>
+        <w:t xml:space="preserve"> </w:t>
       </w:r>
       <w:proofErr w:type="spellStart"/>
       <w:r>
         <w:rPr>
           <w:lang w:val="en-GB" w:eastAsia="en-GB"/>
         </w:rPr>
-        <w:t>Rcorrector</w:t>
+        <w:t>Zdobnov</w:t>
       </w:r>
       <w:proofErr w:type="spellEnd"/>
       <w:r>
         <w:rPr>
           <w:lang w:val="en-GB" w:eastAsia="en-GB"/>
         </w:rPr>
-        <w:t>: Efficient and accurate error correction for Illumina RNA-</w:t>
-      </w:r>
-      <w:proofErr w:type="spellStart"/>
-      <w:r>
-        <w:rPr>
-          <w:lang w:val="en-GB" w:eastAsia="en-GB"/>
-        </w:rPr>
-        <w:t>seq</w:t>
-      </w:r>
-      <w:proofErr w:type="spellEnd"/>
-      <w:r>
-        <w:rPr>
-          <w:lang w:val="en-GB" w:eastAsia="en-GB"/>
-        </w:rPr>
-        <w:t xml:space="preserve"> reads. </w:t>
-      </w:r>
-      <w:proofErr w:type="spellStart"/>
+        <w:t xml:space="preserve">, E. M. (2015). BUSCO: Assessing genome assembly and annotation completeness with single-copy orthologs. </w:t>
+      </w:r>
       <w:r>
         <w:rPr>
           <w:i/>
           <w:iCs/>
           <w:lang w:val="en-GB" w:eastAsia="en-GB"/>
         </w:rPr>
-        <w:t>GigaScience</w:t>
-      </w:r>
-      <w:proofErr w:type="spellEnd"/>
+        <w:t>Bioinformatics</w:t>
+      </w:r>
       <w:r>
         <w:rPr>
           <w:lang w:val="en-GB" w:eastAsia="en-GB"/>
@@ -32329,18 +32376,101 @@
           <w:iCs/>
           <w:lang w:val="en-GB" w:eastAsia="en-GB"/>
         </w:rPr>
-        <w:t>4</w:t>
-      </w:r>
-      <w:r>
-        <w:rPr>
-          <w:lang w:val="en-GB" w:eastAsia="en-GB"/>
-        </w:rPr>
-        <w:t>(1).</w:t>
+        <w:t>31</w:t>
+      </w:r>
+      <w:r>
+        <w:rPr>
+          <w:lang w:val="en-GB" w:eastAsia="en-GB"/>
+        </w:rPr>
+        <w:t>(19), 3210–3212.</w:t>
       </w:r>
     </w:p>
     <w:p>
       <w:pPr>
         <w:rPr>
+          <w:lang w:val="en-GB" w:eastAsia="en-GB"/>
+        </w:rPr>
+      </w:pPr>
+      <w:r>
+        <w:rPr>
+          <w:lang w:val="en-GB" w:eastAsia="en-GB"/>
+        </w:rPr>
+        <w:t xml:space="preserve">Song, L., </w:t>
+      </w:r>
+      <w:r>
+        <w:rPr>
+          <w:lang w:val="en-GB" w:eastAsia="en-GB"/>
+        </w:rPr>
+        <w:t>and</w:t>
+      </w:r>
+      <w:r>
+        <w:rPr>
+          <w:lang w:val="en-GB" w:eastAsia="en-GB"/>
+        </w:rPr>
+        <w:t xml:space="preserve"> Florea, L. (2015). </w:t>
+      </w:r>
+      <w:proofErr w:type="spellStart"/>
+      <w:r>
+        <w:rPr>
+          <w:lang w:val="en-GB" w:eastAsia="en-GB"/>
+        </w:rPr>
+        <w:t>Rcorrector</w:t>
+      </w:r>
+      <w:proofErr w:type="spellEnd"/>
+      <w:r>
+        <w:rPr>
+          <w:lang w:val="en-GB" w:eastAsia="en-GB"/>
+        </w:rPr>
+        <w:t>: Efficient and accurate error correction for Illumina RNA-</w:t>
+      </w:r>
+      <w:proofErr w:type="spellStart"/>
+      <w:r>
+        <w:rPr>
+          <w:lang w:val="en-GB" w:eastAsia="en-GB"/>
+        </w:rPr>
+        <w:t>seq</w:t>
+      </w:r>
+      <w:proofErr w:type="spellEnd"/>
+      <w:r>
+        <w:rPr>
+          <w:lang w:val="en-GB" w:eastAsia="en-GB"/>
+        </w:rPr>
+        <w:t xml:space="preserve"> reads. </w:t>
+      </w:r>
+      <w:proofErr w:type="spellStart"/>
+      <w:r>
+        <w:rPr>
+          <w:i/>
+          <w:iCs/>
+          <w:lang w:val="en-GB" w:eastAsia="en-GB"/>
+        </w:rPr>
+        <w:t>GigaScience</w:t>
+      </w:r>
+      <w:proofErr w:type="spellEnd"/>
+      <w:r>
+        <w:rPr>
+          <w:lang w:val="en-GB" w:eastAsia="en-GB"/>
+        </w:rPr>
+        <w:t xml:space="preserve">, </w:t>
+      </w:r>
+      <w:r>
+        <w:rPr>
+          <w:i/>
+          <w:iCs/>
+          <w:lang w:val="en-GB" w:eastAsia="en-GB"/>
+        </w:rPr>
+        <w:t>4</w:t>
+      </w:r>
+      <w:r>
+        <w:rPr>
+          <w:lang w:val="en-GB" w:eastAsia="en-GB"/>
+        </w:rPr>
+        <w:t>(1).</w:t>
+      </w:r>
+    </w:p>
+    <w:p>
+      <w:pPr>
+        <w:rPr>
           <w:shd w:val="clear" w:color="auto" w:fill="FFFFFF"/>
           <w:lang w:val="en-GB"/>
         </w:rPr>
@@ -32511,7 +32641,14 @@
         <w:rPr>
           <w:lang w:val="en-GB" w:eastAsia="en-GB"/>
         </w:rPr>
-        <w:t xml:space="preserve">A universal protocol for the combined isolation of metabolites, DNA, long RNAs, small RNAs, and proteins from plants and microorganisms. </w:t>
+        <w:t xml:space="preserve">A universal protocol for the combined isolation of metabolites, DNA, long RNAs, </w:t>
+      </w:r>
+      <w:r>
+        <w:rPr>
+          <w:lang w:val="en-GB" w:eastAsia="en-GB"/>
+        </w:rPr>
+        <w:lastRenderedPageBreak/>
+        <w:t xml:space="preserve">small RNAs, and proteins from plants and microorganisms. </w:t>
       </w:r>
       <w:r>
         <w:rPr>
@@ -32552,7 +32689,6 @@
         <w:rPr>
           <w:lang w:val="en-GB" w:eastAsia="en-GB"/>
         </w:rPr>
-        <w:lastRenderedPageBreak/>
         <w:t xml:space="preserve">Visser, E. A., Kampmann, T. P., Wegrzyn, J. L., </w:t>
       </w:r>
       <w:r>
@@ -32719,7 +32855,7 @@
     <w:p>
       <w:pPr>
         <w:rPr>
-          <w:b/>
+          <w:bCs/>
           <w:lang w:val="en-GB"/>
         </w:rPr>
       </w:pPr>
@@ -32763,6 +32899,115 @@
       <w:r>
         <w:rPr>
           <w:b/>
+          <w:lang w:val="en-GB"/>
+        </w:rPr>
+        <w:t>.</w:t>
+      </w:r>
+      <w:r>
+        <w:rPr>
+          <w:b/>
+          <w:lang w:val="en-GB"/>
+        </w:rPr>
+        <w:t xml:space="preserve"> </w:t>
+      </w:r>
+      <w:proofErr w:type="spellStart"/>
+      <w:r>
+        <w:rPr>
+          <w:bCs/>
+          <w:lang w:val="en-GB"/>
+        </w:rPr>
+        <w:t>Pra</w:t>
+      </w:r>
+      <w:proofErr w:type="spellEnd"/>
+      <w:r>
+        <w:rPr>
+          <w:bCs/>
+          <w:lang w:val="en-GB"/>
+        </w:rPr>
+        <w:t xml:space="preserve">-GE-ATLAS is a refined multi-omics platform compiling the largest transcriptomics and proteomics collections to date for </w:t>
+      </w:r>
+      <w:r>
+        <w:rPr>
+          <w:bCs/>
+          <w:i/>
+          <w:iCs/>
+          <w:lang w:val="en-GB"/>
+        </w:rPr>
+        <w:t>P. radiata</w:t>
+      </w:r>
+      <w:r>
+        <w:rPr>
+          <w:bCs/>
+          <w:lang w:val="en-GB"/>
+        </w:rPr>
+        <w:t xml:space="preserve">. </w:t>
+      </w:r>
+      <w:proofErr w:type="spellStart"/>
+      <w:r>
+        <w:rPr>
+          <w:bCs/>
+          <w:lang w:val="en-GB"/>
+        </w:rPr>
+        <w:t>Pra</w:t>
+      </w:r>
+      <w:proofErr w:type="spellEnd"/>
+      <w:r>
+        <w:rPr>
+          <w:bCs/>
+          <w:lang w:val="en-GB"/>
+        </w:rPr>
+        <w:t>-GE-ATLAS provides user-friendly search functionalities and tools to explore and analy</w:t>
+      </w:r>
+      <w:r>
+        <w:rPr>
+          <w:bCs/>
+          <w:lang w:val="en-GB"/>
+        </w:rPr>
+        <w:t>s</w:t>
+      </w:r>
+      <w:r>
+        <w:rPr>
+          <w:bCs/>
+          <w:lang w:val="en-GB"/>
+        </w:rPr>
+        <w:t>e processed tissue- and stress-related changes, as well as to extrapolate data from other species to this reference.</w:t>
+      </w:r>
+      <w:r>
+        <w:rPr>
+          <w:bCs/>
+          <w:lang w:val="en-GB"/>
+        </w:rPr>
+        <w:t xml:space="preserve"> </w:t>
+      </w:r>
+      <w:proofErr w:type="spellStart"/>
+      <w:r>
+        <w:rPr>
+          <w:bCs/>
+          <w:lang w:val="en-GB"/>
+        </w:rPr>
+        <w:t>Pra</w:t>
+      </w:r>
+      <w:proofErr w:type="spellEnd"/>
+      <w:r>
+        <w:rPr>
+          <w:bCs/>
+          <w:lang w:val="en-GB"/>
+        </w:rPr>
+        <w:t xml:space="preserve">-GE-ATLAS DB is available at: </w:t>
+      </w:r>
+      <w:hyperlink r:id="rId14" w:history="1">
+        <w:r>
+          <w:rPr>
+            <w:rStyle w:val="Hipervnculo"/>
+            <w:bCs/>
+            <w:lang w:val="en-GB"/>
+          </w:rPr>
+          <w:t>https://rocesv.github.io/Pra-GE-ATLAS/</w:t>
+        </w:r>
+      </w:hyperlink>
+      <w:r>
+        <w:rPr>
+          <w:bCs/>
           <w:lang w:val="en-GB"/>
         </w:rPr>
         <w:t>.</w:t>
@@ -32887,7 +33132,15 @@
           <w:bCs/>
           <w:lang w:val="en-GB"/>
         </w:rPr>
-        <w:t xml:space="preserve">Percentage of intron retention (first), exon skipping (second) and alternative splice donor and acceptor sites (Alternative A/D, third) events belonging to the different AS core sets located out/in CDS regions. Among the latter category (in CDS regions), the percentage of events with potential effects in protein levels are indicated. Gen. = genome background; Not-CDS = outside CDS regions; PTC = sequence variation inside CDS regions introduce premature termination codons; Disrupt = sequence variation inside CDS regions force out of frame reading; Change = sequence variation inside CDS change CDS region sequence. Significant enrichment compared to genome background are marked with “*”. </w:t>
+        <w:t xml:space="preserve">Percentage of intron retention (first), exon skipping (second) and alternative splice donor and acceptor sites (Alternative A/D, third) events belonging to the different AS core sets located out/in CDS regions. Among the latter category (in CDS regions), the percentage of events with potential effects in protein levels are indicated. Gen. = genome background; Not-CDS = </w:t>
+      </w:r>
+      <w:r>
+        <w:rPr>
+          <w:bCs/>
+          <w:lang w:val="en-GB"/>
+        </w:rPr>
+        <w:lastRenderedPageBreak/>
+        <w:t xml:space="preserve">outside CDS regions; PTC = sequence variation inside CDS regions introduce premature termination codons; Disrupt = sequence variation inside CDS regions force out of frame reading; Change = sequence variation inside CDS change CDS region sequence. Significant enrichment compared to genome background are marked with “*”. </w:t>
       </w:r>
       <w:r>
         <w:rPr>
@@ -32922,15 +33175,7 @@
           <w:bCs/>
           <w:lang w:val="en-GB"/>
         </w:rPr>
-        <w:t xml:space="preserve">e which </w:t>
-      </w:r>
-      <w:r>
-        <w:rPr>
-          <w:bCs/>
-          <w:lang w:val="en-GB"/>
-        </w:rPr>
-        <w:lastRenderedPageBreak/>
-        <w:t xml:space="preserve">features show significant differences respect to Genome background and the direction of these differences (higher-red or lower-blue). “X” indicates no statistically significant difference. Intron features (first) include (from top to bottom and left to right): length of the upstream (UP) exon, target intron, polypyrimidine tract (PT) and downstream (DO) exon; GC content of the upstream 5’ splice region; number of introns; distance between branch point (BP) and 3’ splice site (ss); score of the polypyrimidine tract; rank and/or position of the target intron. Exon features for exon skipping (second) include (from top to bottom and left to right): length of the upstream exon, upstream intron, upstream polypyrimidine tract, target exon, downstream intron, downstream exon and transcript; GC content of the target exon, 5’ splice region and downstream exon; score of the upstream branch point, polypyrimidine tract, 5’ splice region and downstream branch point; rank and/or position of the target exon. Exon features for alternative acceptor donor site (third) include (from top to bottom and left to right): length of the downstream exon and transcript; GC content of the upstream 5’ splice region, target exon and downstream exon; score of the upstream and downstream branch points; rank and/or position of the target exon. </w:t>
+        <w:t xml:space="preserve">e which features show significant differences respect to Genome background and the direction of these differences (higher-red or lower-blue). “X” indicates no statistically significant difference. Intron features (first) include (from top to bottom and left to right): length of the upstream (UP) exon, target intron, polypyrimidine tract (PT) and downstream (DO) exon; GC content of the upstream 5’ splice region; number of introns; distance between branch point (BP) and 3’ splice site (ss); score of the polypyrimidine tract; rank and/or position of the target intron. Exon features for exon skipping (second) include (from top to bottom and left to right): length of the upstream exon, upstream intron, upstream polypyrimidine tract, target exon, downstream intron, downstream exon and transcript; GC content of the target exon, 5’ splice region and downstream exon; score of the upstream branch point, polypyrimidine tract, 5’ splice region and downstream branch point; rank and/or position of the target exon. Exon features for alternative acceptor donor site (third) include (from top to bottom and left to right): length of the downstream exon and transcript; GC content of the upstream 5’ splice region, target exon and downstream exon; score of the upstream and downstream branch points; rank and/or position of the target exon. </w:t>
       </w:r>
       <w:r>
         <w:rPr>
@@ -33090,7 +33335,7 @@
           <w:bCs/>
           <w:lang w:val="en-GB"/>
         </w:rPr>
-        <w:t xml:space="preserve">ed enrichment scores (NES, first), significance (p-value adjusted &lt; 0.1, second) and matrix layout (third) for all intersections of differential proteins between tissues. Letters in significance heatmap highlight for which particular tissue the functional term is significantly enriched. B = Bud; N = Needle. </w:t>
+        <w:t xml:space="preserve">ed enrichment scores (NES, first), significance (p-value adjusted &lt; 0.1, second) and matrix layout (third) for all intersections of differential proteins between tissues. Letters in significance heatmap highlight for which tissue the functional term is significantly enriched. B = Bud; N = Needle. </w:t>
       </w:r>
       <w:r>
         <w:rPr>
@@ -33146,7 +33391,15 @@
           <w:bCs/>
           <w:lang w:val="en-GB"/>
         </w:rPr>
-        <w:t xml:space="preserve">Proteomic Age Index (PAI) corresponding high values to younger protein genes. Flat line test p-value &lt; 0.05 highlight a significant evolutionary pattern. </w:t>
+        <w:t xml:space="preserve">Proteomic Age Index (PAI) corresponding high values to younger protein genes. Flat line test p-value &lt; 0.05 highlight a significant evolutionary </w:t>
+      </w:r>
+      <w:r>
+        <w:rPr>
+          <w:bCs/>
+          <w:lang w:val="en-GB"/>
+        </w:rPr>
+        <w:lastRenderedPageBreak/>
+        <w:t xml:space="preserve">pattern. </w:t>
       </w:r>
       <w:r>
         <w:rPr>
@@ -33174,7 +33427,7 @@
           <w:bCs/>
           <w:lang w:val="en-GB"/>
         </w:rPr>
-        <w:t xml:space="preserve">ed enrichment scores (NES, first), significance (p-value adjusted &lt; 0.1, second) and matrix layout (third) for all intersections of differential proteins between stress experiments. Letters in significance heatmap highlight for which particular condition the functional term is significantly enriched. H = Heat; U = UV; C = Control; R = Recovery. </w:t>
+        <w:t xml:space="preserve">ed enrichment scores (NES, first), significance (p-value adjusted &lt; 0.1, second) and matrix layout (third) for all intersections of differential proteins between stress experiments. Letters in significance heatmap highlight for which condition the functional term is significantly enriched. H = Heat; U = UV; C = Control; R = Recovery. </w:t>
       </w:r>
       <w:r>
         <w:rPr>
@@ -33230,15 +33483,7 @@
           <w:bCs/>
           <w:lang w:val="en-GB"/>
         </w:rPr>
-        <w:t xml:space="preserve">Heatmap depicting </w:t>
-      </w:r>
-      <w:r>
-        <w:rPr>
-          <w:bCs/>
-          <w:lang w:val="en-GB"/>
-        </w:rPr>
-        <w:lastRenderedPageBreak/>
-        <w:t xml:space="preserve">significant network modules-trait correlations (p-value adjusted &lt; 0.05; Pearson). T1-T4 correspond to low-very high stress intensities. FU = </w:t>
+        <w:t xml:space="preserve">Heatmap depicting significant network modules-trait correlations (p-value adjusted &lt; 0.05; Pearson). T1-T4 correspond to low-very high stress intensities. FU = </w:t>
       </w:r>
       <w:r>
         <w:rPr>
@@ -33624,6 +33869,7 @@
           <w:bCs/>
           <w:lang w:val="en-GB"/>
         </w:rPr>
+        <w:lastRenderedPageBreak/>
         <w:t>Eukaryota</w:t>
       </w:r>
       <w:proofErr w:type="spellEnd"/>
@@ -33853,7 +34099,6 @@
           <w:b/>
           <w:lang w:val="en-GB"/>
         </w:rPr>
-        <w:lastRenderedPageBreak/>
         <w:t>Figure 5. Characteri</w:t>
       </w:r>
       <w:r>
@@ -34416,6 +34661,7 @@
           <w:bCs/>
           <w:lang w:val="en-GB"/>
         </w:rPr>
+        <w:lastRenderedPageBreak/>
         <w:t>resp</w:t>
       </w:r>
       <w:proofErr w:type="spellEnd"/>
@@ -34595,15 +34841,7 @@
           <w:b/>
           <w:lang w:val="en-GB"/>
         </w:rPr>
-        <w:t xml:space="preserve"> Evolutionary transcriptomics and proteomics patterns, tissues vs stress contribution to global PSI variation in different species and populations </w:t>
-      </w:r>
-      <w:r>
-        <w:rPr>
-          <w:b/>
-          <w:lang w:val="en-GB"/>
-        </w:rPr>
-        <w:lastRenderedPageBreak/>
-        <w:t>experimental design</w:t>
+        <w:t xml:space="preserve"> Evolutionary transcriptomics and proteomics patterns, tissues vs stress contribution to global PSI variation in different species and populations experimental design</w:t>
       </w:r>
       <w:r>
         <w:rPr>
@@ -34893,7 +35131,56 @@
           <w:b/>
           <w:lang w:val="en-GB"/>
         </w:rPr>
-        <w:t>Primers used for the validation of tissues/age-induced alternative splicing</w:t>
+        <w:t>Transcriptomic</w:t>
+      </w:r>
+      <w:r>
+        <w:rPr>
+          <w:b/>
+          <w:lang w:val="en-GB"/>
+        </w:rPr>
+        <w:t xml:space="preserve"> data collection</w:t>
+      </w:r>
+      <w:r>
+        <w:rPr>
+          <w:b/>
+          <w:lang w:val="en-GB"/>
+        </w:rPr>
+        <w:t xml:space="preserve"> </w:t>
+      </w:r>
+      <w:r>
+        <w:rPr>
+          <w:b/>
+          <w:lang w:val="en-GB"/>
+        </w:rPr>
+        <w:t>and</w:t>
+      </w:r>
+      <w:r>
+        <w:rPr>
+          <w:b/>
+          <w:lang w:val="en-GB"/>
+        </w:rPr>
+        <w:t xml:space="preserve"> </w:t>
+      </w:r>
+      <w:r>
+        <w:rPr>
+          <w:b/>
+          <w:lang w:val="en-GB"/>
+        </w:rPr>
+        <w:t>c</w:t>
+      </w:r>
+      <w:r>
+        <w:rPr>
+          <w:b/>
+          <w:lang w:val="en-GB"/>
+        </w:rPr>
+        <w:t>onsensus</w:t>
+      </w:r>
+      <w:r>
+        <w:rPr>
+          <w:b/>
+          <w:lang w:val="en-GB"/>
+        </w:rPr>
+        <w:t xml:space="preserve"> assembly evaluation</w:t>
       </w:r>
       <w:r>
         <w:rPr>
@@ -34943,56 +35230,7 @@
           <w:b/>
           <w:lang w:val="en-GB"/>
         </w:rPr>
-        <w:t>Transcriptomic</w:t>
-      </w:r>
-      <w:r>
-        <w:rPr>
-          <w:b/>
-          <w:lang w:val="en-GB"/>
-        </w:rPr>
-        <w:t xml:space="preserve"> data collection</w:t>
-      </w:r>
-      <w:r>
-        <w:rPr>
-          <w:b/>
-          <w:lang w:val="en-GB"/>
-        </w:rPr>
-        <w:t xml:space="preserve"> </w:t>
-      </w:r>
-      <w:r>
-        <w:rPr>
-          <w:b/>
-          <w:lang w:val="en-GB"/>
-        </w:rPr>
-        <w:t>and</w:t>
-      </w:r>
-      <w:r>
-        <w:rPr>
-          <w:b/>
-          <w:lang w:val="en-GB"/>
-        </w:rPr>
-        <w:t xml:space="preserve"> </w:t>
-      </w:r>
-      <w:r>
-        <w:rPr>
-          <w:b/>
-          <w:lang w:val="en-GB"/>
-        </w:rPr>
-        <w:t>c</w:t>
-      </w:r>
-      <w:r>
-        <w:rPr>
-          <w:b/>
-          <w:lang w:val="en-GB"/>
-        </w:rPr>
-        <w:t>onsensus</w:t>
-      </w:r>
-      <w:r>
-        <w:rPr>
-          <w:b/>
-          <w:lang w:val="en-GB"/>
-        </w:rPr>
-        <w:t xml:space="preserve"> assembly evaluation</w:t>
+        <w:t>Primers used for the validation of tissues/age-induced alternative splicing</w:t>
       </w:r>
       <w:r>
         <w:rPr>
@@ -35039,7 +35277,7 @@
       </w:r>
     </w:p>
     <w:sectPr>
-      <w:footerReference w:type="default" r:id="rId14"/>
+      <w:footerReference w:type="default" r:id="rId15"/>
       <w:pgSz w:w="11906" w:h="16838"/>
       <w:pgMar w:top="1417" w:right="1701" w:bottom="1417" w:left="1701" w:header="708" w:footer="708" w:gutter="0"/>
       <w:lnNumType w:countBy="1" w:restart="continuous"/>
@@ -36469,10 +36707,13 @@
   <w:rsids>
     <w:rsidRoot w:val="006F5112"/>
     <w:rsid w:val="00042F54"/>
+    <w:rsid w:val="000739C0"/>
     <w:rsid w:val="001B62F3"/>
     <w:rsid w:val="001C5B4F"/>
     <w:rsid w:val="001F5383"/>
+    <w:rsid w:val="00273AF0"/>
     <w:rsid w:val="002F1DA2"/>
+    <w:rsid w:val="00402C74"/>
     <w:rsid w:val="00442AFF"/>
     <w:rsid w:val="004A21BE"/>
     <w:rsid w:val="004E3E82"/>
@@ -36481,9 +36722,12 @@
     <w:rsid w:val="00550D96"/>
     <w:rsid w:val="005A7BA4"/>
     <w:rsid w:val="005B4D7C"/>
+    <w:rsid w:val="006B12B0"/>
     <w:rsid w:val="006C10A8"/>
     <w:rsid w:val="006F5112"/>
+    <w:rsid w:val="00793016"/>
     <w:rsid w:val="00871E4C"/>
+    <w:rsid w:val="008E6CF7"/>
     <w:rsid w:val="00924083"/>
     <w:rsid w:val="009759FE"/>
     <w:rsid w:val="00BD7630"/>
@@ -36494,6 +36738,7 @@
     <w:rsid w:val="00DD42F9"/>
     <w:rsid w:val="00E10A40"/>
     <w:rsid w:val="00E56C9D"/>
+    <w:rsid w:val="00E678D8"/>
   </w:rsids>
   <m:mathPr>
     <m:mathFont m:val="Cambria Math"/>
@@ -37248,7 +37493,7 @@
     <we:reference id="wa104382081" version="1.55.1.0" store="es-ES" storeType="OMEX"/>
   </we:alternateReferences>
   <we:properties>
-    <we:property name="MENDELEY_CITATIONS" value="[{&quot;citationID&quot;:&quot;MENDELEY_CITATION_e3395c36-7364-4cbf-b71b-5729716bccb5&quot;,&quot;properties&quot;:{&quot;noteIndex&quot;:0},&quot;isEdited&quot;:false,&quot;manualOverride&quot;:{&quot;isManuallyOverridden&quot;:true,&quot;citeprocText&quot;:&quot;(Shiu &amp;#38; Lehti-Shiu, 2023)&quot;,&quot;manualOverrideText&quot;:&quot;(Shiu and Lehti-Shiu, 2023)&quot;},&quot;citationTag&quot;:&quot;MENDELEY_CITATION_v3_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&quot;,&quot;citationItems&quot;:[{&quot;id&quot;:&quot;d0eee97a-3e79-3743-b814-c4b4e132fb42&quot;,&quot;itemData&quot;:{&quot;type&quot;:&quot;article-journal&quot;,&quot;id&quot;:&quot;d0eee97a-3e79-3743-b814-c4b4e132fb42&quot;,&quot;title&quot;:&quot;Evolution of research topics and paradigms in plant sciences&quot;,&quot;author&quot;:[{&quot;family&quot;:&quot;Shiu&quot;,&quot;given&quot;:&quot;Shin-Han&quot;,&quot;parse-names&quot;:false,&quot;dropping-particle&quot;:&quot;&quot;,&quot;non-dropping-particle&quot;:&quot;&quot;},{&quot;family&quot;:&quot;Lehti-Shiu&quot;,&quot;given&quot;:&quot;Melissa D&quot;,&quot;parse-names&quot;:false,&quot;dropping-particle&quot;:&quot;&quot;,&quot;non-dropping-particle&quot;:&quot;&quot;}],&quot;container-title&quot;:&quot;bioRxiv&quot;,&quot;DOI&quot;:&quot;10.1101/2023.10.02.560457&quot;,&quot;URL&quot;:&quot;https://doi.org/10.1101/2023.10.02.560457&quot;,&quot;issued&quot;:{&quot;date-parts&quot;:[[2023]]},&quot;abstract&quot;:&quot;Classification: Biological sciences/plant biology Keywords: History of science, paradigm shift, machine learning, language modeling. CC-BY-ND 4.0 International license available under a (which was not certified by peer review) is the author/funder, who has granted bioRxiv a license to display the preprint in perpetuity. It is made The copyright holder for this preprint this version posted October 3, 2023. ; https://doi.&quot;,&quot;container-title-short&quot;:&quot;&quot;},&quot;isTemporary&quot;:false}]},{&quot;citationID&quot;:&quot;MENDELEY_CITATION_1272e5ab-3277-45be-8ec4-e8dd3c817523&quot;,&quot;properties&quot;:{&quot;noteIndex&quot;:0},&quot;isEdited&quot;:false,&quot;manualOverride&quot;:{&quot;isManuallyOverridden&quot;:false,&quot;citeprocText&quot;:&quot;(Leebens-Mack et al., 2019; Niu et al., 2022)&quot;,&quot;manualOverrideText&quot;:&quot;&quot;},&quot;citationTag&quot;:&quot;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&quot;,&quot;citationItems&quot;:[{&quot;id&quot;:&quot;f7941d56-d5ec-3e8c-81ab-34b6ad5d4c49&quot;,&quot;itemData&quot;:{&quot;type&quot;:&quot;article-journal&quot;,&quot;id&quot;:&quot;f7941d56-d5ec-3e8c-81ab-34b6ad5d4c49&quot;,&quot;title&quot;:&quot;One thousand plant transcriptomes and the phylogenomics of green plants&quot;,&quot;author&quot;:[{&quot;family&quot;:&quot;Leebens-Mack&quot;,&quot;given&quot;:&quot;James H.&quot;,&quot;parse-names&quot;:false,&quot;dropping-particle&quot;:&quot;&quot;,&quot;non-dropping-particle&quot;:&quot;&quot;},{&quot;family&quot;:&quot;Barker&quot;,&quot;given&quot;:&quot;Michael S.&quot;,&quot;parse-names&quot;:false,&quot;dropping-particle&quot;:&quot;&quot;,&quot;non-dropping-particle&quot;:&quot;&quot;},{&quot;family&quot;:&quot;Carpenter&quot;,&quot;given&quot;:&quot;Eric J.&quot;,&quot;parse-names&quot;:false,&quot;dropping-particle&quot;:&quot;&quot;,&quot;non-dropping-particle&quot;:&quot;&quot;},{&quot;family&quot;:&quot;Deyholos&quot;,&quot;given&quot;:&quot;Michael K.&quot;,&quot;parse-names&quot;:false,&quot;dropping-particle&quot;:&quot;&quot;,&quot;non-dropping-particle&quot;:&quot;&quot;},{&quot;family&quot;:&quot;Gitzendanner&quot;,&quot;given&quot;:&quot;Matthew A.&quot;,&quot;parse-names&quot;:false,&quot;dropping-particle&quot;:&quot;&quot;,&quot;non-dropping-particle&quot;:&quot;&quot;},{&quot;family&quot;:&quot;Graham&quot;,&quot;given&quot;:&quot;Sean W.&quot;,&quot;parse-names&quot;:false,&quot;dropping-particle&quot;:&quot;&quot;,&quot;non-dropping-particle&quot;:&quot;&quot;},{&quot;family&quot;:&quot;Grosse&quot;,&quot;given&quot;:&quot;Ivo&quot;,&quot;parse-names&quot;:false,&quot;dropping-particle&quot;:&quot;&quot;,&quot;non-dropping-particle&quot;:&quot;&quot;},{&quot;family&quot;:&quot;Li&quot;,&quot;given&quot;:&quot;Zheng&quot;,&quot;parse-names&quot;:false,&quot;dropping-particle&quot;:&quot;&quot;,&quot;non-dropping-particle&quot;:&quot;&quot;},{&quot;family&quot;:&quot;Melkonian&quot;,&quot;given&quot;:&quot;Michael&quot;,&quot;parse-names&quot;:false,&quot;dropping-particle&quot;:&quot;&quot;,&quot;non-dropping-particle&quot;:&quot;&quot;},{&quot;family&quot;:&quot;Mirarab&quot;,&quot;given&quot;:&quot;Siavash&quot;,&quot;parse-names&quot;:false,&quot;dropping-particle&quot;:&quot;&quot;,&quot;non-dropping-particle&quot;:&quot;&quot;},{&quot;family&quot;:&quot;Porsch&quot;,&quot;given&quot;:&quot;Martin&quot;,&quot;parse-names&quot;:false,&quot;dropping-particle&quot;:&quot;&quot;,&quot;non-dropping-particle&quot;:&quot;&quot;},{&quot;family&quot;:&quot;Quint&quot;,&quot;given&quot;:&quot;Marcel&quot;,&quot;parse-names&quot;:false,&quot;dropping-particle&quot;:&quot;&quot;,&quot;non-dropping-particle&quot;:&quot;&quot;},{&quot;family&quot;:&quot;Rensing&quot;,&quot;given&quot;:&quot;Stefan A.&quot;,&quot;parse-names&quot;:false,&quot;dropping-particle&quot;:&quot;&quot;,&quot;non-dropping-particle&quot;:&quot;&quot;},{&quot;family&quot;:&quot;Soltis&quot;,&quot;given&quot;:&quot;Douglas E.&quot;,&quot;parse-names&quot;:false,&quot;dropping-particle&quot;:&quot;&quot;,&quot;non-dropping-particle&quot;:&quot;&quot;},{&quot;family&quot;:&quot;Soltis&quot;,&quot;given&quot;:&quot;Pamela S.&quot;,&quot;parse-names&quot;:false,&quot;dropping-particle&quot;:&quot;&quot;,&quot;non-dropping-particle&quot;:&quot;&quot;},{&quot;family&quot;:&quot;Stevenson&quot;,&quot;given&quot;:&quot;Dennis W.&quot;,&quot;parse-names&quot;:false,&quot;dropping-particle&quot;:&quot;&quot;,&quot;non-dropping-particle&quot;:&quot;&quot;},{&quot;family&quot;:&quot;Ullrich&quot;,&quot;given&quot;:&quot;Kristian K.&quot;,&quot;parse-names&quot;:false,&quot;dropping-particle&quot;:&quot;&quot;,&quot;non-dropping-particle&quot;:&quot;&quot;},{&quot;family&quot;:&quot;Wickett&quot;,&quot;given&quot;:&quot;Norman J.&quot;,&quot;parse-names&quot;:false,&quot;dropping-particle&quot;:&quot;&quot;,&quot;non-dropping-particle&quot;:&quot;&quot;},{&quot;family&quot;:&quot;DeGironimo&quot;,&quot;given&quot;:&quot;Lisa&quot;,&quot;parse-names&quot;:false,&quot;dropping-particle&quot;:&quot;&quot;,&quot;non-dropping-particle&quot;:&quot;&quot;},{&quot;family&quot;:&quot;Edger&quot;,&quot;given&quot;:&quot;Patrick P.&quot;,&quot;parse-names&quot;:false,&quot;dropping-particle&quot;:&quot;&quot;,&quot;non-dropping-particle&quot;:&quot;&quot;},{&quot;family&quot;:&quot;Jordon-Thaden&quot;,&quot;given&quot;:&quot;Ingrid E.&quot;,&quot;parse-names&quot;:false,&quot;dropping-particle&quot;:&quot;&quot;,&quot;non-dropping-particle&quot;:&quot;&quot;},{&quot;family&quot;:&quot;Joya&quot;,&quot;given&quot;:&quot;Steve&quot;,&quot;parse-names&quot;:false,&quot;dropping-particle&quot;:&quot;&quot;,&quot;non-dropping-particle&quot;:&quot;&quot;},{&quot;family&quot;:&quot;Liu&quot;,&quot;given&quot;:&quot;Tao&quot;,&quot;parse-names&quot;:false,&quot;dropping-particle&quot;:&quot;&quot;,&quot;non-dropping-particle&quot;:&quot;&quot;},{&quot;family&quot;:&quot;Melkonian&quot;,&quot;given&quot;:&quot;Barbara&quot;,&quot;parse-names&quot;:false,&quot;dropping-particle&quot;:&quot;&quot;,&quot;non-dropping-particle&quot;:&quot;&quot;},{&quot;family&quot;:&quot;Miles&quot;,&quot;given&quot;:&quot;Nicholas W.&quot;,&quot;parse-names&quot;:false,&quot;dropping-particle&quot;:&quot;&quot;,&quot;non-dropping-particle&quot;:&quot;&quot;},{&quot;family&quot;:&quot;Pokorny&quot;,&quot;given&quot;:&quot;Lisa&quot;,&quot;parse-names&quot;:false,&quot;dropping-particle&quot;:&quot;&quot;,&quot;non-dropping-particle&quot;:&quot;&quot;},{&quot;family&quot;:&quot;Quigley&quot;,&quot;given&quot;:&quot;Charlotte&quot;,&quot;parse-names&quot;:false,&quot;dropping-particle&quot;:&quot;&quot;,&quot;non-dropping-particle&quot;:&quot;&quot;},{&quot;family&quot;:&quot;Thomas&quot;,&quot;given&quot;:&quot;Philip&quot;,&quot;parse-names&quot;:false,&quot;dropping-particle&quot;:&quot;&quot;,&quot;non-dropping-particle&quot;:&quot;&quot;},{&quot;family&quot;:&quot;Villarreal&quot;,&quot;given&quot;:&quot;Juan Carlos&quot;,&quot;parse-names&quot;:false,&quot;dropping-particle&quot;:&quot;&quot;,&quot;non-dropping-particle&quot;:&quot;&quot;},{&quot;family&quot;:&quot;Augustin&quot;,&quot;given&quot;:&quot;Megan M.&quot;,&quot;parse-names&quot;:false,&quot;dropping-particle&quot;:&quot;&quot;,&quot;non-dropping-particle&quot;:&quot;&quot;},{&quot;family&quot;:&quot;Barrett&quot;,&quot;given&quot;:&quot;Matthew D.&quot;,&quot;parse-names&quot;:false,&quot;dropping-particle&quot;:&quot;&quot;,&quot;non-dropping-particle&quot;:&quot;&quot;},{&quot;family&quot;:&quot;Baucom&quot;,&quot;given&quot;:&quot;Regina S.&quot;,&quot;parse-names&quot;:false,&quot;dropping-particle&quot;:&quot;&quot;,&quot;non-dropping-particle&quot;:&quot;&quot;},{&quot;family&quot;:&quot;Beerling&quot;,&quot;given&quot;:&quot;David J.&quot;,&quot;parse-names&quot;:false,&quot;dropping-particle&quot;:&quot;&quot;,&quot;non-dropping-particle&quot;:&quot;&quot;},{&quot;family&quot;:&quot;Benstein&quot;,&quot;given&quot;:&quot;Ruben Maximilian&quot;,&quot;parse-names&quot;:false,&quot;dropping-particle&quot;:&quot;&quot;,&quot;non-dropping-particle&quot;:&quot;&quot;},{&quot;family&quot;:&quot;Biffin&quot;,&quot;given&quot;:&quot;Ed&quot;,&quot;parse-names&quot;:false,&quot;dropping-particle&quot;:&quot;&quot;,&quot;non-dropping-particle&quot;:&quot;&quot;},{&quot;family&quot;:&quot;Brockington&quot;,&quot;given&quot;:&quot;Samuel F.&quot;,&quot;parse-names&quot;:false,&quot;dropping-particle&quot;:&quot;&quot;,&quot;non-dropping-particle&quot;:&quot;&quot;},{&quot;family&quot;:&quot;Burge&quot;,&quot;given&quot;:&quot;Dylan O.&quot;,&quot;parse-names&quot;:false,&quot;dropping-particle&quot;:&quot;&quot;,&quot;non-dropping-particle&quot;:&quot;&quot;},{&quot;family&quot;:&quot;Burris&quot;,&quot;given&quot;:&quot;Jason N.&quot;,&quot;parse-names&quot;:false,&quot;dropping-particle&quot;:&quot;&quot;,&quot;non-dropping-particle&quot;:&quot;&quot;},{&quot;family&quot;:&quot;Burris&quot;,&quot;given&quot;:&quot;Kellie P.&quot;,&quot;parse-names&quot;:false,&quot;dropping-particle&quot;:&quot;&quot;,&quot;non-dropping-particle&quot;:&quot;&quot;},{&quot;family&quot;:&quot;Burtet-Sarramegna&quot;,&quot;given&quot;:&quot;Valérie&quot;,&quot;parse-names&quot;:false,&quot;dropping-particle&quot;:&quot;&quot;,&quot;non-dropping-particle&quot;:&quot;&quot;},{&quot;family&quot;:&quot;Caicedo&quot;,&quot;given&quot;:&quot;Ana L.&quot;,&quot;parse-names&quot;:false,&quot;dropping-particle&quot;:&quot;&quot;,&quot;non-dropping-particle&quot;:&quot;&quot;},{&quot;family&quot;:&quot;Cannon&quot;,&quot;given&quot;:&quot;Steven B.&quot;,&quot;parse-names&quot;:false,&quot;dropping-particle&quot;:&quot;&quot;,&quot;non-dropping-particle&quot;:&quot;&quot;},{&quot;family&quot;:&quot;Çebi&quot;,&quot;given&quot;:&quot;Zehra&quot;,&quot;parse-names&quot;:false,&quot;dropping-particle&quot;:&quot;&quot;,&quot;non-dropping-particle&quot;:&quot;&quot;},{&quot;family&quot;:&quot;Chang&quot;,&quot;given&quot;:&quot;Ying&quot;,&quot;parse-names&quot;:false,&quot;dropping-particle&quot;:&quot;&quot;,&quot;non-dropping-particle&quot;:&quot;&quot;},{&quot;family&quot;:&quot;Chater&quot;,&quot;given&quot;:&quot;Caspar&quot;,&quot;parse-names&quot;:false,&quot;dropping-particle&quot;:&quot;&quot;,&quot;non-dropping-particle&quot;:&quot;&quot;},{&quot;family&quot;:&quot;Cheeseman&quot;,&quot;given&quot;:&quot;John M.&quot;,&quot;parse-names&quot;:false,&quot;dropping-particle&quot;:&quot;&quot;,&quot;non-dropping-particle&quot;:&quot;&quot;},{&quot;family&quot;:&quot;Chen&quot;,&quot;given&quot;:&quot;Tao&quot;,&quot;parse-names&quot;:false,&quot;dropping-particle&quot;:&quot;&quot;,&quot;non-dropping-particle&quot;:&quot;&quot;},{&quot;family&quot;:&quot;Clarke&quot;,&quot;given&quot;:&quot;Neil D.&quot;,&quot;parse-names&quot;:false,&quot;dropping-particle&quot;:&quot;&quot;,&quot;non-dropping-particle&quot;:&quot;&quot;},{&quot;family&quot;:&quot;Clayton&quot;,&quot;given&quot;:&quot;Harmony&quot;,&quot;parse-names&quot;:false,&quot;dropping-particle&quot;:&quot;&quot;,&quot;non-dropping-particle&quot;:&quot;&quot;},{&quot;family&quot;:&quot;Covshoff&quot;,&quot;given&quot;:&quot;Sarah&quot;,&quot;parse-names&quot;:false,&quot;dropping-particle&quot;:&quot;&quot;,&quot;non-dropping-particle&quot;:&quot;&quot;},{&quot;family&quot;:&quot;Crandall-Stotler&quot;,&quot;given&quot;:&quot;Barbara J.&quot;,&quot;parse-names&quot;:false,&quot;dropping-particle&quot;:&quot;&quot;,&quot;non-dropping-particle&quot;:&quot;&quot;},{&quot;family&quot;:&quot;Cross&quot;,&quot;given&quot;:&quot;Hugh&quot;,&quot;parse-names&quot;:false,&quot;dropping-particle&quot;:&quot;&quot;,&quot;non-dropping-particle&quot;:&quot;&quot;},{&quot;family&quot;:&quot;dePamphilis&quot;,&quot;given&quot;:&quot;Claude W.&quot;,&quot;parse-names&quot;:false,&quot;dropping-particle&quot;:&quot;&quot;,&quot;non-dropping-particle&quot;:&quot;&quot;},{&quot;family&quot;:&quot;Der&quot;,&quot;given&quot;:&quot;Joshua P.&quot;,&quot;parse-names&quot;:false,&quot;dropping-particle&quot;:&quot;&quot;,&quot;non-dropping-particle&quot;:&quot;&quot;},{&quot;family&quot;:&quot;Determann&quot;,&quot;given&quot;:&quot;Ron&quot;,&quot;parse-names&quot;:false,&quot;dropping-particle&quot;:&quot;&quot;,&quot;non-dropping-particle&quot;:&quot;&quot;},{&quot;family&quot;:&quot;Dickson&quot;,&quot;given&quot;:&quot;Rowan C.&quot;,&quot;parse-names&quot;:false,&quot;dropping-particle&quot;:&quot;&quot;,&quot;non-dropping-particle&quot;:&quot;&quot;},{&quot;family&quot;:&quot;Stilio&quot;,&quot;given&quot;:&quot;Verónica S.&quot;,&quot;parse-names&quot;:false,&quot;dropping-particle&quot;:&quot;&quot;,&quot;non-dropping-particle&quot;:&quot;Di&quot;},{&quot;family&quot;:&quot;Ellis&quot;,&quot;given&quot;:&quot;Shona&quot;,&quot;parse-names&quot;:false,&quot;dropping-particle&quot;:&quot;&quot;,&quot;non-dropping-particle&quot;:&quot;&quot;},{&quot;family&quot;:&quot;Fast&quot;,&quot;given&quot;:&quot;Eva&quot;,&quot;parse-names&quot;:false,&quot;dropping-particle&quot;:&quot;&quot;,&quot;non-dropping-particle&quot;:&quot;&quot;},{&quot;family&quot;:&quot;Feja&quot;,&quot;given&quot;:&quot;Nicole&quot;,&quot;parse-names&quot;:false,&quot;dropping-particle&quot;:&quot;&quot;,&quot;non-dropping-particle&quot;:&quot;&quot;},{&quot;family&quot;:&quot;Field&quot;,&quot;given&quot;:&quot;Katie J.&quot;,&quot;parse-names&quot;:false,&quot;dropping-particle&quot;:&quot;&quot;,&quot;non-dropping-particle&quot;:&quot;&quot;},{&quot;family&quot;:&quot;Filatov&quot;,&quot;given&quot;:&quot;Dmitry A.&quot;,&quot;parse-names&quot;:false,&quot;dropping-particle&quot;:&quot;&quot;,&quot;non-dropping-particle&quot;:&quot;&quot;},{&quot;family&quot;:&quot;Finnegan&quot;,&quot;given&quot;:&quot;Patrick M.&quot;,&quot;parse-names&quot;:false,&quot;dropping-particle&quot;:&quot;&quot;,&quot;non-dropping-particle&quot;:&quot;&quot;},{&quot;family&quot;:&quot;Floyd&quot;,&quot;given&quot;:&quot;Sandra K.&quot;,&quot;parse-names&quot;:false,&quot;dropping-particle&quot;:&quot;&quot;,&quot;non-dropping-particle&quot;:&quot;&quot;},{&quot;family&quot;:&quot;Fogliani&quot;,&quot;given&quot;:&quot;Bruno&quot;,&quot;parse-names&quot;:false,&quot;dropping-particle&quot;:&quot;&quot;,&quot;non-dropping-particle&quot;:&quot;&quot;},{&quot;family&quot;:&quot;García&quot;,&quot;given&quot;:&quot;Nicolás&quot;,&quot;parse-names&quot;:false,&quot;dropping-particle&quot;:&quot;&quot;,&quot;non-dropping-particle&quot;:&quot;&quot;},{&quot;family&quot;:&quot;Gâteblé&quot;,&quot;given&quot;:&quot;Gildas&quot;,&quot;parse-names&quot;:false,&quot;dropping-particle&quot;:&quot;&quot;,&quot;non-dropping-particle&quot;:&quot;&quot;},{&quot;family&quot;:&quot;Godden&quot;,&quot;given&quot;:&quot;Grant T.&quot;,&quot;parse-names&quot;:false,&quot;dropping-particle&quot;:&quot;&quot;,&quot;non-dropping-particle&quot;:&quot;&quot;},{&quot;family&quot;:&quot;Goh&quot;,&quot;given&quot;:&quot;Falicia (Qi Yun)&quot;,&quot;parse-names&quot;:false,&quot;dropping-particle&quot;:&quot;&quot;,&quot;non-dropping-particle&quot;:&quot;&quot;},{&quot;family&quot;:&quot;Greiner&quot;,&quot;given&quot;:&quot;Stephan&quot;,&quot;parse-names&quot;:false,&quot;dropping-particle&quot;:&quot;&quot;,&quot;non-dropping-particle&quot;:&quot;&quot;},{&quot;family&quot;:&quot;Harkess&quot;,&quot;given&quot;:&quot;Alex&quot;,&quot;parse-names&quot;:false,&quot;dropping-particle&quot;:&quot;&quot;,&quot;non-dropping-particle&quot;:&quot;&quot;},{&quot;family&quot;:&quot;Heaney&quot;,&quot;given&quot;:&quot;James Mike&quot;,&quot;parse-names&quot;:false,&quot;dropping-particle&quot;:&quot;&quot;,&quot;non-dropping-particle&quot;:&quot;&quot;},{&quot;family&quot;:&quot;Helliwell&quot;,&quot;given&quot;:&quot;Katherine E.&quot;,&quot;parse-names&quot;:false,&quot;dropping-particle&quot;:&quot;&quot;,&quot;non-dropping-particle&quot;:&quot;&quot;},{&quot;family&quot;:&quot;Heyduk&quot;,&quot;given&quot;:&quot;Karolina&quot;,&quot;parse-names&quot;:false,&quot;dropping-particle&quot;:&quot;&quot;,&quot;non-dropping-particle&quot;:&quot;&quot;},{&quot;family&quot;:&quot;Hibberd&quot;,&quot;given&quot;:&quot;Julian M.&quot;,&quot;parse-names&quot;:false,&quot;dropping-particle&quot;:&quot;&quot;,&quot;non-dropping-particle&quot;:&quot;&quot;},{&quot;family&quot;:&quot;Hodel&quot;,&quot;given&quot;:&quot;Richard G.J.&quot;,&quot;parse-names&quot;:false,&quot;dropping-particle&quot;:&quot;&quot;,&quot;non-dropping-particle&quot;:&quot;&quot;},{&quot;family&quot;:&quot;Hollingsworth&quot;,&quot;given&quot;:&quot;Peter M.&quot;,&quot;parse-names&quot;:false,&quot;dropping-particle&quot;:&quot;&quot;,&quot;non-dropping-particle&quot;:&quot;&quot;},{&quot;family&quot;:&quot;Johnson&quot;,&quot;given&quot;:&quot;Marc T.J.&quot;,&quot;parse-names&quot;:false,&quot;dropping-particle&quot;:&quot;&quot;,&quot;non-dropping-particle&quot;:&quot;&quot;},{&quot;family&quot;:&quot;Jost&quot;,&quot;given&quot;:&quot;Ricarda&quot;,&quot;parse-names&quot;:false,&quot;dropping-particle&quot;:&quot;&quot;,&quot;non-dropping-particle&quot;:&quot;&quot;},{&quot;family&quot;:&quot;Joyce&quot;,&quot;given&quot;:&quot;Blake&quot;,&quot;parse-names&quot;:false,&quot;dropping-particle&quot;:&quot;&quot;,&quot;non-dropping-particle&quot;:&quot;&quot;},{&quot;family&quot;:&quot;Kapralov&quot;,&quot;given&quot;:&quot;Maxim&quot;,&quot;parse-names&quot;:false,&quot;dropping-particle&quot;:&quot;V.&quot;,&quot;non-dropping-particle&quot;:&quot;&quot;},{&quot;family&quot;:&quot;Kazamia&quot;,&quot;given&quot;:&quot;Elena&quot;,&quot;parse-names&quot;:false,&quot;dropping-particle&quot;:&quot;&quot;,&quot;non-dropping-particle&quot;:&quot;&quot;},{&quot;family&quot;:&quot;Kellogg&quot;,&quot;given&quot;:&quot;Elizabeth A.&quot;,&quot;parse-names&quot;:false,&quot;dropping-particle&quot;:&quot;&quot;,&quot;non-dropping-particle&quot;:&quot;&quot;},{&quot;family&quot;:&quot;Koch&quot;,&quot;given&quot;:&quot;Marcus A.&quot;,&quot;parse-names&quot;:false,&quot;dropping-particle&quot;:&quot;&quot;,&quot;non-dropping-particle&quot;:&quot;&quot;},{&quot;family&quot;:&quot;Konrat&quot;,&quot;given&quot;:&quot;Matt&quot;,&quot;parse-names&quot;:false,&quot;dropping-particle&quot;:&quot;&quot;,&quot;non-dropping-particle&quot;:&quot;Von&quot;},{&quot;family&quot;:&quot;Könyves&quot;,&quot;given&quot;:&quot;Kálmán&quot;,&quot;parse-names&quot;:false,&quot;dropping-particle&quot;:&quot;&quot;,&quot;non-dropping-particle&quot;:&quot;&quot;},{&quot;family&quot;:&quot;Kutchan&quot;,&quot;given&quot;:&quot;Toni M.&quot;,&quot;parse-names&quot;:false,&quot;dropping-particle&quot;:&quot;&quot;,&quot;non-dropping-particle&quot;:&quot;&quot;},{&quot;family&quot;:&quot;Lam&quot;,&quot;given&quot;:&quot;Vivienne&quot;,&quot;parse-names&quot;:false,&quot;dropping-particle&quot;:&quot;&quot;,&quot;non-dropping-particle&quot;:&quot;&quot;},{&quot;family&quot;:&quot;Larsson&quot;,&quot;given&quot;:&quot;Anders&quot;,&quot;parse-names&quot;:false,&quot;dropping-particle&quot;:&quot;&quot;,&quot;non-dropping-particle&quot;:&quot;&quot;},{&quot;family&quot;:&quot;Leitch&quot;,&quot;given&quot;:&quot;Andrew R.&quot;,&quot;parse-names&quot;:false,&quot;dropping-particle&quot;:&quot;&quot;,&quot;non-dropping-particle&quot;:&quot;&quot;},{&quot;family&quot;:&quot;Lentz&quot;,&quot;given&quot;:&quot;Roswitha&quot;,&quot;parse-names&quot;:false,&quot;dropping-particle&quot;:&quot;&quot;,&quot;non-dropping-particle&quot;:&quot;&quot;},{&quot;family&quot;:&quot;Li&quot;,&quot;given&quot;:&quot;Fay Wei&quot;,&quot;parse-names&quot;:false,&quot;dropping-particle&quot;:&quot;&quot;,&quot;non-dropping-particle&quot;:&quot;&quot;},{&quot;family&quot;:&quot;Lowe&quot;,&quot;given&quot;:&quot;Andrew J.&quot;,&quot;parse-names&quot;:false,&quot;dropping-particle&quot;:&quot;&quot;,&quot;non-dropping-particle&quot;:&quot;&quot;},{&quot;family&quot;:&quot;Ludwig&quot;,&quot;given&quot;:&quot;Martha&quot;,&quot;parse-names&quot;:false,&quot;dropping-particle&quot;:&quot;&quot;,&quot;non-dropping-particle&quot;:&quot;&quot;},{&quot;family&quot;:&quot;Manos&quot;,&quot;given&quot;:&quot;Paul S.&quot;,&quot;parse-names&quot;:false,&quot;dropping-particle&quot;:&quot;&quot;,&quot;non-dropping-particle&quot;:&quot;&quot;},{&quot;family&quot;:&quot;Mavrodiev&quot;,&quot;given&quot;:&quot;Evgeny&quot;,&quot;parse-names&quot;:false,&quot;dropping-particle&quot;:&quot;&quot;,&quot;non-dropping-particle&quot;:&quot;&quot;},{&quot;family&quot;:&quot;McCormick&quot;,&quot;given&quot;:&quot;Melissa K.&quot;,&quot;parse-names&quot;:false,&quot;dropping-particle&quot;:&quot;&quot;,&quot;non-dropping-particle&quot;:&quot;&quot;},{&quot;family&quot;:&quot;McKain&quot;,&quot;given&quot;:&quot;Michael&quot;,&quot;parse-names&quot;:false,&quot;dropping-particle&quot;:&quot;&quot;,&quot;non-dropping-particle&quot;:&quot;&quot;},{&quot;family&quot;:&quot;McLellan&quot;,&quot;given&quot;:&quot;Tracy&quot;,&quot;parse-names&quot;:false,&quot;dropping-particle&quot;:&quot;&quot;,&quot;non-dropping-particle&quot;:&quot;&quot;},{&quot;family&quot;:&quot;McNeal&quot;,&quot;given&quot;:&quot;Joel R.&quot;,&quot;parse-names&quot;:false,&quot;dropping-particle&quot;:&quot;&quot;,&quot;non-dropping-particle&quot;:&quot;&quot;},{&quot;family&quot;:&quot;Miller&quot;,&quot;given&quot;:&quot;Richard E.&quot;,&quot;parse-names&quot;:false,&quot;dropping-particle&quot;:&quot;&quot;,&quot;non-dropping-particle&quot;:&quot;&quot;},{&quot;family&quot;:&quot;Nelson&quot;,&quot;given&quot;:&quot;Matthew N.&quot;,&quot;parse-names&quot;:false,&quot;dropping-particle&quot;:&quot;&quot;,&quot;non-dropping-particle&quot;:&quot;&quot;},{&quot;family&quot;:&quot;Peng&quot;,&quot;given&quot;:&quot;Yanhui&quot;,&quot;parse-names&quot;:false,&quot;dropping-particle&quot;:&quot;&quot;,&quot;non-dropping-particle&quot;:&quot;&quot;},{&quot;family&quot;:&quot;Ralph&quot;,&quot;given&quot;:&quot;Paula&quot;,&quot;parse-names&quot;:false,&quot;dropping-particle&quot;:&quot;&quot;,&quot;non-dropping-particle&quot;:&quot;&quot;},{&quot;family&quot;:&quot;Real&quot;,&quot;given&quot;:&quot;Daniel&quot;,&quot;parse-names&quot;:false,&quot;dropping-particle&quot;:&quot;&quot;,&quot;non-dropping-particle&quot;:&quot;&quot;},{&quot;family&quot;:&quot;Riggins&quot;,&quot;given&quot;:&quot;Chance W.&quot;,&quot;parse-names&quot;:false,&quot;dropping-particle&quot;:&quot;&quot;,&quot;non-dropping-particle&quot;:&quot;&quot;},{&quot;family&quot;:&quot;Ruhsam&quot;,&quot;given&quot;:&quot;Markus&quot;,&quot;parse-names&quot;:false,&quot;dropping-particle&quot;:&quot;&quot;,&quot;non-dropping-particle&quot;:&quot;&quot;},{&quot;family&quot;:&quot;Sage&quot;,&quot;given&quot;:&quot;Rowan F.&quot;,&quot;parse-names&quot;:false,&quot;dropping-particle&quot;:&quot;&quot;,&quot;non-dropping-particle&quot;:&quot;&quot;},{&quot;family&quot;:&quot;Sakai&quot;,&quot;given&quot;:&quot;Ann K.&quot;,&quot;parse-names&quot;:false,&quot;dropping-particle&quot;:&quot;&quot;,&quot;non-dropping-particle&quot;:&quot;&quot;},{&quot;family&quot;:&quot;Scascitella&quot;,&quot;given&quot;:&quot;Moira&quot;,&quot;parse-names&quot;:false,&quot;dropping-particle&quot;:&quot;&quot;,&quot;non-dropping-particle&quot;:&quot;&quot;},{&quot;family&quot;:&quot;Schilling&quot;,&quot;given&quot;:&quot;Edward E.&quot;,&quot;parse-names&quot;:false,&quot;dropping-particle&quot;:&quot;&quot;,&quot;non-dropping-particle&quot;:&quot;&quot;},{&quot;family&quot;:&quot;Schlösser&quot;,&quot;given&quot;:&quot;Eva Marie&quot;,&quot;parse-names&quot;:false,&quot;dropping-particle&quot;:&quot;&quot;,&quot;non-dropping-particle&quot;:&quot;&quot;},{&quot;family&quot;:&quot;Sederoff&quot;,&quot;given&quot;:&quot;Heike&quot;,&quot;parse-names&quot;:false,&quot;dropping-particle&quot;:&quot;&quot;,&quot;non-dropping-particle&quot;:&quot;&quot;},{&quot;family&quot;:&quot;Servick&quot;,&quot;given&quot;:&quot;Stein&quot;,&quot;parse-names&quot;:false,&quot;dropping-particle&quot;:&quot;&quot;,&quot;non-dropping-particle&quot;:&quot;&quot;},{&quot;family&quot;:&quot;Sessa&quot;,&quot;given&quot;:&quot;Emily B.&quot;,&quot;parse-names&quot;:false,&quot;dropping-particle&quot;:&quot;&quot;,&quot;non-dropping-particle&quot;:&quot;&quot;},{&quot;family&quot;:&quot;Shaw&quot;,&quot;given&quot;:&quot;A. Jonathan&quot;,&quot;parse-names&quot;:false,&quot;dropping-particle&quot;:&quot;&quot;,&quot;non-dropping-particle&quot;:&quot;&quot;},{&quot;family&quot;:&quot;Shaw&quot;,&quot;given&quot;:&quot;Shane W.&quot;,&quot;parse-names&quot;:false,&quot;dropping-particle&quot;:&quot;&quot;,&quot;non-dropping-particle&quot;:&quot;&quot;},{&quot;family&quot;:&quot;Sigel&quot;,&quot;given&quot;:&quot;Erin M.&quot;,&quot;parse-names&quot;:false,&quot;dropping-particle&quot;:&quot;&quot;,&quot;non-dropping-particle&quot;:&quot;&quot;},{&quot;family&quot;:&quot;Skema&quot;,&quot;given&quot;:&quot;Cynthia&quot;,&quot;parse-names&quot;:false,&quot;dropping-particle&quot;:&quot;&quot;,&quot;non-dropping-particle&quot;:&quot;&quot;},{&quot;family&quot;:&quot;Smith&quot;,&quot;given&quot;:&quot;Alison G.&quot;,&quot;parse-names&quot;:false,&quot;dropping-particle&quot;:&quot;&quot;,&quot;non-dropping-particle&quot;:&quot;&quot;},{&quot;family&quot;:&quot;Smithson&quot;,&quot;given&quot;:&quot;Ann&quot;,&quot;parse-names&quot;:false,&quot;dropping-particle&quot;:&quot;&quot;,&quot;non-dropping-particle&quot;:&quot;&quot;},{&quot;family&quot;:&quot;Stewart&quot;,&quot;given&quot;:&quot;C. Neal&quot;,&quot;parse-names&quot;:false,&quot;dropping-particle&quot;:&quot;&quot;,&quot;non-dropping-particle&quot;:&quot;&quot;},{&quot;family&quot;:&quot;Stinchcombe&quot;,&quot;given&quot;:&quot;John R.&quot;,&quot;parse-names&quot;:false,&quot;dropping-particle&quot;:&quot;&quot;,&quot;non-dropping-particle&quot;:&quot;&quot;},{&quot;family&quot;:&quot;Szövényi&quot;,&quot;given&quot;:&quot;Peter&quot;,&quot;parse-names&quot;:false,&quot;dropping-particle&quot;:&quot;&quot;,&quot;non-dropping-particle&quot;:&quot;&quot;},{&quot;family&quot;:&quot;Tate&quot;,&quot;given&quot;:&quot;Jennifer A.&quot;,&quot;parse-names&quot;:false,&quot;dropping-particle&quot;:&quot;&quot;,&quot;non-dropping-particle&quot;:&quot;&quot;},{&quot;family&quot;:&quot;Tiebel&quot;,&quot;given&quot;:&quot;Helga&quot;,&quot;parse-names&quot;:false,&quot;dropping-particle&quot;:&quot;&quot;,&quot;non-dropping-particle&quot;:&quot;&quot;},{&quot;family&quot;:&quot;Trapnell&quot;,&quot;given&quot;:&quot;Dorset&quot;,&quot;parse-names&quot;:false,&quot;dropping-particle&quot;:&quot;&quot;,&quot;non-dropping-particle&quot;:&quot;&quot;},{&quot;family&quot;:&quot;Villegente&quot;,&quot;given&quot;:&quot;Matthieu&quot;,&quot;parse-names&quot;:false,&quot;dropping-particle&quot;:&quot;&quot;,&quot;non-dropping-particle&quot;:&quot;&quot;},{&quot;family&quot;:&quot;Wang&quot;,&quot;given&quot;:&quot;Chun Neng&quot;,&quot;parse-names&quot;:false,&quot;dropping-particle&quot;:&quot;&quot;,&quot;non-dropping-particle&quot;:&quot;&quot;},{&quot;family&quot;:&quot;Weller&quot;,&quot;given&quot;:&quot;Stephen G.&quot;,&quot;parse-names&quot;:false,&quot;dropping-particle&quot;:&quot;&quot;,&quot;non-dropping-particle&quot;:&quot;&quot;},{&quot;family&quot;:&quot;Wenzel&quot;,&quot;given&quot;:&quot;Michael&quot;,&quot;parse-names&quot;:false,&quot;dropping-particle&quot;:&quot;&quot;,&quot;non-dropping-particle&quot;:&quot;&quot;},{&quot;family&quot;:&quot;Weststrand&quot;,&quot;given&quot;:&quot;Stina&quot;,&quot;parse-names&quot;:false,&quot;dropping-particle&quot;:&quot;&quot;,&quot;non-dropping-particle&quot;:&quot;&quot;},{&quot;family&quot;:&quot;Westwood&quot;,&quot;given&quot;:&quot;James H.&quot;,&quot;parse-names&quot;:false,&quot;dropping-particle&quot;:&quot;&quot;,&quot;non-dropping-particle&quot;:&quot;&quot;},{&quot;family&quot;:&quot;Whigham&quot;,&quot;given&quot;:&quot;Dennis F.&quot;,&quot;parse-names&quot;:false,&quot;dropping-particle&quot;:&quot;&quot;,&quot;non-dropping-particle&quot;:&quot;&quot;},{&quot;family&quot;:&quot;Wu&quot;,&quot;given&quot;:&quot;Shuangxiu&quot;,&quot;parse-names&quot;:false,&quot;dropping-particle&quot;:&quot;&quot;,&quot;non-dropping-particle&quot;:&quot;&quot;},{&quot;family&quot;:&quot;Wulff&quot;,&quot;given&quot;:&quot;Adrien S.&quot;,&quot;parse-names&quot;:false,&quot;dropping-particle&quot;:&quot;&quot;,&quot;non-dropping-particle&quot;:&quot;&quot;},{&quot;family&quot;:&quot;Yang&quot;,&quot;given&quot;:&quot;Yu&quot;,&quot;parse-names&quot;:false,&quot;dropping-particle&quot;:&quot;&quot;,&quot;non-dropping-particle&quot;:&quot;&quot;},{&quot;family&quot;:&quot;Zhu&quot;,&quot;given&quot;:&quot;Dan&quot;,&quot;parse-names&quot;:false,&quot;dropping-particle&quot;:&quot;&quot;,&quot;non-dropping-particle&quot;:&quot;&quot;},{&quot;family&quot;:&quot;Zhuang&quot;,&quot;given&quot;:&quot;Cuili&quot;,&quot;parse-names&quot;:false,&quot;dropping-particle&quot;:&quot;&quot;,&quot;non-dropping-particle&quot;:&quot;&quot;},{&quot;family&quot;:&quot;Zuidof&quot;,&quot;given&quot;:&quot;Jennifer&quot;,&quot;parse-names&quot;:false,&quot;dropping-particle&quot;:&quot;&quot;,&quot;non-dropping-particle&quot;:&quot;&quot;},{&quot;family&quot;:&quot;Chase&quot;,&quot;given&quot;:&quot;Mark W.&quot;,&quot;parse-names&quot;:false,&quot;dropping-particle&quot;:&quot;&quot;,&quot;non-dropping-particle&quot;:&quot;&quot;},{&quot;family&quot;:&quot;Pires&quot;,&quot;given&quot;:&quot;J. Chris&quot;,&quot;parse-names&quot;:false,&quot;dropping-particle&quot;:&quot;&quot;,&quot;non-dropping-particle&quot;:&quot;&quot;},{&quot;family&quot;:&quot;Rothfels&quot;,&quot;given&quot;:&quot;Carl J.&quot;,&quot;parse-names&quot;:false,&quot;dropping-particle&quot;:&quot;&quot;,&quot;non-dropping-particle&quot;:&quot;&quot;},{&quot;family&quot;:&quot;Yu&quot;,&quot;given&quot;:&quot;Jun&quot;,&quot;parse-names&quot;:false,&quot;dropping-particle&quot;:&quot;&quot;,&quot;non-dropping-particle&quot;:&quot;&quot;},{&quot;family&quot;:&quot;Chen&quot;,&quot;given&quot;:&quot;Cui&quot;,&quot;parse-names&quot;:false,&quot;dropping-particle&quot;:&quot;&quot;,&quot;non-dropping-particle&quot;:&quot;&quot;},{&quot;family&quot;:&quot;Chen&quot;,&quot;given&quot;:&quot;Li&quot;,&quot;parse-names&quot;:false,&quot;dropping-particle&quot;:&quot;&quot;,&quot;non-dropping-particle&quot;:&quot;&quot;},{&quot;family&quot;:&quot;Cheng&quot;,&quot;given&quot;:&quot;Shifeng&quot;,&quot;parse-names&quot;:false,&quot;dropping-particle&quot;:&quot;&quot;,&quot;non-dropping-particle&quot;:&quot;&quot;},{&quot;family&quot;:&quot;Li&quot;,&quot;given&quot;:&quot;Juanjuan&quot;,&quot;parse-names&quot;:false,&quot;dropping-particle&quot;:&quot;&quot;,&quot;non-dropping-particle&quot;:&quot;&quot;},{&quot;family&quot;:&quot;Li&quot;,&quot;given&quot;:&quot;Ran&quot;,&quot;parse-names&quot;:false,&quot;dropping-particle&quot;:&quot;&quot;,&quot;non-dropping-particle&quot;:&quot;&quot;},{&quot;family&quot;:&quot;Li&quot;,&quot;given&quot;:&quot;Xia&quot;,&quot;parse-names&quot;:false,&quot;dropping-particle&quot;:&quot;&quot;,&quot;non-dropping-particle&quot;:&quot;&quot;},{&quot;family&quot;:&quot;Lu&quot;,&quot;given&quot;:&quot;Haorong&quot;,&quot;parse-names&quot;:false,&quot;dropping-particle&quot;:&quot;&quot;,&quot;non-dropping-particle&quot;:&quot;&quot;},{&quot;family&quot;:&quot;Ou&quot;,&quot;given&quot;:&quot;Yanxiang&quot;,&quot;parse-names&quot;:false,&quot;dropping-particle&quot;:&quot;&quot;,&quot;non-dropping-particle&quot;:&quot;&quot;},{&quot;family&quot;:&quot;Sun&quot;,&quot;given&quot;:&quot;Xiao&quot;,&quot;parse-names&quot;:false,&quot;dropping-particle&quot;:&quot;&quot;,&quot;non-dropping-particle&quot;:&quot;&quot;},{&quot;family&quot;:&quot;Tan&quot;,&quot;given&quot;:&quot;Xuemei&quot;,&quot;parse-names&quot;:false,&quot;dropping-particle&quot;:&quot;&quot;,&quot;non-dropping-particle&quot;:&quot;&quot;},{&quot;family&quot;:&quot;Tang&quot;,&quot;given&quot;:&quot;Jingbo&quot;,&quot;parse-names&quot;:false,&quot;dropping-particle&quot;:&quot;&quot;,&quot;non-dropping-particle&quot;:&quot;&quot;},{&quot;family&quot;:&quot;Tian&quot;,&quot;given&quot;:&quot;Zhijian&quot;,&quot;parse-names&quot;:false,&quot;dropping-particle&quot;:&quot;&quot;,&quot;non-dropping-particle&quot;:&quot;&quot;},{&quot;family&quot;:&quot;Wang&quot;,&quot;given&quot;:&quot;Feng&quot;,&quot;parse-names&quot;:false,&quot;dropping-particle&quot;:&quot;&quot;,&quot;non-dropping-particle&quot;:&quot;&quot;},{&quot;family&quot;:&quot;Wang&quot;,&quot;given&quot;:&quot;Jun&quot;,&quot;parse-names&quot;:false,&quot;dropping-particle&quot;:&quot;&quot;,&quot;non-dropping-particle&quot;:&quot;&quot;},{&quot;family&quot;:&quot;Wei&quot;,&quot;given&quot;:&quot;Xiaofeng&quot;,&quot;parse-names&quot;:false,&quot;dropping-particle&quot;:&quot;&quot;,&quot;non-dropping-particle&quot;:&quot;&quot;},{&quot;family&quot;:&quot;Xu&quot;,&quot;given&quot;:&quot;Xun&quot;,&quot;parse-names&quot;:false,&quot;dropping-particle&quot;:&quot;&quot;,&quot;non-dropping-particle&quot;:&quot;&quot;},{&quot;family&quot;:&quot;Yan&quot;,&quot;given&quot;:&quot;Zhixiang&quot;,&quot;parse-names&quot;:false,&quot;dropping-particle&quot;:&quot;&quot;,&quot;non-dropping-particle&quot;:&quot;&quot;},{&quot;family&quot;:&quot;Yang&quot;,&quot;given&quot;:&quot;Fan&quot;,&quot;parse-names&quot;:false,&quot;dropping-particle&quot;:&quot;&quot;,&quot;non-dropping-particle&quot;:&quot;&quot;},{&quot;family&quot;:&quot;Zhong&quot;,&quot;given&quot;:&quot;Xiaoni&quot;,&quot;parse-names&quot;:false,&quot;dropping-particle&quot;:&quot;&quot;,&quot;non-dropping-particle&quot;:&quot;&quot;},{&quot;family&quot;:&quot;Zhou&quot;,&quot;given&quot;:&quot;Feiyu&quot;,&quot;parse-names&quot;:false,&quot;dropping-particle&quot;:&quot;&quot;,&quot;non-dropping-particle&quot;:&quot;&quot;},{&quot;family&quot;:&quot;Zhu&quot;,&quot;given&quot;:&quot;Ying&quot;,&quot;parse-names&quot;:false,&quot;dropping-particle&quot;:&quot;&quot;,&quot;non-dropping-particle&quot;:&quot;&quot;},{&quot;family&quot;:&quot;Zhang&quot;,&quot;given&quot;:&quot;Yong&quot;,&quot;parse-names&quot;:false,&quot;dropping-particle&quot;:&quot;&quot;,&quot;non-dropping-particle&quot;:&quot;&quot;},{&quot;family&quot;:&quot;Ayyampalayam&quot;,&quot;given&quot;:&quot;Saravanaraj&quot;,&quot;parse-names&quot;:false,&quot;dropping-particle&quot;:&quot;&quot;,&quot;non-dropping-particle&quot;:&quot;&quot;},{&quot;family&quot;:&quot;Barkman&quot;,&quot;given&quot;:&quot;Todd J.&quot;,&quot;parse-names&quot;:false,&quot;dropping-particle&quot;:&quot;&quot;,&quot;non-dropping-particle&quot;:&quot;&quot;},{&quot;family&quot;:&quot;Nguyen&quot;,&quot;given&quot;:&quot;Nam phuong&quot;,&quot;parse-names&quot;:false,&quot;dropping-particle&quot;:&quot;&quot;,&quot;non-dropping-particle&quot;:&quot;&quot;},{&quot;family&quot;:&quot;Matasci&quot;,&quot;given&quot;:&quot;Naim&quot;,&quot;parse-names&quot;:false,&quot;dropping-particle&quot;:&quot;&quot;,&quot;non-dropping-particle&quot;:&quot;&quot;},{&quot;family&quot;:&quot;Nelson&quot;,&quot;given&quot;:&quot;David R.&quot;,&quot;parse-names&quot;:false,&quot;dropping-particle&quot;:&quot;&quot;,&quot;non-dropping-particle&quot;:&quot;&quot;},{&quot;family&quot;:&quot;Sayyari&quot;,&quot;given&quot;:&quot;Erfan&quot;,&quot;parse-names&quot;:false,&quot;dropping-particle&quot;:&quot;&quot;,&quot;non-dropping-particle&quot;:&quot;&quot;},{&quot;family&quot;:&quot;Wafula&quot;,&quot;given&quot;:&quot;Eric K.&quot;,&quot;parse-names&quot;:false,&quot;dropping-particle&quot;:&quot;&quot;,&quot;non-dropping-particle&quot;:&quot;&quot;},{&quot;family&quot;:&quot;Walls&quot;,&quot;given&quot;:&quot;Ramona L.&quot;,&quot;parse-names&quot;:false,&quot;dropping-particle&quot;:&quot;&quot;,&quot;non-dropping-particle&quot;:&quot;&quot;},{&quot;family&quot;:&quot;Warnow&quot;,&quot;given&quot;:&quot;Tandy&quot;,&quot;parse-names&quot;:false,&quot;dropping-particle&quot;:&quot;&quot;,&quot;non-dropping-particle&quot;:&quot;&quot;},{&quot;family&quot;:&quot;An&quot;,&quot;given&quot;:&quot;Hong&quot;,&quot;parse-names&quot;:false,&quot;dropping-particle&quot;:&quot;&quot;,&quot;non-dropping-particle&quot;:&quot;&quot;},{&quot;family&quot;:&quot;Arrigo&quot;,&quot;given&quot;:&quot;Nils&quot;,&quot;parse-names&quot;:false,&quot;dropping-particle&quot;:&quot;&quot;,&quot;non-dropping-particle&quot;:&quot;&quot;},{&quot;family&quot;:&quot;Baniaga&quot;,&quot;given&quot;:&quot;Anthony E.&quot;,&quot;parse-names&quot;:false,&quot;dropping-particle&quot;:&quot;&quot;,&quot;non-dropping-particle&quot;:&quot;&quot;},{&quot;family&quot;:&quot;Galuska&quot;,&quot;given&quot;:&quot;Sally&quot;,&quot;parse-names&quot;:false,&quot;dropping-particle&quot;:&quot;&quot;,&quot;non-dropping-particle&quot;:&quot;&quot;},{&quot;family&quot;:&quot;Jorgensen&quot;,&quot;given&quot;:&quot;Stacy A.&quot;,&quot;parse-names&quot;:false,&quot;dropping-particle&quot;:&quot;&quot;,&quot;non-dropping-particle&quot;:&quot;&quot;},{&quot;family&quot;:&quot;Kidder&quot;,&quot;given&quot;:&quot;Thomas I.&quot;,&quot;parse-names&quot;:false,&quot;dropping-particle&quot;:&quot;&quot;,&quot;non-dropping-particle&quot;:&quot;&quot;},{&quot;family&quot;:&quot;Kong&quot;,&quot;given&quot;:&quot;Hanghui&quot;,&quot;parse-names&quot;:false,&quot;dropping-particle&quot;:&quot;&quot;,&quot;non-dropping-particle&quot;:&quot;&quot;},{&quot;family&quot;:&quot;Lu-Irving&quot;,&quot;given&quot;:&quot;Patricia&quot;,&quot;parse-names&quot;:false,&quot;dropping-particle&quot;:&quot;&quot;,&quot;non-dropping-particle&quot;:&quot;&quot;},{&quot;family&quot;:&quot;Marx&quot;,&quot;given&quot;:&quot;Hannah E.&quot;,&quot;parse-names&quot;:false,&quot;dropping-particle&quot;:&quot;&quot;,&quot;non-dropping-particle&quot;:&quot;&quot;},{&quot;family&quot;:&quot;Qi&quot;,&quot;given&quot;:&quot;Xinshuai&quot;,&quot;parse-names&quot;:false,&quot;dropping-particle&quot;:&quot;&quot;,&quot;non-dropping-particle&quot;:&quot;&quot;},{&quot;family&quot;:&quot;Reardon&quot;,&quot;given&quot;:&quot;Chris R.&quot;,&quot;parse-names&quot;:false,&quot;dropping-particle&quot;:&quot;&quot;,&quot;non-dropping-particle&quot;:&quot;&quot;},{&quot;family&quot;:&quot;Sutherland&quot;,&quot;given&quot;:&quot;Brittany L.&quot;,&quot;parse-names&quot;:false,&quot;dropping-particle&quot;:&quot;&quot;,&quot;non-dropping-particle&quot;:&quot;&quot;},{&quot;family&quot;:&quot;Tiley&quot;,&quot;given&quot;:&quot;George P.&quot;,&quot;parse-names&quot;:false,&quot;dropping-particle&quot;:&quot;&quot;,&quot;non-dropping-particle&quot;:&quot;&quot;},{&quot;family&quot;:&quot;Welles&quot;,&quot;given&quot;:&quot;Shana R.&quot;,&quot;parse-names&quot;:false,&quot;dropping-particle&quot;:&quot;&quot;,&quot;non-dropping-particle&quot;:&quot;&quot;},{&quot;family&quot;:&quot;Yu&quot;,&quot;given&quot;:&quot;Rongpei&quot;,&quot;parse-names&quot;:false,&quot;dropping-particle&quot;:&quot;&quot;,&quot;non-dropping-particle&quot;:&quot;&quot;},{&quot;family&quot;:&quot;Zhan&quot;,&quot;given&quot;:&quot;Shing&quot;,&quot;parse-names&quot;:false,&quot;dropping-particle&quot;:&quot;&quot;,&quot;non-dropping-particle&quot;:&quot;&quot;},{&quot;family&quot;:&quot;Gramzow&quot;,&quot;given&quot;:&quot;Lydia&quot;,&quot;parse-names&quot;:false,&quot;dropping-particle&quot;:&quot;&quot;,&quot;non-dropping-particle&quot;:&quot;&quot;},{&quot;family&quot;:&quot;Theißen&quot;,&quot;given&quot;:&quot;Günter&quot;,&quot;parse-names&quot;:false,&quot;dropping-particle&quot;:&quot;&quot;,&quot;non-dropping-particle&quot;:&quot;&quot;},{&quot;family&quot;:&quot;Wong&quot;,&quot;given&quot;:&quot;Gane Ka Shu&quot;,&quot;parse-names&quot;:false,&quot;dropping-particle&quot;:&quot;&quot;,&quot;non-dropping-particle&quot;:&quot;&quot;}],&quot;container-title&quot;:&quot;Nature&quot;,&quot;container-title-short&quot;:&quot;Nature&quot;,&quot;DOI&quot;:&quot;10.1038/s41586-019-1693-2&quot;,&quot;ISSN&quot;:&quot;14764687&quot;,&quot;PMID&quot;:&quot;31645766&quot;,&quot;issued&quot;:{&quot;date-parts&quot;:[[2019,10,31]]},&quot;page&quot;:&quot;679-685&quot;,&quot;abstract&quot;:&quot;Green plants (Viridiplantae) include around 450,000–500,000 species1,2 of great diversity and have important roles in terrestrial and aquatic ecosystems. Here, as part of the One Thousand Plant Transcriptomes Initiative, we sequenced the vegetative transcriptomes of 1,124 species that span the diversity of plants in a broad sense (Archaeplastida), including green plants (Viridiplantae), glaucophytes (Glaucophyta) and red algae (Rhodophyta). Our analysis provides a robust phylogenomic framework for examining the evolution of green plants. Most inferred species relationships are well supported across multiple species tree and supermatrix analyses, but discordance among plastid and nuclear gene trees at a few important nodes highlights the complexity of plant genome evolution, including polyploidy, periods of rapid speciation, and extinction. Incomplete sorting of ancestral variation, polyploidization and massive expansions of gene families punctuate the evolutionary history of green plants. Notably, we find that large expansions of gene families preceded the origins of green plants, land plants and vascular plants, whereas whole-genome duplications are inferred to have occurred repeatedly throughout the evolution of flowering plants and ferns. The increasing availability of high-quality plant genome sequences and advances in functional genomics are enabling research on genome evolution across the green tree of life.&quot;,&quot;publisher&quot;:&quot;Nature Publishing Group&quot;,&quot;issue&quot;:&quot;7780&quot;,&quot;volume&quot;:&quot;574&quot;},&quot;isTemporary&quot;:false},{&quot;id&quot;:&quot;5bdcac3c-a0e7-3fde-8c43-403fc264afd5&quot;,&quot;itemData&quot;:{&quot;type&quot;:&quot;article-journal&quot;,&quot;id&quot;:&quot;5bdcac3c-a0e7-3fde-8c43-403fc264afd5&quot;,&quot;title&quot;:&quot;The Chinese pine genome and methylome unveil key features of conifer evolution&quot;,&quot;author&quot;:[{&quot;family&quot;:&quot;Niu&quot;,&quot;given&quot;:&quot;Shihui&quot;,&quot;parse-names&quot;:false,&quot;dropping-particle&quot;:&quot;&quot;,&quot;non-dropping-particle&quot;:&quot;&quot;},{&quot;family&quot;:&quot;Li&quot;,&quot;given&quot;:&quot;Jiang&quot;,&quot;parse-names&quot;:false,&quot;dropping-particle&quot;:&quot;&quot;,&quot;non-dropping-particle&quot;:&quot;&quot;},{&quot;family&quot;:&quot;Bo&quot;,&quot;given&quot;:&quot;Wenhao&quot;,&quot;parse-names&quot;:false,&quot;dropping-particle&quot;:&quot;&quot;,&quot;non-dropping-particle&quot;:&quot;&quot;},{&quot;family&quot;:&quot;Yang&quot;,&quot;given&quot;:&quot;Weifei&quot;,&quot;parse-names&quot;:false,&quot;dropping-particle&quot;:&quot;&quot;,&quot;non-dropping-particle&quot;:&quot;&quot;},{&quot;family&quot;:&quot;Zuccolo&quot;,&quot;given&quot;:&quot;Andrea&quot;,&quot;parse-names&quot;:false,&quot;dropping-particle&quot;:&quot;&quot;,&quot;non-dropping-particle&quot;:&quot;&quot;},{&quot;family&quot;:&quot;Giacomello&quot;,&quot;given&quot;:&quot;Stefania&quot;,&quot;parse-names&quot;:false,&quot;dropping-particle&quot;:&quot;&quot;,&quot;non-dropping-particle&quot;:&quot;&quot;},{&quot;family&quot;:&quot;Chen&quot;,&quot;given&quot;:&quot;Xi&quot;,&quot;parse-names&quot;:false,&quot;dropping-particle&quot;:&quot;&quot;,&quot;non-dropping-particle&quot;:&quot;&quot;},{&quot;family&quot;:&quot;Han&quot;,&quot;given&quot;:&quot;Fangxu&quot;,&quot;parse-names&quot;:false,&quot;dropping-particle&quot;:&quot;&quot;,&quot;non-dropping-particle&quot;:&quot;&quot;},{&quot;family&quot;:&quot;Yang&quot;,&quot;given&quot;:&quot;Junhe&quot;,&quot;parse-names&quot;:false,&quot;dropping-particle&quot;:&quot;&quot;,&quot;non-dropping-particle&quot;:&quot;&quot;},{&quot;family&quot;:&quot;Song&quot;,&quot;given&quot;:&quot;Yitong&quot;,&quot;parse-names&quot;:false,&quot;dropping-particle&quot;:&quot;&quot;,&quot;non-dropping-particle&quot;:&quot;&quot;},{&quot;family&quot;:&quot;Nie&quot;,&quot;given&quot;:&quot;Yumeng&quot;,&quot;parse-names&quot;:false,&quot;dropping-particle&quot;:&quot;&quot;,&quot;non-dropping-particle&quot;:&quot;&quot;},{&quot;family&quot;:&quot;Zhou&quot;,&quot;given&quot;:&quot;Biao&quot;,&quot;parse-names&quot;:false,&quot;dropping-particle&quot;:&quot;&quot;,&quot;non-dropping-particle&quot;:&quot;&quot;},{&quot;family&quot;:&quot;Wang&quot;,&quot;given&quot;:&quot;Peiyi&quot;,&quot;parse-names&quot;:false,&quot;dropping-particle&quot;:&quot;&quot;,&quot;non-dropping-particle&quot;:&quot;&quot;},{&quot;family&quot;:&quot;Zuo&quot;,&quot;given&quot;:&quot;Quan&quot;,&quot;parse-names&quot;:false,&quot;dropping-particle&quot;:&quot;&quot;,&quot;non-dropping-particle&quot;:&quot;&quot;},{&quot;family&quot;:&quot;Zhang&quot;,&quot;given&quot;:&quot;Hui&quot;,&quot;parse-names&quot;:false,&quot;dropping-particle&quot;:&quot;&quot;,&quot;non-dropping-particle&quot;:&quot;&quot;},{&quot;family&quot;:&quot;Ma&quot;,&quot;given&quot;:&quot;Jingjing&quot;,&quot;parse-names&quot;:false,&quot;dropping-particle&quot;:&quot;&quot;,&quot;non-dropping-particle&quot;:&quot;&quot;},{&quot;family&quot;:&quot;Wang&quot;,&quot;given&quot;:&quot;Jun&quot;,&quot;parse-names&quot;:false,&quot;dropping-particle&quot;:&quot;&quot;,&quot;non-dropping-particle&quot;:&quot;&quot;},{&quot;family&quot;:&quot;Wang&quot;,&quot;given&quot;:&quot;Lvji&quot;,&quot;parse-names&quot;:false,&quot;dropping-particle&quot;:&quot;&quot;,&quot;non-dropping-particle&quot;:&quot;&quot;},{&quot;family&quot;:&quot;Zhu&quot;,&quot;given&quot;:&quot;Qianya&quot;,&quot;parse-names&quot;:false,&quot;dropping-particle&quot;:&quot;&quot;,&quot;non-dropping-particle&quot;:&quot;&quot;},{&quot;family&quot;:&quot;Zhao&quot;,&quot;given&quot;:&quot;Huanhuan&quot;,&quot;parse-names&quot;:false,&quot;dropping-particle&quot;:&quot;&quot;,&quot;non-dropping-particle&quot;:&quot;&quot;},{&quot;family&quot;:&quot;Liu&quot;,&quot;given&quot;:&quot;Zhanmin&quot;,&quot;parse-names&quot;:false,&quot;dropping-particle&quot;:&quot;&quot;,&quot;non-dropping-particle&quot;:&quot;&quot;},{&quot;family&quot;:&quot;Zhang&quot;,&quot;given&quot;:&quot;Xuemei&quot;,&quot;parse-names&quot;:false,&quot;dropping-particle&quot;:&quot;&quot;,&quot;non-dropping-particle&quot;:&quot;&quot;},{&quot;family&quot;:&quot;Liu&quot;,&quot;given&quot;:&quot;Tao&quot;,&quot;parse-names&quot;:false,&quot;dropping-particle&quot;:&quot;&quot;,&quot;non-dropping-particle&quot;:&quot;&quot;},{&quot;family&quot;:&quot;Pei&quot;,&quot;given&quot;:&quot;Surui&quot;,&quot;parse-names&quot;:false,&quot;dropping-particle&quot;:&quot;&quot;,&quot;non-dropping-particle&quot;:&quot;&quot;},{&quot;family&quot;:&quot;Li&quot;,&quot;given&quot;:&quot;Zhimin&quot;,&quot;parse-names&quot;:false,&quot;dropping-particle&quot;:&quot;&quot;,&quot;non-dropping-particle&quot;:&quot;&quot;},{&quot;family&quot;:&quot;Hu&quot;,&quot;given&quot;:&quot;Yao&quot;,&quot;parse-names&quot;:false,&quot;dropping-particle&quot;:&quot;&quot;,&quot;non-dropping-particle&quot;:&quot;&quot;},{&quot;family&quot;:&quot;Yang&quot;,&quot;given&quot;:&quot;Yehui&quot;,&quot;parse-names&quot;:false,&quot;dropping-particle&quot;:&quot;&quot;,&quot;non-dropping-particle&quot;:&quot;&quot;},{&quot;family&quot;:&quot;Li&quot;,&quot;given&quot;:&quot;Wenzhao&quot;,&quot;parse-names&quot;:false,&quot;dropping-particle&quot;:&quot;&quot;,&quot;non-dropping-particle&quot;:&quot;&quot;},{&quot;family&quot;:&quot;Zan&quot;,&quot;given&quot;:&quot;Yanjun&quot;,&quot;parse-names&quot;:false,&quot;dropping-particle&quot;:&quot;&quot;,&quot;non-dropping-particle&quot;:&quot;&quot;},{&quot;family&quot;:&quot;Zhou&quot;,&quot;given&quot;:&quot;Linghua&quot;,&quot;parse-names&quot;:false,&quot;dropping-particle&quot;:&quot;&quot;,&quot;non-dropping-particle&quot;:&quot;&quot;},{&quot;family&quot;:&quot;Lin&quot;,&quot;given&quot;:&quot;Jinxing&quot;,&quot;parse-names&quot;:false,&quot;dropping-particle&quot;:&quot;&quot;,&quot;non-dropping-particle&quot;:&quot;&quot;},{&quot;family&quot;:&quot;Yuan&quot;,&quot;given&quot;:&quot;Tongqi&quot;,&quot;parse-names&quot;:false,&quot;dropping-particle&quot;:&quot;&quot;,&quot;non-dropping-particle&quot;:&quot;&quot;},{&quot;family&quot;:&quot;Li&quot;,&quot;given&quot;:&quot;Wei&quot;,&quot;parse-names&quot;:false,&quot;dropping-particle&quot;:&quot;&quot;,&quot;non-dropping-particle&quot;:&quot;&quot;},{&quot;family&quot;:&quot;Li&quot;,&quot;given&quot;:&quot;Yue&quot;,&quot;parse-names&quot;:false,&quot;dropping-particle&quot;:&quot;&quot;,&quot;non-dropping-particle&quot;:&quot;&quot;},{&quot;family&quot;:&quot;Wei&quot;,&quot;given&quot;:&quot;Hairong&quot;,&quot;parse-names&quot;:false,&quot;dropping-particle&quot;:&quot;&quot;,&quot;non-dropping-particle&quot;:&quot;&quot;},{&quot;family&quot;:&quot;Wu&quot;,&quot;given&quot;:&quot;Harry X.&quot;,&quot;parse-names&quot;:false,&quot;dropping-particle&quot;:&quot;&quot;,&quot;non-dropping-particle&quot;:&quot;&quot;}],&quot;container-title&quot;:&quot;Cell&quot;,&quot;container-title-short&quot;:&quot;Cell&quot;,&quot;DOI&quot;:&quot;10.1016/j.cell.2021.12.006&quot;,&quot;ISSN&quot;:&quot;10974172&quot;,&quot;PMID&quot;:&quot;34965378&quot;,&quot;issued&quot;:{&quot;date-parts&quot;:[[2022,1,6]]},&quot;page&quot;:&quot;204-217.e14&quot;,&quot;abstract&quot;:&quot;Conifers dominate the world's forest ecosystems and are the most widely planted tree species. Their giant and complex genomes present great challenges for assembling a complete reference genome for evolutionary and genomic studies. We present a 25.4-Gb chromosome-level assembly of Chinese pine (Pinus tabuliformis) and revealed that its genome size is mostly attributable to huge intergenic regions and long introns with high transposable element (TE) content. Large genes with long introns exhibited higher expressions levels. Despite a lack of recent whole-genome duplication, 91.2% of genes were duplicated through dispersed duplication, and expanded gene families are mainly related to stress responses, which may underpin conifers’ adaptation, particularly in cold and/or arid conditions. The reproductive regulation network is distinct compared with angiosperms. Slow removal of TEs with high-level methylation may have contributed to genomic expansion. This study provides insights into conifer evolution and resources for advancing research on conifer adaptation and development.&quot;,&quot;publisher&quot;:&quot;Elsevier B.V.&quot;,&quot;issue&quot;:&quot;1&quot;,&quot;volume&quot;:&quot;185&quot;},&quot;isTemporary&quot;:false}]},{&quot;citationID&quot;:&quot;MENDELEY_CITATION_f064fbd2-1afd-45ba-b90d-4b4f0af6fa1e&quot;,&quot;properties&quot;:{&quot;noteIndex&quot;:0},&quot;isEdited&quot;:false,&quot;manualOverride&quot;:{&quot;isManuallyOverridden&quot;:false,&quot;citeprocText&quot;:&quot;(Jin et al., 2021)&quot;,&quot;manualOverrideText&quot;:&quot;&quot;},&quot;citationTag&quot;:&quot;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&quot;,&quot;citationItems&quot;:[{&quot;id&quot;:&quot;1043ab9f-3acd-3b62-b2d3-9659ecf00f0f&quot;,&quot;itemData&quot;:{&quot;type&quot;:&quot;article-journal&quot;,&quot;id&quot;:&quot;1043ab9f-3acd-3b62-b2d3-9659ecf00f0f&quot;,&quot;title&quot;:&quot;Phylogenomic and ecological analyses reveal the spatiotemporal evolution of global pines&quot;,&quot;author&quot;:[{&quot;family&quot;:&quot;Jin&quot;,&quot;given&quot;:&quot;Wei-Tao&quot;,&quot;parse-names&quot;:false,&quot;dropping-particle&quot;:&quot;&quot;,&quot;non-dropping-particle&quot;:&quot;&quot;},{&quot;family&quot;:&quot;Gernandt&quot;,&quot;given&quot;:&quot;David S&quot;,&quot;parse-names&quot;:false,&quot;dropping-particle&quot;:&quot;&quot;,&quot;non-dropping-particle&quot;:&quot;&quot;},{&quot;family&quot;:&quot;Wehenkel&quot;,&quot;given&quot;:&quot;Christian&quot;,&quot;parse-names&quot;:false,&quot;dropping-particle&quot;:&quot;&quot;,&quot;non-dropping-particle&quot;:&quot;&quot;},{&quot;family&quot;:&quot;Xia&quot;,&quot;given&quot;:&quot;Xiao-Mei&quot;,&quot;parse-names&quot;:false,&quot;dropping-particle&quot;:&quot;&quot;,&quot;non-dropping-particle&quot;:&quot;&quot;},{&quot;family&quot;:&quot;Wei&quot;,&quot;given&quot;:&quot;Xiao-Xin&quot;,&quot;parse-names&quot;:false,&quot;dropping-particle&quot;:&quot;&quot;,&quot;non-dropping-particle&quot;:&quot;&quot;},{&quot;family&quot;:&quot;Wang&quot;,&quot;given&quot;:&quot;Xiao-Quan&quot;,&quot;parse-names&quot;:false,&quot;dropping-particle&quot;:&quot;&quot;,&quot;non-dropping-particle&quot;:&quot;&quot;},{&quot;family&quot;:&quot;analyzed data&quot;,&quot;given&quot;:&quot;X-qw&quot;,&quot;parse-names&quot;:false,&quot;dropping-particle&quot;:&quot;&quot;,&quot;non-dropping-particle&quot;:&quot;&quot;}],&quot;container-title&quot;:&quot;PNAS&quot;,&quot;DOI&quot;:&quot;10.1073/pnas.2022302118/-/DCSupplemental&quot;,&quot;issued&quot;:{&quot;date-parts&quot;:[[2021]]},&quot;page&quot;:&quot;2022302118&quot;,&quot;abstract&quot;:&quot;How coniferous forests evolved in the Northern Hemisphere remains largely unknown. Unlike most groups of organisms that generally follow a latitudinal diversity gradient, most conifer species in the Northern Hemisphere are distributed in mountainous areas at middle latitudes. It is of great interest to know whether the midlatitude region has been an evolutionary cradle or museum for conifers and how evolutionary and ecological factors have driven their spatiotemporal evolution. Here, we investigated the macro-evolution of Pinus, the largest conifer genus and characteristic of northern temperate coniferous forests, based on nearly complete species sampling. Using 1,662 genes from transcriptome sequences, we reconstructed a robust species phylogeny and reestimated divergence times of global pines. We found that ∼90% of extant pine species originated in the Miocene in sharp contrast to the ancient origin of Pinus, indicating a Neogene rediversification. Surprisingly, species at middle latitudes are much older than those at other latitudes. This finding, coupled with net diversification rate analysis, indicates that the midlatitude region has provided an evolutionary museum for global pines. Analyses of 31 environmental variables, together with a comparison of evolutionary rates of niche and phenotypic traits with a net diversification rate, found that topography played a primary role in pine diversification, and the aridity index was decisive for the niche rate shift. Moreover, fire has forced diversification and adaptive evolution of Pinus. Our study highlights the importance of integrating phylogenomic and ecological approaches to address evolution of biological groups at the global scale. Pinus | phylogenomics | spatiotemporal evolution | evolutionary museum | fire adaptation U nderstanding what determines species diversity and its distribution pattern is one of the great challenges in evolutionary biology and ecology (1, 2). Gymnosperms and angiosperms are the two major groups of extant seed plants with extreme differences in species diversity and distribution. Compared to angiosperms with ∼300,000 species that dominate most of Earth's terrestrial ecosystems , extant gymnosperms comprise only 13 families and a little more than 1,000 species (3). Although greatly outnumbered by angiosperms, conifers, the most diverse group of gymnosperms with around 615 extant species worldwide (4), are prominent components in north temperate biomes and constitute over 39% of the world's forests (5). Unlike woody angiosperms that generally follow a latitudinal diversity gradient (LDG) in the Northern Hemisphere (6, 7), most conifer species are distributed in the mountainous areas at middle latitudes. It remains unknown whether the midlatitude region has been an evolutionary cradle or museum for conifers. The mechanisms underlying the high species diversity of conifers in the midlatitude region are also poorly studied, while the LDG can be explained by latitudinal variation in ecological limits, diversification rates, and time for species accumulation (2). Sun-daram et al. (8) suggested that the formation of conifer hotspots can be attributed to the accumulation of regional diversity over evolutionary time scales in mountainous areas with long-term climate stability, and topographically heterogeneous environments may play a primary role in hotspot formation. Nevertheless, Rueda, Godoy, and Hawkins (7) used a trait-based approach to test the effects of environmental stressors, evolutionary relatedness, and phylogenetic conservatism on conifer distribution in the conter-minous United States and found that a strong trade-off between drought and shade tolerance might be the simplest explanation for the distribution. It is of great interest to investigate how evolutionary and ecological factors have worked together to drive the spatiotemporal evolution of conifers in the Northern Hemisphere based on a solid phylogenetic framework and, in particular, whether conifers have retained or shifted their environmental niche space over time. Pinus provides an ideal example to explore the mechanisms underlying the spatiotemporal evolution of conifers and test whether the midlatitude region is an evolutionary cradle or museum for conifers. This genus, comprising about 113 species, is the largest genus of conifers and, arguably, is the most important genus of trees in the world (4, 9-11). It has a wide distribution in the Northern Hemisphere that coincides with the overall distribution of conifers (4). In addition, Pinus has a long evolutionary history dating back to the late Jurassic or early Cretaceous (12) and therefore participated in the historical dynamics of the Cre-taceous and Cenozoic forests. Moreover, many pines have evolved Significance Understanding what determines the distribution of biodiversity remains one of the great challenges in evolutionary biology and ecology. The Northern Hemisphere conifers do not follow a latitudinal diversity gradient and show a unique distribution pattern, that is most species are distributed at middle latitudes. To reveal the mechanisms underlying this pattern, we investigate the spatiotemporal evolution of the largest conifer genus Pinus. We find that the midlatitude region has been an evolutionary museum for Pinus, and particularly, topography has played the most important role in pine diversification. Moreover, our results indicate that pine's preference of warm and somewhat drier habitats could be helpful for their adaptation to the Anthropocene climate warming, which is important for biodiversity conservation and forest management.&quot;,&quot;volume&quot;:&quot;118&quot;,&quot;container-title-short&quot;:&quot;&quot;},&quot;isTemporary&quot;:false}]},{&quot;citationID&quot;:&quot;MENDELEY_CITATION_1fd568e9-a4ea-4dad-b0ac-bf1aec4c238d&quot;,&quot;properties&quot;:{&quot;noteIndex&quot;:0},&quot;isEdited&quot;:false,&quot;manualOverride&quot;:{&quot;isManuallyOverridden&quot;:false,&quot;citeprocText&quot;:&quot;(De La Torre et al., 2020)&quot;,&quot;manualOverrideText&quot;:&quot;&quot;},&quot;citationTag&quot;:&quot;MENDELEY_CITATION_v3_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&quot;,&quot;citationItems&quot;:[{&quot;id&quot;:&quot;44866ffe-ce0f-3d6a-9e80-9c5848e6b232&quot;,&quot;itemData&quot;:{&quot;type&quot;:&quot;article&quot;,&quot;id&quot;:&quot;44866ffe-ce0f-3d6a-9e80-9c5848e6b232&quot;,&quot;title&quot;:&quot;Functional and morphological evolution in gymnosperms: A portrait of implicated gene families&quot;,&quot;author&quot;:[{&quot;family&quot;:&quot;La Torre&quot;,&quot;given&quot;:&quot;Amanda R.&quot;,&quot;parse-names&quot;:false,&quot;dropping-particle&quot;:&quot;&quot;,&quot;non-dropping-particle&quot;:&quot;De&quot;},{&quot;family&quot;:&quot;Piot&quot;,&quot;given&quot;:&quot;Anthony&quot;,&quot;parse-names&quot;:false,&quot;dropping-particle&quot;:&quot;&quot;,&quot;non-dropping-particle&quot;:&quot;&quot;},{&quot;family&quot;:&quot;Liu&quot;,&quot;given&quot;:&quot;Bobin&quot;,&quot;parse-names&quot;:false,&quot;dropping-particle&quot;:&quot;&quot;,&quot;non-dropping-particle&quot;:&quot;&quot;},{&quot;family&quot;:&quot;Wilhite&quot;,&quot;given&quot;:&quot;Benjamin&quot;,&quot;parse-names&quot;:false,&quot;dropping-particle&quot;:&quot;&quot;,&quot;non-dropping-particle&quot;:&quot;&quot;},{&quot;family&quot;:&quot;Weiss&quot;,&quot;given&quot;:&quot;Matthew&quot;,&quot;parse-names&quot;:false,&quot;dropping-particle&quot;:&quot;&quot;,&quot;non-dropping-particle&quot;:&quot;&quot;},{&quot;family&quot;:&quot;Porth&quot;,&quot;given&quot;:&quot;Ilga&quot;,&quot;parse-names&quot;:false,&quot;dropping-particle&quot;:&quot;&quot;,&quot;non-dropping-particle&quot;:&quot;&quot;}],&quot;container-title&quot;:&quot;Evolutionary Applications&quot;,&quot;DOI&quot;:&quot;10.1111/eva.12839&quot;,&quot;ISSN&quot;:&quot;17524571&quot;,&quot;issued&quot;:{&quot;date-parts&quot;:[[2020,1,1]]},&quot;page&quot;:&quot;210-227&quot;,&quot;abstract&quot;:&quot;Gymnosperms diverged from their sister plant clade of flowering plants 300 Mya. Morphological and functional divergence between the two major seed plant clades involved significant changes in their reproductive biology, water-conducting systems, secondary metabolism, stress defense mechanisms, and small RNA-mediated epigenetic silencing. The relatively recent sequencing of several gymnosperm genomes and the development of new genomic resources have enabled whole-genome comparisons within gymnosperms, and between angiosperms and gymnosperms. In this paper, we aim to understand how genes and gene families have contributed to the major functional and morphological differences in gymnosperms, and how this information can be used for applied breeding and biotechnology. In addition, we have analyzed the angiosperm versus gymnosperm evolution of the pleiotropic drug resistance (PDR) gene family with a wide range of functionalities in plants' interaction with their environment including defense mechanisms. Some of the genes reviewed here are newly studied members of gene families that hold potential for biotechnological applications related to commercial and pharmacological value. Some members of conifer gene families can also be exploited for their potential in phytoremediation applications.&quot;,&quot;publisher&quot;:&quot;Wiley-Blackwell&quot;,&quot;issue&quot;:&quot;1&quot;,&quot;volume&quot;:&quot;13&quot;,&quot;container-title-short&quot;:&quot;Evol Appl&quot;},&quot;isTemporary&quot;:false}]},{&quot;citationID&quot;:&quot;MENDELEY_CITATION_1399fb3b-2fa4-4f30-8225-95549a28bf4f&quot;,&quot;properties&quot;:{&quot;noteIndex&quot;:0},&quot;isEdited&quot;:false,&quot;manualOverride&quot;:{&quot;isManuallyOverridden&quot;:false,&quot;citeprocText&quot;:&quot;(Niu et al., 2022)&quot;,&quot;manualOverrideText&quot;:&quot;&quot;},&quot;citationTag&quot;:&quot;MENDELEY_CITATION_v3_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&quot;,&quot;citationItems&quot;:[{&quot;id&quot;:&quot;5bdcac3c-a0e7-3fde-8c43-403fc264afd5&quot;,&quot;itemData&quot;:{&quot;type&quot;:&quot;article-journal&quot;,&quot;id&quot;:&quot;5bdcac3c-a0e7-3fde-8c43-403fc264afd5&quot;,&quot;title&quot;:&quot;The Chinese pine genome and methylome unveil key features of conifer evolution&quot;,&quot;author&quot;:[{&quot;family&quot;:&quot;Niu&quot;,&quot;given&quot;:&quot;Shihui&quot;,&quot;parse-names&quot;:false,&quot;dropping-particle&quot;:&quot;&quot;,&quot;non-dropping-particle&quot;:&quot;&quot;},{&quot;family&quot;:&quot;Li&quot;,&quot;given&quot;:&quot;Jiang&quot;,&quot;parse-names&quot;:false,&quot;dropping-particle&quot;:&quot;&quot;,&quot;non-dropping-particle&quot;:&quot;&quot;},{&quot;family&quot;:&quot;Bo&quot;,&quot;given&quot;:&quot;Wenhao&quot;,&quot;parse-names&quot;:false,&quot;dropping-particle&quot;:&quot;&quot;,&quot;non-dropping-particle&quot;:&quot;&quot;},{&quot;family&quot;:&quot;Yang&quot;,&quot;given&quot;:&quot;Weifei&quot;,&quot;parse-names&quot;:false,&quot;dropping-particle&quot;:&quot;&quot;,&quot;non-dropping-particle&quot;:&quot;&quot;},{&quot;family&quot;:&quot;Zuccolo&quot;,&quot;given&quot;:&quot;Andrea&quot;,&quot;parse-names&quot;:false,&quot;dropping-particle&quot;:&quot;&quot;,&quot;non-dropping-particle&quot;:&quot;&quot;},{&quot;family&quot;:&quot;Giacomello&quot;,&quot;given&quot;:&quot;Stefania&quot;,&quot;parse-names&quot;:false,&quot;dropping-particle&quot;:&quot;&quot;,&quot;non-dropping-particle&quot;:&quot;&quot;},{&quot;family&quot;:&quot;Chen&quot;,&quot;given&quot;:&quot;Xi&quot;,&quot;parse-names&quot;:false,&quot;dropping-particle&quot;:&quot;&quot;,&quot;non-dropping-particle&quot;:&quot;&quot;},{&quot;family&quot;:&quot;Han&quot;,&quot;given&quot;:&quot;Fangxu&quot;,&quot;parse-names&quot;:false,&quot;dropping-particle&quot;:&quot;&quot;,&quot;non-dropping-particle&quot;:&quot;&quot;},{&quot;family&quot;:&quot;Yang&quot;,&quot;given&quot;:&quot;Junhe&quot;,&quot;parse-names&quot;:false,&quot;dropping-particle&quot;:&quot;&quot;,&quot;non-dropping-particle&quot;:&quot;&quot;},{&quot;family&quot;:&quot;Song&quot;,&quot;given&quot;:&quot;Yitong&quot;,&quot;parse-names&quot;:false,&quot;dropping-particle&quot;:&quot;&quot;,&quot;non-dropping-particle&quot;:&quot;&quot;},{&quot;family&quot;:&quot;Nie&quot;,&quot;given&quot;:&quot;Yumeng&quot;,&quot;parse-names&quot;:false,&quot;dropping-particle&quot;:&quot;&quot;,&quot;non-dropping-particle&quot;:&quot;&quot;},{&quot;family&quot;:&quot;Zhou&quot;,&quot;given&quot;:&quot;Biao&quot;,&quot;parse-names&quot;:false,&quot;dropping-particle&quot;:&quot;&quot;,&quot;non-dropping-particle&quot;:&quot;&quot;},{&quot;family&quot;:&quot;Wang&quot;,&quot;given&quot;:&quot;Peiyi&quot;,&quot;parse-names&quot;:false,&quot;dropping-particle&quot;:&quot;&quot;,&quot;non-dropping-particle&quot;:&quot;&quot;},{&quot;family&quot;:&quot;Zuo&quot;,&quot;given&quot;:&quot;Quan&quot;,&quot;parse-names&quot;:false,&quot;dropping-particle&quot;:&quot;&quot;,&quot;non-dropping-particle&quot;:&quot;&quot;},{&quot;family&quot;:&quot;Zhang&quot;,&quot;given&quot;:&quot;Hui&quot;,&quot;parse-names&quot;:false,&quot;dropping-particle&quot;:&quot;&quot;,&quot;non-dropping-particle&quot;:&quot;&quot;},{&quot;family&quot;:&quot;Ma&quot;,&quot;given&quot;:&quot;Jingjing&quot;,&quot;parse-names&quot;:false,&quot;dropping-particle&quot;:&quot;&quot;,&quot;non-dropping-particle&quot;:&quot;&quot;},{&quot;family&quot;:&quot;Wang&quot;,&quot;given&quot;:&quot;Jun&quot;,&quot;parse-names&quot;:false,&quot;dropping-particle&quot;:&quot;&quot;,&quot;non-dropping-particle&quot;:&quot;&quot;},{&quot;family&quot;:&quot;Wang&quot;,&quot;given&quot;:&quot;Lvji&quot;,&quot;parse-names&quot;:false,&quot;dropping-particle&quot;:&quot;&quot;,&quot;non-dropping-particle&quot;:&quot;&quot;},{&quot;family&quot;:&quot;Zhu&quot;,&quot;given&quot;:&quot;Qianya&quot;,&quot;parse-names&quot;:false,&quot;dropping-particle&quot;:&quot;&quot;,&quot;non-dropping-particle&quot;:&quot;&quot;},{&quot;family&quot;:&quot;Zhao&quot;,&quot;given&quot;:&quot;Huanhuan&quot;,&quot;parse-names&quot;:false,&quot;dropping-particle&quot;:&quot;&quot;,&quot;non-dropping-particle&quot;:&quot;&quot;},{&quot;family&quot;:&quot;Liu&quot;,&quot;given&quot;:&quot;Zhanmin&quot;,&quot;parse-names&quot;:false,&quot;dropping-particle&quot;:&quot;&quot;,&quot;non-dropping-particle&quot;:&quot;&quot;},{&quot;family&quot;:&quot;Zhang&quot;,&quot;given&quot;:&quot;Xuemei&quot;,&quot;parse-names&quot;:false,&quot;dropping-particle&quot;:&quot;&quot;,&quot;non-dropping-particle&quot;:&quot;&quot;},{&quot;family&quot;:&quot;Liu&quot;,&quot;given&quot;:&quot;Tao&quot;,&quot;parse-names&quot;:false,&quot;dropping-particle&quot;:&quot;&quot;,&quot;non-dropping-particle&quot;:&quot;&quot;},{&quot;family&quot;:&quot;Pei&quot;,&quot;given&quot;:&quot;Surui&quot;,&quot;parse-names&quot;:false,&quot;dropping-particle&quot;:&quot;&quot;,&quot;non-dropping-particle&quot;:&quot;&quot;},{&quot;family&quot;:&quot;Li&quot;,&quot;given&quot;:&quot;Zhimin&quot;,&quot;parse-names&quot;:false,&quot;dropping-particle&quot;:&quot;&quot;,&quot;non-dropping-particle&quot;:&quot;&quot;},{&quot;family&quot;:&quot;Hu&quot;,&quot;given&quot;:&quot;Yao&quot;,&quot;parse-names&quot;:false,&quot;dropping-particle&quot;:&quot;&quot;,&quot;non-dropping-particle&quot;:&quot;&quot;},{&quot;family&quot;:&quot;Yang&quot;,&quot;given&quot;:&quot;Yehui&quot;,&quot;parse-names&quot;:false,&quot;dropping-particle&quot;:&quot;&quot;,&quot;non-dropping-particle&quot;:&quot;&quot;},{&quot;family&quot;:&quot;Li&quot;,&quot;given&quot;:&quot;Wenzhao&quot;,&quot;parse-names&quot;:false,&quot;dropping-particle&quot;:&quot;&quot;,&quot;non-dropping-particle&quot;:&quot;&quot;},{&quot;family&quot;:&quot;Zan&quot;,&quot;given&quot;:&quot;Yanjun&quot;,&quot;parse-names&quot;:false,&quot;dropping-particle&quot;:&quot;&quot;,&quot;non-dropping-particle&quot;:&quot;&quot;},{&quot;family&quot;:&quot;Zhou&quot;,&quot;given&quot;:&quot;Linghua&quot;,&quot;parse-names&quot;:false,&quot;dropping-particle&quot;:&quot;&quot;,&quot;non-dropping-particle&quot;:&quot;&quot;},{&quot;family&quot;:&quot;Lin&quot;,&quot;given&quot;:&quot;Jinxing&quot;,&quot;parse-names&quot;:false,&quot;dropping-particle&quot;:&quot;&quot;,&quot;non-dropping-particle&quot;:&quot;&quot;},{&quot;family&quot;:&quot;Yuan&quot;,&quot;given&quot;:&quot;Tongqi&quot;,&quot;parse-names&quot;:false,&quot;dropping-particle&quot;:&quot;&quot;,&quot;non-dropping-particle&quot;:&quot;&quot;},{&quot;family&quot;:&quot;Li&quot;,&quot;given&quot;:&quot;Wei&quot;,&quot;parse-names&quot;:false,&quot;dropping-particle&quot;:&quot;&quot;,&quot;non-dropping-particle&quot;:&quot;&quot;},{&quot;family&quot;:&quot;Li&quot;,&quot;given&quot;:&quot;Yue&quot;,&quot;parse-names&quot;:false,&quot;dropping-particle&quot;:&quot;&quot;,&quot;non-dropping-particle&quot;:&quot;&quot;},{&quot;family&quot;:&quot;Wei&quot;,&quot;given&quot;:&quot;Hairong&quot;,&quot;parse-names&quot;:false,&quot;dropping-particle&quot;:&quot;&quot;,&quot;non-dropping-particle&quot;:&quot;&quot;},{&quot;family&quot;:&quot;Wu&quot;,&quot;given&quot;:&quot;Harry X.&quot;,&quot;parse-names&quot;:false,&quot;dropping-particle&quot;:&quot;&quot;,&quot;non-dropping-particle&quot;:&quot;&quot;}],&quot;container-title&quot;:&quot;Cell&quot;,&quot;container-title-short&quot;:&quot;Cell&quot;,&quot;DOI&quot;:&quot;10.1016/j.cell.2021.12.006&quot;,&quot;ISSN&quot;:&quot;10974172&quot;,&quot;PMID&quot;:&quot;34965378&quot;,&quot;issued&quot;:{&quot;date-parts&quot;:[[2022,1,6]]},&quot;page&quot;:&quot;204-217.e14&quot;,&quot;abstract&quot;:&quot;Conifers dominate the world's forest ecosystems and are the most widely planted tree species. Their giant and complex genomes present great challenges for assembling a complete reference genome for evolutionary and genomic studies. We present a 25.4-Gb chromosome-level assembly of Chinese pine (Pinus tabuliformis) and revealed that its genome size is mostly attributable to huge intergenic regions and long introns with high transposable element (TE) content. Large genes with long introns exhibited higher expressions levels. Despite a lack of recent whole-genome duplication, 91.2% of genes were duplicated through dispersed duplication, and expanded gene families are mainly related to stress responses, which may underpin conifers’ adaptation, particularly in cold and/or arid conditions. The reproductive regulation network is distinct compared with angiosperms. Slow removal of TEs with high-level methylation may have contributed to genomic expansion. This study provides insights into conifer evolution and resources for advancing research on conifer adaptation and development.&quot;,&quot;publisher&quot;:&quot;Elsevier B.V.&quot;,&quot;issue&quot;:&quot;1&quot;,&quot;volume&quot;:&quot;185&quot;},&quot;isTemporary&quot;:false}]},{&quot;citationID&quot;:&quot;MENDELEY_CITATION_03568b82-9a17-48c5-84bd-5e1613b8160e&quot;,&quot;properties&quot;:{&quot;noteIndex&quot;:0},&quot;isEdited&quot;:false,&quot;manualOverride&quot;:{&quot;isManuallyOverridden&quot;:false,&quot;citeprocText&quot;:&quot;(Argelaguet et al., 2020)&quot;,&quot;manualOverrideText&quot;:&quot;&quot;},&quot;citationTag&quot;:&quot;MENDELEY_CITATION_v3_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&quot;,&quot;citationItems&quot;:[{&quot;id&quot;:&quot;51209df2-3ea5-3162-9372-74d58925e7c6&quot;,&quot;itemData&quot;:{&quot;type&quot;:&quot;article-journal&quot;,&quot;id&quot;:&quot;51209df2-3ea5-3162-9372-74d58925e7c6&quot;,&quot;title&quot;:&quot;MOFA+: A statistical framework for comprehensive integration of multi-modal single-cell data&quot;,&quot;author&quot;:[{&quot;family&quot;:&quot;Argelaguet&quot;,&quot;given&quot;:&quot;Ricard&quot;,&quot;parse-names&quot;:false,&quot;dropping-particle&quot;:&quot;&quot;,&quot;non-dropping-particle&quot;:&quot;&quot;},{&quot;family&quot;:&quot;Arnol&quot;,&quot;given&quot;:&quot;Damien&quot;,&quot;parse-names&quot;:false,&quot;dropping-particle&quot;:&quot;&quot;,&quot;non-dropping-particle&quot;:&quot;&quot;},{&quot;family&quot;:&quot;Bredikhin&quot;,&quot;given&quot;:&quot;Danila&quot;,&quot;parse-names&quot;:false,&quot;dropping-particle&quot;:&quot;&quot;,&quot;non-dropping-particle&quot;:&quot;&quot;},{&quot;family&quot;:&quot;Deloro&quot;,&quot;given&quot;:&quot;Yonatan&quot;,&quot;parse-names&quot;:false,&quot;dropping-particle&quot;:&quot;&quot;,&quot;non-dropping-particle&quot;:&quot;&quot;},{&quot;family&quot;:&quot;Velten&quot;,&quot;given&quot;:&quot;Britta&quot;,&quot;parse-names&quot;:false,&quot;dropping-particle&quot;:&quot;&quot;,&quot;non-dropping-particle&quot;:&quot;&quot;},{&quot;family&quot;:&quot;Marioni&quot;,&quot;given&quot;:&quot;John C.&quot;,&quot;parse-names&quot;:false,&quot;dropping-particle&quot;:&quot;&quot;,&quot;non-dropping-particle&quot;:&quot;&quot;},{&quot;family&quot;:&quot;Stegle&quot;,&quot;given&quot;:&quot;Oliver&quot;,&quot;parse-names&quot;:false,&quot;dropping-particle&quot;:&quot;&quot;,&quot;non-dropping-particle&quot;:&quot;&quot;}],&quot;container-title&quot;:&quot;Genome Biology&quot;,&quot;container-title-short&quot;:&quot;Genome Biol&quot;,&quot;DOI&quot;:&quot;10.1186/s13059-020-02015-1&quot;,&quot;ISSN&quot;:&quot;1474760X&quot;,&quot;PMID&quot;:&quot;32393329&quot;,&quot;issued&quot;:{&quot;date-parts&quot;:[[2020,5,11]]},&quot;abstract&quot;:&quot;Technological advances have enabled the profiling of multiple molecular layers at single-cell resolution, assaying cells from multiple samples or conditions. Consequently, there is a growing need for computational strategies to analyze data from complex experimental designs that include multiple data modalities and multiple groups of samples. We present Multi-Omics Factor Analysis v2 (MOFA+), a statistical framework for the comprehensive and scalable integration of single-cell multi-modal data. MOFA+ reconstructs a low-dimensional representation of the data using computationally efficient variational inference and supports flexible sparsity constraints, allowing to jointly model variation across multiple sample groups and data modalities.&quot;,&quot;publisher&quot;:&quot;BioMed Central Ltd.&quot;,&quot;issue&quot;:&quot;1&quot;,&quot;volume&quot;:&quot;21&quot;},&quot;isTemporary&quot;:false}]},{&quot;citationID&quot;:&quot;MENDELEY_CITATION_076a5c21-850e-480c-a507-9195993f179e&quot;,&quot;properties&quot;:{&quot;noteIndex&quot;:0},&quot;isEdited&quot;:false,&quot;manualOverride&quot;:{&quot;isManuallyOverridden&quot;:false,&quot;citeprocText&quot;:&quot;(S. Zhang et al., 2020)&quot;,&quot;manualOverrideText&quot;:&quot;&quot;},&quot;citationTag&quot;:&quot;MENDELEY_CITATION_v3_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&quot;,&quot;citationItems&quot;:[{&quot;id&quot;:&quot;847a2911-c33f-37c6-a66c-0ac07d1ebfa2&quot;,&quot;itemData&quot;:{&quot;type&quot;:&quot;article-journal&quot;,&quot;id&quot;:&quot;847a2911-c33f-37c6-a66c-0ac07d1ebfa2&quot;,&quot;title&quot;:&quot;New insights into Arabidopsis transcriptome complexity revealed by direct sequencing of native RNAs&quot;,&quot;author&quot;:[{&quot;family&quot;:&quot;Zhang&quot;,&quot;given&quot;:&quot;Shoudong&quot;,&quot;parse-names&quot;:false,&quot;dropping-particle&quot;:&quot;&quot;,&quot;non-dropping-particle&quot;:&quot;&quot;},{&quot;family&quot;:&quot;Li&quot;,&quot;given&quot;:&quot;Runsheng&quot;,&quot;parse-names&quot;:false,&quot;dropping-particle&quot;:&quot;&quot;,&quot;non-dropping-particle&quot;:&quot;&quot;},{&quot;family&quot;:&quot;Zhang&quot;,&quot;given&quot;:&quot;Li&quot;,&quot;parse-names&quot;:false,&quot;dropping-particle&quot;:&quot;&quot;,&quot;non-dropping-particle&quot;:&quot;&quot;},{&quot;family&quot;:&quot;Chen&quot;,&quot;given&quot;:&quot;Shengjie&quot;,&quot;parse-names&quot;:false,&quot;dropping-particle&quot;:&quot;&quot;,&quot;non-dropping-particle&quot;:&quot;&quot;},{&quot;family&quot;:&quot;Xie&quot;,&quot;given&quot;:&quot;Min&quot;,&quot;parse-names&quot;:false,&quot;dropping-particle&quot;:&quot;&quot;,&quot;non-dropping-particle&quot;:&quot;&quot;},{&quot;family&quot;:&quot;Yang&quot;,&quot;given&quot;:&quot;Liu&quot;,&quot;parse-names&quot;:false,&quot;dropping-particle&quot;:&quot;&quot;,&quot;non-dropping-particle&quot;:&quot;&quot;},{&quot;family&quot;:&quot;Xia&quot;,&quot;given&quot;:&quot;Yiji&quot;,&quot;parse-names&quot;:false,&quot;dropping-particle&quot;:&quot;&quot;,&quot;non-dropping-particle&quot;:&quot;&quot;},{&quot;family&quot;:&quot;Foyer&quot;,&quot;given&quot;:&quot;Christine H.&quot;,&quot;parse-names&quot;:false,&quot;dropping-particle&quot;:&quot;&quot;,&quot;non-dropping-particle&quot;:&quot;&quot;},{&quot;family&quot;:&quot;Zhao&quot;,&quot;given&quot;:&quot;Zhongying&quot;,&quot;parse-names&quot;:false,&quot;dropping-particle&quot;:&quot;&quot;,&quot;non-dropping-particle&quot;:&quot;&quot;},{&quot;family&quot;:&quot;Lam&quot;,&quot;given&quot;:&quot;Hon Ming&quot;,&quot;parse-names&quot;:false,&quot;dropping-particle&quot;:&quot;&quot;,&quot;non-dropping-particle&quot;:&quot;&quot;}],&quot;container-title&quot;:&quot;Nucleic Acids Research&quot;,&quot;container-title-short&quot;:&quot;Nucleic Acids Res&quot;,&quot;DOI&quot;:&quot;10.1093/nar/gkaa588&quot;,&quot;ISSN&quot;:&quot;13624962&quot;,&quot;PMID&quot;:&quot;32652016&quot;,&quot;issued&quot;:{&quot;date-parts&quot;:[[2020,8,20]]},&quot;page&quot;:&quot;7700-7711&quot;,&quot;abstract&quot;:&quot;Arabidopsis thaliana transcriptomes have been extensively studied and characterized under different conditions. However, most of the current 'RNA-sequencing' technologies produce a relatively short read length and demand a reverse-transcription step, preventing effective characterization of transcriptome complexity. Here, we performed Direct RNA Sequencing (DRS) using the latest Oxford Nanopore Technology (ONT) with exceptional read length. We demonstrate that the complexity of the A. thaliana transcriptomes has been substantially under-estimated. The ONT direct RNA sequencing identified novel transcript isoforms at both the vegetative (14-day old seedlings, stage 1.04) and reproductive stages (stage 6.00-6.10) of development. Using in-house software called TrackCluster, we determined alternative transcription initiation (ATI), alternative polyadenylation (APA), alternative splicing (AS), and fusion transcripts. More than 38 500 novel transcript isoforms were identified, including six categories of fusion-transcripts that may result from differential RNA processing mechanisms. Aided by the Tombo algorithm, we found an enrichment of m5C modifications in the mobile mRNAs, consistent with a recent finding that m5C modification in mRNAs is crucial for their long-distance movement. In summary, ONT DRS offers an advantage in the identification and functional characterization of novel RNA isoforms and RNA base modifications, significantly improving annotation of the A. thaliana genome.&quot;,&quot;publisher&quot;:&quot;Oxford University Press&quot;,&quot;issue&quot;:&quot;14&quot;,&quot;volume&quot;:&quot;48&quot;},&quot;isTemporary&quot;:false}]},{&quot;citationID&quot;:&quot;MENDELEY_CITATION_d81fa481-0710-4370-87ce-4c210af7e820&quot;,&quot;properties&quot;:{&quot;noteIndex&quot;:0},&quot;isEdited&quot;:false,&quot;manualOverride&quot;:{&quot;isManuallyOverridden&quot;:false,&quot;citeprocText&quot;:&quot;(Bolger et al., 2014)&quot;,&quot;manualOverrideText&quot;:&quot;&quot;},&quot;citationTag&quot;:&quot;MENDELEY_CITATION_v3_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&quot;,&quot;citationItems&quot;:[{&quot;id&quot;:&quot;4822ec11-9d9d-3cbb-94be-9fc3480ff461&quot;,&quot;itemData&quot;:{&quot;type&quot;:&quot;article-journal&quot;,&quot;id&quot;:&quot;4822ec11-9d9d-3cbb-94be-9fc3480ff461&quot;,&quot;title&quot;:&quot;Trimmomatic: A flexible trimmer for Illumina sequence data&quot;,&quot;author&quot;:[{&quot;family&quot;:&quot;Bolger&quot;,&quot;given&quot;:&quot;Anthony M.&quot;,&quot;parse-names&quot;:false,&quot;dropping-particle&quot;:&quot;&quot;,&quot;non-dropping-particle&quot;:&quot;&quot;},{&quot;family&quot;:&quot;Lohse&quot;,&quot;given&quot;:&quot;Marc&quot;,&quot;parse-names&quot;:false,&quot;dropping-particle&quot;:&quot;&quot;,&quot;non-dropping-particle&quot;:&quot;&quot;},{&quot;family&quot;:&quot;Usadel&quot;,&quot;given&quot;:&quot;Bjoern&quot;,&quot;parse-names&quot;:false,&quot;dropping-particle&quot;:&quot;&quot;,&quot;non-dropping-particle&quot;:&quot;&quot;}],&quot;container-title&quot;:&quot;Bioinformatics&quot;,&quot;DOI&quot;:&quot;10.1093/bioinformatics/btu170&quot;,&quot;ISSN&quot;:&quot;14602059&quot;,&quot;PMID&quot;:&quot;24695404&quot;,&quot;issued&quot;:{&quot;date-parts&quot;:[[2014,8,1]]},&quot;page&quot;:&quot;2114-2120&quot;,&quot;abstract&quot;:&quot;Motivation: Although many next-generation sequencing (NGS) read preprocessing tools already existed, we could not find any tool or combination of tools that met our requirements in terms of flexibility, correct handling of paired-end data and high performance. We have developed Trimmomatic as a more flexible and efficient preprocessing tool, which could correctly handle paired-end data. Results: The value of NGS read preprocessing is demonstrated for both reference-based and reference-free tasks. Trimmomatic is shown to produce output that is at least competitive with, and in many cases superior to, that produced by other tools, in all scenarios tested. Availability and implementation: Trimmomatic is licensed under GPL V3. It is cross-platform (Java 1.5+ required) and available at http://www.usadellab.org/cms/index.php?page= trimmomatic. © The Author 2014.&quot;,&quot;publisher&quot;:&quot;Oxford University Press&quot;,&quot;issue&quot;:&quot;15&quot;,&quot;volume&quot;:&quot;30&quot;,&quot;container-title-short&quot;:&quot;&quot;},&quot;isTemporary&quot;:false}]},{&quot;citationID&quot;:&quot;MENDELEY_CITATION_f9575958-6ccb-4643-ab4c-0f229618e12a&quot;,&quot;properties&quot;:{&quot;noteIndex&quot;:0},&quot;isEdited&quot;:false,&quot;manualOverride&quot;:{&quot;isManuallyOverridden&quot;:false,&quot;citeprocText&quot;:&quot;(Kopylova et al., 2012)&quot;,&quot;manualOverrideText&quot;:&quot;&quot;},&quot;citationTag&quot;:&quot;MENDELEY_CITATION_v3_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&quot;,&quot;citationItems&quot;:[{&quot;id&quot;:&quot;6528ae91-6142-370f-8618-8ed6e09be799&quot;,&quot;itemData&quot;:{&quot;type&quot;:&quot;article-journal&quot;,&quot;id&quot;:&quot;6528ae91-6142-370f-8618-8ed6e09be799&quot;,&quot;title&quot;:&quot;SortMeRNA: Fast and accurate filtering of ribosomal RNAs in metatranscriptomic data&quot;,&quot;author&quot;:[{&quot;family&quot;:&quot;Kopylova&quot;,&quot;given&quot;:&quot;Evguenia&quot;,&quot;parse-names&quot;:false,&quot;dropping-particle&quot;:&quot;&quot;,&quot;non-dropping-particle&quot;:&quot;&quot;},{&quot;family&quot;:&quot;Noé&quot;,&quot;given&quot;:&quot;Laurent&quot;,&quot;parse-names&quot;:false,&quot;dropping-particle&quot;:&quot;&quot;,&quot;non-dropping-particle&quot;:&quot;&quot;},{&quot;family&quot;:&quot;Touzet&quot;,&quot;given&quot;:&quot;Hélène&quot;,&quot;parse-names&quot;:false,&quot;dropping-particle&quot;:&quot;&quot;,&quot;non-dropping-particle&quot;:&quot;&quot;}],&quot;container-title&quot;:&quot;Bioinformatics&quot;,&quot;DOI&quot;:&quot;10.1093/bioinformatics/bts611&quot;,&quot;ISSN&quot;:&quot;13674803&quot;,&quot;PMID&quot;:&quot;23071270&quot;,&quot;issued&quot;:{&quot;date-parts&quot;:[[2012,12]]},&quot;page&quot;:&quot;3211-3217&quot;,&quot;abstract&quot;:&quot;Motivation: The application of next-generation sequencing (NGS) technologies to RNAs directly extracted from a community of organisms yields a mixture of fragments characterizing both coding and non-coding types of RNAs. The task to distinguish among these and to further categorize the families of messenger RNAs and ribosomal RNAs (rRNAs) is an important step for examining gene expression patterns of an interactive environment and the phylogenetic classification of the constituting species.Results: We present SortMeRNA, a new software designed to rapidly filter rRNA fragments from metatranscriptomic data. It is capable of handling large sets of reads and sorting out all fragments matching to the rRNA database with high sensitivity and low running time.Availability: http://bioinfo.lifl.fr/RNA/sortmerna. © 2012 The Author.&quot;,&quot;issue&quot;:&quot;24&quot;,&quot;volume&quot;:&quot;28&quot;,&quot;container-title-short&quot;:&quot;&quot;},&quot;isTemporary&quot;:false}]},{&quot;citationID&quot;:&quot;MENDELEY_CITATION_9a7fa366-585e-4a78-94a4-0a866b7b38db&quot;,&quot;properties&quot;:{&quot;noteIndex&quot;:0},&quot;isEdited&quot;:false,&quot;manualOverride&quot;:{&quot;isManuallyOverridden&quot;:true,&quot;citeprocText&quot;:&quot;(Song &amp;#38; Florea, 2015)&quot;,&quot;manualOverrideText&quot;:&quot;(Song and Florea, 2015)&quot;},&quot;citationTag&quot;:&quot;MENDELEY_CITATION_v3_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&quot;,&quot;citationItems&quot;:[{&quot;id&quot;:&quot;5d2f7f62-f02f-3ea6-bbb7-6a39bf1f6240&quot;,&quot;itemData&quot;:{&quot;type&quot;:&quot;article-journal&quot;,&quot;id&quot;:&quot;5d2f7f62-f02f-3ea6-bbb7-6a39bf1f6240&quot;,&quot;title&quot;:&quot;Rcorrector: Efficient and accurate error correction for Illumina RNA-seq reads&quot;,&quot;author&quot;:[{&quot;family&quot;:&quot;Song&quot;,&quot;given&quot;:&quot;Li&quot;,&quot;parse-names&quot;:false,&quot;dropping-particle&quot;:&quot;&quot;,&quot;non-dropping-particle&quot;:&quot;&quot;},{&quot;family&quot;:&quot;Florea&quot;,&quot;given&quot;:&quot;Liliana&quot;,&quot;parse-names&quot;:false,&quot;dropping-particle&quot;:&quot;&quot;,&quot;non-dropping-particle&quot;:&quot;&quot;}],&quot;container-title&quot;:&quot;GigaScience&quot;,&quot;container-title-short&quot;:&quot;Gigascience&quot;,&quot;DOI&quot;:&quot;10.1186/s13742-015-0089-y&quot;,&quot;ISSN&quot;:&quot;2047217X&quot;,&quot;PMID&quot;:&quot;26500767&quot;,&quot;issued&quot;:{&quot;date-parts&quot;:[[2015]]},&quot;abstract&quot;:&quot;Background: Next-generation sequencing of cellular RNA (RNA-seq) is rapidly becoming the cornerstone of transcriptomic analysis. However, sequencing errors in the already short RNA-seq reads complicate bioinformatics analyses, in particular alignment and assembly. Error correction methods have been highly effective for whole-genome sequencing (WGS) reads, but are unsuitable for RNA-seq reads, owing to the variation in gene expression levels and alternative splicing. Findings: We developed a k-mer based method, Rcorrector, to correct random sequencing errors in Illumina RNA-seq reads. Rcorrector uses a De Bruijn graph to compactly represent all trusted k-mers in the input reads. Unlike WGS read correctors, which use a global threshold to determine trusted k-mers, Rcorrector computes a local threshold at every position in a read. Conclusions: Rcorrector has an accuracy higher than or comparable to existing methods, including the only other method (SEECER) designed for RNA-seq reads, and is more time and memory efficient. With a 5 GB memory footprint for 100 million reads, it can be run on virtually any desktop or server. The software is available free of charge under the GNU General Public License from https://github.com/mourisl/Rcorrector/.&quot;,&quot;publisher&quot;:&quot;BioMed Central Ltd.&quot;,&quot;issue&quot;:&quot;1&quot;,&quot;volume&quot;:&quot;4&quot;},&quot;isTemporary&quot;:false}]},{&quot;citationID&quot;:&quot;MENDELEY_CITATION_098e0a20-2bd5-4ddc-b88a-30f5fe20148c&quot;,&quot;properties&quot;:{&quot;noteIndex&quot;:0},&quot;isEdited&quot;:false,&quot;manualOverride&quot;:{&quot;isManuallyOverridden&quot;:true,&quot;citeprocText&quot;:&quot;(Langmead &amp;#38; Salzberg, 2012)&quot;,&quot;manualOverrideText&quot;:&quot;(Langmead and Salzberg, 2012)&quot;},&quot;citationTag&quot;:&quot;MENDELEY_CITATION_v3_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&quot;,&quot;citationItems&quot;:[{&quot;id&quot;:&quot;977dfcdc-1994-3272-9980-10f646a5641e&quot;,&quot;itemData&quot;:{&quot;type&quot;:&quot;article-journal&quot;,&quot;id&quot;:&quot;977dfcdc-1994-3272-9980-10f646a5641e&quot;,&quot;title&quot;:&quot;Fast gapped-read alignment with Bowtie 2&quot;,&quot;author&quot;:[{&quot;family&quot;:&quot;Langmead&quot;,&quot;given&quot;:&quot;Ben&quot;,&quot;parse-names&quot;:false,&quot;dropping-particle&quot;:&quot;&quot;,&quot;non-dropping-particle&quot;:&quot;&quot;},{&quot;family&quot;:&quot;Salzberg&quot;,&quot;given&quot;:&quot;Steven L.&quot;,&quot;parse-names&quot;:false,&quot;dropping-particle&quot;:&quot;&quot;,&quot;non-dropping-particle&quot;:&quot;&quot;}],&quot;container-title&quot;:&quot;Nature Methods&quot;,&quot;container-title-short&quot;:&quot;Nat Methods&quot;,&quot;DOI&quot;:&quot;10.1038/nmeth.1923&quot;,&quot;ISSN&quot;:&quot;15487091&quot;,&quot;PMID&quot;:&quot;22388286&quot;,&quot;issued&quot;:{&quot;date-parts&quot;:[[2012,4]]},&quot;page&quot;:&quot;357-359&quot;,&quot;abstract&quot;:&quot;As the rate of sequencing increases, greater throughput is demanded from read aligners. The full-text minute index is often used to make alignment very fast and memory-efficient, but the approach is ill-suited to finding longer, gapped alignments. Bowtie 2 combines the strengths of the full-text minute index with the flexibility and speed of hardware-accelerated dynamic programming algorithms to achieve a combination of high speed, sensitivity and accuracy. © 2012 Nature America, Inc. All rights reserved.&quot;,&quot;issue&quot;:&quot;4&quot;,&quot;volume&quot;:&quot;9&quot;},&quot;isTemporary&quot;:false}]},{&quot;citationID&quot;:&quot;MENDELEY_CITATION_835239db-8b8c-49f0-ac00-65fe27bf7f10&quot;,&quot;properties&quot;:{&quot;noteIndex&quot;:0},&quot;isEdited&quot;:false,&quot;manualOverride&quot;:{&quot;isManuallyOverridden&quot;:false,&quot;citeprocText&quot;:&quot;(Grabherr et al., 2011)&quot;,&quot;manualOverrideText&quot;:&quot;&quot;},&quot;citationTag&quot;:&quot;MENDELEY_CITATION_v3_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&quot;,&quot;citationItems&quot;:[{&quot;id&quot;:&quot;d604d86b-5de9-36e7-a784-cf56c6046203&quot;,&quot;itemData&quot;:{&quot;type&quot;:&quot;article-journal&quot;,&quot;id&quot;:&quot;d604d86b-5de9-36e7-a784-cf56c6046203&quot;,&quot;title&quot;:&quot;Full-length transcriptome assembly from RNA-Seq data without a reference genome&quot;,&quot;author&quot;:[{&quot;family&quot;:&quot;Grabherr&quot;,&quot;given&quot;:&quot;Manfred G.&quot;,&quot;parse-names&quot;:false,&quot;dropping-particle&quot;:&quot;&quot;,&quot;non-dropping-particle&quot;:&quot;&quot;},{&quot;family&quot;:&quot;Haas&quot;,&quot;given&quot;:&quot;Brian J.&quot;,&quot;parse-names&quot;:false,&quot;dropping-particle&quot;:&quot;&quot;,&quot;non-dropping-particle&quot;:&quot;&quot;},{&quot;family&quot;:&quot;Yassour&quot;,&quot;given&quot;:&quot;Moran&quot;,&quot;parse-names&quot;:false,&quot;dropping-particle&quot;:&quot;&quot;,&quot;non-dropping-particle&quot;:&quot;&quot;},{&quot;family&quot;:&quot;Levin&quot;,&quot;given&quot;:&quot;Joshua Z.&quot;,&quot;parse-names&quot;:false,&quot;dropping-particle&quot;:&quot;&quot;,&quot;non-dropping-particle&quot;:&quot;&quot;},{&quot;family&quot;:&quot;Thompson&quot;,&quot;given&quot;:&quot;Dawn A.&quot;,&quot;parse-names&quot;:false,&quot;dropping-particle&quot;:&quot;&quot;,&quot;non-dropping-particle&quot;:&quot;&quot;},{&quot;family&quot;:&quot;Amit&quot;,&quot;given&quot;:&quot;Ido&quot;,&quot;parse-names&quot;:false,&quot;dropping-particle&quot;:&quot;&quot;,&quot;non-dropping-particle&quot;:&quot;&quot;},{&quot;family&quot;:&quot;Adiconis&quot;,&quot;given&quot;:&quot;Xian&quot;,&quot;parse-names&quot;:false,&quot;dropping-particle&quot;:&quot;&quot;,&quot;non-dropping-particle&quot;:&quot;&quot;},{&quot;family&quot;:&quot;Fan&quot;,&quot;given&quot;:&quot;Lin&quot;,&quot;parse-names&quot;:false,&quot;dropping-particle&quot;:&quot;&quot;,&quot;non-dropping-particle&quot;:&quot;&quot;},{&quot;family&quot;:&quot;Raychowdhury&quot;,&quot;given&quot;:&quot;Raktima&quot;,&quot;parse-names&quot;:false,&quot;dropping-particle&quot;:&quot;&quot;,&quot;non-dropping-particle&quot;:&quot;&quot;},{&quot;family&quot;:&quot;Zeng&quot;,&quot;given&quot;:&quot;Qiandong&quot;,&quot;parse-names&quot;:false,&quot;dropping-particle&quot;:&quot;&quot;,&quot;non-dropping-particle&quot;:&quot;&quot;},{&quot;family&quot;:&quot;Chen&quot;,&quot;given&quot;:&quot;Zehua&quot;,&quot;parse-names&quot;:false,&quot;dropping-particle&quot;:&quot;&quot;,&quot;non-dropping-particle&quot;:&quot;&quot;},{&quot;family&quot;:&quot;Mauceli&quot;,&quot;given&quot;:&quot;Evan&quot;,&quot;parse-names&quot;:false,&quot;dropping-particle&quot;:&quot;&quot;,&quot;non-dropping-particle&quot;:&quot;&quot;},{&quot;family&quot;:&quot;Hacohen&quot;,&quot;given&quot;:&quot;Nir&quot;,&quot;parse-names&quot;:false,&quot;dropping-particle&quot;:&quot;&quot;,&quot;non-dropping-particle&quot;:&quot;&quot;},{&quot;family&quot;:&quot;Gnirke&quot;,&quot;given&quot;:&quot;Andreas&quot;,&quot;parse-names&quot;:false,&quot;dropping-particle&quot;:&quot;&quot;,&quot;non-dropping-particle&quot;:&quot;&quot;},{&quot;family&quot;:&quot;Rhind&quot;,&quot;given&quot;:&quot;Nicholas&quot;,&quot;parse-names&quot;:false,&quot;dropping-particle&quot;:&quot;&quot;,&quot;non-dropping-particle&quot;:&quot;&quot;},{&quot;family&quot;:&quot;Palma&quot;,&quot;given&quot;:&quot;Federica&quot;,&quot;parse-names&quot;:false,&quot;dropping-particle&quot;:&quot;&quot;,&quot;non-dropping-particle&quot;:&quot;Di&quot;},{&quot;family&quot;:&quot;Birren&quot;,&quot;given&quot;:&quot;Bruce W.&quot;,&quot;parse-names&quot;:false,&quot;dropping-particle&quot;:&quot;&quot;,&quot;non-dropping-particle&quot;:&quot;&quot;},{&quot;family&quot;:&quot;Nusbaum&quot;,&quot;given&quot;:&quot;Chad&quot;,&quot;parse-names&quot;:false,&quot;dropping-particle&quot;:&quot;&quot;,&quot;non-dropping-particle&quot;:&quot;&quot;},{&quot;family&quot;:&quot;Lindblad-Toh&quot;,&quot;given&quot;:&quot;Kerstin&quot;,&quot;parse-names&quot;:false,&quot;dropping-particle&quot;:&quot;&quot;,&quot;non-dropping-particle&quot;:&quot;&quot;},{&quot;family&quot;:&quot;Friedman&quot;,&quot;given&quot;:&quot;Nir&quot;,&quot;parse-names&quot;:false,&quot;dropping-particle&quot;:&quot;&quot;,&quot;non-dropping-particle&quot;:&quot;&quot;},{&quot;family&quot;:&quot;Regev&quot;,&quot;given&quot;:&quot;Aviv&quot;,&quot;parse-names&quot;:false,&quot;dropping-particle&quot;:&quot;&quot;,&quot;non-dropping-particle&quot;:&quot;&quot;}],&quot;container-title&quot;:&quot;Nature Biotechnology&quot;,&quot;container-title-short&quot;:&quot;Nat Biotechnol&quot;,&quot;DOI&quot;:&quot;10.1038/nbt.1883&quot;,&quot;ISSN&quot;:&quot;10870156&quot;,&quot;PMID&quot;:&quot;21572440&quot;,&quot;issued&quot;:{&quot;date-parts&quot;:[[2011,7]]},&quot;page&quot;:&quot;644-652&quot;,&quot;abstract&quot;:&quot;Massively parallel sequencing of cDNA has enabled deep and efficient probing of transcriptomes. Current approaches for transcript reconstruction from such data often rely on aligning reads to a reference genome, and are thus unsuitable for samples with a partial or missing reference genome. Here we present the Trinity method for de novo assembly of full-length transcripts and evaluate it on samples from fission yeast, mouse and whitefly, whose reference genome is not yet available. By efficiently constructing and analyzing sets of de Bruijn graphs, Trinity fully reconstructs a large fraction of transcripts, including alternatively spliced isoforms and transcripts from recently duplicated genes. Compared with other de novo transcriptome assemblers, Trinity recovers more full-length transcripts across a broad range of expression levels, with a sensitivity similar to methods that rely on genome alignments. Our approach provides a unified solution for transcriptome reconstruction in any sample, especially in the absence of a reference genome. © 2011 Nature America, Inc. All rights reserved.&quot;,&quot;issue&quot;:&quot;7&quot;,&quot;volume&quot;:&quot;29&quot;},&quot;isTemporary&quot;:false}]},{&quot;citationID&quot;:&quot;MENDELEY_CITATION_6f548dac-418a-4ef8-993d-c0d58713010a&quot;,&quot;properties&quot;:{&quot;noteIndex&quot;:0},&quot;isEdited&quot;:false,&quot;manualOverride&quot;:{&quot;isManuallyOverridden&quot;:false,&quot;citeprocText&quot;:&quot;(Bushmanova et al., 2019)&quot;,&quot;manualOverrideText&quot;:&quot;&quot;},&quot;citationTag&quot;:&quot;MENDELEY_CITATION_v3_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&quot;,&quot;citationItems&quot;:[{&quot;id&quot;:&quot;67b1655e-83b4-3ff1-8caa-7e06a77e2349&quot;,&quot;itemData&quot;:{&quot;type&quot;:&quot;article-journal&quot;,&quot;id&quot;:&quot;67b1655e-83b4-3ff1-8caa-7e06a77e2349&quot;,&quot;title&quot;:&quot;RnaSPAdes: A de novo transcriptome assembler and its application to RNA-Seq data&quot;,&quot;author&quot;:[{&quot;family&quot;:&quot;Bushmanova&quot;,&quot;given&quot;:&quot;Elena&quot;,&quot;parse-names&quot;:false,&quot;dropping-particle&quot;:&quot;&quot;,&quot;non-dropping-particle&quot;:&quot;&quot;},{&quot;family&quot;:&quot;Antipov&quot;,&quot;given&quot;:&quot;Dmitry&quot;,&quot;parse-names&quot;:false,&quot;dropping-particle&quot;:&quot;&quot;,&quot;non-dropping-particle&quot;:&quot;&quot;},{&quot;family&quot;:&quot;Lapidus&quot;,&quot;given&quot;:&quot;Alla&quot;,&quot;parse-names&quot;:false,&quot;dropping-particle&quot;:&quot;&quot;,&quot;non-dropping-particle&quot;:&quot;&quot;},{&quot;family&quot;:&quot;Prjibelski&quot;,&quot;given&quot;:&quot;Andrey D.&quot;,&quot;parse-names&quot;:false,&quot;dropping-particle&quot;:&quot;&quot;,&quot;non-dropping-particle&quot;:&quot;&quot;}],&quot;container-title&quot;:&quot;GigaScience&quot;,&quot;container-title-short&quot;:&quot;Gigascience&quot;,&quot;DOI&quot;:&quot;10.1093/gigascience/giz100&quot;,&quot;ISSN&quot;:&quot;2047217X&quot;,&quot;PMID&quot;:&quot;31494669&quot;,&quot;issued&quot;:{&quot;date-parts&quot;:[[2019,9,18]]},&quot;abstract&quot;:&quot;Background: The possibility of generating large RNA-sequencing datasets has led to development of various reference-based and de novo transcriptome assemblers with their own strengths and limitations. While reference-based tools are widely used in various transcriptomic studies, their application is limited to the organisms with finished and well-annotated genomes. De novo transcriptome reconstruction from short reads remains an open challenging problem, which is complicated by the varying expression levels across different genes, alternative splicing, and paralogous genes. Results: Herein we describe the novel transcriptome assembler rnaSPAdes, which has been developed on top of the SPAdes genome assembler and explores computational parallels between assembly of transcriptomes and single-cell genomes. We also present quality assessment reports for rnaSPAdes assemblies, compare it with modern transcriptome assembly tools using several evaluation approaches on various RNA-sequencing datasets, and briefly highlight strong and weak points of different assemblers. Conclusions: Based on the performed comparison between different assembly methods, we infer that it is not possible to detect the absolute leader according to all quality metrics and all used datasets. However, rnaSPAdes typically outperforms other assemblers by such important property as the number of assembled genes and isoforms, and at the same time has higher accuracy statistics on average comparing to the closest competitors.&quot;,&quot;publisher&quot;:&quot;Oxford University Press&quot;,&quot;issue&quot;:&quot;9&quot;,&quot;volume&quot;:&quot;8&quot;},&quot;isTemporary&quot;:false}]},{&quot;citationID&quot;:&quot;MENDELEY_CITATION_f1e555d4-ea70-4ffe-9a19-07fb6d7bc983&quot;,&quot;properties&quot;:{&quot;noteIndex&quot;:0},&quot;isEdited&quot;:false,&quot;manualOverride&quot;:{&quot;isManuallyOverridden&quot;:false,&quot;citeprocText&quot;:&quot;(Simão et al., 2015)&quot;,&quot;manualOverrideText&quot;:&quot;&quot;},&quot;citationTag&quot;:&quot;MENDELEY_CITATION_v3_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&quot;,&quot;citationItems&quot;:[{&quot;id&quot;:&quot;01d78ff9-26f5-3504-9279-936c8a432335&quot;,&quot;itemData&quot;:{&quot;type&quot;:&quot;article-journal&quot;,&quot;id&quot;:&quot;01d78ff9-26f5-3504-9279-936c8a432335&quot;,&quot;title&quot;:&quot;BUSCO: Assessing genome assembly and annotation completeness with single-copy orthologs&quot;,&quot;author&quot;:[{&quot;family&quot;:&quot;Simão&quot;,&quot;given&quot;:&quot;Felipe A.&quot;,&quot;parse-names&quot;:false,&quot;dropping-particle&quot;:&quot;&quot;,&quot;non-dropping-particle&quot;:&quot;&quot;},{&quot;family&quot;:&quot;Waterhouse&quot;,&quot;given&quot;:&quot;Robert M.&quot;,&quot;parse-names&quot;:false,&quot;dropping-particle&quot;:&quot;&quot;,&quot;non-dropping-particle&quot;:&quot;&quot;},{&quot;family&quot;:&quot;Ioannidis&quot;,&quot;given&quot;:&quot;Panagiotis&quot;,&quot;parse-names&quot;:false,&quot;dropping-particle&quot;:&quot;&quot;,&quot;non-dropping-particle&quot;:&quot;&quot;},{&quot;family&quot;:&quot;Kriventseva&quot;,&quot;given&quot;:&quot;Evgenia&quot;,&quot;parse-names&quot;:false,&quot;dropping-particle&quot;:&quot;V.&quot;,&quot;non-dropping-particle&quot;:&quot;&quot;},{&quot;family&quot;:&quot;Zdobnov&quot;,&quot;given&quot;:&quot;Evgeny M.&quot;,&quot;parse-names&quot;:false,&quot;dropping-particle&quot;:&quot;&quot;,&quot;non-dropping-particle&quot;:&quot;&quot;}],&quot;container-title&quot;:&quot;Bioinformatics&quot;,&quot;DOI&quot;:&quot;10.1093/bioinformatics/btv351&quot;,&quot;ISSN&quot;:&quot;14602059&quot;,&quot;PMID&quot;:&quot;26059717&quot;,&quot;issued&quot;:{&quot;date-parts&quot;:[[2015,10,1]]},&quot;page&quot;:&quot;3210-3212&quot;,&quot;abstract&quot;:&quot;Motivation: Genomics has revolutionized biological research, but quality assessment of the resulting assembled sequences is complicated and remains mostly limited to technical measures like N50. Results: We propose a measure for quantitative assessment of genome assembly and annotation completeness based on evolutionarily informed expectations of gene content. We implemented the assessment procedure in open-source software, with sets of Benchmarking Universal Single-Copy Orthologs, named BUSCO.&quot;,&quot;publisher&quot;:&quot;Oxford University Press&quot;,&quot;issue&quot;:&quot;19&quot;,&quot;volume&quot;:&quot;31&quot;,&quot;container-title-short&quot;:&quot;&quot;},&quot;isTemporary&quot;:false}]},{&quot;citationID&quot;:&quot;MENDELEY_CITATION_bbb854a2-0ce8-4024-bed6-8cbc8c201722&quot;,&quot;properties&quot;:{&quot;noteIndex&quot;:0},&quot;isEdited&quot;:false,&quot;manualOverride&quot;:{&quot;isManuallyOverridden&quot;:false,&quot;citeprocText&quot;:&quot;(Fu et al., 2012)&quot;,&quot;manualOverrideText&quot;:&quot;&quot;},&quot;citationTag&quot;:&quot;MENDELEY_CITATION_v3_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&quot;,&quot;citationItems&quot;:[{&quot;id&quot;:&quot;1fc5cf5b-0777-3867-aacb-5c07aac61f8f&quot;,&quot;itemData&quot;:{&quot;type&quot;:&quot;article-journal&quot;,&quot;id&quot;:&quot;1fc5cf5b-0777-3867-aacb-5c07aac61f8f&quot;,&quot;title&quot;:&quot;CD-HIT: Accelerated for clustering the next-generation sequencing data&quot;,&quot;author&quot;:[{&quot;family&quot;:&quot;Fu&quot;,&quot;given&quot;:&quot;Limin&quot;,&quot;parse-names&quot;:false,&quot;dropping-particle&quot;:&quot;&quot;,&quot;non-dropping-particle&quot;:&quot;&quot;},{&quot;family&quot;:&quot;Niu&quot;,&quot;given&quot;:&quot;Beifang&quot;,&quot;parse-names&quot;:false,&quot;dropping-particle&quot;:&quot;&quot;,&quot;non-dropping-particle&quot;:&quot;&quot;},{&quot;family&quot;:&quot;Zhu&quot;,&quot;given&quot;:&quot;Zhengwei&quot;,&quot;parse-names&quot;:false,&quot;dropping-particle&quot;:&quot;&quot;,&quot;non-dropping-particle&quot;:&quot;&quot;},{&quot;family&quot;:&quot;Wu&quot;,&quot;given&quot;:&quot;Sitao&quot;,&quot;parse-names&quot;:false,&quot;dropping-particle&quot;:&quot;&quot;,&quot;non-dropping-particle&quot;:&quot;&quot;},{&quot;family&quot;:&quot;Li&quot;,&quot;given&quot;:&quot;Weizhong&quot;,&quot;parse-names&quot;:false,&quot;dropping-particle&quot;:&quot;&quot;,&quot;non-dropping-particle&quot;:&quot;&quot;}],&quot;container-title&quot;:&quot;Bioinformatics&quot;,&quot;DOI&quot;:&quot;10.1093/bioinformatics/bts565&quot;,&quot;ISSN&quot;:&quot;13674803&quot;,&quot;PMID&quot;:&quot;23060610&quot;,&quot;issued&quot;:{&quot;date-parts&quot;:[[2012,12]]},&quot;page&quot;:&quot;3150-3152&quot;,&quot;abstract&quot;:&quot;CD-HIT is a widely used program for clustering biological sequences to reduce sequence redundancy and improve the performance of other sequence analyses. In response to the rapid increase in the amount of sequencing data produced by the next-generation sequencing technologies, we have developed a new CD-HIT program accelerated with a novel parallelization strategy and some other techniques to allow efficient clustering of such datasets. Our tests demonstrated very good speedup derived from the parallelization for up to ∼24 cores and a quasi-linear speedup for up to ∼8 cores. The enhanced CD-HIT is capable of handling very large datasets in much shorter time than previous versions. © The Author 2012. Published by Oxford University Press. All rights reserved.&quot;,&quot;issue&quot;:&quot;23&quot;,&quot;volume&quot;:&quot;28&quot;,&quot;container-title-short&quot;:&quot;&quot;},&quot;isTemporary&quot;:false}]},{&quot;citationID&quot;:&quot;MENDELEY_CITATION_3cf9de70-f67c-4c68-9260-339d74598c40&quot;,&quot;properties&quot;:{&quot;noteIndex&quot;:0},&quot;isEdited&quot;:false,&quot;manualOverride&quot;:{&quot;isManuallyOverridden&quot;:false,&quot;citeprocText&quot;:&quot;(Cantalapiedra et al., 2021)&quot;,&quot;manualOverrideText&quot;:&quot;&quot;},&quot;citationTag&quot;:&quot;MENDELEY_CITATION_v3_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&quot;,&quot;citationItems&quot;:[{&quot;id&quot;:&quot;69c12b98-4879-37fd-b6ee-9d9bf206bd63&quot;,&quot;itemData&quot;:{&quot;type&quot;:&quot;article-journal&quot;,&quot;id&quot;:&quot;69c12b98-4879-37fd-b6ee-9d9bf206bd63&quot;,&quot;title&quot;:&quot;eggNOG-mapper v2: Functional Annotation, Orthology Assignments, and Domain Prediction at the Metagenomic Scale&quot;,&quot;author&quot;:[{&quot;family&quot;:&quot;Cantalapiedra&quot;,&quot;given&quot;:&quot;Carlos P.&quot;,&quot;parse-names&quot;:false,&quot;dropping-particle&quot;:&quot;&quot;,&quot;non-dropping-particle&quot;:&quot;&quot;},{&quot;family&quot;:&quot;Hern̗andez-Plaza&quot;,&quot;given&quot;:&quot;Ana&quot;,&quot;parse-names&quot;:false,&quot;dropping-particle&quot;:&quot;&quot;,&quot;non-dropping-particle&quot;:&quot;&quot;},{&quot;family&quot;:&quot;Letunic&quot;,&quot;given&quot;:&quot;Ivica&quot;,&quot;parse-names&quot;:false,&quot;dropping-particle&quot;:&quot;&quot;,&quot;non-dropping-particle&quot;:&quot;&quot;},{&quot;family&quot;:&quot;Bork&quot;,&quot;given&quot;:&quot;Peer&quot;,&quot;parse-names&quot;:false,&quot;dropping-particle&quot;:&quot;&quot;,&quot;non-dropping-particle&quot;:&quot;&quot;},{&quot;family&quot;:&quot;Huerta-Cepas&quot;,&quot;given&quot;:&quot;Jaime&quot;,&quot;parse-names&quot;:false,&quot;dropping-particle&quot;:&quot;&quot;,&quot;non-dropping-particle&quot;:&quot;&quot;}],&quot;container-title&quot;:&quot;Molecular Biology and Evolution&quot;,&quot;container-title-short&quot;:&quot;Mol Biol Evol&quot;,&quot;DOI&quot;:&quot;10.1093/molbev/msab293&quot;,&quot;ISSN&quot;:&quot;15371719&quot;,&quot;PMID&quot;:&quot;34597405&quot;,&quot;issued&quot;:{&quot;date-parts&quot;:[[2021]]},&quot;page&quot;:&quot;5825-5829&quot;,&quot;abstract&quot;:&quot;Even though automated functional annotation of genes represents a fundamental step in most genomic and metagenomic workflows, it remains challenging at large scales. Here, we describe a major upgrade to eggNOG-mapper, a tool for functional annotation based on precomputed orthology assignments, now optimized for vast (meta)genomic data sets. Improvements in version 2 include a full update of both the genomes and functional databases to those from eggNOG v5, as well as several efficiency enhancements and new features. Most notably, eggNOG-mapper v2 now allows for: 1) de novo gene prediction from raw contigs, 2) built-in pairwise orthology prediction, 3) fast protein domain discovery, and 4) automated GFF decoration. eggNOG-mapper v2 is available as a standalone tool or as an online service at http://eggnogmapper.embl.de.&quot;,&quot;publisher&quot;:&quot;Oxford University Press&quot;,&quot;issue&quot;:&quot;12&quot;,&quot;volume&quot;:&quot;38&quot;},&quot;isTemporary&quot;:false}]},{&quot;citationID&quot;:&quot;MENDELEY_CITATION_530d1621-f0e7-46e3-a51b-a4f05ef9deed&quot;,&quot;properties&quot;:{&quot;noteIndex&quot;:0},&quot;isEdited&quot;:false,&quot;manualOverride&quot;:{&quot;isManuallyOverridden&quot;:false,&quot;citeprocText&quot;:&quot;(Schwacke et al., 2019)&quot;,&quot;manualOverrideText&quot;:&quot;&quot;},&quot;citationTag&quot;:&quot;MENDELEY_CITATION_v3_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&quot;,&quot;citationItems&quot;:[{&quot;id&quot;:&quot;30c49ac0-e62d-35d4-8ab9-132e67fb3e38&quot;,&quot;itemData&quot;:{&quot;type&quot;:&quot;article-journal&quot;,&quot;id&quot;:&quot;30c49ac0-e62d-35d4-8ab9-132e67fb3e38&quot;,&quot;title&quot;:&quot;MapMan4: A Refined Protein Classification and Annotation Framework Applicable to Multi-Omics Data Analysis&quot;,&quot;author&quot;:[{&quot;family&quot;:&quot;Schwacke&quot;,&quot;given&quot;:&quot;Rainer&quot;,&quot;parse-names&quot;:false,&quot;dropping-particle&quot;:&quot;&quot;,&quot;non-dropping-particle&quot;:&quot;&quot;},{&quot;family&quot;:&quot;Ponce-Soto&quot;,&quot;given&quot;:&quot;Gabriel Y.&quot;,&quot;parse-names&quot;:false,&quot;dropping-particle&quot;:&quot;&quot;,&quot;non-dropping-particle&quot;:&quot;&quot;},{&quot;family&quot;:&quot;Krause&quot;,&quot;given&quot;:&quot;Kirsten&quot;,&quot;parse-names&quot;:false,&quot;dropping-particle&quot;:&quot;&quot;,&quot;non-dropping-particle&quot;:&quot;&quot;},{&quot;family&quot;:&quot;Bolger&quot;,&quot;given&quot;:&quot;Anthony M.&quot;,&quot;parse-names&quot;:false,&quot;dropping-particle&quot;:&quot;&quot;,&quot;non-dropping-particle&quot;:&quot;&quot;},{&quot;family&quot;:&quot;Arsova&quot;,&quot;given&quot;:&quot;Borjana&quot;,&quot;parse-names&quot;:false,&quot;dropping-particle&quot;:&quot;&quot;,&quot;non-dropping-particle&quot;:&quot;&quot;},{&quot;family&quot;:&quot;Hallab&quot;,&quot;given&quot;:&quot;Asis&quot;,&quot;parse-names&quot;:false,&quot;dropping-particle&quot;:&quot;&quot;,&quot;non-dropping-particle&quot;:&quot;&quot;},{&quot;family&quot;:&quot;Gruden&quot;,&quot;given&quot;:&quot;Kristina&quot;,&quot;parse-names&quot;:false,&quot;dropping-particle&quot;:&quot;&quot;,&quot;non-dropping-particle&quot;:&quot;&quot;},{&quot;family&quot;:&quot;Stitt&quot;,&quot;given&quot;:&quot;Mark&quot;,&quot;parse-names&quot;:false,&quot;dropping-particle&quot;:&quot;&quot;,&quot;non-dropping-particle&quot;:&quot;&quot;},{&quot;family&quot;:&quot;Bolger&quot;,&quot;given&quot;:&quot;Marie E.&quot;,&quot;parse-names&quot;:false,&quot;dropping-particle&quot;:&quot;&quot;,&quot;non-dropping-particle&quot;:&quot;&quot;},{&quot;family&quot;:&quot;Usadel&quot;,&quot;given&quot;:&quot;Björn&quot;,&quot;parse-names&quot;:false,&quot;dropping-particle&quot;:&quot;&quot;,&quot;non-dropping-particle&quot;:&quot;&quot;}],&quot;container-title&quot;:&quot;Molecular Plant&quot;,&quot;container-title-short&quot;:&quot;Mol Plant&quot;,&quot;DOI&quot;:&quot;10.1016/j.molp.2019.01.003&quot;,&quot;ISSN&quot;:&quot;17529867&quot;,&quot;PMID&quot;:&quot;30639314&quot;,&quot;issued&quot;:{&quot;date-parts&quot;:[[2019,6,3]]},&quot;page&quot;:&quot;879-892&quot;,&quot;abstract&quot;:&quot;Genome sequences from over 200 plant species have already been published, with this number expected to increase rapidly due to advances in sequencing technologies. Once a new genome has been assembled and the genes identified, the functional annotation of their putative translational products, proteins, using ontologies is of key importance as it places the sequencing data in a biological context. Furthermore, to keep pace with rapid production of genome sequences, this functional annotation process must be fully automated. Here we present a redesigned and significantly enhanced MapMan4 framework, together with a revised version of the associated online Mercator annotation tool. Compared with the original MapMan, the new ontology has been expanded almost threefold and enforces stricter assignment rules. This framework was then incorporated into Mercator4, which has been upgraded to reflect current knowledge across the land plant group, providing protein annotations for all embryophytes with a comparably high quality. The annotation process has been optimized to allow a plant genome to be annotated in a matter of minutes. The output results continue to be compatible with the established MapMan desktop application. MapMan4 is a substantial redesign of the MapMan framework incorporating the latest literature knowledge to provide greatly enhanced protein family granularity. The online Mercator4 tool uses this framework to rapidly functionally annotate protein sequences from any land plant species.&quot;,&quot;publisher&quot;:&quot;Cell Press&quot;,&quot;issue&quot;:&quot;6&quot;,&quot;volume&quot;:&quot;12&quot;},&quot;isTemporary&quot;:false}]},{&quot;citationID&quot;:&quot;MENDELEY_CITATION_738512e8-5d27-4b69-9a78-b605a7d801a8&quot;,&quot;properties&quot;:{&quot;noteIndex&quot;:0},&quot;isEdited&quot;:false,&quot;manualOverride&quot;:{&quot;isManuallyOverridden&quot;:false,&quot;citeprocText&quot;:&quot;(Jones et al., 2014)&quot;,&quot;manualOverrideText&quot;:&quot;&quot;},&quot;citationTag&quot;:&quot;MENDELEY_CITATION_v3_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&quot;,&quot;citationItems&quot;:[{&quot;id&quot;:&quot;2a586750-4a79-33d3-a8ce-288a74e80ead&quot;,&quot;itemData&quot;:{&quot;type&quot;:&quot;article-journal&quot;,&quot;id&quot;:&quot;2a586750-4a79-33d3-a8ce-288a74e80ead&quot;,&quot;title&quot;:&quot;InterProScan 5: Genome-scale protein function classification&quot;,&quot;author&quot;:[{&quot;family&quot;:&quot;Jones&quot;,&quot;given&quot;:&quot;Philip&quot;,&quot;parse-names&quot;:false,&quot;dropping-particle&quot;:&quot;&quot;,&quot;non-dropping-particle&quot;:&quot;&quot;},{&quot;family&quot;:&quot;Binns&quot;,&quot;given&quot;:&quot;David&quot;,&quot;parse-names&quot;:false,&quot;dropping-particle&quot;:&quot;&quot;,&quot;non-dropping-particle&quot;:&quot;&quot;},{&quot;family&quot;:&quot;Chang&quot;,&quot;given&quot;:&quot;Hsin Yu&quot;,&quot;parse-names&quot;:false,&quot;dropping-particle&quot;:&quot;&quot;,&quot;non-dropping-particle&quot;:&quot;&quot;},{&quot;family&quot;:&quot;Fraser&quot;,&quot;given&quot;:&quot;Matthew&quot;,&quot;parse-names&quot;:false,&quot;dropping-particle&quot;:&quot;&quot;,&quot;non-dropping-particle&quot;:&quot;&quot;},{&quot;family&quot;:&quot;Li&quot;,&quot;given&quot;:&quot;Weizhong&quot;,&quot;parse-names&quot;:false,&quot;dropping-particle&quot;:&quot;&quot;,&quot;non-dropping-particle&quot;:&quot;&quot;},{&quot;family&quot;:&quot;McAnulla&quot;,&quot;given&quot;:&quot;Craig&quot;,&quot;parse-names&quot;:false,&quot;dropping-particle&quot;:&quot;&quot;,&quot;non-dropping-particle&quot;:&quot;&quot;},{&quot;family&quot;:&quot;McWilliam&quot;,&quot;given&quot;:&quot;Hamish&quot;,&quot;parse-names&quot;:false,&quot;dropping-particle&quot;:&quot;&quot;,&quot;non-dropping-particle&quot;:&quot;&quot;},{&quot;family&quot;:&quot;Maslen&quot;,&quot;given&quot;:&quot;John&quot;,&quot;parse-names&quot;:false,&quot;dropping-particle&quot;:&quot;&quot;,&quot;non-dropping-particle&quot;:&quot;&quot;},{&quot;family&quot;:&quot;Mitchell&quot;,&quot;given&quot;:&quot;Alex&quot;,&quot;parse-names&quot;:false,&quot;dropping-particle&quot;:&quot;&quot;,&quot;non-dropping-particle&quot;:&quot;&quot;},{&quot;family&quot;:&quot;Nuka&quot;,&quot;given&quot;:&quot;Gift&quot;,&quot;parse-names&quot;:false,&quot;dropping-particle&quot;:&quot;&quot;,&quot;non-dropping-particle&quot;:&quot;&quot;},{&quot;family&quot;:&quot;Pesseat&quot;,&quot;given&quot;:&quot;Sebastien&quot;,&quot;parse-names&quot;:false,&quot;dropping-particle&quot;:&quot;&quot;,&quot;non-dropping-particle&quot;:&quot;&quot;},{&quot;family&quot;:&quot;Quinn&quot;,&quot;given&quot;:&quot;Antony F.&quot;,&quot;parse-names&quot;:false,&quot;dropping-particle&quot;:&quot;&quot;,&quot;non-dropping-particle&quot;:&quot;&quot;},{&quot;family&quot;:&quot;Sangrador-Vegas&quot;,&quot;given&quot;:&quot;Amaia&quot;,&quot;parse-names&quot;:false,&quot;dropping-particle&quot;:&quot;&quot;,&quot;non-dropping-particle&quot;:&quot;&quot;},{&quot;family&quot;:&quot;Scheremetjew&quot;,&quot;given&quot;:&quot;Maxim&quot;,&quot;parse-names&quot;:false,&quot;dropping-particle&quot;:&quot;&quot;,&quot;non-dropping-particle&quot;:&quot;&quot;},{&quot;family&quot;:&quot;Yong&quot;,&quot;given&quot;:&quot;Siew Yit&quot;,&quot;parse-names&quot;:false,&quot;dropping-particle&quot;:&quot;&quot;,&quot;non-dropping-particle&quot;:&quot;&quot;},{&quot;family&quot;:&quot;Lopez&quot;,&quot;given&quot;:&quot;Rodrigo&quot;,&quot;parse-names&quot;:false,&quot;dropping-particle&quot;:&quot;&quot;,&quot;non-dropping-particle&quot;:&quot;&quot;},{&quot;family&quot;:&quot;Hunter&quot;,&quot;given&quot;:&quot;Sarah&quot;,&quot;parse-names&quot;:false,&quot;dropping-particle&quot;:&quot;&quot;,&quot;non-dropping-particle&quot;:&quot;&quot;}],&quot;container-title&quot;:&quot;Bioinformatics&quot;,&quot;DOI&quot;:&quot;10.1093/bioinformatics/btu031&quot;,&quot;ISSN&quot;:&quot;14602059&quot;,&quot;PMID&quot;:&quot;24451626&quot;,&quot;issued&quot;:{&quot;date-parts&quot;:[[2014,5,1]]},&quot;page&quot;:&quot;1236-1240&quot;,&quot;abstract&quot;:&quot;Motivation: Robust large-scale sequence analysis is a major challenge in modern genomic science, where biologists are frequently trying to characterize many millions of sequences. Here, we describe a new Java-based architecture for the widely used protein function prediction software package InterProScan. Developments include improvements and additions to the outputs of the software and the complete reimplementation of the software framework, resulting in a flexible and stable system that is able to use both multiprocessor machines and/or conventional clusters to achieve scalable distributed data analysis. InterProScan is freely available for download from the EMBl-EBI FTP site and the open source code is hosted at Google Code. © The Author 2013. Published by Oxford University Press.&quot;,&quot;publisher&quot;:&quot;Oxford University Press&quot;,&quot;issue&quot;:&quot;9&quot;,&quot;volume&quot;:&quot;30&quot;,&quot;container-title-short&quot;:&quot;&quot;},&quot;isTemporary&quot;:false}]},{&quot;citationID&quot;:&quot;MENDELEY_CITATION_4af932e2-802d-41e0-b7b0-4272f63c2aad&quot;,&quot;properties&quot;:{&quot;noteIndex&quot;:0},&quot;isEdited&quot;:false,&quot;manualOverride&quot;:{&quot;isManuallyOverridden&quot;:false,&quot;citeprocText&quot;:&quot;(Patro et al., 2017)&quot;,&quot;manualOverrideText&quot;:&quot;&quot;},&quot;citationTag&quot;:&quot;MENDELEY_CITATION_v3_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&quot;,&quot;citationItems&quot;:[{&quot;id&quot;:&quot;611429f3-adc6-3783-84b4-f5f790e212a1&quot;,&quot;itemData&quot;:{&quot;type&quot;:&quot;article-journal&quot;,&quot;id&quot;:&quot;611429f3-adc6-3783-84b4-f5f790e212a1&quot;,&quot;title&quot;:&quot;Salmon provides fast and bias-aware quantification of transcript expression&quot;,&quot;author&quot;:[{&quot;family&quot;:&quot;Patro&quot;,&quot;given&quot;:&quot;Rob&quot;,&quot;parse-names&quot;:false,&quot;dropping-particle&quot;:&quot;&quot;,&quot;non-dropping-particle&quot;:&quot;&quot;},{&quot;family&quot;:&quot;Duggal&quot;,&quot;given&quot;:&quot;Geet&quot;,&quot;parse-names&quot;:false,&quot;dropping-particle&quot;:&quot;&quot;,&quot;non-dropping-particle&quot;:&quot;&quot;},{&quot;family&quot;:&quot;Love&quot;,&quot;given&quot;:&quot;Michael I.&quot;,&quot;parse-names&quot;:false,&quot;dropping-particle&quot;:&quot;&quot;,&quot;non-dropping-particle&quot;:&quot;&quot;},{&quot;family&quot;:&quot;Irizarry&quot;,&quot;given&quot;:&quot;Rafael A.&quot;,&quot;parse-names&quot;:false,&quot;dropping-particle&quot;:&quot;&quot;,&quot;non-dropping-particle&quot;:&quot;&quot;},{&quot;family&quot;:&quot;Kingsford&quot;,&quot;given&quot;:&quot;Carl&quot;,&quot;parse-names&quot;:false,&quot;dropping-particle&quot;:&quot;&quot;,&quot;non-dropping-particle&quot;:&quot;&quot;}],&quot;container-title&quot;:&quot;Nature Methods&quot;,&quot;container-title-short&quot;:&quot;Nat Methods&quot;,&quot;DOI&quot;:&quot;10.1038/nmeth.4197&quot;,&quot;ISSN&quot;:&quot;15487105&quot;,&quot;PMID&quot;:&quot;28263959&quot;,&quot;issued&quot;:{&quot;date-parts&quot;:[[2017]]},&quot;page&quot;:&quot;417-419&quot;,&quot;abstract&quot;:&quot;We introduce Salmon, a lightweight method for quantifying transcript abundance from RNARNARNA-seq reads. Salmon combines a new dual-phase parallel inference algorithm and feature-rich bias models with an ultra-fast read mapping procedure. It is the first transcriptome-wide quantifier to correct for fragment GC-content bias, which, as we demonstrate here, substantially improves the accuracy of abundance estimates and the sensitivity of subsequent differential expression analysis.&quot;,&quot;publisher&quot;:&quot;Nature Publishing Group&quot;,&quot;issue&quot;:&quot;4&quot;,&quot;volume&quot;:&quot;14&quot;},&quot;isTemporary&quot;:false}]},{&quot;citationID&quot;:&quot;MENDELEY_CITATION_78972613-70a3-4d5d-8761-1bb245931c5a&quot;,&quot;properties&quot;:{&quot;noteIndex&quot;:0},&quot;isEdited&quot;:false,&quot;manualOverride&quot;:{&quot;isManuallyOverridden&quot;:false,&quot;citeprocText&quot;:&quot;(Falk et al., 2018; Jin et al., 2021)&quot;,&quot;manualOverrideText&quot;:&quot;&quot;},&quot;citationItems&quot;:[{&quot;id&quot;:&quot;d8eafc9c-258f-3a8d-8ae5-c64eb44b2c8f&quot;,&quot;itemData&quot;:{&quot;type&quot;:&quot;article-journal&quot;,&quot;id&quot;:&quot;d8eafc9c-258f-3a8d-8ae5-c64eb44b2c8f&quot;,&quot;title&quot;:&quot;Growing and cultivating the forest genomics database, TreeGenes&quot;,&quot;author&quot;:[{&quot;family&quot;:&quot;Falk&quot;,&quot;given&quot;:&quot;Taylor&quot;,&quot;parse-names&quot;:false,&quot;dropping-particle&quot;:&quot;&quot;,&quot;non-dropping-particle&quot;:&quot;&quot;},{&quot;family&quot;:&quot;Herndon&quot;,&quot;given&quot;:&quot;Nic&quot;,&quot;parse-names&quot;:false,&quot;dropping-particle&quot;:&quot;&quot;,&quot;non-dropping-particle&quot;:&quot;&quot;},{&quot;family&quot;:&quot;Grau&quot;,&quot;given&quot;:&quot;Emily&quot;,&quot;parse-names&quot;:false,&quot;dropping-particle&quot;:&quot;&quot;,&quot;non-dropping-particle&quot;:&quot;&quot;},{&quot;family&quot;:&quot;Buehler&quot;,&quot;given&quot;:&quot;Sean&quot;,&quot;parse-names&quot;:false,&quot;dropping-particle&quot;:&quot;&quot;,&quot;non-dropping-particle&quot;:&quot;&quot;},{&quot;family&quot;:&quot;Richter&quot;,&quot;given&quot;:&quot;Peter&quot;,&quot;parse-names&quot;:false,&quot;dropping-particle&quot;:&quot;&quot;,&quot;non-dropping-particle&quot;:&quot;&quot;},{&quot;family&quot;:&quot;Zaman&quot;,&quot;given&quot;:&quot;Sumaira&quot;,&quot;parse-names&quot;:false,&quot;dropping-particle&quot;:&quot;&quot;,&quot;non-dropping-particle&quot;:&quot;&quot;},{&quot;family&quot;:&quot;Baker&quot;,&quot;given&quot;:&quot;Eliza M.&quot;,&quot;parse-names&quot;:false,&quot;dropping-particle&quot;:&quot;&quot;,&quot;non-dropping-particle&quot;:&quot;&quot;},{&quot;family&quot;:&quot;Ramnath&quot;,&quot;given&quot;:&quot;Risharde&quot;,&quot;parse-names&quot;:false,&quot;dropping-particle&quot;:&quot;&quot;,&quot;non-dropping-particle&quot;:&quot;&quot;},{&quot;family&quot;:&quot;Ficklin&quot;,&quot;given&quot;:&quot;Stephen&quot;,&quot;parse-names&quot;:false,&quot;dropping-particle&quot;:&quot;&quot;,&quot;non-dropping-particle&quot;:&quot;&quot;},{&quot;family&quot;:&quot;Staton&quot;,&quot;given&quot;:&quot;Margaret&quot;,&quot;parse-names&quot;:false,&quot;dropping-particle&quot;:&quot;&quot;,&quot;non-dropping-particle&quot;:&quot;&quot;},{&quot;family&quot;:&quot;Feltus&quot;,&quot;given&quot;:&quot;Frank A.&quot;,&quot;parse-names&quot;:false,&quot;dropping-particle&quot;:&quot;&quot;,&quot;non-dropping-particle&quot;:&quot;&quot;},{&quot;family&quot;:&quot;Jung&quot;,&quot;given&quot;:&quot;Sook&quot;,&quot;parse-names&quot;:false,&quot;dropping-particle&quot;:&quot;&quot;,&quot;non-dropping-particle&quot;:&quot;&quot;},{&quot;family&quot;:&quot;Main&quot;,&quot;given&quot;:&quot;Doreen&quot;,&quot;parse-names&quot;:false,&quot;dropping-particle&quot;:&quot;&quot;,&quot;non-dropping-particle&quot;:&quot;&quot;},{&quot;family&quot;:&quot;Wegrzyn&quot;,&quot;given&quot;:&quot;Jill L.&quot;,&quot;parse-names&quot;:false,&quot;dropping-particle&quot;:&quot;&quot;,&quot;non-dropping-particle&quot;:&quot;&quot;}],&quot;container-title&quot;:&quot;Database&quot;,&quot;container-title-short&quot;:&quot;Database&quot;,&quot;DOI&quot;:&quot;10.1093/database/bay084&quot;,&quot;ISSN&quot;:&quot;17580463&quot;,&quot;PMID&quot;:&quot;30239664&quot;,&quot;issued&quot;:{&quot;date-parts&quot;:[[2018,1,1]]},&quot;abstract&quot;:&quot;Forest trees are valued sources of pulp, timber and biofuels, and serve a role in carbon sequestration, biodiversity maintenance and watershed stability. Examining the relationships among genetic, phenotypic and environmental factors for these species provides insight on the areas of concern for breeders and researchers alike. The TreeGenes database is a web-based repository that is home to 1790 tree species and over 1500 registered users. The database provides a curated archive for high-throughput genomics, including reference genomes, transcriptomes, genetic maps and variant data. These resources are paired with extensive phenotypic information and environmental layers. TreeGenes recently migrated to Tripal, an integrated and open-source database schema and content management system. This migration enabled developments focused on data exchange, data transfer and improved analytical capacity, as well as providing TreeGenes the opportunity to communicate with the following partner databases: Hardwood Genomics Web, Genome Database for Rosaceae, and the Citrus Genome Database. Recent development in TreeGenes has focused on coordinating information for georeferenced accessions, including metadata acquisition and ontological frameworks, to improve integration across studies combining genetic, phenotypic and environmental data. This focus was paired with the development of tools to enable comparative genomics and data visualization. By combining advanced data importers, relevant metadata standards and integrated analytical frameworks, TreeGenes provides a platform for researchers to store, submit and analyze forest tree data.&quot;,&quot;publisher&quot;:&quot;Oxford University Press&quot;,&quot;issue&quot;:&quot;2018&quot;,&quot;volume&quot;:&quot;2018&quot;},&quot;isTemporary&quot;:false},{&quot;id&quot;:&quot;1043ab9f-3acd-3b62-b2d3-9659ecf00f0f&quot;,&quot;itemData&quot;:{&quot;type&quot;:&quot;article-journal&quot;,&quot;id&quot;:&quot;1043ab9f-3acd-3b62-b2d3-9659ecf00f0f&quot;,&quot;title&quot;:&quot;Phylogenomic and ecological analyses reveal the spatiotemporal evolution of global pines&quot;,&quot;author&quot;:[{&quot;family&quot;:&quot;Jin&quot;,&quot;given&quot;:&quot;Wei-Tao&quot;,&quot;parse-names&quot;:false,&quot;dropping-particle&quot;:&quot;&quot;,&quot;non-dropping-particle&quot;:&quot;&quot;},{&quot;family&quot;:&quot;Gernandt&quot;,&quot;given&quot;:&quot;David S&quot;,&quot;parse-names&quot;:false,&quot;dropping-particle&quot;:&quot;&quot;,&quot;non-dropping-particle&quot;:&quot;&quot;},{&quot;family&quot;:&quot;Wehenkel&quot;,&quot;given&quot;:&quot;Christian&quot;,&quot;parse-names&quot;:false,&quot;dropping-particle&quot;:&quot;&quot;,&quot;non-dropping-particle&quot;:&quot;&quot;},{&quot;family&quot;:&quot;Xia&quot;,&quot;given&quot;:&quot;Xiao-Mei&quot;,&quot;parse-names&quot;:false,&quot;dropping-particle&quot;:&quot;&quot;,&quot;non-dropping-particle&quot;:&quot;&quot;},{&quot;family&quot;:&quot;Wei&quot;,&quot;given&quot;:&quot;Xiao-Xin&quot;,&quot;parse-names&quot;:false,&quot;dropping-particle&quot;:&quot;&quot;,&quot;non-dropping-particle&quot;:&quot;&quot;},{&quot;family&quot;:&quot;Wang&quot;,&quot;given&quot;:&quot;Xiao-Quan&quot;,&quot;parse-names&quot;:false,&quot;dropping-particle&quot;:&quot;&quot;,&quot;non-dropping-particle&quot;:&quot;&quot;},{&quot;family&quot;:&quot;analyzed data&quot;,&quot;given&quot;:&quot;X-qw&quot;,&quot;parse-names&quot;:false,&quot;dropping-particle&quot;:&quot;&quot;,&quot;non-dropping-particle&quot;:&quot;&quot;}],&quot;container-title&quot;:&quot;PNAS&quot;,&quot;DOI&quot;:&quot;10.1073/pnas.2022302118/-/DCSupplemental&quot;,&quot;issued&quot;:{&quot;date-parts&quot;:[[2021]]},&quot;page&quot;:&quot;2022302118&quot;,&quot;abstract&quot;:&quot;How coniferous forests evolved in the Northern Hemisphere remains largely unknown. Unlike most groups of organisms that generally follow a latitudinal diversity gradient, most conifer species in the Northern Hemisphere are distributed in mountainous areas at middle latitudes. It is of great interest to know whether the midlatitude region has been an evolutionary cradle or museum for conifers and how evolutionary and ecological factors have driven their spatiotemporal evolution. Here, we investigated the macro-evolution of Pinus, the largest conifer genus and characteristic of northern temperate coniferous forests, based on nearly complete species sampling. Using 1,662 genes from transcriptome sequences, we reconstructed a robust species phylogeny and reestimated divergence times of global pines. We found that ∼90% of extant pine species originated in the Miocene in sharp contrast to the ancient origin of Pinus, indicating a Neogene rediversification. Surprisingly, species at middle latitudes are much older than those at other latitudes. This finding, coupled with net diversification rate analysis, indicates that the midlatitude region has provided an evolutionary museum for global pines. Analyses of 31 environmental variables, together with a comparison of evolutionary rates of niche and phenotypic traits with a net diversification rate, found that topography played a primary role in pine diversification, and the aridity index was decisive for the niche rate shift. Moreover, fire has forced diversification and adaptive evolution of Pinus. Our study highlights the importance of integrating phylogenomic and ecological approaches to address evolution of biological groups at the global scale. Pinus | phylogenomics | spatiotemporal evolution | evolutionary museum | fire adaptation U nderstanding what determines species diversity and its distribution pattern is one of the great challenges in evolutionary biology and ecology (1, 2). Gymnosperms and angiosperms are the two major groups of extant seed plants with extreme differences in species diversity and distribution. Compared to angiosperms with ∼300,000 species that dominate most of Earth's terrestrial ecosystems , extant gymnosperms comprise only 13 families and a little more than 1,000 species (3). Although greatly outnumbered by angiosperms, conifers, the most diverse group of gymnosperms with around 615 extant species worldwide (4), are prominent components in north temperate biomes and constitute over 39% of the world's forests (5). Unlike woody angiosperms that generally follow a latitudinal diversity gradient (LDG) in the Northern Hemisphere (6, 7), most conifer species are distributed in the mountainous areas at middle latitudes. It remains unknown whether the midlatitude region has been an evolutionary cradle or museum for conifers. The mechanisms underlying the high species diversity of conifers in the midlatitude region are also poorly studied, while the LDG can be explained by latitudinal variation in ecological limits, diversification rates, and time for species accumulation (2). Sun-daram et al. (8) suggested that the formation of conifer hotspots can be attributed to the accumulation of regional diversity over evolutionary time scales in mountainous areas with long-term climate stability, and topographically heterogeneous environments may play a primary role in hotspot formation. Nevertheless, Rueda, Godoy, and Hawkins (7) used a trait-based approach to test the effects of environmental stressors, evolutionary relatedness, and phylogenetic conservatism on conifer distribution in the conter-minous United States and found that a strong trade-off between drought and shade tolerance might be the simplest explanation for the distribution. It is of great interest to investigate how evolutionary and ecological factors have worked together to drive the spatiotemporal evolution of conifers in the Northern Hemisphere based on a solid phylogenetic framework and, in particular, whether conifers have retained or shifted their environmental niche space over time. Pinus provides an ideal example to explore the mechanisms underlying the spatiotemporal evolution of conifers and test whether the midlatitude region is an evolutionary cradle or museum for conifers. This genus, comprising about 113 species, is the largest genus of conifers and, arguably, is the most important genus of trees in the world (4, 9-11). It has a wide distribution in the Northern Hemisphere that coincides with the overall distribution of conifers (4). In addition, Pinus has a long evolutionary history dating back to the late Jurassic or early Cretaceous (12) and therefore participated in the historical dynamics of the Cre-taceous and Cenozoic forests. Moreover, many pines have evolved Significance Understanding what determines the distribution of biodiversity remains one of the great challenges in evolutionary biology and ecology. The Northern Hemisphere conifers do not follow a latitudinal diversity gradient and show a unique distribution pattern, that is most species are distributed at middle latitudes. To reveal the mechanisms underlying this pattern, we investigate the spatiotemporal evolution of the largest conifer genus Pinus. We find that the midlatitude region has been an evolutionary museum for Pinus, and particularly, topography has played the most important role in pine diversification. Moreover, our results indicate that pine's preference of warm and somewhat drier habitats could be helpful for their adaptation to the Anthropocene climate warming, which is important for biodiversity conservation and forest management.&quot;,&quot;volume&quot;:&quot;118&quot;},&quot;isTemporary&quot;:false}],&quot;citationTag&quot;:&quot;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&quot;},{&quot;citationID&quot;:&quot;MENDELEY_CITATION_699f5878-6d92-4448-a56b-ddb258c3e04b&quot;,&quot;properties&quot;:{&quot;noteIndex&quot;:0},&quot;isEdited&quot;:false,&quot;manualOverride&quot;:{&quot;isManuallyOverridden&quot;:false,&quot;citeprocText&quot;:&quot;(Sacomoto et al., 2012)&quot;,&quot;manualOverrideText&quot;:&quot;&quot;},&quot;citationTag&quot;:&quot;MENDELEY_CITATION_v3_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&quot;,&quot;citationItems&quot;:[{&quot;id&quot;:&quot;65bdcaad-af50-34b8-966a-ab4023fb949c&quot;,&quot;itemData&quot;:{&quot;type&quot;:&quot;article-journal&quot;,&quot;id&quot;:&quot;65bdcaad-af50-34b8-966a-ab4023fb949c&quot;,&quot;title&quot;:&quot;Kissplice: De-novo calling alternative splicing events from RNA-seq data&quot;,&quot;author&quot;:[{&quot;family&quot;:&quot;Sacomoto&quot;,&quot;given&quot;:&quot;Gustavo A.T.&quot;,&quot;parse-names&quot;:false,&quot;dropping-particle&quot;:&quot;&quot;,&quot;non-dropping-particle&quot;:&quot;&quot;},{&quot;family&quot;:&quot;Kielbassa&quot;,&quot;given&quot;:&quot;Janice&quot;,&quot;parse-names&quot;:false,&quot;dropping-particle&quot;:&quot;&quot;,&quot;non-dropping-particle&quot;:&quot;&quot;},{&quot;family&quot;:&quot;Chikhi&quot;,&quot;given&quot;:&quot;Rayan&quot;,&quot;parse-names&quot;:false,&quot;dropping-particle&quot;:&quot;&quot;,&quot;non-dropping-particle&quot;:&quot;&quot;},{&quot;family&quot;:&quot;Uricaru&quot;,&quot;given&quot;:&quot;Raluca&quot;,&quot;parse-names&quot;:false,&quot;dropping-particle&quot;:&quot;&quot;,&quot;non-dropping-particle&quot;:&quot;&quot;},{&quot;family&quot;:&quot;Antoniou&quot;,&quot;given&quot;:&quot;Pavlos&quot;,&quot;parse-names&quot;:false,&quot;dropping-particle&quot;:&quot;&quot;,&quot;non-dropping-particle&quot;:&quot;&quot;},{&quot;family&quot;:&quot;Sagot&quot;,&quot;given&quot;:&quot;Marie France&quot;,&quot;parse-names&quot;:false,&quot;dropping-particle&quot;:&quot;&quot;,&quot;non-dropping-particle&quot;:&quot;&quot;},{&quot;family&quot;:&quot;Peterlongo&quot;,&quot;given&quot;:&quot;Pierre&quot;,&quot;parse-names&quot;:false,&quot;dropping-particle&quot;:&quot;&quot;,&quot;non-dropping-particle&quot;:&quot;&quot;},{&quot;family&quot;:&quot;Lacroix&quot;,&quot;given&quot;:&quot;Vincent&quot;,&quot;parse-names&quot;:false,&quot;dropping-particle&quot;:&quot;&quot;,&quot;non-dropping-particle&quot;:&quot;&quot;}],&quot;container-title&quot;:&quot;BMC Bioinformatics&quot;,&quot;container-title-short&quot;:&quot;BMC Bioinformatics&quot;,&quot;DOI&quot;:&quot;10.1186/1471-2105-13-S6-S5&quot;,&quot;ISSN&quot;:&quot;14712105&quot;,&quot;PMID&quot;:&quot;22537044&quot;,&quot;issued&quot;:{&quot;date-parts&quot;:[[2012,4,19]]},&quot;abstract&quot;:&quot;Background: In this paper, we address the problem of identifying and quantifying polymorphisms in RNA-seq data when no reference genome is available, without assembling the full transcripts. Based on the fundamental idea that each polymorphism corresponds to a recognisable pattern in a De Bruijn graph constructed from the RNA-seq reads, we propose a general model for all polymorphisms in such graphs. We then introduce an exact algorithm, called KISSPLICE, to extract alternative splicing events. Results: We show that KISSPLICE enables to identify more correct events than general purpose transcriptome assemblers. Additionally, on a 71 M reads dataset from human brain and liver tissues, KISSPLICE identified 3497 alternative splicing events, out of which 56% are not present in the annotations, which confirms recent estimates showing that the complexity of alternative splicing has been largely underestimated so far. Conclusions: We propose new models and algorithms for the detection of polymorphism in RNA-seq data. This opens the way to a new kind of studies on large HTS RNA-seq datasets, where the focus is not the global reconstruction of full-length transcripts, but local assembly of polymorphic regions. KISSPLICE is available for download at http://alcovna.genouest.org/kissplice/. © 2012 Sacomoto et al.&quot;,&quot;issue&quot;:&quot;SUPPL.6&quot;,&quot;volume&quot;:&quot;13&quot;},&quot;isTemporary&quot;:false}]},{&quot;citationID&quot;:&quot;MENDELEY_CITATION_3595e37f-1ad1-42cf-969f-acad1fb13a20&quot;,&quot;properties&quot;:{&quot;noteIndex&quot;:0},&quot;isEdited&quot;:false,&quot;manualOverride&quot;:{&quot;isManuallyOverridden&quot;:false,&quot;citeprocText&quot;:&quot;(Leek et al., 2012)&quot;,&quot;manualOverrideText&quot;:&quot;&quot;},&quot;citationTag&quot;:&quot;MENDELEY_CITATION_v3_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&quot;,&quot;citationItems&quot;:[{&quot;id&quot;:&quot;55f32155-3925-3613-bbe5-683ddbc603f1&quot;,&quot;itemData&quot;:{&quot;type&quot;:&quot;article-journal&quot;,&quot;id&quot;:&quot;55f32155-3925-3613-bbe5-683ddbc603f1&quot;,&quot;title&quot;:&quot;The SVA package for removing batch effects and other unwanted variation in high-throughput experiments&quot;,&quot;author&quot;:[{&quot;family&quot;:&quot;Leek&quot;,&quot;given&quot;:&quot;Jeffrey T.&quot;,&quot;parse-names&quot;:false,&quot;dropping-particle&quot;:&quot;&quot;,&quot;non-dropping-particle&quot;:&quot;&quot;},{&quot;family&quot;:&quot;Johnson&quot;,&quot;given&quot;:&quot;W. Evan&quot;,&quot;parse-names&quot;:false,&quot;dropping-particle&quot;:&quot;&quot;,&quot;non-dropping-particle&quot;:&quot;&quot;},{&quot;family&quot;:&quot;Parker&quot;,&quot;given&quot;:&quot;Hilary S.&quot;,&quot;parse-names&quot;:false,&quot;dropping-particle&quot;:&quot;&quot;,&quot;non-dropping-particle&quot;:&quot;&quot;},{&quot;family&quot;:&quot;Jaffe&quot;,&quot;given&quot;:&quot;Andrew E.&quot;,&quot;parse-names&quot;:false,&quot;dropping-particle&quot;:&quot;&quot;,&quot;non-dropping-particle&quot;:&quot;&quot;},{&quot;family&quot;:&quot;Storey&quot;,&quot;given&quot;:&quot;John D.&quot;,&quot;parse-names&quot;:false,&quot;dropping-particle&quot;:&quot;&quot;,&quot;non-dropping-particle&quot;:&quot;&quot;}],&quot;container-title&quot;:&quot;Bioinformatics&quot;,&quot;DOI&quot;:&quot;10.1093/bioinformatics/bts034&quot;,&quot;ISSN&quot;:&quot;13674803&quot;,&quot;PMID&quot;:&quot;22257669&quot;,&quot;issued&quot;:{&quot;date-parts&quot;:[[2012,3]]},&quot;page&quot;:&quot;882-883&quot;,&quot;abstract&quot;:&quot;Heterogeneity and latent variables are now widely recognized as major sources of bias and variability in high-throughput experiments. The most well-known source of latent variation in genomic experiments are batch effects-when samples are processed on different days, in different groups or by different people. However, there are also a large number of other variables that may have a major impact on high-throughput measurements. Here we describe the sva package for identifying, estimating and removing unwanted sources of variation in high-throughput experiments. The sva package supports surrogate variable estimation with the sva function, direct adjustment for known batch effects with the ComBat function and adjustment for batch and latent variables in prediction problems with the fsva function. © The Author 2012. Published by Oxford University Press. All rights reserved.&quot;,&quot;issue&quot;:&quot;6&quot;,&quot;volume&quot;:&quot;28&quot;,&quot;container-title-short&quot;:&quot;&quot;},&quot;isTemporary&quot;:false}]},{&quot;citationID&quot;:&quot;MENDELEY_CITATION_4e089d09-c780-437c-97df-62c1e5d456e7&quot;,&quot;properties&quot;:{&quot;noteIndex&quot;:0},&quot;isEdited&quot;:false,&quot;manualOverride&quot;:{&quot;isManuallyOverridden&quot;:false,&quot;citeprocText&quot;:&quot;(Barrera-Redondo et al., 2023)&quot;,&quot;manualOverrideText&quot;:&quot;&quot;},&quot;citationTag&quot;:&quot;MENDELEY_CITATION_v3_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&quot;,&quot;citationItems&quot;:[{&quot;id&quot;:&quot;81ce36e9-d13e-39f5-be2f-345639ccc056&quot;,&quot;itemData&quot;:{&quot;type&quot;:&quot;article-journal&quot;,&quot;id&quot;:&quot;81ce36e9-d13e-39f5-be2f-345639ccc056&quot;,&quot;title&quot;:&quot;Uncovering gene-family founder events during major evolutionary transitions in animals, plants and fungi using GenEra&quot;,&quot;author&quot;:[{&quot;family&quot;:&quot;Barrera-Redondo&quot;,&quot;given&quot;:&quot;Josué&quot;,&quot;parse-names&quot;:false,&quot;dropping-particle&quot;:&quot;&quot;,&quot;non-dropping-particle&quot;:&quot;&quot;},{&quot;family&quot;:&quot;Lotharukpong&quot;,&quot;given&quot;:&quot;Jaruwatana Sodai&quot;,&quot;parse-names&quot;:false,&quot;dropping-particle&quot;:&quot;&quot;,&quot;non-dropping-particle&quot;:&quot;&quot;},{&quot;family&quot;:&quot;Drost&quot;,&quot;given&quot;:&quot;Hajk Georg&quot;,&quot;parse-names&quot;:false,&quot;dropping-particle&quot;:&quot;&quot;,&quot;non-dropping-particle&quot;:&quot;&quot;},{&quot;family&quot;:&quot;Coelho&quot;,&quot;given&quot;:&quot;Susana M.&quot;,&quot;parse-names&quot;:false,&quot;dropping-particle&quot;:&quot;&quot;,&quot;non-dropping-particle&quot;:&quot;&quot;}],&quot;container-title&quot;:&quot;Genome Biology&quot;,&quot;container-title-short&quot;:&quot;Genome Biol&quot;,&quot;DOI&quot;:&quot;10.1186/s13059-023-02895-z&quot;,&quot;ISSN&quot;:&quot;1474760X&quot;,&quot;PMID&quot;:&quot;36964572&quot;,&quot;issued&quot;:{&quot;date-parts&quot;:[[2023,12,1]]},&quot;abstract&quot;:&quot;We present GenEra (https://github.com/josuebarrera/GenEra), a DIAMOND-fueled gene-family founder inference framework that addresses previously raised limitations and biases in genomic phylostratigraphy, such as homology detection failure. GenEra also reduces computational time from several months to a few days for any genome of interest. We analyze the emergence of taxonomically restricted gene families during major evolutionary transitions in plants, animals, and fungi. Our results indicate that the impact of homology detection failure on inferred patterns of gene emergence is lineage-dependent, suggesting that plants are more prone to evolve novelty through the emergence of new genes compared to animals and fungi.&quot;,&quot;publisher&quot;:&quot;BioMed Central Ltd&quot;,&quot;issue&quot;:&quot;1&quot;,&quot;volume&quot;:&quot;24&quot;},&quot;isTemporary&quot;:false}]},{&quot;citationID&quot;:&quot;MENDELEY_CITATION_02fe55bd-8305-4d03-82cd-2196741f3f7d&quot;,&quot;properties&quot;:{&quot;noteIndex&quot;:0},&quot;isEdited&quot;:false,&quot;manualOverride&quot;:{&quot;isManuallyOverridden&quot;:false,&quot;citeprocText&quot;:&quot;(Love et al., 2014)&quot;,&quot;manualOverrideText&quot;:&quot;&quot;},&quot;citationTag&quot;:&quot;MENDELEY_CITATION_v3_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&quot;,&quot;citationItems&quot;:[{&quot;id&quot;:&quot;12e8b524-5e30-366b-8ea4-a97a5c847ab5&quot;,&quot;itemData&quot;:{&quot;type&quot;:&quot;article-journal&quot;,&quot;id&quot;:&quot;12e8b524-5e30-366b-8ea4-a97a5c847ab5&quot;,&quot;title&quot;:&quot;Moderated estimation of fold change and dispersion for RNA-seq data with DESeq2&quot;,&quot;author&quot;:[{&quot;family&quot;:&quot;Love&quot;,&quot;given&quot;:&quot;Michael I.&quot;,&quot;parse-names&quot;:false,&quot;dropping-particle&quot;:&quot;&quot;,&quot;non-dropping-particle&quot;:&quot;&quot;},{&quot;family&quot;:&quot;Huber&quot;,&quot;given&quot;:&quot;Wolfgang&quot;,&quot;parse-names&quot;:false,&quot;dropping-particle&quot;:&quot;&quot;,&quot;non-dropping-particle&quot;:&quot;&quot;},{&quot;family&quot;:&quot;Anders&quot;,&quot;given&quot;:&quot;Simon&quot;,&quot;parse-names&quot;:false,&quot;dropping-particle&quot;:&quot;&quot;,&quot;non-dropping-particle&quot;:&quot;&quot;}],&quot;container-title&quot;:&quot;Genome Biology&quot;,&quot;container-title-short&quot;:&quot;Genome Biol&quot;,&quot;DOI&quot;:&quot;10.1186/s13059-014-0550-8&quot;,&quot;ISSN&quot;:&quot;1474760X&quot;,&quot;PMID&quot;:&quot;25516281&quot;,&quot;issued&quot;:{&quot;date-parts&quot;:[[2014,12,5]]},&quot;abstract&quot;:&quot;In comparative high-throughput sequencing assays, a fundamental task is the analysis of count data, such as read counts per gene in RNA-seq, for evidence of systematic changes across experimental conditions. Small replicate numbers, discreteness, large dynamic range and the presence of outliers require a suitable statistical approach. We present DESeq2, a method for differential analysis of count data, using shrinkage estimation for dispersions and fold changes to improve stability and interpretability of estimates. This enables a more quantitative analysis focused on the strength rather than the mere presence of differential expression. The DESeq2 package is available at http://www.bioconductor.org/packages/release/bioc/html/DESeq2.html.&quot;,&quot;publisher&quot;:&quot;BioMed Central Ltd.&quot;,&quot;issue&quot;:&quot;12&quot;,&quot;volume&quot;:&quot;15&quot;},&quot;isTemporary&quot;:false}]},{&quot;citationID&quot;:&quot;MENDELEY_CITATION_d3b59d92-82ed-482b-b069-41656964ec4a&quot;,&quot;properties&quot;:{&quot;noteIndex&quot;:0},&quot;isEdited&quot;:false,&quot;manualOverride&quot;:{&quot;isManuallyOverridden&quot;:false,&quot;citeprocText&quot;:&quot;(Pérez-Silva et al., 2018)&quot;,&quot;manualOverrideText&quot;:&quot;&quot;},&quot;citationTag&quot;:&quot;MENDELEY_CITATION_v3_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&quot;,&quot;citationItems&quot;:[{&quot;id&quot;:&quot;3d7ac728-cd1c-34ed-ba3a-250170b32ca7&quot;,&quot;itemData&quot;:{&quot;type&quot;:&quot;paper-conference&quot;,&quot;id&quot;:&quot;3d7ac728-cd1c-34ed-ba3a-250170b32ca7&quot;,&quot;title&quot;:&quot;NVenn: Generalized, quasi-proportional Venn and Euler diagrams&quot;,&quot;author&quot;:[{&quot;family&quot;:&quot;Pérez-Silva&quot;,&quot;given&quot;:&quot;José G.&quot;,&quot;parse-names&quot;:false,&quot;dropping-particle&quot;:&quot;&quot;,&quot;non-dropping-particle&quot;:&quot;&quot;},{&quot;family&quot;:&quot;Araujo-Voces&quot;,&quot;given&quot;:&quot;Miguel&quot;,&quot;parse-names&quot;:false,&quot;dropping-particle&quot;:&quot;&quot;,&quot;non-dropping-particle&quot;:&quot;&quot;},{&quot;family&quot;:&quot;Quesada&quot;,&quot;given&quot;:&quot;Víctor&quot;,&quot;parse-names&quot;:false,&quot;dropping-particle&quot;:&quot;&quot;,&quot;non-dropping-particle&quot;:&quot;&quot;}],&quot;container-title&quot;:&quot;Bioinformatics&quot;,&quot;DOI&quot;:&quot;10.1093/bioinformatics/bty109&quot;,&quot;ISSN&quot;:&quot;14602059&quot;,&quot;PMID&quot;:&quot;29949954&quot;,&quot;issued&quot;:{&quot;date-parts&quot;:[[2018,7,1]]},&quot;page&quot;:&quot;2322-2324&quot;,&quot;abstract&quot;:&quot;Motivation: Venn and Euler diagrams are extensively used for the visualization of relationships between experiments and datasets. However, representing more than three datasets while keeping the proportions of each region is still not feasible with existing tools. Results: We present an algorithm to render all the regions of a generalized n-dimensional Venn diagram, while keeping the area of each region approximately proportional to the number of elements included. In addition, missing regions in Euler diagrams lead to simplified representations. The algorithm generates an n-dimensional Venn diagram and inserts circles of given areas in each region. Then, the diagram is rearranged with a dynamic, self-correcting simulation in which each set border is contracted until it contacts the circles inside. This algorithm is implemented in a C++tool (nVenn) with or without a web interface. The web interface also provides the ability to analyze the regions of the diagram.&quot;,&quot;publisher&quot;:&quot;Oxford University Press&quot;,&quot;issue&quot;:&quot;13&quot;,&quot;volume&quot;:&quot;34&quot;,&quot;container-title-short&quot;:&quot;&quot;},&quot;isTemporary&quot;:false}]},{&quot;citationID&quot;:&quot;MENDELEY_CITATION_4fe19267-0459-4099-aba5-c19272ac9bcb&quot;,&quot;properties&quot;:{&quot;noteIndex&quot;:0},&quot;isEdited&quot;:false,&quot;manualOverride&quot;:{&quot;isManuallyOverridden&quot;:true,&quot;citeprocText&quot;:&quot;(Gohr &amp;#38; Irimia, 2019)&quot;,&quot;manualOverrideText&quot;:&quot;(Gohr and Irimia, 2019)&quot;},&quot;citationTag&quot;:&quot;MENDELEY_CITATION_v3_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&quot;,&quot;citationItems&quot;:[{&quot;id&quot;:&quot;5ac63e1b-f740-30a4-95e2-c51f91a980c3&quot;,&quot;itemData&quot;:{&quot;type&quot;:&quot;article-journal&quot;,&quot;id&quot;:&quot;5ac63e1b-f740-30a4-95e2-c51f91a980c3&quot;,&quot;title&quot;:&quot;Matt: Unix tools for alternative splicing analysis&quot;,&quot;author&quot;:[{&quot;family&quot;:&quot;Gohr&quot;,&quot;given&quot;:&quot;André&quot;,&quot;parse-names&quot;:false,&quot;dropping-particle&quot;:&quot;&quot;,&quot;non-dropping-particle&quot;:&quot;&quot;},{&quot;family&quot;:&quot;Irimia&quot;,&quot;given&quot;:&quot;Manuel&quot;,&quot;parse-names&quot;:false,&quot;dropping-particle&quot;:&quot;&quot;,&quot;non-dropping-particle&quot;:&quot;&quot;}],&quot;container-title&quot;:&quot;Bioinformatics&quot;,&quot;DOI&quot;:&quot;10.1093/bioinformatics/bty606&quot;,&quot;ISSN&quot;:&quot;14602059&quot;,&quot;PMID&quot;:&quot;30010778&quot;,&quot;issued&quot;:{&quot;date-parts&quot;:[[2019,1,1]]},&quot;page&quot;:&quot;130-132&quot;,&quot;abstract&quot;:&quot;Tracking thousands of alternative splicing (AS) events genome-wide makes their downstream analysis computationally challenging and laborious. Here, we present Matt, the first UNIX command-line toolkit with focus on high-level AS analyses. With 50 commands it facilitates computational AS analyses by (i) expediting repetitive data-preparation tasks, (ii) offering routine high-level analyses, including the extraction of exon/intron features, discriminative feature detection, motif enrichment analysis, and the generation of motif RNA-maps, (iii) improving reproducibility by documenting all analysis steps and (iv) accelerating the implementation of own analysis pipelines by offering users to exploit its modular functionality. Availability and implementation matt.crg.eu under GNU LGPLv3, together with comprehensive documentation and application examples. Matt is implemented in Perl and R, invokes pdfLATEX and depends only on Perl Core modules/the R Base package simplifying its installation.&quot;,&quot;publisher&quot;:&quot;Oxford University Press&quot;,&quot;issue&quot;:&quot;1&quot;,&quot;volume&quot;:&quot;35&quot;,&quot;container-title-short&quot;:&quot;&quot;},&quot;isTemporary&quot;:false}]},{&quot;citationID&quot;:&quot;MENDELEY_CITATION_6d68be99-98ce-43c3-ad8b-c75abffea052&quot;,&quot;properties&quot;:{&quot;noteIndex&quot;:0},&quot;isEdited&quot;:false,&quot;manualOverride&quot;:{&quot;isManuallyOverridden&quot;:false,&quot;citeprocText&quot;:&quot;(Ritchie et al., 2015)&quot;,&quot;manualOverrideText&quot;:&quot;&quot;},&quot;citationTag&quot;:&quot;MENDELEY_CITATION_v3_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&quot;,&quot;citationItems&quot;:[{&quot;id&quot;:&quot;e6504ad6-11a4-3033-b04f-6722a5009517&quot;,&quot;itemData&quot;:{&quot;type&quot;:&quot;article-journal&quot;,&quot;id&quot;:&quot;e6504ad6-11a4-3033-b04f-6722a5009517&quot;,&quot;title&quot;:&quot;Limma powers differential expression analyses for RNA-sequencing and microarray studies&quot;,&quot;author&quot;:[{&quot;family&quot;:&quot;Ritchie&quot;,&quot;given&quot;:&quot;Matthew E.&quot;,&quot;parse-names&quot;:false,&quot;dropping-particle&quot;:&quot;&quot;,&quot;non-dropping-particle&quot;:&quot;&quot;},{&quot;family&quot;:&quot;Phipson&quot;,&quot;given&quot;:&quot;Belinda&quot;,&quot;parse-names&quot;:false,&quot;dropping-particle&quot;:&quot;&quot;,&quot;non-dropping-particle&quot;:&quot;&quot;},{&quot;family&quot;:&quot;Wu&quot;,&quot;given&quot;:&quot;Di&quot;,&quot;parse-names&quot;:false,&quot;dropping-particle&quot;:&quot;&quot;,&quot;non-dropping-particle&quot;:&quot;&quot;},{&quot;family&quot;:&quot;Hu&quot;,&quot;given&quot;:&quot;Yifang&quot;,&quot;parse-names&quot;:false,&quot;dropping-particle&quot;:&quot;&quot;,&quot;non-dropping-particle&quot;:&quot;&quot;},{&quot;family&quot;:&quot;Law&quot;,&quot;given&quot;:&quot;Charity W.&quot;,&quot;parse-names&quot;:false,&quot;dropping-particle&quot;:&quot;&quot;,&quot;non-dropping-particle&quot;:&quot;&quot;},{&quot;family&quot;:&quot;Shi&quot;,&quot;given&quot;:&quot;Wei&quot;,&quot;parse-names&quot;:false,&quot;dropping-particle&quot;:&quot;&quot;,&quot;non-dropping-particle&quot;:&quot;&quot;},{&quot;family&quot;:&quot;Smyth&quot;,&quot;given&quot;:&quot;Gordon K.&quot;,&quot;parse-names&quot;:false,&quot;dropping-particle&quot;:&quot;&quot;,&quot;non-dropping-particle&quot;:&quot;&quot;}],&quot;container-title&quot;:&quot;Nucleic Acids Research&quot;,&quot;container-title-short&quot;:&quot;Nucleic Acids Res&quot;,&quot;DOI&quot;:&quot;10.1093/nar/gkv007&quot;,&quot;ISSN&quot;:&quot;13624962&quot;,&quot;PMID&quot;:&quot;25605792&quot;,&quot;issued&quot;:{&quot;date-parts&quot;:[[2015,1,6]]},&quot;page&quot;:&quot;e47&quot;,&quot;abstract&quot;:&quot;limma is an R/Bioconductor software package that provides an integrated solution for analysing data from gene expression experiments. It contains rich features for handling complex experimental designs and for information borrowing to overcome the problem of small sample sizes. Over the past decade, limma has been a popular choice for gene discovery through differential expression analyses of microarray and high-throughput PCR data. The package contains particularly strong facilities for reading, normalizing and exploring such data. Recently, the capabilities of limma have been significantly expanded in two important directions. First, the package can now perform both differential expression and differential splicing analyses of RNA sequencing (RNA-seq) data. All the downstream analysis tools previously restricted to microarray data are now available for RNA-seq as well. These capabilities allow users to analyse both RNA-seq and microarray data with very similar pipelines. Second, the package is now able to go past the traditional gene-wise expression analyses in a variety of ways, analysing expression profiles in terms of co-regulated sets of genes or in terms of higher-order expression signatures. This provides enhanced possibilities for biological interpretation of gene expression differences. This article reviews the philosophy and design of the limma package, summarizing both new and historical features, with an emphasis on recent enhancements and features that have not been previously described.&quot;,&quot;publisher&quot;:&quot;Oxford University Press&quot;,&quot;issue&quot;:&quot;7&quot;,&quot;volume&quot;:&quot;43&quot;},&quot;isTemporary&quot;:false}]},{&quot;citationID&quot;:&quot;MENDELEY_CITATION_dc53fa2f-85b4-4e06-a0c1-999433095dbd&quot;,&quot;properties&quot;:{&quot;noteIndex&quot;:0},&quot;isEdited&quot;:false,&quot;manualOverride&quot;:{&quot;isManuallyOverridden&quot;:false,&quot;citeprocText&quot;:&quot;(Conway et al., 2017)&quot;,&quot;manualOverrideText&quot;:&quot;&quot;},&quot;citationTag&quot;:&quot;MENDELEY_CITATION_v3_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&quot;,&quot;citationItems&quot;:[{&quot;id&quot;:&quot;6262b68a-fbc2-3269-981e-9d116cf5941c&quot;,&quot;itemData&quot;:{&quot;type&quot;:&quot;article-journal&quot;,&quot;id&quot;:&quot;6262b68a-fbc2-3269-981e-9d116cf5941c&quot;,&quot;title&quot;:&quot;UpSetR: An R package for the visualization of intersecting sets and their properties&quot;,&quot;author&quot;:[{&quot;family&quot;:&quot;Conway&quot;,&quot;given&quot;:&quot;Jake R.&quot;,&quot;parse-names&quot;:false,&quot;dropping-particle&quot;:&quot;&quot;,&quot;non-dropping-particle&quot;:&quot;&quot;},{&quot;family&quot;:&quot;Lex&quot;,&quot;given&quot;:&quot;Alexander&quot;,&quot;parse-names&quot;:false,&quot;dropping-particle&quot;:&quot;&quot;,&quot;non-dropping-particle&quot;:&quot;&quot;},{&quot;family&quot;:&quot;Gehlenborg&quot;,&quot;given&quot;:&quot;Nils&quot;,&quot;parse-names&quot;:false,&quot;dropping-particle&quot;:&quot;&quot;,&quot;non-dropping-particle&quot;:&quot;&quot;}],&quot;container-title&quot;:&quot;Bioinformatics&quot;,&quot;DOI&quot;:&quot;10.1093/bioinformatics/btx364&quot;,&quot;ISSN&quot;:&quot;14602059&quot;,&quot;PMID&quot;:&quot;28645171&quot;,&quot;issued&quot;:{&quot;date-parts&quot;:[[2017,9,15]]},&quot;page&quot;:&quot;2938-2940&quot;,&quot;abstract&quot;:&quot;Motivation: Venn and Euler diagrams are a popular yet inadequate solution for quantitative visualization of set intersections. A scalable alternative to Venn and Euler diagrams for visualizing intersecting sets and their properties is needed. Results: We developed UpSetR, an open source R package that employs a scalable matrix-based visualization to show intersections of sets, their size, and other properties. Availability and implementation: UpSetR is available at https://github.com/hms-dbmi/UpSetR/ and released under the MIT License. A Shiny app is available at https://gehlenborglab.shinyapps.io/ upsetr/.&quot;,&quot;publisher&quot;:&quot;Oxford University Press&quot;,&quot;issue&quot;:&quot;18&quot;,&quot;volume&quot;:&quot;33&quot;,&quot;container-title-short&quot;:&quot;&quot;},&quot;isTemporary&quot;:false}]},{&quot;citationID&quot;:&quot;MENDELEY_CITATION_35e16337-5c2b-495d-8163-47ce5bfd5249&quot;,&quot;properties&quot;:{&quot;noteIndex&quot;:0},&quot;isEdited&quot;:false,&quot;manualOverride&quot;:{&quot;isManuallyOverridden&quot;:true,&quot;citeprocText&quot;:&quot;(Langfelder &amp;#38; Horvath, 2008)&quot;,&quot;manualOverrideText&quot;:&quot;(Langfelder and Horvath, 2008)&quot;},&quot;citationTag&quot;:&quot;MENDELEY_CITATION_v3_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&quot;,&quot;citationItems&quot;:[{&quot;id&quot;:&quot;13cdf340-7fab-3d0c-9a32-b22566a6f909&quot;,&quot;itemData&quot;:{&quot;type&quot;:&quot;article-journal&quot;,&quot;id&quot;:&quot;13cdf340-7fab-3d0c-9a32-b22566a6f909&quot;,&quot;title&quot;:&quot;WGCNA: An R package for weighted correlation network analysis&quot;,&quot;author&quot;:[{&quot;family&quot;:&quot;Langfelder&quot;,&quot;given&quot;:&quot;Peter&quot;,&quot;parse-names&quot;:false,&quot;dropping-particle&quot;:&quot;&quot;,&quot;non-dropping-particle&quot;:&quot;&quot;},{&quot;family&quot;:&quot;Horvath&quot;,&quot;given&quot;:&quot;Steve&quot;,&quot;parse-names&quot;:false,&quot;dropping-particle&quot;:&quot;&quot;,&quot;non-dropping-particle&quot;:&quot;&quot;}],&quot;container-title&quot;:&quot;BMC Bioinformatics&quot;,&quot;container-title-short&quot;:&quot;BMC Bioinformatics&quot;,&quot;DOI&quot;:&quot;10.1186/1471-2105-9-559&quot;,&quot;ISSN&quot;:&quot;14712105&quot;,&quot;PMID&quot;:&quot;19114008&quot;,&quot;issued&quot;:{&quot;date-parts&quot;:[[2008,12,29]]},&quot;abstract&quot;:&quot;Background: Correlation networks are increasingly being used in bioinformatics applications. For example, weighted gene co-expression network analysis is a systems biology method for describing the correlation patterns among genes across microarray samples. Weighted correlation network analysis (WGCNA) can be used for finding clusters (modules) of highly correlated genes, for summarizing such clusters using the module eigengene or an intramodular hub gene, for relating modules to one another and to external sample traits (using eigengene network methodology), and for calculating module membership measures. Correlation networks facilitate network based gene screening methods that can be used to identify candidate biomarkers or therapeutic targets. These methods have been successfully applied in various biological contexts, e.g. cancer, mouse genetics, yeast genetics, and analysis of brain imaging data. While parts of the correlation network methodology have been described in separate publications, there is a need to provide a user-friendly, comprehensive, and consistent software implementation and an accompanying tutorial. Results: The WGCNA R software package is a comprehensive collection of R functions for performing various aspects of weighted correlation network analysis. The package includes functions for network construction, module detection, gene selection, calculations of topological properties, data simulation, visualization, and interfacing with external software. Along with the R package we also present R software tutorials. While the methods development was motivated by gene expression data, the underlying data mining approach can be applied to a variety of different settings. Conclusion: The WGCNA package provides R functions for weighted correlation network analysis, e.g. co-expression network analysis of gene expression data. The R package along with its source code and additional material are freely available at http://www.genetics.ucla.edu/ labs/horvath/CoexpressionNetwork/Rpackages/WGCNA. © 2008 Langfelder and Horvath; licensee BioMed Central Ltd.&quot;,&quot;volume&quot;:&quot;9&quot;},&quot;isTemporary&quot;:false}]},{&quot;citationID&quot;:&quot;MENDELEY_CITATION_30bee604-91c5-498c-a3aa-af16b36ea66c&quot;,&quot;properties&quot;:{&quot;noteIndex&quot;:0},&quot;isEdited&quot;:false,&quot;manualOverride&quot;:{&quot;isManuallyOverridden&quot;:false,&quot;citeprocText&quot;:&quot;(Drost et al., 2018)&quot;,&quot;manualOverrideText&quot;:&quot;&quot;},&quot;citationTag&quot;:&quot;MENDELEY_CITATION_v3_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&quot;,&quot;citationItems&quot;:[{&quot;id&quot;:&quot;278389d4-3f84-3f0f-9da4-320b8fc104c0&quot;,&quot;itemData&quot;:{&quot;type&quot;:&quot;article-journal&quot;,&quot;id&quot;:&quot;278389d4-3f84-3f0f-9da4-320b8fc104c0&quot;,&quot;title&quot;:&quot;MyTAI: Evolutionary transcriptomics with R&quot;,&quot;author&quot;:[{&quot;family&quot;:&quot;Drost&quot;,&quot;given&quot;:&quot;Hajk Georg&quot;,&quot;parse-names&quot;:false,&quot;dropping-particle&quot;:&quot;&quot;,&quot;non-dropping-particle&quot;:&quot;&quot;},{&quot;family&quot;:&quot;Gabel&quot;,&quot;given&quot;:&quot;Alexander&quot;,&quot;parse-names&quot;:false,&quot;dropping-particle&quot;:&quot;&quot;,&quot;non-dropping-particle&quot;:&quot;&quot;},{&quot;family&quot;:&quot;Liu&quot;,&quot;given&quot;:&quot;Jialin&quot;,&quot;parse-names&quot;:false,&quot;dropping-particle&quot;:&quot;&quot;,&quot;non-dropping-particle&quot;:&quot;&quot;},{&quot;family&quot;:&quot;Quint&quot;,&quot;given&quot;:&quot;Marcel&quot;,&quot;parse-names&quot;:false,&quot;dropping-particle&quot;:&quot;&quot;,&quot;non-dropping-particle&quot;:&quot;&quot;},{&quot;family&quot;:&quot;Grosse&quot;,&quot;given&quot;:&quot;Ivo&quot;,&quot;parse-names&quot;:false,&quot;dropping-particle&quot;:&quot;&quot;,&quot;non-dropping-particle&quot;:&quot;&quot;}],&quot;container-title&quot;:&quot;Bioinformatics&quot;,&quot;DOI&quot;:&quot;10.1093/bioinformatics/btx835&quot;,&quot;ISSN&quot;:&quot;14602059&quot;,&quot;PMID&quot;:&quot;29309527&quot;,&quot;issued&quot;:{&quot;date-parts&quot;:[[2018,5,1]]},&quot;page&quot;:&quot;1589-1590&quot;,&quot;abstract&quot;:&quot;Motivation Next Generation Sequencing (NGS) technologies generate a large amount of high quality transcriptome datasets enabling the investigation of molecular processes on a genomic and metagenomic scale. These transcriptomics studies aim to quantify and compare the molecular phenotypes of the biological processes at hand. Despite the vast increase of available transcriptome datasets, little is known about the evolutionary conservation of those characterized transcriptomes. Results The myTAI package implements exploratory analysis functions to infer transcriptome conservation patterns in any transcriptome dataset. Comprehensive documentation of myTAI functions and tutorial vignettes provide step-by-step instructions on how to use the package in an exploratory and computationally reproducible manner. Availability and implementation The open source myTAI package is available at https://github.com/HajkD/myTAI and https://cran.r-project.org/web/packages/myTAI/index.html. Contact hgd23@cam.ac.uk Supplementary informationSupplementary dataare available at Bioinformatics online.&quot;,&quot;publisher&quot;:&quot;Oxford University Press&quot;,&quot;issue&quot;:&quot;9&quot;,&quot;volume&quot;:&quot;34&quot;,&quot;container-title-short&quot;:&quot;&quot;},&quot;isTemporary&quot;:false}]},{&quot;citationID&quot;:&quot;MENDELEY_CITATION_24f9338d-378b-4e17-94b4-3f64d12e06e4&quot;,&quot;properties&quot;:{&quot;noteIndex&quot;:0},&quot;isEdited&quot;:false,&quot;manualOverride&quot;:{&quot;isManuallyOverridden&quot;:false,&quot;citeprocText&quot;:&quot;(Argelaguet et al., 2020)&quot;,&quot;manualOverrideText&quot;:&quot;&quot;},&quot;citationTag&quot;:&quot;MENDELEY_CITATION_v3_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&quot;,&quot;citationItems&quot;:[{&quot;id&quot;:&quot;51209df2-3ea5-3162-9372-74d58925e7c6&quot;,&quot;itemData&quot;:{&quot;type&quot;:&quot;article-journal&quot;,&quot;id&quot;:&quot;51209df2-3ea5-3162-9372-74d58925e7c6&quot;,&quot;title&quot;:&quot;MOFA+: A statistical framework for comprehensive integration of multi-modal single-cell data&quot;,&quot;author&quot;:[{&quot;family&quot;:&quot;Argelaguet&quot;,&quot;given&quot;:&quot;Ricard&quot;,&quot;parse-names&quot;:false,&quot;dropping-particle&quot;:&quot;&quot;,&quot;non-dropping-particle&quot;:&quot;&quot;},{&quot;family&quot;:&quot;Arnol&quot;,&quot;given&quot;:&quot;Damien&quot;,&quot;parse-names&quot;:false,&quot;dropping-particle&quot;:&quot;&quot;,&quot;non-dropping-particle&quot;:&quot;&quot;},{&quot;family&quot;:&quot;Bredikhin&quot;,&quot;given&quot;:&quot;Danila&quot;,&quot;parse-names&quot;:false,&quot;dropping-particle&quot;:&quot;&quot;,&quot;non-dropping-particle&quot;:&quot;&quot;},{&quot;family&quot;:&quot;Deloro&quot;,&quot;given&quot;:&quot;Yonatan&quot;,&quot;parse-names&quot;:false,&quot;dropping-particle&quot;:&quot;&quot;,&quot;non-dropping-particle&quot;:&quot;&quot;},{&quot;family&quot;:&quot;Velten&quot;,&quot;given&quot;:&quot;Britta&quot;,&quot;parse-names&quot;:false,&quot;dropping-particle&quot;:&quot;&quot;,&quot;non-dropping-particle&quot;:&quot;&quot;},{&quot;family&quot;:&quot;Marioni&quot;,&quot;given&quot;:&quot;John C.&quot;,&quot;parse-names&quot;:false,&quot;dropping-particle&quot;:&quot;&quot;,&quot;non-dropping-particle&quot;:&quot;&quot;},{&quot;family&quot;:&quot;Stegle&quot;,&quot;given&quot;:&quot;Oliver&quot;,&quot;parse-names&quot;:false,&quot;dropping-particle&quot;:&quot;&quot;,&quot;non-dropping-particle&quot;:&quot;&quot;}],&quot;container-title&quot;:&quot;Genome Biology&quot;,&quot;container-title-short&quot;:&quot;Genome Biol&quot;,&quot;DOI&quot;:&quot;10.1186/s13059-020-02015-1&quot;,&quot;ISSN&quot;:&quot;1474760X&quot;,&quot;PMID&quot;:&quot;32393329&quot;,&quot;issued&quot;:{&quot;date-parts&quot;:[[2020,5,11]]},&quot;abstract&quot;:&quot;Technological advances have enabled the profiling of multiple molecular layers at single-cell resolution, assaying cells from multiple samples or conditions. Consequently, there is a growing need for computational strategies to analyze data from complex experimental designs that include multiple data modalities and multiple groups of samples. We present Multi-Omics Factor Analysis v2 (MOFA+), a statistical framework for the comprehensive and scalable integration of single-cell multi-modal data. MOFA+ reconstructs a low-dimensional representation of the data using computationally efficient variational inference and supports flexible sparsity constraints, allowing to jointly model variation across multiple sample groups and data modalities.&quot;,&quot;publisher&quot;:&quot;BioMed Central Ltd.&quot;,&quot;issue&quot;:&quot;1&quot;,&quot;volume&quot;:&quot;21&quot;},&quot;isTemporary&quot;:false}]},{&quot;citationID&quot;:&quot;MENDELEY_CITATION_2a7937f7-3d6a-4224-91cf-742e2cf3a8e1&quot;,&quot;properties&quot;:{&quot;noteIndex&quot;:0},&quot;isEdited&quot;:false,&quot;manualOverride&quot;:{&quot;isManuallyOverridden&quot;:false,&quot;citeprocText&quot;:&quot;(Buchfink et al., 2021)&quot;,&quot;manualOverrideText&quot;:&quot;&quot;},&quot;citationTag&quot;:&quot;MENDELEY_CITATION_v3_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&quot;,&quot;citationItems&quot;:[{&quot;id&quot;:&quot;71722801-51f4-3cf7-9218-507090d1b378&quot;,&quot;itemData&quot;:{&quot;type&quot;:&quot;article-journal&quot;,&quot;id&quot;:&quot;71722801-51f4-3cf7-9218-507090d1b378&quot;,&quot;title&quot;:&quot;Sensitive protein alignments at tree-of-life scale using DIAMOND&quot;,&quot;author&quot;:[{&quot;family&quot;:&quot;Buchfink&quot;,&quot;given&quot;:&quot;Benjamin&quot;,&quot;parse-names&quot;:false,&quot;dropping-particle&quot;:&quot;&quot;,&quot;non-dropping-particle&quot;:&quot;&quot;},{&quot;family&quot;:&quot;Reuter&quot;,&quot;given&quot;:&quot;Klaus&quot;,&quot;parse-names&quot;:false,&quot;dropping-particle&quot;:&quot;&quot;,&quot;non-dropping-particle&quot;:&quot;&quot;},{&quot;family&quot;:&quot;Drost&quot;,&quot;given&quot;:&quot;Hajk Georg&quot;,&quot;parse-names&quot;:false,&quot;dropping-particle&quot;:&quot;&quot;,&quot;non-dropping-particle&quot;:&quot;&quot;}],&quot;container-title&quot;:&quot;Nature Methods&quot;,&quot;container-title-short&quot;:&quot;Nat Methods&quot;,&quot;DOI&quot;:&quot;10.1038/s41592-021-01101-x&quot;,&quot;ISSN&quot;:&quot;15487105&quot;,&quot;PMID&quot;:&quot;33828273&quot;,&quot;issued&quot;:{&quot;date-parts&quot;:[[2021,4,1]]},&quot;page&quot;:&quot;366-368&quot;,&quot;abstract&quot;:&quot;We are at the beginning of a genomic revolution in which all known species are planned to be sequenced. Accessing such data for comparative analyses is crucial in this new age of data-driven biology. Here, we introduce an improved version of DIAMOND that greatly exceeds previous search performances and harnesses supercomputing to perform tree-of-life scale protein alignments in hours, while matching the sensitivity of the gold standard BLASTP.&quot;,&quot;publisher&quot;:&quot;Nature Research&quot;,&quot;issue&quot;:&quot;4&quot;,&quot;volume&quot;:&quot;18&quot;},&quot;isTemporary&quot;:false}]},{&quot;citationID&quot;:&quot;MENDELEY_CITATION_414680df-b5c8-4511-aad9-e83ce6d1a4d1&quot;,&quot;properties&quot;:{&quot;noteIndex&quot;:0},&quot;isEdited&quot;:false,&quot;manualOverride&quot;:{&quot;isManuallyOverridden&quot;:false,&quot;citeprocText&quot;:&quot;(Drost et al., 2015)&quot;,&quot;manualOverrideText&quot;:&quot;&quot;},&quot;citationTag&quot;:&quot;MENDELEY_CITATION_v3_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&quot;,&quot;citationItems&quot;:[{&quot;id&quot;:&quot;e1b2a74d-1dc3-3802-a497-f82560c700fe&quot;,&quot;itemData&quot;:{&quot;type&quot;:&quot;article-journal&quot;,&quot;id&quot;:&quot;e1b2a74d-1dc3-3802-a497-f82560c700fe&quot;,&quot;title&quot;:&quot;Evidence for active maintenance of phylotranscriptomic hourglass patterns in animal and plant embryogenesis&quot;,&quot;author&quot;:[{&quot;family&quot;:&quot;Drost&quot;,&quot;given&quot;:&quot;Hajk Georg&quot;,&quot;parse-names&quot;:false,&quot;dropping-particle&quot;:&quot;&quot;,&quot;non-dropping-particle&quot;:&quot;&quot;},{&quot;family&quot;:&quot;Gabel&quot;,&quot;given&quot;:&quot;Alexander&quot;,&quot;parse-names&quot;:false,&quot;dropping-particle&quot;:&quot;&quot;,&quot;non-dropping-particle&quot;:&quot;&quot;},{&quot;family&quot;:&quot;Grosse&quot;,&quot;given&quot;:&quot;Ivo&quot;,&quot;parse-names&quot;:false,&quot;dropping-particle&quot;:&quot;&quot;,&quot;non-dropping-particle&quot;:&quot;&quot;},{&quot;family&quot;:&quot;Quint&quot;,&quot;given&quot;:&quot;Marcel&quot;,&quot;parse-names&quot;:false,&quot;dropping-particle&quot;:&quot;&quot;,&quot;non-dropping-particle&quot;:&quot;&quot;}],&quot;container-title&quot;:&quot;Molecular Biology and Evolution&quot;,&quot;container-title-short&quot;:&quot;Mol Biol Evol&quot;,&quot;DOI&quot;:&quot;10.1093/molbev/msv012&quot;,&quot;ISSN&quot;:&quot;15371719&quot;,&quot;PMID&quot;:&quot;25631928&quot;,&quot;issued&quot;:{&quot;date-parts&quot;:[[2015,5,1]]},&quot;page&quot;:&quot;1221-1231&quot;,&quot;abstract&quot;:&quot;The developmental hourglass model has been used to describe the morphological transitions of related species throughout embryogenesis. Recently, quantifiable approaches combining transcriptomic and evolutionary information provided novel evidence for the presence of a phylotranscriptomic hourglass pattern across kingdoms. As its biological function is unknown it remains speculative whether this pattern is functional or merely represents a nonfunctional evolutionary relic. The latter would seriously hamper future experimental approaches designed to test hypotheses regarding its function. Here, we address this question by generating transcriptome divergence index (TDI) profiles across embryogenesis of Danio rerio, Drosophila melanogaster, and Arabidopsis thaliana. To enable meaningful evaluation of the resulting patterns, we develop a statistical test that specifically assesses potential hourglass patterns. Based on this objective measure we find that two of these profiles follow a statistically significant hourglass pattern with the most conserved transcriptomes in the phylotypic periods. As the TDI considers only recent evolutionary signals, this indicates that the phylotranscriptomic hourglass pattern is not a rudiment but possibly actively maintained, implicating the existence of some linked biological function associated with embryogenesis in extant species.&quot;,&quot;publisher&quot;:&quot;Oxford University Press&quot;,&quot;issue&quot;:&quot;5&quot;,&quot;volume&quot;:&quot;32&quot;},&quot;isTemporary&quot;:false}]},{&quot;citationID&quot;:&quot;MENDELEY_CITATION_dc85ea3c-2190-4116-b26e-c57e91948e17&quot;,&quot;properties&quot;:{&quot;noteIndex&quot;:0},&quot;isEdited&quot;:false,&quot;manualOverride&quot;:{&quot;isManuallyOverridden&quot;:false,&quot;citeprocText&quot;:&quot;(Visser et al., 2023)&quot;,&quot;manualOverrideText&quot;:&quot;&quot;},&quot;citationTag&quot;:&quot;MENDELEY_CITATION_v3_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&quot;,&quot;citationItems&quot;:[{&quot;id&quot;:&quot;9eb9ccc7-135b-34fb-ab9d-dbba07c90879&quot;,&quot;itemData&quot;:{&quot;type&quot;:&quot;article-journal&quot;,&quot;id&quot;:&quot;9eb9ccc7-135b-34fb-ab9d-dbba07c90879&quot;,&quot;title&quot;:&quot;Multispecies comparison of host responses to Fusarium circinatum challenge in tropical pines show consistency in resistance mechanisms&quot;,&quot;author&quot;:[{&quot;family&quot;:&quot;Visser&quot;,&quot;given&quot;:&quot;Erik A.&quot;,&quot;parse-names&quot;:false,&quot;dropping-particle&quot;:&quot;&quot;,&quot;non-dropping-particle&quot;:&quot;&quot;},{&quot;family&quot;:&quot;Kampmann&quot;,&quot;given&quot;:&quot;Tamanique P.&quot;,&quot;parse-names&quot;:false,&quot;dropping-particle&quot;:&quot;&quot;,&quot;non-dropping-particle&quot;:&quot;&quot;},{&quot;family&quot;:&quot;Wegrzyn&quot;,&quot;given&quot;:&quot;Jill L.&quot;,&quot;parse-names&quot;:false,&quot;dropping-particle&quot;:&quot;&quot;,&quot;non-dropping-particle&quot;:&quot;&quot;},{&quot;family&quot;:&quot;Naidoo&quot;,&quot;given&quot;:&quot;Sanushka&quot;,&quot;parse-names&quot;:false,&quot;dropping-particle&quot;:&quot;&quot;,&quot;non-dropping-particle&quot;:&quot;&quot;}],&quot;container-title&quot;:&quot;Plant Cell and Environment&quot;,&quot;container-title-short&quot;:&quot;Plant Cell Environ&quot;,&quot;DOI&quot;:&quot;10.1111/pce.14522&quot;,&quot;ISSN&quot;:&quot;13653040&quot;,&quot;PMID&quot;:&quot;36541367&quot;,&quot;issued&quot;:{&quot;date-parts&quot;:[[2023,5,1]]},&quot;page&quot;:&quot;1705-1725&quot;,&quot;abstract&quot;:&quot;Fusarium circinatum poses a threat to both commercial and natural pine forests. Large variation in host resistance exists between species, with many economically important species being susceptible. Development of resistant genotypes could be expedited and optimised by investigating the molecular mechanisms underlying host resistance and susceptibility as well as increasing the available genetic resources. RNA-seq data, from F. circinatum inoculated and mock-inoculated ca. 6-month-old shoot tissue at 3- and 7-days postinoculation, was generated for three commercially important tropical pines, Pinus oocarpa, Pinus maximinoi and Pinus greggii. De novo transcriptomes were assembled and used to investigate the NLR and PR gene content within available pine references. Host responses to F. circinatum challenge were investigated in P. oocarpa (resistant) and P. greggii (susceptible), in comparison to previously generated expression profiles from Pinus tecunumanii (resistant) and Pinus patula (susceptible). Expression results indicated crosstalk between induced salicylate, jasmonate and ethylene signalling is involved in host resistance and compromised in susceptible hosts. Additionally, higher constitutive expression of sulfur metabolism and flavonoid biosynthesis in resistant hosts suggest involvement of these metabolites in resistance.&quot;,&quot;publisher&quot;:&quot;John Wiley and Sons Inc&quot;,&quot;issue&quot;:&quot;5&quot;,&quot;volume&quot;:&quot;46&quot;},&quot;isTemporary&quot;:false}]},{&quot;citationID&quot;:&quot;MENDELEY_CITATION_be3ccccd-95ee-43fd-b4b9-29eafc57148b&quot;,&quot;properties&quot;:{&quot;noteIndex&quot;:0},&quot;isEdited&quot;:false,&quot;manualOverride&quot;:{&quot;isManuallyOverridden&quot;:true,&quot;citeprocText&quot;:&quot;(Escandón et al., 2017; García-Campa et al., 2022; Lamelas et al., 2020, 2022; Pascual et al., 2016, 2017)&quot;,&quot;manualOverrideText&quot;:&quot;(Pascual et al., 2016; Pascual et al., 2017; Escandón et al., 2017; Lamelas et al., 2020; Amaral et al., 2021; García-Campa et al., 2022; Lamelas et al., 2022;)&quot;},&quot;citationTag&quot;:&quot;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&quot;,&quot;citationItems&quot;:[{&quot;id&quot;:&quot;b4cea013-1241-3dc5-a994-720be396fe33&quot;,&quot;itemData&quot;:{&quot;type&quot;:&quot;article-journal&quot;,&quot;id&quot;:&quot;b4cea013-1241-3dc5-a994-720be396fe33&quot;,&quot;title&quot;:&quot;Integrative analysis of the nuclear proteome in Pinus radiata reveals thermopriming coupled to epigenetic regulation&quot;,&quot;author&quot;:[{&quot;family&quot;:&quot;Lamelas&quot;,&quot;given&quot;:&quot;Laura&quot;,&quot;parse-names&quot;:false,&quot;dropping-particle&quot;:&quot;&quot;,&quot;non-dropping-particle&quot;:&quot;&quot;},{&quot;family&quot;:&quot;Valledor&quot;,&quot;given&quot;:&quot;Luis&quot;,&quot;parse-names&quot;:false,&quot;dropping-particle&quot;:&quot;&quot;,&quot;non-dropping-particle&quot;:&quot;&quot;},{&quot;family&quot;:&quot;Escandón&quot;,&quot;given&quot;:&quot;Mónica&quot;,&quot;parse-names&quot;:false,&quot;dropping-particle&quot;:&quot;&quot;,&quot;non-dropping-particle&quot;:&quot;&quot;},{&quot;family&quot;:&quot;Pinto&quot;,&quot;given&quot;:&quot;Gloria&quot;,&quot;parse-names&quot;:false,&quot;dropping-particle&quot;:&quot;&quot;,&quot;non-dropping-particle&quot;:&quot;&quot;},{&quot;family&quot;:&quot;Cañal&quot;,&quot;given&quot;:&quot;María Jesús&quot;,&quot;parse-names&quot;:false,&quot;dropping-particle&quot;:&quot;&quot;,&quot;non-dropping-particle&quot;:&quot;&quot;},{&quot;family&quot;:&quot;Meijón&quot;,&quot;given&quot;:&quot;Mónica&quot;,&quot;parse-names&quot;:false,&quot;dropping-particle&quot;:&quot;&quot;,&quot;non-dropping-particle&quot;:&quot;&quot;}],&quot;container-title&quot;:&quot;Journal of Experimental Botany&quot;,&quot;container-title-short&quot;:&quot;J Exp Bot&quot;,&quot;DOI&quot;:&quot;10.1093/jxb/erz524&quot;,&quot;ISSN&quot;:&quot;14602431&quot;,&quot;PMID&quot;:&quot;31781741&quot;,&quot;issued&quot;:{&quot;date-parts&quot;:[[2020,3,1]]},&quot;page&quot;:&quot;2040-2057&quot;,&quot;abstract&quot;:&quot;Despite it being an important issue in the context of climate change, for most plant species it is not currently known how abiotic stresses affect nuclear proteomes and mediate memory effects. This study examines how Pinus radiata nuclei respond, adapt, ‘remember’, and ‘learn’ from heat stress. Seedlings were heat-stressed at 45 °C for 10 d and then allowed to recover. Nuclear proteins were isolated and quantified by nLC-MS/MS, the dynamics of tissue DNA methylation were examined, and the potential acquired memory was analysed in recovered plants. In an additional experiment, the expression of key gene genes was also quantified. Specific nuclear heat-responsive proteins were identified, and their biological roles were evaluated using a systems biology approach. In addition to heat-shock proteins, several clusters involved in regulation processes were discovered, such as epigenomic-driven gene regulation, some transcription factors, and a variety of RNA-associated functions. Nuclei exhibited differential proteome profiles across the phases of the experiment, with histone H2A and methyl cycle enzymes in particular being accumulated in the recovery step. A thermopriming effect was possibly linked to H2A abundance and over-accumulation of spliceosome elements in recovered P. radiata plants. The results suggest that epigenetic mechanisms play a key role in heat-stress tolerance and priming mechanisms.&quot;,&quot;publisher&quot;:&quot;Oxford University Press&quot;,&quot;issue&quot;:&quot;6&quot;,&quot;volume&quot;:&quot;71&quot;},&quot;isTemporary&quot;:false},{&quot;id&quot;:&quot;ad6bc532-f6d6-33bf-9971-af37c2b2edf5&quot;,&quot;itemData&quot;:{&quot;type&quot;:&quot;article-journal&quot;,&quot;id&quot;:&quot;ad6bc532-f6d6-33bf-9971-af37c2b2edf5&quot;,&quot;title&quot;:&quot;Nucleus and chloroplast: A necessary understanding to overcome heat stress in Pinus radiata&quot;,&quot;author&quot;:[{&quot;family&quot;:&quot;Lamelas&quot;,&quot;given&quot;:&quot;Laura&quot;,&quot;parse-names&quot;:false,&quot;dropping-particle&quot;:&quot;&quot;,&quot;non-dropping-particle&quot;:&quot;&quot;},{&quot;family&quot;:&quot;Valledor&quot;,&quot;given&quot;:&quot;Luis&quot;,&quot;parse-names&quot;:false,&quot;dropping-particle&quot;:&quot;&quot;,&quot;non-dropping-particle&quot;:&quot;&quot;},{&quot;family&quot;:&quot;López-Hidalgo&quot;,&quot;given&quot;:&quot;Cristina&quot;,&quot;parse-names&quot;:false,&quot;dropping-particle&quot;:&quot;&quot;,&quot;non-dropping-particle&quot;:&quot;&quot;},{&quot;family&quot;:&quot;Cañal&quot;,&quot;given&quot;:&quot;María Jesús&quot;,&quot;parse-names&quot;:false,&quot;dropping-particle&quot;:&quot;&quot;,&quot;non-dropping-particle&quot;:&quot;&quot;},{&quot;family&quot;:&quot;Meijón&quot;,&quot;given&quot;:&quot;Mónica&quot;,&quot;parse-names&quot;:false,&quot;dropping-particle&quot;:&quot;&quot;,&quot;non-dropping-particle&quot;:&quot;&quot;}],&quot;container-title&quot;:&quot;Plant Cell and Environment&quot;,&quot;container-title-short&quot;:&quot;Plant Cell Environ&quot;,&quot;DOI&quot;:&quot;10.1111/pce.14238&quot;,&quot;ISSN&quot;:&quot;13653040&quot;,&quot;PMID&quot;:&quot;34855991&quot;,&quot;issued&quot;:{&quot;date-parts&quot;:[[2022,2,1]]},&quot;page&quot;:&quot;446-458&quot;,&quot;abstract&quot;:&quot;The recovery and maintenance of plant homeostasis under stressful environments are complex processes involving organelle crosstalk for a coordinated cellular response. Here, we revealed through nuclear and chloroplast subcellular proteomics, biochemical cell profiles and targeted transcriptomics how chloroplasts and nuclei developed their responses under increased temperatures in a long-lived species (Pinus radiata). Parallel to photosynthetic impairment and reactive oxygen species production in the chloroplast, a DNA damage response was triggered in the nucleus followed by an altered chromatin conformation. In addition, in the nuclei, we found several proteins, such as HEMERA or WHIRLY, which change their locations from the chloroplasts to the nuclei carrying the stress message. Additionally, our data showed a deep rearrangement of RNA metabolism in both organelles, revealing microRNAs and AGO1 as potential regulators of the acclimation mechanisms. Altogether, our study highlights the synchronisation among the different stages required for thermotolerance acquisition in P. radiata, pointing out the role of chromatin conformation and posttranscriptional gene regulation in overcoming heat stress and assuring plant survival for the following years.&quot;,&quot;publisher&quot;:&quot;John Wiley and Sons Inc&quot;,&quot;issue&quot;:&quot;2&quot;,&quot;volume&quot;:&quot;45&quot;},&quot;isTemporary&quot;:false},{&quot;id&quot;:&quot;b895f42b-df8f-3646-a064-f09c93a82d73&quot;,&quot;itemData&quot;:{&quot;type&quot;:&quot;article-journal&quot;,&quot;id&quot;:&quot;b895f42b-df8f-3646-a064-f09c93a82d73&quot;,&quot;title&quot;:&quot;Chloroplast proteomics reveals transgenerational cross-stress priming in Pinus radiata&quot;,&quot;author&quot;:[{&quot;family&quot;:&quot;García-Campa&quot;,&quot;given&quot;:&quot;Lara&quot;,&quot;parse-names&quot;:false,&quot;dropping-particle&quot;:&quot;&quot;,&quot;non-dropping-particle&quot;:&quot;&quot;},{&quot;family&quot;:&quot;Guerrero&quot;,&quot;given&quot;:&quot;Sara&quot;,&quot;parse-names&quot;:false,&quot;dropping-particle&quot;:&quot;&quot;,&quot;non-dropping-particle&quot;:&quot;&quot;},{&quot;family&quot;:&quot;Lamelas&quot;,&quot;given&quot;:&quot;Laura&quot;,&quot;parse-names&quot;:false,&quot;dropping-particle&quot;:&quot;&quot;,&quot;non-dropping-particle&quot;:&quot;&quot;},{&quot;family&quot;:&quot;Meijón&quot;,&quot;given&quot;:&quot;Mónica&quot;,&quot;parse-names&quot;:false,&quot;dropping-particle&quot;:&quot;&quot;,&quot;non-dropping-particle&quot;:&quot;&quot;},{&quot;family&quot;:&quot;Hasbún&quot;,&quot;given&quot;:&quot;Rodrigo&quot;,&quot;parse-names&quot;:false,&quot;dropping-particle&quot;:&quot;&quot;,&quot;non-dropping-particle&quot;:&quot;&quot;},{&quot;family&quot;:&quot;Cañal&quot;,&quot;given&quot;:&quot;María Jesús&quot;,&quot;parse-names&quot;:false,&quot;dropping-particle&quot;:&quot;&quot;,&quot;non-dropping-particle&quot;:&quot;&quot;},{&quot;family&quot;:&quot;Valledor&quot;,&quot;given&quot;:&quot;Luis&quot;,&quot;parse-names&quot;:false,&quot;dropping-particle&quot;:&quot;&quot;,&quot;non-dropping-particle&quot;:&quot;&quot;}],&quot;container-title&quot;:&quot;Environmental and Experimental Botany&quot;,&quot;container-title-short&quot;:&quot;Environ Exp Bot&quot;,&quot;DOI&quot;:&quot;10.1016/j.envexpbot.2022.105009&quot;,&quot;ISSN&quot;:&quot;00988472&quot;,&quot;issued&quot;:{&quot;date-parts&quot;:[[2022,10,1]]},&quot;abstract&quot;:&quot;Plants do have stress memory and chloroplast signaling has been revealed as crucial element to acquire and extend this memory into future generations, allowing plant adaptation to changing environments and providing novel tools in the field of crop improvement. Despite the process is known, how a plant is capable to transfer some aspects of its “life-long learning” to progeny, as well as the role of chloroplast proteome mediating transgenerational cross-stress priming effects, remain unknown. To fill this gap, this study examines the impact of the physiological status of Pinus radiata parentals over the capacity of their progeny to acclimate to their first stress period in a common garden experiment. Seedlings were originated in subpopulations with the same genetic background, but grown in two locations with contrasting environments (stressed vs non-stressed plants). Physiological measurements (fluorescence-based and biochemistry) and chloroplast proteomics were employed to study plant stress responses. Results demonstrated a differential seed priming. Those seedlings originated from stressed plants responded quicker and more efficiently than those originated from unstressed counterparts. Unprimed responses showed proteome remodeling driven by lipid peroxidation and photoinhibition, whereas primed subpopulation quickly faced stress rearranging secondary metabolism, replacing damaged lipids, reducing photooxidative damage, and promoting photorespiration and redox homeostasis in order to reduce lipoperoxidation and maintain photosynthesis. These results not only delve into cross-stress memory in long-lived species, but also suggest a new biotechnological potential for current seed orchards if adequate management is performed.&quot;,&quot;publisher&quot;:&quot;Elsevier B.V.&quot;,&quot;volume&quot;:&quot;202&quot;},&quot;isTemporary&quot;:false},{&quot;id&quot;:&quot;e937436b-bacf-3cd4-9aeb-c322886d4bfa&quot;,&quot;itemData&quot;:{&quot;type&quot;:&quot;article-journal&quot;,&quot;id&quot;:&quot;e937436b-bacf-3cd4-9aeb-c322886d4bfa&quot;,&quot;title&quot;:&quot;Integrated physiological, proteomic, and metabolomic analysis of ultra violet (UV) stress responses and adaptation mechanisms in pinus radiata&quot;,&quot;author&quot;:[{&quot;family&quot;:&quot;Pascual&quot;,&quot;given&quot;:&quot;Jesus&quot;,&quot;parse-names&quot;:false,&quot;dropping-particle&quot;:&quot;&quot;,&quot;non-dropping-particle&quot;:&quot;&quot;},{&quot;family&quot;:&quot;Canal&quot;,&quot;given&quot;:&quot;María Jesus&quot;,&quot;parse-names&quot;:false,&quot;dropping-particle&quot;:&quot;&quot;,&quot;non-dropping-particle&quot;:&quot;&quot;},{&quot;family&quot;:&quot;Escandon&quot;,&quot;given&quot;:&quot;Monica&quot;,&quot;parse-names&quot;:false,&quot;dropping-particle&quot;:&quot;&quot;,&quot;non-dropping-particle&quot;:&quot;&quot;},{&quot;family&quot;:&quot;Meijon&quot;,&quot;given&quot;:&quot;Monica&quot;,&quot;parse-names&quot;:false,&quot;dropping-particle&quot;:&quot;&quot;,&quot;non-dropping-particle&quot;:&quot;&quot;},{&quot;family&quot;:&quot;Weckwerth&quot;,&quot;given&quot;:&quot;Wolfram&quot;,&quot;parse-names&quot;:false,&quot;dropping-particle&quot;:&quot;&quot;,&quot;non-dropping-particle&quot;:&quot;&quot;},{&quot;family&quot;:&quot;Valledor&quot;,&quot;given&quot;:&quot;Luis&quot;,&quot;parse-names&quot;:false,&quot;dropping-particle&quot;:&quot;&quot;,&quot;non-dropping-particle&quot;:&quot;&quot;}],&quot;container-title&quot;:&quot;Molecular and Cellular Proteomics&quot;,&quot;DOI&quot;:&quot;10.1074/mcp.M116.059436&quot;,&quot;ISSN&quot;:&quot;15359484&quot;,&quot;PMID&quot;:&quot;28096192&quot;,&quot;issued&quot;:{&quot;date-parts&quot;:[[2017,3,1]]},&quot;page&quot;:&quot;485-501&quot;,&quot;abstract&quot;:&quot;Globally expected changes in environmental conditions, especially the increase of UV irradiation, necessitate extending our knowledge of the mechanisms mediating tree species adaptation to this stress. This is crucial for designing new strategies to maintain future forest productivity. Studies focused on environmentally realistic dosages of UV irradiation in forest species are scarce. Pinus spp. are commercially relevant trees and not much is known about their adaptation to UV. In this work, UV treatment and recovery of Pinus radiata plants with dosages mimicking future scenarios, based on current models of UV radiation, were performed in a time-dependent manner. The combined metabolome and proteome analysis were complemented with measurements of physiological parameters and gene expression. Sparse PLS analysis revealed complex molecular interaction networks of molecular and physiological data. Early responses prevented phototoxicity by reducing photosystem activity and the electron transfer chain together with the accumulation of photoprotectors and photorespiration. Apart from the reduction in photosynthesis as consequence of the direct UV damage on the photosystems, the primary metabolism was rearranged to deal with the oxidative stress while minimizing ROS production. New protein kinases and proteases related to signaling, coordination, and regulation of UV stress responses were revealed. All these processes demonstrate a complex molecular interaction network extending the current knowledge on UV-stress adaptation in pine.&quot;,&quot;publisher&quot;:&quot;American Society for Biochemistry and Molecular Biology Inc.&quot;,&quot;issue&quot;:&quot;3&quot;,&quot;volume&quot;:&quot;16&quot;,&quot;container-title-short&quot;:&quot;&quot;},&quot;isTemporary&quot;:false},{&quot;id&quot;:&quot;fc12b528-7c6d-3bec-a1b1-8a5e327e8a54&quot;,&quot;itemData&quot;:{&quot;type&quot;:&quot;article-journal&quot;,&quot;id&quot;:&quot;fc12b528-7c6d-3bec-a1b1-8a5e327e8a54&quot;,&quot;title&quot;:&quot;System-wide analysis of short-term response to high temperature in Pinus radiata&quot;,&quot;author&quot;:[{&quot;family&quot;:&quot;Escandón&quot;,&quot;given&quot;:&quot;Mónica&quot;,&quot;parse-names&quot;:false,&quot;dropping-particle&quot;:&quot;&quot;,&quot;non-dropping-particle&quot;:&quot;&quot;},{&quot;family&quot;:&quot;Valledor&quot;,&quot;given&quot;:&quot;Luis&quot;,&quot;parse-names&quot;:false,&quot;dropping-particle&quot;:&quot;&quot;,&quot;non-dropping-particle&quot;:&quot;&quot;},{&quot;family&quot;:&quot;Pascual&quot;,&quot;given&quot;:&quot;Jesús&quot;,&quot;parse-names&quot;:false,&quot;dropping-particle&quot;:&quot;&quot;,&quot;non-dropping-particle&quot;:&quot;&quot;},{&quot;family&quot;:&quot;Pinto&quot;,&quot;given&quot;:&quot;Gloria&quot;,&quot;parse-names&quot;:false,&quot;dropping-particle&quot;:&quot;&quot;,&quot;non-dropping-particle&quot;:&quot;&quot;},{&quot;family&quot;:&quot;Cañal&quot;,&quot;given&quot;:&quot;María Jesús&quot;,&quot;parse-names&quot;:false,&quot;dropping-particle&quot;:&quot;&quot;,&quot;non-dropping-particle&quot;:&quot;&quot;},{&quot;family&quot;:&quot;Meijón&quot;,&quot;given&quot;:&quot;Mónica&quot;,&quot;parse-names&quot;:false,&quot;dropping-particle&quot;:&quot;&quot;,&quot;non-dropping-particle&quot;:&quot;&quot;}],&quot;container-title&quot;:&quot;Journal of Experimental Botany&quot;,&quot;container-title-short&quot;:&quot;J Exp Bot&quot;,&quot;DOI&quot;:&quot;10.1093/jxb/erx198&quot;,&quot;ISSN&quot;:&quot;14602431&quot;,&quot;PMID&quot;:&quot;28645179&quot;,&quot;issued&quot;:{&quot;date-parts&quot;:[[2017,6,15]]},&quot;page&quot;:&quot;3629-3641&quot;,&quot;abstract&quot;:&quot;Pinus radiata seedlings, the most widely planted pine species in the world, were exposed to temperatures within a range mimicking future scenarios based on current models of heat increase. The short-term heat response in P. radiata was studied in detail by exploring the metabolome, proteome and targeted transcriptome. The use of complementary mass spectrometry techniques, GC-MS and LC-Orbitrap-MS, together with novel bioinformatics tools allowed the reliable quantifcation of 2,075 metabolites and 901 protein groups. Integrative analyses of different functional levels and plant physiological status revealed a complex molecular interaction network of positive and negative correlations between proteins and metabolites involved in short-term heat response, including three main physiological functions as: 1) A hormone subnetwork, where fatty acids, flavonoids and hormones presented a key role; 2) An oxidoreductase subnetwork, including several dehydrogenase and peroxidase proteins; and 3) A heat shock protein subnetwork, with numerous proteins that contain a HSP20 domain, all of which were overexpressed at the transcriptional level. Integrated analysis pinpointed the basic mechanisms underlying the short-term physiological reaction of P. radiata during heat response. This approach was feasible in forest species and unmasked two novel candidate biomarkers of heat resistance, PHO1 and TRANSCRIPTION FACTOR APFI, and a MITOCHONDRIAL SMALL HEAT SHOCK PROTEIN, for use in future breeding programs.&quot;,&quot;publisher&quot;:&quot;Oxford University Press&quot;,&quot;issue&quot;:&quot;13&quot;,&quot;volume&quot;:&quot;68&quot;},&quot;isTemporary&quot;:false},{&quot;id&quot;:&quot;ee5b8692-77b6-3953-a5cb-28bb862abf32&quot;,&quot;itemData&quot;:{&quot;type&quot;:&quot;article-journal&quot;,&quot;id&quot;:&quot;ee5b8692-77b6-3953-a5cb-28bb862abf32&quot;,&quot;title&quot;:&quot;The variations in the nuclear proteome reveal new transcription factors and mechanisms involved in UV stress response in Pinus radiata&quot;,&quot;author&quot;:[{&quot;family&quot;:&quot;Pascual&quot;,&quot;given&quot;:&quot;Jesús&quot;,&quot;parse-names&quot;:false,&quot;dropping-particle&quot;:&quot;&quot;,&quot;non-dropping-particle&quot;:&quot;&quot;},{&quot;family&quot;:&quot;Alegre&quot;,&quot;given&quot;:&quot;Sara&quot;,&quot;parse-names&quot;:false,&quot;dropping-particle&quot;:&quot;&quot;,&quot;non-dropping-particle&quot;:&quot;&quot;},{&quot;family&quot;:&quot;Nagler&quot;,&quot;given&quot;:&quot;Matthias&quot;,&quot;parse-names&quot;:false,&quot;dropping-particle&quot;:&quot;&quot;,&quot;non-dropping-particle&quot;:&quot;&quot;},{&quot;family&quot;:&quot;Escandón&quot;,&quot;given&quot;:&quot;Mónica&quot;,&quot;parse-names&quot;:false,&quot;dropping-particle&quot;:&quot;&quot;,&quot;non-dropping-particle&quot;:&quot;&quot;},{&quot;family&quot;:&quot;Annacondia&quot;,&quot;given&quot;:&quot;María Luz&quot;,&quot;parse-names&quot;:false,&quot;dropping-particle&quot;:&quot;&quot;,&quot;non-dropping-particle&quot;:&quot;&quot;},{&quot;family&quot;:&quot;Weckwerth&quot;,&quot;given&quot;:&quot;Wolfram&quot;,&quot;parse-names&quot;:false,&quot;dropping-particle&quot;:&quot;&quot;,&quot;non-dropping-particle&quot;:&quot;&quot;},{&quot;family&quot;:&quot;Valledor&quot;,&quot;given&quot;:&quot;Luis&quot;,&quot;parse-names&quot;:false,&quot;dropping-particle&quot;:&quot;&quot;,&quot;non-dropping-particle&quot;:&quot;&quot;},{&quot;family&quot;:&quot;Cañal&quot;,&quot;given&quot;:&quot;María Jesús&quot;,&quot;parse-names&quot;:false,&quot;dropping-particle&quot;:&quot;&quot;,&quot;non-dropping-particle&quot;:&quot;&quot;}],&quot;container-title&quot;:&quot;Journal of Proteomics&quot;,&quot;container-title-short&quot;:&quot;J Proteomics&quot;,&quot;DOI&quot;:&quot;10.1016/j.jprot.2016.03.003&quot;,&quot;ISSN&quot;:&quot;18767737&quot;,&quot;PMID&quot;:&quot;26961940&quot;,&quot;issued&quot;:{&quot;date-parts&quot;:[[2016,6,30]]},&quot;page&quot;:&quot;390-400&quot;,&quot;abstract&quot;:&quot;The importance of UV stress and its side-effects over the loss of plant productivity in forest species demands a deeper understanding of how pine trees respond to UV irradiation. Although the response to UV stress has been characterized at system and cellular levels, the dynamics within the nuclear proteome triggered by UV is still unknown despite that they are essential for gene expression and regulation of plant physiology. To fill this gap this work aims to characterize the variations in the nuclear proteome as a response to UV irradiation by using state-of-the-art mass spectrometry-based methods combined with novel bioinformatics workflows. The combination of SEQUEST, de novo sequencing, and novel annotation pipelines allowed cover sensing and transduction pathways, endoplasmic reticulum-related mechanisms and the regulation of chromatin dynamism and gene expression by histones, histone-like NF-Ys, and other transcription factors previously unrelated to this stress source, as well as the role of alternative splicing and other mechanisms involved in RNA translation and protein synthesis. The determination of 33 transcription factors, including NF-YB13, Pp005698_3 (NF-YB) and Pr009668_2 (WD-40), which are correlated to stress responsive mechanisms like an increased accumulation of photoprotective pigments and reduced photosynthesis, pointing them as strong candidate biomarkers for breeding programs aimed to improve UV resistance of pine trees. Significance The description of the nuclear proteome of Pinus radiata combining a classic approach based on the use of SEQUEST and the use of a mass accuracy precursor alignment (MAPA) allowed an unprecedented protein coverage. This workflow provided the methodological basis for characterizing the changes in the nuclear proteome triggered by UV irradiation, allowing the depiction of the nuclear events involved in stress response and adaption. The relevance of some of the discovered proteins will suppose a major advance in stress biology field, also providing a set of transcription factors that can be considered as strong biomarker candidates to select trees more tolerant to UV radiation in forest upgrade programs.&quot;,&quot;publisher&quot;:&quot;Elsevier B.V.&quot;,&quot;volume&quot;:&quot;143&quot;},&quot;isTemporary&quot;:false}]},{&quot;citationID&quot;:&quot;MENDELEY_CITATION_c987edf1-8fe7-42d8-91d8-cfda7ac6333c&quot;,&quot;properties&quot;:{&quot;noteIndex&quot;:0},&quot;isEdited&quot;:false,&quot;manualOverride&quot;:{&quot;isManuallyOverridden&quot;:false,&quot;citeprocText&quot;:&quot;(Laloum et al., 2018)&quot;,&quot;manualOverrideText&quot;:&quot;&quot;},&quot;citationTag&quot;:&quot;MENDELEY_CITATION_v3_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